<commit_message>
Added descriptions of scatterplots.
</commit_message>
<xml_diff>
--- a/Report.docx
+++ b/Report.docx
@@ -679,18 +679,12 @@
       <w:r>
         <w:br w:type="page"/>
       </w:r>
-      <w:bookmarkStart w:id="0" w:name="_GoBack"/>
-      <w:bookmarkEnd w:id="0"/>
     </w:p>
     <w:p>
       <w:pPr>
         <w:pStyle w:val="Heading1"/>
-        <w:numPr>
-          <w:ilvl w:val="0"/>
-          <w:numId w:val="1"/>
-        </w:numPr>
-      </w:pPr>
-      <w:bookmarkStart w:id="1" w:name="_Toc9965411"/>
+      </w:pPr>
+      <w:bookmarkStart w:id="0" w:name="_Toc9965411"/>
       <w:r>
         <w:lastRenderedPageBreak/>
         <w:t>Descriptive</w:t>
@@ -698,33 +692,1765 @@
       <w:r>
         <w:t xml:space="preserve"> Statistics &amp; Illustrations</w:t>
       </w:r>
+      <w:bookmarkEnd w:id="0"/>
+    </w:p>
+    <w:p>
+      <w:pPr>
+        <w:pStyle w:val="Heading2"/>
+      </w:pPr>
+      <w:r>
+        <w:t xml:space="preserve"> </w:t>
+      </w:r>
+      <w:bookmarkStart w:id="1" w:name="_Toc9965412"/>
+      <w:r>
+        <w:t>Scatterplots</w:t>
+      </w:r>
       <w:bookmarkEnd w:id="1"/>
     </w:p>
     <w:p>
       <w:pPr>
+        <w:spacing w:line="360" w:lineRule="auto"/>
+        <w:jc w:val="both"/>
+        <w:rPr>
+          <w:rFonts w:ascii="Times New Roman" w:hAnsi="Times New Roman" w:cs="Times New Roman"/>
+          <w:sz w:val="24"/>
+          <w:szCs w:val="24"/>
+        </w:rPr>
+      </w:pPr>
+      <w:r>
+        <w:rPr>
+          <w:rFonts w:ascii="Times New Roman" w:hAnsi="Times New Roman" w:cs="Times New Roman"/>
+          <w:sz w:val="24"/>
+          <w:szCs w:val="24"/>
+        </w:rPr>
+        <w:t>The following</w:t>
+      </w:r>
+      <w:r>
+        <w:rPr>
+          <w:rFonts w:ascii="Times New Roman" w:hAnsi="Times New Roman" w:cs="Times New Roman"/>
+          <w:sz w:val="24"/>
+          <w:szCs w:val="24"/>
+        </w:rPr>
+        <w:t xml:space="preserve"> section</w:t>
+      </w:r>
+      <w:r>
+        <w:rPr>
+          <w:rFonts w:ascii="Times New Roman" w:hAnsi="Times New Roman" w:cs="Times New Roman"/>
+          <w:sz w:val="24"/>
+          <w:szCs w:val="24"/>
+        </w:rPr>
+        <w:t xml:space="preserve"> will describe how</w:t>
+      </w:r>
+      <w:r>
+        <w:rPr>
+          <w:rFonts w:ascii="Times New Roman" w:hAnsi="Times New Roman" w:cs="Times New Roman"/>
+          <w:sz w:val="24"/>
+          <w:szCs w:val="24"/>
+        </w:rPr>
+        <w:t xml:space="preserve"> scatterplots </w:t>
+      </w:r>
+      <w:r>
+        <w:rPr>
+          <w:rFonts w:ascii="Times New Roman" w:hAnsi="Times New Roman" w:cs="Times New Roman"/>
+          <w:sz w:val="24"/>
+          <w:szCs w:val="24"/>
+        </w:rPr>
+        <w:t>we</w:t>
+      </w:r>
+      <w:r>
+        <w:rPr>
+          <w:rFonts w:ascii="Times New Roman" w:hAnsi="Times New Roman" w:cs="Times New Roman"/>
+          <w:sz w:val="24"/>
+          <w:szCs w:val="24"/>
+        </w:rPr>
+        <w:t>re</w:t>
+      </w:r>
+      <w:r>
+        <w:rPr>
+          <w:rFonts w:ascii="Times New Roman" w:hAnsi="Times New Roman" w:cs="Times New Roman"/>
+          <w:sz w:val="24"/>
+          <w:szCs w:val="24"/>
+        </w:rPr>
+        <w:t xml:space="preserve"> used to visually inspect the data</w:t>
+      </w:r>
+      <w:r>
+        <w:rPr>
+          <w:rFonts w:ascii="Times New Roman" w:hAnsi="Times New Roman" w:cs="Times New Roman"/>
+          <w:sz w:val="24"/>
+          <w:szCs w:val="24"/>
+        </w:rPr>
+        <w:t>,</w:t>
+      </w:r>
+      <w:r>
+        <w:rPr>
+          <w:rFonts w:ascii="Times New Roman" w:hAnsi="Times New Roman" w:cs="Times New Roman"/>
+          <w:sz w:val="24"/>
+          <w:szCs w:val="24"/>
+        </w:rPr>
+        <w:t xml:space="preserve"> to see if any relationships between the dependent variable being observed (i.e.</w:t>
+      </w:r>
+      <w:r>
+        <w:rPr>
+          <w:rFonts w:ascii="Times New Roman" w:hAnsi="Times New Roman" w:cs="Times New Roman"/>
+          <w:sz w:val="24"/>
+          <w:szCs w:val="24"/>
+        </w:rPr>
+        <w:t xml:space="preserve"> </w:t>
+      </w:r>
+      <w:r>
+        <w:rPr>
+          <w:rFonts w:ascii="Times New Roman" w:hAnsi="Times New Roman" w:cs="Times New Roman"/>
+          <w:i/>
+          <w:sz w:val="24"/>
+          <w:szCs w:val="24"/>
+        </w:rPr>
+        <w:t>Rating</w:t>
+      </w:r>
+      <w:r>
+        <w:rPr>
+          <w:rFonts w:ascii="Times New Roman" w:hAnsi="Times New Roman" w:cs="Times New Roman"/>
+          <w:sz w:val="24"/>
+          <w:szCs w:val="24"/>
+        </w:rPr>
+        <w:t xml:space="preserve">) and the other covariates </w:t>
+      </w:r>
+      <w:r>
+        <w:rPr>
+          <w:rFonts w:ascii="Times New Roman" w:hAnsi="Times New Roman" w:cs="Times New Roman"/>
+          <w:sz w:val="24"/>
+          <w:szCs w:val="24"/>
+        </w:rPr>
+        <w:t xml:space="preserve">(i.e. </w:t>
+      </w:r>
+      <w:r>
+        <w:rPr>
+          <w:rFonts w:ascii="Times New Roman" w:hAnsi="Times New Roman" w:cs="Times New Roman"/>
+          <w:i/>
+          <w:sz w:val="24"/>
+          <w:szCs w:val="24"/>
+        </w:rPr>
+        <w:t>Reviews</w:t>
+      </w:r>
+      <w:r>
+        <w:rPr>
+          <w:rFonts w:ascii="Times New Roman" w:hAnsi="Times New Roman" w:cs="Times New Roman"/>
+          <w:sz w:val="24"/>
+          <w:szCs w:val="24"/>
+        </w:rPr>
+        <w:t xml:space="preserve"> and </w:t>
+      </w:r>
+      <w:r>
+        <w:rPr>
+          <w:rFonts w:ascii="Times New Roman" w:hAnsi="Times New Roman" w:cs="Times New Roman"/>
+          <w:i/>
+          <w:sz w:val="24"/>
+          <w:szCs w:val="24"/>
+        </w:rPr>
+        <w:t>Size</w:t>
+      </w:r>
+      <w:r>
+        <w:rPr>
+          <w:rFonts w:ascii="Times New Roman" w:hAnsi="Times New Roman" w:cs="Times New Roman"/>
+          <w:sz w:val="24"/>
+          <w:szCs w:val="24"/>
+        </w:rPr>
+        <w:t>) exist</w:t>
+      </w:r>
+      <w:r>
+        <w:rPr>
+          <w:rFonts w:ascii="Times New Roman" w:hAnsi="Times New Roman" w:cs="Times New Roman"/>
+          <w:sz w:val="24"/>
+          <w:szCs w:val="24"/>
+        </w:rPr>
+        <w:t>.</w:t>
+      </w:r>
+    </w:p>
+    <w:p>
+      <w:pPr>
+        <w:pStyle w:val="Heading3"/>
+      </w:pPr>
+      <w:r>
+        <w:t xml:space="preserve">Rating vs </w:t>
+      </w:r>
+      <w:r>
+        <w:t>Reviews</w:t>
+      </w:r>
+    </w:p>
+    <w:p>
+      <w:pPr>
+        <w:spacing w:line="360" w:lineRule="auto"/>
+        <w:jc w:val="both"/>
+        <w:rPr>
+          <w:rFonts w:ascii="Times New Roman" w:hAnsi="Times New Roman" w:cs="Times New Roman"/>
+          <w:sz w:val="24"/>
+          <w:szCs w:val="24"/>
+        </w:rPr>
+      </w:pPr>
+      <w:r>
+        <w:rPr>
+          <w:rFonts w:ascii="Times New Roman" w:hAnsi="Times New Roman" w:cs="Times New Roman"/>
+          <w:sz w:val="24"/>
+          <w:szCs w:val="24"/>
+        </w:rPr>
+        <w:t xml:space="preserve">In </w:t>
+      </w:r>
+      <w:r>
+        <w:rPr>
+          <w:rFonts w:ascii="Times New Roman" w:hAnsi="Times New Roman" w:cs="Times New Roman"/>
+          <w:sz w:val="24"/>
+          <w:szCs w:val="24"/>
+        </w:rPr>
+        <w:t xml:space="preserve">this case, the </w:t>
+      </w:r>
+      <w:r>
+        <w:rPr>
+          <w:rFonts w:ascii="Times New Roman" w:hAnsi="Times New Roman" w:cs="Times New Roman"/>
+          <w:i/>
+          <w:sz w:val="24"/>
+          <w:szCs w:val="24"/>
+        </w:rPr>
+        <w:t>Rating</w:t>
+      </w:r>
+      <w:r>
+        <w:rPr>
+          <w:rFonts w:ascii="Times New Roman" w:hAnsi="Times New Roman" w:cs="Times New Roman"/>
+          <w:sz w:val="24"/>
+          <w:szCs w:val="24"/>
+        </w:rPr>
+        <w:t xml:space="preserve"> variable</w:t>
+      </w:r>
+      <w:r>
+        <w:rPr>
+          <w:rFonts w:ascii="Times New Roman" w:hAnsi="Times New Roman" w:cs="Times New Roman"/>
+          <w:sz w:val="24"/>
+          <w:szCs w:val="24"/>
+        </w:rPr>
+        <w:t xml:space="preserve"> (on the y-axis)</w:t>
+      </w:r>
+      <w:r>
+        <w:rPr>
+          <w:rFonts w:ascii="Times New Roman" w:hAnsi="Times New Roman" w:cs="Times New Roman"/>
+          <w:sz w:val="24"/>
+          <w:szCs w:val="24"/>
+        </w:rPr>
+        <w:t xml:space="preserve"> </w:t>
+      </w:r>
+      <w:r>
+        <w:rPr>
+          <w:rFonts w:ascii="Times New Roman" w:hAnsi="Times New Roman" w:cs="Times New Roman"/>
+          <w:sz w:val="24"/>
+          <w:szCs w:val="24"/>
+        </w:rPr>
+        <w:t>was</w:t>
+      </w:r>
+      <w:r>
+        <w:rPr>
+          <w:rFonts w:ascii="Times New Roman" w:hAnsi="Times New Roman" w:cs="Times New Roman"/>
+          <w:sz w:val="24"/>
+          <w:szCs w:val="24"/>
+        </w:rPr>
+        <w:t xml:space="preserve"> </w:t>
+      </w:r>
+      <w:r>
+        <w:rPr>
+          <w:rFonts w:ascii="Times New Roman" w:hAnsi="Times New Roman" w:cs="Times New Roman"/>
+          <w:sz w:val="24"/>
+          <w:szCs w:val="24"/>
+        </w:rPr>
+        <w:t>plotted</w:t>
+      </w:r>
+      <w:r>
+        <w:rPr>
+          <w:rFonts w:ascii="Times New Roman" w:hAnsi="Times New Roman" w:cs="Times New Roman"/>
+          <w:sz w:val="24"/>
+          <w:szCs w:val="24"/>
+        </w:rPr>
+        <w:t xml:space="preserve"> against the </w:t>
+      </w:r>
+      <w:r>
+        <w:rPr>
+          <w:rFonts w:ascii="Times New Roman" w:hAnsi="Times New Roman" w:cs="Times New Roman"/>
+          <w:i/>
+          <w:sz w:val="24"/>
+          <w:szCs w:val="24"/>
+        </w:rPr>
+        <w:t xml:space="preserve">Reviews </w:t>
+      </w:r>
+      <w:r>
+        <w:rPr>
+          <w:rFonts w:ascii="Times New Roman" w:hAnsi="Times New Roman" w:cs="Times New Roman"/>
+          <w:sz w:val="24"/>
+          <w:szCs w:val="24"/>
+        </w:rPr>
+        <w:t>variable</w:t>
+      </w:r>
+      <w:r>
+        <w:rPr>
+          <w:rFonts w:ascii="Times New Roman" w:hAnsi="Times New Roman" w:cs="Times New Roman"/>
+          <w:sz w:val="24"/>
+          <w:szCs w:val="24"/>
+        </w:rPr>
+        <w:t xml:space="preserve"> </w:t>
+      </w:r>
+      <w:r>
+        <w:rPr>
+          <w:rFonts w:ascii="Times New Roman" w:hAnsi="Times New Roman" w:cs="Times New Roman"/>
+          <w:sz w:val="24"/>
+          <w:szCs w:val="24"/>
+        </w:rPr>
+        <w:t xml:space="preserve">(on the </w:t>
+      </w:r>
+      <w:r>
+        <w:rPr>
+          <w:rFonts w:ascii="Times New Roman" w:hAnsi="Times New Roman" w:cs="Times New Roman"/>
+          <w:sz w:val="24"/>
+          <w:szCs w:val="24"/>
+        </w:rPr>
+        <w:t>x</w:t>
+      </w:r>
+      <w:r>
+        <w:rPr>
+          <w:rFonts w:ascii="Times New Roman" w:hAnsi="Times New Roman" w:cs="Times New Roman"/>
+          <w:sz w:val="24"/>
+          <w:szCs w:val="24"/>
+        </w:rPr>
+        <w:t>-axis)</w:t>
+      </w:r>
+      <w:r>
+        <w:rPr>
+          <w:rFonts w:ascii="Times New Roman" w:hAnsi="Times New Roman" w:cs="Times New Roman"/>
+          <w:sz w:val="24"/>
+          <w:szCs w:val="24"/>
+        </w:rPr>
+        <w:t>, along with a line of best</w:t>
+      </w:r>
+      <w:r>
+        <w:rPr>
+          <w:rFonts w:ascii="Times New Roman" w:hAnsi="Times New Roman" w:cs="Times New Roman"/>
+          <w:sz w:val="24"/>
+          <w:szCs w:val="24"/>
+        </w:rPr>
+        <w:t xml:space="preserve"> </w:t>
+      </w:r>
+      <w:r>
+        <w:rPr>
+          <w:rFonts w:ascii="Times New Roman" w:hAnsi="Times New Roman" w:cs="Times New Roman"/>
+          <w:sz w:val="24"/>
+          <w:szCs w:val="24"/>
+        </w:rPr>
+        <w:t>fit</w:t>
+      </w:r>
+      <w:r>
+        <w:rPr>
+          <w:rFonts w:ascii="Times New Roman" w:hAnsi="Times New Roman" w:cs="Times New Roman"/>
+          <w:sz w:val="24"/>
+          <w:szCs w:val="24"/>
+        </w:rPr>
+        <w:t xml:space="preserve"> and the output was given as follows:</w:t>
+      </w:r>
+    </w:p>
+    <w:p>
+      <w:pPr>
+        <w:keepNext/>
+        <w:autoSpaceDE w:val="0"/>
+        <w:autoSpaceDN w:val="0"/>
+        <w:adjustRightInd w:val="0"/>
+        <w:spacing w:after="0" w:line="240" w:lineRule="auto"/>
+        <w:jc w:val="center"/>
+      </w:pPr>
+      <w:r>
+        <w:rPr>
+          <w:rFonts w:ascii="Times New Roman" w:hAnsi="Times New Roman" w:cs="Times New Roman"/>
+          <w:noProof/>
+          <w:sz w:val="24"/>
+          <w:szCs w:val="24"/>
+        </w:rPr>
+        <w:drawing>
+          <wp:inline distT="0" distB="0" distL="0" distR="0" wp14:anchorId="0C885334" wp14:editId="5D3C2EE4">
+            <wp:extent cx="3240000" cy="2592933"/>
+            <wp:effectExtent l="0" t="0" r="0" b="0"/>
+            <wp:docPr id="2" name="Picture 2"/>
+            <wp:cNvGraphicFramePr>
+              <a:graphicFrameLocks xmlns:a="http://schemas.openxmlformats.org/drawingml/2006/main" noChangeAspect="1"/>
+            </wp:cNvGraphicFramePr>
+            <a:graphic xmlns:a="http://schemas.openxmlformats.org/drawingml/2006/main">
+              <a:graphicData uri="http://schemas.openxmlformats.org/drawingml/2006/picture">
+                <pic:pic xmlns:pic="http://schemas.openxmlformats.org/drawingml/2006/picture">
+                  <pic:nvPicPr>
+                    <pic:cNvPr id="0" name="Picture 3"/>
+                    <pic:cNvPicPr>
+                      <a:picLocks noChangeAspect="1" noChangeArrowheads="1"/>
+                    </pic:cNvPicPr>
+                  </pic:nvPicPr>
+                  <pic:blipFill>
+                    <a:blip r:embed="rId8">
+                      <a:extLst>
+                        <a:ext uri="{28A0092B-C50C-407E-A947-70E740481C1C}">
+                          <a14:useLocalDpi xmlns:a14="http://schemas.microsoft.com/office/drawing/2010/main" val="0"/>
+                        </a:ext>
+                      </a:extLst>
+                    </a:blip>
+                    <a:srcRect/>
+                    <a:stretch>
+                      <a:fillRect/>
+                    </a:stretch>
+                  </pic:blipFill>
+                  <pic:spPr bwMode="auto">
+                    <a:xfrm>
+                      <a:off x="0" y="0"/>
+                      <a:ext cx="3240000" cy="2592933"/>
+                    </a:xfrm>
+                    <a:prstGeom prst="rect">
+                      <a:avLst/>
+                    </a:prstGeom>
+                    <a:noFill/>
+                    <a:ln>
+                      <a:noFill/>
+                    </a:ln>
+                  </pic:spPr>
+                </pic:pic>
+              </a:graphicData>
+            </a:graphic>
+          </wp:inline>
+        </w:drawing>
+      </w:r>
+    </w:p>
+    <w:p>
+      <w:pPr>
+        <w:pStyle w:val="Caption"/>
+        <w:jc w:val="center"/>
+        <w:rPr>
+          <w:rFonts w:ascii="Times New Roman" w:hAnsi="Times New Roman" w:cs="Times New Roman"/>
+          <w:sz w:val="24"/>
+          <w:szCs w:val="24"/>
+        </w:rPr>
+      </w:pPr>
+      <w:r>
+        <w:t xml:space="preserve">Figure </w:t>
+      </w:r>
+      <w:r>
+        <w:fldChar w:fldCharType="begin"/>
+      </w:r>
+      <w:r>
+        <w:instrText xml:space="preserve"> SEQ Figure \* ARABIC </w:instrText>
+      </w:r>
+      <w:r>
+        <w:fldChar w:fldCharType="separate"/>
+      </w:r>
+      <w:r>
+        <w:rPr>
+          <w:noProof/>
+        </w:rPr>
+        <w:t>1</w:t>
+      </w:r>
+      <w:r>
+        <w:fldChar w:fldCharType="end"/>
+      </w:r>
+      <w:r>
+        <w:t>: Scatterplot of Ratings against number of reviews.</w:t>
+      </w:r>
+    </w:p>
+    <w:p>
+      <w:pPr>
+        <w:autoSpaceDE w:val="0"/>
+        <w:autoSpaceDN w:val="0"/>
+        <w:adjustRightInd w:val="0"/>
+        <w:spacing w:after="0" w:line="360" w:lineRule="auto"/>
+        <w:jc w:val="both"/>
+        <w:rPr>
+          <w:rFonts w:ascii="Times New Roman" w:hAnsi="Times New Roman" w:cs="Times New Roman"/>
+          <w:sz w:val="24"/>
+          <w:szCs w:val="24"/>
+        </w:rPr>
+      </w:pPr>
+      <w:r>
+        <w:rPr>
+          <w:rFonts w:ascii="Times New Roman" w:hAnsi="Times New Roman" w:cs="Times New Roman"/>
+          <w:sz w:val="24"/>
+          <w:szCs w:val="24"/>
+        </w:rPr>
+        <w:t>The output seen in the figure above suggests that a linear</w:t>
+      </w:r>
+      <w:r>
+        <w:rPr>
+          <w:rFonts w:ascii="Times New Roman" w:hAnsi="Times New Roman" w:cs="Times New Roman"/>
+          <w:sz w:val="24"/>
+          <w:szCs w:val="24"/>
+        </w:rPr>
+        <w:t xml:space="preserve"> regression</w:t>
+      </w:r>
+      <w:r>
+        <w:rPr>
+          <w:rFonts w:ascii="Times New Roman" w:hAnsi="Times New Roman" w:cs="Times New Roman"/>
+          <w:sz w:val="24"/>
+          <w:szCs w:val="24"/>
+        </w:rPr>
+        <w:t xml:space="preserve"> model might not be a good fit for the data, since many data points seem to deviate from the line of best fi</w:t>
+      </w:r>
+      <w:r>
+        <w:rPr>
+          <w:rFonts w:ascii="Times New Roman" w:hAnsi="Times New Roman" w:cs="Times New Roman"/>
+          <w:sz w:val="24"/>
+          <w:szCs w:val="24"/>
+        </w:rPr>
+        <w:t>t.</w:t>
+      </w:r>
+      <w:r>
+        <w:rPr>
+          <w:rFonts w:ascii="Times New Roman" w:hAnsi="Times New Roman" w:cs="Times New Roman"/>
+          <w:sz w:val="24"/>
+          <w:szCs w:val="24"/>
+        </w:rPr>
+        <w:t xml:space="preserve"> In fact, </w:t>
+      </w:r>
+      <w:r>
+        <w:rPr>
+          <w:rFonts w:ascii="Times New Roman" w:hAnsi="Times New Roman" w:cs="Times New Roman"/>
+          <w:sz w:val="24"/>
+          <w:szCs w:val="24"/>
+        </w:rPr>
+        <w:t>the scatterplot</w:t>
+      </w:r>
+      <w:r>
+        <w:rPr>
+          <w:rFonts w:ascii="Times New Roman" w:hAnsi="Times New Roman" w:cs="Times New Roman"/>
+          <w:sz w:val="24"/>
+          <w:szCs w:val="24"/>
+        </w:rPr>
+        <w:t xml:space="preserve"> suggests that a quadratic model would be more adequate</w:t>
+      </w:r>
+      <w:r>
+        <w:rPr>
+          <w:rFonts w:ascii="Times New Roman" w:hAnsi="Times New Roman" w:cs="Times New Roman"/>
+          <w:sz w:val="24"/>
+          <w:szCs w:val="24"/>
+        </w:rPr>
+        <w:t xml:space="preserve"> for the data in question. However, this has yet to be determined</w:t>
+      </w:r>
+      <w:r>
+        <w:rPr>
+          <w:rFonts w:ascii="Times New Roman" w:hAnsi="Times New Roman" w:cs="Times New Roman"/>
+          <w:sz w:val="24"/>
+          <w:szCs w:val="24"/>
+        </w:rPr>
+        <w:t xml:space="preserve"> when performing </w:t>
+      </w:r>
+      <w:r>
+        <w:rPr>
+          <w:rFonts w:ascii="Times New Roman" w:hAnsi="Times New Roman" w:cs="Times New Roman"/>
+          <w:sz w:val="24"/>
+          <w:szCs w:val="24"/>
+        </w:rPr>
+        <w:t>regression modelling on the data (see</w:t>
+      </w:r>
+      <w:r>
+        <w:rPr>
+          <w:rFonts w:ascii="Times New Roman" w:hAnsi="Times New Roman" w:cs="Times New Roman"/>
+          <w:sz w:val="24"/>
+          <w:szCs w:val="24"/>
+        </w:rPr>
+        <w:t xml:space="preserve"> Section </w:t>
+      </w:r>
+      <w:r>
+        <w:rPr>
+          <w:rFonts w:ascii="Times New Roman" w:hAnsi="Times New Roman" w:cs="Times New Roman"/>
+          <w:sz w:val="24"/>
+          <w:szCs w:val="24"/>
+        </w:rPr>
+        <w:fldChar w:fldCharType="begin"/>
+      </w:r>
+      <w:r>
+        <w:rPr>
+          <w:rFonts w:ascii="Times New Roman" w:hAnsi="Times New Roman" w:cs="Times New Roman"/>
+          <w:sz w:val="24"/>
+          <w:szCs w:val="24"/>
+        </w:rPr>
+        <w:instrText xml:space="preserve"> REF _Ref9968495 \r \h </w:instrText>
+      </w:r>
+      <w:r>
+        <w:rPr>
+          <w:rFonts w:ascii="Times New Roman" w:hAnsi="Times New Roman" w:cs="Times New Roman"/>
+          <w:sz w:val="24"/>
+          <w:szCs w:val="24"/>
+        </w:rPr>
+      </w:r>
+      <w:r>
+        <w:rPr>
+          <w:rFonts w:ascii="Times New Roman" w:hAnsi="Times New Roman" w:cs="Times New Roman"/>
+          <w:sz w:val="24"/>
+          <w:szCs w:val="24"/>
+        </w:rPr>
+        <w:fldChar w:fldCharType="separate"/>
+      </w:r>
+      <w:r>
+        <w:rPr>
+          <w:rFonts w:ascii="Times New Roman" w:hAnsi="Times New Roman" w:cs="Times New Roman"/>
+          <w:sz w:val="24"/>
+          <w:szCs w:val="24"/>
+        </w:rPr>
+        <w:t>2</w:t>
+      </w:r>
+      <w:r>
+        <w:rPr>
+          <w:rFonts w:ascii="Times New Roman" w:hAnsi="Times New Roman" w:cs="Times New Roman"/>
+          <w:sz w:val="24"/>
+          <w:szCs w:val="24"/>
+        </w:rPr>
+        <w:fldChar w:fldCharType="end"/>
+      </w:r>
+      <w:r>
+        <w:rPr>
+          <w:rFonts w:ascii="Times New Roman" w:hAnsi="Times New Roman" w:cs="Times New Roman"/>
+          <w:sz w:val="24"/>
+          <w:szCs w:val="24"/>
+        </w:rPr>
+        <w:t>)</w:t>
+      </w:r>
+      <w:r>
+        <w:rPr>
+          <w:rFonts w:ascii="Times New Roman" w:hAnsi="Times New Roman" w:cs="Times New Roman"/>
+          <w:sz w:val="24"/>
+          <w:szCs w:val="24"/>
+        </w:rPr>
+        <w:t>.</w:t>
+      </w:r>
+      <w:r>
+        <w:rPr>
+          <w:rFonts w:ascii="Times New Roman" w:hAnsi="Times New Roman" w:cs="Times New Roman"/>
+          <w:sz w:val="24"/>
+          <w:szCs w:val="24"/>
+        </w:rPr>
+        <w:t xml:space="preserve"> It is also of note</w:t>
+      </w:r>
+      <w:r>
+        <w:rPr>
+          <w:rFonts w:ascii="Times New Roman" w:hAnsi="Times New Roman" w:cs="Times New Roman"/>
+          <w:sz w:val="24"/>
+          <w:szCs w:val="24"/>
+        </w:rPr>
+        <w:t xml:space="preserve"> that data points which have a larger number of reviews seem to be quite sparse</w:t>
+      </w:r>
+      <w:r>
+        <w:rPr>
+          <w:rFonts w:ascii="Times New Roman" w:hAnsi="Times New Roman" w:cs="Times New Roman"/>
+          <w:sz w:val="24"/>
+          <w:szCs w:val="24"/>
+        </w:rPr>
+        <w:t xml:space="preserve"> when</w:t>
+      </w:r>
+      <w:r>
+        <w:rPr>
+          <w:rFonts w:ascii="Times New Roman" w:hAnsi="Times New Roman" w:cs="Times New Roman"/>
+          <w:sz w:val="24"/>
+          <w:szCs w:val="24"/>
+        </w:rPr>
+        <w:t xml:space="preserve"> </w:t>
+      </w:r>
+      <w:r>
+        <w:rPr>
+          <w:rFonts w:ascii="Times New Roman" w:hAnsi="Times New Roman" w:cs="Times New Roman"/>
+          <w:sz w:val="24"/>
+          <w:szCs w:val="24"/>
+        </w:rPr>
+        <w:t>compared to those having much less reviews</w:t>
+      </w:r>
+      <w:r>
+        <w:rPr>
+          <w:rFonts w:ascii="Times New Roman" w:hAnsi="Times New Roman" w:cs="Times New Roman"/>
+          <w:sz w:val="24"/>
+          <w:szCs w:val="24"/>
+        </w:rPr>
+        <w:t>,</w:t>
+      </w:r>
+      <w:r>
+        <w:rPr>
+          <w:rFonts w:ascii="Times New Roman" w:hAnsi="Times New Roman" w:cs="Times New Roman"/>
+          <w:sz w:val="24"/>
+          <w:szCs w:val="24"/>
+        </w:rPr>
+        <w:t xml:space="preserve"> </w:t>
+      </w:r>
+      <w:r>
+        <w:rPr>
+          <w:rFonts w:ascii="Times New Roman" w:hAnsi="Times New Roman" w:cs="Times New Roman"/>
+          <w:sz w:val="24"/>
+          <w:szCs w:val="24"/>
+        </w:rPr>
+        <w:t>which</w:t>
+      </w:r>
+      <w:r>
+        <w:rPr>
+          <w:rFonts w:ascii="Times New Roman" w:hAnsi="Times New Roman" w:cs="Times New Roman"/>
+          <w:sz w:val="24"/>
+          <w:szCs w:val="24"/>
+        </w:rPr>
+        <w:t xml:space="preserve"> m</w:t>
+      </w:r>
+      <w:r>
+        <w:rPr>
+          <w:rFonts w:ascii="Times New Roman" w:hAnsi="Times New Roman" w:cs="Times New Roman"/>
+          <w:sz w:val="24"/>
+          <w:szCs w:val="24"/>
+        </w:rPr>
+        <w:t>ay</w:t>
+      </w:r>
+      <w:r>
+        <w:rPr>
+          <w:rFonts w:ascii="Times New Roman" w:hAnsi="Times New Roman" w:cs="Times New Roman"/>
+          <w:sz w:val="24"/>
+          <w:szCs w:val="24"/>
+        </w:rPr>
+        <w:t xml:space="preserve"> suggest that they are outliers</w:t>
+      </w:r>
+      <w:r>
+        <w:rPr>
+          <w:rFonts w:ascii="Times New Roman" w:hAnsi="Times New Roman" w:cs="Times New Roman"/>
+          <w:sz w:val="24"/>
+          <w:szCs w:val="24"/>
+        </w:rPr>
+        <w:t>.</w:t>
+      </w:r>
+      <w:r>
+        <w:rPr>
+          <w:rFonts w:ascii="Times New Roman" w:hAnsi="Times New Roman" w:cs="Times New Roman"/>
+          <w:sz w:val="24"/>
+          <w:szCs w:val="24"/>
+        </w:rPr>
+        <w:t xml:space="preserve"> Moreover, a lot of variability can be ob</w:t>
+      </w:r>
+      <w:r>
+        <w:rPr>
+          <w:rFonts w:ascii="Times New Roman" w:hAnsi="Times New Roman" w:cs="Times New Roman"/>
+          <w:sz w:val="24"/>
+          <w:szCs w:val="24"/>
+        </w:rPr>
+        <w:t>served in the data when the app has no (or little) reviews. This is because when an app has very few reviews, each one has a lot more weight on the final rating of the app</w:t>
+      </w:r>
+      <w:r>
+        <w:rPr>
+          <w:rFonts w:ascii="Times New Roman" w:hAnsi="Times New Roman" w:cs="Times New Roman"/>
+          <w:sz w:val="24"/>
+          <w:szCs w:val="24"/>
+        </w:rPr>
+        <w:t>.</w:t>
+      </w:r>
+      <w:r>
+        <w:rPr>
+          <w:rFonts w:ascii="Times New Roman" w:hAnsi="Times New Roman" w:cs="Times New Roman"/>
+          <w:sz w:val="24"/>
+          <w:szCs w:val="24"/>
+        </w:rPr>
+        <w:t xml:space="preserve"> </w:t>
+      </w:r>
+      <w:r>
+        <w:rPr>
+          <w:rFonts w:ascii="Times New Roman" w:hAnsi="Times New Roman" w:cs="Times New Roman"/>
+          <w:sz w:val="24"/>
+          <w:szCs w:val="24"/>
+        </w:rPr>
+        <w:t>H</w:t>
+      </w:r>
+      <w:r>
+        <w:rPr>
+          <w:rFonts w:ascii="Times New Roman" w:hAnsi="Times New Roman" w:cs="Times New Roman"/>
+          <w:sz w:val="24"/>
+          <w:szCs w:val="24"/>
+        </w:rPr>
+        <w:t>ence</w:t>
+      </w:r>
+      <w:r>
+        <w:rPr>
+          <w:rFonts w:ascii="Times New Roman" w:hAnsi="Times New Roman" w:cs="Times New Roman"/>
+          <w:sz w:val="24"/>
+          <w:szCs w:val="24"/>
+        </w:rPr>
+        <w:t>,</w:t>
+      </w:r>
+      <w:r>
+        <w:rPr>
+          <w:rFonts w:ascii="Times New Roman" w:hAnsi="Times New Roman" w:cs="Times New Roman"/>
+          <w:sz w:val="24"/>
+          <w:szCs w:val="24"/>
+        </w:rPr>
+        <w:t xml:space="preserve"> a single bad or good review can cause the rating of the app to spike or plummet </w:t>
+      </w:r>
+      <w:r>
+        <w:rPr>
+          <w:rFonts w:ascii="Times New Roman" w:hAnsi="Times New Roman" w:cs="Times New Roman"/>
+          <w:sz w:val="24"/>
+          <w:szCs w:val="24"/>
+        </w:rPr>
+        <w:t>immediately</w:t>
+      </w:r>
+      <w:r>
+        <w:rPr>
+          <w:rFonts w:ascii="Times New Roman" w:hAnsi="Times New Roman" w:cs="Times New Roman"/>
+          <w:sz w:val="24"/>
+          <w:szCs w:val="24"/>
+        </w:rPr>
+        <w:t>.</w:t>
+      </w:r>
+      <w:r>
+        <w:rPr>
+          <w:rFonts w:ascii="Times New Roman" w:hAnsi="Times New Roman" w:cs="Times New Roman"/>
+          <w:sz w:val="24"/>
+          <w:szCs w:val="24"/>
+        </w:rPr>
+        <w:t xml:space="preserve"> Nevertheless</w:t>
+      </w:r>
+      <w:r>
+        <w:rPr>
+          <w:rFonts w:ascii="Times New Roman" w:hAnsi="Times New Roman" w:cs="Times New Roman"/>
+          <w:sz w:val="24"/>
+          <w:szCs w:val="24"/>
+        </w:rPr>
+        <w:t xml:space="preserve">, as the number of reviews increases, the range of ratings that the app can have can be seen to decrease, usually lying </w:t>
+      </w:r>
+      <w:r>
+        <w:rPr>
+          <w:rFonts w:ascii="Times New Roman" w:hAnsi="Times New Roman" w:cs="Times New Roman"/>
+          <w:sz w:val="24"/>
+          <w:szCs w:val="24"/>
+        </w:rPr>
+        <w:t xml:space="preserve">somewhere </w:t>
+      </w:r>
+      <w:r>
+        <w:rPr>
+          <w:rFonts w:ascii="Times New Roman" w:hAnsi="Times New Roman" w:cs="Times New Roman"/>
+          <w:sz w:val="24"/>
+          <w:szCs w:val="24"/>
+        </w:rPr>
+        <w:t>in the range between 4 and 5</w:t>
+      </w:r>
+      <w:r>
+        <w:rPr>
+          <w:rFonts w:ascii="Times New Roman" w:hAnsi="Times New Roman" w:cs="Times New Roman"/>
+          <w:sz w:val="24"/>
+          <w:szCs w:val="24"/>
+        </w:rPr>
+        <w:t>.</w:t>
+      </w:r>
+    </w:p>
+    <w:p>
+      <w:pPr>
+        <w:rPr>
+          <w:rFonts w:ascii="Times New Roman" w:hAnsi="Times New Roman" w:cs="Times New Roman"/>
+          <w:sz w:val="24"/>
+          <w:szCs w:val="24"/>
+        </w:rPr>
+      </w:pPr>
+      <w:r>
+        <w:rPr>
+          <w:rFonts w:ascii="Times New Roman" w:hAnsi="Times New Roman" w:cs="Times New Roman"/>
+          <w:sz w:val="24"/>
+          <w:szCs w:val="24"/>
+        </w:rPr>
+        <w:br w:type="page"/>
+      </w:r>
+    </w:p>
+    <w:p>
+      <w:pPr>
+        <w:pStyle w:val="Heading3"/>
+      </w:pPr>
+      <w:r>
+        <w:lastRenderedPageBreak/>
+        <w:t xml:space="preserve">Rating vs </w:t>
+      </w:r>
+      <w:r>
+        <w:t>S</w:t>
+      </w:r>
+      <w:r>
+        <w:t>ize</w:t>
+      </w:r>
+    </w:p>
+    <w:p>
+      <w:pPr>
+        <w:autoSpaceDE w:val="0"/>
+        <w:autoSpaceDN w:val="0"/>
+        <w:adjustRightInd w:val="0"/>
+        <w:spacing w:after="0" w:line="360" w:lineRule="auto"/>
+        <w:jc w:val="both"/>
+        <w:rPr>
+          <w:rFonts w:ascii="Times New Roman" w:hAnsi="Times New Roman" w:cs="Times New Roman"/>
+          <w:sz w:val="24"/>
+          <w:szCs w:val="24"/>
+        </w:rPr>
+      </w:pPr>
+      <w:r>
+        <w:rPr>
+          <w:rFonts w:ascii="Times New Roman" w:hAnsi="Times New Roman" w:cs="Times New Roman"/>
+          <w:sz w:val="24"/>
+          <w:szCs w:val="24"/>
+        </w:rPr>
+        <w:t xml:space="preserve">In </w:t>
+      </w:r>
+      <w:r>
+        <w:rPr>
+          <w:rFonts w:ascii="Times New Roman" w:hAnsi="Times New Roman" w:cs="Times New Roman"/>
+          <w:sz w:val="24"/>
+          <w:szCs w:val="24"/>
+        </w:rPr>
+        <w:t xml:space="preserve">this case, the </w:t>
+      </w:r>
+      <w:r>
+        <w:rPr>
+          <w:rFonts w:ascii="Times New Roman" w:hAnsi="Times New Roman" w:cs="Times New Roman"/>
+          <w:i/>
+          <w:sz w:val="24"/>
+          <w:szCs w:val="24"/>
+        </w:rPr>
+        <w:t>Rating</w:t>
+      </w:r>
+      <w:r>
+        <w:rPr>
+          <w:rFonts w:ascii="Times New Roman" w:hAnsi="Times New Roman" w:cs="Times New Roman"/>
+          <w:sz w:val="24"/>
+          <w:szCs w:val="24"/>
+        </w:rPr>
+        <w:t xml:space="preserve"> </w:t>
+      </w:r>
+      <w:r>
+        <w:rPr>
+          <w:rFonts w:ascii="Times New Roman" w:hAnsi="Times New Roman" w:cs="Times New Roman"/>
+          <w:sz w:val="24"/>
+          <w:szCs w:val="24"/>
+        </w:rPr>
+        <w:t xml:space="preserve">response </w:t>
+      </w:r>
+      <w:r>
+        <w:rPr>
+          <w:rFonts w:ascii="Times New Roman" w:hAnsi="Times New Roman" w:cs="Times New Roman"/>
+          <w:sz w:val="24"/>
+          <w:szCs w:val="24"/>
+        </w:rPr>
+        <w:t>variable</w:t>
+      </w:r>
+      <w:r>
+        <w:rPr>
+          <w:rFonts w:ascii="Times New Roman" w:hAnsi="Times New Roman" w:cs="Times New Roman"/>
+          <w:sz w:val="24"/>
+          <w:szCs w:val="24"/>
+        </w:rPr>
+        <w:t xml:space="preserve"> </w:t>
+      </w:r>
+      <w:r>
+        <w:rPr>
+          <w:rFonts w:ascii="Times New Roman" w:hAnsi="Times New Roman" w:cs="Times New Roman"/>
+          <w:sz w:val="24"/>
+          <w:szCs w:val="24"/>
+        </w:rPr>
+        <w:t>(on the y-axis)</w:t>
+      </w:r>
+      <w:r>
+        <w:rPr>
+          <w:rFonts w:ascii="Times New Roman" w:hAnsi="Times New Roman" w:cs="Times New Roman"/>
+          <w:sz w:val="24"/>
+          <w:szCs w:val="24"/>
+        </w:rPr>
+        <w:t xml:space="preserve"> was plotte</w:t>
+      </w:r>
+      <w:r>
+        <w:rPr>
+          <w:rFonts w:ascii="Times New Roman" w:hAnsi="Times New Roman" w:cs="Times New Roman"/>
+          <w:sz w:val="24"/>
+          <w:szCs w:val="24"/>
+        </w:rPr>
+        <w:t xml:space="preserve">d against the </w:t>
+      </w:r>
+      <w:r>
+        <w:rPr>
+          <w:rFonts w:ascii="Times New Roman" w:hAnsi="Times New Roman" w:cs="Times New Roman"/>
+          <w:i/>
+          <w:sz w:val="24"/>
+          <w:szCs w:val="24"/>
+        </w:rPr>
+        <w:t>Size</w:t>
+      </w:r>
+      <w:r>
+        <w:rPr>
+          <w:rFonts w:ascii="Times New Roman" w:hAnsi="Times New Roman" w:cs="Times New Roman"/>
+          <w:sz w:val="24"/>
+          <w:szCs w:val="24"/>
+        </w:rPr>
+        <w:t xml:space="preserve"> </w:t>
+      </w:r>
+      <w:r>
+        <w:rPr>
+          <w:rFonts w:ascii="Times New Roman" w:hAnsi="Times New Roman" w:cs="Times New Roman"/>
+          <w:sz w:val="24"/>
+          <w:szCs w:val="24"/>
+        </w:rPr>
+        <w:t xml:space="preserve">variable </w:t>
+      </w:r>
+      <w:r>
+        <w:rPr>
+          <w:rFonts w:ascii="Times New Roman" w:hAnsi="Times New Roman" w:cs="Times New Roman"/>
+          <w:sz w:val="24"/>
+          <w:szCs w:val="24"/>
+        </w:rPr>
+        <w:t xml:space="preserve">(on the </w:t>
+      </w:r>
+      <w:r>
+        <w:rPr>
+          <w:rFonts w:ascii="Times New Roman" w:hAnsi="Times New Roman" w:cs="Times New Roman"/>
+          <w:sz w:val="24"/>
+          <w:szCs w:val="24"/>
+        </w:rPr>
+        <w:t>x</w:t>
+      </w:r>
+      <w:r>
+        <w:rPr>
+          <w:rFonts w:ascii="Times New Roman" w:hAnsi="Times New Roman" w:cs="Times New Roman"/>
+          <w:sz w:val="24"/>
+          <w:szCs w:val="24"/>
+        </w:rPr>
+        <w:t>-axis)</w:t>
+      </w:r>
+      <w:r>
+        <w:rPr>
+          <w:rFonts w:ascii="Times New Roman" w:hAnsi="Times New Roman" w:cs="Times New Roman"/>
+          <w:sz w:val="24"/>
+          <w:szCs w:val="24"/>
+        </w:rPr>
+        <w:t xml:space="preserve"> </w:t>
+      </w:r>
+      <w:r>
+        <w:rPr>
+          <w:rFonts w:ascii="Times New Roman" w:hAnsi="Times New Roman" w:cs="Times New Roman"/>
+          <w:sz w:val="24"/>
+          <w:szCs w:val="24"/>
+        </w:rPr>
+        <w:t xml:space="preserve">along </w:t>
+      </w:r>
+      <w:r>
+        <w:rPr>
+          <w:rFonts w:ascii="Times New Roman" w:hAnsi="Times New Roman" w:cs="Times New Roman"/>
+          <w:sz w:val="24"/>
+          <w:szCs w:val="24"/>
+        </w:rPr>
+        <w:t>with a line of best</w:t>
+      </w:r>
+      <w:r>
+        <w:rPr>
+          <w:rFonts w:ascii="Times New Roman" w:hAnsi="Times New Roman" w:cs="Times New Roman"/>
+          <w:sz w:val="24"/>
+          <w:szCs w:val="24"/>
+        </w:rPr>
+        <w:t xml:space="preserve"> </w:t>
+      </w:r>
+      <w:r>
+        <w:rPr>
+          <w:rFonts w:ascii="Times New Roman" w:hAnsi="Times New Roman" w:cs="Times New Roman"/>
+          <w:sz w:val="24"/>
+          <w:szCs w:val="24"/>
+        </w:rPr>
+        <w:t xml:space="preserve">fit, </w:t>
+      </w:r>
+      <w:r>
+        <w:rPr>
+          <w:rFonts w:ascii="Times New Roman" w:hAnsi="Times New Roman" w:cs="Times New Roman"/>
+          <w:sz w:val="24"/>
+          <w:szCs w:val="24"/>
+        </w:rPr>
+        <w:t>to check for any relationships between the two variables.</w:t>
+      </w:r>
+      <w:r>
+        <w:rPr>
+          <w:rFonts w:ascii="Times New Roman" w:hAnsi="Times New Roman" w:cs="Times New Roman"/>
+          <w:sz w:val="24"/>
+          <w:szCs w:val="24"/>
+        </w:rPr>
+        <w:t xml:space="preserve"> The output was given as follows:</w:t>
+      </w:r>
+    </w:p>
+    <w:p>
+      <w:pPr>
+        <w:keepNext/>
+        <w:autoSpaceDE w:val="0"/>
+        <w:autoSpaceDN w:val="0"/>
+        <w:adjustRightInd w:val="0"/>
+        <w:spacing w:after="0" w:line="240" w:lineRule="auto"/>
+        <w:jc w:val="center"/>
+      </w:pPr>
+      <w:r>
+        <w:rPr>
+          <w:rFonts w:ascii="Times New Roman" w:hAnsi="Times New Roman" w:cs="Times New Roman"/>
+          <w:noProof/>
+          <w:sz w:val="24"/>
+          <w:szCs w:val="24"/>
+        </w:rPr>
+        <w:drawing>
+          <wp:inline distT="0" distB="0" distL="0" distR="0" wp14:anchorId="768DE021" wp14:editId="67144B66">
+            <wp:extent cx="3240000" cy="2592933"/>
+            <wp:effectExtent l="0" t="0" r="0" b="0"/>
+            <wp:docPr id="3" name="Picture 3"/>
+            <wp:cNvGraphicFramePr>
+              <a:graphicFrameLocks xmlns:a="http://schemas.openxmlformats.org/drawingml/2006/main" noChangeAspect="1"/>
+            </wp:cNvGraphicFramePr>
+            <a:graphic xmlns:a="http://schemas.openxmlformats.org/drawingml/2006/main">
+              <a:graphicData uri="http://schemas.openxmlformats.org/drawingml/2006/picture">
+                <pic:pic xmlns:pic="http://schemas.openxmlformats.org/drawingml/2006/picture">
+                  <pic:nvPicPr>
+                    <pic:cNvPr id="0" name="Picture 5"/>
+                    <pic:cNvPicPr>
+                      <a:picLocks noChangeAspect="1" noChangeArrowheads="1"/>
+                    </pic:cNvPicPr>
+                  </pic:nvPicPr>
+                  <pic:blipFill>
+                    <a:blip r:embed="rId9">
+                      <a:extLst>
+                        <a:ext uri="{28A0092B-C50C-407E-A947-70E740481C1C}">
+                          <a14:useLocalDpi xmlns:a14="http://schemas.microsoft.com/office/drawing/2010/main" val="0"/>
+                        </a:ext>
+                      </a:extLst>
+                    </a:blip>
+                    <a:srcRect/>
+                    <a:stretch>
+                      <a:fillRect/>
+                    </a:stretch>
+                  </pic:blipFill>
+                  <pic:spPr bwMode="auto">
+                    <a:xfrm>
+                      <a:off x="0" y="0"/>
+                      <a:ext cx="3240000" cy="2592933"/>
+                    </a:xfrm>
+                    <a:prstGeom prst="rect">
+                      <a:avLst/>
+                    </a:prstGeom>
+                    <a:noFill/>
+                    <a:ln>
+                      <a:noFill/>
+                    </a:ln>
+                  </pic:spPr>
+                </pic:pic>
+              </a:graphicData>
+            </a:graphic>
+          </wp:inline>
+        </w:drawing>
+      </w:r>
+    </w:p>
+    <w:p>
+      <w:pPr>
+        <w:pStyle w:val="Caption"/>
+        <w:jc w:val="center"/>
+        <w:rPr>
+          <w:rFonts w:ascii="Times New Roman" w:hAnsi="Times New Roman" w:cs="Times New Roman"/>
+          <w:sz w:val="24"/>
+          <w:szCs w:val="24"/>
+        </w:rPr>
+      </w:pPr>
+      <w:r>
+        <w:t xml:space="preserve">Figure </w:t>
+      </w:r>
+      <w:r>
+        <w:fldChar w:fldCharType="begin"/>
+      </w:r>
+      <w:r>
+        <w:instrText xml:space="preserve"> SEQ Figure \* ARABIC </w:instrText>
+      </w:r>
+      <w:r>
+        <w:fldChar w:fldCharType="separate"/>
+      </w:r>
+      <w:r>
+        <w:rPr>
+          <w:noProof/>
+        </w:rPr>
+        <w:t>2</w:t>
+      </w:r>
+      <w:r>
+        <w:fldChar w:fldCharType="end"/>
+      </w:r>
+      <w:r>
+        <w:t xml:space="preserve"> Scatterplot of Rating against Size (in megabytes).</w:t>
+      </w:r>
+    </w:p>
+    <w:p>
+      <w:pPr>
+        <w:autoSpaceDE w:val="0"/>
+        <w:autoSpaceDN w:val="0"/>
+        <w:adjustRightInd w:val="0"/>
+        <w:spacing w:after="0" w:line="240" w:lineRule="auto"/>
+        <w:rPr>
+          <w:rFonts w:ascii="Times New Roman" w:hAnsi="Times New Roman" w:cs="Times New Roman"/>
+          <w:sz w:val="24"/>
+          <w:szCs w:val="24"/>
+        </w:rPr>
+      </w:pPr>
+    </w:p>
+    <w:p>
+      <w:pPr>
+        <w:autoSpaceDE w:val="0"/>
+        <w:autoSpaceDN w:val="0"/>
+        <w:adjustRightInd w:val="0"/>
+        <w:spacing w:after="0" w:line="360" w:lineRule="auto"/>
+        <w:rPr>
+          <w:rFonts w:ascii="Times New Roman" w:hAnsi="Times New Roman" w:cs="Times New Roman"/>
+          <w:sz w:val="24"/>
+          <w:szCs w:val="24"/>
+        </w:rPr>
+      </w:pPr>
+      <w:r>
+        <w:rPr>
+          <w:rFonts w:ascii="Times New Roman" w:hAnsi="Times New Roman" w:cs="Times New Roman"/>
+          <w:sz w:val="24"/>
+          <w:szCs w:val="24"/>
+        </w:rPr>
+        <w:t>As in the previous case, the above scatterplot also suggests that a linear regression model would not fit the data well</w:t>
+      </w:r>
+      <w:r>
+        <w:rPr>
+          <w:rFonts w:ascii="Times New Roman" w:hAnsi="Times New Roman" w:cs="Times New Roman"/>
+          <w:sz w:val="24"/>
+          <w:szCs w:val="24"/>
+        </w:rPr>
+        <w:t>,</w:t>
+      </w:r>
+      <w:r>
+        <w:rPr>
+          <w:rFonts w:ascii="Times New Roman" w:hAnsi="Times New Roman" w:cs="Times New Roman"/>
+          <w:sz w:val="24"/>
+          <w:szCs w:val="24"/>
+        </w:rPr>
+        <w:t xml:space="preserve"> given that</w:t>
+      </w:r>
+      <w:r>
+        <w:rPr>
+          <w:rFonts w:ascii="Times New Roman" w:hAnsi="Times New Roman" w:cs="Times New Roman"/>
+          <w:sz w:val="24"/>
+          <w:szCs w:val="24"/>
+        </w:rPr>
+        <w:t xml:space="preserve"> </w:t>
+      </w:r>
+      <w:r>
+        <w:rPr>
+          <w:rFonts w:ascii="Times New Roman" w:hAnsi="Times New Roman" w:cs="Times New Roman"/>
+          <w:sz w:val="24"/>
+          <w:szCs w:val="24"/>
+        </w:rPr>
+        <w:t xml:space="preserve">more points than before seem to </w:t>
+      </w:r>
+      <w:r>
+        <w:rPr>
+          <w:rFonts w:ascii="Times New Roman" w:hAnsi="Times New Roman" w:cs="Times New Roman"/>
+          <w:sz w:val="24"/>
+          <w:szCs w:val="24"/>
+        </w:rPr>
+        <w:t>deviate</w:t>
+      </w:r>
+      <w:r>
+        <w:rPr>
+          <w:rFonts w:ascii="Times New Roman" w:hAnsi="Times New Roman" w:cs="Times New Roman"/>
+          <w:sz w:val="24"/>
+          <w:szCs w:val="24"/>
+        </w:rPr>
+        <w:t xml:space="preserve"> from </w:t>
+      </w:r>
+      <w:r>
+        <w:rPr>
+          <w:rFonts w:ascii="Times New Roman" w:hAnsi="Times New Roman" w:cs="Times New Roman"/>
+          <w:sz w:val="24"/>
+          <w:szCs w:val="24"/>
+        </w:rPr>
+        <w:t xml:space="preserve">the </w:t>
+      </w:r>
+      <w:r>
+        <w:rPr>
+          <w:rFonts w:ascii="Times New Roman" w:hAnsi="Times New Roman" w:cs="Times New Roman"/>
+          <w:sz w:val="24"/>
+          <w:szCs w:val="24"/>
+        </w:rPr>
+        <w:t>line of best fit.</w:t>
+      </w:r>
+      <w:r>
+        <w:rPr>
+          <w:rFonts w:ascii="Times New Roman" w:hAnsi="Times New Roman" w:cs="Times New Roman"/>
+          <w:sz w:val="24"/>
+          <w:szCs w:val="24"/>
+        </w:rPr>
+        <w:t xml:space="preserve"> Moreover,</w:t>
+      </w:r>
+      <w:r>
+        <w:rPr>
+          <w:rFonts w:ascii="Times New Roman" w:hAnsi="Times New Roman" w:cs="Times New Roman"/>
+          <w:sz w:val="24"/>
+          <w:szCs w:val="24"/>
+        </w:rPr>
+        <w:t xml:space="preserve"> </w:t>
+      </w:r>
+      <w:r>
+        <w:rPr>
+          <w:rFonts w:ascii="Times New Roman" w:hAnsi="Times New Roman" w:cs="Times New Roman"/>
+          <w:sz w:val="24"/>
+          <w:szCs w:val="24"/>
+        </w:rPr>
+        <w:t>just as before</w:t>
+      </w:r>
+      <w:r>
+        <w:rPr>
+          <w:rFonts w:ascii="Times New Roman" w:hAnsi="Times New Roman" w:cs="Times New Roman"/>
+          <w:sz w:val="24"/>
+          <w:szCs w:val="24"/>
+        </w:rPr>
+        <w:t>,</w:t>
+      </w:r>
+      <w:r>
+        <w:rPr>
+          <w:rFonts w:ascii="Times New Roman" w:hAnsi="Times New Roman" w:cs="Times New Roman"/>
+          <w:sz w:val="24"/>
+          <w:szCs w:val="24"/>
+        </w:rPr>
+        <w:t xml:space="preserve"> th</w:t>
+      </w:r>
+      <w:r>
+        <w:rPr>
+          <w:rFonts w:ascii="Times New Roman" w:hAnsi="Times New Roman" w:cs="Times New Roman"/>
+          <w:sz w:val="24"/>
+          <w:szCs w:val="24"/>
+        </w:rPr>
+        <w:t>is</w:t>
+      </w:r>
+      <w:r>
+        <w:rPr>
+          <w:rFonts w:ascii="Times New Roman" w:hAnsi="Times New Roman" w:cs="Times New Roman"/>
+          <w:sz w:val="24"/>
+          <w:szCs w:val="24"/>
+        </w:rPr>
+        <w:t xml:space="preserve"> scatterplot</w:t>
+      </w:r>
+      <w:r>
+        <w:rPr>
+          <w:rFonts w:ascii="Times New Roman" w:hAnsi="Times New Roman" w:cs="Times New Roman"/>
+          <w:sz w:val="24"/>
+          <w:szCs w:val="24"/>
+        </w:rPr>
+        <w:t xml:space="preserve"> also</w:t>
+      </w:r>
+      <w:r>
+        <w:rPr>
+          <w:rFonts w:ascii="Times New Roman" w:hAnsi="Times New Roman" w:cs="Times New Roman"/>
+          <w:sz w:val="24"/>
+          <w:szCs w:val="24"/>
+        </w:rPr>
+        <w:t xml:space="preserve"> seems to show a quadratic relationship between the variables.</w:t>
+      </w:r>
+      <w:r>
+        <w:rPr>
+          <w:rFonts w:ascii="Times New Roman" w:hAnsi="Times New Roman" w:cs="Times New Roman"/>
+          <w:sz w:val="24"/>
+          <w:szCs w:val="24"/>
+        </w:rPr>
+        <w:t xml:space="preserve"> However, </w:t>
+      </w:r>
+      <w:r>
+        <w:rPr>
+          <w:rFonts w:ascii="Times New Roman" w:hAnsi="Times New Roman" w:cs="Times New Roman"/>
+          <w:sz w:val="24"/>
+          <w:szCs w:val="24"/>
+        </w:rPr>
+        <w:t xml:space="preserve">as one might expect, </w:t>
+      </w:r>
+      <w:r>
+        <w:rPr>
+          <w:rFonts w:ascii="Times New Roman" w:hAnsi="Times New Roman" w:cs="Times New Roman"/>
+          <w:sz w:val="24"/>
+          <w:szCs w:val="24"/>
+        </w:rPr>
+        <w:t>the correlation between the two variables seems to be far less strong,</w:t>
+      </w:r>
+      <w:r>
+        <w:rPr>
+          <w:rFonts w:ascii="Times New Roman" w:hAnsi="Times New Roman" w:cs="Times New Roman"/>
+          <w:sz w:val="24"/>
+          <w:szCs w:val="24"/>
+        </w:rPr>
+        <w:t xml:space="preserve"> </w:t>
+      </w:r>
+      <w:r>
+        <w:rPr>
+          <w:rFonts w:ascii="Times New Roman" w:hAnsi="Times New Roman" w:cs="Times New Roman"/>
+          <w:sz w:val="24"/>
+          <w:szCs w:val="24"/>
+        </w:rPr>
+        <w:t>which is made obvious by the fact that</w:t>
+      </w:r>
+      <w:r>
+        <w:rPr>
+          <w:rFonts w:ascii="Times New Roman" w:hAnsi="Times New Roman" w:cs="Times New Roman"/>
+          <w:sz w:val="24"/>
+          <w:szCs w:val="24"/>
+        </w:rPr>
+        <w:t xml:space="preserve"> the data points </w:t>
+      </w:r>
+      <w:r>
+        <w:rPr>
+          <w:rFonts w:ascii="Times New Roman" w:hAnsi="Times New Roman" w:cs="Times New Roman"/>
+          <w:sz w:val="24"/>
+          <w:szCs w:val="24"/>
+        </w:rPr>
+        <w:t>are</w:t>
+      </w:r>
+      <w:r>
+        <w:rPr>
+          <w:rFonts w:ascii="Times New Roman" w:hAnsi="Times New Roman" w:cs="Times New Roman"/>
+          <w:sz w:val="24"/>
+          <w:szCs w:val="24"/>
+        </w:rPr>
+        <w:t xml:space="preserve"> </w:t>
+      </w:r>
+      <w:r>
+        <w:rPr>
+          <w:rFonts w:ascii="Times New Roman" w:hAnsi="Times New Roman" w:cs="Times New Roman"/>
+          <w:sz w:val="24"/>
+          <w:szCs w:val="24"/>
+        </w:rPr>
+        <w:t xml:space="preserve">much </w:t>
+      </w:r>
+      <w:r>
+        <w:rPr>
+          <w:rFonts w:ascii="Times New Roman" w:hAnsi="Times New Roman" w:cs="Times New Roman"/>
+          <w:sz w:val="24"/>
+          <w:szCs w:val="24"/>
+        </w:rPr>
+        <w:t>more scattered when</w:t>
+      </w:r>
+      <w:r>
+        <w:rPr>
+          <w:rFonts w:ascii="Times New Roman" w:hAnsi="Times New Roman" w:cs="Times New Roman"/>
+          <w:sz w:val="24"/>
+          <w:szCs w:val="24"/>
+        </w:rPr>
+        <w:t xml:space="preserve"> </w:t>
+      </w:r>
+      <w:r>
+        <w:rPr>
+          <w:rFonts w:ascii="Times New Roman" w:hAnsi="Times New Roman" w:cs="Times New Roman"/>
+          <w:sz w:val="24"/>
+          <w:szCs w:val="24"/>
+        </w:rPr>
+        <w:t>compar</w:t>
+      </w:r>
+      <w:r>
+        <w:rPr>
+          <w:rFonts w:ascii="Times New Roman" w:hAnsi="Times New Roman" w:cs="Times New Roman"/>
+          <w:sz w:val="24"/>
+          <w:szCs w:val="24"/>
+        </w:rPr>
+        <w:t>ed</w:t>
+      </w:r>
+      <w:r>
+        <w:rPr>
+          <w:rFonts w:ascii="Times New Roman" w:hAnsi="Times New Roman" w:cs="Times New Roman"/>
+          <w:sz w:val="24"/>
+          <w:szCs w:val="24"/>
+        </w:rPr>
+        <w:t xml:space="preserve"> to the</w:t>
+      </w:r>
+      <w:r>
+        <w:rPr>
+          <w:rFonts w:ascii="Times New Roman" w:hAnsi="Times New Roman" w:cs="Times New Roman"/>
+          <w:sz w:val="24"/>
+          <w:szCs w:val="24"/>
+        </w:rPr>
+        <w:t xml:space="preserve"> data points in the</w:t>
+      </w:r>
+      <w:r>
+        <w:rPr>
+          <w:rFonts w:ascii="Times New Roman" w:hAnsi="Times New Roman" w:cs="Times New Roman"/>
+          <w:sz w:val="24"/>
+          <w:szCs w:val="24"/>
+        </w:rPr>
+        <w:t xml:space="preserve"> previous</w:t>
+      </w:r>
+      <w:r>
+        <w:rPr>
+          <w:rFonts w:ascii="Times New Roman" w:hAnsi="Times New Roman" w:cs="Times New Roman"/>
+          <w:sz w:val="24"/>
+          <w:szCs w:val="24"/>
+        </w:rPr>
+        <w:t xml:space="preserve"> </w:t>
+      </w:r>
+      <w:r>
+        <w:rPr>
+          <w:rFonts w:ascii="Times New Roman" w:hAnsi="Times New Roman" w:cs="Times New Roman"/>
+          <w:sz w:val="24"/>
+          <w:szCs w:val="24"/>
+        </w:rPr>
+        <w:t>scatterplot</w:t>
+      </w:r>
+      <w:r>
+        <w:rPr>
+          <w:rFonts w:ascii="Times New Roman" w:hAnsi="Times New Roman" w:cs="Times New Roman"/>
+          <w:sz w:val="24"/>
+          <w:szCs w:val="24"/>
+        </w:rPr>
+        <w:t>.</w:t>
+      </w:r>
+      <w:r>
+        <w:rPr>
+          <w:rFonts w:ascii="Times New Roman" w:hAnsi="Times New Roman" w:cs="Times New Roman"/>
+          <w:sz w:val="24"/>
+          <w:szCs w:val="24"/>
+        </w:rPr>
+        <w:t xml:space="preserve"> Yet, it can still be observed that as the </w:t>
+      </w:r>
+      <w:r>
+        <w:rPr>
+          <w:rFonts w:ascii="Times New Roman" w:hAnsi="Times New Roman" w:cs="Times New Roman"/>
+          <w:sz w:val="24"/>
+          <w:szCs w:val="24"/>
+        </w:rPr>
+        <w:t xml:space="preserve">file </w:t>
+      </w:r>
+      <w:r>
+        <w:rPr>
+          <w:rFonts w:ascii="Times New Roman" w:hAnsi="Times New Roman" w:cs="Times New Roman"/>
+          <w:sz w:val="24"/>
+          <w:szCs w:val="24"/>
+        </w:rPr>
+        <w:t xml:space="preserve">size of the application increases, the ratings seem to </w:t>
+      </w:r>
+      <w:proofErr w:type="gramStart"/>
+      <w:r>
+        <w:rPr>
+          <w:rFonts w:ascii="Times New Roman" w:hAnsi="Times New Roman" w:cs="Times New Roman"/>
+          <w:sz w:val="24"/>
+          <w:szCs w:val="24"/>
+        </w:rPr>
+        <w:t>reduce down</w:t>
+      </w:r>
+      <w:proofErr w:type="gramEnd"/>
+      <w:r>
+        <w:rPr>
+          <w:rFonts w:ascii="Times New Roman" w:hAnsi="Times New Roman" w:cs="Times New Roman"/>
+          <w:sz w:val="24"/>
+          <w:szCs w:val="24"/>
+        </w:rPr>
+        <w:t xml:space="preserve"> to a smaller range around the larger ratings</w:t>
+      </w:r>
+      <w:r>
+        <w:rPr>
+          <w:rFonts w:ascii="Times New Roman" w:hAnsi="Times New Roman" w:cs="Times New Roman"/>
+          <w:sz w:val="24"/>
+          <w:szCs w:val="24"/>
+        </w:rPr>
+        <w:t>, similarly to the previous scatter</w:t>
+      </w:r>
+      <w:r>
+        <w:rPr>
+          <w:rFonts w:ascii="Times New Roman" w:hAnsi="Times New Roman" w:cs="Times New Roman"/>
+          <w:sz w:val="24"/>
+          <w:szCs w:val="24"/>
+        </w:rPr>
+        <w:t>plot</w:t>
+      </w:r>
+      <w:r>
+        <w:rPr>
+          <w:rFonts w:ascii="Times New Roman" w:hAnsi="Times New Roman" w:cs="Times New Roman"/>
+          <w:sz w:val="24"/>
+          <w:szCs w:val="24"/>
+        </w:rPr>
+        <w:t>.</w:t>
+      </w:r>
+      <w:r>
+        <w:rPr>
+          <w:rFonts w:ascii="Times New Roman" w:hAnsi="Times New Roman" w:cs="Times New Roman"/>
+          <w:sz w:val="24"/>
+          <w:szCs w:val="24"/>
+        </w:rPr>
+        <w:t xml:space="preserve"> </w:t>
+      </w:r>
+      <w:r>
+        <w:rPr>
+          <w:rFonts w:ascii="Times New Roman" w:hAnsi="Times New Roman" w:cs="Times New Roman"/>
+          <w:sz w:val="24"/>
+          <w:szCs w:val="24"/>
+        </w:rPr>
+        <w:t xml:space="preserve">In addition, it can also be seen that there is a large variability in </w:t>
+      </w:r>
+      <w:r>
+        <w:rPr>
+          <w:rFonts w:ascii="Times New Roman" w:hAnsi="Times New Roman" w:cs="Times New Roman"/>
+          <w:sz w:val="24"/>
+          <w:szCs w:val="24"/>
+        </w:rPr>
+        <w:t>size for app</w:t>
+      </w:r>
+      <w:r>
+        <w:rPr>
+          <w:rFonts w:ascii="Times New Roman" w:hAnsi="Times New Roman" w:cs="Times New Roman"/>
+          <w:sz w:val="24"/>
+          <w:szCs w:val="24"/>
+        </w:rPr>
+        <w:t>lications with a low rating.</w:t>
+      </w:r>
+      <w:r>
+        <w:rPr>
+          <w:rFonts w:ascii="Times New Roman" w:hAnsi="Times New Roman" w:cs="Times New Roman"/>
+          <w:sz w:val="24"/>
+          <w:szCs w:val="24"/>
+        </w:rPr>
+        <w:t xml:space="preserve"> Though th</w:t>
+      </w:r>
+      <w:r>
+        <w:rPr>
+          <w:rFonts w:ascii="Times New Roman" w:hAnsi="Times New Roman" w:cs="Times New Roman"/>
+          <w:sz w:val="24"/>
+          <w:szCs w:val="24"/>
+        </w:rPr>
+        <w:t>ere</w:t>
+      </w:r>
+      <w:r>
+        <w:rPr>
+          <w:rFonts w:ascii="Times New Roman" w:hAnsi="Times New Roman" w:cs="Times New Roman"/>
+          <w:sz w:val="24"/>
+          <w:szCs w:val="24"/>
+        </w:rPr>
+        <w:t xml:space="preserve"> does not seem a very clear reason why this would be the case, one possible cause would be lack of correlation between the variables due to </w:t>
+      </w:r>
+      <w:r>
+        <w:rPr>
+          <w:rFonts w:ascii="Times New Roman" w:hAnsi="Times New Roman" w:cs="Times New Roman"/>
+          <w:sz w:val="24"/>
+          <w:szCs w:val="24"/>
+        </w:rPr>
+        <w:t xml:space="preserve">reasons such as </w:t>
+      </w:r>
+      <w:r>
+        <w:rPr>
+          <w:rFonts w:ascii="Times New Roman" w:hAnsi="Times New Roman" w:cs="Times New Roman"/>
+          <w:sz w:val="24"/>
+          <w:szCs w:val="24"/>
+        </w:rPr>
+        <w:t>inflated file sizes</w:t>
+      </w:r>
+      <w:r>
+        <w:rPr>
+          <w:rFonts w:ascii="Times New Roman" w:hAnsi="Times New Roman" w:cs="Times New Roman"/>
+          <w:sz w:val="24"/>
+          <w:szCs w:val="24"/>
+        </w:rPr>
+        <w:t>,</w:t>
+      </w:r>
+      <w:r>
+        <w:rPr>
+          <w:rFonts w:ascii="Times New Roman" w:hAnsi="Times New Roman" w:cs="Times New Roman"/>
+          <w:sz w:val="24"/>
+          <w:szCs w:val="24"/>
+        </w:rPr>
+        <w:t xml:space="preserve"> or limited storage capacity on devices </w:t>
+      </w:r>
+      <w:r>
+        <w:rPr>
+          <w:rFonts w:ascii="Times New Roman" w:hAnsi="Times New Roman" w:cs="Times New Roman"/>
+          <w:sz w:val="24"/>
+          <w:szCs w:val="24"/>
+        </w:rPr>
+        <w:t xml:space="preserve">making it impossible for users to download the app </w:t>
+      </w:r>
+      <w:bookmarkStart w:id="2" w:name="_GoBack"/>
+      <w:bookmarkEnd w:id="2"/>
+      <w:r>
+        <w:rPr>
+          <w:rFonts w:ascii="Times New Roman" w:hAnsi="Times New Roman" w:cs="Times New Roman"/>
+          <w:sz w:val="24"/>
+          <w:szCs w:val="24"/>
+        </w:rPr>
+        <w:t>etc.</w:t>
+      </w:r>
+    </w:p>
+    <w:p>
+      <w:pPr>
+        <w:rPr>
+          <w:rFonts w:ascii="Times New Roman" w:hAnsi="Times New Roman" w:cs="Times New Roman"/>
+          <w:sz w:val="24"/>
+          <w:szCs w:val="24"/>
+        </w:rPr>
+      </w:pPr>
+      <w:r>
+        <w:rPr>
+          <w:rFonts w:ascii="Times New Roman" w:hAnsi="Times New Roman" w:cs="Times New Roman"/>
+          <w:sz w:val="24"/>
+          <w:szCs w:val="24"/>
+        </w:rPr>
+        <w:br w:type="page"/>
+      </w:r>
+    </w:p>
+    <w:p>
+      <w:pPr>
+        <w:pStyle w:val="Heading1"/>
+      </w:pPr>
+      <w:bookmarkStart w:id="3" w:name="_Ref9968495"/>
+      <w:r>
+        <w:lastRenderedPageBreak/>
+        <w:t>Modelling</w:t>
+      </w:r>
+      <w:bookmarkEnd w:id="3"/>
+      <w:r>
+        <w:br w:type="page"/>
+      </w:r>
+    </w:p>
+    <w:p>
+      <w:pPr>
+        <w:pStyle w:val="Heading1"/>
+      </w:pPr>
+      <w:r>
+        <w:lastRenderedPageBreak/>
+        <w:t>Appendix</w:t>
+      </w:r>
+    </w:p>
+    <w:p>
+      <w:pPr>
         <w:pStyle w:val="Heading2"/>
       </w:pPr>
-    </w:p>
-    <w:p>
-      <w:pPr>
-        <w:pStyle w:val="Heading2"/>
-        <w:numPr>
-          <w:ilvl w:val="1"/>
-          <w:numId w:val="1"/>
-        </w:numPr>
-      </w:pPr>
+      <w:r>
+        <w:t>References</w:t>
+      </w:r>
+    </w:p>
+    <w:p>
+      <w:r>
+        <w:t xml:space="preserve">M. B. </w:t>
+      </w:r>
+      <w:proofErr w:type="spellStart"/>
+      <w:r>
+        <w:t>Inguanez</w:t>
+      </w:r>
+      <w:proofErr w:type="spellEnd"/>
+      <w:r>
+        <w:t xml:space="preserve">, F. </w:t>
+      </w:r>
+      <w:proofErr w:type="spellStart"/>
+      <w:r>
+        <w:t>Sammut</w:t>
+      </w:r>
+      <w:proofErr w:type="spellEnd"/>
+      <w:r>
+        <w:t xml:space="preserve">, D. </w:t>
+      </w:r>
+      <w:proofErr w:type="spellStart"/>
+      <w:proofErr w:type="gramStart"/>
+      <w:r>
+        <w:t>Suda</w:t>
+      </w:r>
+      <w:proofErr w:type="spellEnd"/>
+      <w:r>
+        <w:t xml:space="preserve"> ,</w:t>
+      </w:r>
+      <w:proofErr w:type="gramEnd"/>
       <w:r>
         <w:t xml:space="preserve"> </w:t>
       </w:r>
-      <w:bookmarkStart w:id="2" w:name="_Toc9965412"/>
-      <w:r>
-        <w:t>Scatterplots</w:t>
-      </w:r>
-      <w:bookmarkEnd w:id="2"/>
-    </w:p>
-    <w:p/>
+      <w:r>
+        <w:rPr>
+          <w:i/>
+        </w:rPr>
+        <w:t>Statistical analysis using SPSS and R software</w:t>
+      </w:r>
+      <w:r>
+        <w:t>, pages 108-111</w:t>
+      </w:r>
+    </w:p>
     <w:sectPr>
-      <w:footerReference w:type="default" r:id="rId8"/>
+      <w:footerReference w:type="default" r:id="rId10"/>
       <w:pgSz w:w="11906" w:h="16838"/>
       <w:pgMar w:top="1440" w:right="1440" w:bottom="1440" w:left="1440" w:header="708" w:footer="708" w:gutter="0"/>
       <w:pgNumType w:start="1"/>
@@ -855,6 +2581,92 @@
 <file path=word/numbering.xml><?xml version="1.0" encoding="utf-8"?>
 <w:numbering xmlns:wpc="http://schemas.microsoft.com/office/word/2010/wordprocessingCanvas" xmlns:cx="http://schemas.microsoft.com/office/drawing/2014/chartex" xmlns:cx1="http://schemas.microsoft.com/office/drawing/2015/9/8/chartex" xmlns:cx2="http://schemas.microsoft.com/office/drawing/2015/10/21/chartex" xmlns:cx3="http://schemas.microsoft.com/office/drawing/2016/5/9/chartex" xmlns:cx4="http://schemas.microsoft.com/office/drawing/2016/5/10/chartex" xmlns:cx5="http://schemas.microsoft.com/office/drawing/2016/5/11/chartex" xmlns:cx6="http://schemas.microsoft.com/office/drawing/2016/5/12/chartex" xmlns:cx7="http://schemas.microsoft.com/office/drawing/2016/5/13/chartex" xmlns:cx8="http://schemas.microsoft.com/office/drawing/2016/5/14/chartex" xmlns:mc="http://schemas.openxmlformats.org/markup-compatibility/2006" xmlns:aink="http://schemas.microsoft.com/office/drawing/2016/ink" xmlns:am3d="http://schemas.microsoft.com/office/drawing/2017/model3d" xmlns:o="urn:schemas-microsoft-com:office:office" xmlns:r="http://schemas.openxmlformats.org/officeDocument/2006/relationships" xmlns:m="http://schemas.openxmlformats.org/officeDocument/2006/math" xmlns:v="urn:schemas-microsoft-com:vml" xmlns:wp14="http://schemas.microsoft.com/office/word/2010/wordprocessingDrawing" xmlns:wp="http://schemas.openxmlformats.org/drawingml/2006/wordprocessingDrawing" xmlns:w10="urn:schemas-microsoft-com:office:word" xmlns:w="http://schemas.openxmlformats.org/wordprocessingml/2006/main" xmlns:w14="http://schemas.microsoft.com/office/word/2010/wordml" xmlns:w15="http://schemas.microsoft.com/office/word/2012/wordml" xmlns:w16cid="http://schemas.microsoft.com/office/word/2016/wordml/cid" xmlns:w16se="http://schemas.microsoft.com/office/word/2015/wordml/symex" xmlns:wpg="http://schemas.microsoft.com/office/word/2010/wordprocessingGroup" xmlns:wpi="http://schemas.microsoft.com/office/word/2010/wordprocessingInk" xmlns:wne="http://schemas.microsoft.com/office/word/2006/wordml" xmlns:wps="http://schemas.microsoft.com/office/word/2010/wordprocessingShape" mc:Ignorable="w14 w15 w16se w16cid wp14">
   <w:abstractNum w:abstractNumId="0" w15:restartNumberingAfterBreak="0">
+    <w:nsid w:val="222D4CF4"/>
+    <w:multiLevelType w:val="multilevel"/>
+    <w:tmpl w:val="0809001F"/>
+    <w:lvl w:ilvl="0">
+      <w:start w:val="1"/>
+      <w:numFmt w:val="decimal"/>
+      <w:lvlText w:val="%1."/>
+      <w:lvlJc w:val="left"/>
+      <w:pPr>
+        <w:ind w:left="360" w:hanging="360"/>
+      </w:pPr>
+    </w:lvl>
+    <w:lvl w:ilvl="1">
+      <w:start w:val="1"/>
+      <w:numFmt w:val="decimal"/>
+      <w:lvlText w:val="%1.%2."/>
+      <w:lvlJc w:val="left"/>
+      <w:pPr>
+        <w:ind w:left="792" w:hanging="432"/>
+      </w:pPr>
+    </w:lvl>
+    <w:lvl w:ilvl="2">
+      <w:start w:val="1"/>
+      <w:numFmt w:val="decimal"/>
+      <w:lvlText w:val="%1.%2.%3."/>
+      <w:lvlJc w:val="left"/>
+      <w:pPr>
+        <w:ind w:left="1224" w:hanging="504"/>
+      </w:pPr>
+    </w:lvl>
+    <w:lvl w:ilvl="3">
+      <w:start w:val="1"/>
+      <w:numFmt w:val="decimal"/>
+      <w:lvlText w:val="%1.%2.%3.%4."/>
+      <w:lvlJc w:val="left"/>
+      <w:pPr>
+        <w:ind w:left="1728" w:hanging="648"/>
+      </w:pPr>
+    </w:lvl>
+    <w:lvl w:ilvl="4">
+      <w:start w:val="1"/>
+      <w:numFmt w:val="decimal"/>
+      <w:lvlText w:val="%1.%2.%3.%4.%5."/>
+      <w:lvlJc w:val="left"/>
+      <w:pPr>
+        <w:ind w:left="2232" w:hanging="792"/>
+      </w:pPr>
+    </w:lvl>
+    <w:lvl w:ilvl="5">
+      <w:start w:val="1"/>
+      <w:numFmt w:val="decimal"/>
+      <w:lvlText w:val="%1.%2.%3.%4.%5.%6."/>
+      <w:lvlJc w:val="left"/>
+      <w:pPr>
+        <w:ind w:left="2736" w:hanging="936"/>
+      </w:pPr>
+    </w:lvl>
+    <w:lvl w:ilvl="6">
+      <w:start w:val="1"/>
+      <w:numFmt w:val="decimal"/>
+      <w:lvlText w:val="%1.%2.%3.%4.%5.%6.%7."/>
+      <w:lvlJc w:val="left"/>
+      <w:pPr>
+        <w:ind w:left="3240" w:hanging="1080"/>
+      </w:pPr>
+    </w:lvl>
+    <w:lvl w:ilvl="7">
+      <w:start w:val="1"/>
+      <w:numFmt w:val="decimal"/>
+      <w:lvlText w:val="%1.%2.%3.%4.%5.%6.%7.%8."/>
+      <w:lvlJc w:val="left"/>
+      <w:pPr>
+        <w:ind w:left="3744" w:hanging="1224"/>
+      </w:pPr>
+    </w:lvl>
+    <w:lvl w:ilvl="8">
+      <w:start w:val="1"/>
+      <w:numFmt w:val="decimal"/>
+      <w:lvlText w:val="%1.%2.%3.%4.%5.%6.%7.%8.%9."/>
+      <w:lvlJc w:val="left"/>
+      <w:pPr>
+        <w:ind w:left="4320" w:hanging="1440"/>
+      </w:pPr>
+    </w:lvl>
+  </w:abstractNum>
+  <w:abstractNum w:abstractNumId="1" w15:restartNumberingAfterBreak="0">
     <w:nsid w:val="2E65134C"/>
     <w:multiLevelType w:val="multilevel"/>
     <w:tmpl w:val="0809001F"/>
@@ -940,8 +2752,109 @@
       </w:pPr>
     </w:lvl>
   </w:abstractNum>
+  <w:abstractNum w:abstractNumId="2" w15:restartNumberingAfterBreak="0">
+    <w:nsid w:val="6D6745AB"/>
+    <w:multiLevelType w:val="multilevel"/>
+    <w:tmpl w:val="08090025"/>
+    <w:lvl w:ilvl="0">
+      <w:start w:val="1"/>
+      <w:numFmt w:val="decimal"/>
+      <w:pStyle w:val="Heading1"/>
+      <w:lvlText w:val="%1"/>
+      <w:lvlJc w:val="left"/>
+      <w:pPr>
+        <w:ind w:left="432" w:hanging="432"/>
+      </w:pPr>
+    </w:lvl>
+    <w:lvl w:ilvl="1">
+      <w:start w:val="1"/>
+      <w:numFmt w:val="decimal"/>
+      <w:pStyle w:val="Heading2"/>
+      <w:lvlText w:val="%1.%2"/>
+      <w:lvlJc w:val="left"/>
+      <w:pPr>
+        <w:ind w:left="576" w:hanging="576"/>
+      </w:pPr>
+    </w:lvl>
+    <w:lvl w:ilvl="2">
+      <w:start w:val="1"/>
+      <w:numFmt w:val="decimal"/>
+      <w:pStyle w:val="Heading3"/>
+      <w:lvlText w:val="%1.%2.%3"/>
+      <w:lvlJc w:val="left"/>
+      <w:pPr>
+        <w:ind w:left="720" w:hanging="720"/>
+      </w:pPr>
+    </w:lvl>
+    <w:lvl w:ilvl="3">
+      <w:start w:val="1"/>
+      <w:numFmt w:val="decimal"/>
+      <w:pStyle w:val="Heading4"/>
+      <w:lvlText w:val="%1.%2.%3.%4"/>
+      <w:lvlJc w:val="left"/>
+      <w:pPr>
+        <w:ind w:left="864" w:hanging="864"/>
+      </w:pPr>
+    </w:lvl>
+    <w:lvl w:ilvl="4">
+      <w:start w:val="1"/>
+      <w:numFmt w:val="decimal"/>
+      <w:pStyle w:val="Heading5"/>
+      <w:lvlText w:val="%1.%2.%3.%4.%5"/>
+      <w:lvlJc w:val="left"/>
+      <w:pPr>
+        <w:ind w:left="1008" w:hanging="1008"/>
+      </w:pPr>
+    </w:lvl>
+    <w:lvl w:ilvl="5">
+      <w:start w:val="1"/>
+      <w:numFmt w:val="decimal"/>
+      <w:pStyle w:val="Heading6"/>
+      <w:lvlText w:val="%1.%2.%3.%4.%5.%6"/>
+      <w:lvlJc w:val="left"/>
+      <w:pPr>
+        <w:ind w:left="1152" w:hanging="1152"/>
+      </w:pPr>
+    </w:lvl>
+    <w:lvl w:ilvl="6">
+      <w:start w:val="1"/>
+      <w:numFmt w:val="decimal"/>
+      <w:pStyle w:val="Heading7"/>
+      <w:lvlText w:val="%1.%2.%3.%4.%5.%6.%7"/>
+      <w:lvlJc w:val="left"/>
+      <w:pPr>
+        <w:ind w:left="1296" w:hanging="1296"/>
+      </w:pPr>
+    </w:lvl>
+    <w:lvl w:ilvl="7">
+      <w:start w:val="1"/>
+      <w:numFmt w:val="decimal"/>
+      <w:pStyle w:val="Heading8"/>
+      <w:lvlText w:val="%1.%2.%3.%4.%5.%6.%7.%8"/>
+      <w:lvlJc w:val="left"/>
+      <w:pPr>
+        <w:ind w:left="1440" w:hanging="1440"/>
+      </w:pPr>
+    </w:lvl>
+    <w:lvl w:ilvl="8">
+      <w:start w:val="1"/>
+      <w:numFmt w:val="decimal"/>
+      <w:pStyle w:val="Heading9"/>
+      <w:lvlText w:val="%1.%2.%3.%4.%5.%6.%7.%8.%9"/>
+      <w:lvlJc w:val="left"/>
+      <w:pPr>
+        <w:ind w:left="1584" w:hanging="1584"/>
+      </w:pPr>
+    </w:lvl>
+  </w:abstractNum>
   <w:num w:numId="1">
+    <w:abstractNumId w:val="1"/>
+  </w:num>
+  <w:num w:numId="2">
     <w:abstractNumId w:val="0"/>
+  </w:num>
+  <w:num w:numId="3">
+    <w:abstractNumId w:val="2"/>
   </w:num>
 </w:numbering>
 </file>
@@ -1355,6 +3268,9 @@
     <w:pPr>
       <w:keepNext/>
       <w:keepLines/>
+      <w:numPr>
+        <w:numId w:val="3"/>
+      </w:numPr>
       <w:spacing w:before="240" w:after="0"/>
       <w:outlineLvl w:val="0"/>
     </w:pPr>
@@ -1374,11 +3290,15 @@
     <w:uiPriority w:val="9"/>
     <w:unhideWhenUsed/>
     <w:qFormat/>
-    <w:rsid w:val="00D85B03"/>
+    <w:rsid w:val="005E3BDA"/>
     <w:pPr>
       <w:keepNext/>
       <w:keepLines/>
-      <w:spacing w:before="40" w:after="0"/>
+      <w:numPr>
+        <w:ilvl w:val="1"/>
+        <w:numId w:val="3"/>
+      </w:numPr>
+      <w:spacing w:before="160" w:after="120"/>
       <w:outlineLvl w:val="1"/>
     </w:pPr>
     <w:rPr>
@@ -1395,14 +3315,17 @@
     <w:next w:val="Normal"/>
     <w:link w:val="Heading3Char"/>
     <w:uiPriority w:val="9"/>
-    <w:semiHidden/>
     <w:unhideWhenUsed/>
     <w:qFormat/>
-    <w:rsid w:val="00D85B03"/>
+    <w:rsid w:val="00531CAF"/>
     <w:pPr>
       <w:keepNext/>
       <w:keepLines/>
-      <w:spacing w:before="40" w:after="0"/>
+      <w:numPr>
+        <w:ilvl w:val="2"/>
+        <w:numId w:val="3"/>
+      </w:numPr>
+      <w:spacing w:before="160" w:after="120"/>
       <w:outlineLvl w:val="2"/>
     </w:pPr>
     <w:rPr>
@@ -1411,6 +3334,166 @@
       <w:color w:val="1F3763" w:themeColor="accent1" w:themeShade="7F"/>
       <w:sz w:val="24"/>
       <w:szCs w:val="24"/>
+    </w:rPr>
+  </w:style>
+  <w:style w:type="paragraph" w:styleId="Heading4">
+    <w:name w:val="heading 4"/>
+    <w:basedOn w:val="Normal"/>
+    <w:next w:val="Normal"/>
+    <w:link w:val="Heading4Char"/>
+    <w:uiPriority w:val="9"/>
+    <w:semiHidden/>
+    <w:unhideWhenUsed/>
+    <w:qFormat/>
+    <w:rsid w:val="00232ED3"/>
+    <w:pPr>
+      <w:keepNext/>
+      <w:keepLines/>
+      <w:numPr>
+        <w:ilvl w:val="3"/>
+        <w:numId w:val="3"/>
+      </w:numPr>
+      <w:spacing w:before="40" w:after="0"/>
+      <w:outlineLvl w:val="3"/>
+    </w:pPr>
+    <w:rPr>
+      <w:rFonts w:asciiTheme="majorHAnsi" w:eastAsiaTheme="majorEastAsia" w:hAnsiTheme="majorHAnsi" w:cstheme="majorBidi"/>
+      <w:i/>
+      <w:iCs/>
+      <w:color w:val="2F5496" w:themeColor="accent1" w:themeShade="BF"/>
+    </w:rPr>
+  </w:style>
+  <w:style w:type="paragraph" w:styleId="Heading5">
+    <w:name w:val="heading 5"/>
+    <w:basedOn w:val="Normal"/>
+    <w:next w:val="Normal"/>
+    <w:link w:val="Heading5Char"/>
+    <w:uiPriority w:val="9"/>
+    <w:semiHidden/>
+    <w:unhideWhenUsed/>
+    <w:qFormat/>
+    <w:rsid w:val="00232ED3"/>
+    <w:pPr>
+      <w:keepNext/>
+      <w:keepLines/>
+      <w:numPr>
+        <w:ilvl w:val="4"/>
+        <w:numId w:val="3"/>
+      </w:numPr>
+      <w:spacing w:before="40" w:after="0"/>
+      <w:outlineLvl w:val="4"/>
+    </w:pPr>
+    <w:rPr>
+      <w:rFonts w:asciiTheme="majorHAnsi" w:eastAsiaTheme="majorEastAsia" w:hAnsiTheme="majorHAnsi" w:cstheme="majorBidi"/>
+      <w:color w:val="2F5496" w:themeColor="accent1" w:themeShade="BF"/>
+    </w:rPr>
+  </w:style>
+  <w:style w:type="paragraph" w:styleId="Heading6">
+    <w:name w:val="heading 6"/>
+    <w:basedOn w:val="Normal"/>
+    <w:next w:val="Normal"/>
+    <w:link w:val="Heading6Char"/>
+    <w:uiPriority w:val="9"/>
+    <w:semiHidden/>
+    <w:unhideWhenUsed/>
+    <w:qFormat/>
+    <w:rsid w:val="00232ED3"/>
+    <w:pPr>
+      <w:keepNext/>
+      <w:keepLines/>
+      <w:numPr>
+        <w:ilvl w:val="5"/>
+        <w:numId w:val="3"/>
+      </w:numPr>
+      <w:spacing w:before="40" w:after="0"/>
+      <w:outlineLvl w:val="5"/>
+    </w:pPr>
+    <w:rPr>
+      <w:rFonts w:asciiTheme="majorHAnsi" w:eastAsiaTheme="majorEastAsia" w:hAnsiTheme="majorHAnsi" w:cstheme="majorBidi"/>
+      <w:color w:val="1F3763" w:themeColor="accent1" w:themeShade="7F"/>
+    </w:rPr>
+  </w:style>
+  <w:style w:type="paragraph" w:styleId="Heading7">
+    <w:name w:val="heading 7"/>
+    <w:basedOn w:val="Normal"/>
+    <w:next w:val="Normal"/>
+    <w:link w:val="Heading7Char"/>
+    <w:uiPriority w:val="9"/>
+    <w:semiHidden/>
+    <w:unhideWhenUsed/>
+    <w:qFormat/>
+    <w:rsid w:val="00232ED3"/>
+    <w:pPr>
+      <w:keepNext/>
+      <w:keepLines/>
+      <w:numPr>
+        <w:ilvl w:val="6"/>
+        <w:numId w:val="3"/>
+      </w:numPr>
+      <w:spacing w:before="40" w:after="0"/>
+      <w:outlineLvl w:val="6"/>
+    </w:pPr>
+    <w:rPr>
+      <w:rFonts w:asciiTheme="majorHAnsi" w:eastAsiaTheme="majorEastAsia" w:hAnsiTheme="majorHAnsi" w:cstheme="majorBidi"/>
+      <w:i/>
+      <w:iCs/>
+      <w:color w:val="1F3763" w:themeColor="accent1" w:themeShade="7F"/>
+    </w:rPr>
+  </w:style>
+  <w:style w:type="paragraph" w:styleId="Heading8">
+    <w:name w:val="heading 8"/>
+    <w:basedOn w:val="Normal"/>
+    <w:next w:val="Normal"/>
+    <w:link w:val="Heading8Char"/>
+    <w:uiPriority w:val="9"/>
+    <w:semiHidden/>
+    <w:unhideWhenUsed/>
+    <w:qFormat/>
+    <w:rsid w:val="00232ED3"/>
+    <w:pPr>
+      <w:keepNext/>
+      <w:keepLines/>
+      <w:numPr>
+        <w:ilvl w:val="7"/>
+        <w:numId w:val="3"/>
+      </w:numPr>
+      <w:spacing w:before="40" w:after="0"/>
+      <w:outlineLvl w:val="7"/>
+    </w:pPr>
+    <w:rPr>
+      <w:rFonts w:asciiTheme="majorHAnsi" w:eastAsiaTheme="majorEastAsia" w:hAnsiTheme="majorHAnsi" w:cstheme="majorBidi"/>
+      <w:color w:val="272727" w:themeColor="text1" w:themeTint="D8"/>
+      <w:sz w:val="21"/>
+      <w:szCs w:val="21"/>
+    </w:rPr>
+  </w:style>
+  <w:style w:type="paragraph" w:styleId="Heading9">
+    <w:name w:val="heading 9"/>
+    <w:basedOn w:val="Normal"/>
+    <w:next w:val="Normal"/>
+    <w:link w:val="Heading9Char"/>
+    <w:uiPriority w:val="9"/>
+    <w:semiHidden/>
+    <w:unhideWhenUsed/>
+    <w:qFormat/>
+    <w:rsid w:val="00232ED3"/>
+    <w:pPr>
+      <w:keepNext/>
+      <w:keepLines/>
+      <w:numPr>
+        <w:ilvl w:val="8"/>
+        <w:numId w:val="3"/>
+      </w:numPr>
+      <w:spacing w:before="40" w:after="0"/>
+      <w:outlineLvl w:val="8"/>
+    </w:pPr>
+    <w:rPr>
+      <w:rFonts w:asciiTheme="majorHAnsi" w:eastAsiaTheme="majorEastAsia" w:hAnsiTheme="majorHAnsi" w:cstheme="majorBidi"/>
+      <w:i/>
+      <w:iCs/>
+      <w:color w:val="272727" w:themeColor="text1" w:themeTint="D8"/>
+      <w:sz w:val="21"/>
+      <w:szCs w:val="21"/>
     </w:rPr>
   </w:style>
   <w:style w:type="character" w:default="1" w:styleId="DefaultParagraphFont">
@@ -1458,7 +3541,7 @@
     <w:basedOn w:val="DefaultParagraphFont"/>
     <w:link w:val="Heading2"/>
     <w:uiPriority w:val="9"/>
-    <w:rsid w:val="00D85B03"/>
+    <w:rsid w:val="005E3BDA"/>
     <w:rPr>
       <w:rFonts w:ascii="Times New Roman" w:eastAsiaTheme="majorEastAsia" w:hAnsi="Times New Roman" w:cstheme="majorBidi"/>
       <w:b/>
@@ -1472,8 +3555,7 @@
     <w:basedOn w:val="DefaultParagraphFont"/>
     <w:link w:val="Heading3"/>
     <w:uiPriority w:val="9"/>
-    <w:semiHidden/>
-    <w:rsid w:val="00D85B03"/>
+    <w:rsid w:val="00531CAF"/>
     <w:rPr>
       <w:rFonts w:ascii="Times New Roman" w:eastAsiaTheme="majorEastAsia" w:hAnsi="Times New Roman" w:cstheme="majorBidi"/>
       <w:b/>
@@ -1491,6 +3573,9 @@
     <w:qFormat/>
     <w:rsid w:val="00542F17"/>
     <w:pPr>
+      <w:numPr>
+        <w:numId w:val="0"/>
+      </w:numPr>
       <w:outlineLvl w:val="9"/>
     </w:pPr>
     <w:rPr>
@@ -1579,6 +3664,107 @@
     <w:link w:val="Footer"/>
     <w:uiPriority w:val="99"/>
     <w:rsid w:val="005711A5"/>
+  </w:style>
+  <w:style w:type="character" w:customStyle="1" w:styleId="Heading4Char">
+    <w:name w:val="Heading 4 Char"/>
+    <w:basedOn w:val="DefaultParagraphFont"/>
+    <w:link w:val="Heading4"/>
+    <w:uiPriority w:val="9"/>
+    <w:semiHidden/>
+    <w:rsid w:val="00232ED3"/>
+    <w:rPr>
+      <w:rFonts w:asciiTheme="majorHAnsi" w:eastAsiaTheme="majorEastAsia" w:hAnsiTheme="majorHAnsi" w:cstheme="majorBidi"/>
+      <w:i/>
+      <w:iCs/>
+      <w:color w:val="2F5496" w:themeColor="accent1" w:themeShade="BF"/>
+    </w:rPr>
+  </w:style>
+  <w:style w:type="character" w:customStyle="1" w:styleId="Heading5Char">
+    <w:name w:val="Heading 5 Char"/>
+    <w:basedOn w:val="DefaultParagraphFont"/>
+    <w:link w:val="Heading5"/>
+    <w:uiPriority w:val="9"/>
+    <w:semiHidden/>
+    <w:rsid w:val="00232ED3"/>
+    <w:rPr>
+      <w:rFonts w:asciiTheme="majorHAnsi" w:eastAsiaTheme="majorEastAsia" w:hAnsiTheme="majorHAnsi" w:cstheme="majorBidi"/>
+      <w:color w:val="2F5496" w:themeColor="accent1" w:themeShade="BF"/>
+    </w:rPr>
+  </w:style>
+  <w:style w:type="character" w:customStyle="1" w:styleId="Heading6Char">
+    <w:name w:val="Heading 6 Char"/>
+    <w:basedOn w:val="DefaultParagraphFont"/>
+    <w:link w:val="Heading6"/>
+    <w:uiPriority w:val="9"/>
+    <w:semiHidden/>
+    <w:rsid w:val="00232ED3"/>
+    <w:rPr>
+      <w:rFonts w:asciiTheme="majorHAnsi" w:eastAsiaTheme="majorEastAsia" w:hAnsiTheme="majorHAnsi" w:cstheme="majorBidi"/>
+      <w:color w:val="1F3763" w:themeColor="accent1" w:themeShade="7F"/>
+    </w:rPr>
+  </w:style>
+  <w:style w:type="character" w:customStyle="1" w:styleId="Heading7Char">
+    <w:name w:val="Heading 7 Char"/>
+    <w:basedOn w:val="DefaultParagraphFont"/>
+    <w:link w:val="Heading7"/>
+    <w:uiPriority w:val="9"/>
+    <w:semiHidden/>
+    <w:rsid w:val="00232ED3"/>
+    <w:rPr>
+      <w:rFonts w:asciiTheme="majorHAnsi" w:eastAsiaTheme="majorEastAsia" w:hAnsiTheme="majorHAnsi" w:cstheme="majorBidi"/>
+      <w:i/>
+      <w:iCs/>
+      <w:color w:val="1F3763" w:themeColor="accent1" w:themeShade="7F"/>
+    </w:rPr>
+  </w:style>
+  <w:style w:type="character" w:customStyle="1" w:styleId="Heading8Char">
+    <w:name w:val="Heading 8 Char"/>
+    <w:basedOn w:val="DefaultParagraphFont"/>
+    <w:link w:val="Heading8"/>
+    <w:uiPriority w:val="9"/>
+    <w:semiHidden/>
+    <w:rsid w:val="00232ED3"/>
+    <w:rPr>
+      <w:rFonts w:asciiTheme="majorHAnsi" w:eastAsiaTheme="majorEastAsia" w:hAnsiTheme="majorHAnsi" w:cstheme="majorBidi"/>
+      <w:color w:val="272727" w:themeColor="text1" w:themeTint="D8"/>
+      <w:sz w:val="21"/>
+      <w:szCs w:val="21"/>
+    </w:rPr>
+  </w:style>
+  <w:style w:type="character" w:customStyle="1" w:styleId="Heading9Char">
+    <w:name w:val="Heading 9 Char"/>
+    <w:basedOn w:val="DefaultParagraphFont"/>
+    <w:link w:val="Heading9"/>
+    <w:uiPriority w:val="9"/>
+    <w:semiHidden/>
+    <w:rsid w:val="00232ED3"/>
+    <w:rPr>
+      <w:rFonts w:asciiTheme="majorHAnsi" w:eastAsiaTheme="majorEastAsia" w:hAnsiTheme="majorHAnsi" w:cstheme="majorBidi"/>
+      <w:i/>
+      <w:iCs/>
+      <w:color w:val="272727" w:themeColor="text1" w:themeTint="D8"/>
+      <w:sz w:val="21"/>
+      <w:szCs w:val="21"/>
+    </w:rPr>
+  </w:style>
+  <w:style w:type="paragraph" w:styleId="Caption">
+    <w:name w:val="caption"/>
+    <w:basedOn w:val="Normal"/>
+    <w:next w:val="Normal"/>
+    <w:uiPriority w:val="35"/>
+    <w:unhideWhenUsed/>
+    <w:qFormat/>
+    <w:rsid w:val="00727BA4"/>
+    <w:pPr>
+      <w:spacing w:after="200" w:line="240" w:lineRule="auto"/>
+    </w:pPr>
+    <w:rPr>
+      <w:i/>
+      <w:iCs/>
+      <w:color w:val="44546A" w:themeColor="text2"/>
+      <w:sz w:val="18"/>
+      <w:szCs w:val="18"/>
+    </w:rPr>
   </w:style>
 </w:styles>
 </file>
@@ -1883,7 +4069,7 @@
 </file>
 
 <file path=customXml/itemProps1.xml><?xml version="1.0" encoding="utf-8"?>
-<ds:datastoreItem xmlns:ds="http://schemas.openxmlformats.org/officeDocument/2006/customXml" ds:itemID="{A1AAD66C-B64E-4595-A325-2550F1BBABB7}">
+<ds:datastoreItem xmlns:ds="http://schemas.openxmlformats.org/officeDocument/2006/customXml" ds:itemID="{DCF6999C-1D02-4761-B1D9-B13B1260F6FB}">
   <ds:schemaRefs>
     <ds:schemaRef ds:uri="http://schemas.openxmlformats.org/officeDocument/2006/bibliography"/>
   </ds:schemaRefs>

</xml_diff>

<commit_message>
Added Introduction to Report
</commit_message>
<xml_diff>
--- a/Report.docx
+++ b/Report.docx
@@ -103,7 +103,6 @@
         <w:rPr>
           <w:rFonts w:ascii="Cambria" w:hAnsi="Cambria"/>
           <w:color w:val="595959" w:themeColor="text1" w:themeTint="A6"/>
-          <w:sz w:val="24"/>
           <w:szCs w:val="24"/>
         </w:rPr>
       </w:pPr>
@@ -111,7 +110,6 @@
         <w:rPr>
           <w:rFonts w:ascii="Cambria" w:hAnsi="Cambria"/>
           <w:color w:val="595959" w:themeColor="text1" w:themeTint="A6"/>
-          <w:sz w:val="24"/>
           <w:szCs w:val="24"/>
         </w:rPr>
         <w:t>Supervise</w:t>
@@ -120,7 +118,6 @@
         <w:rPr>
           <w:rFonts w:ascii="Cambria" w:hAnsi="Cambria"/>
           <w:color w:val="595959" w:themeColor="text1" w:themeTint="A6"/>
-          <w:sz w:val="24"/>
           <w:szCs w:val="24"/>
         </w:rPr>
         <w:t xml:space="preserve">d by </w:t>
@@ -130,7 +127,6 @@
         <w:rPr>
           <w:rFonts w:ascii="Cambria" w:hAnsi="Cambria"/>
           <w:color w:val="595959" w:themeColor="text1" w:themeTint="A6"/>
-          <w:sz w:val="24"/>
           <w:szCs w:val="24"/>
         </w:rPr>
         <w:t>Dr.</w:t>
@@ -140,7 +136,6 @@
         <w:rPr>
           <w:rFonts w:ascii="Cambria" w:hAnsi="Cambria"/>
           <w:color w:val="595959" w:themeColor="text1" w:themeTint="A6"/>
-          <w:sz w:val="24"/>
           <w:szCs w:val="24"/>
         </w:rPr>
         <w:t xml:space="preserve"> David </w:t>
@@ -150,7 +145,6 @@
         <w:rPr>
           <w:rFonts w:ascii="Cambria" w:hAnsi="Cambria"/>
           <w:color w:val="595959" w:themeColor="text1" w:themeTint="A6"/>
-          <w:sz w:val="24"/>
           <w:szCs w:val="24"/>
         </w:rPr>
         <w:t>Suda</w:t>
@@ -209,7 +203,6 @@
     </w:p>
     <w:p>
       <w:pPr>
-        <w:jc w:val="center"/>
         <w:rPr>
           <w:rFonts w:ascii="Cambria" w:hAnsi="Cambria"/>
           <w:sz w:val="36"/>
@@ -219,34 +212,74 @@
     </w:p>
     <w:p>
       <w:pPr>
-        <w:jc w:val="center"/>
         <w:rPr>
           <w:rFonts w:ascii="Cambria" w:hAnsi="Cambria"/>
-          <w:sz w:val="36"/>
-          <w:szCs w:val="36"/>
-        </w:rPr>
-      </w:pPr>
-    </w:p>
-    <w:p>
-      <w:pPr>
+          <w:szCs w:val="24"/>
+        </w:rPr>
+      </w:pPr>
+      <w:r>
         <w:rPr>
           <w:rFonts w:ascii="Cambria" w:hAnsi="Cambria"/>
-          <w:sz w:val="24"/>
-          <w:szCs w:val="24"/>
-        </w:rPr>
-      </w:pPr>
+          <w:szCs w:val="24"/>
+        </w:rPr>
+        <w:t>Chris Frendo</w:t>
+      </w:r>
       <w:r>
         <w:rPr>
           <w:rFonts w:ascii="Cambria" w:hAnsi="Cambria"/>
-          <w:sz w:val="24"/>
-          <w:szCs w:val="24"/>
-        </w:rPr>
-        <w:t>Chris Frendo</w:t>
+          <w:szCs w:val="24"/>
+        </w:rPr>
+        <w:t xml:space="preserve"> (439600L)</w:t>
       </w:r>
       <w:r>
         <w:rPr>
           <w:rFonts w:ascii="Cambria" w:hAnsi="Cambria"/>
-          <w:sz w:val="24"/>
+          <w:szCs w:val="24"/>
+        </w:rPr>
+        <w:t xml:space="preserve"> (Computer Science 1</w:t>
+      </w:r>
+      <w:r>
+        <w:rPr>
+          <w:rFonts w:ascii="Cambria" w:hAnsi="Cambria"/>
+          <w:szCs w:val="24"/>
+          <w:vertAlign w:val="superscript"/>
+        </w:rPr>
+        <w:t>st</w:t>
+      </w:r>
+      <w:r>
+        <w:rPr>
+          <w:rFonts w:ascii="Cambria" w:hAnsi="Cambria"/>
+          <w:szCs w:val="24"/>
+        </w:rPr>
+        <w:t xml:space="preserve"> Year)</w:t>
+      </w:r>
+    </w:p>
+    <w:p>
+      <w:pPr>
+        <w:rPr>
+          <w:rFonts w:ascii="Cambria" w:hAnsi="Cambria"/>
+          <w:szCs w:val="24"/>
+        </w:rPr>
+      </w:pPr>
+      <w:proofErr w:type="spellStart"/>
+      <w:r>
+        <w:rPr>
+          <w:rFonts w:ascii="Cambria" w:hAnsi="Cambria"/>
+          <w:szCs w:val="24"/>
+        </w:rPr>
+        <w:t>Manwel</w:t>
+      </w:r>
+      <w:proofErr w:type="spellEnd"/>
+      <w:r>
+        <w:rPr>
+          <w:rFonts w:ascii="Cambria" w:hAnsi="Cambria"/>
+          <w:szCs w:val="24"/>
+        </w:rPr>
+        <w:t xml:space="preserve"> Bugeja</w:t>
+      </w:r>
+      <w:r>
+        <w:rPr>
+          <w:rFonts w:ascii="Cambria" w:hAnsi="Cambria"/>
           <w:szCs w:val="24"/>
         </w:rPr>
         <w:t xml:space="preserve"> </w:t>
@@ -254,7 +287,13 @@
       <w:r>
         <w:rPr>
           <w:rFonts w:ascii="Cambria" w:hAnsi="Cambria"/>
-          <w:sz w:val="24"/>
+          <w:szCs w:val="24"/>
+        </w:rPr>
+        <w:t xml:space="preserve">(454000L) </w:t>
+      </w:r>
+      <w:r>
+        <w:rPr>
+          <w:rFonts w:ascii="Cambria" w:hAnsi="Cambria"/>
           <w:szCs w:val="24"/>
         </w:rPr>
         <w:t>(Computer Science 1</w:t>
@@ -262,7 +301,6 @@
       <w:r>
         <w:rPr>
           <w:rFonts w:ascii="Cambria" w:hAnsi="Cambria"/>
-          <w:sz w:val="24"/>
           <w:szCs w:val="24"/>
           <w:vertAlign w:val="superscript"/>
         </w:rPr>
@@ -271,7 +309,6 @@
       <w:r>
         <w:rPr>
           <w:rFonts w:ascii="Cambria" w:hAnsi="Cambria"/>
-          <w:sz w:val="24"/>
           <w:szCs w:val="24"/>
         </w:rPr>
         <w:t xml:space="preserve"> Year)</w:t>
@@ -281,67 +318,6 @@
       <w:pPr>
         <w:rPr>
           <w:rFonts w:ascii="Cambria" w:hAnsi="Cambria"/>
-          <w:sz w:val="24"/>
-          <w:szCs w:val="24"/>
-        </w:rPr>
-      </w:pPr>
-      <w:proofErr w:type="spellStart"/>
-      <w:r>
-        <w:rPr>
-          <w:rFonts w:ascii="Cambria" w:hAnsi="Cambria"/>
-          <w:sz w:val="24"/>
-          <w:szCs w:val="24"/>
-        </w:rPr>
-        <w:t>Manwel</w:t>
-      </w:r>
-      <w:proofErr w:type="spellEnd"/>
-      <w:r>
-        <w:rPr>
-          <w:rFonts w:ascii="Cambria" w:hAnsi="Cambria"/>
-          <w:sz w:val="24"/>
-          <w:szCs w:val="24"/>
-        </w:rPr>
-        <w:t xml:space="preserve"> Bugeja</w:t>
-      </w:r>
-      <w:r>
-        <w:rPr>
-          <w:rFonts w:ascii="Cambria" w:hAnsi="Cambria"/>
-          <w:sz w:val="24"/>
-          <w:szCs w:val="24"/>
-        </w:rPr>
-        <w:t xml:space="preserve"> </w:t>
-      </w:r>
-      <w:r>
-        <w:rPr>
-          <w:rFonts w:ascii="Cambria" w:hAnsi="Cambria"/>
-          <w:sz w:val="24"/>
-          <w:szCs w:val="24"/>
-        </w:rPr>
-        <w:t>(Computer Science 1</w:t>
-      </w:r>
-      <w:r>
-        <w:rPr>
-          <w:rFonts w:ascii="Cambria" w:hAnsi="Cambria"/>
-          <w:sz w:val="24"/>
-          <w:szCs w:val="24"/>
-          <w:vertAlign w:val="superscript"/>
-        </w:rPr>
-        <w:t>st</w:t>
-      </w:r>
-      <w:r>
-        <w:rPr>
-          <w:rFonts w:ascii="Cambria" w:hAnsi="Cambria"/>
-          <w:sz w:val="24"/>
-          <w:szCs w:val="24"/>
-        </w:rPr>
-        <w:t xml:space="preserve"> Year)</w:t>
-      </w:r>
-    </w:p>
-    <w:p>
-      <w:pPr>
-        <w:rPr>
-          <w:rFonts w:ascii="Cambria" w:hAnsi="Cambria"/>
-          <w:sz w:val="24"/>
           <w:szCs w:val="24"/>
         </w:rPr>
         <w:sectPr>
@@ -354,7 +330,6 @@
       <w:r>
         <w:rPr>
           <w:rFonts w:ascii="Cambria" w:hAnsi="Cambria"/>
-          <w:sz w:val="24"/>
           <w:szCs w:val="24"/>
         </w:rPr>
         <w:t>Domenico Agius (6500H)</w:t>
@@ -362,7 +337,6 @@
       <w:r>
         <w:rPr>
           <w:rFonts w:ascii="Cambria" w:hAnsi="Cambria"/>
-          <w:sz w:val="24"/>
           <w:szCs w:val="24"/>
         </w:rPr>
         <w:t xml:space="preserve"> (Computer Science 1</w:t>
@@ -370,7 +344,6 @@
       <w:r>
         <w:rPr>
           <w:rFonts w:ascii="Cambria" w:hAnsi="Cambria"/>
-          <w:sz w:val="24"/>
           <w:szCs w:val="24"/>
           <w:vertAlign w:val="superscript"/>
         </w:rPr>
@@ -379,17 +352,17 @@
       <w:r>
         <w:rPr>
           <w:rFonts w:ascii="Cambria" w:hAnsi="Cambria"/>
-          <w:sz w:val="24"/>
-          <w:szCs w:val="24"/>
-        </w:rPr>
-        <w:t xml:space="preserve"> Year)</w:t>
-      </w:r>
+          <w:szCs w:val="24"/>
+        </w:rPr>
+        <w:t xml:space="preserve"> Year</w:t>
+      </w:r>
+      <w:bookmarkStart w:id="0" w:name="_GoBack"/>
+      <w:bookmarkEnd w:id="0"/>
     </w:p>
     <w:p>
       <w:pPr>
         <w:rPr>
           <w:rFonts w:ascii="Cambria" w:hAnsi="Cambria"/>
-          <w:sz w:val="24"/>
           <w:szCs w:val="24"/>
         </w:rPr>
       </w:pPr>
@@ -397,7 +370,11 @@
     <w:sdt>
       <w:sdtPr>
         <w:rPr>
-          <w:rFonts w:ascii="Times New Roman" w:hAnsi="Times New Roman" w:cs="Times New Roman"/>
+          <w:rFonts w:ascii="Times New Roman" w:eastAsiaTheme="minorHAnsi" w:hAnsi="Times New Roman" w:cs="Times New Roman"/>
+          <w:color w:val="auto"/>
+          <w:sz w:val="22"/>
+          <w:szCs w:val="22"/>
+          <w:lang w:val="en-GB"/>
         </w:rPr>
         <w:id w:val="-1413385832"/>
         <w:docPartObj>
@@ -407,14 +384,10 @@
       </w:sdtPr>
       <w:sdtEndPr>
         <w:rPr>
-          <w:rFonts w:eastAsiaTheme="minorHAnsi"/>
           <w:b/>
           <w:bCs/>
           <w:noProof/>
-          <w:color w:val="auto"/>
-          <w:sz w:val="22"/>
-          <w:szCs w:val="22"/>
-          <w:lang w:val="en-GB"/>
+          <w:sz w:val="24"/>
         </w:rPr>
       </w:sdtEndPr>
       <w:sdtContent>
@@ -440,13 +413,15 @@
               <w:tab w:val="right" w:leader="dot" w:pos="9016"/>
             </w:tabs>
             <w:rPr>
-              <w:rFonts w:ascii="Times New Roman" w:hAnsi="Times New Roman" w:cs="Times New Roman"/>
+              <w:rFonts w:asciiTheme="minorHAnsi" w:eastAsiaTheme="minorEastAsia" w:hAnsiTheme="minorHAnsi"/>
               <w:noProof/>
+              <w:sz w:val="22"/>
+              <w:lang w:eastAsia="en-GB"/>
             </w:rPr>
           </w:pPr>
           <w:r>
             <w:rPr>
-              <w:rFonts w:ascii="Times New Roman" w:hAnsi="Times New Roman" w:cs="Times New Roman"/>
+              <w:rFonts w:cs="Times New Roman"/>
               <w:b/>
               <w:bCs/>
               <w:noProof/>
@@ -455,7 +430,7 @@
           </w:r>
           <w:r>
             <w:rPr>
-              <w:rFonts w:ascii="Times New Roman" w:hAnsi="Times New Roman" w:cs="Times New Roman"/>
+              <w:rFonts w:cs="Times New Roman"/>
               <w:b/>
               <w:bCs/>
               <w:noProof/>
@@ -464,40 +439,127 @@
           </w:r>
           <w:r>
             <w:rPr>
-              <w:rFonts w:ascii="Times New Roman" w:hAnsi="Times New Roman" w:cs="Times New Roman"/>
+              <w:rFonts w:cs="Times New Roman"/>
               <w:b/>
               <w:bCs/>
               <w:noProof/>
             </w:rPr>
             <w:fldChar w:fldCharType="separate"/>
           </w:r>
-          <w:hyperlink w:anchor="_Toc9965411" w:history="1">
+          <w:hyperlink w:anchor="_Toc10025714" w:history="1">
             <w:r>
               <w:rPr>
                 <w:rStyle w:val="Hyperlink"/>
-                <w:rFonts w:ascii="Times New Roman" w:hAnsi="Times New Roman" w:cs="Times New Roman"/>
-                <w:noProof/>
-              </w:rPr>
-              <w:t>1.</w:t>
-            </w:r>
-            <w:r>
-              <w:rPr>
-                <w:rFonts w:ascii="Times New Roman" w:hAnsi="Times New Roman" w:cs="Times New Roman"/>
-                <w:noProof/>
+                <w:noProof/>
+              </w:rPr>
+              <w:t>1</w:t>
+            </w:r>
+            <w:r>
+              <w:rPr>
+                <w:rFonts w:asciiTheme="minorHAnsi" w:eastAsiaTheme="minorEastAsia" w:hAnsiTheme="minorHAnsi"/>
+                <w:noProof/>
+                <w:sz w:val="22"/>
+                <w:lang w:eastAsia="en-GB"/>
               </w:rPr>
               <w:tab/>
             </w:r>
             <w:r>
               <w:rPr>
                 <w:rStyle w:val="Hyperlink"/>
-                <w:rFonts w:ascii="Times New Roman" w:hAnsi="Times New Roman" w:cs="Times New Roman"/>
+                <w:noProof/>
+              </w:rPr>
+              <w:t>Introduction</w:t>
+            </w:r>
+            <w:r>
+              <w:rPr>
+                <w:noProof/>
+                <w:webHidden/>
+              </w:rPr>
+              <w:tab/>
+            </w:r>
+            <w:r>
+              <w:rPr>
+                <w:noProof/>
+                <w:webHidden/>
+              </w:rPr>
+              <w:fldChar w:fldCharType="begin"/>
+            </w:r>
+            <w:r>
+              <w:rPr>
+                <w:noProof/>
+                <w:webHidden/>
+              </w:rPr>
+              <w:instrText xml:space="preserve"> PAGEREF _Toc10025714 \h </w:instrText>
+            </w:r>
+            <w:r>
+              <w:rPr>
+                <w:noProof/>
+                <w:webHidden/>
+              </w:rPr>
+            </w:r>
+            <w:r>
+              <w:rPr>
+                <w:noProof/>
+                <w:webHidden/>
+              </w:rPr>
+              <w:fldChar w:fldCharType="separate"/>
+            </w:r>
+            <w:r>
+              <w:rPr>
+                <w:noProof/>
+                <w:webHidden/>
+              </w:rPr>
+              <w:t>2</w:t>
+            </w:r>
+            <w:r>
+              <w:rPr>
+                <w:noProof/>
+                <w:webHidden/>
+              </w:rPr>
+              <w:fldChar w:fldCharType="end"/>
+            </w:r>
+          </w:hyperlink>
+        </w:p>
+        <w:p>
+          <w:pPr>
+            <w:pStyle w:val="TOC1"/>
+            <w:tabs>
+              <w:tab w:val="left" w:pos="440"/>
+              <w:tab w:val="right" w:leader="dot" w:pos="9016"/>
+            </w:tabs>
+            <w:rPr>
+              <w:rFonts w:asciiTheme="minorHAnsi" w:eastAsiaTheme="minorEastAsia" w:hAnsiTheme="minorHAnsi"/>
+              <w:noProof/>
+              <w:sz w:val="22"/>
+              <w:lang w:eastAsia="en-GB"/>
+            </w:rPr>
+          </w:pPr>
+          <w:hyperlink w:anchor="_Toc10025715" w:history="1">
+            <w:r>
+              <w:rPr>
+                <w:rStyle w:val="Hyperlink"/>
+                <w:noProof/>
+              </w:rPr>
+              <w:t>2</w:t>
+            </w:r>
+            <w:r>
+              <w:rPr>
+                <w:rFonts w:asciiTheme="minorHAnsi" w:eastAsiaTheme="minorEastAsia" w:hAnsiTheme="minorHAnsi"/>
+                <w:noProof/>
+                <w:sz w:val="22"/>
+                <w:lang w:eastAsia="en-GB"/>
+              </w:rPr>
+              <w:tab/>
+            </w:r>
+            <w:r>
+              <w:rPr>
+                <w:rStyle w:val="Hyperlink"/>
                 <w:noProof/>
               </w:rPr>
               <w:t>Descriptive Statistics &amp; Illustrations</w:t>
             </w:r>
             <w:r>
               <w:rPr>
-                <w:rFonts w:ascii="Times New Roman" w:hAnsi="Times New Roman" w:cs="Times New Roman"/>
                 <w:noProof/>
                 <w:webHidden/>
               </w:rPr>
@@ -505,7 +567,6 @@
             </w:r>
             <w:r>
               <w:rPr>
-                <w:rFonts w:ascii="Times New Roman" w:hAnsi="Times New Roman" w:cs="Times New Roman"/>
                 <w:noProof/>
                 <w:webHidden/>
               </w:rPr>
@@ -513,22 +574,19 @@
             </w:r>
             <w:r>
               <w:rPr>
-                <w:rFonts w:ascii="Times New Roman" w:hAnsi="Times New Roman" w:cs="Times New Roman"/>
-                <w:noProof/>
-                <w:webHidden/>
-              </w:rPr>
-              <w:instrText xml:space="preserve"> PAGEREF _Toc9965411 \h </w:instrText>
-            </w:r>
-            <w:r>
-              <w:rPr>
-                <w:rFonts w:ascii="Times New Roman" w:hAnsi="Times New Roman" w:cs="Times New Roman"/>
-                <w:noProof/>
-                <w:webHidden/>
-              </w:rPr>
-            </w:r>
-            <w:r>
-              <w:rPr>
-                <w:rFonts w:ascii="Times New Roman" w:hAnsi="Times New Roman" w:cs="Times New Roman"/>
+                <w:noProof/>
+                <w:webHidden/>
+              </w:rPr>
+              <w:instrText xml:space="preserve"> PAGEREF _Toc10025715 \h </w:instrText>
+            </w:r>
+            <w:r>
+              <w:rPr>
+                <w:noProof/>
+                <w:webHidden/>
+              </w:rPr>
+            </w:r>
+            <w:r>
+              <w:rPr>
                 <w:noProof/>
                 <w:webHidden/>
               </w:rPr>
@@ -536,15 +594,13 @@
             </w:r>
             <w:r>
               <w:rPr>
-                <w:rFonts w:ascii="Times New Roman" w:hAnsi="Times New Roman" w:cs="Times New Roman"/>
-                <w:noProof/>
-                <w:webHidden/>
-              </w:rPr>
-              <w:t>2</w:t>
-            </w:r>
-            <w:r>
-              <w:rPr>
-                <w:rFonts w:ascii="Times New Roman" w:hAnsi="Times New Roman" w:cs="Times New Roman"/>
+                <w:noProof/>
+                <w:webHidden/>
+              </w:rPr>
+              <w:t>3</w:t>
+            </w:r>
+            <w:r>
+              <w:rPr>
                 <w:noProof/>
                 <w:webHidden/>
               </w:rPr>
@@ -560,22 +616,107 @@
               <w:tab w:val="right" w:leader="dot" w:pos="9016"/>
             </w:tabs>
             <w:rPr>
-              <w:rFonts w:ascii="Times New Roman" w:hAnsi="Times New Roman" w:cs="Times New Roman"/>
+              <w:rFonts w:asciiTheme="minorHAnsi" w:eastAsiaTheme="minorEastAsia" w:hAnsiTheme="minorHAnsi"/>
+              <w:noProof/>
+              <w:sz w:val="22"/>
+              <w:lang w:eastAsia="en-GB"/>
+            </w:rPr>
+          </w:pPr>
+          <w:hyperlink w:anchor="_Toc10025716" w:history="1">
+            <w:r>
+              <w:rPr>
+                <w:rStyle w:val="Hyperlink"/>
+                <w:noProof/>
+              </w:rPr>
+              <w:t>2.1</w:t>
+            </w:r>
+            <w:r>
+              <w:rPr>
+                <w:rFonts w:asciiTheme="minorHAnsi" w:eastAsiaTheme="minorEastAsia" w:hAnsiTheme="minorHAnsi"/>
+                <w:noProof/>
+                <w:sz w:val="22"/>
+                <w:lang w:eastAsia="en-GB"/>
+              </w:rPr>
+              <w:tab/>
+            </w:r>
+            <w:r>
+              <w:rPr>
+                <w:rStyle w:val="Hyperlink"/>
+                <w:noProof/>
+              </w:rPr>
+              <w:t>Scatterplots</w:t>
+            </w:r>
+            <w:r>
+              <w:rPr>
+                <w:noProof/>
+                <w:webHidden/>
+              </w:rPr>
+              <w:tab/>
+            </w:r>
+            <w:r>
+              <w:rPr>
+                <w:noProof/>
+                <w:webHidden/>
+              </w:rPr>
+              <w:fldChar w:fldCharType="begin"/>
+            </w:r>
+            <w:r>
+              <w:rPr>
+                <w:noProof/>
+                <w:webHidden/>
+              </w:rPr>
+              <w:instrText xml:space="preserve"> PAGEREF _Toc10025716 \h </w:instrText>
+            </w:r>
+            <w:r>
+              <w:rPr>
+                <w:noProof/>
+                <w:webHidden/>
+              </w:rPr>
+            </w:r>
+            <w:r>
+              <w:rPr>
+                <w:noProof/>
+                <w:webHidden/>
+              </w:rPr>
+              <w:fldChar w:fldCharType="separate"/>
+            </w:r>
+            <w:r>
+              <w:rPr>
+                <w:noProof/>
+                <w:webHidden/>
+              </w:rPr>
+              <w:t>3</w:t>
+            </w:r>
+            <w:r>
+              <w:rPr>
+                <w:noProof/>
+                <w:webHidden/>
+              </w:rPr>
+              <w:fldChar w:fldCharType="end"/>
+            </w:r>
+          </w:hyperlink>
+        </w:p>
+        <w:p>
+          <w:pPr>
+            <w:pStyle w:val="TOC3"/>
+            <w:tabs>
+              <w:tab w:val="left" w:pos="1320"/>
+              <w:tab w:val="right" w:leader="dot" w:pos="9016"/>
+            </w:tabs>
+            <w:rPr>
               <w:noProof/>
             </w:rPr>
           </w:pPr>
-          <w:hyperlink w:anchor="_Toc9965412" w:history="1">
+          <w:hyperlink w:anchor="_Toc10025717" w:history="1">
             <w:r>
               <w:rPr>
                 <w:rStyle w:val="Hyperlink"/>
-                <w:rFonts w:ascii="Times New Roman" w:hAnsi="Times New Roman" w:cs="Times New Roman"/>
-                <w:noProof/>
-              </w:rPr>
-              <w:t>1.1.</w:t>
-            </w:r>
-            <w:r>
-              <w:rPr>
-                <w:rFonts w:ascii="Times New Roman" w:hAnsi="Times New Roman" w:cs="Times New Roman"/>
+                <w:noProof/>
+              </w:rPr>
+              <w:t>2.1.1</w:t>
+            </w:r>
+            <w:r>
+              <w:rPr>
                 <w:noProof/>
               </w:rPr>
               <w:tab/>
@@ -583,14 +724,12 @@
             <w:r>
               <w:rPr>
                 <w:rStyle w:val="Hyperlink"/>
-                <w:rFonts w:ascii="Times New Roman" w:hAnsi="Times New Roman" w:cs="Times New Roman"/>
-                <w:noProof/>
-              </w:rPr>
-              <w:t>Scatterplots</w:t>
-            </w:r>
-            <w:r>
-              <w:rPr>
-                <w:rFonts w:ascii="Times New Roman" w:hAnsi="Times New Roman" w:cs="Times New Roman"/>
+                <w:noProof/>
+              </w:rPr>
+              <w:t>Rating vs Reviews</w:t>
+            </w:r>
+            <w:r>
+              <w:rPr>
                 <w:noProof/>
                 <w:webHidden/>
               </w:rPr>
@@ -598,7 +737,6 @@
             </w:r>
             <w:r>
               <w:rPr>
-                <w:rFonts w:ascii="Times New Roman" w:hAnsi="Times New Roman" w:cs="Times New Roman"/>
                 <w:noProof/>
                 <w:webHidden/>
               </w:rPr>
@@ -606,22 +744,19 @@
             </w:r>
             <w:r>
               <w:rPr>
-                <w:rFonts w:ascii="Times New Roman" w:hAnsi="Times New Roman" w:cs="Times New Roman"/>
-                <w:noProof/>
-                <w:webHidden/>
-              </w:rPr>
-              <w:instrText xml:space="preserve"> PAGEREF _Toc9965412 \h </w:instrText>
-            </w:r>
-            <w:r>
-              <w:rPr>
-                <w:rFonts w:ascii="Times New Roman" w:hAnsi="Times New Roman" w:cs="Times New Roman"/>
-                <w:noProof/>
-                <w:webHidden/>
-              </w:rPr>
-            </w:r>
-            <w:r>
-              <w:rPr>
-                <w:rFonts w:ascii="Times New Roman" w:hAnsi="Times New Roman" w:cs="Times New Roman"/>
+                <w:noProof/>
+                <w:webHidden/>
+              </w:rPr>
+              <w:instrText xml:space="preserve"> PAGEREF _Toc10025717 \h </w:instrText>
+            </w:r>
+            <w:r>
+              <w:rPr>
+                <w:noProof/>
+                <w:webHidden/>
+              </w:rPr>
+            </w:r>
+            <w:r>
+              <w:rPr>
                 <w:noProof/>
                 <w:webHidden/>
               </w:rPr>
@@ -629,15 +764,359 @@
             </w:r>
             <w:r>
               <w:rPr>
-                <w:rFonts w:ascii="Times New Roman" w:hAnsi="Times New Roman" w:cs="Times New Roman"/>
-                <w:noProof/>
-                <w:webHidden/>
-              </w:rPr>
-              <w:t>2</w:t>
-            </w:r>
-            <w:r>
-              <w:rPr>
-                <w:rFonts w:ascii="Times New Roman" w:hAnsi="Times New Roman" w:cs="Times New Roman"/>
+                <w:noProof/>
+                <w:webHidden/>
+              </w:rPr>
+              <w:t>3</w:t>
+            </w:r>
+            <w:r>
+              <w:rPr>
+                <w:noProof/>
+                <w:webHidden/>
+              </w:rPr>
+              <w:fldChar w:fldCharType="end"/>
+            </w:r>
+          </w:hyperlink>
+        </w:p>
+        <w:p>
+          <w:pPr>
+            <w:pStyle w:val="TOC3"/>
+            <w:tabs>
+              <w:tab w:val="left" w:pos="1320"/>
+              <w:tab w:val="right" w:leader="dot" w:pos="9016"/>
+            </w:tabs>
+            <w:rPr>
+              <w:noProof/>
+            </w:rPr>
+          </w:pPr>
+          <w:hyperlink w:anchor="_Toc10025718" w:history="1">
+            <w:r>
+              <w:rPr>
+                <w:rStyle w:val="Hyperlink"/>
+                <w:noProof/>
+              </w:rPr>
+              <w:t>2.1.2</w:t>
+            </w:r>
+            <w:r>
+              <w:rPr>
+                <w:noProof/>
+              </w:rPr>
+              <w:tab/>
+            </w:r>
+            <w:r>
+              <w:rPr>
+                <w:rStyle w:val="Hyperlink"/>
+                <w:noProof/>
+              </w:rPr>
+              <w:t>Rating vs Size</w:t>
+            </w:r>
+            <w:r>
+              <w:rPr>
+                <w:noProof/>
+                <w:webHidden/>
+              </w:rPr>
+              <w:tab/>
+            </w:r>
+            <w:r>
+              <w:rPr>
+                <w:noProof/>
+                <w:webHidden/>
+              </w:rPr>
+              <w:fldChar w:fldCharType="begin"/>
+            </w:r>
+            <w:r>
+              <w:rPr>
+                <w:noProof/>
+                <w:webHidden/>
+              </w:rPr>
+              <w:instrText xml:space="preserve"> PAGEREF _Toc10025718 \h </w:instrText>
+            </w:r>
+            <w:r>
+              <w:rPr>
+                <w:noProof/>
+                <w:webHidden/>
+              </w:rPr>
+            </w:r>
+            <w:r>
+              <w:rPr>
+                <w:noProof/>
+                <w:webHidden/>
+              </w:rPr>
+              <w:fldChar w:fldCharType="separate"/>
+            </w:r>
+            <w:r>
+              <w:rPr>
+                <w:noProof/>
+                <w:webHidden/>
+              </w:rPr>
+              <w:t>4</w:t>
+            </w:r>
+            <w:r>
+              <w:rPr>
+                <w:noProof/>
+                <w:webHidden/>
+              </w:rPr>
+              <w:fldChar w:fldCharType="end"/>
+            </w:r>
+          </w:hyperlink>
+        </w:p>
+        <w:p>
+          <w:pPr>
+            <w:pStyle w:val="TOC1"/>
+            <w:tabs>
+              <w:tab w:val="left" w:pos="480"/>
+              <w:tab w:val="right" w:leader="dot" w:pos="9016"/>
+            </w:tabs>
+            <w:rPr>
+              <w:rFonts w:asciiTheme="minorHAnsi" w:eastAsiaTheme="minorEastAsia" w:hAnsiTheme="minorHAnsi"/>
+              <w:noProof/>
+              <w:sz w:val="22"/>
+              <w:lang w:eastAsia="en-GB"/>
+            </w:rPr>
+          </w:pPr>
+          <w:hyperlink w:anchor="_Toc10025719" w:history="1">
+            <w:r>
+              <w:rPr>
+                <w:rStyle w:val="Hyperlink"/>
+                <w:noProof/>
+              </w:rPr>
+              <w:t>3</w:t>
+            </w:r>
+            <w:r>
+              <w:rPr>
+                <w:rFonts w:asciiTheme="minorHAnsi" w:eastAsiaTheme="minorEastAsia" w:hAnsiTheme="minorHAnsi"/>
+                <w:noProof/>
+                <w:sz w:val="22"/>
+                <w:lang w:eastAsia="en-GB"/>
+              </w:rPr>
+              <w:tab/>
+            </w:r>
+            <w:r>
+              <w:rPr>
+                <w:rStyle w:val="Hyperlink"/>
+                <w:noProof/>
+              </w:rPr>
+              <w:t>Modelling</w:t>
+            </w:r>
+            <w:r>
+              <w:rPr>
+                <w:noProof/>
+                <w:webHidden/>
+              </w:rPr>
+              <w:tab/>
+            </w:r>
+            <w:r>
+              <w:rPr>
+                <w:noProof/>
+                <w:webHidden/>
+              </w:rPr>
+              <w:fldChar w:fldCharType="begin"/>
+            </w:r>
+            <w:r>
+              <w:rPr>
+                <w:noProof/>
+                <w:webHidden/>
+              </w:rPr>
+              <w:instrText xml:space="preserve"> PAGEREF _Toc10025719 \h </w:instrText>
+            </w:r>
+            <w:r>
+              <w:rPr>
+                <w:noProof/>
+                <w:webHidden/>
+              </w:rPr>
+            </w:r>
+            <w:r>
+              <w:rPr>
+                <w:noProof/>
+                <w:webHidden/>
+              </w:rPr>
+              <w:fldChar w:fldCharType="separate"/>
+            </w:r>
+            <w:r>
+              <w:rPr>
+                <w:noProof/>
+                <w:webHidden/>
+              </w:rPr>
+              <w:t>5</w:t>
+            </w:r>
+            <w:r>
+              <w:rPr>
+                <w:noProof/>
+                <w:webHidden/>
+              </w:rPr>
+              <w:fldChar w:fldCharType="end"/>
+            </w:r>
+          </w:hyperlink>
+        </w:p>
+        <w:p>
+          <w:pPr>
+            <w:pStyle w:val="TOC1"/>
+            <w:tabs>
+              <w:tab w:val="left" w:pos="480"/>
+              <w:tab w:val="right" w:leader="dot" w:pos="9016"/>
+            </w:tabs>
+            <w:rPr>
+              <w:rFonts w:asciiTheme="minorHAnsi" w:eastAsiaTheme="minorEastAsia" w:hAnsiTheme="minorHAnsi"/>
+              <w:noProof/>
+              <w:sz w:val="22"/>
+              <w:lang w:eastAsia="en-GB"/>
+            </w:rPr>
+          </w:pPr>
+          <w:hyperlink w:anchor="_Toc10025720" w:history="1">
+            <w:r>
+              <w:rPr>
+                <w:rStyle w:val="Hyperlink"/>
+                <w:noProof/>
+              </w:rPr>
+              <w:t>4</w:t>
+            </w:r>
+            <w:r>
+              <w:rPr>
+                <w:rFonts w:asciiTheme="minorHAnsi" w:eastAsiaTheme="minorEastAsia" w:hAnsiTheme="minorHAnsi"/>
+                <w:noProof/>
+                <w:sz w:val="22"/>
+                <w:lang w:eastAsia="en-GB"/>
+              </w:rPr>
+              <w:tab/>
+            </w:r>
+            <w:r>
+              <w:rPr>
+                <w:rStyle w:val="Hyperlink"/>
+                <w:noProof/>
+              </w:rPr>
+              <w:t>Appendix</w:t>
+            </w:r>
+            <w:r>
+              <w:rPr>
+                <w:noProof/>
+                <w:webHidden/>
+              </w:rPr>
+              <w:tab/>
+            </w:r>
+            <w:r>
+              <w:rPr>
+                <w:noProof/>
+                <w:webHidden/>
+              </w:rPr>
+              <w:fldChar w:fldCharType="begin"/>
+            </w:r>
+            <w:r>
+              <w:rPr>
+                <w:noProof/>
+                <w:webHidden/>
+              </w:rPr>
+              <w:instrText xml:space="preserve"> PAGEREF _Toc10025720 \h </w:instrText>
+            </w:r>
+            <w:r>
+              <w:rPr>
+                <w:noProof/>
+                <w:webHidden/>
+              </w:rPr>
+            </w:r>
+            <w:r>
+              <w:rPr>
+                <w:noProof/>
+                <w:webHidden/>
+              </w:rPr>
+              <w:fldChar w:fldCharType="separate"/>
+            </w:r>
+            <w:r>
+              <w:rPr>
+                <w:noProof/>
+                <w:webHidden/>
+              </w:rPr>
+              <w:t>6</w:t>
+            </w:r>
+            <w:r>
+              <w:rPr>
+                <w:noProof/>
+                <w:webHidden/>
+              </w:rPr>
+              <w:fldChar w:fldCharType="end"/>
+            </w:r>
+          </w:hyperlink>
+        </w:p>
+        <w:p>
+          <w:pPr>
+            <w:pStyle w:val="TOC2"/>
+            <w:tabs>
+              <w:tab w:val="left" w:pos="880"/>
+              <w:tab w:val="right" w:leader="dot" w:pos="9016"/>
+            </w:tabs>
+            <w:rPr>
+              <w:rFonts w:asciiTheme="minorHAnsi" w:eastAsiaTheme="minorEastAsia" w:hAnsiTheme="minorHAnsi"/>
+              <w:noProof/>
+              <w:sz w:val="22"/>
+              <w:lang w:eastAsia="en-GB"/>
+            </w:rPr>
+          </w:pPr>
+          <w:hyperlink w:anchor="_Toc10025721" w:history="1">
+            <w:r>
+              <w:rPr>
+                <w:rStyle w:val="Hyperlink"/>
+                <w:noProof/>
+              </w:rPr>
+              <w:t>4.1</w:t>
+            </w:r>
+            <w:r>
+              <w:rPr>
+                <w:rFonts w:asciiTheme="minorHAnsi" w:eastAsiaTheme="minorEastAsia" w:hAnsiTheme="minorHAnsi"/>
+                <w:noProof/>
+                <w:sz w:val="22"/>
+                <w:lang w:eastAsia="en-GB"/>
+              </w:rPr>
+              <w:tab/>
+            </w:r>
+            <w:r>
+              <w:rPr>
+                <w:rStyle w:val="Hyperlink"/>
+                <w:noProof/>
+              </w:rPr>
+              <w:t>References</w:t>
+            </w:r>
+            <w:r>
+              <w:rPr>
+                <w:noProof/>
+                <w:webHidden/>
+              </w:rPr>
+              <w:tab/>
+            </w:r>
+            <w:r>
+              <w:rPr>
+                <w:noProof/>
+                <w:webHidden/>
+              </w:rPr>
+              <w:fldChar w:fldCharType="begin"/>
+            </w:r>
+            <w:r>
+              <w:rPr>
+                <w:noProof/>
+                <w:webHidden/>
+              </w:rPr>
+              <w:instrText xml:space="preserve"> PAGEREF _Toc10025721 \h </w:instrText>
+            </w:r>
+            <w:r>
+              <w:rPr>
+                <w:noProof/>
+                <w:webHidden/>
+              </w:rPr>
+            </w:r>
+            <w:r>
+              <w:rPr>
+                <w:noProof/>
+                <w:webHidden/>
+              </w:rPr>
+              <w:fldChar w:fldCharType="separate"/>
+            </w:r>
+            <w:r>
+              <w:rPr>
+                <w:noProof/>
+                <w:webHidden/>
+              </w:rPr>
+              <w:t>6</w:t>
+            </w:r>
+            <w:r>
+              <w:rPr>
                 <w:noProof/>
                 <w:webHidden/>
               </w:rPr>
@@ -651,12 +1130,12 @@
               <w:tab w:val="left" w:pos="3225"/>
             </w:tabs>
             <w:rPr>
-              <w:rFonts w:ascii="Times New Roman" w:hAnsi="Times New Roman" w:cs="Times New Roman"/>
+              <w:rFonts w:cs="Times New Roman"/>
             </w:rPr>
           </w:pPr>
           <w:r>
             <w:rPr>
-              <w:rFonts w:ascii="Times New Roman" w:hAnsi="Times New Roman" w:cs="Times New Roman"/>
+              <w:rFonts w:cs="Times New Roman"/>
               <w:b/>
               <w:bCs/>
               <w:noProof/>
@@ -665,7 +1144,7 @@
           </w:r>
           <w:r>
             <w:rPr>
-              <w:rFonts w:ascii="Times New Roman" w:hAnsi="Times New Roman" w:cs="Times New Roman"/>
+              <w:rFonts w:cs="Times New Roman"/>
               <w:b/>
               <w:bCs/>
               <w:noProof/>
@@ -675,6 +1154,7 @@
         </w:p>
       </w:sdtContent>
     </w:sdt>
+    <w:p/>
     <w:p>
       <w:r>
         <w:br w:type="page"/>
@@ -684,7 +1164,206 @@
       <w:pPr>
         <w:pStyle w:val="Heading1"/>
       </w:pPr>
-      <w:bookmarkStart w:id="0" w:name="_Toc9965411"/>
+      <w:bookmarkStart w:id="1" w:name="_Toc10025714"/>
+      <w:r>
+        <w:lastRenderedPageBreak/>
+        <w:t>Introduction</w:t>
+      </w:r>
+      <w:bookmarkEnd w:id="1"/>
+    </w:p>
+    <w:p>
+      <w:r>
+        <w:t xml:space="preserve">The chosen dataset has to do with Google Play Store applications. It can be found at the following link: </w:t>
+      </w:r>
+      <w:hyperlink r:id="rId8" w:history="1">
+        <w:r>
+          <w:rPr>
+            <w:rStyle w:val="Hyperlink"/>
+          </w:rPr>
+          <w:t>https://www.kaggle.com/lava18/google-play-store-apps</w:t>
+        </w:r>
+      </w:hyperlink>
+      <w:r>
+        <w:t>. This dataset was chosen because it contains data that can provide actionable insight on what makes an application successful on this platform. This dataset contains data on around 10,000 Play Store applications which were scraped from the Google Play Store itself.</w:t>
+      </w:r>
+      <w:r>
+        <w:t xml:space="preserve"> The original dataset contains 13 attributes that describe each application however for the purpose of this assignment only 6 of these were kept. The variables that were used are listed below:</w:t>
+      </w:r>
+    </w:p>
+    <w:p>
+      <w:pPr>
+        <w:pStyle w:val="ListParagraph"/>
+        <w:numPr>
+          <w:ilvl w:val="0"/>
+          <w:numId w:val="4"/>
+        </w:numPr>
+      </w:pPr>
+      <w:r>
+        <w:t>Rating (Covariate)</w:t>
+      </w:r>
+    </w:p>
+    <w:p>
+      <w:pPr>
+        <w:pStyle w:val="ListParagraph"/>
+        <w:numPr>
+          <w:ilvl w:val="0"/>
+          <w:numId w:val="4"/>
+        </w:numPr>
+      </w:pPr>
+      <w:r>
+        <w:t>Reviews (Covariate)</w:t>
+      </w:r>
+    </w:p>
+    <w:p>
+      <w:pPr>
+        <w:pStyle w:val="ListParagraph"/>
+        <w:numPr>
+          <w:ilvl w:val="0"/>
+          <w:numId w:val="4"/>
+        </w:numPr>
+      </w:pPr>
+      <w:r>
+        <w:t>Size (Covariate)</w:t>
+      </w:r>
+    </w:p>
+    <w:p>
+      <w:pPr>
+        <w:pStyle w:val="ListParagraph"/>
+        <w:numPr>
+          <w:ilvl w:val="0"/>
+          <w:numId w:val="4"/>
+        </w:numPr>
+      </w:pPr>
+      <w:r>
+        <w:t>Installs (Factor)</w:t>
+      </w:r>
+    </w:p>
+    <w:p>
+      <w:pPr>
+        <w:pStyle w:val="ListParagraph"/>
+        <w:numPr>
+          <w:ilvl w:val="0"/>
+          <w:numId w:val="4"/>
+        </w:numPr>
+      </w:pPr>
+      <w:r>
+        <w:t>Type (Factor)</w:t>
+      </w:r>
+    </w:p>
+    <w:p>
+      <w:pPr>
+        <w:pStyle w:val="ListParagraph"/>
+        <w:numPr>
+          <w:ilvl w:val="0"/>
+          <w:numId w:val="4"/>
+        </w:numPr>
+      </w:pPr>
+      <w:r>
+        <w:t>Content_Rating (Factor)</w:t>
+      </w:r>
+    </w:p>
+    <w:p>
+      <w:r>
+        <w:t xml:space="preserve">The variable that is of most interest is </w:t>
+      </w:r>
+      <w:r>
+        <w:rPr>
+          <w:i/>
+        </w:rPr>
+        <w:t>Rating</w:t>
+      </w:r>
+      <w:r>
+        <w:t xml:space="preserve"> </w:t>
+      </w:r>
+      <w:r>
+        <w:t>as</w:t>
+      </w:r>
+      <w:r>
+        <w:t xml:space="preserve"> it gives the best indication on how successful an app is. The </w:t>
+      </w:r>
+      <w:r>
+        <w:rPr>
+          <w:i/>
+        </w:rPr>
+        <w:t>Reviews</w:t>
+      </w:r>
+      <w:r>
+        <w:t xml:space="preserve"> attribute indicates how many reviews</w:t>
+      </w:r>
+      <w:r>
+        <w:t xml:space="preserve"> (positive or negative ones)</w:t>
+      </w:r>
+      <w:r>
+        <w:t xml:space="preserve"> an app has. The </w:t>
+      </w:r>
+      <w:r>
+        <w:rPr>
+          <w:i/>
+        </w:rPr>
+        <w:t>Size</w:t>
+      </w:r>
+      <w:r>
+        <w:t xml:space="preserve"> variable holds the size in kilobytes for each app. The </w:t>
+      </w:r>
+      <w:r>
+        <w:rPr>
+          <w:i/>
+        </w:rPr>
+        <w:t>Installs</w:t>
+      </w:r>
+      <w:r>
+        <w:t xml:space="preserve"> factor is used to indicate how many installs (based on a range) the app has. The </w:t>
+      </w:r>
+      <w:r>
+        <w:rPr>
+          <w:i/>
+        </w:rPr>
+        <w:t>Type</w:t>
+      </w:r>
+      <w:r>
+        <w:t xml:space="preserve"> factor indicates if the app is </w:t>
+      </w:r>
+      <w:r>
+        <w:rPr>
+          <w:i/>
+        </w:rPr>
+        <w:t>Free</w:t>
+      </w:r>
+      <w:r>
+        <w:t xml:space="preserve"> or </w:t>
+      </w:r>
+      <w:r>
+        <w:rPr>
+          <w:i/>
+        </w:rPr>
+        <w:t>Paid</w:t>
+      </w:r>
+      <w:r>
+        <w:t xml:space="preserve"> and the </w:t>
+      </w:r>
+      <w:r>
+        <w:rPr>
+          <w:i/>
+        </w:rPr>
+        <w:t>Content_Rating</w:t>
+      </w:r>
+      <w:r>
+        <w:t xml:space="preserve"> factor </w:t>
+      </w:r>
+      <w:r>
+        <w:t>indicates for which age group the app is targeted.</w:t>
+      </w:r>
+    </w:p>
+    <w:p>
+      <w:r>
+        <w:br w:type="page"/>
+      </w:r>
+    </w:p>
+    <w:p>
+      <w:pPr>
+        <w:pStyle w:val="Heading1"/>
+      </w:pPr>
+      <w:bookmarkStart w:id="2" w:name="_Toc10025715"/>
       <w:r>
         <w:lastRenderedPageBreak/>
         <w:t>Descriptive</w:t>
@@ -692,7 +1371,7 @@
       <w:r>
         <w:t xml:space="preserve"> Statistics &amp; Illustrations</w:t>
       </w:r>
-      <w:bookmarkEnd w:id="0"/>
+      <w:bookmarkEnd w:id="2"/>
     </w:p>
     <w:p>
       <w:pPr>
@@ -701,167 +1380,80 @@
       <w:r>
         <w:t xml:space="preserve"> </w:t>
       </w:r>
-      <w:bookmarkStart w:id="1" w:name="_Toc9965412"/>
+      <w:bookmarkStart w:id="3" w:name="_Toc10025716"/>
       <w:r>
         <w:t>Scatterplots</w:t>
       </w:r>
-      <w:bookmarkEnd w:id="1"/>
-    </w:p>
-    <w:p>
-      <w:pPr>
-        <w:spacing w:line="360" w:lineRule="auto"/>
-        <w:jc w:val="both"/>
-        <w:rPr>
-          <w:rFonts w:ascii="Times New Roman" w:hAnsi="Times New Roman" w:cs="Times New Roman"/>
-          <w:sz w:val="24"/>
-          <w:szCs w:val="24"/>
-        </w:rPr>
-      </w:pPr>
-      <w:r>
-        <w:rPr>
-          <w:rFonts w:ascii="Times New Roman" w:hAnsi="Times New Roman" w:cs="Times New Roman"/>
-          <w:sz w:val="24"/>
-          <w:szCs w:val="24"/>
-        </w:rPr>
+      <w:bookmarkEnd w:id="3"/>
+    </w:p>
+    <w:p>
+      <w:r>
         <w:t>The following</w:t>
       </w:r>
       <w:r>
-        <w:rPr>
-          <w:rFonts w:ascii="Times New Roman" w:hAnsi="Times New Roman" w:cs="Times New Roman"/>
-          <w:sz w:val="24"/>
-          <w:szCs w:val="24"/>
-        </w:rPr>
         <w:t xml:space="preserve"> section</w:t>
       </w:r>
       <w:r>
-        <w:rPr>
-          <w:rFonts w:ascii="Times New Roman" w:hAnsi="Times New Roman" w:cs="Times New Roman"/>
-          <w:sz w:val="24"/>
-          <w:szCs w:val="24"/>
-        </w:rPr>
         <w:t xml:space="preserve"> will describe how</w:t>
       </w:r>
       <w:r>
-        <w:rPr>
-          <w:rFonts w:ascii="Times New Roman" w:hAnsi="Times New Roman" w:cs="Times New Roman"/>
-          <w:sz w:val="24"/>
-          <w:szCs w:val="24"/>
-        </w:rPr>
         <w:t xml:space="preserve"> scatterplots </w:t>
       </w:r>
       <w:r>
-        <w:rPr>
-          <w:rFonts w:ascii="Times New Roman" w:hAnsi="Times New Roman" w:cs="Times New Roman"/>
-          <w:sz w:val="24"/>
-          <w:szCs w:val="24"/>
-        </w:rPr>
         <w:t>we</w:t>
       </w:r>
       <w:r>
-        <w:rPr>
-          <w:rFonts w:ascii="Times New Roman" w:hAnsi="Times New Roman" w:cs="Times New Roman"/>
-          <w:sz w:val="24"/>
-          <w:szCs w:val="24"/>
-        </w:rPr>
         <w:t>re</w:t>
       </w:r>
       <w:r>
-        <w:rPr>
-          <w:rFonts w:ascii="Times New Roman" w:hAnsi="Times New Roman" w:cs="Times New Roman"/>
-          <w:sz w:val="24"/>
-          <w:szCs w:val="24"/>
-        </w:rPr>
         <w:t xml:space="preserve"> used to visually inspect the data</w:t>
       </w:r>
       <w:r>
-        <w:rPr>
-          <w:rFonts w:ascii="Times New Roman" w:hAnsi="Times New Roman" w:cs="Times New Roman"/>
-          <w:sz w:val="24"/>
-          <w:szCs w:val="24"/>
-        </w:rPr>
         <w:t>,</w:t>
       </w:r>
       <w:r>
-        <w:rPr>
-          <w:rFonts w:ascii="Times New Roman" w:hAnsi="Times New Roman" w:cs="Times New Roman"/>
-          <w:sz w:val="24"/>
-          <w:szCs w:val="24"/>
-        </w:rPr>
-        <w:t xml:space="preserve"> to see if any relationships between the dependent variable being observed (i.e.</w:t>
-      </w:r>
-      <w:r>
-        <w:rPr>
-          <w:rFonts w:ascii="Times New Roman" w:hAnsi="Times New Roman" w:cs="Times New Roman"/>
-          <w:sz w:val="24"/>
-          <w:szCs w:val="24"/>
-        </w:rPr>
+        <w:t xml:space="preserve"> to see if any relationships </w:t>
+      </w:r>
+      <w:r>
+        <w:t>between</w:t>
+      </w:r>
+      <w:r>
+        <w:t xml:space="preserve"> the dependent variable being observed (i.e.</w:t>
+      </w:r>
+      <w:r>
         <w:t xml:space="preserve"> </w:t>
       </w:r>
       <w:r>
         <w:rPr>
-          <w:rFonts w:ascii="Times New Roman" w:hAnsi="Times New Roman" w:cs="Times New Roman"/>
           <w:i/>
-          <w:sz w:val="24"/>
-          <w:szCs w:val="24"/>
         </w:rPr>
         <w:t>Rating</w:t>
       </w:r>
       <w:r>
-        <w:rPr>
-          <w:rFonts w:ascii="Times New Roman" w:hAnsi="Times New Roman" w:cs="Times New Roman"/>
-          <w:sz w:val="24"/>
-          <w:szCs w:val="24"/>
-        </w:rPr>
         <w:t xml:space="preserve">) and the other covariates </w:t>
       </w:r>
       <w:r>
-        <w:rPr>
-          <w:rFonts w:ascii="Times New Roman" w:hAnsi="Times New Roman" w:cs="Times New Roman"/>
-          <w:sz w:val="24"/>
-          <w:szCs w:val="24"/>
-        </w:rPr>
         <w:t xml:space="preserve">(i.e. </w:t>
       </w:r>
       <w:r>
         <w:rPr>
-          <w:rFonts w:ascii="Times New Roman" w:hAnsi="Times New Roman" w:cs="Times New Roman"/>
           <w:i/>
-          <w:sz w:val="24"/>
-          <w:szCs w:val="24"/>
         </w:rPr>
         <w:t>Reviews</w:t>
       </w:r>
       <w:r>
-        <w:rPr>
-          <w:rFonts w:ascii="Times New Roman" w:hAnsi="Times New Roman" w:cs="Times New Roman"/>
-          <w:sz w:val="24"/>
-          <w:szCs w:val="24"/>
-        </w:rPr>
         <w:t xml:space="preserve"> and </w:t>
       </w:r>
       <w:r>
         <w:rPr>
-          <w:rFonts w:ascii="Times New Roman" w:hAnsi="Times New Roman" w:cs="Times New Roman"/>
           <w:i/>
-          <w:sz w:val="24"/>
-          <w:szCs w:val="24"/>
         </w:rPr>
         <w:t>Size</w:t>
       </w:r>
       <w:r>
-        <w:rPr>
-          <w:rFonts w:ascii="Times New Roman" w:hAnsi="Times New Roman" w:cs="Times New Roman"/>
-          <w:sz w:val="24"/>
-          <w:szCs w:val="24"/>
-        </w:rPr>
         <w:t>) exist</w:t>
       </w:r>
       <w:r>
-        <w:rPr>
-          <w:rFonts w:ascii="Times New Roman" w:hAnsi="Times New Roman" w:cs="Times New Roman"/>
-          <w:sz w:val="24"/>
-          <w:szCs w:val="24"/>
-        </w:rPr>
         <w:t>.</w:t>
       </w:r>
     </w:p>
@@ -869,181 +1461,139 @@
       <w:pPr>
         <w:pStyle w:val="Heading3"/>
       </w:pPr>
+      <w:bookmarkStart w:id="4" w:name="_Toc10025717"/>
       <w:r>
         <w:t xml:space="preserve">Rating vs </w:t>
       </w:r>
       <w:r>
         <w:t>Reviews</w:t>
       </w:r>
-    </w:p>
-    <w:p>
-      <w:pPr>
-        <w:spacing w:line="360" w:lineRule="auto"/>
-        <w:jc w:val="both"/>
-        <w:rPr>
-          <w:rFonts w:ascii="Times New Roman" w:hAnsi="Times New Roman" w:cs="Times New Roman"/>
-          <w:sz w:val="24"/>
-          <w:szCs w:val="24"/>
-        </w:rPr>
-      </w:pPr>
-      <w:r>
-        <w:rPr>
-          <w:rFonts w:ascii="Times New Roman" w:hAnsi="Times New Roman" w:cs="Times New Roman"/>
-          <w:sz w:val="24"/>
+      <w:bookmarkEnd w:id="4"/>
+    </w:p>
+    <w:p>
+      <w:pPr>
+        <w:rPr>
+          <w:rFonts w:cs="Times New Roman"/>
+          <w:szCs w:val="24"/>
+        </w:rPr>
+      </w:pPr>
+      <w:r>
+        <w:rPr>
+          <w:rFonts w:cs="Times New Roman"/>
           <w:szCs w:val="24"/>
         </w:rPr>
         <w:t xml:space="preserve">In </w:t>
       </w:r>
       <w:r>
         <w:rPr>
-          <w:rFonts w:ascii="Times New Roman" w:hAnsi="Times New Roman" w:cs="Times New Roman"/>
-          <w:sz w:val="24"/>
+          <w:rFonts w:cs="Times New Roman"/>
           <w:szCs w:val="24"/>
         </w:rPr>
         <w:t xml:space="preserve">this case, the </w:t>
       </w:r>
       <w:r>
         <w:rPr>
-          <w:rFonts w:ascii="Times New Roman" w:hAnsi="Times New Roman" w:cs="Times New Roman"/>
+          <w:rFonts w:cs="Times New Roman"/>
           <w:i/>
-          <w:sz w:val="24"/>
           <w:szCs w:val="24"/>
         </w:rPr>
         <w:t>Rating</w:t>
       </w:r>
       <w:r>
         <w:rPr>
-          <w:rFonts w:ascii="Times New Roman" w:hAnsi="Times New Roman" w:cs="Times New Roman"/>
-          <w:sz w:val="24"/>
+          <w:rFonts w:cs="Times New Roman"/>
           <w:szCs w:val="24"/>
         </w:rPr>
         <w:t xml:space="preserve"> variable</w:t>
       </w:r>
       <w:r>
         <w:rPr>
-          <w:rFonts w:ascii="Times New Roman" w:hAnsi="Times New Roman" w:cs="Times New Roman"/>
-          <w:sz w:val="24"/>
+          <w:rFonts w:cs="Times New Roman"/>
           <w:szCs w:val="24"/>
         </w:rPr>
         <w:t xml:space="preserve"> (on the y-axis)</w:t>
       </w:r>
       <w:r>
         <w:rPr>
-          <w:rFonts w:ascii="Times New Roman" w:hAnsi="Times New Roman" w:cs="Times New Roman"/>
-          <w:sz w:val="24"/>
+          <w:rFonts w:cs="Times New Roman"/>
           <w:szCs w:val="24"/>
         </w:rPr>
         <w:t xml:space="preserve"> </w:t>
       </w:r>
       <w:r>
         <w:rPr>
-          <w:rFonts w:ascii="Times New Roman" w:hAnsi="Times New Roman" w:cs="Times New Roman"/>
-          <w:sz w:val="24"/>
+          <w:rFonts w:cs="Times New Roman"/>
           <w:szCs w:val="24"/>
         </w:rPr>
         <w:t>was</w:t>
       </w:r>
       <w:r>
         <w:rPr>
-          <w:rFonts w:ascii="Times New Roman" w:hAnsi="Times New Roman" w:cs="Times New Roman"/>
-          <w:sz w:val="24"/>
+          <w:rFonts w:cs="Times New Roman"/>
           <w:szCs w:val="24"/>
         </w:rPr>
         <w:t xml:space="preserve"> </w:t>
       </w:r>
       <w:r>
         <w:rPr>
-          <w:rFonts w:ascii="Times New Roman" w:hAnsi="Times New Roman" w:cs="Times New Roman"/>
-          <w:sz w:val="24"/>
+          <w:rFonts w:cs="Times New Roman"/>
           <w:szCs w:val="24"/>
         </w:rPr>
         <w:t>plotted</w:t>
       </w:r>
       <w:r>
         <w:rPr>
-          <w:rFonts w:ascii="Times New Roman" w:hAnsi="Times New Roman" w:cs="Times New Roman"/>
-          <w:sz w:val="24"/>
+          <w:rFonts w:cs="Times New Roman"/>
           <w:szCs w:val="24"/>
         </w:rPr>
         <w:t xml:space="preserve"> against the </w:t>
       </w:r>
       <w:r>
         <w:rPr>
-          <w:rFonts w:ascii="Times New Roman" w:hAnsi="Times New Roman" w:cs="Times New Roman"/>
+          <w:rFonts w:cs="Times New Roman"/>
           <w:i/>
-          <w:sz w:val="24"/>
           <w:szCs w:val="24"/>
         </w:rPr>
         <w:t xml:space="preserve">Reviews </w:t>
       </w:r>
       <w:r>
         <w:rPr>
-          <w:rFonts w:ascii="Times New Roman" w:hAnsi="Times New Roman" w:cs="Times New Roman"/>
-          <w:sz w:val="24"/>
+          <w:rFonts w:cs="Times New Roman"/>
           <w:szCs w:val="24"/>
         </w:rPr>
         <w:t>variable</w:t>
       </w:r>
       <w:r>
         <w:rPr>
-          <w:rFonts w:ascii="Times New Roman" w:hAnsi="Times New Roman" w:cs="Times New Roman"/>
-          <w:sz w:val="24"/>
+          <w:rFonts w:cs="Times New Roman"/>
+          <w:szCs w:val="24"/>
+        </w:rPr>
+        <w:t xml:space="preserve"> (on the x-axis)</w:t>
+      </w:r>
+      <w:r>
+        <w:rPr>
+          <w:rFonts w:cs="Times New Roman"/>
+          <w:szCs w:val="24"/>
+        </w:rPr>
+        <w:t>, along with a line of best</w:t>
+      </w:r>
+      <w:r>
+        <w:rPr>
+          <w:rFonts w:cs="Times New Roman"/>
           <w:szCs w:val="24"/>
         </w:rPr>
         <w:t xml:space="preserve"> </w:t>
       </w:r>
       <w:r>
         <w:rPr>
-          <w:rFonts w:ascii="Times New Roman" w:hAnsi="Times New Roman" w:cs="Times New Roman"/>
-          <w:sz w:val="24"/>
-          <w:szCs w:val="24"/>
-        </w:rPr>
-        <w:t xml:space="preserve">(on the </w:t>
-      </w:r>
-      <w:r>
-        <w:rPr>
-          <w:rFonts w:ascii="Times New Roman" w:hAnsi="Times New Roman" w:cs="Times New Roman"/>
-          <w:sz w:val="24"/>
-          <w:szCs w:val="24"/>
-        </w:rPr>
-        <w:t>x</w:t>
-      </w:r>
-      <w:r>
-        <w:rPr>
-          <w:rFonts w:ascii="Times New Roman" w:hAnsi="Times New Roman" w:cs="Times New Roman"/>
-          <w:sz w:val="24"/>
-          <w:szCs w:val="24"/>
-        </w:rPr>
-        <w:t>-axis)</w:t>
-      </w:r>
-      <w:r>
-        <w:rPr>
-          <w:rFonts w:ascii="Times New Roman" w:hAnsi="Times New Roman" w:cs="Times New Roman"/>
-          <w:sz w:val="24"/>
-          <w:szCs w:val="24"/>
-        </w:rPr>
-        <w:t>, along with a line of best</w:t>
-      </w:r>
-      <w:r>
-        <w:rPr>
-          <w:rFonts w:ascii="Times New Roman" w:hAnsi="Times New Roman" w:cs="Times New Roman"/>
-          <w:sz w:val="24"/>
-          <w:szCs w:val="24"/>
-        </w:rPr>
-        <w:t xml:space="preserve"> </w:t>
-      </w:r>
-      <w:r>
-        <w:rPr>
-          <w:rFonts w:ascii="Times New Roman" w:hAnsi="Times New Roman" w:cs="Times New Roman"/>
-          <w:sz w:val="24"/>
+          <w:rFonts w:cs="Times New Roman"/>
           <w:szCs w:val="24"/>
         </w:rPr>
         <w:t>fit</w:t>
       </w:r>
       <w:r>
         <w:rPr>
-          <w:rFonts w:ascii="Times New Roman" w:hAnsi="Times New Roman" w:cs="Times New Roman"/>
-          <w:sz w:val="24"/>
+          <w:rFonts w:cs="Times New Roman"/>
           <w:szCs w:val="24"/>
         </w:rPr>
         <w:t xml:space="preserve"> and the output was given as follows:</w:t>
@@ -1060,9 +1610,8 @@
       </w:pPr>
       <w:r>
         <w:rPr>
-          <w:rFonts w:ascii="Times New Roman" w:hAnsi="Times New Roman" w:cs="Times New Roman"/>
+          <w:rFonts w:cs="Times New Roman"/>
           <w:noProof/>
-          <w:sz w:val="24"/>
           <w:szCs w:val="24"/>
         </w:rPr>
         <w:drawing>
@@ -1078,720 +1627,6 @@
                 <pic:pic xmlns:pic="http://schemas.openxmlformats.org/drawingml/2006/picture">
                   <pic:nvPicPr>
                     <pic:cNvPr id="0" name="Picture 3"/>
-                    <pic:cNvPicPr>
-                      <a:picLocks noChangeAspect="1" noChangeArrowheads="1"/>
-                    </pic:cNvPicPr>
-                  </pic:nvPicPr>
-                  <pic:blipFill>
-                    <a:blip r:embed="rId8">
-                      <a:extLst>
-                        <a:ext uri="{28A0092B-C50C-407E-A947-70E740481C1C}">
-                          <a14:useLocalDpi xmlns:a14="http://schemas.microsoft.com/office/drawing/2010/main" val="0"/>
-                        </a:ext>
-                      </a:extLst>
-                    </a:blip>
-                    <a:srcRect/>
-                    <a:stretch>
-                      <a:fillRect/>
-                    </a:stretch>
-                  </pic:blipFill>
-                  <pic:spPr bwMode="auto">
-                    <a:xfrm>
-                      <a:off x="0" y="0"/>
-                      <a:ext cx="3240000" cy="2592933"/>
-                    </a:xfrm>
-                    <a:prstGeom prst="rect">
-                      <a:avLst/>
-                    </a:prstGeom>
-                    <a:noFill/>
-                    <a:ln>
-                      <a:noFill/>
-                    </a:ln>
-                  </pic:spPr>
-                </pic:pic>
-              </a:graphicData>
-            </a:graphic>
-          </wp:inline>
-        </w:drawing>
-      </w:r>
-    </w:p>
-    <w:p>
-      <w:pPr>
-        <w:pStyle w:val="Caption"/>
-        <w:jc w:val="center"/>
-        <w:rPr>
-          <w:rFonts w:ascii="Times New Roman" w:hAnsi="Times New Roman" w:cs="Times New Roman"/>
-          <w:sz w:val="24"/>
-          <w:szCs w:val="24"/>
-        </w:rPr>
-      </w:pPr>
-      <w:r>
-        <w:t xml:space="preserve">Figure </w:t>
-      </w:r>
-      <w:r>
-        <w:fldChar w:fldCharType="begin"/>
-      </w:r>
-      <w:r>
-        <w:instrText xml:space="preserve"> SEQ Figure \* ARABIC </w:instrText>
-      </w:r>
-      <w:r>
-        <w:fldChar w:fldCharType="separate"/>
-      </w:r>
-      <w:r>
-        <w:rPr>
-          <w:noProof/>
-        </w:rPr>
-        <w:t>1</w:t>
-      </w:r>
-      <w:r>
-        <w:fldChar w:fldCharType="end"/>
-      </w:r>
-      <w:r>
-        <w:t>: Scatterplot of Ratings against number of reviews.</w:t>
-      </w:r>
-    </w:p>
-    <w:p>
-      <w:pPr>
-        <w:autoSpaceDE w:val="0"/>
-        <w:autoSpaceDN w:val="0"/>
-        <w:adjustRightInd w:val="0"/>
-        <w:spacing w:after="0" w:line="360" w:lineRule="auto"/>
-        <w:jc w:val="both"/>
-        <w:rPr>
-          <w:rFonts w:ascii="Times New Roman" w:hAnsi="Times New Roman" w:cs="Times New Roman"/>
-          <w:sz w:val="24"/>
-          <w:szCs w:val="24"/>
-        </w:rPr>
-      </w:pPr>
-      <w:r>
-        <w:rPr>
-          <w:rFonts w:ascii="Times New Roman" w:hAnsi="Times New Roman" w:cs="Times New Roman"/>
-          <w:sz w:val="24"/>
-          <w:szCs w:val="24"/>
-        </w:rPr>
-        <w:t>The output seen in the figure above suggests that a linear</w:t>
-      </w:r>
-      <w:r>
-        <w:rPr>
-          <w:rFonts w:ascii="Times New Roman" w:hAnsi="Times New Roman" w:cs="Times New Roman"/>
-          <w:sz w:val="24"/>
-          <w:szCs w:val="24"/>
-        </w:rPr>
-        <w:t xml:space="preserve"> regression</w:t>
-      </w:r>
-      <w:r>
-        <w:rPr>
-          <w:rFonts w:ascii="Times New Roman" w:hAnsi="Times New Roman" w:cs="Times New Roman"/>
-          <w:sz w:val="24"/>
-          <w:szCs w:val="24"/>
-        </w:rPr>
-        <w:t xml:space="preserve"> model might not be a good fit for the data, since many data points seem to deviate from the line of best fi</w:t>
-      </w:r>
-      <w:r>
-        <w:rPr>
-          <w:rFonts w:ascii="Times New Roman" w:hAnsi="Times New Roman" w:cs="Times New Roman"/>
-          <w:sz w:val="24"/>
-          <w:szCs w:val="24"/>
-        </w:rPr>
-        <w:t>t.</w:t>
-      </w:r>
-      <w:r>
-        <w:rPr>
-          <w:rFonts w:ascii="Times New Roman" w:hAnsi="Times New Roman" w:cs="Times New Roman"/>
-          <w:sz w:val="24"/>
-          <w:szCs w:val="24"/>
-        </w:rPr>
-        <w:t xml:space="preserve"> In fact, </w:t>
-      </w:r>
-      <w:r>
-        <w:rPr>
-          <w:rFonts w:ascii="Times New Roman" w:hAnsi="Times New Roman" w:cs="Times New Roman"/>
-          <w:sz w:val="24"/>
-          <w:szCs w:val="24"/>
-        </w:rPr>
-        <w:t>the scatterplot</w:t>
-      </w:r>
-      <w:r>
-        <w:rPr>
-          <w:rFonts w:ascii="Times New Roman" w:hAnsi="Times New Roman" w:cs="Times New Roman"/>
-          <w:sz w:val="24"/>
-          <w:szCs w:val="24"/>
-        </w:rPr>
-        <w:t xml:space="preserve"> suggests that a quadratic model would be more adequate</w:t>
-      </w:r>
-      <w:r>
-        <w:rPr>
-          <w:rFonts w:ascii="Times New Roman" w:hAnsi="Times New Roman" w:cs="Times New Roman"/>
-          <w:sz w:val="24"/>
-          <w:szCs w:val="24"/>
-        </w:rPr>
-        <w:t xml:space="preserve"> for the data in question. However, this has yet to be determined</w:t>
-      </w:r>
-      <w:r>
-        <w:rPr>
-          <w:rFonts w:ascii="Times New Roman" w:hAnsi="Times New Roman" w:cs="Times New Roman"/>
-          <w:sz w:val="24"/>
-          <w:szCs w:val="24"/>
-        </w:rPr>
-        <w:t xml:space="preserve"> when performing </w:t>
-      </w:r>
-      <w:r>
-        <w:rPr>
-          <w:rFonts w:ascii="Times New Roman" w:hAnsi="Times New Roman" w:cs="Times New Roman"/>
-          <w:sz w:val="24"/>
-          <w:szCs w:val="24"/>
-        </w:rPr>
-        <w:t>regression modelling on the data (see</w:t>
-      </w:r>
-      <w:r>
-        <w:rPr>
-          <w:rFonts w:ascii="Times New Roman" w:hAnsi="Times New Roman" w:cs="Times New Roman"/>
-          <w:sz w:val="24"/>
-          <w:szCs w:val="24"/>
-        </w:rPr>
-        <w:t xml:space="preserve"> Section </w:t>
-      </w:r>
-      <w:r>
-        <w:rPr>
-          <w:rFonts w:ascii="Times New Roman" w:hAnsi="Times New Roman" w:cs="Times New Roman"/>
-          <w:sz w:val="24"/>
-          <w:szCs w:val="24"/>
-        </w:rPr>
-        <w:fldChar w:fldCharType="begin"/>
-      </w:r>
-      <w:r>
-        <w:rPr>
-          <w:rFonts w:ascii="Times New Roman" w:hAnsi="Times New Roman" w:cs="Times New Roman"/>
-          <w:sz w:val="24"/>
-          <w:szCs w:val="24"/>
-        </w:rPr>
-        <w:instrText xml:space="preserve"> REF _Ref9968495 \r \h </w:instrText>
-      </w:r>
-      <w:r>
-        <w:rPr>
-          <w:rFonts w:ascii="Times New Roman" w:hAnsi="Times New Roman" w:cs="Times New Roman"/>
-          <w:sz w:val="24"/>
-          <w:szCs w:val="24"/>
-        </w:rPr>
-      </w:r>
-      <w:r>
-        <w:rPr>
-          <w:rFonts w:ascii="Times New Roman" w:hAnsi="Times New Roman" w:cs="Times New Roman"/>
-          <w:sz w:val="24"/>
-          <w:szCs w:val="24"/>
-        </w:rPr>
-        <w:fldChar w:fldCharType="separate"/>
-      </w:r>
-      <w:r>
-        <w:rPr>
-          <w:rFonts w:ascii="Times New Roman" w:hAnsi="Times New Roman" w:cs="Times New Roman"/>
-          <w:sz w:val="24"/>
-          <w:szCs w:val="24"/>
-        </w:rPr>
-        <w:t>2</w:t>
-      </w:r>
-      <w:r>
-        <w:rPr>
-          <w:rFonts w:ascii="Times New Roman" w:hAnsi="Times New Roman" w:cs="Times New Roman"/>
-          <w:sz w:val="24"/>
-          <w:szCs w:val="24"/>
-        </w:rPr>
-        <w:fldChar w:fldCharType="end"/>
-      </w:r>
-      <w:r>
-        <w:rPr>
-          <w:rFonts w:ascii="Times New Roman" w:hAnsi="Times New Roman" w:cs="Times New Roman"/>
-          <w:sz w:val="24"/>
-          <w:szCs w:val="24"/>
-        </w:rPr>
-        <w:t>)</w:t>
-      </w:r>
-      <w:r>
-        <w:rPr>
-          <w:rFonts w:ascii="Times New Roman" w:hAnsi="Times New Roman" w:cs="Times New Roman"/>
-          <w:sz w:val="24"/>
-          <w:szCs w:val="24"/>
-        </w:rPr>
-        <w:t>.</w:t>
-      </w:r>
-      <w:r>
-        <w:rPr>
-          <w:rFonts w:ascii="Times New Roman" w:hAnsi="Times New Roman" w:cs="Times New Roman"/>
-          <w:sz w:val="24"/>
-          <w:szCs w:val="24"/>
-        </w:rPr>
-        <w:t xml:space="preserve"> It is also of note</w:t>
-      </w:r>
-      <w:r>
-        <w:rPr>
-          <w:rFonts w:ascii="Times New Roman" w:hAnsi="Times New Roman" w:cs="Times New Roman"/>
-          <w:sz w:val="24"/>
-          <w:szCs w:val="24"/>
-        </w:rPr>
-        <w:t xml:space="preserve"> that data points which have a larger number of reviews seem to be quite sparse</w:t>
-      </w:r>
-      <w:r>
-        <w:rPr>
-          <w:rFonts w:ascii="Times New Roman" w:hAnsi="Times New Roman" w:cs="Times New Roman"/>
-          <w:sz w:val="24"/>
-          <w:szCs w:val="24"/>
-        </w:rPr>
-        <w:t xml:space="preserve"> when</w:t>
-      </w:r>
-      <w:r>
-        <w:rPr>
-          <w:rFonts w:ascii="Times New Roman" w:hAnsi="Times New Roman" w:cs="Times New Roman"/>
-          <w:sz w:val="24"/>
-          <w:szCs w:val="24"/>
-        </w:rPr>
-        <w:t xml:space="preserve"> </w:t>
-      </w:r>
-      <w:r>
-        <w:rPr>
-          <w:rFonts w:ascii="Times New Roman" w:hAnsi="Times New Roman" w:cs="Times New Roman"/>
-          <w:sz w:val="24"/>
-          <w:szCs w:val="24"/>
-        </w:rPr>
-        <w:t>compared to those having much less reviews</w:t>
-      </w:r>
-      <w:r>
-        <w:rPr>
-          <w:rFonts w:ascii="Times New Roman" w:hAnsi="Times New Roman" w:cs="Times New Roman"/>
-          <w:sz w:val="24"/>
-          <w:szCs w:val="24"/>
-        </w:rPr>
-        <w:t>,</w:t>
-      </w:r>
-      <w:r>
-        <w:rPr>
-          <w:rFonts w:ascii="Times New Roman" w:hAnsi="Times New Roman" w:cs="Times New Roman"/>
-          <w:sz w:val="24"/>
-          <w:szCs w:val="24"/>
-        </w:rPr>
-        <w:t xml:space="preserve"> </w:t>
-      </w:r>
-      <w:r>
-        <w:rPr>
-          <w:rFonts w:ascii="Times New Roman" w:hAnsi="Times New Roman" w:cs="Times New Roman"/>
-          <w:sz w:val="24"/>
-          <w:szCs w:val="24"/>
-        </w:rPr>
-        <w:t>which</w:t>
-      </w:r>
-      <w:r>
-        <w:rPr>
-          <w:rFonts w:ascii="Times New Roman" w:hAnsi="Times New Roman" w:cs="Times New Roman"/>
-          <w:sz w:val="24"/>
-          <w:szCs w:val="24"/>
-        </w:rPr>
-        <w:t xml:space="preserve"> m</w:t>
-      </w:r>
-      <w:r>
-        <w:rPr>
-          <w:rFonts w:ascii="Times New Roman" w:hAnsi="Times New Roman" w:cs="Times New Roman"/>
-          <w:sz w:val="24"/>
-          <w:szCs w:val="24"/>
-        </w:rPr>
-        <w:t>ay</w:t>
-      </w:r>
-      <w:r>
-        <w:rPr>
-          <w:rFonts w:ascii="Times New Roman" w:hAnsi="Times New Roman" w:cs="Times New Roman"/>
-          <w:sz w:val="24"/>
-          <w:szCs w:val="24"/>
-        </w:rPr>
-        <w:t xml:space="preserve"> suggest that they are outliers</w:t>
-      </w:r>
-      <w:r>
-        <w:rPr>
-          <w:rFonts w:ascii="Times New Roman" w:hAnsi="Times New Roman" w:cs="Times New Roman"/>
-          <w:sz w:val="24"/>
-          <w:szCs w:val="24"/>
-        </w:rPr>
-        <w:t>.</w:t>
-      </w:r>
-      <w:r>
-        <w:rPr>
-          <w:rFonts w:ascii="Times New Roman" w:hAnsi="Times New Roman" w:cs="Times New Roman"/>
-          <w:sz w:val="24"/>
-          <w:szCs w:val="24"/>
-        </w:rPr>
-        <w:t xml:space="preserve"> Moreover, a lot of variability can be ob</w:t>
-      </w:r>
-      <w:r>
-        <w:rPr>
-          <w:rFonts w:ascii="Times New Roman" w:hAnsi="Times New Roman" w:cs="Times New Roman"/>
-          <w:sz w:val="24"/>
-          <w:szCs w:val="24"/>
-        </w:rPr>
-        <w:t>served in the data when the app has no (or little) reviews. This is because when an app has very few reviews, each one has a lot more weight on the final rating of the app</w:t>
-      </w:r>
-      <w:r>
-        <w:rPr>
-          <w:rFonts w:ascii="Times New Roman" w:hAnsi="Times New Roman" w:cs="Times New Roman"/>
-          <w:sz w:val="24"/>
-          <w:szCs w:val="24"/>
-        </w:rPr>
-        <w:t>.</w:t>
-      </w:r>
-      <w:r>
-        <w:rPr>
-          <w:rFonts w:ascii="Times New Roman" w:hAnsi="Times New Roman" w:cs="Times New Roman"/>
-          <w:sz w:val="24"/>
-          <w:szCs w:val="24"/>
-        </w:rPr>
-        <w:t xml:space="preserve"> </w:t>
-      </w:r>
-      <w:r>
-        <w:rPr>
-          <w:rFonts w:ascii="Times New Roman" w:hAnsi="Times New Roman" w:cs="Times New Roman"/>
-          <w:sz w:val="24"/>
-          <w:szCs w:val="24"/>
-        </w:rPr>
-        <w:t>H</w:t>
-      </w:r>
-      <w:r>
-        <w:rPr>
-          <w:rFonts w:ascii="Times New Roman" w:hAnsi="Times New Roman" w:cs="Times New Roman"/>
-          <w:sz w:val="24"/>
-          <w:szCs w:val="24"/>
-        </w:rPr>
-        <w:t>ence</w:t>
-      </w:r>
-      <w:r>
-        <w:rPr>
-          <w:rFonts w:ascii="Times New Roman" w:hAnsi="Times New Roman" w:cs="Times New Roman"/>
-          <w:sz w:val="24"/>
-          <w:szCs w:val="24"/>
-        </w:rPr>
-        <w:t>,</w:t>
-      </w:r>
-      <w:r>
-        <w:rPr>
-          <w:rFonts w:ascii="Times New Roman" w:hAnsi="Times New Roman" w:cs="Times New Roman"/>
-          <w:sz w:val="24"/>
-          <w:szCs w:val="24"/>
-        </w:rPr>
-        <w:t xml:space="preserve"> a single bad or good review can cause the rating of the app to spike or plummet </w:t>
-      </w:r>
-      <w:r>
-        <w:rPr>
-          <w:rFonts w:ascii="Times New Roman" w:hAnsi="Times New Roman" w:cs="Times New Roman"/>
-          <w:sz w:val="24"/>
-          <w:szCs w:val="24"/>
-        </w:rPr>
-        <w:t>immediately</w:t>
-      </w:r>
-      <w:r>
-        <w:rPr>
-          <w:rFonts w:ascii="Times New Roman" w:hAnsi="Times New Roman" w:cs="Times New Roman"/>
-          <w:sz w:val="24"/>
-          <w:szCs w:val="24"/>
-        </w:rPr>
-        <w:t>.</w:t>
-      </w:r>
-      <w:r>
-        <w:rPr>
-          <w:rFonts w:ascii="Times New Roman" w:hAnsi="Times New Roman" w:cs="Times New Roman"/>
-          <w:sz w:val="24"/>
-          <w:szCs w:val="24"/>
-        </w:rPr>
-        <w:t xml:space="preserve"> Nevertheless</w:t>
-      </w:r>
-      <w:r>
-        <w:rPr>
-          <w:rFonts w:ascii="Times New Roman" w:hAnsi="Times New Roman" w:cs="Times New Roman"/>
-          <w:sz w:val="24"/>
-          <w:szCs w:val="24"/>
-        </w:rPr>
-        <w:t xml:space="preserve">, as the number of reviews increases, the range of ratings that the app can have can be seen to decrease, usually lying </w:t>
-      </w:r>
-      <w:r>
-        <w:rPr>
-          <w:rFonts w:ascii="Times New Roman" w:hAnsi="Times New Roman" w:cs="Times New Roman"/>
-          <w:sz w:val="24"/>
-          <w:szCs w:val="24"/>
-        </w:rPr>
-        <w:t xml:space="preserve">somewhere </w:t>
-      </w:r>
-      <w:r>
-        <w:rPr>
-          <w:rFonts w:ascii="Times New Roman" w:hAnsi="Times New Roman" w:cs="Times New Roman"/>
-          <w:sz w:val="24"/>
-          <w:szCs w:val="24"/>
-        </w:rPr>
-        <w:t>in the range between 4 and 5</w:t>
-      </w:r>
-      <w:r>
-        <w:rPr>
-          <w:rFonts w:ascii="Times New Roman" w:hAnsi="Times New Roman" w:cs="Times New Roman"/>
-          <w:sz w:val="24"/>
-          <w:szCs w:val="24"/>
-        </w:rPr>
-        <w:t>.</w:t>
-      </w:r>
-    </w:p>
-    <w:p>
-      <w:pPr>
-        <w:rPr>
-          <w:rFonts w:ascii="Times New Roman" w:hAnsi="Times New Roman" w:cs="Times New Roman"/>
-          <w:sz w:val="24"/>
-          <w:szCs w:val="24"/>
-        </w:rPr>
-      </w:pPr>
-      <w:r>
-        <w:rPr>
-          <w:rFonts w:ascii="Times New Roman" w:hAnsi="Times New Roman" w:cs="Times New Roman"/>
-          <w:sz w:val="24"/>
-          <w:szCs w:val="24"/>
-        </w:rPr>
-        <w:br w:type="page"/>
-      </w:r>
-    </w:p>
-    <w:p>
-      <w:pPr>
-        <w:pStyle w:val="Heading3"/>
-      </w:pPr>
-      <w:r>
-        <w:lastRenderedPageBreak/>
-        <w:t xml:space="preserve">Rating vs </w:t>
-      </w:r>
-      <w:r>
-        <w:t>S</w:t>
-      </w:r>
-      <w:r>
-        <w:t>ize</w:t>
-      </w:r>
-    </w:p>
-    <w:p>
-      <w:pPr>
-        <w:autoSpaceDE w:val="0"/>
-        <w:autoSpaceDN w:val="0"/>
-        <w:adjustRightInd w:val="0"/>
-        <w:spacing w:after="0" w:line="360" w:lineRule="auto"/>
-        <w:jc w:val="both"/>
-        <w:rPr>
-          <w:rFonts w:ascii="Times New Roman" w:hAnsi="Times New Roman" w:cs="Times New Roman"/>
-          <w:sz w:val="24"/>
-          <w:szCs w:val="24"/>
-        </w:rPr>
-      </w:pPr>
-      <w:r>
-        <w:rPr>
-          <w:rFonts w:ascii="Times New Roman" w:hAnsi="Times New Roman" w:cs="Times New Roman"/>
-          <w:sz w:val="24"/>
-          <w:szCs w:val="24"/>
-        </w:rPr>
-        <w:t xml:space="preserve">In </w:t>
-      </w:r>
-      <w:r>
-        <w:rPr>
-          <w:rFonts w:ascii="Times New Roman" w:hAnsi="Times New Roman" w:cs="Times New Roman"/>
-          <w:sz w:val="24"/>
-          <w:szCs w:val="24"/>
-        </w:rPr>
-        <w:t xml:space="preserve">this case, the </w:t>
-      </w:r>
-      <w:r>
-        <w:rPr>
-          <w:rFonts w:ascii="Times New Roman" w:hAnsi="Times New Roman" w:cs="Times New Roman"/>
-          <w:i/>
-          <w:sz w:val="24"/>
-          <w:szCs w:val="24"/>
-        </w:rPr>
-        <w:t>Rating</w:t>
-      </w:r>
-      <w:r>
-        <w:rPr>
-          <w:rFonts w:ascii="Times New Roman" w:hAnsi="Times New Roman" w:cs="Times New Roman"/>
-          <w:sz w:val="24"/>
-          <w:szCs w:val="24"/>
-        </w:rPr>
-        <w:t xml:space="preserve"> </w:t>
-      </w:r>
-      <w:r>
-        <w:rPr>
-          <w:rFonts w:ascii="Times New Roman" w:hAnsi="Times New Roman" w:cs="Times New Roman"/>
-          <w:sz w:val="24"/>
-          <w:szCs w:val="24"/>
-        </w:rPr>
-        <w:t xml:space="preserve">response </w:t>
-      </w:r>
-      <w:r>
-        <w:rPr>
-          <w:rFonts w:ascii="Times New Roman" w:hAnsi="Times New Roman" w:cs="Times New Roman"/>
-          <w:sz w:val="24"/>
-          <w:szCs w:val="24"/>
-        </w:rPr>
-        <w:t>variable</w:t>
-      </w:r>
-      <w:r>
-        <w:rPr>
-          <w:rFonts w:ascii="Times New Roman" w:hAnsi="Times New Roman" w:cs="Times New Roman"/>
-          <w:sz w:val="24"/>
-          <w:szCs w:val="24"/>
-        </w:rPr>
-        <w:t xml:space="preserve"> </w:t>
-      </w:r>
-      <w:r>
-        <w:rPr>
-          <w:rFonts w:ascii="Times New Roman" w:hAnsi="Times New Roman" w:cs="Times New Roman"/>
-          <w:sz w:val="24"/>
-          <w:szCs w:val="24"/>
-        </w:rPr>
-        <w:t>(on the y-axis)</w:t>
-      </w:r>
-      <w:r>
-        <w:rPr>
-          <w:rFonts w:ascii="Times New Roman" w:hAnsi="Times New Roman" w:cs="Times New Roman"/>
-          <w:sz w:val="24"/>
-          <w:szCs w:val="24"/>
-        </w:rPr>
-        <w:t xml:space="preserve"> was plotte</w:t>
-      </w:r>
-      <w:r>
-        <w:rPr>
-          <w:rFonts w:ascii="Times New Roman" w:hAnsi="Times New Roman" w:cs="Times New Roman"/>
-          <w:sz w:val="24"/>
-          <w:szCs w:val="24"/>
-        </w:rPr>
-        <w:t xml:space="preserve">d against the </w:t>
-      </w:r>
-      <w:r>
-        <w:rPr>
-          <w:rFonts w:ascii="Times New Roman" w:hAnsi="Times New Roman" w:cs="Times New Roman"/>
-          <w:i/>
-          <w:sz w:val="24"/>
-          <w:szCs w:val="24"/>
-        </w:rPr>
-        <w:t>Size</w:t>
-      </w:r>
-      <w:r>
-        <w:rPr>
-          <w:rFonts w:ascii="Times New Roman" w:hAnsi="Times New Roman" w:cs="Times New Roman"/>
-          <w:sz w:val="24"/>
-          <w:szCs w:val="24"/>
-        </w:rPr>
-        <w:t xml:space="preserve"> </w:t>
-      </w:r>
-      <w:r>
-        <w:rPr>
-          <w:rFonts w:ascii="Times New Roman" w:hAnsi="Times New Roman" w:cs="Times New Roman"/>
-          <w:sz w:val="24"/>
-          <w:szCs w:val="24"/>
-        </w:rPr>
-        <w:t xml:space="preserve">variable </w:t>
-      </w:r>
-      <w:r>
-        <w:rPr>
-          <w:rFonts w:ascii="Times New Roman" w:hAnsi="Times New Roman" w:cs="Times New Roman"/>
-          <w:sz w:val="24"/>
-          <w:szCs w:val="24"/>
-        </w:rPr>
-        <w:t xml:space="preserve">(on the </w:t>
-      </w:r>
-      <w:r>
-        <w:rPr>
-          <w:rFonts w:ascii="Times New Roman" w:hAnsi="Times New Roman" w:cs="Times New Roman"/>
-          <w:sz w:val="24"/>
-          <w:szCs w:val="24"/>
-        </w:rPr>
-        <w:t>x</w:t>
-      </w:r>
-      <w:r>
-        <w:rPr>
-          <w:rFonts w:ascii="Times New Roman" w:hAnsi="Times New Roman" w:cs="Times New Roman"/>
-          <w:sz w:val="24"/>
-          <w:szCs w:val="24"/>
-        </w:rPr>
-        <w:t>-axis)</w:t>
-      </w:r>
-      <w:r>
-        <w:rPr>
-          <w:rFonts w:ascii="Times New Roman" w:hAnsi="Times New Roman" w:cs="Times New Roman"/>
-          <w:sz w:val="24"/>
-          <w:szCs w:val="24"/>
-        </w:rPr>
-        <w:t xml:space="preserve"> </w:t>
-      </w:r>
-      <w:r>
-        <w:rPr>
-          <w:rFonts w:ascii="Times New Roman" w:hAnsi="Times New Roman" w:cs="Times New Roman"/>
-          <w:sz w:val="24"/>
-          <w:szCs w:val="24"/>
-        </w:rPr>
-        <w:t xml:space="preserve">along </w:t>
-      </w:r>
-      <w:r>
-        <w:rPr>
-          <w:rFonts w:ascii="Times New Roman" w:hAnsi="Times New Roman" w:cs="Times New Roman"/>
-          <w:sz w:val="24"/>
-          <w:szCs w:val="24"/>
-        </w:rPr>
-        <w:t>with a line of best</w:t>
-      </w:r>
-      <w:r>
-        <w:rPr>
-          <w:rFonts w:ascii="Times New Roman" w:hAnsi="Times New Roman" w:cs="Times New Roman"/>
-          <w:sz w:val="24"/>
-          <w:szCs w:val="24"/>
-        </w:rPr>
-        <w:t xml:space="preserve"> </w:t>
-      </w:r>
-      <w:r>
-        <w:rPr>
-          <w:rFonts w:ascii="Times New Roman" w:hAnsi="Times New Roman" w:cs="Times New Roman"/>
-          <w:sz w:val="24"/>
-          <w:szCs w:val="24"/>
-        </w:rPr>
-        <w:t xml:space="preserve">fit, </w:t>
-      </w:r>
-      <w:r>
-        <w:rPr>
-          <w:rFonts w:ascii="Times New Roman" w:hAnsi="Times New Roman" w:cs="Times New Roman"/>
-          <w:sz w:val="24"/>
-          <w:szCs w:val="24"/>
-        </w:rPr>
-        <w:t>to check for any relationships between the two variables.</w:t>
-      </w:r>
-      <w:r>
-        <w:rPr>
-          <w:rFonts w:ascii="Times New Roman" w:hAnsi="Times New Roman" w:cs="Times New Roman"/>
-          <w:sz w:val="24"/>
-          <w:szCs w:val="24"/>
-        </w:rPr>
-        <w:t xml:space="preserve"> The output was given as follows:</w:t>
-      </w:r>
-    </w:p>
-    <w:p>
-      <w:pPr>
-        <w:keepNext/>
-        <w:autoSpaceDE w:val="0"/>
-        <w:autoSpaceDN w:val="0"/>
-        <w:adjustRightInd w:val="0"/>
-        <w:spacing w:after="0" w:line="240" w:lineRule="auto"/>
-        <w:jc w:val="center"/>
-      </w:pPr>
-      <w:r>
-        <w:rPr>
-          <w:rFonts w:ascii="Times New Roman" w:hAnsi="Times New Roman" w:cs="Times New Roman"/>
-          <w:noProof/>
-          <w:sz w:val="24"/>
-          <w:szCs w:val="24"/>
-        </w:rPr>
-        <w:drawing>
-          <wp:inline distT="0" distB="0" distL="0" distR="0" wp14:anchorId="768DE021" wp14:editId="67144B66">
-            <wp:extent cx="3240000" cy="2592933"/>
-            <wp:effectExtent l="0" t="0" r="0" b="0"/>
-            <wp:docPr id="3" name="Picture 3"/>
-            <wp:cNvGraphicFramePr>
-              <a:graphicFrameLocks xmlns:a="http://schemas.openxmlformats.org/drawingml/2006/main" noChangeAspect="1"/>
-            </wp:cNvGraphicFramePr>
-            <a:graphic xmlns:a="http://schemas.openxmlformats.org/drawingml/2006/main">
-              <a:graphicData uri="http://schemas.openxmlformats.org/drawingml/2006/picture">
-                <pic:pic xmlns:pic="http://schemas.openxmlformats.org/drawingml/2006/picture">
-                  <pic:nvPicPr>
-                    <pic:cNvPr id="0" name="Picture 5"/>
                     <pic:cNvPicPr>
                       <a:picLocks noChangeAspect="1" noChangeArrowheads="1"/>
                     </pic:cNvPicPr>
@@ -1834,7 +1669,7 @@
         <w:pStyle w:val="Caption"/>
         <w:jc w:val="center"/>
         <w:rPr>
-          <w:rFonts w:ascii="Times New Roman" w:hAnsi="Times New Roman" w:cs="Times New Roman"/>
+          <w:rFonts w:cs="Times New Roman"/>
           <w:sz w:val="24"/>
           <w:szCs w:val="24"/>
         </w:rPr>
@@ -1855,504 +1690,1044 @@
         <w:rPr>
           <w:noProof/>
         </w:rPr>
+        <w:t>1</w:t>
+      </w:r>
+      <w:r>
+        <w:fldChar w:fldCharType="end"/>
+      </w:r>
+      <w:r>
+        <w:t>: Scatterplot of Ratings against number of reviews.</w:t>
+      </w:r>
+    </w:p>
+    <w:p>
+      <w:pPr>
+        <w:autoSpaceDE w:val="0"/>
+        <w:autoSpaceDN w:val="0"/>
+        <w:adjustRightInd w:val="0"/>
+        <w:spacing w:after="0"/>
+        <w:rPr>
+          <w:rFonts w:cs="Times New Roman"/>
+          <w:szCs w:val="24"/>
+        </w:rPr>
+      </w:pPr>
+      <w:r>
+        <w:rPr>
+          <w:rFonts w:cs="Times New Roman"/>
+          <w:szCs w:val="24"/>
+        </w:rPr>
+        <w:t>The output seen in the figure above suggests that a linear</w:t>
+      </w:r>
+      <w:r>
+        <w:rPr>
+          <w:rFonts w:cs="Times New Roman"/>
+          <w:szCs w:val="24"/>
+        </w:rPr>
+        <w:t xml:space="preserve"> regression</w:t>
+      </w:r>
+      <w:r>
+        <w:rPr>
+          <w:rFonts w:cs="Times New Roman"/>
+          <w:szCs w:val="24"/>
+        </w:rPr>
+        <w:t xml:space="preserve"> model might not be a good fit for the data, since many data points seem to deviate from the line of best fi</w:t>
+      </w:r>
+      <w:r>
+        <w:rPr>
+          <w:rFonts w:cs="Times New Roman"/>
+          <w:szCs w:val="24"/>
+        </w:rPr>
+        <w:t>t.</w:t>
+      </w:r>
+      <w:r>
+        <w:rPr>
+          <w:rFonts w:cs="Times New Roman"/>
+          <w:szCs w:val="24"/>
+        </w:rPr>
+        <w:t xml:space="preserve"> In fact, </w:t>
+      </w:r>
+      <w:r>
+        <w:rPr>
+          <w:rFonts w:cs="Times New Roman"/>
+          <w:szCs w:val="24"/>
+        </w:rPr>
+        <w:t>the scatterplot</w:t>
+      </w:r>
+      <w:r>
+        <w:rPr>
+          <w:rFonts w:cs="Times New Roman"/>
+          <w:szCs w:val="24"/>
+        </w:rPr>
+        <w:t xml:space="preserve"> suggests that a quadratic model would be more adequate</w:t>
+      </w:r>
+      <w:r>
+        <w:rPr>
+          <w:rFonts w:cs="Times New Roman"/>
+          <w:szCs w:val="24"/>
+        </w:rPr>
+        <w:t xml:space="preserve"> for the data in question. However, this has yet to be determined</w:t>
+      </w:r>
+      <w:r>
+        <w:rPr>
+          <w:rFonts w:cs="Times New Roman"/>
+          <w:szCs w:val="24"/>
+        </w:rPr>
+        <w:t xml:space="preserve"> when performing </w:t>
+      </w:r>
+      <w:r>
+        <w:rPr>
+          <w:rFonts w:cs="Times New Roman"/>
+          <w:szCs w:val="24"/>
+        </w:rPr>
+        <w:t>regression modelling on the data (see</w:t>
+      </w:r>
+      <w:r>
+        <w:rPr>
+          <w:rFonts w:cs="Times New Roman"/>
+          <w:szCs w:val="24"/>
+        </w:rPr>
+        <w:t xml:space="preserve"> Section </w:t>
+      </w:r>
+      <w:r>
+        <w:rPr>
+          <w:rFonts w:cs="Times New Roman"/>
+          <w:szCs w:val="24"/>
+        </w:rPr>
+        <w:fldChar w:fldCharType="begin"/>
+      </w:r>
+      <w:r>
+        <w:rPr>
+          <w:rFonts w:cs="Times New Roman"/>
+          <w:szCs w:val="24"/>
+        </w:rPr>
+        <w:instrText xml:space="preserve"> REF _Ref9968495 \r \h </w:instrText>
+      </w:r>
+      <w:r>
+        <w:rPr>
+          <w:rFonts w:cs="Times New Roman"/>
+          <w:szCs w:val="24"/>
+        </w:rPr>
+      </w:r>
+      <w:r>
+        <w:rPr>
+          <w:rFonts w:cs="Times New Roman"/>
+          <w:szCs w:val="24"/>
+        </w:rPr>
+        <w:fldChar w:fldCharType="separate"/>
+      </w:r>
+      <w:r>
+        <w:rPr>
+          <w:rFonts w:cs="Times New Roman"/>
+          <w:szCs w:val="24"/>
+        </w:rPr>
         <w:t>2</w:t>
       </w:r>
       <w:r>
+        <w:rPr>
+          <w:rFonts w:cs="Times New Roman"/>
+          <w:szCs w:val="24"/>
+        </w:rPr>
         <w:fldChar w:fldCharType="end"/>
       </w:r>
       <w:r>
-        <w:t xml:space="preserve"> Scatterplot of Rating against Size (in megabytes).</w:t>
-      </w:r>
-    </w:p>
-    <w:p>
-      <w:pPr>
+        <w:rPr>
+          <w:rFonts w:cs="Times New Roman"/>
+          <w:szCs w:val="24"/>
+        </w:rPr>
+        <w:t>)</w:t>
+      </w:r>
+      <w:r>
+        <w:rPr>
+          <w:rFonts w:cs="Times New Roman"/>
+          <w:szCs w:val="24"/>
+        </w:rPr>
+        <w:t>.</w:t>
+      </w:r>
+      <w:r>
+        <w:rPr>
+          <w:rFonts w:cs="Times New Roman"/>
+          <w:szCs w:val="24"/>
+        </w:rPr>
+        <w:t xml:space="preserve"> It is also of note</w:t>
+      </w:r>
+      <w:r>
+        <w:rPr>
+          <w:rFonts w:cs="Times New Roman"/>
+          <w:szCs w:val="24"/>
+        </w:rPr>
+        <w:t xml:space="preserve"> that data points which have a larger number of reviews seem to be quite sparse</w:t>
+      </w:r>
+      <w:r>
+        <w:rPr>
+          <w:rFonts w:cs="Times New Roman"/>
+          <w:szCs w:val="24"/>
+        </w:rPr>
+        <w:t xml:space="preserve"> when</w:t>
+      </w:r>
+      <w:r>
+        <w:rPr>
+          <w:rFonts w:cs="Times New Roman"/>
+          <w:szCs w:val="24"/>
+        </w:rPr>
+        <w:t xml:space="preserve"> </w:t>
+      </w:r>
+      <w:r>
+        <w:rPr>
+          <w:rFonts w:cs="Times New Roman"/>
+          <w:szCs w:val="24"/>
+        </w:rPr>
+        <w:t>compared to those having much less reviews</w:t>
+      </w:r>
+      <w:r>
+        <w:rPr>
+          <w:rFonts w:cs="Times New Roman"/>
+          <w:szCs w:val="24"/>
+        </w:rPr>
+        <w:t>,</w:t>
+      </w:r>
+      <w:r>
+        <w:rPr>
+          <w:rFonts w:cs="Times New Roman"/>
+          <w:szCs w:val="24"/>
+        </w:rPr>
+        <w:t xml:space="preserve"> </w:t>
+      </w:r>
+      <w:r>
+        <w:rPr>
+          <w:rFonts w:cs="Times New Roman"/>
+          <w:szCs w:val="24"/>
+        </w:rPr>
+        <w:t>which</w:t>
+      </w:r>
+      <w:r>
+        <w:rPr>
+          <w:rFonts w:cs="Times New Roman"/>
+          <w:szCs w:val="24"/>
+        </w:rPr>
+        <w:t xml:space="preserve"> m</w:t>
+      </w:r>
+      <w:r>
+        <w:rPr>
+          <w:rFonts w:cs="Times New Roman"/>
+          <w:szCs w:val="24"/>
+        </w:rPr>
+        <w:t>ay</w:t>
+      </w:r>
+      <w:r>
+        <w:rPr>
+          <w:rFonts w:cs="Times New Roman"/>
+          <w:szCs w:val="24"/>
+        </w:rPr>
+        <w:t xml:space="preserve"> suggest that they are outliers</w:t>
+      </w:r>
+      <w:r>
+        <w:rPr>
+          <w:rFonts w:cs="Times New Roman"/>
+          <w:szCs w:val="24"/>
+        </w:rPr>
+        <w:t>.</w:t>
+      </w:r>
+      <w:r>
+        <w:rPr>
+          <w:rFonts w:cs="Times New Roman"/>
+          <w:szCs w:val="24"/>
+        </w:rPr>
+        <w:t xml:space="preserve"> Moreover, a lot of variability can be ob</w:t>
+      </w:r>
+      <w:r>
+        <w:rPr>
+          <w:rFonts w:cs="Times New Roman"/>
+          <w:szCs w:val="24"/>
+        </w:rPr>
+        <w:t>served in the data when the app has no (or little) reviews. This is because when an app has very few reviews, each one has a lot more weight on the final rating of the app</w:t>
+      </w:r>
+      <w:r>
+        <w:rPr>
+          <w:rFonts w:cs="Times New Roman"/>
+          <w:szCs w:val="24"/>
+        </w:rPr>
+        <w:t>.</w:t>
+      </w:r>
+      <w:r>
+        <w:rPr>
+          <w:rFonts w:cs="Times New Roman"/>
+          <w:szCs w:val="24"/>
+        </w:rPr>
+        <w:t xml:space="preserve"> </w:t>
+      </w:r>
+      <w:r>
+        <w:rPr>
+          <w:rFonts w:cs="Times New Roman"/>
+          <w:szCs w:val="24"/>
+        </w:rPr>
+        <w:t>H</w:t>
+      </w:r>
+      <w:r>
+        <w:rPr>
+          <w:rFonts w:cs="Times New Roman"/>
+          <w:szCs w:val="24"/>
+        </w:rPr>
+        <w:t>ence</w:t>
+      </w:r>
+      <w:r>
+        <w:rPr>
+          <w:rFonts w:cs="Times New Roman"/>
+          <w:szCs w:val="24"/>
+        </w:rPr>
+        <w:t>,</w:t>
+      </w:r>
+      <w:r>
+        <w:rPr>
+          <w:rFonts w:cs="Times New Roman"/>
+          <w:szCs w:val="24"/>
+        </w:rPr>
+        <w:t xml:space="preserve"> a single bad or good review can cause the rating of the app to spike or plummet </w:t>
+      </w:r>
+      <w:r>
+        <w:rPr>
+          <w:rFonts w:cs="Times New Roman"/>
+          <w:szCs w:val="24"/>
+        </w:rPr>
+        <w:t>immediately</w:t>
+      </w:r>
+      <w:r>
+        <w:rPr>
+          <w:rFonts w:cs="Times New Roman"/>
+          <w:szCs w:val="24"/>
+        </w:rPr>
+        <w:t>.</w:t>
+      </w:r>
+      <w:r>
+        <w:rPr>
+          <w:rFonts w:cs="Times New Roman"/>
+          <w:szCs w:val="24"/>
+        </w:rPr>
+        <w:t xml:space="preserve"> Nevertheless</w:t>
+      </w:r>
+      <w:r>
+        <w:rPr>
+          <w:rFonts w:cs="Times New Roman"/>
+          <w:szCs w:val="24"/>
+        </w:rPr>
+        <w:t xml:space="preserve">, as the number of reviews increases, the range of ratings that the app can have can be seen to decrease, usually lying </w:t>
+      </w:r>
+      <w:r>
+        <w:rPr>
+          <w:rFonts w:cs="Times New Roman"/>
+          <w:szCs w:val="24"/>
+        </w:rPr>
+        <w:t xml:space="preserve">somewhere </w:t>
+      </w:r>
+      <w:r>
+        <w:rPr>
+          <w:rFonts w:cs="Times New Roman"/>
+          <w:szCs w:val="24"/>
+        </w:rPr>
+        <w:t>in the range between 4 and 5</w:t>
+      </w:r>
+      <w:r>
+        <w:rPr>
+          <w:rFonts w:cs="Times New Roman"/>
+          <w:szCs w:val="24"/>
+        </w:rPr>
+        <w:t>.</w:t>
+      </w:r>
+    </w:p>
+    <w:p>
+      <w:pPr>
+        <w:pStyle w:val="Heading3"/>
+      </w:pPr>
+      <w:bookmarkStart w:id="5" w:name="_Toc10025718"/>
+      <w:r>
+        <w:lastRenderedPageBreak/>
+        <w:t xml:space="preserve">Rating vs </w:t>
+      </w:r>
+      <w:r>
+        <w:t>S</w:t>
+      </w:r>
+      <w:r>
+        <w:t>ize</w:t>
+      </w:r>
+      <w:bookmarkEnd w:id="5"/>
+    </w:p>
+    <w:p>
+      <w:pPr>
+        <w:autoSpaceDE w:val="0"/>
+        <w:autoSpaceDN w:val="0"/>
+        <w:adjustRightInd w:val="0"/>
+        <w:spacing w:after="0"/>
+        <w:rPr>
+          <w:rFonts w:cs="Times New Roman"/>
+          <w:szCs w:val="24"/>
+        </w:rPr>
+      </w:pPr>
+      <w:r>
+        <w:rPr>
+          <w:rFonts w:cs="Times New Roman"/>
+          <w:szCs w:val="24"/>
+        </w:rPr>
+        <w:t xml:space="preserve">In </w:t>
+      </w:r>
+      <w:r>
+        <w:rPr>
+          <w:rFonts w:cs="Times New Roman"/>
+          <w:szCs w:val="24"/>
+        </w:rPr>
+        <w:t xml:space="preserve">this case, the </w:t>
+      </w:r>
+      <w:r>
+        <w:rPr>
+          <w:rFonts w:cs="Times New Roman"/>
+          <w:i/>
+          <w:szCs w:val="24"/>
+        </w:rPr>
+        <w:t>Rating</w:t>
+      </w:r>
+      <w:r>
+        <w:rPr>
+          <w:rFonts w:cs="Times New Roman"/>
+          <w:szCs w:val="24"/>
+        </w:rPr>
+        <w:t xml:space="preserve"> </w:t>
+      </w:r>
+      <w:r>
+        <w:rPr>
+          <w:rFonts w:cs="Times New Roman"/>
+          <w:szCs w:val="24"/>
+        </w:rPr>
+        <w:t xml:space="preserve">response </w:t>
+      </w:r>
+      <w:r>
+        <w:rPr>
+          <w:rFonts w:cs="Times New Roman"/>
+          <w:szCs w:val="24"/>
+        </w:rPr>
+        <w:t>variable</w:t>
+      </w:r>
+      <w:r>
+        <w:rPr>
+          <w:rFonts w:cs="Times New Roman"/>
+          <w:szCs w:val="24"/>
+        </w:rPr>
+        <w:t xml:space="preserve"> (on the y-axis)</w:t>
+      </w:r>
+      <w:r>
+        <w:rPr>
+          <w:rFonts w:cs="Times New Roman"/>
+          <w:szCs w:val="24"/>
+        </w:rPr>
+        <w:t xml:space="preserve"> was plotte</w:t>
+      </w:r>
+      <w:r>
+        <w:rPr>
+          <w:rFonts w:cs="Times New Roman"/>
+          <w:szCs w:val="24"/>
+        </w:rPr>
+        <w:t xml:space="preserve">d against the </w:t>
+      </w:r>
+      <w:r>
+        <w:rPr>
+          <w:rFonts w:cs="Times New Roman"/>
+          <w:i/>
+          <w:szCs w:val="24"/>
+        </w:rPr>
+        <w:t>Size</w:t>
+      </w:r>
+      <w:r>
+        <w:rPr>
+          <w:rFonts w:cs="Times New Roman"/>
+          <w:szCs w:val="24"/>
+        </w:rPr>
+        <w:t xml:space="preserve"> </w:t>
+      </w:r>
+      <w:r>
+        <w:rPr>
+          <w:rFonts w:cs="Times New Roman"/>
+          <w:szCs w:val="24"/>
+        </w:rPr>
+        <w:t xml:space="preserve">variable </w:t>
+      </w:r>
+      <w:r>
+        <w:rPr>
+          <w:rFonts w:cs="Times New Roman"/>
+          <w:szCs w:val="24"/>
+        </w:rPr>
+        <w:t>(on the x-axis)</w:t>
+      </w:r>
+      <w:r>
+        <w:rPr>
+          <w:rFonts w:cs="Times New Roman"/>
+          <w:szCs w:val="24"/>
+        </w:rPr>
+        <w:t xml:space="preserve"> </w:t>
+      </w:r>
+      <w:r>
+        <w:rPr>
+          <w:rFonts w:cs="Times New Roman"/>
+          <w:szCs w:val="24"/>
+        </w:rPr>
+        <w:t xml:space="preserve">along </w:t>
+      </w:r>
+      <w:r>
+        <w:rPr>
+          <w:rFonts w:cs="Times New Roman"/>
+          <w:szCs w:val="24"/>
+        </w:rPr>
+        <w:t>with a line of best</w:t>
+      </w:r>
+      <w:r>
+        <w:rPr>
+          <w:rFonts w:cs="Times New Roman"/>
+          <w:szCs w:val="24"/>
+        </w:rPr>
+        <w:t xml:space="preserve"> </w:t>
+      </w:r>
+      <w:r>
+        <w:rPr>
+          <w:rFonts w:cs="Times New Roman"/>
+          <w:szCs w:val="24"/>
+        </w:rPr>
+        <w:t xml:space="preserve">fit, </w:t>
+      </w:r>
+      <w:r>
+        <w:rPr>
+          <w:rFonts w:cs="Times New Roman"/>
+          <w:szCs w:val="24"/>
+        </w:rPr>
+        <w:t>to check for any relationships between the two variables.</w:t>
+      </w:r>
+      <w:r>
+        <w:rPr>
+          <w:rFonts w:cs="Times New Roman"/>
+          <w:szCs w:val="24"/>
+        </w:rPr>
+        <w:t xml:space="preserve"> The output was given as follows:</w:t>
+      </w:r>
+    </w:p>
+    <w:p>
+      <w:pPr>
+        <w:autoSpaceDE w:val="0"/>
+        <w:autoSpaceDN w:val="0"/>
+        <w:adjustRightInd w:val="0"/>
+        <w:spacing w:after="0"/>
+        <w:rPr>
+          <w:rFonts w:cs="Times New Roman"/>
+          <w:szCs w:val="24"/>
+        </w:rPr>
+      </w:pPr>
+    </w:p>
+    <w:p>
+      <w:pPr>
+        <w:keepNext/>
         <w:autoSpaceDE w:val="0"/>
         <w:autoSpaceDN w:val="0"/>
         <w:adjustRightInd w:val="0"/>
         <w:spacing w:after="0" w:line="240" w:lineRule="auto"/>
-        <w:rPr>
-          <w:rFonts w:ascii="Times New Roman" w:hAnsi="Times New Roman" w:cs="Times New Roman"/>
+        <w:jc w:val="center"/>
+      </w:pPr>
+      <w:r>
+        <w:rPr>
+          <w:rFonts w:cs="Times New Roman"/>
+          <w:noProof/>
+          <w:szCs w:val="24"/>
+        </w:rPr>
+        <w:drawing>
+          <wp:inline distT="0" distB="0" distL="0" distR="0" wp14:anchorId="768DE021" wp14:editId="67144B66">
+            <wp:extent cx="3240000" cy="2592933"/>
+            <wp:effectExtent l="0" t="0" r="0" b="0"/>
+            <wp:docPr id="3" name="Picture 3"/>
+            <wp:cNvGraphicFramePr>
+              <a:graphicFrameLocks xmlns:a="http://schemas.openxmlformats.org/drawingml/2006/main" noChangeAspect="1"/>
+            </wp:cNvGraphicFramePr>
+            <a:graphic xmlns:a="http://schemas.openxmlformats.org/drawingml/2006/main">
+              <a:graphicData uri="http://schemas.openxmlformats.org/drawingml/2006/picture">
+                <pic:pic xmlns:pic="http://schemas.openxmlformats.org/drawingml/2006/picture">
+                  <pic:nvPicPr>
+                    <pic:cNvPr id="0" name="Picture 5"/>
+                    <pic:cNvPicPr>
+                      <a:picLocks noChangeAspect="1" noChangeArrowheads="1"/>
+                    </pic:cNvPicPr>
+                  </pic:nvPicPr>
+                  <pic:blipFill>
+                    <a:blip r:embed="rId10">
+                      <a:extLst>
+                        <a:ext uri="{28A0092B-C50C-407E-A947-70E740481C1C}">
+                          <a14:useLocalDpi xmlns:a14="http://schemas.microsoft.com/office/drawing/2010/main" val="0"/>
+                        </a:ext>
+                      </a:extLst>
+                    </a:blip>
+                    <a:srcRect/>
+                    <a:stretch>
+                      <a:fillRect/>
+                    </a:stretch>
+                  </pic:blipFill>
+                  <pic:spPr bwMode="auto">
+                    <a:xfrm>
+                      <a:off x="0" y="0"/>
+                      <a:ext cx="3240000" cy="2592933"/>
+                    </a:xfrm>
+                    <a:prstGeom prst="rect">
+                      <a:avLst/>
+                    </a:prstGeom>
+                    <a:noFill/>
+                    <a:ln>
+                      <a:noFill/>
+                    </a:ln>
+                  </pic:spPr>
+                </pic:pic>
+              </a:graphicData>
+            </a:graphic>
+          </wp:inline>
+        </w:drawing>
+      </w:r>
+    </w:p>
+    <w:p>
+      <w:pPr>
+        <w:pStyle w:val="Caption"/>
+        <w:jc w:val="center"/>
+        <w:rPr>
+          <w:rFonts w:cs="Times New Roman"/>
           <w:sz w:val="24"/>
           <w:szCs w:val="24"/>
         </w:rPr>
       </w:pPr>
+      <w:r>
+        <w:t xml:space="preserve">Figure </w:t>
+      </w:r>
+      <w:r>
+        <w:fldChar w:fldCharType="begin"/>
+      </w:r>
+      <w:r>
+        <w:instrText xml:space="preserve"> SEQ Figure \* ARABIC </w:instrText>
+      </w:r>
+      <w:r>
+        <w:fldChar w:fldCharType="separate"/>
+      </w:r>
+      <w:r>
+        <w:rPr>
+          <w:noProof/>
+        </w:rPr>
+        <w:t>2</w:t>
+      </w:r>
+      <w:r>
+        <w:fldChar w:fldCharType="end"/>
+      </w:r>
+      <w:r>
+        <w:t xml:space="preserve"> Scatterplot of Rating against Size (in megabytes).</w:t>
+      </w:r>
     </w:p>
     <w:p>
       <w:pPr>
         <w:autoSpaceDE w:val="0"/>
         <w:autoSpaceDN w:val="0"/>
         <w:adjustRightInd w:val="0"/>
-        <w:spacing w:after="0" w:line="360" w:lineRule="auto"/>
-        <w:rPr>
-          <w:rFonts w:ascii="Times New Roman" w:hAnsi="Times New Roman" w:cs="Times New Roman"/>
-          <w:sz w:val="24"/>
-          <w:szCs w:val="24"/>
-        </w:rPr>
-      </w:pPr>
-      <w:r>
-        <w:rPr>
-          <w:rFonts w:ascii="Times New Roman" w:hAnsi="Times New Roman" w:cs="Times New Roman"/>
-          <w:sz w:val="24"/>
+        <w:spacing w:after="0" w:line="240" w:lineRule="auto"/>
+        <w:rPr>
+          <w:rFonts w:cs="Times New Roman"/>
+          <w:szCs w:val="24"/>
+        </w:rPr>
+      </w:pPr>
+    </w:p>
+    <w:p>
+      <w:pPr>
+        <w:autoSpaceDE w:val="0"/>
+        <w:autoSpaceDN w:val="0"/>
+        <w:adjustRightInd w:val="0"/>
+        <w:spacing w:after="0"/>
+        <w:rPr>
+          <w:rFonts w:cs="Times New Roman"/>
+          <w:szCs w:val="24"/>
+        </w:rPr>
+      </w:pPr>
+      <w:r>
+        <w:rPr>
+          <w:rFonts w:cs="Times New Roman"/>
           <w:szCs w:val="24"/>
         </w:rPr>
         <w:t>As in the previous case, the above scatterplot also suggests that a linear regression model would not fit the data well</w:t>
       </w:r>
       <w:r>
         <w:rPr>
-          <w:rFonts w:ascii="Times New Roman" w:hAnsi="Times New Roman" w:cs="Times New Roman"/>
-          <w:sz w:val="24"/>
+          <w:rFonts w:cs="Times New Roman"/>
           <w:szCs w:val="24"/>
         </w:rPr>
         <w:t>,</w:t>
       </w:r>
       <w:r>
         <w:rPr>
-          <w:rFonts w:ascii="Times New Roman" w:hAnsi="Times New Roman" w:cs="Times New Roman"/>
-          <w:sz w:val="24"/>
+          <w:rFonts w:cs="Times New Roman"/>
           <w:szCs w:val="24"/>
         </w:rPr>
         <w:t xml:space="preserve"> given that</w:t>
       </w:r>
       <w:r>
         <w:rPr>
-          <w:rFonts w:ascii="Times New Roman" w:hAnsi="Times New Roman" w:cs="Times New Roman"/>
-          <w:sz w:val="24"/>
+          <w:rFonts w:cs="Times New Roman"/>
           <w:szCs w:val="24"/>
         </w:rPr>
         <w:t xml:space="preserve"> </w:t>
       </w:r>
       <w:r>
         <w:rPr>
-          <w:rFonts w:ascii="Times New Roman" w:hAnsi="Times New Roman" w:cs="Times New Roman"/>
-          <w:sz w:val="24"/>
+          <w:rFonts w:cs="Times New Roman"/>
           <w:szCs w:val="24"/>
         </w:rPr>
         <w:t xml:space="preserve">more points than before seem to </w:t>
       </w:r>
       <w:r>
         <w:rPr>
-          <w:rFonts w:ascii="Times New Roman" w:hAnsi="Times New Roman" w:cs="Times New Roman"/>
-          <w:sz w:val="24"/>
+          <w:rFonts w:cs="Times New Roman"/>
           <w:szCs w:val="24"/>
         </w:rPr>
         <w:t>deviate</w:t>
       </w:r>
       <w:r>
         <w:rPr>
-          <w:rFonts w:ascii="Times New Roman" w:hAnsi="Times New Roman" w:cs="Times New Roman"/>
-          <w:sz w:val="24"/>
+          <w:rFonts w:cs="Times New Roman"/>
           <w:szCs w:val="24"/>
         </w:rPr>
         <w:t xml:space="preserve"> from </w:t>
       </w:r>
       <w:r>
         <w:rPr>
-          <w:rFonts w:ascii="Times New Roman" w:hAnsi="Times New Roman" w:cs="Times New Roman"/>
-          <w:sz w:val="24"/>
+          <w:rFonts w:cs="Times New Roman"/>
           <w:szCs w:val="24"/>
         </w:rPr>
         <w:t xml:space="preserve">the </w:t>
       </w:r>
       <w:r>
         <w:rPr>
-          <w:rFonts w:ascii="Times New Roman" w:hAnsi="Times New Roman" w:cs="Times New Roman"/>
-          <w:sz w:val="24"/>
+          <w:rFonts w:cs="Times New Roman"/>
           <w:szCs w:val="24"/>
         </w:rPr>
         <w:t>line of best fit.</w:t>
       </w:r>
       <w:r>
         <w:rPr>
-          <w:rFonts w:ascii="Times New Roman" w:hAnsi="Times New Roman" w:cs="Times New Roman"/>
-          <w:sz w:val="24"/>
+          <w:rFonts w:cs="Times New Roman"/>
           <w:szCs w:val="24"/>
         </w:rPr>
         <w:t xml:space="preserve"> Moreover,</w:t>
       </w:r>
       <w:r>
         <w:rPr>
-          <w:rFonts w:ascii="Times New Roman" w:hAnsi="Times New Roman" w:cs="Times New Roman"/>
-          <w:sz w:val="24"/>
+          <w:rFonts w:cs="Times New Roman"/>
+          <w:szCs w:val="24"/>
+        </w:rPr>
+        <w:t xml:space="preserve"> just as before,</w:t>
+      </w:r>
+      <w:r>
+        <w:rPr>
+          <w:rFonts w:cs="Times New Roman"/>
+          <w:szCs w:val="24"/>
+        </w:rPr>
+        <w:t xml:space="preserve"> th</w:t>
+      </w:r>
+      <w:r>
+        <w:rPr>
+          <w:rFonts w:cs="Times New Roman"/>
+          <w:szCs w:val="24"/>
+        </w:rPr>
+        <w:t>is</w:t>
+      </w:r>
+      <w:r>
+        <w:rPr>
+          <w:rFonts w:cs="Times New Roman"/>
+          <w:szCs w:val="24"/>
+        </w:rPr>
+        <w:t xml:space="preserve"> scatterplot</w:t>
+      </w:r>
+      <w:r>
+        <w:rPr>
+          <w:rFonts w:cs="Times New Roman"/>
+          <w:szCs w:val="24"/>
+        </w:rPr>
+        <w:t xml:space="preserve"> also</w:t>
+      </w:r>
+      <w:r>
+        <w:rPr>
+          <w:rFonts w:cs="Times New Roman"/>
+          <w:szCs w:val="24"/>
+        </w:rPr>
+        <w:t xml:space="preserve"> seems to show a quadratic relationship between the variables.</w:t>
+      </w:r>
+      <w:r>
+        <w:rPr>
+          <w:rFonts w:cs="Times New Roman"/>
+          <w:szCs w:val="24"/>
+        </w:rPr>
+        <w:t xml:space="preserve"> However, </w:t>
+      </w:r>
+      <w:r>
+        <w:rPr>
+          <w:rFonts w:cs="Times New Roman"/>
+          <w:szCs w:val="24"/>
+        </w:rPr>
+        <w:t xml:space="preserve">as one might expect, </w:t>
+      </w:r>
+      <w:r>
+        <w:rPr>
+          <w:rFonts w:cs="Times New Roman"/>
+          <w:szCs w:val="24"/>
+        </w:rPr>
+        <w:t>the correlation between the two variables seems to be far less strong,</w:t>
+      </w:r>
+      <w:r>
+        <w:rPr>
+          <w:rFonts w:cs="Times New Roman"/>
           <w:szCs w:val="24"/>
         </w:rPr>
         <w:t xml:space="preserve"> </w:t>
       </w:r>
       <w:r>
         <w:rPr>
-          <w:rFonts w:ascii="Times New Roman" w:hAnsi="Times New Roman" w:cs="Times New Roman"/>
-          <w:sz w:val="24"/>
-          <w:szCs w:val="24"/>
-        </w:rPr>
-        <w:t>just as before</w:t>
-      </w:r>
-      <w:r>
-        <w:rPr>
-          <w:rFonts w:ascii="Times New Roman" w:hAnsi="Times New Roman" w:cs="Times New Roman"/>
-          <w:sz w:val="24"/>
+          <w:rFonts w:cs="Times New Roman"/>
+          <w:szCs w:val="24"/>
+        </w:rPr>
+        <w:t>which is made obvious by the fact that</w:t>
+      </w:r>
+      <w:r>
+        <w:rPr>
+          <w:rFonts w:cs="Times New Roman"/>
+          <w:szCs w:val="24"/>
+        </w:rPr>
+        <w:t xml:space="preserve"> the data points </w:t>
+      </w:r>
+      <w:r>
+        <w:rPr>
+          <w:rFonts w:cs="Times New Roman"/>
+          <w:szCs w:val="24"/>
+        </w:rPr>
+        <w:t>are</w:t>
+      </w:r>
+      <w:r>
+        <w:rPr>
+          <w:rFonts w:cs="Times New Roman"/>
+          <w:szCs w:val="24"/>
+        </w:rPr>
+        <w:t xml:space="preserve"> </w:t>
+      </w:r>
+      <w:r>
+        <w:rPr>
+          <w:rFonts w:cs="Times New Roman"/>
+          <w:szCs w:val="24"/>
+        </w:rPr>
+        <w:t xml:space="preserve">much </w:t>
+      </w:r>
+      <w:r>
+        <w:rPr>
+          <w:rFonts w:cs="Times New Roman"/>
+          <w:szCs w:val="24"/>
+        </w:rPr>
+        <w:t>more scattered when</w:t>
+      </w:r>
+      <w:r>
+        <w:rPr>
+          <w:rFonts w:cs="Times New Roman"/>
+          <w:szCs w:val="24"/>
+        </w:rPr>
+        <w:t xml:space="preserve"> </w:t>
+      </w:r>
+      <w:r>
+        <w:rPr>
+          <w:rFonts w:cs="Times New Roman"/>
+          <w:szCs w:val="24"/>
+        </w:rPr>
+        <w:t>compar</w:t>
+      </w:r>
+      <w:r>
+        <w:rPr>
+          <w:rFonts w:cs="Times New Roman"/>
+          <w:szCs w:val="24"/>
+        </w:rPr>
+        <w:t>ed</w:t>
+      </w:r>
+      <w:r>
+        <w:rPr>
+          <w:rFonts w:cs="Times New Roman"/>
+          <w:szCs w:val="24"/>
+        </w:rPr>
+        <w:t xml:space="preserve"> to the</w:t>
+      </w:r>
+      <w:r>
+        <w:rPr>
+          <w:rFonts w:cs="Times New Roman"/>
+          <w:szCs w:val="24"/>
+        </w:rPr>
+        <w:t xml:space="preserve"> data points in the</w:t>
+      </w:r>
+      <w:r>
+        <w:rPr>
+          <w:rFonts w:cs="Times New Roman"/>
+          <w:szCs w:val="24"/>
+        </w:rPr>
+        <w:t xml:space="preserve"> previous</w:t>
+      </w:r>
+      <w:r>
+        <w:rPr>
+          <w:rFonts w:cs="Times New Roman"/>
+          <w:szCs w:val="24"/>
+        </w:rPr>
+        <w:t xml:space="preserve"> </w:t>
+      </w:r>
+      <w:r>
+        <w:rPr>
+          <w:rFonts w:cs="Times New Roman"/>
+          <w:szCs w:val="24"/>
+        </w:rPr>
+        <w:t>scatterplot</w:t>
+      </w:r>
+      <w:r>
+        <w:rPr>
+          <w:rFonts w:cs="Times New Roman"/>
+          <w:szCs w:val="24"/>
+        </w:rPr>
+        <w:t>.</w:t>
+      </w:r>
+      <w:r>
+        <w:rPr>
+          <w:rFonts w:cs="Times New Roman"/>
+          <w:szCs w:val="24"/>
+        </w:rPr>
+        <w:t xml:space="preserve"> Yet, it can still be observed that as the </w:t>
+      </w:r>
+      <w:r>
+        <w:rPr>
+          <w:rFonts w:cs="Times New Roman"/>
+          <w:szCs w:val="24"/>
+        </w:rPr>
+        <w:t xml:space="preserve">file </w:t>
+      </w:r>
+      <w:r>
+        <w:rPr>
+          <w:rFonts w:cs="Times New Roman"/>
+          <w:szCs w:val="24"/>
+        </w:rPr>
+        <w:t xml:space="preserve">size of the application increases, the ratings seem to </w:t>
+      </w:r>
+      <w:proofErr w:type="gramStart"/>
+      <w:r>
+        <w:rPr>
+          <w:rFonts w:cs="Times New Roman"/>
+          <w:szCs w:val="24"/>
+        </w:rPr>
+        <w:t>reduce down</w:t>
+      </w:r>
+      <w:proofErr w:type="gramEnd"/>
+      <w:r>
+        <w:rPr>
+          <w:rFonts w:cs="Times New Roman"/>
+          <w:szCs w:val="24"/>
+        </w:rPr>
+        <w:t xml:space="preserve"> to a smaller range around the larger ratings</w:t>
+      </w:r>
+      <w:r>
+        <w:rPr>
+          <w:rFonts w:cs="Times New Roman"/>
+          <w:szCs w:val="24"/>
+        </w:rPr>
+        <w:t>, similarly to the previous scatter</w:t>
+      </w:r>
+      <w:r>
+        <w:rPr>
+          <w:rFonts w:cs="Times New Roman"/>
+          <w:szCs w:val="24"/>
+        </w:rPr>
+        <w:t>plot</w:t>
+      </w:r>
+      <w:r>
+        <w:rPr>
+          <w:rFonts w:cs="Times New Roman"/>
+          <w:szCs w:val="24"/>
+        </w:rPr>
+        <w:t>.</w:t>
+      </w:r>
+      <w:r>
+        <w:rPr>
+          <w:rFonts w:cs="Times New Roman"/>
+          <w:szCs w:val="24"/>
+        </w:rPr>
+        <w:t xml:space="preserve"> </w:t>
+      </w:r>
+      <w:r>
+        <w:rPr>
+          <w:rFonts w:cs="Times New Roman"/>
+          <w:szCs w:val="24"/>
+        </w:rPr>
+        <w:t xml:space="preserve">In addition, it can also be seen that there is a large variability in </w:t>
+      </w:r>
+      <w:r>
+        <w:rPr>
+          <w:rFonts w:cs="Times New Roman"/>
+          <w:szCs w:val="24"/>
+        </w:rPr>
+        <w:t>size for app</w:t>
+      </w:r>
+      <w:r>
+        <w:rPr>
+          <w:rFonts w:cs="Times New Roman"/>
+          <w:szCs w:val="24"/>
+        </w:rPr>
+        <w:t>lications with a low rating.</w:t>
+      </w:r>
+      <w:r>
+        <w:rPr>
+          <w:rFonts w:cs="Times New Roman"/>
+          <w:szCs w:val="24"/>
+        </w:rPr>
+        <w:t xml:space="preserve"> Though th</w:t>
+      </w:r>
+      <w:r>
+        <w:rPr>
+          <w:rFonts w:cs="Times New Roman"/>
+          <w:szCs w:val="24"/>
+        </w:rPr>
+        <w:t>ere</w:t>
+      </w:r>
+      <w:r>
+        <w:rPr>
+          <w:rFonts w:cs="Times New Roman"/>
+          <w:szCs w:val="24"/>
+        </w:rPr>
+        <w:t xml:space="preserve"> does not seem a very clear reason why this would be the case, one possible cause would be lack of correlation between the variables due to </w:t>
+      </w:r>
+      <w:r>
+        <w:rPr>
+          <w:rFonts w:cs="Times New Roman"/>
+          <w:szCs w:val="24"/>
+        </w:rPr>
+        <w:t xml:space="preserve">reasons such as </w:t>
+      </w:r>
+      <w:r>
+        <w:rPr>
+          <w:rFonts w:cs="Times New Roman"/>
+          <w:szCs w:val="24"/>
+        </w:rPr>
+        <w:t>inflated file sizes</w:t>
+      </w:r>
+      <w:r>
+        <w:rPr>
+          <w:rFonts w:cs="Times New Roman"/>
           <w:szCs w:val="24"/>
         </w:rPr>
         <w:t>,</w:t>
       </w:r>
       <w:r>
         <w:rPr>
-          <w:rFonts w:ascii="Times New Roman" w:hAnsi="Times New Roman" w:cs="Times New Roman"/>
-          <w:sz w:val="24"/>
-          <w:szCs w:val="24"/>
-        </w:rPr>
-        <w:t xml:space="preserve"> th</w:t>
-      </w:r>
-      <w:r>
-        <w:rPr>
-          <w:rFonts w:ascii="Times New Roman" w:hAnsi="Times New Roman" w:cs="Times New Roman"/>
-          <w:sz w:val="24"/>
-          <w:szCs w:val="24"/>
-        </w:rPr>
-        <w:t>is</w:t>
-      </w:r>
-      <w:r>
-        <w:rPr>
-          <w:rFonts w:ascii="Times New Roman" w:hAnsi="Times New Roman" w:cs="Times New Roman"/>
-          <w:sz w:val="24"/>
-          <w:szCs w:val="24"/>
-        </w:rPr>
-        <w:t xml:space="preserve"> scatterplot</w:t>
-      </w:r>
-      <w:r>
-        <w:rPr>
-          <w:rFonts w:ascii="Times New Roman" w:hAnsi="Times New Roman" w:cs="Times New Roman"/>
-          <w:sz w:val="24"/>
-          <w:szCs w:val="24"/>
-        </w:rPr>
-        <w:t xml:space="preserve"> also</w:t>
-      </w:r>
-      <w:r>
-        <w:rPr>
-          <w:rFonts w:ascii="Times New Roman" w:hAnsi="Times New Roman" w:cs="Times New Roman"/>
-          <w:sz w:val="24"/>
-          <w:szCs w:val="24"/>
-        </w:rPr>
-        <w:t xml:space="preserve"> seems to show a quadratic relationship between the variables.</w:t>
-      </w:r>
-      <w:r>
-        <w:rPr>
-          <w:rFonts w:ascii="Times New Roman" w:hAnsi="Times New Roman" w:cs="Times New Roman"/>
-          <w:sz w:val="24"/>
-          <w:szCs w:val="24"/>
-        </w:rPr>
-        <w:t xml:space="preserve"> However, </w:t>
-      </w:r>
-      <w:r>
-        <w:rPr>
-          <w:rFonts w:ascii="Times New Roman" w:hAnsi="Times New Roman" w:cs="Times New Roman"/>
-          <w:sz w:val="24"/>
-          <w:szCs w:val="24"/>
-        </w:rPr>
-        <w:t xml:space="preserve">as one might expect, </w:t>
-      </w:r>
-      <w:r>
-        <w:rPr>
-          <w:rFonts w:ascii="Times New Roman" w:hAnsi="Times New Roman" w:cs="Times New Roman"/>
-          <w:sz w:val="24"/>
-          <w:szCs w:val="24"/>
-        </w:rPr>
-        <w:t>the correlation between the two variables seems to be far less strong,</w:t>
-      </w:r>
-      <w:r>
-        <w:rPr>
-          <w:rFonts w:ascii="Times New Roman" w:hAnsi="Times New Roman" w:cs="Times New Roman"/>
-          <w:sz w:val="24"/>
-          <w:szCs w:val="24"/>
-        </w:rPr>
-        <w:t xml:space="preserve"> </w:t>
-      </w:r>
-      <w:r>
-        <w:rPr>
-          <w:rFonts w:ascii="Times New Roman" w:hAnsi="Times New Roman" w:cs="Times New Roman"/>
-          <w:sz w:val="24"/>
-          <w:szCs w:val="24"/>
-        </w:rPr>
-        <w:t>which is made obvious by the fact that</w:t>
-      </w:r>
-      <w:r>
-        <w:rPr>
-          <w:rFonts w:ascii="Times New Roman" w:hAnsi="Times New Roman" w:cs="Times New Roman"/>
-          <w:sz w:val="24"/>
-          <w:szCs w:val="24"/>
-        </w:rPr>
-        <w:t xml:space="preserve"> the data points </w:t>
-      </w:r>
-      <w:r>
-        <w:rPr>
-          <w:rFonts w:ascii="Times New Roman" w:hAnsi="Times New Roman" w:cs="Times New Roman"/>
-          <w:sz w:val="24"/>
-          <w:szCs w:val="24"/>
-        </w:rPr>
-        <w:t>are</w:t>
-      </w:r>
-      <w:r>
-        <w:rPr>
-          <w:rFonts w:ascii="Times New Roman" w:hAnsi="Times New Roman" w:cs="Times New Roman"/>
-          <w:sz w:val="24"/>
-          <w:szCs w:val="24"/>
-        </w:rPr>
-        <w:t xml:space="preserve"> </w:t>
-      </w:r>
-      <w:r>
-        <w:rPr>
-          <w:rFonts w:ascii="Times New Roman" w:hAnsi="Times New Roman" w:cs="Times New Roman"/>
-          <w:sz w:val="24"/>
-          <w:szCs w:val="24"/>
-        </w:rPr>
-        <w:t xml:space="preserve">much </w:t>
-      </w:r>
-      <w:r>
-        <w:rPr>
-          <w:rFonts w:ascii="Times New Roman" w:hAnsi="Times New Roman" w:cs="Times New Roman"/>
-          <w:sz w:val="24"/>
-          <w:szCs w:val="24"/>
-        </w:rPr>
-        <w:t>more scattered when</w:t>
-      </w:r>
-      <w:r>
-        <w:rPr>
-          <w:rFonts w:ascii="Times New Roman" w:hAnsi="Times New Roman" w:cs="Times New Roman"/>
-          <w:sz w:val="24"/>
-          <w:szCs w:val="24"/>
-        </w:rPr>
-        <w:t xml:space="preserve"> </w:t>
-      </w:r>
-      <w:r>
-        <w:rPr>
-          <w:rFonts w:ascii="Times New Roman" w:hAnsi="Times New Roman" w:cs="Times New Roman"/>
-          <w:sz w:val="24"/>
-          <w:szCs w:val="24"/>
-        </w:rPr>
-        <w:t>compar</w:t>
-      </w:r>
-      <w:r>
-        <w:rPr>
-          <w:rFonts w:ascii="Times New Roman" w:hAnsi="Times New Roman" w:cs="Times New Roman"/>
-          <w:sz w:val="24"/>
-          <w:szCs w:val="24"/>
-        </w:rPr>
-        <w:t>ed</w:t>
-      </w:r>
-      <w:r>
-        <w:rPr>
-          <w:rFonts w:ascii="Times New Roman" w:hAnsi="Times New Roman" w:cs="Times New Roman"/>
-          <w:sz w:val="24"/>
-          <w:szCs w:val="24"/>
-        </w:rPr>
-        <w:t xml:space="preserve"> to the</w:t>
-      </w:r>
-      <w:r>
-        <w:rPr>
-          <w:rFonts w:ascii="Times New Roman" w:hAnsi="Times New Roman" w:cs="Times New Roman"/>
-          <w:sz w:val="24"/>
-          <w:szCs w:val="24"/>
-        </w:rPr>
-        <w:t xml:space="preserve"> data points in the</w:t>
-      </w:r>
-      <w:r>
-        <w:rPr>
-          <w:rFonts w:ascii="Times New Roman" w:hAnsi="Times New Roman" w:cs="Times New Roman"/>
-          <w:sz w:val="24"/>
-          <w:szCs w:val="24"/>
-        </w:rPr>
-        <w:t xml:space="preserve"> previous</w:t>
-      </w:r>
-      <w:r>
-        <w:rPr>
-          <w:rFonts w:ascii="Times New Roman" w:hAnsi="Times New Roman" w:cs="Times New Roman"/>
-          <w:sz w:val="24"/>
-          <w:szCs w:val="24"/>
-        </w:rPr>
-        <w:t xml:space="preserve"> </w:t>
-      </w:r>
-      <w:r>
-        <w:rPr>
-          <w:rFonts w:ascii="Times New Roman" w:hAnsi="Times New Roman" w:cs="Times New Roman"/>
-          <w:sz w:val="24"/>
-          <w:szCs w:val="24"/>
-        </w:rPr>
-        <w:t>scatterplot</w:t>
-      </w:r>
-      <w:r>
-        <w:rPr>
-          <w:rFonts w:ascii="Times New Roman" w:hAnsi="Times New Roman" w:cs="Times New Roman"/>
-          <w:sz w:val="24"/>
-          <w:szCs w:val="24"/>
-        </w:rPr>
-        <w:t>.</w:t>
-      </w:r>
-      <w:r>
-        <w:rPr>
-          <w:rFonts w:ascii="Times New Roman" w:hAnsi="Times New Roman" w:cs="Times New Roman"/>
-          <w:sz w:val="24"/>
-          <w:szCs w:val="24"/>
-        </w:rPr>
-        <w:t xml:space="preserve"> Yet, it can still be observed that as the </w:t>
-      </w:r>
-      <w:r>
-        <w:rPr>
-          <w:rFonts w:ascii="Times New Roman" w:hAnsi="Times New Roman" w:cs="Times New Roman"/>
-          <w:sz w:val="24"/>
-          <w:szCs w:val="24"/>
-        </w:rPr>
-        <w:t xml:space="preserve">file </w:t>
-      </w:r>
-      <w:r>
-        <w:rPr>
-          <w:rFonts w:ascii="Times New Roman" w:hAnsi="Times New Roman" w:cs="Times New Roman"/>
-          <w:sz w:val="24"/>
-          <w:szCs w:val="24"/>
-        </w:rPr>
-        <w:t xml:space="preserve">size of the application increases, the ratings seem to </w:t>
-      </w:r>
-      <w:proofErr w:type="gramStart"/>
-      <w:r>
-        <w:rPr>
-          <w:rFonts w:ascii="Times New Roman" w:hAnsi="Times New Roman" w:cs="Times New Roman"/>
-          <w:sz w:val="24"/>
-          <w:szCs w:val="24"/>
-        </w:rPr>
-        <w:t>reduce down</w:t>
-      </w:r>
-      <w:proofErr w:type="gramEnd"/>
-      <w:r>
-        <w:rPr>
-          <w:rFonts w:ascii="Times New Roman" w:hAnsi="Times New Roman" w:cs="Times New Roman"/>
-          <w:sz w:val="24"/>
-          <w:szCs w:val="24"/>
-        </w:rPr>
-        <w:t xml:space="preserve"> to a smaller range around the larger ratings</w:t>
-      </w:r>
-      <w:r>
-        <w:rPr>
-          <w:rFonts w:ascii="Times New Roman" w:hAnsi="Times New Roman" w:cs="Times New Roman"/>
-          <w:sz w:val="24"/>
-          <w:szCs w:val="24"/>
-        </w:rPr>
-        <w:t>, similarly to the previous scatter</w:t>
-      </w:r>
-      <w:r>
-        <w:rPr>
-          <w:rFonts w:ascii="Times New Roman" w:hAnsi="Times New Roman" w:cs="Times New Roman"/>
-          <w:sz w:val="24"/>
-          <w:szCs w:val="24"/>
-        </w:rPr>
-        <w:t>plot</w:t>
-      </w:r>
-      <w:r>
-        <w:rPr>
-          <w:rFonts w:ascii="Times New Roman" w:hAnsi="Times New Roman" w:cs="Times New Roman"/>
-          <w:sz w:val="24"/>
-          <w:szCs w:val="24"/>
-        </w:rPr>
-        <w:t>.</w:t>
-      </w:r>
-      <w:r>
-        <w:rPr>
-          <w:rFonts w:ascii="Times New Roman" w:hAnsi="Times New Roman" w:cs="Times New Roman"/>
-          <w:sz w:val="24"/>
-          <w:szCs w:val="24"/>
-        </w:rPr>
-        <w:t xml:space="preserve"> </w:t>
-      </w:r>
-      <w:r>
-        <w:rPr>
-          <w:rFonts w:ascii="Times New Roman" w:hAnsi="Times New Roman" w:cs="Times New Roman"/>
-          <w:sz w:val="24"/>
-          <w:szCs w:val="24"/>
-        </w:rPr>
-        <w:t xml:space="preserve">In addition, it can also be seen that there is a large variability in </w:t>
-      </w:r>
-      <w:r>
-        <w:rPr>
-          <w:rFonts w:ascii="Times New Roman" w:hAnsi="Times New Roman" w:cs="Times New Roman"/>
-          <w:sz w:val="24"/>
-          <w:szCs w:val="24"/>
-        </w:rPr>
-        <w:t>size for app</w:t>
-      </w:r>
-      <w:r>
-        <w:rPr>
-          <w:rFonts w:ascii="Times New Roman" w:hAnsi="Times New Roman" w:cs="Times New Roman"/>
-          <w:sz w:val="24"/>
-          <w:szCs w:val="24"/>
-        </w:rPr>
-        <w:t>lications with a low rating.</w:t>
-      </w:r>
-      <w:r>
-        <w:rPr>
-          <w:rFonts w:ascii="Times New Roman" w:hAnsi="Times New Roman" w:cs="Times New Roman"/>
-          <w:sz w:val="24"/>
-          <w:szCs w:val="24"/>
-        </w:rPr>
-        <w:t xml:space="preserve"> Though th</w:t>
-      </w:r>
-      <w:r>
-        <w:rPr>
-          <w:rFonts w:ascii="Times New Roman" w:hAnsi="Times New Roman" w:cs="Times New Roman"/>
-          <w:sz w:val="24"/>
-          <w:szCs w:val="24"/>
-        </w:rPr>
-        <w:t>ere</w:t>
-      </w:r>
-      <w:r>
-        <w:rPr>
-          <w:rFonts w:ascii="Times New Roman" w:hAnsi="Times New Roman" w:cs="Times New Roman"/>
-          <w:sz w:val="24"/>
-          <w:szCs w:val="24"/>
-        </w:rPr>
-        <w:t xml:space="preserve"> does not seem a very clear reason why this would be the case, one possible cause would be lack of correlation between the variables due to </w:t>
-      </w:r>
-      <w:r>
-        <w:rPr>
-          <w:rFonts w:ascii="Times New Roman" w:hAnsi="Times New Roman" w:cs="Times New Roman"/>
-          <w:sz w:val="24"/>
-          <w:szCs w:val="24"/>
-        </w:rPr>
-        <w:t xml:space="preserve">reasons such as </w:t>
-      </w:r>
-      <w:r>
-        <w:rPr>
-          <w:rFonts w:ascii="Times New Roman" w:hAnsi="Times New Roman" w:cs="Times New Roman"/>
-          <w:sz w:val="24"/>
-          <w:szCs w:val="24"/>
-        </w:rPr>
-        <w:t>inflated file sizes</w:t>
-      </w:r>
-      <w:r>
-        <w:rPr>
-          <w:rFonts w:ascii="Times New Roman" w:hAnsi="Times New Roman" w:cs="Times New Roman"/>
-          <w:sz w:val="24"/>
-          <w:szCs w:val="24"/>
-        </w:rPr>
-        <w:t>,</w:t>
-      </w:r>
-      <w:r>
-        <w:rPr>
-          <w:rFonts w:ascii="Times New Roman" w:hAnsi="Times New Roman" w:cs="Times New Roman"/>
-          <w:sz w:val="24"/>
+          <w:rFonts w:cs="Times New Roman"/>
           <w:szCs w:val="24"/>
         </w:rPr>
         <w:t xml:space="preserve"> or limited storage capacity on devices </w:t>
       </w:r>
       <w:r>
         <w:rPr>
-          <w:rFonts w:ascii="Times New Roman" w:hAnsi="Times New Roman" w:cs="Times New Roman"/>
-          <w:sz w:val="24"/>
+          <w:rFonts w:cs="Times New Roman"/>
           <w:szCs w:val="24"/>
         </w:rPr>
         <w:t xml:space="preserve">making it impossible for users to download the app </w:t>
       </w:r>
-      <w:bookmarkStart w:id="2" w:name="_GoBack"/>
-      <w:bookmarkEnd w:id="2"/>
-      <w:r>
-        <w:rPr>
-          <w:rFonts w:ascii="Times New Roman" w:hAnsi="Times New Roman" w:cs="Times New Roman"/>
-          <w:sz w:val="24"/>
+      <w:r>
+        <w:rPr>
+          <w:rFonts w:cs="Times New Roman"/>
           <w:szCs w:val="24"/>
         </w:rPr>
         <w:t>etc.</w:t>
@@ -2361,15 +2736,13 @@
     <w:p>
       <w:pPr>
         <w:rPr>
-          <w:rFonts w:ascii="Times New Roman" w:hAnsi="Times New Roman" w:cs="Times New Roman"/>
-          <w:sz w:val="24"/>
-          <w:szCs w:val="24"/>
-        </w:rPr>
-      </w:pPr>
-      <w:r>
-        <w:rPr>
-          <w:rFonts w:ascii="Times New Roman" w:hAnsi="Times New Roman" w:cs="Times New Roman"/>
-          <w:sz w:val="24"/>
+          <w:rFonts w:cs="Times New Roman"/>
+          <w:szCs w:val="24"/>
+        </w:rPr>
+      </w:pPr>
+      <w:r>
+        <w:rPr>
+          <w:rFonts w:cs="Times New Roman"/>
           <w:szCs w:val="24"/>
         </w:rPr>
         <w:br w:type="page"/>
@@ -2379,12 +2752,14 @@
       <w:pPr>
         <w:pStyle w:val="Heading1"/>
       </w:pPr>
-      <w:bookmarkStart w:id="3" w:name="_Ref9968495"/>
+      <w:bookmarkStart w:id="6" w:name="_Ref9968495"/>
+      <w:bookmarkStart w:id="7" w:name="_Toc10025719"/>
       <w:r>
         <w:lastRenderedPageBreak/>
         <w:t>Modelling</w:t>
       </w:r>
-      <w:bookmarkEnd w:id="3"/>
+      <w:bookmarkEnd w:id="6"/>
+      <w:bookmarkEnd w:id="7"/>
       <w:r>
         <w:br w:type="page"/>
       </w:r>
@@ -2393,18 +2768,22 @@
       <w:pPr>
         <w:pStyle w:val="Heading1"/>
       </w:pPr>
+      <w:bookmarkStart w:id="8" w:name="_Toc10025720"/>
       <w:r>
         <w:lastRenderedPageBreak/>
         <w:t>Appendix</w:t>
       </w:r>
+      <w:bookmarkEnd w:id="8"/>
     </w:p>
     <w:p>
       <w:pPr>
         <w:pStyle w:val="Heading2"/>
       </w:pPr>
+      <w:bookmarkStart w:id="9" w:name="_Toc10025721"/>
       <w:r>
         <w:t>References</w:t>
       </w:r>
+      <w:bookmarkEnd w:id="9"/>
     </w:p>
     <w:p>
       <w:r>
@@ -2450,7 +2829,7 @@
       </w:r>
     </w:p>
     <w:sectPr>
-      <w:footerReference w:type="default" r:id="rId10"/>
+      <w:footerReference w:type="default" r:id="rId11"/>
       <w:pgSz w:w="11906" w:h="16838"/>
       <w:pgMar w:top="1440" w:right="1440" w:bottom="1440" w:left="1440" w:header="708" w:footer="708" w:gutter="0"/>
       <w:pgNumType w:start="1"/>
@@ -2753,6 +3132,119 @@
     </w:lvl>
   </w:abstractNum>
   <w:abstractNum w:abstractNumId="2" w15:restartNumberingAfterBreak="0">
+    <w:nsid w:val="52A82BD4"/>
+    <w:multiLevelType w:val="hybridMultilevel"/>
+    <w:tmpl w:val="342257E2"/>
+    <w:lvl w:ilvl="0" w:tplc="08090001">
+      <w:start w:val="1"/>
+      <w:numFmt w:val="bullet"/>
+      <w:lvlText w:val=""/>
+      <w:lvlJc w:val="left"/>
+      <w:pPr>
+        <w:ind w:left="720" w:hanging="360"/>
+      </w:pPr>
+      <w:rPr>
+        <w:rFonts w:ascii="Symbol" w:hAnsi="Symbol" w:hint="default"/>
+      </w:rPr>
+    </w:lvl>
+    <w:lvl w:ilvl="1" w:tplc="08090003" w:tentative="1">
+      <w:start w:val="1"/>
+      <w:numFmt w:val="bullet"/>
+      <w:lvlText w:val="o"/>
+      <w:lvlJc w:val="left"/>
+      <w:pPr>
+        <w:ind w:left="1440" w:hanging="360"/>
+      </w:pPr>
+      <w:rPr>
+        <w:rFonts w:ascii="Courier New" w:hAnsi="Courier New" w:cs="Courier New" w:hint="default"/>
+      </w:rPr>
+    </w:lvl>
+    <w:lvl w:ilvl="2" w:tplc="08090005" w:tentative="1">
+      <w:start w:val="1"/>
+      <w:numFmt w:val="bullet"/>
+      <w:lvlText w:val=""/>
+      <w:lvlJc w:val="left"/>
+      <w:pPr>
+        <w:ind w:left="2160" w:hanging="360"/>
+      </w:pPr>
+      <w:rPr>
+        <w:rFonts w:ascii="Wingdings" w:hAnsi="Wingdings" w:hint="default"/>
+      </w:rPr>
+    </w:lvl>
+    <w:lvl w:ilvl="3" w:tplc="08090001" w:tentative="1">
+      <w:start w:val="1"/>
+      <w:numFmt w:val="bullet"/>
+      <w:lvlText w:val=""/>
+      <w:lvlJc w:val="left"/>
+      <w:pPr>
+        <w:ind w:left="2880" w:hanging="360"/>
+      </w:pPr>
+      <w:rPr>
+        <w:rFonts w:ascii="Symbol" w:hAnsi="Symbol" w:hint="default"/>
+      </w:rPr>
+    </w:lvl>
+    <w:lvl w:ilvl="4" w:tplc="08090003" w:tentative="1">
+      <w:start w:val="1"/>
+      <w:numFmt w:val="bullet"/>
+      <w:lvlText w:val="o"/>
+      <w:lvlJc w:val="left"/>
+      <w:pPr>
+        <w:ind w:left="3600" w:hanging="360"/>
+      </w:pPr>
+      <w:rPr>
+        <w:rFonts w:ascii="Courier New" w:hAnsi="Courier New" w:cs="Courier New" w:hint="default"/>
+      </w:rPr>
+    </w:lvl>
+    <w:lvl w:ilvl="5" w:tplc="08090005" w:tentative="1">
+      <w:start w:val="1"/>
+      <w:numFmt w:val="bullet"/>
+      <w:lvlText w:val=""/>
+      <w:lvlJc w:val="left"/>
+      <w:pPr>
+        <w:ind w:left="4320" w:hanging="360"/>
+      </w:pPr>
+      <w:rPr>
+        <w:rFonts w:ascii="Wingdings" w:hAnsi="Wingdings" w:hint="default"/>
+      </w:rPr>
+    </w:lvl>
+    <w:lvl w:ilvl="6" w:tplc="08090001" w:tentative="1">
+      <w:start w:val="1"/>
+      <w:numFmt w:val="bullet"/>
+      <w:lvlText w:val=""/>
+      <w:lvlJc w:val="left"/>
+      <w:pPr>
+        <w:ind w:left="5040" w:hanging="360"/>
+      </w:pPr>
+      <w:rPr>
+        <w:rFonts w:ascii="Symbol" w:hAnsi="Symbol" w:hint="default"/>
+      </w:rPr>
+    </w:lvl>
+    <w:lvl w:ilvl="7" w:tplc="08090003" w:tentative="1">
+      <w:start w:val="1"/>
+      <w:numFmt w:val="bullet"/>
+      <w:lvlText w:val="o"/>
+      <w:lvlJc w:val="left"/>
+      <w:pPr>
+        <w:ind w:left="5760" w:hanging="360"/>
+      </w:pPr>
+      <w:rPr>
+        <w:rFonts w:ascii="Courier New" w:hAnsi="Courier New" w:cs="Courier New" w:hint="default"/>
+      </w:rPr>
+    </w:lvl>
+    <w:lvl w:ilvl="8" w:tplc="08090005" w:tentative="1">
+      <w:start w:val="1"/>
+      <w:numFmt w:val="bullet"/>
+      <w:lvlText w:val=""/>
+      <w:lvlJc w:val="left"/>
+      <w:pPr>
+        <w:ind w:left="6480" w:hanging="360"/>
+      </w:pPr>
+      <w:rPr>
+        <w:rFonts w:ascii="Wingdings" w:hAnsi="Wingdings" w:hint="default"/>
+      </w:rPr>
+    </w:lvl>
+  </w:abstractNum>
+  <w:abstractNum w:abstractNumId="3" w15:restartNumberingAfterBreak="0">
     <w:nsid w:val="6D6745AB"/>
     <w:multiLevelType w:val="multilevel"/>
     <w:tmpl w:val="08090025"/>
@@ -2854,6 +3346,9 @@
     <w:abstractNumId w:val="0"/>
   </w:num>
   <w:num w:numId="3">
+    <w:abstractNumId w:val="3"/>
+  </w:num>
+  <w:num w:numId="4">
     <w:abstractNumId w:val="2"/>
   </w:num>
 </w:numbering>
@@ -2876,7 +3371,7 @@
       </w:pPr>
     </w:pPrDefault>
   </w:docDefaults>
-  <w:latentStyles w:defLockedState="0" w:defUIPriority="99" w:defSemiHidden="0" w:defUnhideWhenUsed="0" w:defQFormat="0" w:count="375">
+  <w:latentStyles w:defLockedState="0" w:defUIPriority="99" w:defSemiHidden="0" w:defUnhideWhenUsed="0" w:defQFormat="0" w:count="376">
     <w:lsdException w:name="Normal" w:uiPriority="0" w:qFormat="1"/>
     <w:lsdException w:name="heading 1" w:uiPriority="9" w:qFormat="1"/>
     <w:lsdException w:name="heading 2" w:semiHidden="1" w:uiPriority="9" w:unhideWhenUsed="1" w:qFormat="1"/>
@@ -2982,7 +3477,6 @@
     <w:lsdException w:name="HTML Sample" w:semiHidden="1" w:unhideWhenUsed="1"/>
     <w:lsdException w:name="HTML Typewriter" w:semiHidden="1" w:unhideWhenUsed="1"/>
     <w:lsdException w:name="HTML Variable" w:semiHidden="1" w:unhideWhenUsed="1"/>
-    <w:lsdException w:name="Normal Table" w:semiHidden="1" w:unhideWhenUsed="1"/>
     <w:lsdException w:name="annotation subject" w:semiHidden="1" w:unhideWhenUsed="1"/>
     <w:lsdException w:name="No List" w:semiHidden="1" w:unhideWhenUsed="1"/>
     <w:lsdException w:name="Outline List 1" w:semiHidden="1" w:unhideWhenUsed="1"/>
@@ -3029,10 +3523,8 @@
     <w:lsdException w:name="Table Subtle 2" w:semiHidden="1" w:unhideWhenUsed="1"/>
     <w:lsdException w:name="Table Web 1" w:semiHidden="1" w:unhideWhenUsed="1"/>
     <w:lsdException w:name="Table Web 2" w:semiHidden="1" w:unhideWhenUsed="1"/>
-    <w:lsdException w:name="Table Web 3" w:semiHidden="1" w:unhideWhenUsed="1"/>
     <w:lsdException w:name="Balloon Text" w:semiHidden="1" w:unhideWhenUsed="1"/>
     <w:lsdException w:name="Table Grid" w:uiPriority="39"/>
-    <w:lsdException w:name="Table Theme" w:semiHidden="1" w:unhideWhenUsed="1"/>
     <w:lsdException w:name="Placeholder Text" w:semiHidden="1"/>
     <w:lsdException w:name="No Spacing" w:uiPriority="1" w:qFormat="1"/>
     <w:lsdException w:name="Light Shading" w:uiPriority="60"/>
@@ -3252,10 +3744,20 @@
     <w:lsdException w:name="Smart Hyperlink" w:semiHidden="1" w:unhideWhenUsed="1"/>
     <w:lsdException w:name="Hashtag" w:semiHidden="1" w:unhideWhenUsed="1"/>
     <w:lsdException w:name="Unresolved Mention" w:semiHidden="1" w:unhideWhenUsed="1"/>
+    <w:lsdException w:name="Smart Link" w:semiHidden="1" w:unhideWhenUsed="1"/>
   </w:latentStyles>
   <w:style w:type="paragraph" w:default="1" w:styleId="Normal">
     <w:name w:val="Normal"/>
     <w:qFormat/>
+    <w:rsid w:val="00E71B25"/>
+    <w:pPr>
+      <w:spacing w:line="360" w:lineRule="auto"/>
+      <w:jc w:val="both"/>
+    </w:pPr>
+    <w:rPr>
+      <w:rFonts w:ascii="Times New Roman" w:hAnsi="Times New Roman"/>
+      <w:sz w:val="24"/>
+    </w:rPr>
   </w:style>
   <w:style w:type="paragraph" w:styleId="Heading1">
     <w:name w:val="heading 1"/>
@@ -3275,7 +3777,7 @@
       <w:outlineLvl w:val="0"/>
     </w:pPr>
     <w:rPr>
-      <w:rFonts w:ascii="Times New Roman" w:eastAsiaTheme="majorEastAsia" w:hAnsi="Times New Roman" w:cstheme="majorBidi"/>
+      <w:rFonts w:eastAsiaTheme="majorEastAsia" w:cstheme="majorBidi"/>
       <w:b/>
       <w:color w:val="2F5496" w:themeColor="accent1" w:themeShade="BF"/>
       <w:sz w:val="36"/>
@@ -3302,7 +3804,7 @@
       <w:outlineLvl w:val="1"/>
     </w:pPr>
     <w:rPr>
-      <w:rFonts w:ascii="Times New Roman" w:eastAsiaTheme="majorEastAsia" w:hAnsi="Times New Roman" w:cstheme="majorBidi"/>
+      <w:rFonts w:eastAsiaTheme="majorEastAsia" w:cstheme="majorBidi"/>
       <w:b/>
       <w:color w:val="2F5496" w:themeColor="accent1" w:themeShade="BF"/>
       <w:sz w:val="28"/>
@@ -3329,10 +3831,9 @@
       <w:outlineLvl w:val="2"/>
     </w:pPr>
     <w:rPr>
-      <w:rFonts w:ascii="Times New Roman" w:eastAsiaTheme="majorEastAsia" w:hAnsi="Times New Roman" w:cstheme="majorBidi"/>
+      <w:rFonts w:eastAsiaTheme="majorEastAsia" w:cstheme="majorBidi"/>
       <w:b/>
       <w:color w:val="1F3763" w:themeColor="accent1" w:themeShade="7F"/>
-      <w:sz w:val="24"/>
       <w:szCs w:val="24"/>
     </w:rPr>
   </w:style>
@@ -3766,6 +4267,30 @@
       <w:szCs w:val="18"/>
     </w:rPr>
   </w:style>
+  <w:style w:type="paragraph" w:styleId="TOC3">
+    <w:name w:val="toc 3"/>
+    <w:basedOn w:val="Normal"/>
+    <w:next w:val="Normal"/>
+    <w:autoRedefine/>
+    <w:uiPriority w:val="39"/>
+    <w:unhideWhenUsed/>
+    <w:rsid w:val="005D4EA6"/>
+    <w:pPr>
+      <w:spacing w:after="100"/>
+      <w:ind w:left="480"/>
+    </w:pPr>
+  </w:style>
+  <w:style w:type="paragraph" w:styleId="ListParagraph">
+    <w:name w:val="List Paragraph"/>
+    <w:basedOn w:val="Normal"/>
+    <w:uiPriority w:val="34"/>
+    <w:qFormat/>
+    <w:rsid w:val="002F7524"/>
+    <w:pPr>
+      <w:ind w:left="720"/>
+      <w:contextualSpacing/>
+    </w:pPr>
+  </w:style>
 </w:styles>
 </file>
 
@@ -4069,7 +4594,7 @@
 </file>
 
 <file path=customXml/itemProps1.xml><?xml version="1.0" encoding="utf-8"?>
-<ds:datastoreItem xmlns:ds="http://schemas.openxmlformats.org/officeDocument/2006/customXml" ds:itemID="{DCF6999C-1D02-4761-B1D9-B13B1260F6FB}">
+<ds:datastoreItem xmlns:ds="http://schemas.openxmlformats.org/officeDocument/2006/customXml" ds:itemID="{D2500BBF-D5D3-4F38-A2B7-CC8721172BE6}">
   <ds:schemaRefs>
     <ds:schemaRef ds:uri="http://schemas.openxmlformats.org/officeDocument/2006/bibliography"/>
   </ds:schemaRefs>

</xml_diff>

<commit_message>
Started Aims and Objectives, updated intro  to indicate dependent variable
</commit_message>
<xml_diff>
--- a/Report.docx
+++ b/Report.docx
@@ -356,8 +356,6 @@
         </w:rPr>
         <w:t xml:space="preserve"> Year</w:t>
       </w:r>
-      <w:bookmarkStart w:id="0" w:name="_GoBack"/>
-      <w:bookmarkEnd w:id="0"/>
     </w:p>
     <w:p>
       <w:pPr>
@@ -1164,12 +1162,12 @@
       <w:pPr>
         <w:pStyle w:val="Heading1"/>
       </w:pPr>
-      <w:bookmarkStart w:id="1" w:name="_Toc10025714"/>
+      <w:bookmarkStart w:id="0" w:name="_Toc10025714"/>
       <w:r>
         <w:lastRenderedPageBreak/>
         <w:t>Introduction</w:t>
       </w:r>
-      <w:bookmarkEnd w:id="1"/>
+      <w:bookmarkEnd w:id="0"/>
     </w:p>
     <w:p>
       <w:r>
@@ -1199,7 +1197,13 @@
         </w:numPr>
       </w:pPr>
       <w:r>
-        <w:t>Rating (Covariate)</w:t>
+        <w:t>Rating (Covariate</w:t>
+      </w:r>
+      <w:r>
+        <w:t xml:space="preserve"> and Dependent variable</w:t>
+      </w:r>
+      <w:r>
+        <w:t>)</w:t>
       </w:r>
     </w:p>
     <w:p>
@@ -1264,7 +1268,12 @@
     </w:p>
     <w:p>
       <w:r>
-        <w:t xml:space="preserve">The variable that is of most interest is </w:t>
+        <w:t>The variable that is of most interest</w:t>
+      </w:r>
+      <w:bookmarkStart w:id="1" w:name="_GoBack"/>
+      <w:bookmarkEnd w:id="1"/>
+      <w:r>
+        <w:t xml:space="preserve"> is </w:t>
       </w:r>
       <w:r>
         <w:rPr>
@@ -1354,7 +1363,38 @@
         <w:t>indicates for which age group the app is targeted.</w:t>
       </w:r>
     </w:p>
-    <w:p>
+    <w:p/>
+    <w:p>
+      <w:pPr>
+        <w:spacing w:line="259" w:lineRule="auto"/>
+        <w:jc w:val="left"/>
+      </w:pPr>
+      <w:r>
+        <w:br w:type="page"/>
+      </w:r>
+    </w:p>
+    <w:p>
+      <w:pPr>
+        <w:pStyle w:val="Heading1"/>
+      </w:pPr>
+      <w:r>
+        <w:lastRenderedPageBreak/>
+        <w:t>Aims and Objectives</w:t>
+      </w:r>
+    </w:p>
+    <w:p>
+      <w:r>
+        <w:t xml:space="preserve">The objective of this assignment was to figure out if there were any correlations between the </w:t>
+      </w:r>
+      <w:r>
+        <w:rPr>
+          <w:i/>
+        </w:rPr>
+        <w:t>Rating</w:t>
+      </w:r>
+      <w:r>
+        <w:t xml:space="preserve"> and any of the other variables. This would be useful to identify what makes an application successful on the Google Play Store. </w:t>
+      </w:r>
       <w:r>
         <w:br w:type="page"/>
       </w:r>
@@ -1693,6 +1733,9 @@
         <w:t>1</w:t>
       </w:r>
       <w:r>
+        <w:rPr>
+          <w:noProof/>
+        </w:rPr>
         <w:fldChar w:fldCharType="end"/>
       </w:r>
       <w:r>
@@ -2309,6 +2352,9 @@
         <w:t>2</w:t>
       </w:r>
       <w:r>
+        <w:rPr>
+          <w:noProof/>
+        </w:rPr>
         <w:fldChar w:fldCharType="end"/>
       </w:r>
       <w:r>
@@ -3477,6 +3523,7 @@
     <w:lsdException w:name="HTML Sample" w:semiHidden="1" w:unhideWhenUsed="1"/>
     <w:lsdException w:name="HTML Typewriter" w:semiHidden="1" w:unhideWhenUsed="1"/>
     <w:lsdException w:name="HTML Variable" w:semiHidden="1" w:unhideWhenUsed="1"/>
+    <w:lsdException w:name="Normal Table" w:semiHidden="1" w:unhideWhenUsed="1"/>
     <w:lsdException w:name="annotation subject" w:semiHidden="1" w:unhideWhenUsed="1"/>
     <w:lsdException w:name="No List" w:semiHidden="1" w:unhideWhenUsed="1"/>
     <w:lsdException w:name="Outline List 1" w:semiHidden="1" w:unhideWhenUsed="1"/>
@@ -3523,8 +3570,10 @@
     <w:lsdException w:name="Table Subtle 2" w:semiHidden="1" w:unhideWhenUsed="1"/>
     <w:lsdException w:name="Table Web 1" w:semiHidden="1" w:unhideWhenUsed="1"/>
     <w:lsdException w:name="Table Web 2" w:semiHidden="1" w:unhideWhenUsed="1"/>
+    <w:lsdException w:name="Table Web 3" w:semiHidden="1" w:unhideWhenUsed="1"/>
     <w:lsdException w:name="Balloon Text" w:semiHidden="1" w:unhideWhenUsed="1"/>
     <w:lsdException w:name="Table Grid" w:uiPriority="39"/>
+    <w:lsdException w:name="Table Theme" w:semiHidden="1" w:unhideWhenUsed="1"/>
     <w:lsdException w:name="Placeholder Text" w:semiHidden="1"/>
     <w:lsdException w:name="No Spacing" w:uiPriority="1" w:qFormat="1"/>
     <w:lsdException w:name="Light Shading" w:uiPriority="60"/>
@@ -4000,6 +4049,7 @@
   <w:style w:type="character" w:default="1" w:styleId="DefaultParagraphFont">
     <w:name w:val="Default Paragraph Font"/>
     <w:uiPriority w:val="1"/>
+    <w:semiHidden/>
     <w:unhideWhenUsed/>
   </w:style>
   <w:style w:type="table" w:default="1" w:styleId="TableNormal">
@@ -4594,7 +4644,7 @@
 </file>
 
 <file path=customXml/itemProps1.xml><?xml version="1.0" encoding="utf-8"?>
-<ds:datastoreItem xmlns:ds="http://schemas.openxmlformats.org/officeDocument/2006/customXml" ds:itemID="{D2500BBF-D5D3-4F38-A2B7-CC8721172BE6}">
+<ds:datastoreItem xmlns:ds="http://schemas.openxmlformats.org/officeDocument/2006/customXml" ds:itemID="{F77C4D09-B2D9-4EDE-B644-BF53CCB5D1FC}">
   <ds:schemaRefs>
     <ds:schemaRef ds:uri="http://schemas.openxmlformats.org/officeDocument/2006/bibliography"/>
   </ds:schemaRefs>

</xml_diff>

<commit_message>
Updated Aims and Objectives
</commit_message>
<xml_diff>
--- a/Report.docx
+++ b/Report.docx
@@ -120,36 +120,8 @@
           <w:color w:val="595959" w:themeColor="text1" w:themeTint="A6"/>
           <w:szCs w:val="24"/>
         </w:rPr>
-        <w:t xml:space="preserve">d by </w:t>
-      </w:r>
-      <w:proofErr w:type="spellStart"/>
-      <w:r>
-        <w:rPr>
-          <w:rFonts w:ascii="Cambria" w:hAnsi="Cambria"/>
-          <w:color w:val="595959" w:themeColor="text1" w:themeTint="A6"/>
-          <w:szCs w:val="24"/>
-        </w:rPr>
-        <w:t>Dr.</w:t>
-      </w:r>
-      <w:proofErr w:type="spellEnd"/>
-      <w:r>
-        <w:rPr>
-          <w:rFonts w:ascii="Cambria" w:hAnsi="Cambria"/>
-          <w:color w:val="595959" w:themeColor="text1" w:themeTint="A6"/>
-          <w:szCs w:val="24"/>
-        </w:rPr>
-        <w:t xml:space="preserve"> David </w:t>
-      </w:r>
-      <w:proofErr w:type="spellStart"/>
-      <w:r>
-        <w:rPr>
-          <w:rFonts w:ascii="Cambria" w:hAnsi="Cambria"/>
-          <w:color w:val="595959" w:themeColor="text1" w:themeTint="A6"/>
-          <w:szCs w:val="24"/>
-        </w:rPr>
-        <w:t>Suda</w:t>
-      </w:r>
-      <w:proofErr w:type="spellEnd"/>
+        <w:t>d by Dr. David Suda</w:t>
+      </w:r>
     </w:p>
     <w:p>
       <w:pPr>
@@ -261,21 +233,12 @@
           <w:szCs w:val="24"/>
         </w:rPr>
       </w:pPr>
-      <w:proofErr w:type="spellStart"/>
       <w:r>
         <w:rPr>
           <w:rFonts w:ascii="Cambria" w:hAnsi="Cambria"/>
           <w:szCs w:val="24"/>
         </w:rPr>
-        <w:t>Manwel</w:t>
-      </w:r>
-      <w:proofErr w:type="spellEnd"/>
-      <w:r>
-        <w:rPr>
-          <w:rFonts w:ascii="Cambria" w:hAnsi="Cambria"/>
-          <w:szCs w:val="24"/>
-        </w:rPr>
-        <w:t xml:space="preserve"> Bugeja</w:t>
+        <w:t>Manwel Bugeja</w:t>
       </w:r>
       <w:r>
         <w:rPr>
@@ -407,7 +370,7 @@
           <w:pPr>
             <w:pStyle w:val="TOC1"/>
             <w:tabs>
-              <w:tab w:val="left" w:pos="440"/>
+              <w:tab w:val="left" w:pos="480"/>
               <w:tab w:val="right" w:leader="dot" w:pos="9016"/>
             </w:tabs>
             <w:rPr>
@@ -444,7 +407,7 @@
             </w:rPr>
             <w:fldChar w:fldCharType="separate"/>
           </w:r>
-          <w:hyperlink w:anchor="_Toc10025714" w:history="1">
+          <w:hyperlink w:anchor="_Toc10495814" w:history="1">
             <w:r>
               <w:rPr>
                 <w:rStyle w:val="Hyperlink"/>
@@ -487,7 +450,7 @@
                 <w:noProof/>
                 <w:webHidden/>
               </w:rPr>
-              <w:instrText xml:space="preserve"> PAGEREF _Toc10025714 \h </w:instrText>
+              <w:instrText xml:space="preserve"> PAGEREF _Toc10495814 \h </w:instrText>
             </w:r>
             <w:r>
               <w:rPr>
@@ -522,7 +485,7 @@
           <w:pPr>
             <w:pStyle w:val="TOC1"/>
             <w:tabs>
-              <w:tab w:val="left" w:pos="440"/>
+              <w:tab w:val="left" w:pos="480"/>
               <w:tab w:val="right" w:leader="dot" w:pos="9016"/>
             </w:tabs>
             <w:rPr>
@@ -532,7 +495,7 @@
               <w:lang w:eastAsia="en-GB"/>
             </w:rPr>
           </w:pPr>
-          <w:hyperlink w:anchor="_Toc10025715" w:history="1">
+          <w:hyperlink w:anchor="_Toc10495815" w:history="1">
             <w:r>
               <w:rPr>
                 <w:rStyle w:val="Hyperlink"/>
@@ -554,6 +517,94 @@
                 <w:rStyle w:val="Hyperlink"/>
                 <w:noProof/>
               </w:rPr>
+              <w:t>Aims and Objectives</w:t>
+            </w:r>
+            <w:r>
+              <w:rPr>
+                <w:noProof/>
+                <w:webHidden/>
+              </w:rPr>
+              <w:tab/>
+            </w:r>
+            <w:r>
+              <w:rPr>
+                <w:noProof/>
+                <w:webHidden/>
+              </w:rPr>
+              <w:fldChar w:fldCharType="begin"/>
+            </w:r>
+            <w:r>
+              <w:rPr>
+                <w:noProof/>
+                <w:webHidden/>
+              </w:rPr>
+              <w:instrText xml:space="preserve"> PAGEREF _Toc10495815 \h </w:instrText>
+            </w:r>
+            <w:r>
+              <w:rPr>
+                <w:noProof/>
+                <w:webHidden/>
+              </w:rPr>
+            </w:r>
+            <w:r>
+              <w:rPr>
+                <w:noProof/>
+                <w:webHidden/>
+              </w:rPr>
+              <w:fldChar w:fldCharType="separate"/>
+            </w:r>
+            <w:r>
+              <w:rPr>
+                <w:noProof/>
+                <w:webHidden/>
+              </w:rPr>
+              <w:t>3</w:t>
+            </w:r>
+            <w:r>
+              <w:rPr>
+                <w:noProof/>
+                <w:webHidden/>
+              </w:rPr>
+              <w:fldChar w:fldCharType="end"/>
+            </w:r>
+          </w:hyperlink>
+        </w:p>
+        <w:p>
+          <w:pPr>
+            <w:pStyle w:val="TOC1"/>
+            <w:tabs>
+              <w:tab w:val="left" w:pos="480"/>
+              <w:tab w:val="right" w:leader="dot" w:pos="9016"/>
+            </w:tabs>
+            <w:rPr>
+              <w:rFonts w:asciiTheme="minorHAnsi" w:eastAsiaTheme="minorEastAsia" w:hAnsiTheme="minorHAnsi"/>
+              <w:noProof/>
+              <w:sz w:val="22"/>
+              <w:lang w:eastAsia="en-GB"/>
+            </w:rPr>
+          </w:pPr>
+          <w:hyperlink w:anchor="_Toc10495816" w:history="1">
+            <w:r>
+              <w:rPr>
+                <w:rStyle w:val="Hyperlink"/>
+                <w:noProof/>
+              </w:rPr>
+              <w:t>3</w:t>
+            </w:r>
+            <w:r>
+              <w:rPr>
+                <w:rFonts w:asciiTheme="minorHAnsi" w:eastAsiaTheme="minorEastAsia" w:hAnsiTheme="minorHAnsi"/>
+                <w:noProof/>
+                <w:sz w:val="22"/>
+                <w:lang w:eastAsia="en-GB"/>
+              </w:rPr>
+              <w:tab/>
+            </w:r>
+            <w:r>
+              <w:rPr>
+                <w:rStyle w:val="Hyperlink"/>
+                <w:noProof/>
+              </w:rPr>
               <w:t>Descriptive Statistics &amp; Illustrations</w:t>
             </w:r>
             <w:r>
@@ -575,7 +626,7 @@
                 <w:noProof/>
                 <w:webHidden/>
               </w:rPr>
-              <w:instrText xml:space="preserve"> PAGEREF _Toc10025715 \h </w:instrText>
+              <w:instrText xml:space="preserve"> PAGEREF _Toc10495816 \h </w:instrText>
             </w:r>
             <w:r>
               <w:rPr>
@@ -595,7 +646,7 @@
                 <w:noProof/>
                 <w:webHidden/>
               </w:rPr>
-              <w:t>3</w:t>
+              <w:t>4</w:t>
             </w:r>
             <w:r>
               <w:rPr>
@@ -620,13 +671,13 @@
               <w:lang w:eastAsia="en-GB"/>
             </w:rPr>
           </w:pPr>
-          <w:hyperlink w:anchor="_Toc10025716" w:history="1">
+          <w:hyperlink w:anchor="_Toc10495817" w:history="1">
             <w:r>
               <w:rPr>
                 <w:rStyle w:val="Hyperlink"/>
                 <w:noProof/>
               </w:rPr>
-              <w:t>2.1</w:t>
+              <w:t>3.1</w:t>
             </w:r>
             <w:r>
               <w:rPr>
@@ -663,7 +714,7 @@
                 <w:noProof/>
                 <w:webHidden/>
               </w:rPr>
-              <w:instrText xml:space="preserve"> PAGEREF _Toc10025716 \h </w:instrText>
+              <w:instrText xml:space="preserve"> PAGEREF _Toc10495817 \h </w:instrText>
             </w:r>
             <w:r>
               <w:rPr>
@@ -683,7 +734,7 @@
                 <w:noProof/>
                 <w:webHidden/>
               </w:rPr>
-              <w:t>3</w:t>
+              <w:t>4</w:t>
             </w:r>
             <w:r>
               <w:rPr>
@@ -702,20 +753,26 @@
               <w:tab w:val="right" w:leader="dot" w:pos="9016"/>
             </w:tabs>
             <w:rPr>
+              <w:rFonts w:asciiTheme="minorHAnsi" w:eastAsiaTheme="minorEastAsia" w:hAnsiTheme="minorHAnsi"/>
               <w:noProof/>
+              <w:sz w:val="22"/>
+              <w:lang w:eastAsia="en-GB"/>
             </w:rPr>
           </w:pPr>
-          <w:hyperlink w:anchor="_Toc10025717" w:history="1">
+          <w:hyperlink w:anchor="_Toc10495818" w:history="1">
             <w:r>
               <w:rPr>
                 <w:rStyle w:val="Hyperlink"/>
                 <w:noProof/>
               </w:rPr>
-              <w:t>2.1.1</w:t>
-            </w:r>
-            <w:r>
-              <w:rPr>
-                <w:noProof/>
+              <w:t>3.1.1</w:t>
+            </w:r>
+            <w:r>
+              <w:rPr>
+                <w:rFonts w:asciiTheme="minorHAnsi" w:eastAsiaTheme="minorEastAsia" w:hAnsiTheme="minorHAnsi"/>
+                <w:noProof/>
+                <w:sz w:val="22"/>
+                <w:lang w:eastAsia="en-GB"/>
               </w:rPr>
               <w:tab/>
             </w:r>
@@ -745,7 +802,7 @@
                 <w:noProof/>
                 <w:webHidden/>
               </w:rPr>
-              <w:instrText xml:space="preserve"> PAGEREF _Toc10025717 \h </w:instrText>
+              <w:instrText xml:space="preserve"> PAGEREF _Toc10495818 \h </w:instrText>
             </w:r>
             <w:r>
               <w:rPr>
@@ -765,7 +822,7 @@
                 <w:noProof/>
                 <w:webHidden/>
               </w:rPr>
-              <w:t>3</w:t>
+              <w:t>4</w:t>
             </w:r>
             <w:r>
               <w:rPr>
@@ -784,20 +841,26 @@
               <w:tab w:val="right" w:leader="dot" w:pos="9016"/>
             </w:tabs>
             <w:rPr>
+              <w:rFonts w:asciiTheme="minorHAnsi" w:eastAsiaTheme="minorEastAsia" w:hAnsiTheme="minorHAnsi"/>
               <w:noProof/>
+              <w:sz w:val="22"/>
+              <w:lang w:eastAsia="en-GB"/>
             </w:rPr>
           </w:pPr>
-          <w:hyperlink w:anchor="_Toc10025718" w:history="1">
+          <w:hyperlink w:anchor="_Toc10495819" w:history="1">
             <w:r>
               <w:rPr>
                 <w:rStyle w:val="Hyperlink"/>
                 <w:noProof/>
               </w:rPr>
-              <w:t>2.1.2</w:t>
-            </w:r>
-            <w:r>
-              <w:rPr>
-                <w:noProof/>
+              <w:t>3.1.2</w:t>
+            </w:r>
+            <w:r>
+              <w:rPr>
+                <w:rFonts w:asciiTheme="minorHAnsi" w:eastAsiaTheme="minorEastAsia" w:hAnsiTheme="minorHAnsi"/>
+                <w:noProof/>
+                <w:sz w:val="22"/>
+                <w:lang w:eastAsia="en-GB"/>
               </w:rPr>
               <w:tab/>
             </w:r>
@@ -827,7 +890,7 @@
                 <w:noProof/>
                 <w:webHidden/>
               </w:rPr>
-              <w:instrText xml:space="preserve"> PAGEREF _Toc10025718 \h </w:instrText>
+              <w:instrText xml:space="preserve"> PAGEREF _Toc10495819 \h </w:instrText>
             </w:r>
             <w:r>
               <w:rPr>
@@ -847,7 +910,7 @@
                 <w:noProof/>
                 <w:webHidden/>
               </w:rPr>
-              <w:t>4</w:t>
+              <w:t>5</w:t>
             </w:r>
             <w:r>
               <w:rPr>
@@ -872,13 +935,13 @@
               <w:lang w:eastAsia="en-GB"/>
             </w:rPr>
           </w:pPr>
-          <w:hyperlink w:anchor="_Toc10025719" w:history="1">
+          <w:hyperlink w:anchor="_Toc10495820" w:history="1">
             <w:r>
               <w:rPr>
                 <w:rStyle w:val="Hyperlink"/>
                 <w:noProof/>
               </w:rPr>
-              <w:t>3</w:t>
+              <w:t>4</w:t>
             </w:r>
             <w:r>
               <w:rPr>
@@ -915,7 +978,7 @@
                 <w:noProof/>
                 <w:webHidden/>
               </w:rPr>
-              <w:instrText xml:space="preserve"> PAGEREF _Toc10025719 \h </w:instrText>
+              <w:instrText xml:space="preserve"> PAGEREF _Toc10495820 \h </w:instrText>
             </w:r>
             <w:r>
               <w:rPr>
@@ -935,7 +998,7 @@
                 <w:noProof/>
                 <w:webHidden/>
               </w:rPr>
-              <w:t>5</w:t>
+              <w:t>6</w:t>
             </w:r>
             <w:r>
               <w:rPr>
@@ -960,13 +1023,13 @@
               <w:lang w:eastAsia="en-GB"/>
             </w:rPr>
           </w:pPr>
-          <w:hyperlink w:anchor="_Toc10025720" w:history="1">
+          <w:hyperlink w:anchor="_Toc10495821" w:history="1">
             <w:r>
               <w:rPr>
                 <w:rStyle w:val="Hyperlink"/>
                 <w:noProof/>
               </w:rPr>
-              <w:t>4</w:t>
+              <w:t>5</w:t>
             </w:r>
             <w:r>
               <w:rPr>
@@ -1003,7 +1066,7 @@
                 <w:noProof/>
                 <w:webHidden/>
               </w:rPr>
-              <w:instrText xml:space="preserve"> PAGEREF _Toc10025720 \h </w:instrText>
+              <w:instrText xml:space="preserve"> PAGEREF _Toc10495821 \h </w:instrText>
             </w:r>
             <w:r>
               <w:rPr>
@@ -1023,7 +1086,7 @@
                 <w:noProof/>
                 <w:webHidden/>
               </w:rPr>
-              <w:t>6</w:t>
+              <w:t>7</w:t>
             </w:r>
             <w:r>
               <w:rPr>
@@ -1048,13 +1111,13 @@
               <w:lang w:eastAsia="en-GB"/>
             </w:rPr>
           </w:pPr>
-          <w:hyperlink w:anchor="_Toc10025721" w:history="1">
+          <w:hyperlink w:anchor="_Toc10495822" w:history="1">
             <w:r>
               <w:rPr>
                 <w:rStyle w:val="Hyperlink"/>
                 <w:noProof/>
               </w:rPr>
-              <w:t>4.1</w:t>
+              <w:t>5.1</w:t>
             </w:r>
             <w:r>
               <w:rPr>
@@ -1091,7 +1154,7 @@
                 <w:noProof/>
                 <w:webHidden/>
               </w:rPr>
-              <w:instrText xml:space="preserve"> PAGEREF _Toc10025721 \h </w:instrText>
+              <w:instrText xml:space="preserve"> PAGEREF _Toc10495822 \h </w:instrText>
             </w:r>
             <w:r>
               <w:rPr>
@@ -1111,7 +1174,7 @@
                 <w:noProof/>
                 <w:webHidden/>
               </w:rPr>
-              <w:t>6</w:t>
+              <w:t>7</w:t>
             </w:r>
             <w:r>
               <w:rPr>
@@ -1162,7 +1225,7 @@
       <w:pPr>
         <w:pStyle w:val="Heading1"/>
       </w:pPr>
-      <w:bookmarkStart w:id="0" w:name="_Toc10025714"/>
+      <w:bookmarkStart w:id="0" w:name="_Toc10495814"/>
       <w:r>
         <w:lastRenderedPageBreak/>
         <w:t>Introduction</w:t>
@@ -1268,12 +1331,7 @@
     </w:p>
     <w:p>
       <w:r>
-        <w:t>The variable that is of most interest</w:t>
-      </w:r>
-      <w:bookmarkStart w:id="1" w:name="_GoBack"/>
-      <w:bookmarkEnd w:id="1"/>
-      <w:r>
-        <w:t xml:space="preserve"> is </w:t>
+        <w:t xml:space="preserve">The variable that is of most interest is </w:t>
       </w:r>
       <w:r>
         <w:rPr>
@@ -1377,10 +1435,12 @@
       <w:pPr>
         <w:pStyle w:val="Heading1"/>
       </w:pPr>
+      <w:bookmarkStart w:id="1" w:name="_Toc10495815"/>
       <w:r>
         <w:lastRenderedPageBreak/>
         <w:t>Aims and Objectives</w:t>
       </w:r>
+      <w:bookmarkEnd w:id="1"/>
     </w:p>
     <w:p>
       <w:r>
@@ -1396,6 +1456,20 @@
         <w:t xml:space="preserve"> and any of the other variables. This would be useful to identify what makes an application successful on the Google Play Store. </w:t>
       </w:r>
       <w:r>
+        <w:t xml:space="preserve">Hypothetically it makes sense to assume that an application which is paid should have a higher rating. Moreover, if </w:t>
+      </w:r>
+      <w:r>
+        <w:t>an application</w:t>
+      </w:r>
+      <w:bookmarkStart w:id="2" w:name="_GoBack"/>
+      <w:bookmarkEnd w:id="2"/>
+      <w:r>
+        <w:t xml:space="preserve"> </w:t>
+      </w:r>
+      <w:r>
+        <w:t xml:space="preserve">has a large number of installs it also makes sense to expect a higher rating. </w:t>
+      </w:r>
+      <w:r>
         <w:br w:type="page"/>
       </w:r>
     </w:p>
@@ -1403,7 +1477,7 @@
       <w:pPr>
         <w:pStyle w:val="Heading1"/>
       </w:pPr>
-      <w:bookmarkStart w:id="2" w:name="_Toc10025715"/>
+      <w:bookmarkStart w:id="3" w:name="_Toc10495816"/>
       <w:r>
         <w:lastRenderedPageBreak/>
         <w:t>Descriptive</w:t>
@@ -1411,7 +1485,7 @@
       <w:r>
         <w:t xml:space="preserve"> Statistics &amp; Illustrations</w:t>
       </w:r>
-      <w:bookmarkEnd w:id="2"/>
+      <w:bookmarkEnd w:id="3"/>
     </w:p>
     <w:p>
       <w:pPr>
@@ -1420,11 +1494,11 @@
       <w:r>
         <w:t xml:space="preserve"> </w:t>
       </w:r>
-      <w:bookmarkStart w:id="3" w:name="_Toc10025716"/>
+      <w:bookmarkStart w:id="4" w:name="_Toc10495817"/>
       <w:r>
         <w:t>Scatterplots</w:t>
       </w:r>
-      <w:bookmarkEnd w:id="3"/>
+      <w:bookmarkEnd w:id="4"/>
     </w:p>
     <w:p>
       <w:r>
@@ -1501,14 +1575,14 @@
       <w:pPr>
         <w:pStyle w:val="Heading3"/>
       </w:pPr>
-      <w:bookmarkStart w:id="4" w:name="_Toc10025717"/>
+      <w:bookmarkStart w:id="5" w:name="_Toc10495818"/>
       <w:r>
         <w:t xml:space="preserve">Rating vs </w:t>
       </w:r>
       <w:r>
         <w:t>Reviews</w:t>
       </w:r>
-      <w:bookmarkEnd w:id="4"/>
+      <w:bookmarkEnd w:id="5"/>
     </w:p>
     <w:p>
       <w:pPr>
@@ -1717,27 +1791,14 @@
       <w:r>
         <w:t xml:space="preserve">Figure </w:t>
       </w:r>
-      <w:r>
-        <w:fldChar w:fldCharType="begin"/>
-      </w:r>
-      <w:r>
-        <w:instrText xml:space="preserve"> SEQ Figure \* ARABIC </w:instrText>
-      </w:r>
-      <w:r>
-        <w:fldChar w:fldCharType="separate"/>
-      </w:r>
-      <w:r>
-        <w:rPr>
-          <w:noProof/>
-        </w:rPr>
-        <w:t>1</w:t>
-      </w:r>
-      <w:r>
-        <w:rPr>
-          <w:noProof/>
-        </w:rPr>
-        <w:fldChar w:fldCharType="end"/>
-      </w:r>
+      <w:fldSimple w:instr=" SEQ Figure \* ARABIC ">
+        <w:r>
+          <w:rPr>
+            <w:noProof/>
+          </w:rPr>
+          <w:t>1</w:t>
+        </w:r>
+      </w:fldSimple>
       <w:r>
         <w:t>: Scatterplot of Ratings against number of reviews.</w:t>
       </w:r>
@@ -2079,7 +2140,7 @@
       <w:pPr>
         <w:pStyle w:val="Heading3"/>
       </w:pPr>
-      <w:bookmarkStart w:id="5" w:name="_Toc10025718"/>
+      <w:bookmarkStart w:id="6" w:name="_Toc10495819"/>
       <w:r>
         <w:lastRenderedPageBreak/>
         <w:t xml:space="preserve">Rating vs </w:t>
@@ -2090,7 +2151,7 @@
       <w:r>
         <w:t>ize</w:t>
       </w:r>
-      <w:bookmarkEnd w:id="5"/>
+      <w:bookmarkEnd w:id="6"/>
     </w:p>
     <w:p>
       <w:pPr>
@@ -2336,27 +2397,14 @@
       <w:r>
         <w:t xml:space="preserve">Figure </w:t>
       </w:r>
-      <w:r>
-        <w:fldChar w:fldCharType="begin"/>
-      </w:r>
-      <w:r>
-        <w:instrText xml:space="preserve"> SEQ Figure \* ARABIC </w:instrText>
-      </w:r>
-      <w:r>
-        <w:fldChar w:fldCharType="separate"/>
-      </w:r>
-      <w:r>
-        <w:rPr>
-          <w:noProof/>
-        </w:rPr>
-        <w:t>2</w:t>
-      </w:r>
-      <w:r>
-        <w:rPr>
-          <w:noProof/>
-        </w:rPr>
-        <w:fldChar w:fldCharType="end"/>
-      </w:r>
+      <w:fldSimple w:instr=" SEQ Figure \* ARABIC ">
+        <w:r>
+          <w:rPr>
+            <w:noProof/>
+          </w:rPr>
+          <w:t>2</w:t>
+        </w:r>
+      </w:fldSimple>
       <w:r>
         <w:t xml:space="preserve"> Scatterplot of Rating against Size (in megabytes).</w:t>
       </w:r>
@@ -2648,23 +2696,7 @@
           <w:rFonts w:cs="Times New Roman"/>
           <w:szCs w:val="24"/>
         </w:rPr>
-        <w:t xml:space="preserve">size of the application increases, the ratings seem to </w:t>
-      </w:r>
-      <w:proofErr w:type="gramStart"/>
-      <w:r>
-        <w:rPr>
-          <w:rFonts w:cs="Times New Roman"/>
-          <w:szCs w:val="24"/>
-        </w:rPr>
-        <w:t>reduce down</w:t>
-      </w:r>
-      <w:proofErr w:type="gramEnd"/>
-      <w:r>
-        <w:rPr>
-          <w:rFonts w:cs="Times New Roman"/>
-          <w:szCs w:val="24"/>
-        </w:rPr>
-        <w:t xml:space="preserve"> to a smaller range around the larger ratings</w:t>
+        <w:t>size of the application increases, the ratings seem to reduce down to a smaller range around the larger ratings</w:t>
       </w:r>
       <w:r>
         <w:rPr>
@@ -2798,14 +2830,14 @@
       <w:pPr>
         <w:pStyle w:val="Heading1"/>
       </w:pPr>
-      <w:bookmarkStart w:id="6" w:name="_Ref9968495"/>
-      <w:bookmarkStart w:id="7" w:name="_Toc10025719"/>
+      <w:bookmarkStart w:id="7" w:name="_Ref9968495"/>
+      <w:bookmarkStart w:id="8" w:name="_Toc10495820"/>
       <w:r>
         <w:lastRenderedPageBreak/>
         <w:t>Modelling</w:t>
       </w:r>
-      <w:bookmarkEnd w:id="6"/>
       <w:bookmarkEnd w:id="7"/>
+      <w:bookmarkEnd w:id="8"/>
       <w:r>
         <w:br w:type="page"/>
       </w:r>
@@ -2814,53 +2846,27 @@
       <w:pPr>
         <w:pStyle w:val="Heading1"/>
       </w:pPr>
-      <w:bookmarkStart w:id="8" w:name="_Toc10025720"/>
+      <w:bookmarkStart w:id="9" w:name="_Toc10495821"/>
       <w:r>
         <w:lastRenderedPageBreak/>
         <w:t>Appendix</w:t>
       </w:r>
-      <w:bookmarkEnd w:id="8"/>
+      <w:bookmarkEnd w:id="9"/>
     </w:p>
     <w:p>
       <w:pPr>
         <w:pStyle w:val="Heading2"/>
       </w:pPr>
-      <w:bookmarkStart w:id="9" w:name="_Toc10025721"/>
+      <w:bookmarkStart w:id="10" w:name="_Toc10495822"/>
       <w:r>
         <w:t>References</w:t>
       </w:r>
-      <w:bookmarkEnd w:id="9"/>
-    </w:p>
-    <w:p>
-      <w:r>
-        <w:t xml:space="preserve">M. B. </w:t>
-      </w:r>
-      <w:proofErr w:type="spellStart"/>
-      <w:r>
-        <w:t>Inguanez</w:t>
-      </w:r>
-      <w:proofErr w:type="spellEnd"/>
-      <w:r>
-        <w:t xml:space="preserve">, F. </w:t>
-      </w:r>
-      <w:proofErr w:type="spellStart"/>
-      <w:r>
-        <w:t>Sammut</w:t>
-      </w:r>
-      <w:proofErr w:type="spellEnd"/>
-      <w:r>
-        <w:t xml:space="preserve">, D. </w:t>
-      </w:r>
-      <w:proofErr w:type="spellStart"/>
-      <w:proofErr w:type="gramStart"/>
-      <w:r>
-        <w:t>Suda</w:t>
-      </w:r>
-      <w:proofErr w:type="spellEnd"/>
-      <w:r>
-        <w:t xml:space="preserve"> ,</w:t>
-      </w:r>
-      <w:proofErr w:type="gramEnd"/>
+      <w:bookmarkEnd w:id="10"/>
+    </w:p>
+    <w:p>
+      <w:r>
+        <w:t>M. B. Inguanez, F. Sammut, D. Suda ,</w:t>
+      </w:r>
       <w:r>
         <w:t xml:space="preserve"> </w:t>
       </w:r>
@@ -4644,7 +4650,7 @@
 </file>
 
 <file path=customXml/itemProps1.xml><?xml version="1.0" encoding="utf-8"?>
-<ds:datastoreItem xmlns:ds="http://schemas.openxmlformats.org/officeDocument/2006/customXml" ds:itemID="{F77C4D09-B2D9-4EDE-B644-BF53CCB5D1FC}">
+<ds:datastoreItem xmlns:ds="http://schemas.openxmlformats.org/officeDocument/2006/customXml" ds:itemID="{9FC67835-F7E2-4BBC-B8A6-8CC83DA16691}">
   <ds:schemaRefs>
     <ds:schemaRef ds:uri="http://schemas.openxmlformats.org/officeDocument/2006/bibliography"/>
   </ds:schemaRefs>

</xml_diff>

<commit_message>
Fixed line spacing in hypthesis testing section.
</commit_message>
<xml_diff>
--- a/Report.docx
+++ b/Report.docx
@@ -8301,14 +8301,7 @@
           <w:rFonts w:cs="Times New Roman"/>
           <w:szCs w:val="24"/>
         </w:rPr>
-        <w:t>s</w:t>
-      </w:r>
-      <w:r>
-        <w:rPr>
-          <w:rFonts w:cs="Times New Roman"/>
-          <w:szCs w:val="24"/>
-        </w:rPr>
-        <w:t xml:space="preserve"> given as follows:</w:t>
+        <w:t>s given as follows:</w:t>
       </w:r>
     </w:p>
     <w:p>
@@ -8839,6 +8832,35 @@
           <w:rFonts w:cs="Times New Roman"/>
           <w:szCs w:val="24"/>
         </w:rPr>
+        <w:t xml:space="preserve"> is</w:t>
+      </w:r>
+      <w:r>
+        <w:rPr>
+          <w:rFonts w:cs="Times New Roman"/>
+          <w:szCs w:val="24"/>
+        </w:rPr>
+        <w:t xml:space="preserve"> plotte</w:t>
+      </w:r>
+      <w:r>
+        <w:rPr>
+          <w:rFonts w:cs="Times New Roman"/>
+          <w:szCs w:val="24"/>
+        </w:rPr>
+        <w:t xml:space="preserve">d against the </w:t>
+      </w:r>
+      <w:r>
+        <w:rPr>
+          <w:rFonts w:cs="Times New Roman"/>
+          <w:i/>
+          <w:szCs w:val="24"/>
+        </w:rPr>
+        <w:t>Size</w:t>
+      </w:r>
+      <w:r>
+        <w:rPr>
+          <w:rFonts w:cs="Times New Roman"/>
+          <w:szCs w:val="24"/>
+        </w:rPr>
         <w:t xml:space="preserve"> </w:t>
       </w:r>
       <w:r>
@@ -8846,29 +8868,14 @@
           <w:rFonts w:cs="Times New Roman"/>
           <w:szCs w:val="24"/>
         </w:rPr>
-        <w:t>is</w:t>
-      </w:r>
-      <w:r>
-        <w:rPr>
-          <w:rFonts w:cs="Times New Roman"/>
-          <w:szCs w:val="24"/>
-        </w:rPr>
-        <w:t xml:space="preserve"> plotte</w:t>
-      </w:r>
-      <w:r>
-        <w:rPr>
-          <w:rFonts w:cs="Times New Roman"/>
-          <w:szCs w:val="24"/>
-        </w:rPr>
-        <w:t xml:space="preserve">d against the </w:t>
-      </w:r>
-      <w:r>
-        <w:rPr>
-          <w:rFonts w:cs="Times New Roman"/>
-          <w:i/>
-          <w:szCs w:val="24"/>
-        </w:rPr>
-        <w:t>Size</w:t>
+        <w:t xml:space="preserve">variable </w:t>
+      </w:r>
+      <w:r>
+        <w:rPr>
+          <w:rFonts w:cs="Times New Roman"/>
+          <w:szCs w:val="24"/>
+        </w:rPr>
+        <w:t>(on the x-axis)</w:t>
       </w:r>
       <w:r>
         <w:rPr>
@@ -8882,14 +8889,14 @@
           <w:rFonts w:cs="Times New Roman"/>
           <w:szCs w:val="24"/>
         </w:rPr>
-        <w:t xml:space="preserve">variable </w:t>
-      </w:r>
-      <w:r>
-        <w:rPr>
-          <w:rFonts w:cs="Times New Roman"/>
-          <w:szCs w:val="24"/>
-        </w:rPr>
-        <w:t>(on the x-axis)</w:t>
+        <w:t xml:space="preserve">along </w:t>
+      </w:r>
+      <w:r>
+        <w:rPr>
+          <w:rFonts w:cs="Times New Roman"/>
+          <w:szCs w:val="24"/>
+        </w:rPr>
+        <w:t>with a line of best</w:t>
       </w:r>
       <w:r>
         <w:rPr>
@@ -8903,27 +8910,6 @@
           <w:rFonts w:cs="Times New Roman"/>
           <w:szCs w:val="24"/>
         </w:rPr>
-        <w:t xml:space="preserve">along </w:t>
-      </w:r>
-      <w:r>
-        <w:rPr>
-          <w:rFonts w:cs="Times New Roman"/>
-          <w:szCs w:val="24"/>
-        </w:rPr>
-        <w:t>with a line of best</w:t>
-      </w:r>
-      <w:r>
-        <w:rPr>
-          <w:rFonts w:cs="Times New Roman"/>
-          <w:szCs w:val="24"/>
-        </w:rPr>
-        <w:t xml:space="preserve"> </w:t>
-      </w:r>
-      <w:r>
-        <w:rPr>
-          <w:rFonts w:cs="Times New Roman"/>
-          <w:szCs w:val="24"/>
-        </w:rPr>
         <w:t xml:space="preserve">fit, </w:t>
       </w:r>
       <w:r>
@@ -8952,14 +8938,7 @@
           <w:rFonts w:cs="Times New Roman"/>
           <w:szCs w:val="24"/>
         </w:rPr>
-        <w:t>s</w:t>
-      </w:r>
-      <w:r>
-        <w:rPr>
-          <w:rFonts w:cs="Times New Roman"/>
-          <w:szCs w:val="24"/>
-        </w:rPr>
-        <w:t xml:space="preserve"> given as follows:</w:t>
+        <w:t>s given as follows:</w:t>
       </w:r>
     </w:p>
     <w:p>
@@ -9990,24 +9969,14 @@
       <w:r>
         <w:t xml:space="preserve">Figure </w:t>
       </w:r>
-      <w:r>
-        <w:fldChar w:fldCharType="begin"/>
-      </w:r>
-      <w:r>
-        <w:instrText xml:space="preserve"> SEQ Figure \* ARABIC </w:instrText>
-      </w:r>
-      <w:r>
-        <w:fldChar w:fldCharType="separate"/>
-      </w:r>
-      <w:r>
-        <w:rPr>
-          <w:noProof/>
-        </w:rPr>
-        <w:t>3</w:t>
-      </w:r>
-      <w:r>
-        <w:fldChar w:fldCharType="end"/>
-      </w:r>
+      <w:fldSimple w:instr=" SEQ Figure \* ARABIC ">
+        <w:r>
+          <w:rPr>
+            <w:noProof/>
+          </w:rPr>
+          <w:t>3</w:t>
+        </w:r>
+      </w:fldSimple>
       <w:r>
         <w:t xml:space="preserve"> Outputs of Normality tests for each different </w:t>
       </w:r>
@@ -10168,24 +10137,14 @@
                             <w:r>
                               <w:t xml:space="preserve">Figure </w:t>
                             </w:r>
-                            <w:r>
-                              <w:fldChar w:fldCharType="begin"/>
-                            </w:r>
-                            <w:r>
-                              <w:instrText xml:space="preserve"> SEQ Figure \* ARABIC </w:instrText>
-                            </w:r>
-                            <w:r>
-                              <w:fldChar w:fldCharType="separate"/>
-                            </w:r>
-                            <w:r>
-                              <w:rPr>
-                                <w:noProof/>
-                              </w:rPr>
-                              <w:t>4</w:t>
-                            </w:r>
-                            <w:r>
-                              <w:fldChar w:fldCharType="end"/>
-                            </w:r>
+                            <w:fldSimple w:instr=" SEQ Figure \* ARABIC ">
+                              <w:r>
+                                <w:rPr>
+                                  <w:noProof/>
+                                </w:rPr>
+                                <w:t>4</w:t>
+                              </w:r>
+                            </w:fldSimple>
                             <w:r>
                               <w:t xml:space="preserve"> Q-Q plots of all the 'Install' categories</w:t>
                             </w:r>
@@ -10232,24 +10191,14 @@
                       <w:r>
                         <w:t xml:space="preserve">Figure </w:t>
                       </w:r>
-                      <w:r>
-                        <w:fldChar w:fldCharType="begin"/>
-                      </w:r>
-                      <w:r>
-                        <w:instrText xml:space="preserve"> SEQ Figure \* ARABIC </w:instrText>
-                      </w:r>
-                      <w:r>
-                        <w:fldChar w:fldCharType="separate"/>
-                      </w:r>
-                      <w:r>
-                        <w:rPr>
-                          <w:noProof/>
-                        </w:rPr>
-                        <w:t>4</w:t>
-                      </w:r>
-                      <w:r>
-                        <w:fldChar w:fldCharType="end"/>
-                      </w:r>
+                      <w:fldSimple w:instr=" SEQ Figure \* ARABIC ">
+                        <w:r>
+                          <w:rPr>
+                            <w:noProof/>
+                          </w:rPr>
+                          <w:t>4</w:t>
+                        </w:r>
+                      </w:fldSimple>
                       <w:r>
                         <w:t xml:space="preserve"> Q-Q plots of all the 'Install' categories</w:t>
                       </w:r>
@@ -10970,24 +10919,14 @@
       <w:r>
         <w:t xml:space="preserve">Figure </w:t>
       </w:r>
-      <w:r>
-        <w:fldChar w:fldCharType="begin"/>
-      </w:r>
-      <w:r>
-        <w:instrText xml:space="preserve"> SEQ Figure \* ARABIC </w:instrText>
-      </w:r>
-      <w:r>
-        <w:fldChar w:fldCharType="separate"/>
-      </w:r>
-      <w:r>
-        <w:rPr>
-          <w:noProof/>
-        </w:rPr>
-        <w:t>5</w:t>
-      </w:r>
-      <w:r>
-        <w:fldChar w:fldCharType="end"/>
-      </w:r>
+      <w:fldSimple w:instr=" SEQ Figure \* ARABIC ">
+        <w:r>
+          <w:rPr>
+            <w:noProof/>
+          </w:rPr>
+          <w:t>5</w:t>
+        </w:r>
+      </w:fldSimple>
       <w:r>
         <w:t xml:space="preserve"> Outputs of the Kruskal Wallis test</w:t>
       </w:r>
@@ -11428,24 +11367,14 @@
       <w:r>
         <w:t xml:space="preserve">Figure </w:t>
       </w:r>
-      <w:r>
-        <w:fldChar w:fldCharType="begin"/>
-      </w:r>
-      <w:r>
-        <w:instrText xml:space="preserve"> SEQ Figure \* ARABIC </w:instrText>
-      </w:r>
-      <w:r>
-        <w:fldChar w:fldCharType="separate"/>
-      </w:r>
-      <w:r>
-        <w:rPr>
-          <w:noProof/>
-        </w:rPr>
-        <w:t>6</w:t>
-      </w:r>
-      <w:r>
-        <w:fldChar w:fldCharType="end"/>
-      </w:r>
+      <w:fldSimple w:instr=" SEQ Figure \* ARABIC ">
+        <w:r>
+          <w:rPr>
+            <w:noProof/>
+          </w:rPr>
+          <w:t>6</w:t>
+        </w:r>
+      </w:fldSimple>
       <w:r>
         <w:t xml:space="preserve"> Post-hoc pairwise comparisons of each 'Install' category</w:t>
       </w:r>
@@ -11636,14 +11565,36 @@
       <w:r>
         <w:t xml:space="preserve">Figure </w:t>
       </w:r>
-      <w:fldSimple w:instr=" SEQ Figure \* ARABIC ">
-        <w:r>
-          <w:rPr>
-            <w:noProof/>
-          </w:rPr>
-          <w:t>7</w:t>
-        </w:r>
-      </w:fldSimple>
+      <w:r>
+        <w:rPr>
+          <w:noProof/>
+        </w:rPr>
+        <w:fldChar w:fldCharType="begin"/>
+      </w:r>
+      <w:r>
+        <w:rPr>
+          <w:noProof/>
+        </w:rPr>
+        <w:instrText xml:space="preserve"> SEQ Figure \* ARABIC </w:instrText>
+      </w:r>
+      <w:r>
+        <w:rPr>
+          <w:noProof/>
+        </w:rPr>
+        <w:fldChar w:fldCharType="separate"/>
+      </w:r>
+      <w:r>
+        <w:rPr>
+          <w:noProof/>
+        </w:rPr>
+        <w:t>7</w:t>
+      </w:r>
+      <w:r>
+        <w:rPr>
+          <w:noProof/>
+        </w:rPr>
+        <w:fldChar w:fldCharType="end"/>
+      </w:r>
       <w:r>
         <w:t xml:space="preserve"> Sample means and medians of each category</w:t>
       </w:r>
@@ -11653,8 +11604,6 @@
         </w:rPr>
         <w:t xml:space="preserve"> in 'Installs'</w:t>
       </w:r>
-      <w:bookmarkStart w:id="12" w:name="_GoBack"/>
-      <w:bookmarkEnd w:id="12"/>
     </w:p>
     <w:p>
       <w:pPr>
@@ -11672,10 +11621,7 @@
         <w:spacing w:after="0" w:line="240" w:lineRule="auto"/>
       </w:pPr>
       <w:r>
-        <w:t xml:space="preserve">The </w:t>
-      </w:r>
-      <w:r>
-        <w:t xml:space="preserve">output above </w:t>
+        <w:t xml:space="preserve">The output above </w:t>
       </w:r>
       <w:r>
         <w:t>confirms the results found using the Post-hoc analysis</w:t>
@@ -11708,11 +11654,11 @@
       <w:pPr>
         <w:pStyle w:val="Heading2"/>
       </w:pPr>
-      <w:bookmarkStart w:id="13" w:name="_Toc10562530"/>
+      <w:bookmarkStart w:id="12" w:name="_Toc10562530"/>
       <w:r>
         <w:t>Rating vs Content Rating</w:t>
       </w:r>
-      <w:bookmarkEnd w:id="13"/>
+      <w:bookmarkEnd w:id="12"/>
     </w:p>
     <w:p>
       <w:pPr>
@@ -12085,24 +12031,14 @@
       <w:r>
         <w:t xml:space="preserve">Figure </w:t>
       </w:r>
-      <w:r>
-        <w:fldChar w:fldCharType="begin"/>
-      </w:r>
-      <w:r>
-        <w:instrText xml:space="preserve"> SEQ Figure \* ARABIC </w:instrText>
-      </w:r>
-      <w:r>
-        <w:fldChar w:fldCharType="separate"/>
-      </w:r>
-      <w:r>
-        <w:rPr>
-          <w:noProof/>
-        </w:rPr>
-        <w:t>8</w:t>
-      </w:r>
-      <w:r>
-        <w:fldChar w:fldCharType="end"/>
-      </w:r>
+      <w:fldSimple w:instr=" SEQ Figure \* ARABIC ">
+        <w:r>
+          <w:rPr>
+            <w:noProof/>
+          </w:rPr>
+          <w:t>8</w:t>
+        </w:r>
+      </w:fldSimple>
       <w:r>
         <w:t xml:space="preserve"> Output of normality tests for each group of the 'Content Rating' variable</w:t>
       </w:r>
@@ -12238,24 +12174,14 @@
                             <w:r>
                               <w:t xml:space="preserve">Figure </w:t>
                             </w:r>
-                            <w:r>
-                              <w:fldChar w:fldCharType="begin"/>
-                            </w:r>
-                            <w:r>
-                              <w:instrText xml:space="preserve"> SEQ Figure \* ARABIC </w:instrText>
-                            </w:r>
-                            <w:r>
-                              <w:fldChar w:fldCharType="separate"/>
-                            </w:r>
-                            <w:r>
-                              <w:rPr>
-                                <w:noProof/>
-                              </w:rPr>
-                              <w:t>9</w:t>
-                            </w:r>
-                            <w:r>
-                              <w:fldChar w:fldCharType="end"/>
-                            </w:r>
+                            <w:fldSimple w:instr=" SEQ Figure \* ARABIC ">
+                              <w:r>
+                                <w:rPr>
+                                  <w:noProof/>
+                                </w:rPr>
+                                <w:t>9</w:t>
+                              </w:r>
+                            </w:fldSimple>
                             <w:r>
                               <w:t xml:space="preserve"> Q-Q plot charts for the different categories of 'Content Rating'</w:t>
                             </w:r>
@@ -12292,24 +12218,14 @@
                       <w:r>
                         <w:t xml:space="preserve">Figure </w:t>
                       </w:r>
-                      <w:r>
-                        <w:fldChar w:fldCharType="begin"/>
-                      </w:r>
-                      <w:r>
-                        <w:instrText xml:space="preserve"> SEQ Figure \* ARABIC </w:instrText>
-                      </w:r>
-                      <w:r>
-                        <w:fldChar w:fldCharType="separate"/>
-                      </w:r>
-                      <w:r>
-                        <w:rPr>
-                          <w:noProof/>
-                        </w:rPr>
-                        <w:t>9</w:t>
-                      </w:r>
-                      <w:r>
-                        <w:fldChar w:fldCharType="end"/>
-                      </w:r>
+                      <w:fldSimple w:instr=" SEQ Figure \* ARABIC ">
+                        <w:r>
+                          <w:rPr>
+                            <w:noProof/>
+                          </w:rPr>
+                          <w:t>9</w:t>
+                        </w:r>
+                      </w:fldSimple>
                       <w:r>
                         <w:t xml:space="preserve"> Q-Q plot charts for the different categories of 'Content Rating'</w:t>
                       </w:r>
@@ -12897,14 +12813,36 @@
       <w:r>
         <w:t xml:space="preserve">Figure </w:t>
       </w:r>
-      <w:fldSimple w:instr=" SEQ Figure \* ARABIC ">
-        <w:r>
-          <w:rPr>
-            <w:noProof/>
-          </w:rPr>
-          <w:t>10</w:t>
-        </w:r>
-      </w:fldSimple>
+      <w:r>
+        <w:rPr>
+          <w:noProof/>
+        </w:rPr>
+        <w:fldChar w:fldCharType="begin"/>
+      </w:r>
+      <w:r>
+        <w:rPr>
+          <w:noProof/>
+        </w:rPr>
+        <w:instrText xml:space="preserve"> SEQ Figure \* ARABIC </w:instrText>
+      </w:r>
+      <w:r>
+        <w:rPr>
+          <w:noProof/>
+        </w:rPr>
+        <w:fldChar w:fldCharType="separate"/>
+      </w:r>
+      <w:r>
+        <w:rPr>
+          <w:noProof/>
+        </w:rPr>
+        <w:t>10</w:t>
+      </w:r>
+      <w:r>
+        <w:rPr>
+          <w:noProof/>
+        </w:rPr>
+        <w:fldChar w:fldCharType="end"/>
+      </w:r>
       <w:r>
         <w:t xml:space="preserve"> Outputs of Kruskal Wallis test</w:t>
       </w:r>
@@ -12914,7 +12852,7 @@
         <w:autoSpaceDE w:val="0"/>
         <w:autoSpaceDN w:val="0"/>
         <w:adjustRightInd w:val="0"/>
-        <w:spacing w:after="0" w:line="240" w:lineRule="auto"/>
+        <w:spacing w:after="0"/>
       </w:pPr>
       <w:r>
         <w:t>Since the test gives a p-value of zero, at a level of significance of 0.05 the null-hypothesis is rejected.</w:t>
@@ -13120,7 +13058,7 @@
         <w:autoSpaceDE w:val="0"/>
         <w:autoSpaceDN w:val="0"/>
         <w:adjustRightInd w:val="0"/>
-        <w:spacing w:after="0" w:line="240" w:lineRule="auto"/>
+        <w:spacing w:after="0"/>
       </w:pPr>
       <w:r>
         <w:t>When the tests are performed in SPSS, the following output is given:</w:t>
@@ -13139,7 +13077,7 @@
         <w:autoSpaceDE w:val="0"/>
         <w:autoSpaceDN w:val="0"/>
         <w:adjustRightInd w:val="0"/>
-        <w:spacing w:after="0" w:line="240" w:lineRule="auto"/>
+        <w:spacing w:after="0"/>
       </w:pPr>
       <w:r>
         <w:rPr>
@@ -13193,24 +13131,14 @@
                             <w:r>
                               <w:t xml:space="preserve">Figure </w:t>
                             </w:r>
-                            <w:r>
-                              <w:fldChar w:fldCharType="begin"/>
-                            </w:r>
-                            <w:r>
-                              <w:instrText xml:space="preserve"> SEQ Figure \* ARABIC </w:instrText>
-                            </w:r>
-                            <w:r>
-                              <w:fldChar w:fldCharType="separate"/>
-                            </w:r>
-                            <w:r>
-                              <w:rPr>
-                                <w:noProof/>
-                              </w:rPr>
-                              <w:t>11</w:t>
-                            </w:r>
-                            <w:r>
-                              <w:fldChar w:fldCharType="end"/>
-                            </w:r>
+                            <w:fldSimple w:instr=" SEQ Figure \* ARABIC ">
+                              <w:r>
+                                <w:rPr>
+                                  <w:noProof/>
+                                </w:rPr>
+                                <w:t>11</w:t>
+                              </w:r>
+                            </w:fldSimple>
                             <w:r>
                               <w:t xml:space="preserve"> Output of the Post-Hoc analysis for each group in 'Content Rating'</w:t>
                             </w:r>
@@ -13245,24 +13173,14 @@
                       <w:r>
                         <w:t xml:space="preserve">Figure </w:t>
                       </w:r>
-                      <w:r>
-                        <w:fldChar w:fldCharType="begin"/>
-                      </w:r>
-                      <w:r>
-                        <w:instrText xml:space="preserve"> SEQ Figure \* ARABIC </w:instrText>
-                      </w:r>
-                      <w:r>
-                        <w:fldChar w:fldCharType="separate"/>
-                      </w:r>
-                      <w:r>
-                        <w:rPr>
-                          <w:noProof/>
-                        </w:rPr>
-                        <w:t>11</w:t>
-                      </w:r>
-                      <w:r>
-                        <w:fldChar w:fldCharType="end"/>
-                      </w:r>
+                      <w:fldSimple w:instr=" SEQ Figure \* ARABIC ">
+                        <w:r>
+                          <w:rPr>
+                            <w:noProof/>
+                          </w:rPr>
+                          <w:t>11</w:t>
+                        </w:r>
+                      </w:fldSimple>
                       <w:r>
                         <w:t xml:space="preserve"> Output of the Post-Hoc analysis for each group in 'Content Rating'</w:t>
                       </w:r>
@@ -13505,7 +13423,6 @@
     </w:p>
     <w:p>
       <w:pPr>
-        <w:spacing w:line="259" w:lineRule="auto"/>
         <w:jc w:val="left"/>
       </w:pPr>
       <w:r>
@@ -13517,7 +13434,7 @@
         <w:autoSpaceDE w:val="0"/>
         <w:autoSpaceDN w:val="0"/>
         <w:adjustRightInd w:val="0"/>
-        <w:spacing w:after="0" w:line="240" w:lineRule="auto"/>
+        <w:spacing w:after="0"/>
       </w:pPr>
       <w:r>
         <w:lastRenderedPageBreak/>
@@ -13597,26 +13514,167 @@
       <w:r>
         <w:t xml:space="preserve">Figure </w:t>
       </w:r>
-      <w:r>
-        <w:fldChar w:fldCharType="begin"/>
-      </w:r>
-      <w:r>
-        <w:instrText xml:space="preserve"> SEQ Figure \* ARABIC </w:instrText>
-      </w:r>
-      <w:r>
-        <w:fldChar w:fldCharType="separate"/>
-      </w:r>
-      <w:r>
-        <w:rPr>
-          <w:noProof/>
-        </w:rPr>
-        <w:t>12</w:t>
-      </w:r>
-      <w:r>
-        <w:fldChar w:fldCharType="end"/>
-      </w:r>
+      <w:fldSimple w:instr=" SEQ Figure \* ARABIC ">
+        <w:r>
+          <w:rPr>
+            <w:noProof/>
+          </w:rPr>
+          <w:t>12</w:t>
+        </w:r>
+      </w:fldSimple>
       <w:r>
         <w:t xml:space="preserve"> Means and medians of all the categories in 'Content Rating'</w:t>
+      </w:r>
+    </w:p>
+    <w:p>
+      <w:pPr>
+        <w:autoSpaceDE w:val="0"/>
+        <w:autoSpaceDN w:val="0"/>
+        <w:adjustRightInd w:val="0"/>
+        <w:spacing w:after="0"/>
+      </w:pPr>
+      <w:r>
+        <w:t>The output shown in the above table seems to confirm the results of the Post-Hoc analysis;</w:t>
+      </w:r>
+      <w:r>
+        <w:t xml:space="preserve"> for the means and medians of the </w:t>
+      </w:r>
+      <w:r>
+        <w:t>‘</w:t>
+      </w:r>
+      <w:r>
+        <w:rPr>
+          <w:i/>
+        </w:rPr>
+        <w:t>Everyone</w:t>
+      </w:r>
+      <w:r>
+        <w:t>’, ‘</w:t>
+      </w:r>
+      <w:r>
+        <w:rPr>
+          <w:i/>
+        </w:rPr>
+        <w:t>Teen’</w:t>
+      </w:r>
+      <w:r>
+        <w:t xml:space="preserve"> and ‘</w:t>
+      </w:r>
+      <w:r>
+        <w:rPr>
+          <w:i/>
+        </w:rPr>
+        <w:t>17+</w:t>
+      </w:r>
+      <w:r>
+        <w:t>’</w:t>
+      </w:r>
+      <w:r>
+        <w:t xml:space="preserve"> categories</w:t>
+      </w:r>
+      <w:r>
+        <w:t xml:space="preserve"> all appear to be </w:t>
+      </w:r>
+      <w:proofErr w:type="gramStart"/>
+      <w:r>
+        <w:t>similar to</w:t>
+      </w:r>
+      <w:proofErr w:type="gramEnd"/>
+      <w:r>
+        <w:t xml:space="preserve"> each other. </w:t>
+      </w:r>
+      <w:r>
+        <w:t>Moreover</w:t>
+      </w:r>
+      <w:r>
+        <w:t>,</w:t>
+      </w:r>
+      <w:r>
+        <w:t xml:space="preserve"> the mean and median of the ‘10+’ category</w:t>
+      </w:r>
+      <w:r>
+        <w:t xml:space="preserve"> is in fact higher than the other categories, further confirming the results</w:t>
+      </w:r>
+      <w:r>
+        <w:t xml:space="preserve"> found previously</w:t>
+      </w:r>
+      <w:r>
+        <w:t>.</w:t>
+      </w:r>
+      <w:r>
+        <w:t xml:space="preserve"> </w:t>
+      </w:r>
+      <w:r>
+        <w:t>In addition, t</w:t>
+      </w:r>
+      <w:r>
+        <w:t>his</w:t>
+      </w:r>
+      <w:r>
+        <w:t xml:space="preserve"> output </w:t>
+      </w:r>
+      <w:r>
+        <w:t xml:space="preserve">also suggests that </w:t>
+      </w:r>
+      <w:r>
+        <w:t xml:space="preserve">mobile </w:t>
+      </w:r>
+      <w:r>
+        <w:t>app</w:t>
+      </w:r>
+      <w:r>
+        <w:t>lication</w:t>
+      </w:r>
+      <w:r>
+        <w:t xml:space="preserve">s </w:t>
+      </w:r>
+      <w:r>
+        <w:t>target</w:t>
+      </w:r>
+      <w:r>
+        <w:t>ing</w:t>
+      </w:r>
+      <w:r>
+        <w:t xml:space="preserve"> </w:t>
+      </w:r>
+      <w:r>
+        <w:t>to</w:t>
+      </w:r>
+      <w:r>
+        <w:t xml:space="preserve"> this demographic </w:t>
+      </w:r>
+      <w:r>
+        <w:t>may achieve a higher rating</w:t>
+      </w:r>
+      <w:r>
+        <w:t xml:space="preserve"> than</w:t>
+      </w:r>
+      <w:r>
+        <w:t xml:space="preserve"> </w:t>
+      </w:r>
+      <w:r>
+        <w:t xml:space="preserve">if it were to </w:t>
+      </w:r>
+      <w:r>
+        <w:t>target any</w:t>
+      </w:r>
+      <w:r>
+        <w:t xml:space="preserve"> other </w:t>
+      </w:r>
+      <w:r>
+        <w:t>demographic</w:t>
+      </w:r>
+      <w:r>
+        <w:t xml:space="preserve"> of </w:t>
+      </w:r>
+      <w:r>
+        <w:t xml:space="preserve">phone </w:t>
+      </w:r>
+      <w:r>
+        <w:t>users</w:t>
+      </w:r>
+      <w:r>
+        <w:t>.</w:t>
       </w:r>
     </w:p>
     <w:p>
@@ -13626,125 +13684,54 @@
         <w:adjustRightInd w:val="0"/>
         <w:spacing w:after="0" w:line="240" w:lineRule="auto"/>
       </w:pPr>
-      <w:r>
-        <w:t>The output shown in the above table seems to confirm the results of the Post-Hoc analysis;</w:t>
-      </w:r>
-      <w:r>
-        <w:t xml:space="preserve"> for the means and medians of the </w:t>
-      </w:r>
-      <w:r>
-        <w:t>‘</w:t>
-      </w:r>
-      <w:r>
-        <w:rPr>
-          <w:i/>
-        </w:rPr>
-        <w:t>Everyone</w:t>
-      </w:r>
-      <w:r>
-        <w:t>’, ‘</w:t>
-      </w:r>
-      <w:r>
-        <w:rPr>
-          <w:i/>
-        </w:rPr>
-        <w:t>Teen’</w:t>
-      </w:r>
-      <w:r>
-        <w:t xml:space="preserve"> and ‘</w:t>
-      </w:r>
-      <w:r>
-        <w:rPr>
-          <w:i/>
-        </w:rPr>
-        <w:t>17+</w:t>
-      </w:r>
-      <w:r>
-        <w:t>’</w:t>
-      </w:r>
-      <w:r>
-        <w:t xml:space="preserve"> categories</w:t>
-      </w:r>
-      <w:r>
-        <w:t xml:space="preserve"> all appear to be </w:t>
-      </w:r>
-      <w:proofErr w:type="gramStart"/>
-      <w:r>
-        <w:t>similar to</w:t>
-      </w:r>
-      <w:proofErr w:type="gramEnd"/>
-      <w:r>
-        <w:t xml:space="preserve"> each other. </w:t>
-      </w:r>
-      <w:r>
-        <w:t>Moreover</w:t>
-      </w:r>
-      <w:r>
-        <w:t>,</w:t>
-      </w:r>
-      <w:r>
-        <w:t xml:space="preserve"> the mean and median of the ‘10+’ category</w:t>
-      </w:r>
-      <w:r>
-        <w:t xml:space="preserve"> is in fact higher than the other categories, further confirming the results</w:t>
-      </w:r>
-      <w:r>
-        <w:t xml:space="preserve"> found previously</w:t>
-      </w:r>
-      <w:r>
-        <w:t>.</w:t>
-      </w:r>
-      <w:r>
-        <w:t xml:space="preserve"> </w:t>
-      </w:r>
-      <w:r>
-        <w:t>In addition, t</w:t>
-      </w:r>
-      <w:r>
-        <w:t>his</w:t>
-      </w:r>
-      <w:r>
-        <w:t xml:space="preserve"> output </w:t>
-      </w:r>
-      <w:r>
-        <w:t xml:space="preserve">also suggests that </w:t>
-      </w:r>
-      <w:r>
-        <w:t xml:space="preserve">mobile </w:t>
-      </w:r>
-      <w:r>
-        <w:t>app</w:t>
-      </w:r>
-      <w:r>
-        <w:t>lication</w:t>
-      </w:r>
-      <w:r>
-        <w:t xml:space="preserve">s marketed to this demographic </w:t>
-      </w:r>
-      <w:r>
-        <w:t xml:space="preserve">may achieve a higher rating than apps in other </w:t>
-      </w:r>
-      <w:r>
-        <w:t>demographics</w:t>
-      </w:r>
-      <w:r>
-        <w:t>.</w:t>
-      </w:r>
     </w:p>
     <w:p>
       <w:pPr>
-        <w:autoSpaceDE w:val="0"/>
-        <w:autoSpaceDN w:val="0"/>
-        <w:adjustRightInd w:val="0"/>
-        <w:spacing w:after="0" w:line="240" w:lineRule="auto"/>
-        <w:rPr>
-          <w:rFonts w:cs="Times New Roman"/>
-          <w:szCs w:val="24"/>
-        </w:rPr>
-      </w:pPr>
+        <w:pStyle w:val="Heading2"/>
+      </w:pPr>
+      <w:r>
+        <w:t>Rating vs. Type</w:t>
+      </w:r>
+    </w:p>
+    <w:p>
+      <w:r>
+        <w:t>In the third and final test,</w:t>
+      </w:r>
+      <w:r>
+        <w:t xml:space="preserve"> the data was to be verified to see if there is any difference in the mean (or median) </w:t>
+      </w:r>
+      <w:r>
+        <w:rPr>
+          <w:i/>
+        </w:rPr>
+        <w:t>Rating</w:t>
+      </w:r>
+      <w:r>
+        <w:t xml:space="preserve"> of </w:t>
+      </w:r>
+      <w:r>
+        <w:rPr>
+          <w:i/>
+        </w:rPr>
+        <w:t>paid</w:t>
+      </w:r>
+      <w:r>
+        <w:t xml:space="preserve"> and </w:t>
+      </w:r>
+      <w:r>
+        <w:rPr>
+          <w:i/>
+        </w:rPr>
+        <w:t>free</w:t>
+      </w:r>
+      <w:r>
+        <w:t xml:space="preserve"> apps.</w:t>
+      </w:r>
       <w:r>
         <w:br w:type="page"/>
       </w:r>
+      <w:bookmarkStart w:id="13" w:name="_GoBack"/>
+      <w:bookmarkEnd w:id="13"/>
     </w:p>
     <w:p>
       <w:pPr>
@@ -14062,13 +14049,8 @@
         <w:footnoteRef/>
       </w:r>
       <w:r>
-        <w:t xml:space="preserve"> Results are in </w:t>
-      </w:r>
-      <w:proofErr w:type="spellStart"/>
-      <w:r>
-        <w:t>Kb</w:t>
-      </w:r>
-      <w:proofErr w:type="spellEnd"/>
+        <w:t xml:space="preserve"> Results are in Kb</w:t>
+      </w:r>
     </w:p>
   </w:footnote>
 </w:footnotes>
@@ -15710,6 +15692,20 @@
       <w:szCs w:val="18"/>
     </w:rPr>
   </w:style>
+  <w:style w:type="paragraph" w:styleId="NoSpacing">
+    <w:name w:val="No Spacing"/>
+    <w:uiPriority w:val="1"/>
+    <w:qFormat/>
+    <w:rsid w:val="00331C38"/>
+    <w:pPr>
+      <w:spacing w:after="0" w:line="240" w:lineRule="auto"/>
+      <w:jc w:val="both"/>
+    </w:pPr>
+    <w:rPr>
+      <w:rFonts w:ascii="Times New Roman" w:hAnsi="Times New Roman"/>
+      <w:sz w:val="24"/>
+    </w:rPr>
+  </w:style>
 </w:styles>
 </file>
 
@@ -16013,7 +16009,7 @@
 </file>
 
 <file path=customXml/itemProps1.xml><?xml version="1.0" encoding="utf-8"?>
-<ds:datastoreItem xmlns:ds="http://schemas.openxmlformats.org/officeDocument/2006/customXml" ds:itemID="{F425C778-C2C3-4113-95D0-A2799C064AE0}">
+<ds:datastoreItem xmlns:ds="http://schemas.openxmlformats.org/officeDocument/2006/customXml" ds:itemID="{93015A63-FA21-43FD-9EF7-A800F5596190}">
   <ds:schemaRefs>
     <ds:schemaRef ds:uri="http://schemas.openxmlformats.org/officeDocument/2006/bibliography"/>
   </ds:schemaRefs>

</xml_diff>

<commit_message>
Added last hypothesis test.
</commit_message>
<xml_diff>
--- a/Report.docx
+++ b/Report.docx
@@ -9737,7 +9737,16 @@
         <w:t>ANOVA</w:t>
       </w:r>
       <w:r>
-        <w:t xml:space="preserve"> test:</w:t>
+        <w:t xml:space="preserve"> test</w:t>
+      </w:r>
+      <w:r>
+        <w:t xml:space="preserve">, which </w:t>
+      </w:r>
+      <w:r>
+        <w:t>include the following</w:t>
+      </w:r>
+      <w:r>
+        <w:t>:</w:t>
       </w:r>
     </w:p>
     <w:p>
@@ -9767,7 +9776,13 @@
         </w:numPr>
       </w:pPr>
       <w:r>
-        <w:t>The variances of the groups must be equal.</w:t>
+        <w:t>The variances of</w:t>
+      </w:r>
+      <w:r>
+        <w:t xml:space="preserve"> all</w:t>
+      </w:r>
+      <w:r>
+        <w:t xml:space="preserve"> groups must be equal.</w:t>
       </w:r>
     </w:p>
     <w:p>
@@ -9969,14 +9984,24 @@
       <w:r>
         <w:t xml:space="preserve">Figure </w:t>
       </w:r>
-      <w:fldSimple w:instr=" SEQ Figure \* ARABIC ">
-        <w:r>
-          <w:rPr>
-            <w:noProof/>
-          </w:rPr>
-          <w:t>3</w:t>
-        </w:r>
-      </w:fldSimple>
+      <w:r>
+        <w:fldChar w:fldCharType="begin"/>
+      </w:r>
+      <w:r>
+        <w:instrText xml:space="preserve"> SEQ Figure \* ARABIC </w:instrText>
+      </w:r>
+      <w:r>
+        <w:fldChar w:fldCharType="separate"/>
+      </w:r>
+      <w:r>
+        <w:rPr>
+          <w:noProof/>
+        </w:rPr>
+        <w:t>3</w:t>
+      </w:r>
+      <w:r>
+        <w:fldChar w:fldCharType="end"/>
+      </w:r>
       <w:r>
         <w:t xml:space="preserve"> Outputs of Normality tests for each different </w:t>
       </w:r>
@@ -10090,7 +10115,7 @@
         <mc:AlternateContent>
           <mc:Choice Requires="wps">
             <w:drawing>
-              <wp:anchor distT="0" distB="0" distL="114300" distR="114300" simplePos="0" relativeHeight="251657216" behindDoc="0" locked="0" layoutInCell="1" allowOverlap="1" wp14:anchorId="6AC95C77" wp14:editId="4F9FF6A9">
+              <wp:anchor distT="0" distB="0" distL="114300" distR="114300" simplePos="0" relativeHeight="251656192" behindDoc="0" locked="0" layoutInCell="1" allowOverlap="1" wp14:anchorId="6AC95C77" wp14:editId="5E0ED45E">
                 <wp:simplePos x="0" y="0"/>
                 <wp:positionH relativeFrom="column">
                   <wp:posOffset>626110</wp:posOffset>
@@ -10137,14 +10162,24 @@
                             <w:r>
                               <w:t xml:space="preserve">Figure </w:t>
                             </w:r>
-                            <w:fldSimple w:instr=" SEQ Figure \* ARABIC ">
-                              <w:r>
-                                <w:rPr>
-                                  <w:noProof/>
-                                </w:rPr>
-                                <w:t>4</w:t>
-                              </w:r>
-                            </w:fldSimple>
+                            <w:r>
+                              <w:fldChar w:fldCharType="begin"/>
+                            </w:r>
+                            <w:r>
+                              <w:instrText xml:space="preserve"> SEQ Figure \* ARABIC </w:instrText>
+                            </w:r>
+                            <w:r>
+                              <w:fldChar w:fldCharType="separate"/>
+                            </w:r>
+                            <w:r>
+                              <w:rPr>
+                                <w:noProof/>
+                              </w:rPr>
+                              <w:t>4</w:t>
+                            </w:r>
+                            <w:r>
+                              <w:fldChar w:fldCharType="end"/>
+                            </w:r>
                             <w:r>
                               <w:t xml:space="preserve"> Q-Q plots of all the 'Install' categories</w:t>
                             </w:r>
@@ -10175,7 +10210,7 @@
                 <v:stroke joinstyle="miter"/>
                 <v:path gradientshapeok="t" o:connecttype="rect"/>
               </v:shapetype>
-              <v:shape id="Text Box 10" o:spid="_x0000_s1026" type="#_x0000_t202" style="position:absolute;margin-left:49.3pt;margin-top:438.2pt;width:364.6pt;height:.05pt;z-index:251657216;visibility:visible;mso-wrap-style:square;mso-width-percent:0;mso-height-percent:0;mso-wrap-distance-left:9pt;mso-wrap-distance-top:0;mso-wrap-distance-right:9pt;mso-wrap-distance-bottom:0;mso-position-horizontal:absolute;mso-position-horizontal-relative:text;mso-position-vertical:absolute;mso-position-vertical-relative:text;mso-width-percent:0;mso-height-percent:0;mso-width-relative:margin;mso-height-relative:margin;v-text-anchor:top" o:gfxdata="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" stroked="f">
+              <v:shape id="Text Box 10" o:spid="_x0000_s1026" type="#_x0000_t202" style="position:absolute;margin-left:49.3pt;margin-top:438.2pt;width:364.6pt;height:.05pt;z-index:251656192;visibility:visible;mso-wrap-style:square;mso-width-percent:0;mso-height-percent:0;mso-wrap-distance-left:9pt;mso-wrap-distance-top:0;mso-wrap-distance-right:9pt;mso-wrap-distance-bottom:0;mso-position-horizontal:absolute;mso-position-horizontal-relative:text;mso-position-vertical:absolute;mso-position-vertical-relative:text;mso-width-percent:0;mso-height-percent:0;mso-width-relative:margin;mso-height-relative:margin;v-text-anchor:top" o:gfxdata="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" stroked="f">
                 <v:textbox style="mso-fit-shape-to-text:t" inset="0,0,0,0">
                   <w:txbxContent>
                     <w:p>
@@ -10191,14 +10226,24 @@
                       <w:r>
                         <w:t xml:space="preserve">Figure </w:t>
                       </w:r>
-                      <w:fldSimple w:instr=" SEQ Figure \* ARABIC ">
-                        <w:r>
-                          <w:rPr>
-                            <w:noProof/>
-                          </w:rPr>
-                          <w:t>4</w:t>
-                        </w:r>
-                      </w:fldSimple>
+                      <w:r>
+                        <w:fldChar w:fldCharType="begin"/>
+                      </w:r>
+                      <w:r>
+                        <w:instrText xml:space="preserve"> SEQ Figure \* ARABIC </w:instrText>
+                      </w:r>
+                      <w:r>
+                        <w:fldChar w:fldCharType="separate"/>
+                      </w:r>
+                      <w:r>
+                        <w:rPr>
+                          <w:noProof/>
+                        </w:rPr>
+                        <w:t>4</w:t>
+                      </w:r>
+                      <w:r>
+                        <w:fldChar w:fldCharType="end"/>
+                      </w:r>
                       <w:r>
                         <w:t xml:space="preserve"> Q-Q plots of all the 'Install' categories</w:t>
                       </w:r>
@@ -10220,7 +10265,7 @@
         <mc:AlternateContent>
           <mc:Choice Requires="wpg">
             <w:drawing>
-              <wp:anchor distT="0" distB="0" distL="114300" distR="114300" simplePos="0" relativeHeight="251655168" behindDoc="0" locked="0" layoutInCell="1" allowOverlap="1" wp14:anchorId="47587710" wp14:editId="2EC732C2">
+              <wp:anchor distT="0" distB="0" distL="114300" distR="114300" simplePos="0" relativeHeight="251654144" behindDoc="0" locked="0" layoutInCell="1" allowOverlap="1" wp14:anchorId="47587710" wp14:editId="79F614E1">
                 <wp:simplePos x="0" y="0"/>
                 <wp:positionH relativeFrom="column">
                   <wp:posOffset>626299</wp:posOffset>
@@ -10429,7 +10474,7 @@
           </mc:Choice>
           <mc:Fallback>
             <w:pict>
-              <v:group w14:anchorId="381684BE" id="Group 9" o:spid="_x0000_s1026" style="position:absolute;margin-left:49.3pt;margin-top:.05pt;width:364.6pt;height:433.75pt;z-index:251655168;mso-width-relative:margin;mso-height-relative:margin" coordsize="57342,68207" o:gfxdata="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">
+              <v:group w14:anchorId="75D2F8EB" id="Group 9" o:spid="_x0000_s1026" style="position:absolute;margin-left:49.3pt;margin-top:.05pt;width:364.6pt;height:433.75pt;z-index:251654144;mso-width-relative:margin;mso-height-relative:margin" coordsize="57342,68207" o:gfxdata="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">
                 <v:shapetype id="_x0000_t75" coordsize="21600,21600" o:spt="75" o:preferrelative="t" path="m@4@5l@4@11@9@11@9@5xe" filled="f" stroked="f">
                   <v:stroke joinstyle="miter"/>
                   <v:formulas>
@@ -10875,7 +10920,7 @@
           <w:noProof/>
         </w:rPr>
         <w:drawing>
-          <wp:inline distT="0" distB="0" distL="0" distR="0" wp14:anchorId="1713D98F" wp14:editId="2AF3192A">
+          <wp:inline distT="0" distB="0" distL="0" distR="0" wp14:anchorId="1713D98F" wp14:editId="708BE9CE">
             <wp:extent cx="1256306" cy="1441284"/>
             <wp:effectExtent l="0" t="0" r="1270" b="6985"/>
             <wp:docPr id="11" name="Picture 11"/>
@@ -10919,14 +10964,24 @@
       <w:r>
         <w:t xml:space="preserve">Figure </w:t>
       </w:r>
-      <w:fldSimple w:instr=" SEQ Figure \* ARABIC ">
-        <w:r>
-          <w:rPr>
-            <w:noProof/>
-          </w:rPr>
-          <w:t>5</w:t>
-        </w:r>
-      </w:fldSimple>
+      <w:r>
+        <w:fldChar w:fldCharType="begin"/>
+      </w:r>
+      <w:r>
+        <w:instrText xml:space="preserve"> SEQ Figure \* ARABIC </w:instrText>
+      </w:r>
+      <w:r>
+        <w:fldChar w:fldCharType="separate"/>
+      </w:r>
+      <w:r>
+        <w:rPr>
+          <w:noProof/>
+        </w:rPr>
+        <w:t>5</w:t>
+      </w:r>
+      <w:r>
+        <w:fldChar w:fldCharType="end"/>
+      </w:r>
       <w:r>
         <w:t xml:space="preserve"> Outputs of the Kruskal Wallis test</w:t>
       </w:r>
@@ -11248,7 +11303,7 @@
         <mc:AlternateContent>
           <mc:Choice Requires="wpg">
             <w:drawing>
-              <wp:inline distT="0" distB="0" distL="0" distR="0" wp14:anchorId="6135FAB0" wp14:editId="4B192E2F">
+              <wp:inline distT="0" distB="0" distL="0" distR="0" wp14:anchorId="6135FAB0" wp14:editId="42957D98">
                 <wp:extent cx="5064208" cy="2913076"/>
                 <wp:effectExtent l="0" t="0" r="3175" b="1905"/>
                 <wp:docPr id="14" name="Group 14"/>
@@ -11345,7 +11400,7 @@
           </mc:Choice>
           <mc:Fallback>
             <w:pict>
-              <v:group w14:anchorId="444D8646" id="Group 14" o:spid="_x0000_s1026" style="width:398.75pt;height:229.4pt;mso-position-horizontal-relative:char;mso-position-vertical-relative:line" coordsize="50642,29130" o:gfxdata="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">
+              <v:group w14:anchorId="3699B34E" id="Group 14" o:spid="_x0000_s1026" style="width:398.75pt;height:229.4pt;mso-position-horizontal-relative:char;mso-position-vertical-relative:line" coordsize="50642,29130" o:gfxdata="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">
                 <v:shape id="Picture 12" o:spid="_x0000_s1027" type="#_x0000_t75" style="position:absolute;left:24251;width:26391;height:29051;visibility:visible;mso-wrap-style:square" o:gfxdata="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">
                   <v:imagedata r:id="rId26" o:title="" croptop="27551f" cropleft="6274f" cropright="5859f"/>
                 </v:shape>
@@ -11367,14 +11422,24 @@
       <w:r>
         <w:t xml:space="preserve">Figure </w:t>
       </w:r>
-      <w:fldSimple w:instr=" SEQ Figure \* ARABIC ">
-        <w:r>
-          <w:rPr>
-            <w:noProof/>
-          </w:rPr>
-          <w:t>6</w:t>
-        </w:r>
-      </w:fldSimple>
+      <w:r>
+        <w:fldChar w:fldCharType="begin"/>
+      </w:r>
+      <w:r>
+        <w:instrText xml:space="preserve"> SEQ Figure \* ARABIC </w:instrText>
+      </w:r>
+      <w:r>
+        <w:fldChar w:fldCharType="separate"/>
+      </w:r>
+      <w:r>
+        <w:rPr>
+          <w:noProof/>
+        </w:rPr>
+        <w:t>6</w:t>
+      </w:r>
+      <w:r>
+        <w:fldChar w:fldCharType="end"/>
+      </w:r>
       <w:r>
         <w:t xml:space="preserve"> Post-hoc pairwise comparisons of each 'Install' category</w:t>
       </w:r>
@@ -11473,15 +11538,7 @@
         <w:t xml:space="preserve"> sample</w:t>
       </w:r>
       <w:r>
-        <w:t xml:space="preserve"> </w:t>
-      </w:r>
-      <w:proofErr w:type="gramStart"/>
-      <w:r>
-        <w:t>mean</w:t>
-      </w:r>
-      <w:proofErr w:type="gramEnd"/>
-      <w:r>
-        <w:t xml:space="preserve"> and median </w:t>
+        <w:t xml:space="preserve"> mean and median </w:t>
       </w:r>
       <w:r>
         <w:rPr>
@@ -11521,7 +11578,7 @@
           <w:noProof/>
         </w:rPr>
         <w:drawing>
-          <wp:inline distT="0" distB="0" distL="0" distR="0" wp14:anchorId="00245F36" wp14:editId="200D9752">
+          <wp:inline distT="0" distB="0" distL="0" distR="0" wp14:anchorId="00245F36" wp14:editId="7C001080">
             <wp:extent cx="3240000" cy="1828763"/>
             <wp:effectExtent l="0" t="0" r="0" b="635"/>
             <wp:docPr id="15" name="Picture 15"/>
@@ -11987,7 +12044,7 @@
           <w:noProof/>
         </w:rPr>
         <w:drawing>
-          <wp:inline distT="0" distB="0" distL="0" distR="0" wp14:anchorId="072A541E" wp14:editId="4472DAE3">
+          <wp:inline distT="0" distB="0" distL="0" distR="0" wp14:anchorId="072A541E" wp14:editId="2985E800">
             <wp:extent cx="3600000" cy="1121416"/>
             <wp:effectExtent l="0" t="0" r="635" b="2540"/>
             <wp:docPr id="17" name="Picture 17"/>
@@ -12031,14 +12088,24 @@
       <w:r>
         <w:t xml:space="preserve">Figure </w:t>
       </w:r>
-      <w:fldSimple w:instr=" SEQ Figure \* ARABIC ">
-        <w:r>
-          <w:rPr>
-            <w:noProof/>
-          </w:rPr>
-          <w:t>8</w:t>
-        </w:r>
-      </w:fldSimple>
+      <w:r>
+        <w:fldChar w:fldCharType="begin"/>
+      </w:r>
+      <w:r>
+        <w:instrText xml:space="preserve"> SEQ Figure \* ARABIC </w:instrText>
+      </w:r>
+      <w:r>
+        <w:fldChar w:fldCharType="separate"/>
+      </w:r>
+      <w:r>
+        <w:rPr>
+          <w:noProof/>
+        </w:rPr>
+        <w:t>8</w:t>
+      </w:r>
+      <w:r>
+        <w:fldChar w:fldCharType="end"/>
+      </w:r>
       <w:r>
         <w:t xml:space="preserve"> Output of normality tests for each group of the 'Content Rating' variable</w:t>
       </w:r>
@@ -12127,7 +12194,7 @@
         <mc:AlternateContent>
           <mc:Choice Requires="wps">
             <w:drawing>
-              <wp:anchor distT="0" distB="0" distL="114300" distR="114300" simplePos="0" relativeHeight="251660288" behindDoc="0" locked="0" layoutInCell="1" allowOverlap="1" wp14:anchorId="47D4959C" wp14:editId="054415DA">
+              <wp:anchor distT="0" distB="0" distL="114300" distR="114300" simplePos="0" relativeHeight="251659264" behindDoc="0" locked="0" layoutInCell="1" allowOverlap="1" wp14:anchorId="47D4959C" wp14:editId="11221840">
                 <wp:simplePos x="0" y="0"/>
                 <wp:positionH relativeFrom="column">
                   <wp:posOffset>487045</wp:posOffset>
@@ -12174,14 +12241,24 @@
                             <w:r>
                               <w:t xml:space="preserve">Figure </w:t>
                             </w:r>
-                            <w:fldSimple w:instr=" SEQ Figure \* ARABIC ">
-                              <w:r>
-                                <w:rPr>
-                                  <w:noProof/>
-                                </w:rPr>
-                                <w:t>9</w:t>
-                              </w:r>
-                            </w:fldSimple>
+                            <w:r>
+                              <w:fldChar w:fldCharType="begin"/>
+                            </w:r>
+                            <w:r>
+                              <w:instrText xml:space="preserve"> SEQ Figure \* ARABIC </w:instrText>
+                            </w:r>
+                            <w:r>
+                              <w:fldChar w:fldCharType="separate"/>
+                            </w:r>
+                            <w:r>
+                              <w:rPr>
+                                <w:noProof/>
+                              </w:rPr>
+                              <w:t>9</w:t>
+                            </w:r>
+                            <w:r>
+                              <w:fldChar w:fldCharType="end"/>
+                            </w:r>
                             <w:r>
                               <w:t xml:space="preserve"> Q-Q plot charts for the different categories of 'Content Rating'</w:t>
                             </w:r>
@@ -12202,7 +12279,7 @@
           </mc:Choice>
           <mc:Fallback>
             <w:pict>
-              <v:shape w14:anchorId="47D4959C" id="Text Box 24" o:spid="_x0000_s1027" type="#_x0000_t202" style="position:absolute;margin-left:38.35pt;margin-top:301.95pt;width:374.6pt;height:.05pt;z-index:251660288;visibility:visible;mso-wrap-style:square;mso-wrap-distance-left:9pt;mso-wrap-distance-top:0;mso-wrap-distance-right:9pt;mso-wrap-distance-bottom:0;mso-position-horizontal:absolute;mso-position-horizontal-relative:text;mso-position-vertical:absolute;mso-position-vertical-relative:text;v-text-anchor:top" o:gfxdata="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" stroked="f">
+              <v:shape w14:anchorId="47D4959C" id="Text Box 24" o:spid="_x0000_s1027" type="#_x0000_t202" style="position:absolute;margin-left:38.35pt;margin-top:301.95pt;width:374.6pt;height:.05pt;z-index:251659264;visibility:visible;mso-wrap-style:square;mso-wrap-distance-left:9pt;mso-wrap-distance-top:0;mso-wrap-distance-right:9pt;mso-wrap-distance-bottom:0;mso-position-horizontal:absolute;mso-position-horizontal-relative:text;mso-position-vertical:absolute;mso-position-vertical-relative:text;v-text-anchor:top" o:gfxdata="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" stroked="f">
                 <v:textbox style="mso-fit-shape-to-text:t" inset="0,0,0,0">
                   <w:txbxContent>
                     <w:p>
@@ -12218,14 +12295,24 @@
                       <w:r>
                         <w:t xml:space="preserve">Figure </w:t>
                       </w:r>
-                      <w:fldSimple w:instr=" SEQ Figure \* ARABIC ">
-                        <w:r>
-                          <w:rPr>
-                            <w:noProof/>
-                          </w:rPr>
-                          <w:t>9</w:t>
-                        </w:r>
-                      </w:fldSimple>
+                      <w:r>
+                        <w:fldChar w:fldCharType="begin"/>
+                      </w:r>
+                      <w:r>
+                        <w:instrText xml:space="preserve"> SEQ Figure \* ARABIC </w:instrText>
+                      </w:r>
+                      <w:r>
+                        <w:fldChar w:fldCharType="separate"/>
+                      </w:r>
+                      <w:r>
+                        <w:rPr>
+                          <w:noProof/>
+                        </w:rPr>
+                        <w:t>9</w:t>
+                      </w:r>
+                      <w:r>
+                        <w:fldChar w:fldCharType="end"/>
+                      </w:r>
                       <w:r>
                         <w:t xml:space="preserve"> Q-Q plot charts for the different categories of 'Content Rating'</w:t>
                       </w:r>
@@ -12247,7 +12334,7 @@
         <mc:AlternateContent>
           <mc:Choice Requires="wpg">
             <w:drawing>
-              <wp:anchor distT="0" distB="0" distL="114300" distR="114300" simplePos="0" relativeHeight="251658240" behindDoc="0" locked="0" layoutInCell="1" allowOverlap="1" wp14:anchorId="4254EBC8" wp14:editId="20070871">
+              <wp:anchor distT="0" distB="0" distL="114300" distR="114300" simplePos="0" relativeHeight="251657216" behindDoc="0" locked="0" layoutInCell="1" allowOverlap="1" wp14:anchorId="4254EBC8" wp14:editId="64091754">
                 <wp:simplePos x="0" y="0"/>
                 <wp:positionH relativeFrom="column">
                   <wp:posOffset>487045</wp:posOffset>
@@ -12416,7 +12503,7 @@
           </mc:Choice>
           <mc:Fallback>
             <w:pict>
-              <v:group w14:anchorId="56BC63C8" id="Group 23" o:spid="_x0000_s1026" style="position:absolute;margin-left:38.35pt;margin-top:-.05pt;width:374.6pt;height:297.5pt;z-index:251658240" coordsize="57342,45546" o:gfxdata="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">
+              <v:group w14:anchorId="5A6A7F6D" id="Group 23" o:spid="_x0000_s1026" style="position:absolute;margin-left:38.35pt;margin-top:-.05pt;width:374.6pt;height:297.5pt;z-index:251657216" coordsize="57342,45546" o:gfxdata="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">
                 <v:shape id="Picture 18" o:spid="_x0000_s1027" type="#_x0000_t75" style="position:absolute;width:28797;height:23044;visibility:visible;mso-wrap-style:square" o:gfxdata="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">
                   <v:imagedata r:id="rId33" o:title=""/>
                 </v:shape>
@@ -12769,7 +12856,7 @@
           <w:noProof/>
         </w:rPr>
         <w:drawing>
-          <wp:inline distT="0" distB="0" distL="0" distR="0" wp14:anchorId="34996D89" wp14:editId="48DB8C06">
+          <wp:inline distT="0" distB="0" distL="0" distR="0" wp14:anchorId="34996D89" wp14:editId="4BD0E7AD">
             <wp:extent cx="1268130" cy="1611082"/>
             <wp:effectExtent l="0" t="0" r="8255" b="8255"/>
             <wp:docPr id="25" name="Picture 25"/>
@@ -12903,7 +12990,19 @@
         <w:rPr>
           <w:i/>
         </w:rPr>
-        <w:t>Mann Whitney</w:t>
+        <w:t>Mann</w:t>
+      </w:r>
+      <w:r>
+        <w:rPr>
+          <w:i/>
+        </w:rPr>
+        <w:t>-</w:t>
+      </w:r>
+      <w:r>
+        <w:rPr>
+          <w:i/>
+        </w:rPr>
+        <w:t>Whitney</w:t>
       </w:r>
       <w:r>
         <w:t xml:space="preserve"> test</w:t>
@@ -12966,7 +13065,7 @@
           <w:rFonts w:cs="Times New Roman"/>
           <w:szCs w:val="24"/>
         </w:rPr>
-        <w:t xml:space="preserve"> The median ratings of the </w:t>
+        <w:t xml:space="preserve"> The median </w:t>
       </w:r>
       <w:r>
         <w:rPr>
@@ -13027,7 +13126,7 @@
           <w:rFonts w:cs="Times New Roman"/>
           <w:szCs w:val="24"/>
         </w:rPr>
-        <w:t xml:space="preserve"> The median ratings of the </w:t>
+        <w:t xml:space="preserve"> The median </w:t>
       </w:r>
       <w:r>
         <w:rPr>
@@ -13086,7 +13185,7 @@
         <mc:AlternateContent>
           <mc:Choice Requires="wps">
             <w:drawing>
-              <wp:anchor distT="0" distB="0" distL="114300" distR="114300" simplePos="0" relativeHeight="251663360" behindDoc="0" locked="0" layoutInCell="1" allowOverlap="1" wp14:anchorId="515A1EF1" wp14:editId="06411156">
+              <wp:anchor distT="0" distB="0" distL="114300" distR="114300" simplePos="0" relativeHeight="251662336" behindDoc="0" locked="0" layoutInCell="1" allowOverlap="1" wp14:anchorId="515A1EF1" wp14:editId="2854C2D9">
                 <wp:simplePos x="0" y="0"/>
                 <wp:positionH relativeFrom="column">
                   <wp:posOffset>659765</wp:posOffset>
@@ -13131,14 +13230,24 @@
                             <w:r>
                               <w:t xml:space="preserve">Figure </w:t>
                             </w:r>
-                            <w:fldSimple w:instr=" SEQ Figure \* ARABIC ">
-                              <w:r>
-                                <w:rPr>
-                                  <w:noProof/>
-                                </w:rPr>
-                                <w:t>11</w:t>
-                              </w:r>
-                            </w:fldSimple>
+                            <w:r>
+                              <w:fldChar w:fldCharType="begin"/>
+                            </w:r>
+                            <w:r>
+                              <w:instrText xml:space="preserve"> SEQ Figure \* ARABIC </w:instrText>
+                            </w:r>
+                            <w:r>
+                              <w:fldChar w:fldCharType="separate"/>
+                            </w:r>
+                            <w:r>
+                              <w:rPr>
+                                <w:noProof/>
+                              </w:rPr>
+                              <w:t>11</w:t>
+                            </w:r>
+                            <w:r>
+                              <w:fldChar w:fldCharType="end"/>
+                            </w:r>
                             <w:r>
                               <w:t xml:space="preserve"> Output of the Post-Hoc analysis for each group in 'Content Rating'</w:t>
                             </w:r>
@@ -13159,7 +13268,7 @@
           </mc:Choice>
           <mc:Fallback>
             <w:pict>
-              <v:shape w14:anchorId="515A1EF1" id="Text Box 30" o:spid="_x0000_s1028" type="#_x0000_t202" style="position:absolute;left:0;text-align:left;margin-left:51.95pt;margin-top:160.15pt;width:347.35pt;height:.05pt;z-index:251663360;visibility:visible;mso-wrap-style:square;mso-wrap-distance-left:9pt;mso-wrap-distance-top:0;mso-wrap-distance-right:9pt;mso-wrap-distance-bottom:0;mso-position-horizontal:absolute;mso-position-horizontal-relative:text;mso-position-vertical:absolute;mso-position-vertical-relative:text;v-text-anchor:top" o:gfxdata="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" stroked="f">
+              <v:shape w14:anchorId="515A1EF1" id="Text Box 30" o:spid="_x0000_s1028" type="#_x0000_t202" style="position:absolute;left:0;text-align:left;margin-left:51.95pt;margin-top:160.15pt;width:347.35pt;height:.05pt;z-index:251662336;visibility:visible;mso-wrap-style:square;mso-wrap-distance-left:9pt;mso-wrap-distance-top:0;mso-wrap-distance-right:9pt;mso-wrap-distance-bottom:0;mso-position-horizontal:absolute;mso-position-horizontal-relative:text;mso-position-vertical:absolute;mso-position-vertical-relative:text;v-text-anchor:top" o:gfxdata="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" stroked="f">
                 <v:textbox style="mso-fit-shape-to-text:t" inset="0,0,0,0">
                   <w:txbxContent>
                     <w:p>
@@ -13173,14 +13282,24 @@
                       <w:r>
                         <w:t xml:space="preserve">Figure </w:t>
                       </w:r>
-                      <w:fldSimple w:instr=" SEQ Figure \* ARABIC ">
-                        <w:r>
-                          <w:rPr>
-                            <w:noProof/>
-                          </w:rPr>
-                          <w:t>11</w:t>
-                        </w:r>
-                      </w:fldSimple>
+                      <w:r>
+                        <w:fldChar w:fldCharType="begin"/>
+                      </w:r>
+                      <w:r>
+                        <w:instrText xml:space="preserve"> SEQ Figure \* ARABIC </w:instrText>
+                      </w:r>
+                      <w:r>
+                        <w:fldChar w:fldCharType="separate"/>
+                      </w:r>
+                      <w:r>
+                        <w:rPr>
+                          <w:noProof/>
+                        </w:rPr>
+                        <w:t>11</w:t>
+                      </w:r>
+                      <w:r>
+                        <w:fldChar w:fldCharType="end"/>
+                      </w:r>
                       <w:r>
                         <w:t xml:space="preserve"> Output of the Post-Hoc analysis for each group in 'Content Rating'</w:t>
                       </w:r>
@@ -13200,7 +13319,7 @@
         <mc:AlternateContent>
           <mc:Choice Requires="wpg">
             <w:drawing>
-              <wp:anchor distT="0" distB="0" distL="114300" distR="114300" simplePos="0" relativeHeight="251661312" behindDoc="0" locked="0" layoutInCell="1" allowOverlap="1" wp14:anchorId="22660B6E" wp14:editId="2977E848">
+              <wp:anchor distT="0" distB="0" distL="114300" distR="114300" simplePos="0" relativeHeight="251660288" behindDoc="0" locked="0" layoutInCell="1" allowOverlap="1" wp14:anchorId="22660B6E" wp14:editId="56C3C0FE">
                 <wp:simplePos x="0" y="0"/>
                 <wp:positionH relativeFrom="column">
                   <wp:posOffset>659765</wp:posOffset>
@@ -13305,7 +13424,7 @@
           </mc:Choice>
           <mc:Fallback>
             <w:pict>
-              <v:group w14:anchorId="06615D86" id="Group 29" o:spid="_x0000_s1026" style="position:absolute;margin-left:51.95pt;margin-top:.2pt;width:347.35pt;height:155.45pt;z-index:251661312" coordsize="44119,19742" o:gfxdata="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">
+              <v:group w14:anchorId="34718E8C" id="Group 29" o:spid="_x0000_s1026" style="position:absolute;margin-left:51.95pt;margin-top:.2pt;width:347.35pt;height:155.45pt;z-index:251660288" coordsize="44119,19742" o:gfxdata="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">
                 <v:shape id="Picture 26" o:spid="_x0000_s1027" type="#_x0000_t75" style="position:absolute;width:20059;height:19723;visibility:visible;mso-wrap-style:square" o:gfxdata="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">
                   <v:imagedata r:id="rId39" o:title="" croptop="2321f" cropbottom="32278f" cropleft="12893f" cropright="12313f"/>
                 </v:shape>
@@ -13470,7 +13589,7 @@
           <w:noProof/>
         </w:rPr>
         <w:drawing>
-          <wp:inline distT="0" distB="0" distL="0" distR="0" wp14:anchorId="7C4CA59B" wp14:editId="237A1E7A">
+          <wp:inline distT="0" distB="0" distL="0" distR="0" wp14:anchorId="7C4CA59B" wp14:editId="2ECFB906">
             <wp:extent cx="3240000" cy="1552993"/>
             <wp:effectExtent l="0" t="0" r="0" b="9525"/>
             <wp:docPr id="31" name="Picture 31"/>
@@ -13514,14 +13633,24 @@
       <w:r>
         <w:t xml:space="preserve">Figure </w:t>
       </w:r>
-      <w:fldSimple w:instr=" SEQ Figure \* ARABIC ">
-        <w:r>
-          <w:rPr>
-            <w:noProof/>
-          </w:rPr>
-          <w:t>12</w:t>
-        </w:r>
-      </w:fldSimple>
+      <w:r>
+        <w:fldChar w:fldCharType="begin"/>
+      </w:r>
+      <w:r>
+        <w:instrText xml:space="preserve"> SEQ Figure \* ARABIC </w:instrText>
+      </w:r>
+      <w:r>
+        <w:fldChar w:fldCharType="separate"/>
+      </w:r>
+      <w:r>
+        <w:rPr>
+          <w:noProof/>
+        </w:rPr>
+        <w:t>12</w:t>
+      </w:r>
+      <w:r>
+        <w:fldChar w:fldCharType="end"/>
+      </w:r>
       <w:r>
         <w:t xml:space="preserve"> Means and medians of all the categories in 'Content Rating'</w:t>
       </w:r>
@@ -13710,10 +13839,129 @@
         <w:t xml:space="preserve"> of </w:t>
       </w:r>
       <w:r>
+        <w:t>paid</w:t>
+      </w:r>
+      <w:r>
+        <w:t xml:space="preserve"> and </w:t>
+      </w:r>
+      <w:r>
+        <w:t>free</w:t>
+      </w:r>
+      <w:r>
+        <w:t xml:space="preserve"> apps</w:t>
+      </w:r>
+      <w:r>
+        <w:t xml:space="preserve">, where </w:t>
+      </w:r>
+      <w:r>
+        <w:t xml:space="preserve">‘paid’ and ‘free’ are categories in the fixed factor variable called </w:t>
+      </w:r>
+      <w:r>
         <w:rPr>
           <w:i/>
         </w:rPr>
-        <w:t>paid</w:t>
+        <w:t>Type</w:t>
+      </w:r>
+      <w:r>
+        <w:t>.</w:t>
+      </w:r>
+      <w:r>
+        <w:t xml:space="preserve"> Given that </w:t>
+      </w:r>
+      <w:r>
+        <w:rPr>
+          <w:i/>
+        </w:rPr>
+        <w:t>Type</w:t>
+      </w:r>
+      <w:r>
+        <w:t xml:space="preserve"> has only two independent categories, this could be done using either </w:t>
+      </w:r>
+      <w:r>
+        <w:t>the</w:t>
+      </w:r>
+      <w:r>
+        <w:t xml:space="preserve"> </w:t>
+      </w:r>
+      <w:r>
+        <w:rPr>
+          <w:i/>
+        </w:rPr>
+        <w:t>Independent Samples T-test</w:t>
+      </w:r>
+      <w:r>
+        <w:t xml:space="preserve"> or the </w:t>
+      </w:r>
+      <w:r>
+        <w:rPr>
+          <w:i/>
+        </w:rPr>
+        <w:t>Mann-Whitney</w:t>
+      </w:r>
+      <w:r>
+        <w:t xml:space="preserve"> test</w:t>
+      </w:r>
+      <w:r>
+        <w:t xml:space="preserve">; to </w:t>
+      </w:r>
+      <w:r>
+        <w:t xml:space="preserve">determine which one was needed, the data was verified to see if it upheld the assumptions of the </w:t>
+      </w:r>
+      <w:r>
+        <w:rPr>
+          <w:i/>
+        </w:rPr>
+        <w:t>Independent Samples T-test</w:t>
+      </w:r>
+      <w:r>
+        <w:t xml:space="preserve">, which </w:t>
+      </w:r>
+      <w:r>
+        <w:t>include</w:t>
+      </w:r>
+      <w:r>
+        <w:t xml:space="preserve"> the following</w:t>
+      </w:r>
+      <w:r>
+        <w:t>:</w:t>
+      </w:r>
+    </w:p>
+    <w:p>
+      <w:pPr>
+        <w:pStyle w:val="ListParagraph"/>
+        <w:numPr>
+          <w:ilvl w:val="0"/>
+          <w:numId w:val="7"/>
+        </w:numPr>
+      </w:pPr>
+      <w:r>
+        <w:t xml:space="preserve">Both </w:t>
+      </w:r>
+      <w:r>
+        <w:t>samples must come from normal populations.</w:t>
+      </w:r>
+    </w:p>
+    <w:p>
+      <w:pPr>
+        <w:pStyle w:val="ListParagraph"/>
+        <w:numPr>
+          <w:ilvl w:val="0"/>
+          <w:numId w:val="7"/>
+        </w:numPr>
+      </w:pPr>
+      <w:r>
+        <w:t>Both populations must have equal variances.</w:t>
+      </w:r>
+    </w:p>
+    <w:p>
+      <w:r>
+        <w:t xml:space="preserve">The first assumption was verified by performing the </w:t>
+      </w:r>
+      <w:r>
+        <w:rPr>
+          <w:i/>
+        </w:rPr>
+        <w:t>Kolmogorov-Smirnov</w:t>
       </w:r>
       <w:r>
         <w:t xml:space="preserve"> and </w:t>
@@ -13722,16 +13970,570 @@
         <w:rPr>
           <w:i/>
         </w:rPr>
-        <w:t>free</w:t>
-      </w:r>
-      <w:r>
-        <w:t xml:space="preserve"> apps.</w:t>
-      </w:r>
-      <w:r>
-        <w:br w:type="page"/>
-      </w:r>
-      <w:bookmarkStart w:id="13" w:name="_GoBack"/>
-      <w:bookmarkEnd w:id="13"/>
+        <w:t>Shapiro-Wilk</w:t>
+      </w:r>
+      <w:r>
+        <w:t xml:space="preserve"> tests </w:t>
+      </w:r>
+      <w:r>
+        <w:t xml:space="preserve">on the </w:t>
+      </w:r>
+      <w:r>
+        <w:rPr>
+          <w:i/>
+        </w:rPr>
+        <w:t xml:space="preserve">Rating </w:t>
+      </w:r>
+      <w:r>
+        <w:t>variable for both ‘paid’ and ‘free’ apps.</w:t>
+      </w:r>
+      <w:r>
+        <w:t xml:space="preserve"> The following hypotheses were tested:</w:t>
+      </w:r>
+    </w:p>
+    <w:p>
+      <w:r>
+        <w:rPr>
+          <w:b/>
+        </w:rPr>
+        <w:t>H</w:t>
+      </w:r>
+      <w:r>
+        <w:rPr>
+          <w:b/>
+          <w:vertAlign w:val="subscript"/>
+        </w:rPr>
+        <w:t>0</w:t>
+      </w:r>
+      <w:r>
+        <w:rPr>
+          <w:b/>
+        </w:rPr>
+        <w:t>:</w:t>
+      </w:r>
+      <w:r>
+        <w:t xml:space="preserve"> </w:t>
+      </w:r>
+      <w:r>
+        <w:rPr>
+          <w:i/>
+        </w:rPr>
+        <w:t>Rating</w:t>
+      </w:r>
+      <w:r>
+        <w:t xml:space="preserve"> follows a normal distribution for </w:t>
+      </w:r>
+      <w:r>
+        <w:t>the given type of app (free or paid)</w:t>
+      </w:r>
+    </w:p>
+    <w:p>
+      <w:r>
+        <w:rPr>
+          <w:b/>
+        </w:rPr>
+        <w:t>H</w:t>
+      </w:r>
+      <w:r>
+        <w:rPr>
+          <w:b/>
+          <w:vertAlign w:val="subscript"/>
+        </w:rPr>
+        <w:t>1</w:t>
+      </w:r>
+      <w:r>
+        <w:rPr>
+          <w:b/>
+        </w:rPr>
+        <w:t>:</w:t>
+      </w:r>
+      <w:r>
+        <w:t xml:space="preserve"> </w:t>
+      </w:r>
+      <w:r>
+        <w:rPr>
+          <w:i/>
+        </w:rPr>
+        <w:t>Rating</w:t>
+      </w:r>
+      <w:r>
+        <w:t xml:space="preserve"> does not follow a normal distribution for </w:t>
+      </w:r>
+      <w:r>
+        <w:t>the given type of app (free or paid)</w:t>
+      </w:r>
+    </w:p>
+    <w:p/>
+    <w:p>
+      <w:r>
+        <w:lastRenderedPageBreak/>
+        <w:t>The results are computed in SPSS and can be seen in the following table:</w:t>
+      </w:r>
+    </w:p>
+    <w:p>
+      <w:pPr>
+        <w:keepNext/>
+        <w:jc w:val="center"/>
+      </w:pPr>
+      <w:r>
+        <w:drawing>
+          <wp:inline distT="0" distB="0" distL="0" distR="0" wp14:anchorId="50B84060" wp14:editId="71F9F278">
+            <wp:extent cx="4320000" cy="1154264"/>
+            <wp:effectExtent l="0" t="0" r="4445" b="8255"/>
+            <wp:docPr id="16" name="Picture 16"/>
+            <wp:cNvGraphicFramePr>
+              <a:graphicFrameLocks xmlns:a="http://schemas.openxmlformats.org/drawingml/2006/main" noChangeAspect="1"/>
+            </wp:cNvGraphicFramePr>
+            <a:graphic xmlns:a="http://schemas.openxmlformats.org/drawingml/2006/main">
+              <a:graphicData uri="http://schemas.openxmlformats.org/drawingml/2006/picture">
+                <pic:pic xmlns:pic="http://schemas.openxmlformats.org/drawingml/2006/picture">
+                  <pic:nvPicPr>
+                    <pic:cNvPr id="1" name=""/>
+                    <pic:cNvPicPr/>
+                  </pic:nvPicPr>
+                  <pic:blipFill>
+                    <a:blip r:embed="rId41"/>
+                    <a:stretch>
+                      <a:fillRect/>
+                    </a:stretch>
+                  </pic:blipFill>
+                  <pic:spPr>
+                    <a:xfrm>
+                      <a:off x="0" y="0"/>
+                      <a:ext cx="4320000" cy="1154264"/>
+                    </a:xfrm>
+                    <a:prstGeom prst="rect">
+                      <a:avLst/>
+                    </a:prstGeom>
+                  </pic:spPr>
+                </pic:pic>
+              </a:graphicData>
+            </a:graphic>
+          </wp:inline>
+        </w:drawing>
+      </w:r>
+    </w:p>
+    <w:p>
+      <w:pPr>
+        <w:pStyle w:val="Caption"/>
+        <w:jc w:val="center"/>
+      </w:pPr>
+      <w:r>
+        <w:t xml:space="preserve">Figure </w:t>
+      </w:r>
+      <w:r>
+        <w:fldChar w:fldCharType="begin"/>
+      </w:r>
+      <w:r>
+        <w:instrText xml:space="preserve"> SEQ Figure \* ARABIC </w:instrText>
+      </w:r>
+      <w:r>
+        <w:fldChar w:fldCharType="separate"/>
+      </w:r>
+      <w:r>
+        <w:rPr>
+          <w:noProof/>
+        </w:rPr>
+        <w:t>13</w:t>
+      </w:r>
+      <w:r>
+        <w:fldChar w:fldCharType="end"/>
+      </w:r>
+      <w:r>
+        <w:t xml:space="preserve"> Outputs of Normality tests for 'paid' and 'free' apps</w:t>
+      </w:r>
+    </w:p>
+    <w:p>
+      <w:r>
+        <w:rPr>
+          <w:noProof/>
+        </w:rPr>
+        <mc:AlternateContent>
+          <mc:Choice Requires="wps">
+            <w:drawing>
+              <wp:anchor distT="0" distB="0" distL="114300" distR="114300" simplePos="0" relativeHeight="251667456" behindDoc="0" locked="0" layoutInCell="1" allowOverlap="1" wp14:anchorId="15CA170D" wp14:editId="1FC56025">
+                <wp:simplePos x="0" y="0"/>
+                <wp:positionH relativeFrom="column">
+                  <wp:posOffset>0</wp:posOffset>
+                </wp:positionH>
+                <wp:positionV relativeFrom="paragraph">
+                  <wp:posOffset>3521075</wp:posOffset>
+                </wp:positionV>
+                <wp:extent cx="5786755" cy="635"/>
+                <wp:effectExtent l="0" t="0" r="0" b="0"/>
+                <wp:wrapTopAndBottom/>
+                <wp:docPr id="33" name="Text Box 33"/>
+                <wp:cNvGraphicFramePr/>
+                <a:graphic xmlns:a="http://schemas.openxmlformats.org/drawingml/2006/main">
+                  <a:graphicData uri="http://schemas.microsoft.com/office/word/2010/wordprocessingShape">
+                    <wps:wsp>
+                      <wps:cNvSpPr txBox="1"/>
+                      <wps:spPr>
+                        <a:xfrm>
+                          <a:off x="0" y="0"/>
+                          <a:ext cx="5786755" cy="635"/>
+                        </a:xfrm>
+                        <a:prstGeom prst="rect">
+                          <a:avLst/>
+                        </a:prstGeom>
+                        <a:solidFill>
+                          <a:prstClr val="white"/>
+                        </a:solidFill>
+                        <a:ln>
+                          <a:noFill/>
+                        </a:ln>
+                      </wps:spPr>
+                      <wps:txbx>
+                        <w:txbxContent>
+                          <w:p>
+                            <w:pPr>
+                              <w:pStyle w:val="Caption"/>
+                              <w:rPr>
+                                <w:noProof/>
+                                <w:sz w:val="24"/>
+                              </w:rPr>
+                            </w:pPr>
+                            <w:r>
+                              <w:t xml:space="preserve">Figure </w:t>
+                            </w:r>
+                            <w:r>
+                              <w:fldChar w:fldCharType="begin"/>
+                            </w:r>
+                            <w:r>
+                              <w:instrText xml:space="preserve"> SEQ Figure \* ARABIC </w:instrText>
+                            </w:r>
+                            <w:r>
+                              <w:fldChar w:fldCharType="separate"/>
+                            </w:r>
+                            <w:r>
+                              <w:rPr>
+                                <w:noProof/>
+                              </w:rPr>
+                              <w:t>14</w:t>
+                            </w:r>
+                            <w:r>
+                              <w:fldChar w:fldCharType="end"/>
+                            </w:r>
+                            <w:r>
+                              <w:t xml:space="preserve"> Q-Q plot charts for free and paid apps.</w:t>
+                            </w:r>
+                          </w:p>
+                        </w:txbxContent>
+                      </wps:txbx>
+                      <wps:bodyPr rot="0" spcFirstLastPara="0" vertOverflow="overflow" horzOverflow="overflow" vert="horz" wrap="square" lIns="0" tIns="0" rIns="0" bIns="0" numCol="1" spcCol="0" rtlCol="0" fromWordArt="0" anchor="t" anchorCtr="0" forceAA="0" compatLnSpc="1">
+                        <a:prstTxWarp prst="textNoShape">
+                          <a:avLst/>
+                        </a:prstTxWarp>
+                        <a:spAutoFit/>
+                      </wps:bodyPr>
+                    </wps:wsp>
+                  </a:graphicData>
+                </a:graphic>
+              </wp:anchor>
+            </w:drawing>
+          </mc:Choice>
+          <mc:Fallback>
+            <w:pict>
+              <v:shape w14:anchorId="15CA170D" id="Text Box 33" o:spid="_x0000_s1029" type="#_x0000_t202" style="position:absolute;left:0;text-align:left;margin-left:0;margin-top:277.25pt;width:455.65pt;height:.05pt;z-index:251667456;visibility:visible;mso-wrap-style:square;mso-wrap-distance-left:9pt;mso-wrap-distance-top:0;mso-wrap-distance-right:9pt;mso-wrap-distance-bottom:0;mso-position-horizontal:absolute;mso-position-horizontal-relative:text;mso-position-vertical:absolute;mso-position-vertical-relative:text;v-text-anchor:top" o:gfxdata="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" stroked="f">
+                <v:textbox style="mso-fit-shape-to-text:t" inset="0,0,0,0">
+                  <w:txbxContent>
+                    <w:p>
+                      <w:pPr>
+                        <w:pStyle w:val="Caption"/>
+                        <w:rPr>
+                          <w:noProof/>
+                          <w:sz w:val="24"/>
+                        </w:rPr>
+                      </w:pPr>
+                      <w:r>
+                        <w:t xml:space="preserve">Figure </w:t>
+                      </w:r>
+                      <w:r>
+                        <w:fldChar w:fldCharType="begin"/>
+                      </w:r>
+                      <w:r>
+                        <w:instrText xml:space="preserve"> SEQ Figure \* ARABIC </w:instrText>
+                      </w:r>
+                      <w:r>
+                        <w:fldChar w:fldCharType="separate"/>
+                      </w:r>
+                      <w:r>
+                        <w:rPr>
+                          <w:noProof/>
+                        </w:rPr>
+                        <w:t>14</w:t>
+                      </w:r>
+                      <w:r>
+                        <w:fldChar w:fldCharType="end"/>
+                      </w:r>
+                      <w:r>
+                        <w:t xml:space="preserve"> Q-Q plot charts for free and paid apps.</w:t>
+                      </w:r>
+                    </w:p>
+                  </w:txbxContent>
+                </v:textbox>
+                <w10:wrap type="topAndBottom"/>
+              </v:shape>
+            </w:pict>
+          </mc:Fallback>
+        </mc:AlternateContent>
+      </w:r>
+      <w:r>
+        <w:rPr>
+          <w:noProof/>
+        </w:rPr>
+        <mc:AlternateContent>
+          <mc:Choice Requires="wpg">
+            <w:drawing>
+              <wp:anchor distT="0" distB="0" distL="114300" distR="114300" simplePos="0" relativeHeight="251665408" behindDoc="0" locked="0" layoutInCell="1" allowOverlap="1" wp14:anchorId="17AA1A3A" wp14:editId="6EEA03EE">
+                <wp:simplePos x="0" y="0"/>
+                <wp:positionH relativeFrom="margin">
+                  <wp:align>left</wp:align>
+                </wp:positionH>
+                <wp:positionV relativeFrom="paragraph">
+                  <wp:posOffset>1157006</wp:posOffset>
+                </wp:positionV>
+                <wp:extent cx="5786827" cy="2306955"/>
+                <wp:effectExtent l="0" t="0" r="4445" b="0"/>
+                <wp:wrapTopAndBottom/>
+                <wp:docPr id="32" name="Group 32"/>
+                <wp:cNvGraphicFramePr/>
+                <a:graphic xmlns:a="http://schemas.openxmlformats.org/drawingml/2006/main">
+                  <a:graphicData uri="http://schemas.microsoft.com/office/word/2010/wordprocessingGroup">
+                    <wpg:wgp>
+                      <wpg:cNvGrpSpPr/>
+                      <wpg:grpSpPr>
+                        <a:xfrm>
+                          <a:off x="0" y="0"/>
+                          <a:ext cx="5786827" cy="2306955"/>
+                          <a:chOff x="0" y="0"/>
+                          <a:chExt cx="5786827" cy="2306955"/>
+                        </a:xfrm>
+                      </wpg:grpSpPr>
+                      <pic:pic xmlns:pic="http://schemas.openxmlformats.org/drawingml/2006/picture">
+                        <pic:nvPicPr>
+                          <pic:cNvPr id="28" name="Picture 28"/>
+                          <pic:cNvPicPr>
+                            <a:picLocks noChangeAspect="1"/>
+                          </pic:cNvPicPr>
+                        </pic:nvPicPr>
+                        <pic:blipFill>
+                          <a:blip r:embed="rId42">
+                            <a:extLst>
+                              <a:ext uri="{28A0092B-C50C-407E-A947-70E740481C1C}">
+                                <a14:useLocalDpi xmlns:a14="http://schemas.microsoft.com/office/drawing/2010/main" val="0"/>
+                              </a:ext>
+                            </a:extLst>
+                          </a:blip>
+                          <a:srcRect/>
+                          <a:stretch>
+                            <a:fillRect/>
+                          </a:stretch>
+                        </pic:blipFill>
+                        <pic:spPr bwMode="auto">
+                          <a:xfrm>
+                            <a:off x="2907102" y="0"/>
+                            <a:ext cx="2879725" cy="2306955"/>
+                          </a:xfrm>
+                          <a:prstGeom prst="rect">
+                            <a:avLst/>
+                          </a:prstGeom>
+                          <a:noFill/>
+                          <a:ln>
+                            <a:noFill/>
+                          </a:ln>
+                        </pic:spPr>
+                      </pic:pic>
+                      <pic:pic xmlns:pic="http://schemas.openxmlformats.org/drawingml/2006/picture">
+                        <pic:nvPicPr>
+                          <pic:cNvPr id="22" name="Picture 22"/>
+                          <pic:cNvPicPr>
+                            <a:picLocks noChangeAspect="1"/>
+                          </pic:cNvPicPr>
+                        </pic:nvPicPr>
+                        <pic:blipFill>
+                          <a:blip r:embed="rId43">
+                            <a:extLst>
+                              <a:ext uri="{28A0092B-C50C-407E-A947-70E740481C1C}">
+                                <a14:useLocalDpi xmlns:a14="http://schemas.microsoft.com/office/drawing/2010/main" val="0"/>
+                              </a:ext>
+                            </a:extLst>
+                          </a:blip>
+                          <a:srcRect/>
+                          <a:stretch>
+                            <a:fillRect/>
+                          </a:stretch>
+                        </pic:blipFill>
+                        <pic:spPr bwMode="auto">
+                          <a:xfrm>
+                            <a:off x="0" y="0"/>
+                            <a:ext cx="2879725" cy="2306955"/>
+                          </a:xfrm>
+                          <a:prstGeom prst="rect">
+                            <a:avLst/>
+                          </a:prstGeom>
+                          <a:noFill/>
+                          <a:ln>
+                            <a:noFill/>
+                          </a:ln>
+                        </pic:spPr>
+                      </pic:pic>
+                    </wpg:wgp>
+                  </a:graphicData>
+                </a:graphic>
+              </wp:anchor>
+            </w:drawing>
+          </mc:Choice>
+          <mc:Fallback>
+            <w:pict>
+              <v:group w14:anchorId="3C0BF249" id="Group 32" o:spid="_x0000_s1026" style="position:absolute;margin-left:0;margin-top:91.1pt;width:455.65pt;height:181.65pt;z-index:251665408;mso-position-horizontal:left;mso-position-horizontal-relative:margin" coordsize="57868,23069" o:gfxdata="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">
+                <v:shape id="Picture 28" o:spid="_x0000_s1027" type="#_x0000_t75" style="position:absolute;left:29071;width:28797;height:23069;visibility:visible;mso-wrap-style:square" o:gfxdata="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">
+                  <v:imagedata r:id="rId44" o:title=""/>
+                </v:shape>
+                <v:shape id="Picture 22" o:spid="_x0000_s1028" type="#_x0000_t75" style="position:absolute;width:28797;height:23069;visibility:visible;mso-wrap-style:square" o:gfxdata="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">
+                  <v:imagedata r:id="rId45" o:title=""/>
+                </v:shape>
+                <w10:wrap type="topAndBottom" anchorx="margin"/>
+              </v:group>
+            </w:pict>
+          </mc:Fallback>
+        </mc:AlternateContent>
+      </w:r>
+      <w:r>
+        <w:t>In this case we can observe that both sets of p-values</w:t>
+      </w:r>
+      <w:r>
+        <w:t xml:space="preserve"> are significantly less than the level of significance</w:t>
+      </w:r>
+      <w:r>
+        <w:t xml:space="preserve"> (</w:t>
+      </w:r>
+      <w:r>
+        <w:t>0.05</w:t>
+      </w:r>
+      <w:r>
+        <w:t>)</w:t>
+      </w:r>
+      <w:r>
+        <w:t>.</w:t>
+      </w:r>
+      <w:r>
+        <w:t xml:space="preserve"> Hence, the null-hypothesis is rejected, and the </w:t>
+      </w:r>
+      <w:r>
+        <w:rPr>
+          <w:i/>
+        </w:rPr>
+        <w:t>Ratings</w:t>
+      </w:r>
+      <w:r>
+        <w:t xml:space="preserve"> variable does not </w:t>
+      </w:r>
+      <w:r>
+        <w:t>follow</w:t>
+      </w:r>
+      <w:r>
+        <w:t xml:space="preserve"> a normal distribution for ‘free’ and ‘paid’ apps.</w:t>
+      </w:r>
+      <w:r>
+        <w:t xml:space="preserve"> </w:t>
+      </w:r>
+      <w:r>
+        <w:t xml:space="preserve">To confirm this result, the </w:t>
+      </w:r>
+      <w:r>
+        <w:rPr>
+          <w:i/>
+        </w:rPr>
+        <w:t>Q-Q plot charts</w:t>
+      </w:r>
+      <w:r>
+        <w:t xml:space="preserve"> of the two categories were also created:</w:t>
+      </w:r>
+    </w:p>
+    <w:p>
+      <w:r>
+        <w:rPr>
+          <w:rFonts w:cs="Times New Roman"/>
+          <w:szCs w:val="24"/>
+        </w:rPr>
+        <w:t xml:space="preserve">As can be seen in the figure above, the </w:t>
+      </w:r>
+      <w:r>
+        <w:rPr>
+          <w:rFonts w:cs="Times New Roman"/>
+          <w:szCs w:val="24"/>
+        </w:rPr>
+        <w:t xml:space="preserve">data points deviate significantly from the expected normal distribution, confirming the results found by the </w:t>
+      </w:r>
+      <w:r>
+        <w:rPr>
+          <w:i/>
+        </w:rPr>
+        <w:t>Kolmogorov-Smirnov</w:t>
+      </w:r>
+      <w:r>
+        <w:t xml:space="preserve"> and </w:t>
+      </w:r>
+      <w:r>
+        <w:rPr>
+          <w:i/>
+        </w:rPr>
+        <w:t>Shapiro-Wilk</w:t>
+      </w:r>
+      <w:r>
+        <w:t xml:space="preserve"> tests</w:t>
+      </w:r>
+      <w:r>
+        <w:t>.</w:t>
+      </w:r>
+    </w:p>
+    <w:p>
+      <w:r>
+        <w:t xml:space="preserve">Therefore, since one of the assumptions of the </w:t>
+      </w:r>
+      <w:r>
+        <w:rPr>
+          <w:i/>
+        </w:rPr>
+        <w:t>Independent Samples T-test</w:t>
+      </w:r>
+      <w:r>
+        <w:t xml:space="preserve"> </w:t>
+      </w:r>
+      <w:r>
+        <w:t xml:space="preserve">is not upheld, to test if there is any difference between the medians of the two groups, the </w:t>
+      </w:r>
+      <w:r>
+        <w:rPr>
+          <w:i/>
+        </w:rPr>
+        <w:t>Mann-Whitney</w:t>
+      </w:r>
+      <w:r>
+        <w:t xml:space="preserve"> test</w:t>
+      </w:r>
+      <w:r>
+        <w:t xml:space="preserve"> must be used.</w:t>
+      </w:r>
+      <w:r>
+        <w:t xml:space="preserve"> The </w:t>
+      </w:r>
+      <w:r>
+        <w:rPr>
+          <w:i/>
+        </w:rPr>
+        <w:t>Mann-Whitney</w:t>
+      </w:r>
+      <w:r>
+        <w:t xml:space="preserve"> test</w:t>
+      </w:r>
+      <w:r>
+        <w:t xml:space="preserve"> </w:t>
+      </w:r>
+      <w:r>
+        <w:t>checks for the following hypotheses:</w:t>
+      </w:r>
     </w:p>
     <w:p>
       <w:pPr>
@@ -13739,12 +14541,74 @@
         <w:autoSpaceDN w:val="0"/>
         <w:adjustRightInd w:val="0"/>
         <w:spacing w:after="0" w:line="240" w:lineRule="auto"/>
+        <w:ind w:left="1440"/>
         <w:jc w:val="left"/>
         <w:rPr>
           <w:rFonts w:cs="Times New Roman"/>
           <w:szCs w:val="24"/>
         </w:rPr>
       </w:pPr>
+      <w:r>
+        <w:rPr>
+          <w:rFonts w:cs="Times New Roman"/>
+          <w:b/>
+          <w:szCs w:val="24"/>
+        </w:rPr>
+        <w:t>H</w:t>
+      </w:r>
+      <w:r>
+        <w:rPr>
+          <w:rFonts w:cs="Times New Roman"/>
+          <w:b/>
+          <w:szCs w:val="24"/>
+          <w:vertAlign w:val="subscript"/>
+        </w:rPr>
+        <w:t>0</w:t>
+      </w:r>
+      <w:r>
+        <w:rPr>
+          <w:rFonts w:cs="Times New Roman"/>
+          <w:b/>
+          <w:szCs w:val="24"/>
+        </w:rPr>
+        <w:t>:</w:t>
+      </w:r>
+      <w:r>
+        <w:rPr>
+          <w:rFonts w:cs="Times New Roman"/>
+          <w:szCs w:val="24"/>
+        </w:rPr>
+        <w:t xml:space="preserve"> The median </w:t>
+      </w:r>
+      <w:r>
+        <w:rPr>
+          <w:rFonts w:cs="Times New Roman"/>
+          <w:i/>
+          <w:szCs w:val="24"/>
+        </w:rPr>
+        <w:t>Rating</w:t>
+      </w:r>
+      <w:r>
+        <w:rPr>
+          <w:rFonts w:cs="Times New Roman"/>
+          <w:szCs w:val="24"/>
+        </w:rPr>
+        <w:t xml:space="preserve"> of </w:t>
+      </w:r>
+      <w:r>
+        <w:rPr>
+          <w:rFonts w:cs="Times New Roman"/>
+          <w:szCs w:val="24"/>
+        </w:rPr>
+        <w:t>free and paid apps</w:t>
+      </w:r>
+      <w:r>
+        <w:rPr>
+          <w:rFonts w:cs="Times New Roman"/>
+          <w:szCs w:val="24"/>
+        </w:rPr>
+        <w:t xml:space="preserve"> are the same.</w:t>
+      </w:r>
     </w:p>
     <w:p>
       <w:pPr>
@@ -13752,53 +14616,340 @@
         <w:autoSpaceDN w:val="0"/>
         <w:adjustRightInd w:val="0"/>
         <w:spacing w:after="0" w:line="400" w:lineRule="atLeast"/>
+        <w:ind w:left="1440"/>
         <w:jc w:val="left"/>
         <w:rPr>
           <w:rFonts w:cs="Times New Roman"/>
           <w:szCs w:val="24"/>
         </w:rPr>
       </w:pPr>
+      <w:r>
+        <w:rPr>
+          <w:rFonts w:cs="Times New Roman"/>
+          <w:b/>
+          <w:szCs w:val="24"/>
+        </w:rPr>
+        <w:t>H</w:t>
+      </w:r>
+      <w:r>
+        <w:rPr>
+          <w:rFonts w:cs="Times New Roman"/>
+          <w:b/>
+          <w:szCs w:val="24"/>
+          <w:vertAlign w:val="subscript"/>
+        </w:rPr>
+        <w:t>1</w:t>
+      </w:r>
+      <w:r>
+        <w:rPr>
+          <w:rFonts w:cs="Times New Roman"/>
+          <w:b/>
+          <w:szCs w:val="24"/>
+        </w:rPr>
+        <w:t>:</w:t>
+      </w:r>
+      <w:r>
+        <w:rPr>
+          <w:rFonts w:cs="Times New Roman"/>
+          <w:szCs w:val="24"/>
+        </w:rPr>
+        <w:t xml:space="preserve"> The median </w:t>
+      </w:r>
+      <w:r>
+        <w:rPr>
+          <w:rFonts w:cs="Times New Roman"/>
+          <w:i/>
+          <w:szCs w:val="24"/>
+        </w:rPr>
+        <w:t xml:space="preserve">Rating </w:t>
+      </w:r>
+      <w:r>
+        <w:rPr>
+          <w:rFonts w:cs="Times New Roman"/>
+          <w:szCs w:val="24"/>
+        </w:rPr>
+        <w:t xml:space="preserve">of </w:t>
+      </w:r>
+      <w:r>
+        <w:rPr>
+          <w:rFonts w:cs="Times New Roman"/>
+          <w:szCs w:val="24"/>
+        </w:rPr>
+        <w:t xml:space="preserve">free and paid apps </w:t>
+      </w:r>
+      <w:r>
+        <w:rPr>
+          <w:rFonts w:cs="Times New Roman"/>
+          <w:szCs w:val="24"/>
+        </w:rPr>
+        <w:t>are different.</w:t>
+      </w:r>
     </w:p>
     <w:p>
       <w:pPr>
-        <w:autoSpaceDE w:val="0"/>
-        <w:autoSpaceDN w:val="0"/>
-        <w:adjustRightInd w:val="0"/>
-        <w:spacing w:after="0" w:line="240" w:lineRule="auto"/>
+        <w:spacing w:line="259" w:lineRule="auto"/>
         <w:jc w:val="left"/>
-        <w:rPr>
-          <w:rFonts w:cs="Times New Roman"/>
-          <w:szCs w:val="24"/>
-        </w:rPr>
-      </w:pPr>
+      </w:pPr>
+      <w:r>
+        <w:br w:type="page"/>
+      </w:r>
     </w:p>
     <w:p>
-      <w:pPr>
-        <w:autoSpaceDE w:val="0"/>
-        <w:autoSpaceDN w:val="0"/>
-        <w:adjustRightInd w:val="0"/>
-        <w:spacing w:after="0" w:line="240" w:lineRule="auto"/>
-        <w:jc w:val="left"/>
-        <w:rPr>
-          <w:rFonts w:cs="Times New Roman"/>
-          <w:szCs w:val="24"/>
-        </w:rPr>
-      </w:pPr>
+      <w:r>
+        <w:lastRenderedPageBreak/>
+        <w:t>The results of the test are computed in SPSS</w:t>
+      </w:r>
+      <w:r>
+        <w:t>,</w:t>
+      </w:r>
+      <w:r>
+        <w:t xml:space="preserve"> and are given as follows:</w:t>
+      </w:r>
     </w:p>
     <w:p>
       <w:pPr>
-        <w:autoSpaceDE w:val="0"/>
-        <w:autoSpaceDN w:val="0"/>
-        <w:adjustRightInd w:val="0"/>
-        <w:spacing w:after="0" w:line="400" w:lineRule="atLeast"/>
-        <w:jc w:val="left"/>
-        <w:rPr>
-          <w:rFonts w:cs="Times New Roman"/>
-          <w:szCs w:val="24"/>
-        </w:rPr>
-      </w:pPr>
+        <w:keepNext/>
+        <w:jc w:val="center"/>
+      </w:pPr>
+      <w:r>
+        <w:drawing>
+          <wp:inline distT="0" distB="0" distL="0" distR="0" wp14:anchorId="44745CBE" wp14:editId="3F16C3BC">
+            <wp:extent cx="2295525" cy="1485900"/>
+            <wp:effectExtent l="0" t="0" r="9525" b="0"/>
+            <wp:docPr id="34" name="Picture 34"/>
+            <wp:cNvGraphicFramePr>
+              <a:graphicFrameLocks xmlns:a="http://schemas.openxmlformats.org/drawingml/2006/main" noChangeAspect="1"/>
+            </wp:cNvGraphicFramePr>
+            <a:graphic xmlns:a="http://schemas.openxmlformats.org/drawingml/2006/main">
+              <a:graphicData uri="http://schemas.openxmlformats.org/drawingml/2006/picture">
+                <pic:pic xmlns:pic="http://schemas.openxmlformats.org/drawingml/2006/picture">
+                  <pic:nvPicPr>
+                    <pic:cNvPr id="1" name=""/>
+                    <pic:cNvPicPr/>
+                  </pic:nvPicPr>
+                  <pic:blipFill>
+                    <a:blip r:embed="rId46"/>
+                    <a:stretch>
+                      <a:fillRect/>
+                    </a:stretch>
+                  </pic:blipFill>
+                  <pic:spPr>
+                    <a:xfrm>
+                      <a:off x="0" y="0"/>
+                      <a:ext cx="2295525" cy="1485900"/>
+                    </a:xfrm>
+                    <a:prstGeom prst="rect">
+                      <a:avLst/>
+                    </a:prstGeom>
+                  </pic:spPr>
+                </pic:pic>
+              </a:graphicData>
+            </a:graphic>
+          </wp:inline>
+        </w:drawing>
+      </w:r>
     </w:p>
-    <w:p/>
+    <w:p>
+      <w:pPr>
+        <w:pStyle w:val="Caption"/>
+        <w:jc w:val="center"/>
+      </w:pPr>
+      <w:r>
+        <w:t xml:space="preserve">Figure </w:t>
+      </w:r>
+      <w:r>
+        <w:fldChar w:fldCharType="begin"/>
+      </w:r>
+      <w:r>
+        <w:instrText xml:space="preserve"> SEQ Figure \* ARABIC </w:instrText>
+      </w:r>
+      <w:r>
+        <w:fldChar w:fldCharType="separate"/>
+      </w:r>
+      <w:r>
+        <w:rPr>
+          <w:noProof/>
+        </w:rPr>
+        <w:t>15</w:t>
+      </w:r>
+      <w:r>
+        <w:fldChar w:fldCharType="end"/>
+      </w:r>
+      <w:r>
+        <w:t xml:space="preserve"> Outputs for the Mann-Whitney test</w:t>
+      </w:r>
+    </w:p>
+    <w:p>
+      <w:r>
+        <w:t>Since the p-value</w:t>
+      </w:r>
+      <w:r>
+        <w:t xml:space="preserve"> (0.037)</w:t>
+      </w:r>
+      <w:r>
+        <w:t xml:space="preserve"> of the test is less than the level of significance (0.05), the null-hypothesis is rejected, and the median </w:t>
+      </w:r>
+      <w:r>
+        <w:rPr>
+          <w:i/>
+        </w:rPr>
+        <w:t>Rating</w:t>
+      </w:r>
+      <w:r>
+        <w:t xml:space="preserve"> of free and paid app</w:t>
+      </w:r>
+      <w:r>
+        <w:t>lication</w:t>
+      </w:r>
+      <w:r>
+        <w:t>s is not the same.</w:t>
+      </w:r>
+    </w:p>
+    <w:p>
+      <w:r>
+        <w:t>To verify the results of the hypothesis test, the sample mean</w:t>
+      </w:r>
+      <w:r>
+        <w:t>s</w:t>
+      </w:r>
+      <w:r>
+        <w:t xml:space="preserve"> and medians of </w:t>
+      </w:r>
+      <w:r>
+        <w:t>free and paid apps were calculated in SPSS:</w:t>
+      </w:r>
+    </w:p>
+    <w:p>
+      <w:pPr>
+        <w:keepNext/>
+        <w:jc w:val="center"/>
+      </w:pPr>
+      <w:r>
+        <w:drawing>
+          <wp:inline distT="0" distB="0" distL="0" distR="0" wp14:anchorId="28FD1616" wp14:editId="3703687E">
+            <wp:extent cx="3240000" cy="1400339"/>
+            <wp:effectExtent l="0" t="0" r="0" b="9525"/>
+            <wp:docPr id="35" name="Picture 35"/>
+            <wp:cNvGraphicFramePr>
+              <a:graphicFrameLocks xmlns:a="http://schemas.openxmlformats.org/drawingml/2006/main" noChangeAspect="1"/>
+            </wp:cNvGraphicFramePr>
+            <a:graphic xmlns:a="http://schemas.openxmlformats.org/drawingml/2006/main">
+              <a:graphicData uri="http://schemas.openxmlformats.org/drawingml/2006/picture">
+                <pic:pic xmlns:pic="http://schemas.openxmlformats.org/drawingml/2006/picture">
+                  <pic:nvPicPr>
+                    <pic:cNvPr id="1" name=""/>
+                    <pic:cNvPicPr/>
+                  </pic:nvPicPr>
+                  <pic:blipFill>
+                    <a:blip r:embed="rId47"/>
+                    <a:stretch>
+                      <a:fillRect/>
+                    </a:stretch>
+                  </pic:blipFill>
+                  <pic:spPr>
+                    <a:xfrm>
+                      <a:off x="0" y="0"/>
+                      <a:ext cx="3240000" cy="1400339"/>
+                    </a:xfrm>
+                    <a:prstGeom prst="rect">
+                      <a:avLst/>
+                    </a:prstGeom>
+                  </pic:spPr>
+                </pic:pic>
+              </a:graphicData>
+            </a:graphic>
+          </wp:inline>
+        </w:drawing>
+      </w:r>
+    </w:p>
+    <w:p>
+      <w:pPr>
+        <w:pStyle w:val="Caption"/>
+        <w:jc w:val="center"/>
+      </w:pPr>
+      <w:r>
+        <w:t xml:space="preserve">Figure </w:t>
+      </w:r>
+      <w:r>
+        <w:fldChar w:fldCharType="begin"/>
+      </w:r>
+      <w:r>
+        <w:instrText xml:space="preserve"> SEQ Figure \* ARABIC </w:instrText>
+      </w:r>
+      <w:r>
+        <w:fldChar w:fldCharType="separate"/>
+      </w:r>
+      <w:r>
+        <w:rPr>
+          <w:noProof/>
+        </w:rPr>
+        <w:t>16</w:t>
+      </w:r>
+      <w:r>
+        <w:fldChar w:fldCharType="end"/>
+      </w:r>
+      <w:r>
+        <w:t xml:space="preserve"> Table containing sample mean</w:t>
+      </w:r>
+      <w:r>
+        <w:rPr>
+          <w:noProof/>
+        </w:rPr>
+        <w:t xml:space="preserve"> and median of paid and free apps.</w:t>
+      </w:r>
+    </w:p>
+    <w:p>
+      <w:r>
+        <w:t xml:space="preserve">Comparing the two medians, it is apparent that they are not the same, and that the median of paid apps is larger, confirming the result found by the </w:t>
+      </w:r>
+      <w:r>
+        <w:rPr>
+          <w:i/>
+        </w:rPr>
+        <w:t>Mann-Whitney</w:t>
+      </w:r>
+      <w:r>
+        <w:t xml:space="preserve"> test</w:t>
+      </w:r>
+      <w:r>
+        <w:t>. How</w:t>
+      </w:r>
+      <w:r>
+        <w:t xml:space="preserve">ever, when comparing the sample means, the mean of free apps </w:t>
+      </w:r>
+      <w:r>
+        <w:t>is</w:t>
+      </w:r>
+      <w:r>
+        <w:t xml:space="preserve"> the highest, which contradicts the results of the test</w:t>
+      </w:r>
+      <w:bookmarkStart w:id="13" w:name="_GoBack"/>
+      <w:bookmarkEnd w:id="13"/>
+      <w:r>
+        <w:t xml:space="preserve"> as well as the sample medians.</w:t>
+      </w:r>
+      <w:r>
+        <w:t xml:space="preserve"> As such, </w:t>
+      </w:r>
+      <w:r>
+        <w:t>the output</w:t>
+      </w:r>
+      <w:r>
+        <w:t xml:space="preserve"> does not make it</w:t>
+      </w:r>
+      <w:r>
+        <w:t xml:space="preserve"> clear </w:t>
+      </w:r>
+      <w:r>
+        <w:t>if a free or paid application is preferable to obtain a higher rating</w:t>
+      </w:r>
+      <w:r>
+        <w:t>.</w:t>
+      </w:r>
+      <w:r>
+        <w:br w:type="page"/>
+      </w:r>
+    </w:p>
     <w:p>
       <w:pPr>
         <w:pStyle w:val="Heading1"/>
@@ -13806,6 +14957,7 @@
       <w:bookmarkStart w:id="14" w:name="_Ref9968495"/>
       <w:bookmarkStart w:id="15" w:name="_Toc10562531"/>
       <w:r>
+        <w:lastRenderedPageBreak/>
         <w:t>Modelling</w:t>
       </w:r>
       <w:bookmarkEnd w:id="14"/>
@@ -13888,7 +15040,7 @@
       </w:r>
     </w:p>
     <w:sectPr>
-      <w:footerReference w:type="default" r:id="rId41"/>
+      <w:footerReference w:type="default" r:id="rId48"/>
       <w:pgSz w:w="11906" w:h="16838"/>
       <w:pgMar w:top="1440" w:right="1440" w:bottom="1440" w:left="1440" w:header="708" w:footer="708" w:gutter="0"/>
       <w:pgNumType w:start="1"/>
@@ -14562,6 +15714,92 @@
     </w:lvl>
   </w:abstractNum>
   <w:abstractNum w:abstractNumId="5" w15:restartNumberingAfterBreak="0">
+    <w:nsid w:val="74052F31"/>
+    <w:multiLevelType w:val="hybridMultilevel"/>
+    <w:tmpl w:val="703A0586"/>
+    <w:lvl w:ilvl="0" w:tplc="0809000F">
+      <w:start w:val="1"/>
+      <w:numFmt w:val="decimal"/>
+      <w:lvlText w:val="%1."/>
+      <w:lvlJc w:val="left"/>
+      <w:pPr>
+        <w:ind w:left="360" w:hanging="360"/>
+      </w:pPr>
+    </w:lvl>
+    <w:lvl w:ilvl="1" w:tplc="08090019" w:tentative="1">
+      <w:start w:val="1"/>
+      <w:numFmt w:val="lowerLetter"/>
+      <w:lvlText w:val="%2."/>
+      <w:lvlJc w:val="left"/>
+      <w:pPr>
+        <w:ind w:left="1080" w:hanging="360"/>
+      </w:pPr>
+    </w:lvl>
+    <w:lvl w:ilvl="2" w:tplc="0809001B" w:tentative="1">
+      <w:start w:val="1"/>
+      <w:numFmt w:val="lowerRoman"/>
+      <w:lvlText w:val="%3."/>
+      <w:lvlJc w:val="right"/>
+      <w:pPr>
+        <w:ind w:left="1800" w:hanging="180"/>
+      </w:pPr>
+    </w:lvl>
+    <w:lvl w:ilvl="3" w:tplc="0809000F" w:tentative="1">
+      <w:start w:val="1"/>
+      <w:numFmt w:val="decimal"/>
+      <w:lvlText w:val="%4."/>
+      <w:lvlJc w:val="left"/>
+      <w:pPr>
+        <w:ind w:left="2520" w:hanging="360"/>
+      </w:pPr>
+    </w:lvl>
+    <w:lvl w:ilvl="4" w:tplc="08090019" w:tentative="1">
+      <w:start w:val="1"/>
+      <w:numFmt w:val="lowerLetter"/>
+      <w:lvlText w:val="%5."/>
+      <w:lvlJc w:val="left"/>
+      <w:pPr>
+        <w:ind w:left="3240" w:hanging="360"/>
+      </w:pPr>
+    </w:lvl>
+    <w:lvl w:ilvl="5" w:tplc="0809001B" w:tentative="1">
+      <w:start w:val="1"/>
+      <w:numFmt w:val="lowerRoman"/>
+      <w:lvlText w:val="%6."/>
+      <w:lvlJc w:val="right"/>
+      <w:pPr>
+        <w:ind w:left="3960" w:hanging="180"/>
+      </w:pPr>
+    </w:lvl>
+    <w:lvl w:ilvl="6" w:tplc="0809000F" w:tentative="1">
+      <w:start w:val="1"/>
+      <w:numFmt w:val="decimal"/>
+      <w:lvlText w:val="%7."/>
+      <w:lvlJc w:val="left"/>
+      <w:pPr>
+        <w:ind w:left="4680" w:hanging="360"/>
+      </w:pPr>
+    </w:lvl>
+    <w:lvl w:ilvl="7" w:tplc="08090019" w:tentative="1">
+      <w:start w:val="1"/>
+      <w:numFmt w:val="lowerLetter"/>
+      <w:lvlText w:val="%8."/>
+      <w:lvlJc w:val="left"/>
+      <w:pPr>
+        <w:ind w:left="5400" w:hanging="360"/>
+      </w:pPr>
+    </w:lvl>
+    <w:lvl w:ilvl="8" w:tplc="0809001B" w:tentative="1">
+      <w:start w:val="1"/>
+      <w:numFmt w:val="lowerRoman"/>
+      <w:lvlText w:val="%9."/>
+      <w:lvlJc w:val="right"/>
+      <w:pPr>
+        <w:ind w:left="6120" w:hanging="180"/>
+      </w:pPr>
+    </w:lvl>
+  </w:abstractNum>
+  <w:abstractNum w:abstractNumId="6" w15:restartNumberingAfterBreak="0">
     <w:nsid w:val="74B33A35"/>
     <w:multiLevelType w:val="hybridMultilevel"/>
     <w:tmpl w:val="697AF634"/>
@@ -14660,10 +15898,13 @@
     <w:abstractNumId w:val="3"/>
   </w:num>
   <w:num w:numId="5">
-    <w:abstractNumId w:val="5"/>
+    <w:abstractNumId w:val="6"/>
   </w:num>
   <w:num w:numId="6">
     <w:abstractNumId w:val="0"/>
+  </w:num>
+  <w:num w:numId="7">
+    <w:abstractNumId w:val="5"/>
   </w:num>
 </w:numbering>
 </file>
@@ -16009,7 +17250,7 @@
 </file>
 
 <file path=customXml/itemProps1.xml><?xml version="1.0" encoding="utf-8"?>
-<ds:datastoreItem xmlns:ds="http://schemas.openxmlformats.org/officeDocument/2006/customXml" ds:itemID="{93015A63-FA21-43FD-9EF7-A800F5596190}">
+<ds:datastoreItem xmlns:ds="http://schemas.openxmlformats.org/officeDocument/2006/customXml" ds:itemID="{B25B66AE-2F49-4D7C-B571-1B3FFEF7D55E}">
   <ds:schemaRefs>
     <ds:schemaRef ds:uri="http://schemas.openxmlformats.org/officeDocument/2006/bibliography"/>
   </ds:schemaRefs>

</xml_diff>

<commit_message>
Added frequencies and boxplots to descriptives of covariates
</commit_message>
<xml_diff>
--- a/Report.docx
+++ b/Report.docx
@@ -402,7 +402,15 @@
             <w:rPr>
               <w:rFonts w:ascii="Times New Roman" w:hAnsi="Times New Roman" w:cs="Times New Roman"/>
             </w:rPr>
-            <w:t>Table of Contents</w:t>
+            <w:t>Table</w:t>
+          </w:r>
+          <w:bookmarkStart w:id="0" w:name="_GoBack"/>
+          <w:bookmarkEnd w:id="0"/>
+          <w:r>
+            <w:rPr>
+              <w:rFonts w:ascii="Times New Roman" w:hAnsi="Times New Roman" w:cs="Times New Roman"/>
+            </w:rPr>
+            <w:t xml:space="preserve"> of Contents</w:t>
           </w:r>
         </w:p>
         <w:p>
@@ -446,7 +454,7 @@
             </w:rPr>
             <w:fldChar w:fldCharType="separate"/>
           </w:r>
-          <w:hyperlink w:anchor="_Toc10562518" w:history="1">
+          <w:hyperlink w:anchor="_Toc10573266" w:history="1">
             <w:r>
               <w:rPr>
                 <w:rStyle w:val="Hyperlink"/>
@@ -489,7 +497,7 @@
                 <w:noProof/>
                 <w:webHidden/>
               </w:rPr>
-              <w:instrText xml:space="preserve"> PAGEREF _Toc10562518 \h </w:instrText>
+              <w:instrText xml:space="preserve"> PAGEREF _Toc10573266 \h </w:instrText>
             </w:r>
             <w:r>
               <w:rPr>
@@ -534,7 +542,7 @@
               <w:lang w:eastAsia="en-GB"/>
             </w:rPr>
           </w:pPr>
-          <w:hyperlink w:anchor="_Toc10562519" w:history="1">
+          <w:hyperlink w:anchor="_Toc10573267" w:history="1">
             <w:r>
               <w:rPr>
                 <w:rStyle w:val="Hyperlink"/>
@@ -577,7 +585,7 @@
                 <w:noProof/>
                 <w:webHidden/>
               </w:rPr>
-              <w:instrText xml:space="preserve"> PAGEREF _Toc10562519 \h </w:instrText>
+              <w:instrText xml:space="preserve"> PAGEREF _Toc10573267 \h </w:instrText>
             </w:r>
             <w:r>
               <w:rPr>
@@ -622,7 +630,7 @@
               <w:lang w:eastAsia="en-GB"/>
             </w:rPr>
           </w:pPr>
-          <w:hyperlink w:anchor="_Toc10562520" w:history="1">
+          <w:hyperlink w:anchor="_Toc10573268" w:history="1">
             <w:r>
               <w:rPr>
                 <w:rStyle w:val="Hyperlink"/>
@@ -665,7 +673,7 @@
                 <w:noProof/>
                 <w:webHidden/>
               </w:rPr>
-              <w:instrText xml:space="preserve"> PAGEREF _Toc10562520 \h </w:instrText>
+              <w:instrText xml:space="preserve"> PAGEREF _Toc10573268 \h </w:instrText>
             </w:r>
             <w:r>
               <w:rPr>
@@ -710,7 +718,7 @@
               <w:lang w:eastAsia="en-GB"/>
             </w:rPr>
           </w:pPr>
-          <w:hyperlink w:anchor="_Toc10562521" w:history="1">
+          <w:hyperlink w:anchor="_Toc10573269" w:history="1">
             <w:r>
               <w:rPr>
                 <w:rStyle w:val="Hyperlink"/>
@@ -753,7 +761,7 @@
                 <w:noProof/>
                 <w:webHidden/>
               </w:rPr>
-              <w:instrText xml:space="preserve"> PAGEREF _Toc10562521 \h </w:instrText>
+              <w:instrText xml:space="preserve"> PAGEREF _Toc10573269 \h </w:instrText>
             </w:r>
             <w:r>
               <w:rPr>
@@ -798,7 +806,7 @@
               <w:lang w:eastAsia="en-GB"/>
             </w:rPr>
           </w:pPr>
-          <w:hyperlink w:anchor="_Toc10562522" w:history="1">
+          <w:hyperlink w:anchor="_Toc10573270" w:history="1">
             <w:r>
               <w:rPr>
                 <w:rStyle w:val="Hyperlink"/>
@@ -841,7 +849,7 @@
                 <w:noProof/>
                 <w:webHidden/>
               </w:rPr>
-              <w:instrText xml:space="preserve"> PAGEREF _Toc10562522 \h </w:instrText>
+              <w:instrText xml:space="preserve"> PAGEREF _Toc10573270 \h </w:instrText>
             </w:r>
             <w:r>
               <w:rPr>
@@ -886,7 +894,7 @@
               <w:lang w:eastAsia="en-GB"/>
             </w:rPr>
           </w:pPr>
-          <w:hyperlink w:anchor="_Toc10562523" w:history="1">
+          <w:hyperlink w:anchor="_Toc10573271" w:history="1">
             <w:r>
               <w:rPr>
                 <w:rStyle w:val="Hyperlink"/>
@@ -929,7 +937,7 @@
                 <w:noProof/>
                 <w:webHidden/>
               </w:rPr>
-              <w:instrText xml:space="preserve"> PAGEREF _Toc10562523 \h </w:instrText>
+              <w:instrText xml:space="preserve"> PAGEREF _Toc10573271 \h </w:instrText>
             </w:r>
             <w:r>
               <w:rPr>
@@ -974,7 +982,7 @@
               <w:lang w:eastAsia="en-GB"/>
             </w:rPr>
           </w:pPr>
-          <w:hyperlink w:anchor="_Toc10562524" w:history="1">
+          <w:hyperlink w:anchor="_Toc10573272" w:history="1">
             <w:r>
               <w:rPr>
                 <w:rStyle w:val="Hyperlink"/>
@@ -1017,7 +1025,7 @@
                 <w:noProof/>
                 <w:webHidden/>
               </w:rPr>
-              <w:instrText xml:space="preserve"> PAGEREF _Toc10562524 \h </w:instrText>
+              <w:instrText xml:space="preserve"> PAGEREF _Toc10573272 \h </w:instrText>
             </w:r>
             <w:r>
               <w:rPr>
@@ -1037,7 +1045,7 @@
                 <w:noProof/>
                 <w:webHidden/>
               </w:rPr>
-              <w:t>6</w:t>
+              <w:t>7</w:t>
             </w:r>
             <w:r>
               <w:rPr>
@@ -1062,7 +1070,7 @@
               <w:lang w:eastAsia="en-GB"/>
             </w:rPr>
           </w:pPr>
-          <w:hyperlink w:anchor="_Toc10562525" w:history="1">
+          <w:hyperlink w:anchor="_Toc10573273" w:history="1">
             <w:r>
               <w:rPr>
                 <w:rStyle w:val="Hyperlink"/>
@@ -1084,7 +1092,7 @@
                 <w:rStyle w:val="Hyperlink"/>
                 <w:noProof/>
               </w:rPr>
-              <w:t>Scatterplots</w:t>
+              <w:t>Frequencies</w:t>
             </w:r>
             <w:r>
               <w:rPr>
@@ -1105,7 +1113,7 @@
                 <w:noProof/>
                 <w:webHidden/>
               </w:rPr>
-              <w:instrText xml:space="preserve"> PAGEREF _Toc10562525 \h </w:instrText>
+              <w:instrText xml:space="preserve"> PAGEREF _Toc10573273 \h </w:instrText>
             </w:r>
             <w:r>
               <w:rPr>
@@ -1125,7 +1133,7 @@
                 <w:noProof/>
                 <w:webHidden/>
               </w:rPr>
-              <w:t>7</w:t>
+              <w:t>8</w:t>
             </w:r>
             <w:r>
               <w:rPr>
@@ -1150,7 +1158,7 @@
               <w:lang w:eastAsia="en-GB"/>
             </w:rPr>
           </w:pPr>
-          <w:hyperlink w:anchor="_Toc10562526" w:history="1">
+          <w:hyperlink w:anchor="_Toc10573274" w:history="1">
             <w:r>
               <w:rPr>
                 <w:rStyle w:val="Hyperlink"/>
@@ -1172,7 +1180,7 @@
                 <w:rStyle w:val="Hyperlink"/>
                 <w:noProof/>
               </w:rPr>
-              <w:t>Rating vs Reviews</w:t>
+              <w:t>Installs</w:t>
             </w:r>
             <w:r>
               <w:rPr>
@@ -1193,7 +1201,7 @@
                 <w:noProof/>
                 <w:webHidden/>
               </w:rPr>
-              <w:instrText xml:space="preserve"> PAGEREF _Toc10562526 \h </w:instrText>
+              <w:instrText xml:space="preserve"> PAGEREF _Toc10573274 \h </w:instrText>
             </w:r>
             <w:r>
               <w:rPr>
@@ -1213,7 +1221,7 @@
                 <w:noProof/>
                 <w:webHidden/>
               </w:rPr>
-              <w:t>7</w:t>
+              <w:t>8</w:t>
             </w:r>
             <w:r>
               <w:rPr>
@@ -1238,7 +1246,7 @@
               <w:lang w:eastAsia="en-GB"/>
             </w:rPr>
           </w:pPr>
-          <w:hyperlink w:anchor="_Toc10562527" w:history="1">
+          <w:hyperlink w:anchor="_Toc10573275" w:history="1">
             <w:r>
               <w:rPr>
                 <w:rStyle w:val="Hyperlink"/>
@@ -1260,6 +1268,358 @@
                 <w:rStyle w:val="Hyperlink"/>
                 <w:noProof/>
               </w:rPr>
+              <w:t>Type</w:t>
+            </w:r>
+            <w:r>
+              <w:rPr>
+                <w:noProof/>
+                <w:webHidden/>
+              </w:rPr>
+              <w:tab/>
+            </w:r>
+            <w:r>
+              <w:rPr>
+                <w:noProof/>
+                <w:webHidden/>
+              </w:rPr>
+              <w:fldChar w:fldCharType="begin"/>
+            </w:r>
+            <w:r>
+              <w:rPr>
+                <w:noProof/>
+                <w:webHidden/>
+              </w:rPr>
+              <w:instrText xml:space="preserve"> PAGEREF _Toc10573275 \h </w:instrText>
+            </w:r>
+            <w:r>
+              <w:rPr>
+                <w:noProof/>
+                <w:webHidden/>
+              </w:rPr>
+            </w:r>
+            <w:r>
+              <w:rPr>
+                <w:noProof/>
+                <w:webHidden/>
+              </w:rPr>
+              <w:fldChar w:fldCharType="separate"/>
+            </w:r>
+            <w:r>
+              <w:rPr>
+                <w:noProof/>
+                <w:webHidden/>
+              </w:rPr>
+              <w:t>9</w:t>
+            </w:r>
+            <w:r>
+              <w:rPr>
+                <w:noProof/>
+                <w:webHidden/>
+              </w:rPr>
+              <w:fldChar w:fldCharType="end"/>
+            </w:r>
+          </w:hyperlink>
+        </w:p>
+        <w:p>
+          <w:pPr>
+            <w:pStyle w:val="TOC3"/>
+            <w:tabs>
+              <w:tab w:val="left" w:pos="1320"/>
+              <w:tab w:val="right" w:leader="dot" w:pos="9016"/>
+            </w:tabs>
+            <w:rPr>
+              <w:rFonts w:asciiTheme="minorHAnsi" w:eastAsiaTheme="minorEastAsia" w:hAnsiTheme="minorHAnsi"/>
+              <w:noProof/>
+              <w:sz w:val="22"/>
+              <w:lang w:eastAsia="en-GB"/>
+            </w:rPr>
+          </w:pPr>
+          <w:hyperlink w:anchor="_Toc10573276" w:history="1">
+            <w:r>
+              <w:rPr>
+                <w:rStyle w:val="Hyperlink"/>
+                <w:noProof/>
+              </w:rPr>
+              <w:t>3.2.3</w:t>
+            </w:r>
+            <w:r>
+              <w:rPr>
+                <w:rFonts w:asciiTheme="minorHAnsi" w:eastAsiaTheme="minorEastAsia" w:hAnsiTheme="minorHAnsi"/>
+                <w:noProof/>
+                <w:sz w:val="22"/>
+                <w:lang w:eastAsia="en-GB"/>
+              </w:rPr>
+              <w:tab/>
+            </w:r>
+            <w:r>
+              <w:rPr>
+                <w:rStyle w:val="Hyperlink"/>
+                <w:noProof/>
+              </w:rPr>
+              <w:t>Content_Rating</w:t>
+            </w:r>
+            <w:r>
+              <w:rPr>
+                <w:noProof/>
+                <w:webHidden/>
+              </w:rPr>
+              <w:tab/>
+            </w:r>
+            <w:r>
+              <w:rPr>
+                <w:noProof/>
+                <w:webHidden/>
+              </w:rPr>
+              <w:fldChar w:fldCharType="begin"/>
+            </w:r>
+            <w:r>
+              <w:rPr>
+                <w:noProof/>
+                <w:webHidden/>
+              </w:rPr>
+              <w:instrText xml:space="preserve"> PAGEREF _Toc10573276 \h </w:instrText>
+            </w:r>
+            <w:r>
+              <w:rPr>
+                <w:noProof/>
+                <w:webHidden/>
+              </w:rPr>
+            </w:r>
+            <w:r>
+              <w:rPr>
+                <w:noProof/>
+                <w:webHidden/>
+              </w:rPr>
+              <w:fldChar w:fldCharType="separate"/>
+            </w:r>
+            <w:r>
+              <w:rPr>
+                <w:noProof/>
+                <w:webHidden/>
+              </w:rPr>
+              <w:t>10</w:t>
+            </w:r>
+            <w:r>
+              <w:rPr>
+                <w:noProof/>
+                <w:webHidden/>
+              </w:rPr>
+              <w:fldChar w:fldCharType="end"/>
+            </w:r>
+          </w:hyperlink>
+        </w:p>
+        <w:p>
+          <w:pPr>
+            <w:pStyle w:val="TOC2"/>
+            <w:tabs>
+              <w:tab w:val="left" w:pos="880"/>
+              <w:tab w:val="right" w:leader="dot" w:pos="9016"/>
+            </w:tabs>
+            <w:rPr>
+              <w:rFonts w:asciiTheme="minorHAnsi" w:eastAsiaTheme="minorEastAsia" w:hAnsiTheme="minorHAnsi"/>
+              <w:noProof/>
+              <w:sz w:val="22"/>
+              <w:lang w:eastAsia="en-GB"/>
+            </w:rPr>
+          </w:pPr>
+          <w:hyperlink w:anchor="_Toc10573277" w:history="1">
+            <w:r>
+              <w:rPr>
+                <w:rStyle w:val="Hyperlink"/>
+                <w:noProof/>
+              </w:rPr>
+              <w:t>3.3</w:t>
+            </w:r>
+            <w:r>
+              <w:rPr>
+                <w:rFonts w:asciiTheme="minorHAnsi" w:eastAsiaTheme="minorEastAsia" w:hAnsiTheme="minorHAnsi"/>
+                <w:noProof/>
+                <w:sz w:val="22"/>
+                <w:lang w:eastAsia="en-GB"/>
+              </w:rPr>
+              <w:tab/>
+            </w:r>
+            <w:r>
+              <w:rPr>
+                <w:rStyle w:val="Hyperlink"/>
+                <w:noProof/>
+              </w:rPr>
+              <w:t>Scatterplots</w:t>
+            </w:r>
+            <w:r>
+              <w:rPr>
+                <w:noProof/>
+                <w:webHidden/>
+              </w:rPr>
+              <w:tab/>
+            </w:r>
+            <w:r>
+              <w:rPr>
+                <w:noProof/>
+                <w:webHidden/>
+              </w:rPr>
+              <w:fldChar w:fldCharType="begin"/>
+            </w:r>
+            <w:r>
+              <w:rPr>
+                <w:noProof/>
+                <w:webHidden/>
+              </w:rPr>
+              <w:instrText xml:space="preserve"> PAGEREF _Toc10573277 \h </w:instrText>
+            </w:r>
+            <w:r>
+              <w:rPr>
+                <w:noProof/>
+                <w:webHidden/>
+              </w:rPr>
+            </w:r>
+            <w:r>
+              <w:rPr>
+                <w:noProof/>
+                <w:webHidden/>
+              </w:rPr>
+              <w:fldChar w:fldCharType="separate"/>
+            </w:r>
+            <w:r>
+              <w:rPr>
+                <w:noProof/>
+                <w:webHidden/>
+              </w:rPr>
+              <w:t>11</w:t>
+            </w:r>
+            <w:r>
+              <w:rPr>
+                <w:noProof/>
+                <w:webHidden/>
+              </w:rPr>
+              <w:fldChar w:fldCharType="end"/>
+            </w:r>
+          </w:hyperlink>
+        </w:p>
+        <w:p>
+          <w:pPr>
+            <w:pStyle w:val="TOC3"/>
+            <w:tabs>
+              <w:tab w:val="left" w:pos="1320"/>
+              <w:tab w:val="right" w:leader="dot" w:pos="9016"/>
+            </w:tabs>
+            <w:rPr>
+              <w:rFonts w:asciiTheme="minorHAnsi" w:eastAsiaTheme="minorEastAsia" w:hAnsiTheme="minorHAnsi"/>
+              <w:noProof/>
+              <w:sz w:val="22"/>
+              <w:lang w:eastAsia="en-GB"/>
+            </w:rPr>
+          </w:pPr>
+          <w:hyperlink w:anchor="_Toc10573278" w:history="1">
+            <w:r>
+              <w:rPr>
+                <w:rStyle w:val="Hyperlink"/>
+                <w:noProof/>
+              </w:rPr>
+              <w:t>3.3.1</w:t>
+            </w:r>
+            <w:r>
+              <w:rPr>
+                <w:rFonts w:asciiTheme="minorHAnsi" w:eastAsiaTheme="minorEastAsia" w:hAnsiTheme="minorHAnsi"/>
+                <w:noProof/>
+                <w:sz w:val="22"/>
+                <w:lang w:eastAsia="en-GB"/>
+              </w:rPr>
+              <w:tab/>
+            </w:r>
+            <w:r>
+              <w:rPr>
+                <w:rStyle w:val="Hyperlink"/>
+                <w:noProof/>
+              </w:rPr>
+              <w:t>Rating vs Reviews</w:t>
+            </w:r>
+            <w:r>
+              <w:rPr>
+                <w:noProof/>
+                <w:webHidden/>
+              </w:rPr>
+              <w:tab/>
+            </w:r>
+            <w:r>
+              <w:rPr>
+                <w:noProof/>
+                <w:webHidden/>
+              </w:rPr>
+              <w:fldChar w:fldCharType="begin"/>
+            </w:r>
+            <w:r>
+              <w:rPr>
+                <w:noProof/>
+                <w:webHidden/>
+              </w:rPr>
+              <w:instrText xml:space="preserve"> PAGEREF _Toc10573278 \h </w:instrText>
+            </w:r>
+            <w:r>
+              <w:rPr>
+                <w:noProof/>
+                <w:webHidden/>
+              </w:rPr>
+            </w:r>
+            <w:r>
+              <w:rPr>
+                <w:noProof/>
+                <w:webHidden/>
+              </w:rPr>
+              <w:fldChar w:fldCharType="separate"/>
+            </w:r>
+            <w:r>
+              <w:rPr>
+                <w:noProof/>
+                <w:webHidden/>
+              </w:rPr>
+              <w:t>11</w:t>
+            </w:r>
+            <w:r>
+              <w:rPr>
+                <w:noProof/>
+                <w:webHidden/>
+              </w:rPr>
+              <w:fldChar w:fldCharType="end"/>
+            </w:r>
+          </w:hyperlink>
+        </w:p>
+        <w:p>
+          <w:pPr>
+            <w:pStyle w:val="TOC3"/>
+            <w:tabs>
+              <w:tab w:val="left" w:pos="1320"/>
+              <w:tab w:val="right" w:leader="dot" w:pos="9016"/>
+            </w:tabs>
+            <w:rPr>
+              <w:rFonts w:asciiTheme="minorHAnsi" w:eastAsiaTheme="minorEastAsia" w:hAnsiTheme="minorHAnsi"/>
+              <w:noProof/>
+              <w:sz w:val="22"/>
+              <w:lang w:eastAsia="en-GB"/>
+            </w:rPr>
+          </w:pPr>
+          <w:hyperlink w:anchor="_Toc10573279" w:history="1">
+            <w:r>
+              <w:rPr>
+                <w:rStyle w:val="Hyperlink"/>
+                <w:noProof/>
+              </w:rPr>
+              <w:t>3.3.2</w:t>
+            </w:r>
+            <w:r>
+              <w:rPr>
+                <w:rFonts w:asciiTheme="minorHAnsi" w:eastAsiaTheme="minorEastAsia" w:hAnsiTheme="minorHAnsi"/>
+                <w:noProof/>
+                <w:sz w:val="22"/>
+                <w:lang w:eastAsia="en-GB"/>
+              </w:rPr>
+              <w:tab/>
+            </w:r>
+            <w:r>
+              <w:rPr>
+                <w:rStyle w:val="Hyperlink"/>
+                <w:noProof/>
+              </w:rPr>
               <w:t>Rating vs Size</w:t>
             </w:r>
             <w:r>
@@ -1281,7 +1641,7 @@
                 <w:noProof/>
                 <w:webHidden/>
               </w:rPr>
-              <w:instrText xml:space="preserve"> PAGEREF _Toc10562527 \h </w:instrText>
+              <w:instrText xml:space="preserve"> PAGEREF _Toc10573279 \h </w:instrText>
             </w:r>
             <w:r>
               <w:rPr>
@@ -1301,7 +1661,7 @@
                 <w:noProof/>
                 <w:webHidden/>
               </w:rPr>
-              <w:t>8</w:t>
+              <w:t>12</w:t>
             </w:r>
             <w:r>
               <w:rPr>
@@ -1326,7 +1686,7 @@
               <w:lang w:eastAsia="en-GB"/>
             </w:rPr>
           </w:pPr>
-          <w:hyperlink w:anchor="_Toc10562528" w:history="1">
+          <w:hyperlink w:anchor="_Toc10573280" w:history="1">
             <w:r>
               <w:rPr>
                 <w:rStyle w:val="Hyperlink"/>
@@ -1369,7 +1729,7 @@
                 <w:noProof/>
                 <w:webHidden/>
               </w:rPr>
-              <w:instrText xml:space="preserve"> PAGEREF _Toc10562528 \h </w:instrText>
+              <w:instrText xml:space="preserve"> PAGEREF _Toc10573280 \h </w:instrText>
             </w:r>
             <w:r>
               <w:rPr>
@@ -1389,7 +1749,7 @@
                 <w:noProof/>
                 <w:webHidden/>
               </w:rPr>
-              <w:t>9</w:t>
+              <w:t>13</w:t>
             </w:r>
             <w:r>
               <w:rPr>
@@ -1414,7 +1774,7 @@
               <w:lang w:eastAsia="en-GB"/>
             </w:rPr>
           </w:pPr>
-          <w:hyperlink w:anchor="_Toc10562529" w:history="1">
+          <w:hyperlink w:anchor="_Toc10573281" w:history="1">
             <w:r>
               <w:rPr>
                 <w:rStyle w:val="Hyperlink"/>
@@ -1457,7 +1817,7 @@
                 <w:noProof/>
                 <w:webHidden/>
               </w:rPr>
-              <w:instrText xml:space="preserve"> PAGEREF _Toc10562529 \h </w:instrText>
+              <w:instrText xml:space="preserve"> PAGEREF _Toc10573281 \h </w:instrText>
             </w:r>
             <w:r>
               <w:rPr>
@@ -1477,7 +1837,7 @@
                 <w:noProof/>
                 <w:webHidden/>
               </w:rPr>
-              <w:t>9</w:t>
+              <w:t>13</w:t>
             </w:r>
             <w:r>
               <w:rPr>
@@ -1502,7 +1862,7 @@
               <w:lang w:eastAsia="en-GB"/>
             </w:rPr>
           </w:pPr>
-          <w:hyperlink w:anchor="_Toc10562530" w:history="1">
+          <w:hyperlink w:anchor="_Toc10573282" w:history="1">
             <w:r>
               <w:rPr>
                 <w:rStyle w:val="Hyperlink"/>
@@ -1545,7 +1905,7 @@
                 <w:noProof/>
                 <w:webHidden/>
               </w:rPr>
-              <w:instrText xml:space="preserve"> PAGEREF _Toc10562530 \h </w:instrText>
+              <w:instrText xml:space="preserve"> PAGEREF _Toc10573282 \h </w:instrText>
             </w:r>
             <w:r>
               <w:rPr>
@@ -1565,7 +1925,95 @@
                 <w:noProof/>
                 <w:webHidden/>
               </w:rPr>
-              <w:t>12</w:t>
+              <w:t>16</w:t>
+            </w:r>
+            <w:r>
+              <w:rPr>
+                <w:noProof/>
+                <w:webHidden/>
+              </w:rPr>
+              <w:fldChar w:fldCharType="end"/>
+            </w:r>
+          </w:hyperlink>
+        </w:p>
+        <w:p>
+          <w:pPr>
+            <w:pStyle w:val="TOC2"/>
+            <w:tabs>
+              <w:tab w:val="left" w:pos="880"/>
+              <w:tab w:val="right" w:leader="dot" w:pos="9016"/>
+            </w:tabs>
+            <w:rPr>
+              <w:rFonts w:asciiTheme="minorHAnsi" w:eastAsiaTheme="minorEastAsia" w:hAnsiTheme="minorHAnsi"/>
+              <w:noProof/>
+              <w:sz w:val="22"/>
+              <w:lang w:eastAsia="en-GB"/>
+            </w:rPr>
+          </w:pPr>
+          <w:hyperlink w:anchor="_Toc10573283" w:history="1">
+            <w:r>
+              <w:rPr>
+                <w:rStyle w:val="Hyperlink"/>
+                <w:noProof/>
+              </w:rPr>
+              <w:t>4.3</w:t>
+            </w:r>
+            <w:r>
+              <w:rPr>
+                <w:rFonts w:asciiTheme="minorHAnsi" w:eastAsiaTheme="minorEastAsia" w:hAnsiTheme="minorHAnsi"/>
+                <w:noProof/>
+                <w:sz w:val="22"/>
+                <w:lang w:eastAsia="en-GB"/>
+              </w:rPr>
+              <w:tab/>
+            </w:r>
+            <w:r>
+              <w:rPr>
+                <w:rStyle w:val="Hyperlink"/>
+                <w:noProof/>
+              </w:rPr>
+              <w:t>Rating vs. Type</w:t>
+            </w:r>
+            <w:r>
+              <w:rPr>
+                <w:noProof/>
+                <w:webHidden/>
+              </w:rPr>
+              <w:tab/>
+            </w:r>
+            <w:r>
+              <w:rPr>
+                <w:noProof/>
+                <w:webHidden/>
+              </w:rPr>
+              <w:fldChar w:fldCharType="begin"/>
+            </w:r>
+            <w:r>
+              <w:rPr>
+                <w:noProof/>
+                <w:webHidden/>
+              </w:rPr>
+              <w:instrText xml:space="preserve"> PAGEREF _Toc10573283 \h </w:instrText>
+            </w:r>
+            <w:r>
+              <w:rPr>
+                <w:noProof/>
+                <w:webHidden/>
+              </w:rPr>
+            </w:r>
+            <w:r>
+              <w:rPr>
+                <w:noProof/>
+                <w:webHidden/>
+              </w:rPr>
+              <w:fldChar w:fldCharType="separate"/>
+            </w:r>
+            <w:r>
+              <w:rPr>
+                <w:noProof/>
+                <w:webHidden/>
+              </w:rPr>
+              <w:t>19</w:t>
             </w:r>
             <w:r>
               <w:rPr>
@@ -1590,7 +2038,7 @@
               <w:lang w:eastAsia="en-GB"/>
             </w:rPr>
           </w:pPr>
-          <w:hyperlink w:anchor="_Toc10562531" w:history="1">
+          <w:hyperlink w:anchor="_Toc10573284" w:history="1">
             <w:r>
               <w:rPr>
                 <w:rStyle w:val="Hyperlink"/>
@@ -1633,7 +2081,7 @@
                 <w:noProof/>
                 <w:webHidden/>
               </w:rPr>
-              <w:instrText xml:space="preserve"> PAGEREF _Toc10562531 \h </w:instrText>
+              <w:instrText xml:space="preserve"> PAGEREF _Toc10573284 \h </w:instrText>
             </w:r>
             <w:r>
               <w:rPr>
@@ -1653,7 +2101,7 @@
                 <w:noProof/>
                 <w:webHidden/>
               </w:rPr>
-              <w:t>16</w:t>
+              <w:t>20</w:t>
             </w:r>
             <w:r>
               <w:rPr>
@@ -1678,7 +2126,7 @@
               <w:lang w:eastAsia="en-GB"/>
             </w:rPr>
           </w:pPr>
-          <w:hyperlink w:anchor="_Toc10562532" w:history="1">
+          <w:hyperlink w:anchor="_Toc10573285" w:history="1">
             <w:r>
               <w:rPr>
                 <w:rStyle w:val="Hyperlink"/>
@@ -1721,7 +2169,7 @@
                 <w:noProof/>
                 <w:webHidden/>
               </w:rPr>
-              <w:instrText xml:space="preserve"> PAGEREF _Toc10562532 \h </w:instrText>
+              <w:instrText xml:space="preserve"> PAGEREF _Toc10573285 \h </w:instrText>
             </w:r>
             <w:r>
               <w:rPr>
@@ -1741,7 +2189,7 @@
                 <w:noProof/>
                 <w:webHidden/>
               </w:rPr>
-              <w:t>17</w:t>
+              <w:t>21</w:t>
             </w:r>
             <w:r>
               <w:rPr>
@@ -1766,7 +2214,7 @@
               <w:lang w:eastAsia="en-GB"/>
             </w:rPr>
           </w:pPr>
-          <w:hyperlink w:anchor="_Toc10562533" w:history="1">
+          <w:hyperlink w:anchor="_Toc10573286" w:history="1">
             <w:r>
               <w:rPr>
                 <w:rStyle w:val="Hyperlink"/>
@@ -1809,7 +2257,7 @@
                 <w:noProof/>
                 <w:webHidden/>
               </w:rPr>
-              <w:instrText xml:space="preserve"> PAGEREF _Toc10562533 \h </w:instrText>
+              <w:instrText xml:space="preserve"> PAGEREF _Toc10573286 \h </w:instrText>
             </w:r>
             <w:r>
               <w:rPr>
@@ -1829,7 +2277,7 @@
                 <w:noProof/>
                 <w:webHidden/>
               </w:rPr>
-              <w:t>17</w:t>
+              <w:t>21</w:t>
             </w:r>
             <w:r>
               <w:rPr>
@@ -1880,12 +2328,12 @@
       <w:pPr>
         <w:pStyle w:val="Heading1"/>
       </w:pPr>
-      <w:bookmarkStart w:id="0" w:name="_Toc10562518"/>
+      <w:bookmarkStart w:id="1" w:name="_Toc10573266"/>
       <w:r>
         <w:lastRenderedPageBreak/>
         <w:t>Introduction</w:t>
       </w:r>
-      <w:bookmarkEnd w:id="0"/>
+      <w:bookmarkEnd w:id="1"/>
     </w:p>
     <w:p>
       <w:r>
@@ -1903,15 +2351,7 @@
         <w:t>. This dataset was chosen because it contains data that can provide actionable insight on what makes an application successful on this platform. This dataset contains data on around 10,000 Play Store applications which were scraped from the Google Play Store itself.</w:t>
       </w:r>
       <w:r>
-        <w:t xml:space="preserve"> The original dataset contains 13 attributes that describe each application however </w:t>
-      </w:r>
-      <w:proofErr w:type="gramStart"/>
-      <w:r>
-        <w:t>for the purpose of</w:t>
-      </w:r>
-      <w:proofErr w:type="gramEnd"/>
-      <w:r>
-        <w:t xml:space="preserve"> this assignment only 6 of these were kept. The variables that were used are listed below:</w:t>
+        <w:t xml:space="preserve"> The original dataset contains 13 attributes that describe each application however for the purpose of this assignment only 6 of these were kept. The variables that were used are listed below:</w:t>
       </w:r>
     </w:p>
     <w:p>
@@ -1988,13 +2428,8 @@
           <w:numId w:val="4"/>
         </w:numPr>
       </w:pPr>
-      <w:proofErr w:type="spellStart"/>
-      <w:r>
-        <w:t>Content_Rating</w:t>
-      </w:r>
-      <w:proofErr w:type="spellEnd"/>
-      <w:r>
-        <w:t xml:space="preserve"> (Factor)</w:t>
+      <w:r>
+        <w:t>Content_Rating (Factor)</w:t>
       </w:r>
     </w:p>
     <w:p>
@@ -2076,14 +2511,12 @@
       <w:r>
         <w:t xml:space="preserve"> and the </w:t>
       </w:r>
-      <w:proofErr w:type="spellStart"/>
       <w:r>
         <w:rPr>
           <w:i/>
         </w:rPr>
         <w:t>Content_Rating</w:t>
       </w:r>
-      <w:proofErr w:type="spellEnd"/>
       <w:r>
         <w:t xml:space="preserve"> factor </w:t>
       </w:r>
@@ -2105,129 +2538,132 @@
       <w:pPr>
         <w:pStyle w:val="Heading1"/>
       </w:pPr>
-      <w:bookmarkStart w:id="1" w:name="_Toc10562519"/>
+      <w:bookmarkStart w:id="2" w:name="_Toc10573267"/>
       <w:r>
         <w:lastRenderedPageBreak/>
         <w:t>Aims and Objectives</w:t>
-      </w:r>
-      <w:bookmarkEnd w:id="1"/>
-    </w:p>
-    <w:p>
-      <w:r>
-        <w:t xml:space="preserve">The objective of this assignment was to figure out if there were any correlations between the </w:t>
-      </w:r>
-      <w:r>
-        <w:rPr>
-          <w:i/>
-        </w:rPr>
-        <w:t>Rating</w:t>
-      </w:r>
-      <w:r>
-        <w:t xml:space="preserve"> and any of the other variables. This would be useful to identify what makes an application successful on the Google Play Store. </w:t>
-      </w:r>
-      <w:r>
-        <w:t xml:space="preserve">Hypothetically it makes sense to assume that an application which is paid should have a higher rating. Moreover, if </w:t>
-      </w:r>
-      <w:r>
-        <w:t xml:space="preserve">an application </w:t>
-      </w:r>
-      <w:r>
-        <w:t xml:space="preserve">has </w:t>
-      </w:r>
-      <w:proofErr w:type="gramStart"/>
-      <w:r>
-        <w:t>a large number of</w:t>
-      </w:r>
-      <w:proofErr w:type="gramEnd"/>
-      <w:r>
-        <w:t xml:space="preserve"> installs it also makes sense to expect a higher rating. </w:t>
-      </w:r>
-      <w:r>
-        <w:t xml:space="preserve">Also, through the tests </w:t>
-      </w:r>
-      <w:r>
-        <w:t xml:space="preserve">the ideal demographical target of an app should be found by finding which factor in the </w:t>
-      </w:r>
-      <w:proofErr w:type="spellStart"/>
-      <w:r>
-        <w:rPr>
-          <w:i/>
-          <w:iCs/>
-        </w:rPr>
-        <w:t>Content_Rating</w:t>
-      </w:r>
-      <w:proofErr w:type="spellEnd"/>
-      <w:r>
-        <w:t xml:space="preserve"> variable has the highest rating.</w:t>
-      </w:r>
-      <w:r>
-        <w:t xml:space="preserve"> Regarding </w:t>
-      </w:r>
-      <w:r>
-        <w:rPr>
-          <w:i/>
-          <w:iCs/>
-        </w:rPr>
-        <w:t>size</w:t>
-      </w:r>
-      <w:r>
-        <w:t xml:space="preserve"> there are two </w:t>
-      </w:r>
-      <w:r>
-        <w:t>possibilities</w:t>
-      </w:r>
-      <w:r>
-        <w:t xml:space="preserve">, either an application with a large size gets a higher rating due to its better quality or else small sized apps get a higher rating because they do not take up as much </w:t>
-      </w:r>
-      <w:r>
-        <w:t xml:space="preserve">of the </w:t>
-      </w:r>
-      <w:r>
-        <w:t>space</w:t>
-      </w:r>
-      <w:r>
-        <w:t xml:space="preserve"> on their device (which can often be limited)</w:t>
-      </w:r>
-      <w:r>
-        <w:t>.</w:t>
-      </w:r>
-      <w:r>
-        <w:br w:type="page"/>
-      </w:r>
-    </w:p>
-    <w:p>
-      <w:pPr>
-        <w:pStyle w:val="Heading1"/>
-      </w:pPr>
-      <w:bookmarkStart w:id="2" w:name="_Toc10562520"/>
-      <w:r>
-        <w:lastRenderedPageBreak/>
-        <w:t>Descriptive</w:t>
-      </w:r>
-      <w:r>
-        <w:t xml:space="preserve"> Statistics &amp; Illustrations</w:t>
       </w:r>
       <w:bookmarkEnd w:id="2"/>
     </w:p>
     <w:p>
-      <w:pPr>
-        <w:pStyle w:val="Heading2"/>
-      </w:pPr>
-      <w:bookmarkStart w:id="3" w:name="_Toc10562521"/>
-      <w:r>
-        <w:t>Measurements of Location</w:t>
+      <w:r>
+        <w:t xml:space="preserve">The objective of this assignment was to figure out if there were any correlations between the </w:t>
+      </w:r>
+      <w:r>
+        <w:rPr>
+          <w:i/>
+        </w:rPr>
+        <w:t>Rating</w:t>
+      </w:r>
+      <w:r>
+        <w:t xml:space="preserve"> and any of the other variables. This would be useful to identify what makes an application successful on the Google Play Store. </w:t>
+      </w:r>
+      <w:r>
+        <w:t xml:space="preserve">Hypothetically it makes sense to assume that an application which is paid should have a higher rating. Moreover, if </w:t>
+      </w:r>
+      <w:r>
+        <w:t xml:space="preserve">an application </w:t>
+      </w:r>
+      <w:r>
+        <w:t xml:space="preserve">has </w:t>
+      </w:r>
+      <w:proofErr w:type="gramStart"/>
+      <w:r>
+        <w:t>a large number of</w:t>
+      </w:r>
+      <w:proofErr w:type="gramEnd"/>
+      <w:r>
+        <w:t xml:space="preserve"> installs it also makes sense to expect a higher rating. </w:t>
+      </w:r>
+      <w:r>
+        <w:t xml:space="preserve">Also, through the tests </w:t>
+      </w:r>
+      <w:r>
+        <w:t xml:space="preserve">the ideal demographical target of an app should be found by finding which factor in the </w:t>
+      </w:r>
+      <w:r>
+        <w:rPr>
+          <w:i/>
+          <w:iCs/>
+        </w:rPr>
+        <w:t>Content_Rating</w:t>
+      </w:r>
+      <w:r>
+        <w:t xml:space="preserve"> variable has the highest rating.</w:t>
+      </w:r>
+      <w:r>
+        <w:t xml:space="preserve"> Regarding </w:t>
+      </w:r>
+      <w:r>
+        <w:rPr>
+          <w:i/>
+          <w:iCs/>
+        </w:rPr>
+        <w:t>size</w:t>
+      </w:r>
+      <w:r>
+        <w:t xml:space="preserve"> there are two </w:t>
+      </w:r>
+      <w:r>
+        <w:t>possibilities</w:t>
+      </w:r>
+      <w:r>
+        <w:t xml:space="preserve">, either an application with a large size gets a higher rating due to its better quality or else small sized apps get a higher rating because they do not take up as much </w:t>
+      </w:r>
+      <w:r>
+        <w:t xml:space="preserve">of the </w:t>
+      </w:r>
+      <w:r>
+        <w:t>space</w:t>
+      </w:r>
+      <w:r>
+        <w:t xml:space="preserve"> on their device (which can often be limited)</w:t>
+      </w:r>
+      <w:r>
+        <w:t>.</w:t>
+      </w:r>
+      <w:r>
+        <w:br w:type="page"/>
+      </w:r>
+    </w:p>
+    <w:p>
+      <w:pPr>
+        <w:pStyle w:val="Heading1"/>
+      </w:pPr>
+      <w:bookmarkStart w:id="3" w:name="_Toc10573268"/>
+      <w:r>
+        <w:lastRenderedPageBreak/>
+        <w:t>Descriptive</w:t>
+      </w:r>
+      <w:r>
+        <w:t xml:space="preserve"> Statistics &amp; Illustrations</w:t>
       </w:r>
       <w:bookmarkEnd w:id="3"/>
     </w:p>
     <w:p>
       <w:pPr>
+        <w:pStyle w:val="Heading2"/>
+      </w:pPr>
+      <w:bookmarkStart w:id="4" w:name="_Toc10573269"/>
+      <w:r>
+        <w:t>Measurements of Location</w:t>
+      </w:r>
+      <w:bookmarkEnd w:id="4"/>
+    </w:p>
+    <w:p>
+      <w:r>
+        <w:t>This section will explain the measurements of locations obtained for the covariate variables and the frequencies obtained for the factors.</w:t>
+      </w:r>
+    </w:p>
+    <w:p>
+      <w:pPr>
         <w:pStyle w:val="Heading3"/>
       </w:pPr>
-      <w:bookmarkStart w:id="4" w:name="_Toc10562522"/>
+      <w:bookmarkStart w:id="5" w:name="_Toc10573270"/>
       <w:r>
         <w:t>Rating</w:t>
       </w:r>
-      <w:bookmarkEnd w:id="4"/>
+      <w:bookmarkEnd w:id="5"/>
     </w:p>
     <w:p>
       <w:pPr>
@@ -4115,6 +4551,7 @@
           </w:tcPr>
           <w:p>
             <w:pPr>
+              <w:keepNext/>
               <w:autoSpaceDE w:val="0"/>
               <w:autoSpaceDN w:val="0"/>
               <w:adjustRightInd w:val="0"/>
@@ -4141,10 +4578,293 @@
         </w:tc>
       </w:tr>
     </w:tbl>
+    <w:p>
+      <w:pPr>
+        <w:pStyle w:val="Caption"/>
+        <w:spacing w:before="240"/>
+        <w:jc w:val="center"/>
+      </w:pPr>
+      <w:r>
+        <w:t xml:space="preserve">Table </w:t>
+      </w:r>
+      <w:r>
+        <w:fldChar w:fldCharType="begin"/>
+      </w:r>
+      <w:r>
+        <w:instrText xml:space="preserve"> SEQ Table \* ARABIC </w:instrText>
+      </w:r>
+      <w:r>
+        <w:fldChar w:fldCharType="separate"/>
+      </w:r>
+      <w:r>
+        <w:rPr>
+          <w:noProof/>
+        </w:rPr>
+        <w:t>1</w:t>
+      </w:r>
+      <w:r>
+        <w:rPr>
+          <w:noProof/>
+        </w:rPr>
+        <w:fldChar w:fldCharType="end"/>
+      </w:r>
+      <w:r>
+        <w:t xml:space="preserve"> Descriptives for Rating</w:t>
+      </w:r>
+    </w:p>
+    <w:p>
+      <w:r>
+        <w:t>Table 1</w:t>
+      </w:r>
+      <w:r>
+        <w:t xml:space="preserve"> contains the measurements of location for the </w:t>
+      </w:r>
+      <w:r>
+        <w:rPr>
+          <w:i/>
+          <w:iCs/>
+        </w:rPr>
+        <w:t>Rating</w:t>
+      </w:r>
+      <w:r>
+        <w:t xml:space="preserve"> covariate. The range, minimum and maximum clearly indicate that this rating ranges from 0 to 5. </w:t>
+      </w:r>
+      <w:r>
+        <w:t xml:space="preserve">The average rating is 3.622 which shows that more applications in the dataset have a higher rating. In fact, this can be verified by the median which is 4.200 and by the skewness which is -1.765. </w:t>
+      </w:r>
+    </w:p>
+    <w:p>
+      <w:r>
+        <w:t xml:space="preserve">This negative skewness shows that the distribution of ratings is skewed to the right: towards the higher values. The kurtosis </w:t>
+      </w:r>
+      <w:r>
+        <w:t>value (1.561) shows</w:t>
+      </w:r>
+      <w:r>
+        <w:t xml:space="preserve"> </w:t>
+      </w:r>
+      <w:r>
+        <w:t xml:space="preserve">that people prefer to give either a very high or a very low rating instead of a medium rating. </w:t>
+      </w:r>
+      <w:r>
+        <w:t>The 5% trimmed mean is 3.751 which shows that there is a higher number of lower rated extreme cases since this trimmed mean is greater than the actual mean. The standard deviation is relatively high considering the small range which shows that the ratings are also quite spread.</w:t>
+      </w:r>
+    </w:p>
     <w:p/>
     <w:p>
       <w:r>
-        <w:t xml:space="preserve">The above table contains the measurements of location for the </w:t>
+        <w:rPr>
+          <w:noProof/>
+        </w:rPr>
+        <w:lastRenderedPageBreak/>
+        <mc:AlternateContent>
+          <mc:Choice Requires="wps">
+            <w:drawing>
+              <wp:anchor distT="0" distB="0" distL="114300" distR="114300" simplePos="0" relativeHeight="251666432" behindDoc="1" locked="0" layoutInCell="1" allowOverlap="1" wp14:anchorId="66E10ED2" wp14:editId="59EF5073">
+                <wp:simplePos x="0" y="0"/>
+                <wp:positionH relativeFrom="column">
+                  <wp:posOffset>2797810</wp:posOffset>
+                </wp:positionH>
+                <wp:positionV relativeFrom="paragraph">
+                  <wp:posOffset>2411730</wp:posOffset>
+                </wp:positionV>
+                <wp:extent cx="2928620" cy="635"/>
+                <wp:effectExtent l="0" t="0" r="0" b="0"/>
+                <wp:wrapTight wrapText="bothSides">
+                  <wp:wrapPolygon edited="0">
+                    <wp:start x="0" y="0"/>
+                    <wp:lineTo x="0" y="21600"/>
+                    <wp:lineTo x="21600" y="21600"/>
+                    <wp:lineTo x="21600" y="0"/>
+                  </wp:wrapPolygon>
+                </wp:wrapTight>
+                <wp:docPr id="36" name="Text Box 36"/>
+                <wp:cNvGraphicFramePr/>
+                <a:graphic xmlns:a="http://schemas.openxmlformats.org/drawingml/2006/main">
+                  <a:graphicData uri="http://schemas.microsoft.com/office/word/2010/wordprocessingShape">
+                    <wps:wsp>
+                      <wps:cNvSpPr txBox="1"/>
+                      <wps:spPr>
+                        <a:xfrm>
+                          <a:off x="0" y="0"/>
+                          <a:ext cx="2928620" cy="635"/>
+                        </a:xfrm>
+                        <a:prstGeom prst="rect">
+                          <a:avLst/>
+                        </a:prstGeom>
+                        <a:solidFill>
+                          <a:prstClr val="white"/>
+                        </a:solidFill>
+                        <a:ln>
+                          <a:noFill/>
+                        </a:ln>
+                      </wps:spPr>
+                      <wps:txbx>
+                        <w:txbxContent>
+                          <w:p>
+                            <w:pPr>
+                              <w:pStyle w:val="Caption"/>
+                              <w:jc w:val="center"/>
+                              <w:rPr>
+                                <w:sz w:val="24"/>
+                              </w:rPr>
+                            </w:pPr>
+                            <w:r>
+                              <w:t xml:space="preserve">Figure </w:t>
+                            </w:r>
+                            <w:r>
+                              <w:fldChar w:fldCharType="begin"/>
+                            </w:r>
+                            <w:r>
+                              <w:instrText xml:space="preserve"> SEQ Figure \* ARABIC </w:instrText>
+                            </w:r>
+                            <w:r>
+                              <w:fldChar w:fldCharType="separate"/>
+                            </w:r>
+                            <w:r>
+                              <w:rPr>
+                                <w:noProof/>
+                              </w:rPr>
+                              <w:t>1</w:t>
+                            </w:r>
+                            <w:r>
+                              <w:fldChar w:fldCharType="end"/>
+                            </w:r>
+                            <w:r>
+                              <w:t xml:space="preserve"> Boxplot for Rating</w:t>
+                            </w:r>
+                          </w:p>
+                        </w:txbxContent>
+                      </wps:txbx>
+                      <wps:bodyPr rot="0" spcFirstLastPara="0" vertOverflow="overflow" horzOverflow="overflow" vert="horz" wrap="square" lIns="0" tIns="0" rIns="0" bIns="0" numCol="1" spcCol="0" rtlCol="0" fromWordArt="0" anchor="t" anchorCtr="0" forceAA="0" compatLnSpc="1">
+                        <a:prstTxWarp prst="textNoShape">
+                          <a:avLst/>
+                        </a:prstTxWarp>
+                        <a:spAutoFit/>
+                      </wps:bodyPr>
+                    </wps:wsp>
+                  </a:graphicData>
+                </a:graphic>
+              </wp:anchor>
+            </w:drawing>
+          </mc:Choice>
+          <mc:Fallback>
+            <w:pict>
+              <v:shapetype w14:anchorId="66E10ED2" id="_x0000_t202" coordsize="21600,21600" o:spt="202" path="m,l,21600r21600,l21600,xe">
+                <v:stroke joinstyle="miter"/>
+                <v:path gradientshapeok="t" o:connecttype="rect"/>
+              </v:shapetype>
+              <v:shape id="Text Box 36" o:spid="_x0000_s1026" type="#_x0000_t202" style="position:absolute;left:0;text-align:left;margin-left:220.3pt;margin-top:189.9pt;width:230.6pt;height:.05pt;z-index:-251650048;visibility:visible;mso-wrap-style:square;mso-wrap-distance-left:9pt;mso-wrap-distance-top:0;mso-wrap-distance-right:9pt;mso-wrap-distance-bottom:0;mso-position-horizontal:absolute;mso-position-horizontal-relative:text;mso-position-vertical:absolute;mso-position-vertical-relative:text;v-text-anchor:top" o:gfxdata="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" stroked="f">
+                <v:textbox style="mso-fit-shape-to-text:t" inset="0,0,0,0">
+                  <w:txbxContent>
+                    <w:p>
+                      <w:pPr>
+                        <w:pStyle w:val="Caption"/>
+                        <w:jc w:val="center"/>
+                        <w:rPr>
+                          <w:sz w:val="24"/>
+                        </w:rPr>
+                      </w:pPr>
+                      <w:r>
+                        <w:t xml:space="preserve">Figure </w:t>
+                      </w:r>
+                      <w:r>
+                        <w:fldChar w:fldCharType="begin"/>
+                      </w:r>
+                      <w:r>
+                        <w:instrText xml:space="preserve"> SEQ Figure \* ARABIC </w:instrText>
+                      </w:r>
+                      <w:r>
+                        <w:fldChar w:fldCharType="separate"/>
+                      </w:r>
+                      <w:r>
+                        <w:rPr>
+                          <w:noProof/>
+                        </w:rPr>
+                        <w:t>1</w:t>
+                      </w:r>
+                      <w:r>
+                        <w:fldChar w:fldCharType="end"/>
+                      </w:r>
+                      <w:r>
+                        <w:t xml:space="preserve"> Boxplot for Rating</w:t>
+                      </w:r>
+                    </w:p>
+                  </w:txbxContent>
+                </v:textbox>
+                <w10:wrap type="tight"/>
+              </v:shape>
+            </w:pict>
+          </mc:Fallback>
+        </mc:AlternateContent>
+      </w:r>
+      <w:r>
+        <w:drawing>
+          <wp:anchor distT="0" distB="0" distL="114300" distR="114300" simplePos="0" relativeHeight="251664384" behindDoc="1" locked="0" layoutInCell="1" allowOverlap="1" wp14:anchorId="67C88F9B" wp14:editId="5E1CB366">
+            <wp:simplePos x="0" y="0"/>
+            <wp:positionH relativeFrom="margin">
+              <wp:align>right</wp:align>
+            </wp:positionH>
+            <wp:positionV relativeFrom="paragraph">
+              <wp:posOffset>7620</wp:posOffset>
+            </wp:positionV>
+            <wp:extent cx="2929157" cy="2346960"/>
+            <wp:effectExtent l="0" t="0" r="5080" b="0"/>
+            <wp:wrapTight wrapText="bothSides">
+              <wp:wrapPolygon edited="0">
+                <wp:start x="0" y="0"/>
+                <wp:lineTo x="0" y="21390"/>
+                <wp:lineTo x="21497" y="21390"/>
+                <wp:lineTo x="21497" y="0"/>
+                <wp:lineTo x="0" y="0"/>
+              </wp:wrapPolygon>
+            </wp:wrapTight>
+            <wp:docPr id="35" name="Picture 35"/>
+            <wp:cNvGraphicFramePr>
+              <a:graphicFrameLocks xmlns:a="http://schemas.openxmlformats.org/drawingml/2006/main" noChangeAspect="1"/>
+            </wp:cNvGraphicFramePr>
+            <a:graphic xmlns:a="http://schemas.openxmlformats.org/drawingml/2006/main">
+              <a:graphicData uri="http://schemas.openxmlformats.org/drawingml/2006/picture">
+                <pic:pic xmlns:pic="http://schemas.openxmlformats.org/drawingml/2006/picture">
+                  <pic:nvPicPr>
+                    <pic:cNvPr id="1" name=""/>
+                    <pic:cNvPicPr/>
+                  </pic:nvPicPr>
+                  <pic:blipFill>
+                    <a:blip r:embed="rId11">
+                      <a:extLst>
+                        <a:ext uri="{28A0092B-C50C-407E-A947-70E740481C1C}">
+                          <a14:useLocalDpi xmlns:a14="http://schemas.microsoft.com/office/drawing/2010/main" val="0"/>
+                        </a:ext>
+                      </a:extLst>
+                    </a:blip>
+                    <a:stretch>
+                      <a:fillRect/>
+                    </a:stretch>
+                  </pic:blipFill>
+                  <pic:spPr>
+                    <a:xfrm>
+                      <a:off x="0" y="0"/>
+                      <a:ext cx="2929157" cy="2346960"/>
+                    </a:xfrm>
+                    <a:prstGeom prst="rect">
+                      <a:avLst/>
+                    </a:prstGeom>
+                  </pic:spPr>
+                </pic:pic>
+              </a:graphicData>
+            </a:graphic>
+            <wp14:sizeRelH relativeFrom="page">
+              <wp14:pctWidth>0</wp14:pctWidth>
+            </wp14:sizeRelH>
+            <wp14:sizeRelV relativeFrom="page">
+              <wp14:pctHeight>0</wp14:pctHeight>
+            </wp14:sizeRelV>
+          </wp:anchor>
+        </w:drawing>
+      </w:r>
+      <w:r>
+        <w:t xml:space="preserve">Figure 1 shows the box plot for the </w:t>
       </w:r>
       <w:r>
         <w:rPr>
@@ -4154,42 +4874,29 @@
         <w:t>Rating</w:t>
       </w:r>
       <w:r>
-        <w:t xml:space="preserve"> covariate. The range, minimum and maximum clearly indicate that this rating ranges from 0 to 5. </w:t>
-      </w:r>
-      <w:r>
-        <w:t xml:space="preserve">The average rating is 3.622 which shows that more applications in the dataset have a higher rating. In fact, this can be verified by the median which is 4.200 and by the skewness which is -1.765. </w:t>
-      </w:r>
-    </w:p>
-    <w:p>
-      <w:r>
-        <w:t xml:space="preserve">This negative skewness shows that the distribution of ratings is skewed to the right: towards the higher values. The kurtosis </w:t>
-      </w:r>
-      <w:r>
-        <w:t>value (1.561) shows</w:t>
-      </w:r>
-      <w:r>
-        <w:t xml:space="preserve"> </w:t>
-      </w:r>
-      <w:r>
-        <w:t xml:space="preserve">that people prefer to give either a very high or a very low rating instead of a medium rating. </w:t>
-      </w:r>
-      <w:r>
-        <w:t>The 5% trimmed mean is 3.751 which shows that there is a higher number of lower rated extreme cases since this trimmed mean is greater than the actual mean. The standard deviation is relatively high considering the small range which shows that the ratings are also quite spread.</w:t>
+        <w:t xml:space="preserve"> covariate. The line inside the box represents the median which also lies around 4.2 and shows that the data is skewed since it is not equidistant from the hinges. It is negatively skewed since it closer to the 75</w:t>
+      </w:r>
+      <w:r>
+        <w:rPr>
+          <w:vertAlign w:val="superscript"/>
+        </w:rPr>
+        <w:t>th</w:t>
+      </w:r>
+      <w:r>
+        <w:t xml:space="preserve"> percentile. The box plot shows that there are many outliers or possible outliers in this dataset.  </w:t>
       </w:r>
     </w:p>
     <w:p/>
     <w:p/>
-    <w:p/>
     <w:p>
       <w:pPr>
         <w:pStyle w:val="Heading3"/>
       </w:pPr>
-      <w:bookmarkStart w:id="5" w:name="_Toc10562523"/>
-      <w:r>
-        <w:lastRenderedPageBreak/>
+      <w:bookmarkStart w:id="6" w:name="_Toc10573271"/>
+      <w:r>
         <w:t>Reviews</w:t>
       </w:r>
-      <w:bookmarkEnd w:id="5"/>
+      <w:bookmarkEnd w:id="6"/>
     </w:p>
     <w:tbl>
       <w:tblPr>
@@ -6051,6 +6758,7 @@
           </w:tcPr>
           <w:p>
             <w:pPr>
+              <w:keepNext/>
               <w:autoSpaceDE w:val="0"/>
               <w:autoSpaceDN w:val="0"/>
               <w:adjustRightInd w:val="0"/>
@@ -6077,24 +6785,301 @@
         </w:tc>
       </w:tr>
     </w:tbl>
+    <w:p>
+      <w:pPr>
+        <w:pStyle w:val="Caption"/>
+        <w:spacing w:before="240"/>
+        <w:jc w:val="center"/>
+      </w:pPr>
+      <w:r>
+        <w:t xml:space="preserve">Table </w:t>
+      </w:r>
+      <w:r>
+        <w:fldChar w:fldCharType="begin"/>
+      </w:r>
+      <w:r>
+        <w:instrText xml:space="preserve"> SEQ Table \* ARABIC </w:instrText>
+      </w:r>
+      <w:r>
+        <w:fldChar w:fldCharType="separate"/>
+      </w:r>
+      <w:r>
+        <w:rPr>
+          <w:noProof/>
+        </w:rPr>
+        <w:t>2</w:t>
+      </w:r>
+      <w:r>
+        <w:rPr>
+          <w:noProof/>
+        </w:rPr>
+        <w:fldChar w:fldCharType="end"/>
+      </w:r>
+      <w:r>
+        <w:t xml:space="preserve"> Descriptives for Reviews</w:t>
+      </w:r>
+    </w:p>
+    <w:p>
+      <w:r>
+        <w:t xml:space="preserve">Immediately </w:t>
+      </w:r>
+      <w:r>
+        <w:t>it is noticeable</w:t>
+      </w:r>
+      <w:r>
+        <w:t xml:space="preserve"> that there is </w:t>
+      </w:r>
+      <w:proofErr w:type="gramStart"/>
+      <w:r>
+        <w:t>a large number of</w:t>
+      </w:r>
+      <w:proofErr w:type="gramEnd"/>
+      <w:r>
+        <w:t xml:space="preserve"> extreme cases within the </w:t>
+      </w:r>
+      <w:r>
+        <w:rPr>
+          <w:i/>
+          <w:iCs/>
+        </w:rPr>
+        <w:t>Reviews</w:t>
+      </w:r>
+      <w:r>
+        <w:t xml:space="preserve"> covariate from the difference between the mean (444193.87) and the 5% trimmed mean (80483.37). The median continues to show the extreme cases because based on the median the average application has 2094 reviews whilst with the 5% trimmed mean the average application has 80483 reviews.</w:t>
+      </w:r>
+    </w:p>
+    <w:p/>
     <w:p/>
     <w:p>
       <w:r>
-        <w:t xml:space="preserve">Immediately </w:t>
-      </w:r>
-      <w:r>
-        <w:t>it is noticeable</w:t>
-      </w:r>
-      <w:r>
-        <w:t xml:space="preserve"> that there is </w:t>
-      </w:r>
-      <w:proofErr w:type="gramStart"/>
-      <w:r>
-        <w:t>a large number of</w:t>
-      </w:r>
-      <w:proofErr w:type="gramEnd"/>
-      <w:r>
-        <w:t xml:space="preserve"> extreme cases within the </w:t>
+        <w:lastRenderedPageBreak/>
+        <w:t>The range, as expected, is very large because there are applications that get no reviews and very popular applications that get millions of reviews from people all around the world. However, the skewness indicates that there are more applications that get few reviews than ones that get many reviews since the skewness value (16.449) is quite high: the distribution is shifted to the left. The Kurtosis</w:t>
+      </w:r>
+      <w:r>
+        <w:t xml:space="preserve"> (341.029)</w:t>
+      </w:r>
+      <w:r>
+        <w:t xml:space="preserve"> further amplifie</w:t>
+      </w:r>
+      <w:r>
+        <w:t>s</w:t>
+      </w:r>
+      <w:r>
+        <w:t xml:space="preserve"> the presence of outliers </w:t>
+      </w:r>
+      <w:r>
+        <w:t>because it is very high which indicates that most of the values are found on the tails of the distribution curve.</w:t>
+      </w:r>
+    </w:p>
+    <w:p>
+      <w:r>
+        <w:rPr>
+          <w:noProof/>
+        </w:rPr>
+        <mc:AlternateContent>
+          <mc:Choice Requires="wps">
+            <w:drawing>
+              <wp:anchor distT="0" distB="0" distL="114300" distR="114300" simplePos="0" relativeHeight="251669504" behindDoc="1" locked="0" layoutInCell="1" allowOverlap="1" wp14:anchorId="68F77A8B" wp14:editId="5C7443BB">
+                <wp:simplePos x="0" y="0"/>
+                <wp:positionH relativeFrom="column">
+                  <wp:posOffset>2397760</wp:posOffset>
+                </wp:positionH>
+                <wp:positionV relativeFrom="paragraph">
+                  <wp:posOffset>2733040</wp:posOffset>
+                </wp:positionV>
+                <wp:extent cx="3328035" cy="635"/>
+                <wp:effectExtent l="0" t="0" r="0" b="0"/>
+                <wp:wrapTight wrapText="bothSides">
+                  <wp:wrapPolygon edited="0">
+                    <wp:start x="0" y="0"/>
+                    <wp:lineTo x="0" y="21600"/>
+                    <wp:lineTo x="21600" y="21600"/>
+                    <wp:lineTo x="21600" y="0"/>
+                  </wp:wrapPolygon>
+                </wp:wrapTight>
+                <wp:docPr id="38" name="Text Box 38"/>
+                <wp:cNvGraphicFramePr/>
+                <a:graphic xmlns:a="http://schemas.openxmlformats.org/drawingml/2006/main">
+                  <a:graphicData uri="http://schemas.microsoft.com/office/word/2010/wordprocessingShape">
+                    <wps:wsp>
+                      <wps:cNvSpPr txBox="1"/>
+                      <wps:spPr>
+                        <a:xfrm>
+                          <a:off x="0" y="0"/>
+                          <a:ext cx="3328035" cy="635"/>
+                        </a:xfrm>
+                        <a:prstGeom prst="rect">
+                          <a:avLst/>
+                        </a:prstGeom>
+                        <a:solidFill>
+                          <a:prstClr val="white"/>
+                        </a:solidFill>
+                        <a:ln>
+                          <a:noFill/>
+                        </a:ln>
+                      </wps:spPr>
+                      <wps:txbx>
+                        <w:txbxContent>
+                          <w:p>
+                            <w:pPr>
+                              <w:pStyle w:val="Caption"/>
+                              <w:jc w:val="center"/>
+                              <w:rPr>
+                                <w:sz w:val="24"/>
+                              </w:rPr>
+                            </w:pPr>
+                            <w:r>
+                              <w:t xml:space="preserve">Figure </w:t>
+                            </w:r>
+                            <w:r>
+                              <w:fldChar w:fldCharType="begin"/>
+                            </w:r>
+                            <w:r>
+                              <w:instrText xml:space="preserve"> SEQ Figure \* ARABIC </w:instrText>
+                            </w:r>
+                            <w:r>
+                              <w:fldChar w:fldCharType="separate"/>
+                            </w:r>
+                            <w:r>
+                              <w:rPr>
+                                <w:noProof/>
+                              </w:rPr>
+                              <w:t>2</w:t>
+                            </w:r>
+                            <w:r>
+                              <w:fldChar w:fldCharType="end"/>
+                            </w:r>
+                            <w:r>
+                              <w:t xml:space="preserve"> Boxplot for Reviews</w:t>
+                            </w:r>
+                          </w:p>
+                        </w:txbxContent>
+                      </wps:txbx>
+                      <wps:bodyPr rot="0" spcFirstLastPara="0" vertOverflow="overflow" horzOverflow="overflow" vert="horz" wrap="square" lIns="0" tIns="0" rIns="0" bIns="0" numCol="1" spcCol="0" rtlCol="0" fromWordArt="0" anchor="t" anchorCtr="0" forceAA="0" compatLnSpc="1">
+                        <a:prstTxWarp prst="textNoShape">
+                          <a:avLst/>
+                        </a:prstTxWarp>
+                        <a:spAutoFit/>
+                      </wps:bodyPr>
+                    </wps:wsp>
+                  </a:graphicData>
+                </a:graphic>
+              </wp:anchor>
+            </w:drawing>
+          </mc:Choice>
+          <mc:Fallback>
+            <w:pict>
+              <v:shape w14:anchorId="68F77A8B" id="Text Box 38" o:spid="_x0000_s1027" type="#_x0000_t202" style="position:absolute;left:0;text-align:left;margin-left:188.8pt;margin-top:215.2pt;width:262.05pt;height:.05pt;z-index:-251646976;visibility:visible;mso-wrap-style:square;mso-wrap-distance-left:9pt;mso-wrap-distance-top:0;mso-wrap-distance-right:9pt;mso-wrap-distance-bottom:0;mso-position-horizontal:absolute;mso-position-horizontal-relative:text;mso-position-vertical:absolute;mso-position-vertical-relative:text;v-text-anchor:top" o:gfxdata="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" stroked="f">
+                <v:textbox style="mso-fit-shape-to-text:t" inset="0,0,0,0">
+                  <w:txbxContent>
+                    <w:p>
+                      <w:pPr>
+                        <w:pStyle w:val="Caption"/>
+                        <w:jc w:val="center"/>
+                        <w:rPr>
+                          <w:sz w:val="24"/>
+                        </w:rPr>
+                      </w:pPr>
+                      <w:r>
+                        <w:t xml:space="preserve">Figure </w:t>
+                      </w:r>
+                      <w:r>
+                        <w:fldChar w:fldCharType="begin"/>
+                      </w:r>
+                      <w:r>
+                        <w:instrText xml:space="preserve"> SEQ Figure \* ARABIC </w:instrText>
+                      </w:r>
+                      <w:r>
+                        <w:fldChar w:fldCharType="separate"/>
+                      </w:r>
+                      <w:r>
+                        <w:rPr>
+                          <w:noProof/>
+                        </w:rPr>
+                        <w:t>2</w:t>
+                      </w:r>
+                      <w:r>
+                        <w:fldChar w:fldCharType="end"/>
+                      </w:r>
+                      <w:r>
+                        <w:t xml:space="preserve"> Boxplot for Reviews</w:t>
+                      </w:r>
+                    </w:p>
+                  </w:txbxContent>
+                </v:textbox>
+                <w10:wrap type="tight"/>
+              </v:shape>
+            </w:pict>
+          </mc:Fallback>
+        </mc:AlternateContent>
+      </w:r>
+      <w:r>
+        <w:drawing>
+          <wp:anchor distT="0" distB="0" distL="114300" distR="114300" simplePos="0" relativeHeight="251667456" behindDoc="1" locked="0" layoutInCell="1" allowOverlap="1" wp14:anchorId="18E9D144" wp14:editId="4B6480E4">
+            <wp:simplePos x="0" y="0"/>
+            <wp:positionH relativeFrom="margin">
+              <wp:align>right</wp:align>
+            </wp:positionH>
+            <wp:positionV relativeFrom="paragraph">
+              <wp:posOffset>8890</wp:posOffset>
+            </wp:positionV>
+            <wp:extent cx="3328586" cy="2667000"/>
+            <wp:effectExtent l="0" t="0" r="5715" b="0"/>
+            <wp:wrapTight wrapText="bothSides">
+              <wp:wrapPolygon edited="0">
+                <wp:start x="0" y="0"/>
+                <wp:lineTo x="0" y="21446"/>
+                <wp:lineTo x="21513" y="21446"/>
+                <wp:lineTo x="21513" y="0"/>
+                <wp:lineTo x="0" y="0"/>
+              </wp:wrapPolygon>
+            </wp:wrapTight>
+            <wp:docPr id="37" name="Picture 37"/>
+            <wp:cNvGraphicFramePr>
+              <a:graphicFrameLocks xmlns:a="http://schemas.openxmlformats.org/drawingml/2006/main" noChangeAspect="1"/>
+            </wp:cNvGraphicFramePr>
+            <a:graphic xmlns:a="http://schemas.openxmlformats.org/drawingml/2006/main">
+              <a:graphicData uri="http://schemas.openxmlformats.org/drawingml/2006/picture">
+                <pic:pic xmlns:pic="http://schemas.openxmlformats.org/drawingml/2006/picture">
+                  <pic:nvPicPr>
+                    <pic:cNvPr id="1" name=""/>
+                    <pic:cNvPicPr/>
+                  </pic:nvPicPr>
+                  <pic:blipFill>
+                    <a:blip r:embed="rId12">
+                      <a:extLst>
+                        <a:ext uri="{28A0092B-C50C-407E-A947-70E740481C1C}">
+                          <a14:useLocalDpi xmlns:a14="http://schemas.microsoft.com/office/drawing/2010/main" val="0"/>
+                        </a:ext>
+                      </a:extLst>
+                    </a:blip>
+                    <a:stretch>
+                      <a:fillRect/>
+                    </a:stretch>
+                  </pic:blipFill>
+                  <pic:spPr>
+                    <a:xfrm>
+                      <a:off x="0" y="0"/>
+                      <a:ext cx="3328586" cy="2667000"/>
+                    </a:xfrm>
+                    <a:prstGeom prst="rect">
+                      <a:avLst/>
+                    </a:prstGeom>
+                  </pic:spPr>
+                </pic:pic>
+              </a:graphicData>
+            </a:graphic>
+            <wp14:sizeRelH relativeFrom="page">
+              <wp14:pctWidth>0</wp14:pctWidth>
+            </wp14:sizeRelH>
+            <wp14:sizeRelV relativeFrom="page">
+              <wp14:pctHeight>0</wp14:pctHeight>
+            </wp14:sizeRelV>
+          </wp:anchor>
+        </w:drawing>
+      </w:r>
+      <w:r>
+        <w:t xml:space="preserve">Figure 2 shows the boxplot for the </w:t>
       </w:r>
       <w:r>
         <w:rPr>
@@ -6104,43 +7089,32 @@
         <w:t>Reviews</w:t>
       </w:r>
       <w:r>
-        <w:t xml:space="preserve"> covariate from the difference between the mean (444193.87) and the 5% trimmed mean (80483.37). The median continues to show the extreme cases because based on the median the average application has 2094 reviews whilst with the 5% trimmed mean the average application has 80483 reviews.</w:t>
-      </w:r>
-    </w:p>
-    <w:p>
-      <w:r>
-        <w:t>The range, as expected, is very large because there are applications that get no reviews and very popular applications that get millions of reviews from people all around the world. However, the skewness indicates that there are more applications that get few reviews than ones that get many reviews since the skewness value (16.449) is quite high: the distribution is shifted to the left. The Kurtosis</w:t>
-      </w:r>
-      <w:r>
-        <w:t xml:space="preserve"> (341.029)</w:t>
-      </w:r>
-      <w:r>
-        <w:t xml:space="preserve"> further amplifie</w:t>
-      </w:r>
-      <w:r>
-        <w:t>s</w:t>
-      </w:r>
-      <w:r>
-        <w:t xml:space="preserve"> the presence of outliers </w:t>
-      </w:r>
-      <w:r>
-        <w:t>because it is very high which indicates that most of the values are found on the tails of the distribution curve.</w:t>
+        <w:t xml:space="preserve"> covariate. The box itself is not visible due to the scale of the plot however one can easily see the large number of outliers present by the amount of points outside the whiskers.</w:t>
       </w:r>
     </w:p>
     <w:p/>
     <w:p/>
     <w:p/>
     <w:p/>
+    <w:p/>
+    <w:p/>
+    <w:p/>
+    <w:p/>
+    <w:p/>
+    <w:p/>
+    <w:p/>
+    <w:p/>
+    <w:p/>
     <w:p>
       <w:pPr>
         <w:pStyle w:val="Heading3"/>
       </w:pPr>
-      <w:bookmarkStart w:id="6" w:name="_Toc10562524"/>
+      <w:bookmarkStart w:id="7" w:name="_Toc10573272"/>
       <w:r>
         <w:lastRenderedPageBreak/>
         <w:t>Size</w:t>
       </w:r>
-      <w:bookmarkEnd w:id="6"/>
+      <w:bookmarkEnd w:id="7"/>
     </w:p>
     <w:tbl>
       <w:tblPr>
@@ -8002,6 +8976,7 @@
           </w:tcPr>
           <w:p>
             <w:pPr>
+              <w:keepNext/>
               <w:autoSpaceDE w:val="0"/>
               <w:autoSpaceDN w:val="0"/>
               <w:adjustRightInd w:val="0"/>
@@ -8029,46 +9004,910 @@
       </w:tr>
     </w:tbl>
     <w:p>
-      <w:r>
-        <w:t>mean size for the applications in this dataset is around 18Mb</w:t>
-      </w:r>
-      <w:r>
-        <w:rPr>
-          <w:rStyle w:val="FootnoteReference"/>
-        </w:rPr>
-        <w:footnoteReference w:id="2"/>
-      </w:r>
-      <w:r>
-        <w:t xml:space="preserve">. When the extreme cases are trimmed the average size drops to around 15Mb (5% trimmed mean) which shows that there are more outliers with larger sizes. The median is approximately 9.2Mb which is a better representation of the expected size of an application due to the great number of outliers in this dataset which comes from its relatively large size. </w:t>
+      <w:pPr>
+        <w:pStyle w:val="Caption"/>
+        <w:spacing w:before="240"/>
+        <w:jc w:val="center"/>
+      </w:pPr>
+      <w:r>
+        <w:t xml:space="preserve">Table </w:t>
+      </w:r>
+      <w:r>
+        <w:fldChar w:fldCharType="begin"/>
+      </w:r>
+      <w:r>
+        <w:instrText xml:space="preserve"> SEQ Table \* ARABIC </w:instrText>
+      </w:r>
+      <w:r>
+        <w:fldChar w:fldCharType="separate"/>
+      </w:r>
+      <w:r>
+        <w:rPr>
+          <w:noProof/>
+        </w:rPr>
+        <w:t>3</w:t>
+      </w:r>
+      <w:r>
+        <w:rPr>
+          <w:noProof/>
+        </w:rPr>
+        <w:fldChar w:fldCharType="end"/>
+      </w:r>
+      <w:r>
+        <w:t xml:space="preserve"> Descriptives for Size</w:t>
       </w:r>
     </w:p>
     <w:p>
       <w:r>
-        <w:t xml:space="preserve">Application sizes vary from less than 1Mb to around 100Mb based on the range. The skewness shows that the distribution of the sizes is shifted to the left since it is positive (1.704) which implies that there are more applications with a small size than large applications. The kurtosis lies at 2.508 which indicates that </w:t>
-      </w:r>
-      <w:r>
-        <w:t>there is some distribution of sizes along the tails, but it is not too great.</w:t>
+        <w:t xml:space="preserve">The </w:t>
+      </w:r>
+      <w:r>
+        <w:t>mean size for the applications in this dataset is around 18Mb</w:t>
+      </w:r>
+      <w:r>
+        <w:rPr>
+          <w:rStyle w:val="FootnoteReference"/>
+        </w:rPr>
+        <w:footnoteReference w:id="2"/>
+      </w:r>
+      <w:r>
+        <w:t xml:space="preserve">. When the extreme cases are trimmed the average size drops to around 15Mb (5% trimmed mean) which shows that there are more outliers with larger sizes. The median is approximately 9.2Mb which is a better representation of the expected size of an application due to the great number of outliers in this dataset which comes from its relatively large size. </w:t>
       </w:r>
     </w:p>
     <w:p>
       <w:pPr>
+        <w:rPr>
+          <w:noProof/>
+        </w:rPr>
+      </w:pPr>
+      <w:r>
+        <w:drawing>
+          <wp:anchor distT="0" distB="0" distL="114300" distR="114300" simplePos="0" relativeHeight="251670528" behindDoc="1" locked="0" layoutInCell="1" allowOverlap="1" wp14:anchorId="439D86E5" wp14:editId="5E896E17">
+            <wp:simplePos x="0" y="0"/>
+            <wp:positionH relativeFrom="margin">
+              <wp:align>right</wp:align>
+            </wp:positionH>
+            <wp:positionV relativeFrom="paragraph">
+              <wp:posOffset>561975</wp:posOffset>
+            </wp:positionV>
+            <wp:extent cx="3081020" cy="2468880"/>
+            <wp:effectExtent l="0" t="0" r="5080" b="7620"/>
+            <wp:wrapTight wrapText="bothSides">
+              <wp:wrapPolygon edited="0">
+                <wp:start x="0" y="0"/>
+                <wp:lineTo x="0" y="21500"/>
+                <wp:lineTo x="21502" y="21500"/>
+                <wp:lineTo x="21502" y="0"/>
+                <wp:lineTo x="0" y="0"/>
+              </wp:wrapPolygon>
+            </wp:wrapTight>
+            <wp:docPr id="39" name="Picture 39"/>
+            <wp:cNvGraphicFramePr>
+              <a:graphicFrameLocks xmlns:a="http://schemas.openxmlformats.org/drawingml/2006/main" noChangeAspect="1"/>
+            </wp:cNvGraphicFramePr>
+            <a:graphic xmlns:a="http://schemas.openxmlformats.org/drawingml/2006/main">
+              <a:graphicData uri="http://schemas.openxmlformats.org/drawingml/2006/picture">
+                <pic:pic xmlns:pic="http://schemas.openxmlformats.org/drawingml/2006/picture">
+                  <pic:nvPicPr>
+                    <pic:cNvPr id="1" name=""/>
+                    <pic:cNvPicPr/>
+                  </pic:nvPicPr>
+                  <pic:blipFill>
+                    <a:blip r:embed="rId13">
+                      <a:extLst>
+                        <a:ext uri="{28A0092B-C50C-407E-A947-70E740481C1C}">
+                          <a14:useLocalDpi xmlns:a14="http://schemas.microsoft.com/office/drawing/2010/main" val="0"/>
+                        </a:ext>
+                      </a:extLst>
+                    </a:blip>
+                    <a:stretch>
+                      <a:fillRect/>
+                    </a:stretch>
+                  </pic:blipFill>
+                  <pic:spPr>
+                    <a:xfrm>
+                      <a:off x="0" y="0"/>
+                      <a:ext cx="3081020" cy="2468880"/>
+                    </a:xfrm>
+                    <a:prstGeom prst="rect">
+                      <a:avLst/>
+                    </a:prstGeom>
+                  </pic:spPr>
+                </pic:pic>
+              </a:graphicData>
+            </a:graphic>
+            <wp14:sizeRelH relativeFrom="page">
+              <wp14:pctWidth>0</wp14:pctWidth>
+            </wp14:sizeRelH>
+            <wp14:sizeRelV relativeFrom="page">
+              <wp14:pctHeight>0</wp14:pctHeight>
+            </wp14:sizeRelV>
+          </wp:anchor>
+        </w:drawing>
+      </w:r>
+      <w:r>
+        <w:t xml:space="preserve">Application sizes vary from less than 1Mb to around 100Mb based on the range. The skewness shows that the distribution of the sizes is shifted to the left since it is positive (1.704) which implies that there are more applications with a small size than large applications. The kurtosis lies at 2.508 which indicates that </w:t>
+      </w:r>
+      <w:r>
+        <w:t>there is some distribution of sizes along the tails, but it is not too great.</w:t>
+      </w:r>
+      <w:r>
+        <w:rPr>
+          <w:noProof/>
+        </w:rPr>
+        <w:t xml:space="preserve"> </w:t>
+      </w:r>
+    </w:p>
+    <w:p>
+      <w:r>
+        <w:rPr>
+          <w:noProof/>
+        </w:rPr>
+        <mc:AlternateContent>
+          <mc:Choice Requires="wps">
+            <w:drawing>
+              <wp:anchor distT="0" distB="0" distL="114300" distR="114300" simplePos="0" relativeHeight="251672576" behindDoc="1" locked="0" layoutInCell="1" allowOverlap="1" wp14:anchorId="72CB9201" wp14:editId="3A205B88">
+                <wp:simplePos x="0" y="0"/>
+                <wp:positionH relativeFrom="margin">
+                  <wp:align>right</wp:align>
+                </wp:positionH>
+                <wp:positionV relativeFrom="paragraph">
+                  <wp:posOffset>1128395</wp:posOffset>
+                </wp:positionV>
+                <wp:extent cx="3113405" cy="635"/>
+                <wp:effectExtent l="0" t="0" r="0" b="8255"/>
+                <wp:wrapTight wrapText="bothSides">
+                  <wp:wrapPolygon edited="0">
+                    <wp:start x="0" y="0"/>
+                    <wp:lineTo x="0" y="20698"/>
+                    <wp:lineTo x="21411" y="20698"/>
+                    <wp:lineTo x="21411" y="0"/>
+                    <wp:lineTo x="0" y="0"/>
+                  </wp:wrapPolygon>
+                </wp:wrapTight>
+                <wp:docPr id="40" name="Text Box 40"/>
+                <wp:cNvGraphicFramePr/>
+                <a:graphic xmlns:a="http://schemas.openxmlformats.org/drawingml/2006/main">
+                  <a:graphicData uri="http://schemas.microsoft.com/office/word/2010/wordprocessingShape">
+                    <wps:wsp>
+                      <wps:cNvSpPr txBox="1"/>
+                      <wps:spPr>
+                        <a:xfrm>
+                          <a:off x="0" y="0"/>
+                          <a:ext cx="3113405" cy="635"/>
+                        </a:xfrm>
+                        <a:prstGeom prst="rect">
+                          <a:avLst/>
+                        </a:prstGeom>
+                        <a:solidFill>
+                          <a:prstClr val="white"/>
+                        </a:solidFill>
+                        <a:ln>
+                          <a:noFill/>
+                        </a:ln>
+                      </wps:spPr>
+                      <wps:txbx>
+                        <w:txbxContent>
+                          <w:p>
+                            <w:pPr>
+                              <w:pStyle w:val="Caption"/>
+                              <w:jc w:val="center"/>
+                              <w:rPr>
+                                <w:sz w:val="24"/>
+                              </w:rPr>
+                            </w:pPr>
+                            <w:r>
+                              <w:t xml:space="preserve">Figure </w:t>
+                            </w:r>
+                            <w:r>
+                              <w:fldChar w:fldCharType="begin"/>
+                            </w:r>
+                            <w:r>
+                              <w:instrText xml:space="preserve"> SEQ Figure \* ARABIC </w:instrText>
+                            </w:r>
+                            <w:r>
+                              <w:fldChar w:fldCharType="separate"/>
+                            </w:r>
+                            <w:r>
+                              <w:rPr>
+                                <w:noProof/>
+                              </w:rPr>
+                              <w:t>3</w:t>
+                            </w:r>
+                            <w:r>
+                              <w:fldChar w:fldCharType="end"/>
+                            </w:r>
+                            <w:r>
+                              <w:t xml:space="preserve"> Boxplot for Size</w:t>
+                            </w:r>
+                          </w:p>
+                        </w:txbxContent>
+                      </wps:txbx>
+                      <wps:bodyPr rot="0" spcFirstLastPara="0" vertOverflow="overflow" horzOverflow="overflow" vert="horz" wrap="square" lIns="0" tIns="0" rIns="0" bIns="0" numCol="1" spcCol="0" rtlCol="0" fromWordArt="0" anchor="t" anchorCtr="0" forceAA="0" compatLnSpc="1">
+                        <a:prstTxWarp prst="textNoShape">
+                          <a:avLst/>
+                        </a:prstTxWarp>
+                        <a:spAutoFit/>
+                      </wps:bodyPr>
+                    </wps:wsp>
+                  </a:graphicData>
+                </a:graphic>
+                <wp14:sizeRelH relativeFrom="margin">
+                  <wp14:pctWidth>0</wp14:pctWidth>
+                </wp14:sizeRelH>
+              </wp:anchor>
+            </w:drawing>
+          </mc:Choice>
+          <mc:Fallback>
+            <w:pict>
+              <v:shape w14:anchorId="72CB9201" id="Text Box 40" o:spid="_x0000_s1028" type="#_x0000_t202" style="position:absolute;left:0;text-align:left;margin-left:193.95pt;margin-top:88.85pt;width:245.15pt;height:.05pt;z-index:-251643904;visibility:visible;mso-wrap-style:square;mso-width-percent:0;mso-wrap-distance-left:9pt;mso-wrap-distance-top:0;mso-wrap-distance-right:9pt;mso-wrap-distance-bottom:0;mso-position-horizontal:right;mso-position-horizontal-relative:margin;mso-position-vertical:absolute;mso-position-vertical-relative:text;mso-width-percent:0;mso-width-relative:margin;v-text-anchor:top" o:gfxdata="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" stroked="f">
+                <v:textbox style="mso-fit-shape-to-text:t" inset="0,0,0,0">
+                  <w:txbxContent>
+                    <w:p>
+                      <w:pPr>
+                        <w:pStyle w:val="Caption"/>
+                        <w:jc w:val="center"/>
+                        <w:rPr>
+                          <w:sz w:val="24"/>
+                        </w:rPr>
+                      </w:pPr>
+                      <w:r>
+                        <w:t xml:space="preserve">Figure </w:t>
+                      </w:r>
+                      <w:r>
+                        <w:fldChar w:fldCharType="begin"/>
+                      </w:r>
+                      <w:r>
+                        <w:instrText xml:space="preserve"> SEQ Figure \* ARABIC </w:instrText>
+                      </w:r>
+                      <w:r>
+                        <w:fldChar w:fldCharType="separate"/>
+                      </w:r>
+                      <w:r>
+                        <w:rPr>
+                          <w:noProof/>
+                        </w:rPr>
+                        <w:t>3</w:t>
+                      </w:r>
+                      <w:r>
+                        <w:fldChar w:fldCharType="end"/>
+                      </w:r>
+                      <w:r>
+                        <w:t xml:space="preserve"> Boxplot for Size</w:t>
+                      </w:r>
+                    </w:p>
+                  </w:txbxContent>
+                </v:textbox>
+                <w10:wrap type="tight" anchorx="margin"/>
+              </v:shape>
+            </w:pict>
+          </mc:Fallback>
+        </mc:AlternateContent>
+      </w:r>
+      <w:r>
+        <w:t>The Boxplot for the size variable shows the positive skewness of this distribution since the median is shifted towards the 25</w:t>
+      </w:r>
+      <w:r>
+        <w:rPr>
+          <w:vertAlign w:val="superscript"/>
+        </w:rPr>
+        <w:t>th</w:t>
+      </w:r>
+      <w:r>
+        <w:t xml:space="preserve"> percentile. It also confirms that there are more outliers with larger sizes.</w:t>
+      </w:r>
+    </w:p>
+    <w:p>
+      <w:pPr>
+        <w:pStyle w:val="Heading2"/>
+      </w:pPr>
+      <w:bookmarkStart w:id="8" w:name="_Toc10573273"/>
+      <w:r>
+        <w:lastRenderedPageBreak/>
+        <w:t>Frequencies</w:t>
+      </w:r>
+      <w:bookmarkEnd w:id="8"/>
+    </w:p>
+    <w:p>
+      <w:pPr>
+        <w:pStyle w:val="Heading3"/>
+      </w:pPr>
+      <w:bookmarkStart w:id="9" w:name="_Toc10573274"/>
+      <w:r>
+        <w:t>Installs</w:t>
+      </w:r>
+      <w:bookmarkEnd w:id="9"/>
+    </w:p>
+    <w:p>
+      <w:pPr>
+        <w:keepNext/>
+        <w:jc w:val="center"/>
+      </w:pPr>
+      <w:r>
+        <w:drawing>
+          <wp:inline distT="0" distB="0" distL="0" distR="0" wp14:anchorId="7750E892" wp14:editId="75F728DD">
+            <wp:extent cx="4486275" cy="1971675"/>
+            <wp:effectExtent l="0" t="0" r="9525" b="9525"/>
+            <wp:docPr id="16" name="Picture 16"/>
+            <wp:cNvGraphicFramePr>
+              <a:graphicFrameLocks xmlns:a="http://schemas.openxmlformats.org/drawingml/2006/main" noChangeAspect="1"/>
+            </wp:cNvGraphicFramePr>
+            <a:graphic xmlns:a="http://schemas.openxmlformats.org/drawingml/2006/main">
+              <a:graphicData uri="http://schemas.openxmlformats.org/drawingml/2006/picture">
+                <pic:pic xmlns:pic="http://schemas.openxmlformats.org/drawingml/2006/picture">
+                  <pic:nvPicPr>
+                    <pic:cNvPr id="1" name=""/>
+                    <pic:cNvPicPr/>
+                  </pic:nvPicPr>
+                  <pic:blipFill>
+                    <a:blip r:embed="rId14"/>
+                    <a:stretch>
+                      <a:fillRect/>
+                    </a:stretch>
+                  </pic:blipFill>
+                  <pic:spPr>
+                    <a:xfrm>
+                      <a:off x="0" y="0"/>
+                      <a:ext cx="4486275" cy="1971675"/>
+                    </a:xfrm>
+                    <a:prstGeom prst="rect">
+                      <a:avLst/>
+                    </a:prstGeom>
+                  </pic:spPr>
+                </pic:pic>
+              </a:graphicData>
+            </a:graphic>
+          </wp:inline>
+        </w:drawing>
+      </w:r>
+    </w:p>
+    <w:p>
+      <w:pPr>
+        <w:pStyle w:val="Caption"/>
+        <w:jc w:val="center"/>
+      </w:pPr>
+      <w:r>
+        <w:t xml:space="preserve">Figure </w:t>
+      </w:r>
+      <w:r>
+        <w:fldChar w:fldCharType="begin"/>
+      </w:r>
+      <w:r>
+        <w:instrText xml:space="preserve"> SEQ Figure \* ARABIC </w:instrText>
+      </w:r>
+      <w:r>
+        <w:fldChar w:fldCharType="separate"/>
+      </w:r>
+      <w:r>
+        <w:rPr>
+          <w:noProof/>
+        </w:rPr>
+        <w:t>4</w:t>
+      </w:r>
+      <w:r>
+        <w:fldChar w:fldCharType="end"/>
+      </w:r>
+      <w:r>
+        <w:t xml:space="preserve"> Frequencies for Installs</w:t>
+      </w:r>
+    </w:p>
+    <w:p>
+      <w:r>
+        <w:t>As can be observed</w:t>
+      </w:r>
+      <w:r>
+        <w:t xml:space="preserve"> in Figure </w:t>
+      </w:r>
+      <w:r>
+        <w:t>2</w:t>
+      </w:r>
+      <w:r>
+        <w:t>, to some extent</w:t>
+      </w:r>
+      <w:r>
+        <w:t>,</w:t>
+      </w:r>
+      <w:r>
+        <w:t xml:space="preserve"> the frequency and the number of installs </w:t>
+      </w:r>
+      <w:r>
+        <w:t>is</w:t>
+      </w:r>
+      <w:r>
+        <w:t xml:space="preserve"> inversely proportional, i.e. in the data set there are more applications that have a small number of downloads. This is somewhat contradicting,</w:t>
+      </w:r>
+      <w:r>
+        <w:t xml:space="preserve"> </w:t>
+      </w:r>
+      <w:r>
+        <w:t>intuitively one would think that if an application has more downloads it would have a higher chance of being selected</w:t>
+      </w:r>
+      <w:r>
+        <w:t xml:space="preserve"> in this </w:t>
+      </w:r>
+      <w:r>
+        <w:t>dataset,</w:t>
+      </w:r>
+      <w:r>
+        <w:t xml:space="preserve"> </w:t>
+      </w:r>
+      <w:r>
+        <w:t>b</w:t>
+      </w:r>
+      <w:r>
+        <w:t>ut the chosen applications do not depend on the installs as they were chosen randomly. This result</w:t>
+      </w:r>
+      <w:r>
+        <w:t xml:space="preserve"> shows</w:t>
+      </w:r>
+      <w:r>
+        <w:t xml:space="preserve"> that there are much more applications that have a lower number of installs, while those with a higher number of installs appear more scarcely.</w:t>
+      </w:r>
+      <w:r>
+        <w:t xml:space="preserve"> These findings can be seen visually in the bar chart below.</w:t>
+      </w:r>
+    </w:p>
+    <w:p>
+      <w:pPr>
+        <w:keepNext/>
+        <w:jc w:val="center"/>
+      </w:pPr>
+      <w:r>
+        <w:drawing>
+          <wp:inline distT="0" distB="0" distL="0" distR="0" wp14:anchorId="33C5729B" wp14:editId="2F025FCD">
+            <wp:extent cx="4846320" cy="2860220"/>
+            <wp:effectExtent l="0" t="0" r="0" b="0"/>
+            <wp:docPr id="33" name="Picture 33"/>
+            <wp:cNvGraphicFramePr>
+              <a:graphicFrameLocks xmlns:a="http://schemas.openxmlformats.org/drawingml/2006/main" noChangeAspect="1"/>
+            </wp:cNvGraphicFramePr>
+            <a:graphic xmlns:a="http://schemas.openxmlformats.org/drawingml/2006/main">
+              <a:graphicData uri="http://schemas.openxmlformats.org/drawingml/2006/picture">
+                <pic:pic xmlns:pic="http://schemas.openxmlformats.org/drawingml/2006/picture">
+                  <pic:nvPicPr>
+                    <pic:cNvPr id="1" name=""/>
+                    <pic:cNvPicPr/>
+                  </pic:nvPicPr>
+                  <pic:blipFill>
+                    <a:blip r:embed="rId15"/>
+                    <a:stretch>
+                      <a:fillRect/>
+                    </a:stretch>
+                  </pic:blipFill>
+                  <pic:spPr>
+                    <a:xfrm>
+                      <a:off x="0" y="0"/>
+                      <a:ext cx="4858195" cy="2867228"/>
+                    </a:xfrm>
+                    <a:prstGeom prst="rect">
+                      <a:avLst/>
+                    </a:prstGeom>
+                  </pic:spPr>
+                </pic:pic>
+              </a:graphicData>
+            </a:graphic>
+          </wp:inline>
+        </w:drawing>
+      </w:r>
+    </w:p>
+    <w:p>
+      <w:pPr>
+        <w:pStyle w:val="Caption"/>
+        <w:jc w:val="center"/>
+      </w:pPr>
+      <w:r>
+        <w:t xml:space="preserve">Figure </w:t>
+      </w:r>
+      <w:r>
+        <w:fldChar w:fldCharType="begin"/>
+      </w:r>
+      <w:r>
+        <w:instrText xml:space="preserve"> SEQ Figure \* ARABIC </w:instrText>
+      </w:r>
+      <w:r>
+        <w:fldChar w:fldCharType="separate"/>
+      </w:r>
+      <w:r>
+        <w:rPr>
+          <w:noProof/>
+        </w:rPr>
+        <w:t>5</w:t>
+      </w:r>
+      <w:r>
+        <w:fldChar w:fldCharType="end"/>
+      </w:r>
+      <w:r>
+        <w:t xml:space="preserve"> Bar chat for Installs factor</w:t>
+      </w:r>
+    </w:p>
+    <w:p>
+      <w:pPr>
+        <w:pStyle w:val="Heading3"/>
+      </w:pPr>
+      <w:bookmarkStart w:id="10" w:name="_Toc10573275"/>
+      <w:r>
+        <w:lastRenderedPageBreak/>
+        <w:t>Type</w:t>
+      </w:r>
+      <w:bookmarkEnd w:id="10"/>
+    </w:p>
+    <w:p>
+      <w:pPr>
+        <w:keepNext/>
+        <w:jc w:val="center"/>
+      </w:pPr>
+      <w:r>
+        <w:drawing>
+          <wp:inline distT="0" distB="0" distL="0" distR="0" wp14:anchorId="711DFB63" wp14:editId="26420385">
+            <wp:extent cx="4162425" cy="1343025"/>
+            <wp:effectExtent l="0" t="0" r="9525" b="9525"/>
+            <wp:docPr id="22" name="Picture 22"/>
+            <wp:cNvGraphicFramePr>
+              <a:graphicFrameLocks xmlns:a="http://schemas.openxmlformats.org/drawingml/2006/main" noChangeAspect="1"/>
+            </wp:cNvGraphicFramePr>
+            <a:graphic xmlns:a="http://schemas.openxmlformats.org/drawingml/2006/main">
+              <a:graphicData uri="http://schemas.openxmlformats.org/drawingml/2006/picture">
+                <pic:pic xmlns:pic="http://schemas.openxmlformats.org/drawingml/2006/picture">
+                  <pic:nvPicPr>
+                    <pic:cNvPr id="1" name=""/>
+                    <pic:cNvPicPr/>
+                  </pic:nvPicPr>
+                  <pic:blipFill>
+                    <a:blip r:embed="rId16"/>
+                    <a:stretch>
+                      <a:fillRect/>
+                    </a:stretch>
+                  </pic:blipFill>
+                  <pic:spPr>
+                    <a:xfrm>
+                      <a:off x="0" y="0"/>
+                      <a:ext cx="4162425" cy="1343025"/>
+                    </a:xfrm>
+                    <a:prstGeom prst="rect">
+                      <a:avLst/>
+                    </a:prstGeom>
+                  </pic:spPr>
+                </pic:pic>
+              </a:graphicData>
+            </a:graphic>
+          </wp:inline>
+        </w:drawing>
+      </w:r>
+    </w:p>
+    <w:p>
+      <w:pPr>
+        <w:pStyle w:val="Caption"/>
+        <w:jc w:val="center"/>
+      </w:pPr>
+      <w:r>
+        <w:t xml:space="preserve">Figure </w:t>
+      </w:r>
+      <w:r>
+        <w:fldChar w:fldCharType="begin"/>
+      </w:r>
+      <w:r>
+        <w:instrText xml:space="preserve"> SEQ Figure \* ARABIC </w:instrText>
+      </w:r>
+      <w:r>
+        <w:fldChar w:fldCharType="separate"/>
+      </w:r>
+      <w:r>
+        <w:rPr>
+          <w:noProof/>
+        </w:rPr>
+        <w:t>6</w:t>
+      </w:r>
+      <w:r>
+        <w:fldChar w:fldCharType="end"/>
+      </w:r>
+      <w:r>
+        <w:t xml:space="preserve"> Frequencies for Type</w:t>
+      </w:r>
+    </w:p>
+    <w:p>
+      <w:r>
+        <w:t xml:space="preserve">In figure </w:t>
+      </w:r>
+      <w:r>
+        <w:t>4</w:t>
+      </w:r>
+      <w:r>
+        <w:t xml:space="preserve"> the frequency of the number of free and paid applications is observed. As expected, free applications have a much higher frequency than paid ones</w:t>
+      </w:r>
+      <w:r>
+        <w:t xml:space="preserve"> because developers know that more people will use a free app with advertisements rather than pay for one</w:t>
+      </w:r>
+      <w:r>
+        <w:t>. They overbalance them with a tremendous 92.6 percent compared with the 7.4 percent for paid applications.</w:t>
+      </w:r>
+      <w:r>
+        <w:t xml:space="preserve"> </w:t>
+      </w:r>
+      <w:r>
+        <w:t>The pie chart below gives a visual representation of these frequencies.</w:t>
+      </w:r>
+    </w:p>
+    <w:p>
+      <w:pPr>
+        <w:keepNext/>
+        <w:jc w:val="center"/>
+      </w:pPr>
+      <w:r>
+        <w:drawing>
+          <wp:inline distT="0" distB="0" distL="0" distR="0" wp14:anchorId="2D5F8147" wp14:editId="43EF5B88">
+            <wp:extent cx="4557664" cy="2689860"/>
+            <wp:effectExtent l="0" t="0" r="0" b="0"/>
+            <wp:docPr id="32" name="Picture 32"/>
+            <wp:cNvGraphicFramePr>
+              <a:graphicFrameLocks xmlns:a="http://schemas.openxmlformats.org/drawingml/2006/main" noChangeAspect="1"/>
+            </wp:cNvGraphicFramePr>
+            <a:graphic xmlns:a="http://schemas.openxmlformats.org/drawingml/2006/main">
+              <a:graphicData uri="http://schemas.openxmlformats.org/drawingml/2006/picture">
+                <pic:pic xmlns:pic="http://schemas.openxmlformats.org/drawingml/2006/picture">
+                  <pic:nvPicPr>
+                    <pic:cNvPr id="1" name=""/>
+                    <pic:cNvPicPr/>
+                  </pic:nvPicPr>
+                  <pic:blipFill>
+                    <a:blip r:embed="rId17"/>
+                    <a:stretch>
+                      <a:fillRect/>
+                    </a:stretch>
+                  </pic:blipFill>
+                  <pic:spPr>
+                    <a:xfrm>
+                      <a:off x="0" y="0"/>
+                      <a:ext cx="4562313" cy="2692604"/>
+                    </a:xfrm>
+                    <a:prstGeom prst="rect">
+                      <a:avLst/>
+                    </a:prstGeom>
+                  </pic:spPr>
+                </pic:pic>
+              </a:graphicData>
+            </a:graphic>
+          </wp:inline>
+        </w:drawing>
+      </w:r>
+    </w:p>
+    <w:p>
+      <w:pPr>
+        <w:pStyle w:val="Caption"/>
+        <w:jc w:val="center"/>
+      </w:pPr>
+      <w:r>
+        <w:t xml:space="preserve">Figure </w:t>
+      </w:r>
+      <w:r>
+        <w:fldChar w:fldCharType="begin"/>
+      </w:r>
+      <w:r>
+        <w:instrText xml:space="preserve"> SEQ Figure \* ARABIC </w:instrText>
+      </w:r>
+      <w:r>
+        <w:fldChar w:fldCharType="separate"/>
+      </w:r>
+      <w:r>
+        <w:rPr>
+          <w:noProof/>
+        </w:rPr>
+        <w:t>7</w:t>
+      </w:r>
+      <w:r>
+        <w:fldChar w:fldCharType="end"/>
+      </w:r>
+      <w:r>
+        <w:t xml:space="preserve"> Pie chart for Type factor</w:t>
+      </w:r>
+    </w:p>
+    <w:p>
+      <w:pPr>
+        <w:pStyle w:val="Heading3"/>
+        <w:numPr>
+          <w:ilvl w:val="0"/>
+          <w:numId w:val="0"/>
+        </w:numPr>
+      </w:pPr>
+    </w:p>
+    <w:p/>
+    <w:p/>
+    <w:p>
+      <w:pPr>
+        <w:pStyle w:val="Heading3"/>
+      </w:pPr>
+      <w:bookmarkStart w:id="11" w:name="_Toc10573276"/>
+      <w:r>
+        <w:lastRenderedPageBreak/>
+        <w:t>Content_Rating</w:t>
+      </w:r>
+      <w:bookmarkEnd w:id="11"/>
+    </w:p>
+    <w:p>
+      <w:pPr>
+        <w:keepNext/>
+        <w:jc w:val="center"/>
+      </w:pPr>
+      <w:r>
+        <w:drawing>
+          <wp:inline distT="0" distB="0" distL="0" distR="0" wp14:anchorId="12CE2C92" wp14:editId="0A9086DA">
+            <wp:extent cx="4362450" cy="1971675"/>
+            <wp:effectExtent l="0" t="0" r="0" b="0"/>
+            <wp:docPr id="28" name="Picture 28"/>
+            <wp:cNvGraphicFramePr>
+              <a:graphicFrameLocks xmlns:a="http://schemas.openxmlformats.org/drawingml/2006/main" noChangeAspect="1"/>
+            </wp:cNvGraphicFramePr>
+            <a:graphic xmlns:a="http://schemas.openxmlformats.org/drawingml/2006/main">
+              <a:graphicData uri="http://schemas.openxmlformats.org/drawingml/2006/picture">
+                <pic:pic xmlns:pic="http://schemas.openxmlformats.org/drawingml/2006/picture">
+                  <pic:nvPicPr>
+                    <pic:cNvPr id="1" name=""/>
+                    <pic:cNvPicPr/>
+                  </pic:nvPicPr>
+                  <pic:blipFill>
+                    <a:blip r:embed="rId18"/>
+                    <a:stretch>
+                      <a:fillRect/>
+                    </a:stretch>
+                  </pic:blipFill>
+                  <pic:spPr>
+                    <a:xfrm>
+                      <a:off x="0" y="0"/>
+                      <a:ext cx="4362450" cy="1971675"/>
+                    </a:xfrm>
+                    <a:prstGeom prst="rect">
+                      <a:avLst/>
+                    </a:prstGeom>
+                  </pic:spPr>
+                </pic:pic>
+              </a:graphicData>
+            </a:graphic>
+          </wp:inline>
+        </w:drawing>
+      </w:r>
+    </w:p>
+    <w:p>
+      <w:pPr>
+        <w:pStyle w:val="Caption"/>
+        <w:jc w:val="center"/>
+      </w:pPr>
+      <w:r>
+        <w:t xml:space="preserve">Figure </w:t>
+      </w:r>
+      <w:r>
+        <w:fldChar w:fldCharType="begin"/>
+      </w:r>
+      <w:r>
+        <w:instrText xml:space="preserve"> SEQ Figure \* ARABIC </w:instrText>
+      </w:r>
+      <w:r>
+        <w:fldChar w:fldCharType="separate"/>
+      </w:r>
+      <w:r>
+        <w:rPr>
+          <w:noProof/>
+        </w:rPr>
+        <w:t>8</w:t>
+      </w:r>
+      <w:r>
+        <w:fldChar w:fldCharType="end"/>
+      </w:r>
+      <w:r>
+        <w:t xml:space="preserve"> Frequencies for Content_Rating</w:t>
+      </w:r>
+    </w:p>
+    <w:p>
+      <w:r>
+        <w:t xml:space="preserve">Figure </w:t>
+      </w:r>
+      <w:r>
+        <w:t>6</w:t>
+      </w:r>
+      <w:r>
+        <w:t xml:space="preserve"> contains the frequencies for the </w:t>
+      </w:r>
+      <w:r>
+        <w:rPr>
+          <w:i/>
+          <w:iCs/>
+        </w:rPr>
+        <w:t>Content_Rating</w:t>
+      </w:r>
+      <w:r>
+        <w:t xml:space="preserve"> factor. 'Everyone' has the highest frequency with 'Teen' being a distant second. This means that applications rated for 'Everyone' are the most common within the Google Play Store based on this dataset. Similarly, applications rated 'Teen' are the second most common with '10+' and '17+' being even more uncommon. However, this is still a lot compared to the mere two applications which are not rated.</w:t>
+      </w:r>
+      <w:r>
+        <w:t xml:space="preserve"> This data can also be seen in the bar chart below.</w:t>
+      </w:r>
+    </w:p>
+    <w:p>
+      <w:pPr>
+        <w:keepNext/>
+        <w:jc w:val="center"/>
+      </w:pPr>
+      <w:r>
+        <w:drawing>
+          <wp:inline distT="0" distB="0" distL="0" distR="0" wp14:anchorId="09590002" wp14:editId="3357CF16">
+            <wp:extent cx="4841711" cy="2857500"/>
+            <wp:effectExtent l="0" t="0" r="0" b="0"/>
+            <wp:docPr id="34" name="Picture 34"/>
+            <wp:cNvGraphicFramePr>
+              <a:graphicFrameLocks xmlns:a="http://schemas.openxmlformats.org/drawingml/2006/main" noChangeAspect="1"/>
+            </wp:cNvGraphicFramePr>
+            <a:graphic xmlns:a="http://schemas.openxmlformats.org/drawingml/2006/main">
+              <a:graphicData uri="http://schemas.openxmlformats.org/drawingml/2006/picture">
+                <pic:pic xmlns:pic="http://schemas.openxmlformats.org/drawingml/2006/picture">
+                  <pic:nvPicPr>
+                    <pic:cNvPr id="1" name=""/>
+                    <pic:cNvPicPr/>
+                  </pic:nvPicPr>
+                  <pic:blipFill>
+                    <a:blip r:embed="rId19"/>
+                    <a:stretch>
+                      <a:fillRect/>
+                    </a:stretch>
+                  </pic:blipFill>
+                  <pic:spPr>
+                    <a:xfrm>
+                      <a:off x="0" y="0"/>
+                      <a:ext cx="4851033" cy="2863002"/>
+                    </a:xfrm>
+                    <a:prstGeom prst="rect">
+                      <a:avLst/>
+                    </a:prstGeom>
+                  </pic:spPr>
+                </pic:pic>
+              </a:graphicData>
+            </a:graphic>
+          </wp:inline>
+        </w:drawing>
+      </w:r>
+    </w:p>
+    <w:p>
+      <w:pPr>
+        <w:pStyle w:val="Caption"/>
+        <w:jc w:val="center"/>
+      </w:pPr>
+      <w:r>
+        <w:t xml:space="preserve">Figure </w:t>
+      </w:r>
+      <w:r>
+        <w:fldChar w:fldCharType="begin"/>
+      </w:r>
+      <w:r>
+        <w:instrText xml:space="preserve"> SEQ Figure \* ARABIC </w:instrText>
+      </w:r>
+      <w:r>
+        <w:fldChar w:fldCharType="separate"/>
+      </w:r>
+      <w:r>
+        <w:rPr>
+          <w:noProof/>
+        </w:rPr>
+        <w:t>9</w:t>
+      </w:r>
+      <w:r>
+        <w:fldChar w:fldCharType="end"/>
+      </w:r>
+      <w:r>
+        <w:t xml:space="preserve"> Bar chart for Content_Rating factor</w:t>
+      </w:r>
+    </w:p>
+    <w:p>
+      <w:pPr>
         <w:spacing w:line="259" w:lineRule="auto"/>
         <w:jc w:val="left"/>
       </w:pPr>
-      <w:r>
-        <w:br w:type="page"/>
-      </w:r>
     </w:p>
     <w:p>
       <w:pPr>
         <w:pStyle w:val="Heading2"/>
       </w:pPr>
-      <w:bookmarkStart w:id="7" w:name="_Toc10562525"/>
+      <w:bookmarkStart w:id="12" w:name="_Toc10573277"/>
       <w:r>
         <w:lastRenderedPageBreak/>
         <w:t>Scatterplots</w:t>
       </w:r>
-      <w:bookmarkEnd w:id="7"/>
+      <w:bookmarkEnd w:id="12"/>
     </w:p>
     <w:p>
       <w:r>
@@ -8145,14 +9984,14 @@
       <w:pPr>
         <w:pStyle w:val="Heading3"/>
       </w:pPr>
-      <w:bookmarkStart w:id="8" w:name="_Toc10562526"/>
+      <w:bookmarkStart w:id="13" w:name="_Toc10573278"/>
       <w:r>
         <w:t xml:space="preserve">Rating vs </w:t>
       </w:r>
       <w:r>
         <w:t>Reviews</w:t>
       </w:r>
-      <w:bookmarkEnd w:id="8"/>
+      <w:bookmarkEnd w:id="13"/>
     </w:p>
     <w:p>
       <w:pPr>
@@ -8337,7 +10176,7 @@
                     </pic:cNvPicPr>
                   </pic:nvPicPr>
                   <pic:blipFill>
-                    <a:blip r:embed="rId11">
+                    <a:blip r:embed="rId20">
                       <a:extLst>
                         <a:ext uri="{28A0092B-C50C-407E-A947-70E740481C1C}">
                           <a14:useLocalDpi xmlns:a14="http://schemas.microsoft.com/office/drawing/2010/main" val="0"/>
@@ -8404,7 +10243,7 @@
         <w:rPr>
           <w:noProof/>
         </w:rPr>
-        <w:t>1</w:t>
+        <w:t>10</w:t>
       </w:r>
       <w:r>
         <w:rPr>
@@ -8753,7 +10592,7 @@
       <w:pPr>
         <w:pStyle w:val="Heading3"/>
       </w:pPr>
-      <w:bookmarkStart w:id="9" w:name="_Toc10562527"/>
+      <w:bookmarkStart w:id="14" w:name="_Toc10573279"/>
       <w:r>
         <w:lastRenderedPageBreak/>
         <w:t xml:space="preserve">Rating vs </w:t>
@@ -8764,7 +10603,7 @@
       <w:r>
         <w:t>ize</w:t>
       </w:r>
-      <w:bookmarkEnd w:id="9"/>
+      <w:bookmarkEnd w:id="14"/>
     </w:p>
     <w:p>
       <w:pPr>
@@ -8986,7 +10825,7 @@
                     </pic:cNvPicPr>
                   </pic:nvPicPr>
                   <pic:blipFill>
-                    <a:blip r:embed="rId12">
+                    <a:blip r:embed="rId21">
                       <a:extLst>
                         <a:ext uri="{28A0092B-C50C-407E-A947-70E740481C1C}">
                           <a14:useLocalDpi xmlns:a14="http://schemas.microsoft.com/office/drawing/2010/main" val="0"/>
@@ -9053,7 +10892,7 @@
         <w:rPr>
           <w:noProof/>
         </w:rPr>
-        <w:t>2</w:t>
+        <w:t>11</w:t>
       </w:r>
       <w:r>
         <w:rPr>
@@ -9504,12 +11343,12 @@
       <w:pPr>
         <w:pStyle w:val="Heading1"/>
       </w:pPr>
-      <w:bookmarkStart w:id="10" w:name="_Toc10562528"/>
+      <w:bookmarkStart w:id="15" w:name="_Toc10573280"/>
       <w:r>
         <w:lastRenderedPageBreak/>
         <w:t>Hypothesis Testing</w:t>
       </w:r>
-      <w:bookmarkEnd w:id="10"/>
+      <w:bookmarkEnd w:id="15"/>
     </w:p>
     <w:p>
       <w:r>
@@ -9554,14 +11393,12 @@
       <w:r>
         <w:t xml:space="preserve">, and </w:t>
       </w:r>
-      <w:proofErr w:type="spellStart"/>
       <w:r>
         <w:rPr>
           <w:i/>
         </w:rPr>
         <w:t>Content_Rating</w:t>
       </w:r>
-      <w:proofErr w:type="spellEnd"/>
       <w:r>
         <w:t>)</w:t>
       </w:r>
@@ -9606,14 +11443,14 @@
       <w:pPr>
         <w:pStyle w:val="Heading2"/>
       </w:pPr>
-      <w:bookmarkStart w:id="11" w:name="_Toc10562529"/>
+      <w:bookmarkStart w:id="16" w:name="_Toc10573281"/>
       <w:r>
         <w:t>Rating</w:t>
       </w:r>
       <w:r>
         <w:t xml:space="preserve"> vs. Installs</w:t>
       </w:r>
-      <w:bookmarkEnd w:id="11"/>
+      <w:bookmarkEnd w:id="16"/>
     </w:p>
     <w:p>
       <w:r>
@@ -9940,7 +11777,7 @@
                     <pic:cNvPicPr/>
                   </pic:nvPicPr>
                   <pic:blipFill>
-                    <a:blip r:embed="rId13"/>
+                    <a:blip r:embed="rId22"/>
                     <a:stretch>
                       <a:fillRect/>
                     </a:stretch>
@@ -9969,14 +11806,27 @@
       <w:r>
         <w:t xml:space="preserve">Figure </w:t>
       </w:r>
-      <w:fldSimple w:instr=" SEQ Figure \* ARABIC ">
-        <w:r>
-          <w:rPr>
-            <w:noProof/>
-          </w:rPr>
-          <w:t>3</w:t>
-        </w:r>
-      </w:fldSimple>
+      <w:r>
+        <w:fldChar w:fldCharType="begin"/>
+      </w:r>
+      <w:r>
+        <w:instrText xml:space="preserve"> SEQ Figure \* ARABIC </w:instrText>
+      </w:r>
+      <w:r>
+        <w:fldChar w:fldCharType="separate"/>
+      </w:r>
+      <w:r>
+        <w:rPr>
+          <w:noProof/>
+        </w:rPr>
+        <w:t>12</w:t>
+      </w:r>
+      <w:r>
+        <w:rPr>
+          <w:noProof/>
+        </w:rPr>
+        <w:fldChar w:fldCharType="end"/>
+      </w:r>
       <w:r>
         <w:t xml:space="preserve"> Outputs of Normality tests for each different </w:t>
       </w:r>
@@ -10127,6 +11977,7 @@
                           <w:p>
                             <w:pPr>
                               <w:pStyle w:val="Caption"/>
+                              <w:jc w:val="center"/>
                               <w:rPr>
                                 <w:rFonts w:cs="Times New Roman"/>
                                 <w:noProof/>
@@ -10137,14 +11988,27 @@
                             <w:r>
                               <w:t xml:space="preserve">Figure </w:t>
                             </w:r>
-                            <w:fldSimple w:instr=" SEQ Figure \* ARABIC ">
-                              <w:r>
-                                <w:rPr>
-                                  <w:noProof/>
-                                </w:rPr>
-                                <w:t>4</w:t>
-                              </w:r>
-                            </w:fldSimple>
+                            <w:r>
+                              <w:fldChar w:fldCharType="begin"/>
+                            </w:r>
+                            <w:r>
+                              <w:instrText xml:space="preserve"> SEQ Figure \* ARABIC </w:instrText>
+                            </w:r>
+                            <w:r>
+                              <w:fldChar w:fldCharType="separate"/>
+                            </w:r>
+                            <w:r>
+                              <w:rPr>
+                                <w:noProof/>
+                              </w:rPr>
+                              <w:t>13</w:t>
+                            </w:r>
+                            <w:r>
+                              <w:rPr>
+                                <w:noProof/>
+                              </w:rPr>
+                              <w:fldChar w:fldCharType="end"/>
+                            </w:r>
                             <w:r>
                               <w:t xml:space="preserve"> Q-Q plots of all the 'Install' categories</w:t>
                             </w:r>
@@ -10171,16 +12035,13 @@
           </mc:Choice>
           <mc:Fallback>
             <w:pict>
-              <v:shapetype w14:anchorId="6AC95C77" id="_x0000_t202" coordsize="21600,21600" o:spt="202" path="m,l,21600r21600,l21600,xe">
-                <v:stroke joinstyle="miter"/>
-                <v:path gradientshapeok="t" o:connecttype="rect"/>
-              </v:shapetype>
-              <v:shape id="Text Box 10" o:spid="_x0000_s1026" type="#_x0000_t202" style="position:absolute;margin-left:49.3pt;margin-top:438.2pt;width:364.6pt;height:.05pt;z-index:251657216;visibility:visible;mso-wrap-style:square;mso-width-percent:0;mso-height-percent:0;mso-wrap-distance-left:9pt;mso-wrap-distance-top:0;mso-wrap-distance-right:9pt;mso-wrap-distance-bottom:0;mso-position-horizontal:absolute;mso-position-horizontal-relative:text;mso-position-vertical:absolute;mso-position-vertical-relative:text;mso-width-percent:0;mso-height-percent:0;mso-width-relative:margin;mso-height-relative:margin;v-text-anchor:top" o:gfxdata="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" stroked="f">
+              <v:shape w14:anchorId="6AC95C77" id="Text Box 10" o:spid="_x0000_s1029" type="#_x0000_t202" style="position:absolute;margin-left:49.3pt;margin-top:438.2pt;width:364.6pt;height:.05pt;z-index:251657216;visibility:visible;mso-wrap-style:square;mso-width-percent:0;mso-height-percent:0;mso-wrap-distance-left:9pt;mso-wrap-distance-top:0;mso-wrap-distance-right:9pt;mso-wrap-distance-bottom:0;mso-position-horizontal:absolute;mso-position-horizontal-relative:text;mso-position-vertical:absolute;mso-position-vertical-relative:text;mso-width-percent:0;mso-height-percent:0;mso-width-relative:margin;mso-height-relative:margin;v-text-anchor:top" o:gfxdata="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" stroked="f">
                 <v:textbox style="mso-fit-shape-to-text:t" inset="0,0,0,0">
                   <w:txbxContent>
                     <w:p>
                       <w:pPr>
                         <w:pStyle w:val="Caption"/>
+                        <w:jc w:val="center"/>
                         <w:rPr>
                           <w:rFonts w:cs="Times New Roman"/>
                           <w:noProof/>
@@ -10191,14 +12052,27 @@
                       <w:r>
                         <w:t xml:space="preserve">Figure </w:t>
                       </w:r>
-                      <w:fldSimple w:instr=" SEQ Figure \* ARABIC ">
-                        <w:r>
-                          <w:rPr>
-                            <w:noProof/>
-                          </w:rPr>
-                          <w:t>4</w:t>
-                        </w:r>
-                      </w:fldSimple>
+                      <w:r>
+                        <w:fldChar w:fldCharType="begin"/>
+                      </w:r>
+                      <w:r>
+                        <w:instrText xml:space="preserve"> SEQ Figure \* ARABIC </w:instrText>
+                      </w:r>
+                      <w:r>
+                        <w:fldChar w:fldCharType="separate"/>
+                      </w:r>
+                      <w:r>
+                        <w:rPr>
+                          <w:noProof/>
+                        </w:rPr>
+                        <w:t>13</w:t>
+                      </w:r>
+                      <w:r>
+                        <w:rPr>
+                          <w:noProof/>
+                        </w:rPr>
+                        <w:fldChar w:fldCharType="end"/>
+                      </w:r>
                       <w:r>
                         <w:t xml:space="preserve"> Q-Q plots of all the 'Install' categories</w:t>
                       </w:r>
@@ -10253,7 +12127,7 @@
                           </pic:cNvPicPr>
                         </pic:nvPicPr>
                         <pic:blipFill>
-                          <a:blip r:embed="rId14" cstate="print">
+                          <a:blip r:embed="rId23" cstate="print">
                             <a:extLst>
                               <a:ext uri="{28A0092B-C50C-407E-A947-70E740481C1C}">
                                 <a14:useLocalDpi xmlns:a14="http://schemas.microsoft.com/office/drawing/2010/main" val="0"/>
@@ -10287,7 +12161,7 @@
                           </pic:cNvPicPr>
                         </pic:nvPicPr>
                         <pic:blipFill>
-                          <a:blip r:embed="rId15" cstate="print">
+                          <a:blip r:embed="rId24" cstate="print">
                             <a:extLst>
                               <a:ext uri="{28A0092B-C50C-407E-A947-70E740481C1C}">
                                 <a14:useLocalDpi xmlns:a14="http://schemas.microsoft.com/office/drawing/2010/main" val="0"/>
@@ -10321,7 +12195,7 @@
                           </pic:cNvPicPr>
                         </pic:nvPicPr>
                         <pic:blipFill>
-                          <a:blip r:embed="rId16" cstate="print">
+                          <a:blip r:embed="rId25" cstate="print">
                             <a:extLst>
                               <a:ext uri="{28A0092B-C50C-407E-A947-70E740481C1C}">
                                 <a14:useLocalDpi xmlns:a14="http://schemas.microsoft.com/office/drawing/2010/main" val="0"/>
@@ -10355,7 +12229,7 @@
                           </pic:cNvPicPr>
                         </pic:nvPicPr>
                         <pic:blipFill>
-                          <a:blip r:embed="rId17" cstate="print">
+                          <a:blip r:embed="rId26" cstate="print">
                             <a:extLst>
                               <a:ext uri="{28A0092B-C50C-407E-A947-70E740481C1C}">
                                 <a14:useLocalDpi xmlns:a14="http://schemas.microsoft.com/office/drawing/2010/main" val="0"/>
@@ -10389,7 +12263,7 @@
                           </pic:cNvPicPr>
                         </pic:nvPicPr>
                         <pic:blipFill>
-                          <a:blip r:embed="rId18" cstate="print">
+                          <a:blip r:embed="rId27" cstate="print">
                             <a:extLst>
                               <a:ext uri="{28A0092B-C50C-407E-A947-70E740481C1C}">
                                 <a14:useLocalDpi xmlns:a14="http://schemas.microsoft.com/office/drawing/2010/main" val="0"/>
@@ -10450,19 +12324,19 @@
                   <o:lock v:ext="edit" aspectratio="t"/>
                 </v:shapetype>
                 <v:shape id="Picture 5" o:spid="_x0000_s1027" type="#_x0000_t75" style="position:absolute;left:28545;width:28797;height:23044;visibility:visible;mso-wrap-style:square" o:gfxdata="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">
-                  <v:imagedata r:id="rId19" o:title=""/>
+                  <v:imagedata r:id="rId28" o:title=""/>
                 </v:shape>
                 <v:shape id="Picture 4" o:spid="_x0000_s1028" type="#_x0000_t75" style="position:absolute;width:28797;height:23044;visibility:visible;mso-wrap-style:square" o:gfxdata="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">
-                  <v:imagedata r:id="rId20" o:title=""/>
+                  <v:imagedata r:id="rId29" o:title=""/>
                 </v:shape>
                 <v:shape id="Picture 6" o:spid="_x0000_s1029" type="#_x0000_t75" style="position:absolute;left:28545;top:22422;width:28797;height:23044;visibility:visible;mso-wrap-style:square" o:gfxdata="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">
-                  <v:imagedata r:id="rId21" o:title=""/>
+                  <v:imagedata r:id="rId30" o:title=""/>
                 </v:shape>
                 <v:shape id="Picture 7" o:spid="_x0000_s1030" type="#_x0000_t75" style="position:absolute;top:22422;width:28797;height:23044;visibility:visible;mso-wrap-style:square" o:gfxdata="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">
-                  <v:imagedata r:id="rId22" o:title=""/>
+                  <v:imagedata r:id="rId31" o:title=""/>
                 </v:shape>
                 <v:shape id="Picture 8" o:spid="_x0000_s1031" type="#_x0000_t75" style="position:absolute;left:14232;top:45163;width:28798;height:23044;visibility:visible;mso-wrap-style:square" o:gfxdata="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">
-                  <v:imagedata r:id="rId23" o:title=""/>
+                  <v:imagedata r:id="rId32" o:title=""/>
                 </v:shape>
                 <w10:wrap type="topAndBottom"/>
               </v:group>
@@ -10890,7 +12764,7 @@
                     <pic:cNvPicPr/>
                   </pic:nvPicPr>
                   <pic:blipFill>
-                    <a:blip r:embed="rId24"/>
+                    <a:blip r:embed="rId33"/>
                     <a:stretch>
                       <a:fillRect/>
                     </a:stretch>
@@ -10919,14 +12793,27 @@
       <w:r>
         <w:t xml:space="preserve">Figure </w:t>
       </w:r>
-      <w:fldSimple w:instr=" SEQ Figure \* ARABIC ">
-        <w:r>
-          <w:rPr>
-            <w:noProof/>
-          </w:rPr>
-          <w:t>5</w:t>
-        </w:r>
-      </w:fldSimple>
+      <w:r>
+        <w:fldChar w:fldCharType="begin"/>
+      </w:r>
+      <w:r>
+        <w:instrText xml:space="preserve"> SEQ Figure \* ARABIC </w:instrText>
+      </w:r>
+      <w:r>
+        <w:fldChar w:fldCharType="separate"/>
+      </w:r>
+      <w:r>
+        <w:rPr>
+          <w:noProof/>
+        </w:rPr>
+        <w:t>14</w:t>
+      </w:r>
+      <w:r>
+        <w:rPr>
+          <w:noProof/>
+        </w:rPr>
+        <w:fldChar w:fldCharType="end"/>
+      </w:r>
       <w:r>
         <w:t xml:space="preserve"> Outputs of the Kruskal Wallis test</w:t>
       </w:r>
@@ -10942,7 +12829,15 @@
         <w:t>As be seen above, the p-value of the test, which is zero, is much less than the level of significance (0.05).</w:t>
       </w:r>
       <w:r>
-        <w:t xml:space="preserve"> Hence, the null-hypothesis is rejected, and the median</w:t>
+        <w:t xml:space="preserve"> Hence, the </w:t>
+      </w:r>
+      <w:proofErr w:type="gramStart"/>
+      <w:r>
+        <w:t>null-hypothesis</w:t>
+      </w:r>
+      <w:proofErr w:type="gramEnd"/>
+      <w:r>
+        <w:t xml:space="preserve"> is rejected, and the median</w:t>
       </w:r>
       <w:r>
         <w:t xml:space="preserve"> </w:t>
@@ -11273,7 +13168,7 @@
                           </pic:cNvPicPr>
                         </pic:nvPicPr>
                         <pic:blipFill rotWithShape="1">
-                          <a:blip r:embed="rId25">
+                          <a:blip r:embed="rId34">
                             <a:extLst>
                               <a:ext uri="{28A0092B-C50C-407E-A947-70E740481C1C}">
                                 <a14:useLocalDpi xmlns:a14="http://schemas.microsoft.com/office/drawing/2010/main" val="0"/>
@@ -11309,7 +13204,7 @@
                           </pic:cNvPicPr>
                         </pic:nvPicPr>
                         <pic:blipFill rotWithShape="1">
-                          <a:blip r:embed="rId25">
+                          <a:blip r:embed="rId34">
                             <a:extLst>
                               <a:ext uri="{28A0092B-C50C-407E-A947-70E740481C1C}">
                                 <a14:useLocalDpi xmlns:a14="http://schemas.microsoft.com/office/drawing/2010/main" val="0"/>
@@ -11347,10 +13242,10 @@
             <w:pict>
               <v:group w14:anchorId="444D8646" id="Group 14" o:spid="_x0000_s1026" style="width:398.75pt;height:229.4pt;mso-position-horizontal-relative:char;mso-position-vertical-relative:line" coordsize="50642,29130" o:gfxdata="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">
                 <v:shape id="Picture 12" o:spid="_x0000_s1027" type="#_x0000_t75" style="position:absolute;left:24251;width:26391;height:29051;visibility:visible;mso-wrap-style:square" o:gfxdata="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">
-                  <v:imagedata r:id="rId26" o:title="" croptop="27551f" cropleft="6274f" cropright="5859f"/>
+                  <v:imagedata r:id="rId35" o:title="" croptop="27551f" cropleft="6274f" cropright="5859f"/>
                 </v:shape>
                 <v:shape id="Picture 13" o:spid="_x0000_s1028" type="#_x0000_t75" style="position:absolute;top:79;width:24714;height:29051;visibility:visible;mso-wrap-style:square" o:gfxdata="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">
-                  <v:imagedata r:id="rId26" o:title="" croptop="1767f" cropbottom="37997f" cropleft="15603f" cropright="15997f"/>
+                  <v:imagedata r:id="rId35" o:title="" croptop="1767f" cropbottom="37997f" cropleft="15603f" cropright="15997f"/>
                 </v:shape>
                 <w10:anchorlock/>
               </v:group>
@@ -11367,14 +13262,27 @@
       <w:r>
         <w:t xml:space="preserve">Figure </w:t>
       </w:r>
-      <w:fldSimple w:instr=" SEQ Figure \* ARABIC ">
-        <w:r>
-          <w:rPr>
-            <w:noProof/>
-          </w:rPr>
-          <w:t>6</w:t>
-        </w:r>
-      </w:fldSimple>
+      <w:r>
+        <w:fldChar w:fldCharType="begin"/>
+      </w:r>
+      <w:r>
+        <w:instrText xml:space="preserve"> SEQ Figure \* ARABIC </w:instrText>
+      </w:r>
+      <w:r>
+        <w:fldChar w:fldCharType="separate"/>
+      </w:r>
+      <w:r>
+        <w:rPr>
+          <w:noProof/>
+        </w:rPr>
+        <w:t>15</w:t>
+      </w:r>
+      <w:r>
+        <w:rPr>
+          <w:noProof/>
+        </w:rPr>
+        <w:fldChar w:fldCharType="end"/>
+      </w:r>
       <w:r>
         <w:t xml:space="preserve"> Post-hoc pairwise comparisons of each 'Install' category</w:t>
       </w:r>
@@ -11536,7 +13444,7 @@
                     <pic:cNvPicPr/>
                   </pic:nvPicPr>
                   <pic:blipFill>
-                    <a:blip r:embed="rId27"/>
+                    <a:blip r:embed="rId36"/>
                     <a:stretch>
                       <a:fillRect/>
                     </a:stretch>
@@ -11587,7 +13495,7 @@
         <w:rPr>
           <w:noProof/>
         </w:rPr>
-        <w:t>7</w:t>
+        <w:t>16</w:t>
       </w:r>
       <w:r>
         <w:rPr>
@@ -11654,11 +13562,11 @@
       <w:pPr>
         <w:pStyle w:val="Heading2"/>
       </w:pPr>
-      <w:bookmarkStart w:id="12" w:name="_Toc10562530"/>
+      <w:bookmarkStart w:id="17" w:name="_Toc10573282"/>
       <w:r>
         <w:t>Rating vs Content Rating</w:t>
       </w:r>
-      <w:bookmarkEnd w:id="12"/>
+      <w:bookmarkEnd w:id="17"/>
     </w:p>
     <w:p>
       <w:pPr>
@@ -12002,7 +13910,7 @@
                     <pic:cNvPicPr/>
                   </pic:nvPicPr>
                   <pic:blipFill>
-                    <a:blip r:embed="rId28"/>
+                    <a:blip r:embed="rId37"/>
                     <a:stretch>
                       <a:fillRect/>
                     </a:stretch>
@@ -12031,14 +13939,27 @@
       <w:r>
         <w:t xml:space="preserve">Figure </w:t>
       </w:r>
-      <w:fldSimple w:instr=" SEQ Figure \* ARABIC ">
-        <w:r>
-          <w:rPr>
-            <w:noProof/>
-          </w:rPr>
-          <w:t>8</w:t>
-        </w:r>
-      </w:fldSimple>
+      <w:r>
+        <w:fldChar w:fldCharType="begin"/>
+      </w:r>
+      <w:r>
+        <w:instrText xml:space="preserve"> SEQ Figure \* ARABIC </w:instrText>
+      </w:r>
+      <w:r>
+        <w:fldChar w:fldCharType="separate"/>
+      </w:r>
+      <w:r>
+        <w:rPr>
+          <w:noProof/>
+        </w:rPr>
+        <w:t>17</w:t>
+      </w:r>
+      <w:r>
+        <w:rPr>
+          <w:noProof/>
+        </w:rPr>
+        <w:fldChar w:fldCharType="end"/>
+      </w:r>
       <w:r>
         <w:t xml:space="preserve"> Output of normality tests for each group of the 'Content Rating' variable</w:t>
       </w:r>
@@ -12164,6 +14085,7 @@
                           <w:p>
                             <w:pPr>
                               <w:pStyle w:val="Caption"/>
+                              <w:jc w:val="center"/>
                               <w:rPr>
                                 <w:rFonts w:cs="Times New Roman"/>
                                 <w:noProof/>
@@ -12174,14 +14096,27 @@
                             <w:r>
                               <w:t xml:space="preserve">Figure </w:t>
                             </w:r>
-                            <w:fldSimple w:instr=" SEQ Figure \* ARABIC ">
-                              <w:r>
-                                <w:rPr>
-                                  <w:noProof/>
-                                </w:rPr>
-                                <w:t>9</w:t>
-                              </w:r>
-                            </w:fldSimple>
+                            <w:r>
+                              <w:fldChar w:fldCharType="begin"/>
+                            </w:r>
+                            <w:r>
+                              <w:instrText xml:space="preserve"> SEQ Figure \* ARABIC </w:instrText>
+                            </w:r>
+                            <w:r>
+                              <w:fldChar w:fldCharType="separate"/>
+                            </w:r>
+                            <w:r>
+                              <w:rPr>
+                                <w:noProof/>
+                              </w:rPr>
+                              <w:t>18</w:t>
+                            </w:r>
+                            <w:r>
+                              <w:rPr>
+                                <w:noProof/>
+                              </w:rPr>
+                              <w:fldChar w:fldCharType="end"/>
+                            </w:r>
                             <w:r>
                               <w:t xml:space="preserve"> Q-Q plot charts for the different categories of 'Content Rating'</w:t>
                             </w:r>
@@ -12202,12 +14137,13 @@
           </mc:Choice>
           <mc:Fallback>
             <w:pict>
-              <v:shape w14:anchorId="47D4959C" id="Text Box 24" o:spid="_x0000_s1027" type="#_x0000_t202" style="position:absolute;margin-left:38.35pt;margin-top:301.95pt;width:374.6pt;height:.05pt;z-index:251660288;visibility:visible;mso-wrap-style:square;mso-wrap-distance-left:9pt;mso-wrap-distance-top:0;mso-wrap-distance-right:9pt;mso-wrap-distance-bottom:0;mso-position-horizontal:absolute;mso-position-horizontal-relative:text;mso-position-vertical:absolute;mso-position-vertical-relative:text;v-text-anchor:top" o:gfxdata="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" stroked="f">
+              <v:shape w14:anchorId="47D4959C" id="Text Box 24" o:spid="_x0000_s1030" type="#_x0000_t202" style="position:absolute;margin-left:38.35pt;margin-top:301.95pt;width:374.6pt;height:.05pt;z-index:251660288;visibility:visible;mso-wrap-style:square;mso-wrap-distance-left:9pt;mso-wrap-distance-top:0;mso-wrap-distance-right:9pt;mso-wrap-distance-bottom:0;mso-position-horizontal:absolute;mso-position-horizontal-relative:text;mso-position-vertical:absolute;mso-position-vertical-relative:text;v-text-anchor:top" o:gfxdata="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" stroked="f">
                 <v:textbox style="mso-fit-shape-to-text:t" inset="0,0,0,0">
                   <w:txbxContent>
                     <w:p>
                       <w:pPr>
                         <w:pStyle w:val="Caption"/>
+                        <w:jc w:val="center"/>
                         <w:rPr>
                           <w:rFonts w:cs="Times New Roman"/>
                           <w:noProof/>
@@ -12218,14 +14154,27 @@
                       <w:r>
                         <w:t xml:space="preserve">Figure </w:t>
                       </w:r>
-                      <w:fldSimple w:instr=" SEQ Figure \* ARABIC ">
-                        <w:r>
-                          <w:rPr>
-                            <w:noProof/>
-                          </w:rPr>
-                          <w:t>9</w:t>
-                        </w:r>
-                      </w:fldSimple>
+                      <w:r>
+                        <w:fldChar w:fldCharType="begin"/>
+                      </w:r>
+                      <w:r>
+                        <w:instrText xml:space="preserve"> SEQ Figure \* ARABIC </w:instrText>
+                      </w:r>
+                      <w:r>
+                        <w:fldChar w:fldCharType="separate"/>
+                      </w:r>
+                      <w:r>
+                        <w:rPr>
+                          <w:noProof/>
+                        </w:rPr>
+                        <w:t>18</w:t>
+                      </w:r>
+                      <w:r>
+                        <w:rPr>
+                          <w:noProof/>
+                        </w:rPr>
+                        <w:fldChar w:fldCharType="end"/>
+                      </w:r>
                       <w:r>
                         <w:t xml:space="preserve"> Q-Q plot charts for the different categories of 'Content Rating'</w:t>
                       </w:r>
@@ -12280,7 +14229,7 @@
                           </pic:cNvPicPr>
                         </pic:nvPicPr>
                         <pic:blipFill>
-                          <a:blip r:embed="rId29" cstate="print">
+                          <a:blip r:embed="rId38" cstate="print">
                             <a:extLst>
                               <a:ext uri="{28A0092B-C50C-407E-A947-70E740481C1C}">
                                 <a14:useLocalDpi xmlns:a14="http://schemas.microsoft.com/office/drawing/2010/main" val="0"/>
@@ -12314,7 +14263,7 @@
                           </pic:cNvPicPr>
                         </pic:nvPicPr>
                         <pic:blipFill>
-                          <a:blip r:embed="rId30" cstate="print">
+                          <a:blip r:embed="rId39" cstate="print">
                             <a:extLst>
                               <a:ext uri="{28A0092B-C50C-407E-A947-70E740481C1C}">
                                 <a14:useLocalDpi xmlns:a14="http://schemas.microsoft.com/office/drawing/2010/main" val="0"/>
@@ -12348,7 +14297,7 @@
                           </pic:cNvPicPr>
                         </pic:nvPicPr>
                         <pic:blipFill>
-                          <a:blip r:embed="rId31" cstate="print">
+                          <a:blip r:embed="rId40" cstate="print">
                             <a:extLst>
                               <a:ext uri="{28A0092B-C50C-407E-A947-70E740481C1C}">
                                 <a14:useLocalDpi xmlns:a14="http://schemas.microsoft.com/office/drawing/2010/main" val="0"/>
@@ -12382,7 +14331,7 @@
                           </pic:cNvPicPr>
                         </pic:nvPicPr>
                         <pic:blipFill>
-                          <a:blip r:embed="rId32" cstate="print">
+                          <a:blip r:embed="rId41" cstate="print">
                             <a:extLst>
                               <a:ext uri="{28A0092B-C50C-407E-A947-70E740481C1C}">
                                 <a14:useLocalDpi xmlns:a14="http://schemas.microsoft.com/office/drawing/2010/main" val="0"/>
@@ -12418,16 +14367,16 @@
             <w:pict>
               <v:group w14:anchorId="56BC63C8" id="Group 23" o:spid="_x0000_s1026" style="position:absolute;margin-left:38.35pt;margin-top:-.05pt;width:374.6pt;height:297.5pt;z-index:251658240" coordsize="57342,45546" o:gfxdata="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">
                 <v:shape id="Picture 18" o:spid="_x0000_s1027" type="#_x0000_t75" style="position:absolute;width:28797;height:23044;visibility:visible;mso-wrap-style:square" o:gfxdata="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">
-                  <v:imagedata r:id="rId33" o:title=""/>
+                  <v:imagedata r:id="rId42" o:title=""/>
                 </v:shape>
                 <v:shape id="Picture 19" o:spid="_x0000_s1028" type="#_x0000_t75" style="position:absolute;left:28545;top:79;width:28797;height:23044;visibility:visible;mso-wrap-style:square" o:gfxdata="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">
-                  <v:imagedata r:id="rId34" o:title=""/>
+                  <v:imagedata r:id="rId43" o:title=""/>
                 </v:shape>
                 <v:shape id="Picture 21" o:spid="_x0000_s1029" type="#_x0000_t75" style="position:absolute;left:28545;top:22502;width:28797;height:23044;visibility:visible;mso-wrap-style:square" o:gfxdata="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">
-                  <v:imagedata r:id="rId35" o:title=""/>
+                  <v:imagedata r:id="rId44" o:title=""/>
                 </v:shape>
                 <v:shape id="Picture 20" o:spid="_x0000_s1030" type="#_x0000_t75" style="position:absolute;top:22502;width:28797;height:23044;visibility:visible;mso-wrap-style:square" o:gfxdata="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">
-                  <v:imagedata r:id="rId36" o:title=""/>
+                  <v:imagedata r:id="rId45" o:title=""/>
                 </v:shape>
                 <w10:wrap type="topAndBottom"/>
               </v:group>
@@ -12784,7 +14733,7 @@
                     <pic:cNvPicPr/>
                   </pic:nvPicPr>
                   <pic:blipFill>
-                    <a:blip r:embed="rId37"/>
+                    <a:blip r:embed="rId46"/>
                     <a:stretch>
                       <a:fillRect/>
                     </a:stretch>
@@ -12835,7 +14784,7 @@
         <w:rPr>
           <w:noProof/>
         </w:rPr>
-        <w:t>10</w:t>
+        <w:t>19</w:t>
       </w:r>
       <w:r>
         <w:rPr>
@@ -13123,6 +15072,7 @@
                           <w:p>
                             <w:pPr>
                               <w:pStyle w:val="Caption"/>
+                              <w:jc w:val="center"/>
                               <w:rPr>
                                 <w:noProof/>
                                 <w:sz w:val="24"/>
@@ -13131,14 +15081,27 @@
                             <w:r>
                               <w:t xml:space="preserve">Figure </w:t>
                             </w:r>
-                            <w:fldSimple w:instr=" SEQ Figure \* ARABIC ">
-                              <w:r>
-                                <w:rPr>
-                                  <w:noProof/>
-                                </w:rPr>
-                                <w:t>11</w:t>
-                              </w:r>
-                            </w:fldSimple>
+                            <w:r>
+                              <w:fldChar w:fldCharType="begin"/>
+                            </w:r>
+                            <w:r>
+                              <w:instrText xml:space="preserve"> SEQ Figure \* ARABIC </w:instrText>
+                            </w:r>
+                            <w:r>
+                              <w:fldChar w:fldCharType="separate"/>
+                            </w:r>
+                            <w:r>
+                              <w:rPr>
+                                <w:noProof/>
+                              </w:rPr>
+                              <w:t>20</w:t>
+                            </w:r>
+                            <w:r>
+                              <w:rPr>
+                                <w:noProof/>
+                              </w:rPr>
+                              <w:fldChar w:fldCharType="end"/>
+                            </w:r>
                             <w:r>
                               <w:t xml:space="preserve"> Output of the Post-Hoc analysis for each group in 'Content Rating'</w:t>
                             </w:r>
@@ -13159,12 +15122,13 @@
           </mc:Choice>
           <mc:Fallback>
             <w:pict>
-              <v:shape w14:anchorId="515A1EF1" id="Text Box 30" o:spid="_x0000_s1028" type="#_x0000_t202" style="position:absolute;left:0;text-align:left;margin-left:51.95pt;margin-top:160.15pt;width:347.35pt;height:.05pt;z-index:251663360;visibility:visible;mso-wrap-style:square;mso-wrap-distance-left:9pt;mso-wrap-distance-top:0;mso-wrap-distance-right:9pt;mso-wrap-distance-bottom:0;mso-position-horizontal:absolute;mso-position-horizontal-relative:text;mso-position-vertical:absolute;mso-position-vertical-relative:text;v-text-anchor:top" o:gfxdata="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" stroked="f">
+              <v:shape w14:anchorId="515A1EF1" id="Text Box 30" o:spid="_x0000_s1031" type="#_x0000_t202" style="position:absolute;left:0;text-align:left;margin-left:51.95pt;margin-top:160.15pt;width:347.35pt;height:.05pt;z-index:251663360;visibility:visible;mso-wrap-style:square;mso-wrap-distance-left:9pt;mso-wrap-distance-top:0;mso-wrap-distance-right:9pt;mso-wrap-distance-bottom:0;mso-position-horizontal:absolute;mso-position-horizontal-relative:text;mso-position-vertical:absolute;mso-position-vertical-relative:text;v-text-anchor:top" o:gfxdata="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" stroked="f">
                 <v:textbox style="mso-fit-shape-to-text:t" inset="0,0,0,0">
                   <w:txbxContent>
                     <w:p>
                       <w:pPr>
                         <w:pStyle w:val="Caption"/>
+                        <w:jc w:val="center"/>
                         <w:rPr>
                           <w:noProof/>
                           <w:sz w:val="24"/>
@@ -13173,14 +15137,27 @@
                       <w:r>
                         <w:t xml:space="preserve">Figure </w:t>
                       </w:r>
-                      <w:fldSimple w:instr=" SEQ Figure \* ARABIC ">
-                        <w:r>
-                          <w:rPr>
-                            <w:noProof/>
-                          </w:rPr>
-                          <w:t>11</w:t>
-                        </w:r>
-                      </w:fldSimple>
+                      <w:r>
+                        <w:fldChar w:fldCharType="begin"/>
+                      </w:r>
+                      <w:r>
+                        <w:instrText xml:space="preserve"> SEQ Figure \* ARABIC </w:instrText>
+                      </w:r>
+                      <w:r>
+                        <w:fldChar w:fldCharType="separate"/>
+                      </w:r>
+                      <w:r>
+                        <w:rPr>
+                          <w:noProof/>
+                        </w:rPr>
+                        <w:t>20</w:t>
+                      </w:r>
+                      <w:r>
+                        <w:rPr>
+                          <w:noProof/>
+                        </w:rPr>
+                        <w:fldChar w:fldCharType="end"/>
+                      </w:r>
                       <w:r>
                         <w:t xml:space="preserve"> Output of the Post-Hoc analysis for each group in 'Content Rating'</w:t>
                       </w:r>
@@ -13233,7 +15210,7 @@
                           </pic:cNvPicPr>
                         </pic:nvPicPr>
                         <pic:blipFill rotWithShape="1">
-                          <a:blip r:embed="rId38">
+                          <a:blip r:embed="rId47">
                             <a:extLst>
                               <a:ext uri="{28A0092B-C50C-407E-A947-70E740481C1C}">
                                 <a14:useLocalDpi xmlns:a14="http://schemas.microsoft.com/office/drawing/2010/main" val="0"/>
@@ -13269,7 +15246,7 @@
                           </pic:cNvPicPr>
                         </pic:nvPicPr>
                         <pic:blipFill rotWithShape="1">
-                          <a:blip r:embed="rId38">
+                          <a:blip r:embed="rId47">
                             <a:extLst>
                               <a:ext uri="{28A0092B-C50C-407E-A947-70E740481C1C}">
                                 <a14:useLocalDpi xmlns:a14="http://schemas.microsoft.com/office/drawing/2010/main" val="0"/>
@@ -13307,10 +15284,10 @@
             <w:pict>
               <v:group w14:anchorId="06615D86" id="Group 29" o:spid="_x0000_s1026" style="position:absolute;margin-left:51.95pt;margin-top:.2pt;width:347.35pt;height:155.45pt;z-index:251661312" coordsize="44119,19742" o:gfxdata="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">
                 <v:shape id="Picture 26" o:spid="_x0000_s1027" type="#_x0000_t75" style="position:absolute;width:20059;height:19723;visibility:visible;mso-wrap-style:square" o:gfxdata="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">
-                  <v:imagedata r:id="rId39" o:title="" croptop="2321f" cropbottom="32278f" cropleft="12893f" cropright="12313f"/>
+                  <v:imagedata r:id="rId48" o:title="" croptop="2321f" cropbottom="32278f" cropleft="12893f" cropright="12313f"/>
                 </v:shape>
                 <v:shape id="Picture 27" o:spid="_x0000_s1028" type="#_x0000_t75" style="position:absolute;left:19957;width:24162;height:19742;visibility:visible;mso-wrap-style:square" o:gfxdata="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">
-                  <v:imagedata r:id="rId39" o:title="" croptop="33516f" cropleft="7936f" cropright="7356f"/>
+                  <v:imagedata r:id="rId48" o:title="" croptop="33516f" cropleft="7936f" cropright="7356f"/>
                 </v:shape>
                 <w10:wrap type="topAndBottom"/>
               </v:group>
@@ -13349,7 +15326,15 @@
         <w:t xml:space="preserve"> and some other category</w:t>
       </w:r>
       <w:r>
-        <w:t xml:space="preserve"> reject the null-hypothesis.</w:t>
+        <w:t xml:space="preserve"> reject the </w:t>
+      </w:r>
+      <w:proofErr w:type="gramStart"/>
+      <w:r>
+        <w:t>null-hypothesis</w:t>
+      </w:r>
+      <w:proofErr w:type="gramEnd"/>
+      <w:r>
+        <w:t>.</w:t>
       </w:r>
       <w:r>
         <w:t xml:space="preserve"> Hence, only the median of the ‘</w:t>
@@ -13485,7 +15470,7 @@
                     <pic:cNvPicPr/>
                   </pic:nvPicPr>
                   <pic:blipFill>
-                    <a:blip r:embed="rId40"/>
+                    <a:blip r:embed="rId49"/>
                     <a:stretch>
                       <a:fillRect/>
                     </a:stretch>
@@ -13514,14 +15499,27 @@
       <w:r>
         <w:t xml:space="preserve">Figure </w:t>
       </w:r>
-      <w:fldSimple w:instr=" SEQ Figure \* ARABIC ">
-        <w:r>
-          <w:rPr>
-            <w:noProof/>
-          </w:rPr>
-          <w:t>12</w:t>
-        </w:r>
-      </w:fldSimple>
+      <w:r>
+        <w:fldChar w:fldCharType="begin"/>
+      </w:r>
+      <w:r>
+        <w:instrText xml:space="preserve"> SEQ Figure \* ARABIC </w:instrText>
+      </w:r>
+      <w:r>
+        <w:fldChar w:fldCharType="separate"/>
+      </w:r>
+      <w:r>
+        <w:rPr>
+          <w:noProof/>
+        </w:rPr>
+        <w:t>21</w:t>
+      </w:r>
+      <w:r>
+        <w:rPr>
+          <w:noProof/>
+        </w:rPr>
+        <w:fldChar w:fldCharType="end"/>
+      </w:r>
       <w:r>
         <w:t xml:space="preserve"> Means and medians of all the categories in 'Content Rating'</w:t>
       </w:r>
@@ -13689,9 +15687,11 @@
       <w:pPr>
         <w:pStyle w:val="Heading2"/>
       </w:pPr>
+      <w:bookmarkStart w:id="18" w:name="_Toc10573283"/>
       <w:r>
         <w:t>Rating vs. Type</w:t>
       </w:r>
+      <w:bookmarkEnd w:id="18"/>
     </w:p>
     <w:p>
       <w:r>
@@ -13730,8 +15730,6 @@
       <w:r>
         <w:br w:type="page"/>
       </w:r>
-      <w:bookmarkStart w:id="13" w:name="_GoBack"/>
-      <w:bookmarkEnd w:id="13"/>
     </w:p>
     <w:p>
       <w:pPr>
@@ -13803,13 +15801,13 @@
       <w:pPr>
         <w:pStyle w:val="Heading1"/>
       </w:pPr>
-      <w:bookmarkStart w:id="14" w:name="_Ref9968495"/>
-      <w:bookmarkStart w:id="15" w:name="_Toc10562531"/>
+      <w:bookmarkStart w:id="19" w:name="_Ref9968495"/>
+      <w:bookmarkStart w:id="20" w:name="_Toc10573284"/>
       <w:r>
         <w:t>Modelling</w:t>
       </w:r>
-      <w:bookmarkEnd w:id="14"/>
-      <w:bookmarkEnd w:id="15"/>
+      <w:bookmarkEnd w:id="19"/>
+      <w:bookmarkEnd w:id="20"/>
     </w:p>
     <w:p>
       <w:pPr>
@@ -13827,22 +15825,22 @@
       <w:pPr>
         <w:pStyle w:val="Heading1"/>
       </w:pPr>
-      <w:bookmarkStart w:id="16" w:name="_Toc10562532"/>
+      <w:bookmarkStart w:id="21" w:name="_Toc10573285"/>
       <w:r>
         <w:lastRenderedPageBreak/>
         <w:t>Appendix</w:t>
       </w:r>
-      <w:bookmarkEnd w:id="16"/>
+      <w:bookmarkEnd w:id="21"/>
     </w:p>
     <w:p>
       <w:pPr>
         <w:pStyle w:val="Heading2"/>
       </w:pPr>
-      <w:bookmarkStart w:id="17" w:name="_Toc10562533"/>
+      <w:bookmarkStart w:id="22" w:name="_Toc10573286"/>
       <w:r>
         <w:t>References</w:t>
       </w:r>
-      <w:bookmarkEnd w:id="17"/>
+      <w:bookmarkEnd w:id="22"/>
     </w:p>
     <w:p>
       <w:r>
@@ -13888,7 +15886,7 @@
       </w:r>
     </w:p>
     <w:sectPr>
-      <w:footerReference w:type="default" r:id="rId41"/>
+      <w:footerReference w:type="default" r:id="rId50"/>
       <w:pgSz w:w="11906" w:h="16838"/>
       <w:pgMar w:top="1440" w:right="1440" w:bottom="1440" w:left="1440" w:header="708" w:footer="708" w:gutter="0"/>
       <w:pgNumType w:start="1"/>
@@ -14685,7 +16683,7 @@
       </w:pPr>
     </w:pPrDefault>
   </w:docDefaults>
-  <w:latentStyles w:defLockedState="0" w:defUIPriority="99" w:defSemiHidden="0" w:defUnhideWhenUsed="0" w:defQFormat="0" w:count="375">
+  <w:latentStyles w:defLockedState="0" w:defUIPriority="99" w:defSemiHidden="0" w:defUnhideWhenUsed="0" w:defQFormat="0" w:count="376">
     <w:lsdException w:name="Normal" w:uiPriority="0" w:qFormat="1"/>
     <w:lsdException w:name="heading 1" w:uiPriority="9" w:qFormat="1"/>
     <w:lsdException w:name="heading 2" w:semiHidden="1" w:uiPriority="9" w:unhideWhenUsed="1" w:qFormat="1"/>
@@ -15061,6 +17059,7 @@
     <w:lsdException w:name="Smart Hyperlink" w:semiHidden="1" w:unhideWhenUsed="1"/>
     <w:lsdException w:name="Hashtag" w:semiHidden="1" w:unhideWhenUsed="1"/>
     <w:lsdException w:name="Unresolved Mention" w:semiHidden="1" w:unhideWhenUsed="1"/>
+    <w:lsdException w:name="Smart Link" w:semiHidden="1" w:unhideWhenUsed="1"/>
   </w:latentStyles>
   <w:style w:type="paragraph" w:default="1" w:styleId="Normal">
     <w:name w:val="Normal"/>
@@ -15316,7 +17315,6 @@
   <w:style w:type="character" w:default="1" w:styleId="DefaultParagraphFont">
     <w:name w:val="Default Paragraph Font"/>
     <w:uiPriority w:val="1"/>
-    <w:semiHidden/>
     <w:unhideWhenUsed/>
   </w:style>
   <w:style w:type="table" w:default="1" w:styleId="TableNormal">
@@ -16009,7 +18007,7 @@
 </file>
 
 <file path=customXml/itemProps1.xml><?xml version="1.0" encoding="utf-8"?>
-<ds:datastoreItem xmlns:ds="http://schemas.openxmlformats.org/officeDocument/2006/customXml" ds:itemID="{93015A63-FA21-43FD-9EF7-A800F5596190}">
+<ds:datastoreItem xmlns:ds="http://schemas.openxmlformats.org/officeDocument/2006/customXml" ds:itemID="{FCC14E5A-3E5C-47A9-9238-2D2B91A4D251}">
   <ds:schemaRefs>
     <ds:schemaRef ds:uri="http://schemas.openxmlformats.org/officeDocument/2006/bibliography"/>
   </ds:schemaRefs>

</xml_diff>

<commit_message>
Added Correlations to Report
</commit_message>
<xml_diff>
--- a/Report.docx
+++ b/Report.docx
@@ -402,15 +402,7 @@
             <w:rPr>
               <w:rFonts w:ascii="Times New Roman" w:hAnsi="Times New Roman" w:cs="Times New Roman"/>
             </w:rPr>
-            <w:t>Tabl</w:t>
-          </w:r>
-          <w:bookmarkStart w:id="0" w:name="_GoBack"/>
-          <w:bookmarkEnd w:id="0"/>
-          <w:r>
-            <w:rPr>
-              <w:rFonts w:ascii="Times New Roman" w:hAnsi="Times New Roman" w:cs="Times New Roman"/>
-            </w:rPr>
-            <w:t>e of Contents</w:t>
+            <w:t>Table of Contents</w:t>
           </w:r>
         </w:p>
         <w:p>
@@ -2328,12 +2320,12 @@
       <w:pPr>
         <w:pStyle w:val="Heading1"/>
       </w:pPr>
-      <w:bookmarkStart w:id="1" w:name="_Toc10574016"/>
+      <w:bookmarkStart w:id="0" w:name="_Toc10574016"/>
       <w:r>
         <w:lastRenderedPageBreak/>
         <w:t>Introduction</w:t>
       </w:r>
-      <w:bookmarkEnd w:id="1"/>
+      <w:bookmarkEnd w:id="0"/>
     </w:p>
     <w:p>
       <w:r>
@@ -2538,12 +2530,12 @@
       <w:pPr>
         <w:pStyle w:val="Heading1"/>
       </w:pPr>
-      <w:bookmarkStart w:id="2" w:name="_Toc10574017"/>
+      <w:bookmarkStart w:id="1" w:name="_Toc10574017"/>
       <w:r>
         <w:lastRenderedPageBreak/>
         <w:t>Aims and Objectives</w:t>
       </w:r>
-      <w:bookmarkEnd w:id="2"/>
+      <w:bookmarkEnd w:id="1"/>
     </w:p>
     <w:p>
       <w:r>
@@ -2565,15 +2557,7 @@
         <w:t xml:space="preserve">an application </w:t>
       </w:r>
       <w:r>
-        <w:t xml:space="preserve">has </w:t>
-      </w:r>
-      <w:proofErr w:type="gramStart"/>
-      <w:r>
-        <w:t>a large number of</w:t>
-      </w:r>
-      <w:proofErr w:type="gramEnd"/>
-      <w:r>
-        <w:t xml:space="preserve"> installs it also makes sense to expect a higher rating. </w:t>
+        <w:t xml:space="preserve">has a large number of installs it also makes sense to expect a higher rating. </w:t>
       </w:r>
       <w:r>
         <w:t xml:space="preserve">Also, through the tests </w:t>
@@ -2630,7 +2614,7 @@
       <w:pPr>
         <w:pStyle w:val="Heading1"/>
       </w:pPr>
-      <w:bookmarkStart w:id="3" w:name="_Toc10574018"/>
+      <w:bookmarkStart w:id="2" w:name="_Toc10574018"/>
       <w:r>
         <w:lastRenderedPageBreak/>
         <w:t>Descriptive</w:t>
@@ -2638,32 +2622,32 @@
       <w:r>
         <w:t xml:space="preserve"> Statistics &amp; Illustrations</w:t>
       </w:r>
+      <w:bookmarkEnd w:id="2"/>
+    </w:p>
+    <w:p>
+      <w:pPr>
+        <w:pStyle w:val="Heading2"/>
+      </w:pPr>
+      <w:bookmarkStart w:id="3" w:name="_Toc10574019"/>
+      <w:r>
+        <w:t>Measurements of Location</w:t>
+      </w:r>
       <w:bookmarkEnd w:id="3"/>
     </w:p>
     <w:p>
-      <w:pPr>
-        <w:pStyle w:val="Heading2"/>
-      </w:pPr>
-      <w:bookmarkStart w:id="4" w:name="_Toc10574019"/>
-      <w:r>
-        <w:t>Measurements of Location</w:t>
+      <w:r>
+        <w:t>This section will explain the measurements of locations obtained for the covariate variables and the frequencies obtained for the factors.</w:t>
+      </w:r>
+    </w:p>
+    <w:p>
+      <w:pPr>
+        <w:pStyle w:val="Heading3"/>
+      </w:pPr>
+      <w:bookmarkStart w:id="4" w:name="_Toc10574020"/>
+      <w:r>
+        <w:t>Rating</w:t>
       </w:r>
       <w:bookmarkEnd w:id="4"/>
-    </w:p>
-    <w:p>
-      <w:r>
-        <w:t>This section will explain the measurements of locations obtained for the covariate variables and the frequencies obtained for the factors.</w:t>
-      </w:r>
-    </w:p>
-    <w:p>
-      <w:pPr>
-        <w:pStyle w:val="Heading3"/>
-      </w:pPr>
-      <w:bookmarkStart w:id="5" w:name="_Toc10574020"/>
-      <w:r>
-        <w:t>Rating</w:t>
-      </w:r>
-      <w:bookmarkEnd w:id="5"/>
     </w:p>
     <w:p>
       <w:pPr>
@@ -4862,11 +4846,11 @@
       <w:pPr>
         <w:pStyle w:val="Heading3"/>
       </w:pPr>
-      <w:bookmarkStart w:id="6" w:name="_Toc10574021"/>
+      <w:bookmarkStart w:id="5" w:name="_Toc10574021"/>
       <w:r>
         <w:t>Reviews</w:t>
       </w:r>
-      <w:bookmarkEnd w:id="6"/>
+      <w:bookmarkEnd w:id="5"/>
     </w:p>
     <w:tbl>
       <w:tblPr>
@@ -6784,15 +6768,7 @@
         <w:t>it is noticeable</w:t>
       </w:r>
       <w:r>
-        <w:t xml:space="preserve"> that there is </w:t>
-      </w:r>
-      <w:proofErr w:type="gramStart"/>
-      <w:r>
-        <w:t>a large number of</w:t>
-      </w:r>
-      <w:proofErr w:type="gramEnd"/>
-      <w:r>
-        <w:t xml:space="preserve"> extreme cases within the </w:t>
+        <w:t xml:space="preserve"> that there is a large number of extreme cases within the </w:t>
       </w:r>
       <w:r>
         <w:rPr>
@@ -7049,12 +7025,12 @@
       <w:pPr>
         <w:pStyle w:val="Heading3"/>
       </w:pPr>
-      <w:bookmarkStart w:id="7" w:name="_Toc10574022"/>
+      <w:bookmarkStart w:id="6" w:name="_Toc10574022"/>
       <w:r>
         <w:lastRenderedPageBreak/>
         <w:t>Size</w:t>
       </w:r>
-      <w:bookmarkEnd w:id="7"/>
+      <w:bookmarkEnd w:id="6"/>
     </w:p>
     <w:tbl>
       <w:tblPr>
@@ -9211,22 +9187,22 @@
       <w:pPr>
         <w:pStyle w:val="Heading2"/>
       </w:pPr>
-      <w:bookmarkStart w:id="8" w:name="_Toc10574023"/>
+      <w:bookmarkStart w:id="7" w:name="_Toc10574023"/>
       <w:r>
         <w:lastRenderedPageBreak/>
         <w:t>Frequencies</w:t>
       </w:r>
+      <w:bookmarkEnd w:id="7"/>
+    </w:p>
+    <w:p>
+      <w:pPr>
+        <w:pStyle w:val="Heading3"/>
+      </w:pPr>
+      <w:bookmarkStart w:id="8" w:name="_Toc10574024"/>
+      <w:r>
+        <w:t>Installs</w:t>
+      </w:r>
       <w:bookmarkEnd w:id="8"/>
-    </w:p>
-    <w:p>
-      <w:pPr>
-        <w:pStyle w:val="Heading3"/>
-      </w:pPr>
-      <w:bookmarkStart w:id="9" w:name="_Toc10574024"/>
-      <w:r>
-        <w:t>Installs</w:t>
-      </w:r>
-      <w:bookmarkEnd w:id="9"/>
     </w:p>
     <w:p>
       <w:pPr>
@@ -9426,12 +9402,12 @@
       <w:pPr>
         <w:pStyle w:val="Heading3"/>
       </w:pPr>
-      <w:bookmarkStart w:id="10" w:name="_Toc10574025"/>
+      <w:bookmarkStart w:id="9" w:name="_Toc10574025"/>
       <w:r>
         <w:lastRenderedPageBreak/>
         <w:t>Type</w:t>
       </w:r>
-      <w:bookmarkEnd w:id="10"/>
+      <w:bookmarkEnd w:id="9"/>
     </w:p>
     <w:p>
       <w:pPr>
@@ -9594,12 +9570,12 @@
       <w:pPr>
         <w:pStyle w:val="Heading3"/>
       </w:pPr>
-      <w:bookmarkStart w:id="11" w:name="_Toc10574026"/>
+      <w:bookmarkStart w:id="10" w:name="_Toc10574026"/>
       <w:r>
         <w:lastRenderedPageBreak/>
         <w:t>Content_Rating</w:t>
       </w:r>
-      <w:bookmarkEnd w:id="11"/>
+      <w:bookmarkEnd w:id="10"/>
     </w:p>
     <w:p>
       <w:pPr>
@@ -9767,12 +9743,14 @@
       <w:pPr>
         <w:pStyle w:val="Heading2"/>
       </w:pPr>
-      <w:bookmarkStart w:id="12" w:name="_Toc10574027"/>
+      <w:bookmarkStart w:id="11" w:name="_Toc10574027"/>
+      <w:bookmarkStart w:id="12" w:name="_Scatterplots"/>
+      <w:bookmarkEnd w:id="12"/>
       <w:r>
         <w:lastRenderedPageBreak/>
         <w:t>Scatterplots</w:t>
       </w:r>
-      <w:bookmarkEnd w:id="12"/>
+      <w:bookmarkEnd w:id="11"/>
     </w:p>
     <w:p>
       <w:r>
@@ -10240,7 +10218,7 @@
           <w:rFonts w:cs="Times New Roman"/>
           <w:szCs w:val="24"/>
         </w:rPr>
-        <w:t>2</w:t>
+        <w:t>5</w:t>
       </w:r>
       <w:r>
         <w:rPr>
@@ -11056,23 +11034,7 @@
           <w:rFonts w:cs="Times New Roman"/>
           <w:szCs w:val="24"/>
         </w:rPr>
-        <w:t xml:space="preserve">size of the application increases, the ratings seem to </w:t>
-      </w:r>
-      <w:proofErr w:type="gramStart"/>
-      <w:r>
-        <w:rPr>
-          <w:rFonts w:cs="Times New Roman"/>
-          <w:szCs w:val="24"/>
-        </w:rPr>
-        <w:t>reduce down</w:t>
-      </w:r>
-      <w:proofErr w:type="gramEnd"/>
-      <w:r>
-        <w:rPr>
-          <w:rFonts w:cs="Times New Roman"/>
-          <w:szCs w:val="24"/>
-        </w:rPr>
-        <w:t xml:space="preserve"> to a smaller range around the larger ratings</w:t>
+        <w:t>size of the application increases, the ratings seem to reduce down to a smaller range around the larger ratings</w:t>
       </w:r>
       <w:r>
         <w:rPr>
@@ -12642,15 +12604,7 @@
         <w:t>As be seen above, the p-value of the test, which is zero, is much less than the level of significance (0.05).</w:t>
       </w:r>
       <w:r>
-        <w:t xml:space="preserve"> Hence, the </w:t>
-      </w:r>
-      <w:proofErr w:type="gramStart"/>
-      <w:r>
-        <w:t>null-hypothesis</w:t>
-      </w:r>
-      <w:proofErr w:type="gramEnd"/>
-      <w:r>
-        <w:t xml:space="preserve"> is rejected, and the median</w:t>
+        <w:t xml:space="preserve"> Hence, the null-hypothesis is rejected, and the median</w:t>
       </w:r>
       <w:r>
         <w:t xml:space="preserve"> </w:t>
@@ -13181,15 +13135,7 @@
         <w:t xml:space="preserve"> sample</w:t>
       </w:r>
       <w:r>
-        <w:t xml:space="preserve"> </w:t>
-      </w:r>
-      <w:proofErr w:type="gramStart"/>
-      <w:r>
-        <w:t>mean</w:t>
-      </w:r>
-      <w:proofErr w:type="gramEnd"/>
-      <w:r>
-        <w:t xml:space="preserve"> and median </w:t>
+        <w:t xml:space="preserve"> mean and median </w:t>
       </w:r>
       <w:r>
         <w:rPr>
@@ -13411,11 +13357,9 @@
       <w:r>
         <w:t xml:space="preserve"> </w:t>
       </w:r>
-      <w:proofErr w:type="gramStart"/>
       <w:r>
         <w:t>Similarly</w:t>
       </w:r>
-      <w:proofErr w:type="gramEnd"/>
       <w:r>
         <w:t xml:space="preserve"> to the previous test, </w:t>
       </w:r>
@@ -15061,15 +15005,7 @@
         <w:t xml:space="preserve"> and some other category</w:t>
       </w:r>
       <w:r>
-        <w:t xml:space="preserve"> reject the </w:t>
-      </w:r>
-      <w:proofErr w:type="gramStart"/>
-      <w:r>
-        <w:t>null-hypothesis</w:t>
-      </w:r>
-      <w:proofErr w:type="gramEnd"/>
-      <w:r>
-        <w:t>.</w:t>
+        <w:t xml:space="preserve"> reject the null-hypothesis.</w:t>
       </w:r>
       <w:r>
         <w:t xml:space="preserve"> Hence, only the median of the ‘</w:t>
@@ -15293,15 +15229,7 @@
         <w:t xml:space="preserve"> categories</w:t>
       </w:r>
       <w:r>
-        <w:t xml:space="preserve"> all appear to be </w:t>
-      </w:r>
-      <w:proofErr w:type="gramStart"/>
-      <w:r>
-        <w:t>similar to</w:t>
-      </w:r>
-      <w:proofErr w:type="gramEnd"/>
-      <w:r>
-        <w:t xml:space="preserve"> each other. </w:t>
+        <w:t xml:space="preserve"> all appear to be similar to each other. </w:t>
       </w:r>
       <w:r>
         <w:t>Moreover</w:t>
@@ -16241,15 +16169,7 @@
     </w:p>
     <w:p>
       <w:r>
-        <w:t xml:space="preserve">To verify the results of the hypothesis test, the sample </w:t>
-      </w:r>
-      <w:proofErr w:type="gramStart"/>
-      <w:r>
-        <w:t>means</w:t>
-      </w:r>
-      <w:proofErr w:type="gramEnd"/>
-      <w:r>
-        <w:t xml:space="preserve"> and medians of free and paid apps were calculated in SPSS:</w:t>
+        <w:t>To verify the results of the hypothesis test, the sample means and medians of free and paid apps were calculated in SPSS:</w:t>
       </w:r>
     </w:p>
     <w:p>
@@ -16340,82 +16260,433 @@
     </w:p>
     <w:p>
       <w:pPr>
-        <w:autoSpaceDE w:val="0"/>
-        <w:autoSpaceDN w:val="0"/>
-        <w:adjustRightInd w:val="0"/>
-        <w:spacing w:after="0" w:line="240" w:lineRule="auto"/>
+        <w:spacing w:line="259" w:lineRule="auto"/>
         <w:jc w:val="left"/>
-        <w:rPr>
-          <w:rFonts w:cs="Times New Roman"/>
-          <w:szCs w:val="24"/>
-        </w:rPr>
-      </w:pPr>
-    </w:p>
-    <w:p>
-      <w:pPr>
-        <w:autoSpaceDE w:val="0"/>
-        <w:autoSpaceDN w:val="0"/>
-        <w:adjustRightInd w:val="0"/>
-        <w:spacing w:after="0" w:line="400" w:lineRule="atLeast"/>
+      </w:pPr>
+      <w:r>
+        <w:br w:type="page"/>
+      </w:r>
+    </w:p>
+    <w:p>
+      <w:pPr>
+        <w:pStyle w:val="Heading2"/>
+      </w:pPr>
+      <w:r>
+        <w:lastRenderedPageBreak/>
+        <w:t>Correlations</w:t>
+      </w:r>
+    </w:p>
+    <w:p>
+      <w:r>
+        <w:t xml:space="preserve">This section deals with correlations between the dependent variable (Rating) and the other covariate variables. Pearson’s correlation was not used because from the scatter plots in Section 3 it is evident that there is not a linear relationship between these variables. </w:t>
+      </w:r>
+      <w:r>
+        <w:t xml:space="preserve">Therefore, the Spearman correlation was used. For both </w:t>
+      </w:r>
+      <w:r>
+        <w:t xml:space="preserve">of the following cases the following hypothesis tests were used: </w:t>
+      </w:r>
+    </w:p>
+    <w:p>
+      <w:r>
+        <w:rPr>
+          <w:b/>
+        </w:rPr>
+        <w:t>H</w:t>
+      </w:r>
+      <w:r>
+        <w:rPr>
+          <w:b/>
+          <w:vertAlign w:val="subscript"/>
+        </w:rPr>
+        <w:t>0</w:t>
+      </w:r>
+      <w:r>
+        <w:rPr>
+          <w:b/>
+        </w:rPr>
+        <w:t>:</w:t>
+      </w:r>
+      <w:r>
+        <w:t xml:space="preserve"> </w:t>
+      </w:r>
+      <w:r>
+        <w:t>Variables are independent – p = 0</w:t>
+      </w:r>
+    </w:p>
+    <w:p>
+      <w:r>
+        <w:rPr>
+          <w:b/>
+        </w:rPr>
+        <w:t>H</w:t>
+      </w:r>
+      <w:r>
+        <w:rPr>
+          <w:b/>
+          <w:vertAlign w:val="subscript"/>
+        </w:rPr>
+        <w:t>1</w:t>
+      </w:r>
+      <w:r>
+        <w:rPr>
+          <w:b/>
+        </w:rPr>
+        <w:t xml:space="preserve">: </w:t>
+      </w:r>
+      <w:r>
+        <w:rPr>
+          <w:bCs/>
+        </w:rPr>
+        <w:t xml:space="preserve">A relationship exists between the variables and can be modelled by some monotonic function – p </w:t>
+      </w:r>
+      <w:r>
+        <w:rPr>
+          <w:rFonts w:cs="Times New Roman"/>
+          <w:bCs/>
+        </w:rPr>
+        <w:t>≠</w:t>
+      </w:r>
+      <w:r>
+        <w:rPr>
+          <w:bCs/>
+        </w:rPr>
+        <w:t xml:space="preserve"> 0</w:t>
+      </w:r>
+      <w:r>
+        <w:t xml:space="preserve"> </w:t>
+      </w:r>
+    </w:p>
+    <w:p>
+      <w:pPr>
+        <w:pStyle w:val="Heading3"/>
+      </w:pPr>
+      <w:r>
+        <w:t>Rating vs Reviews</w:t>
+      </w:r>
+    </w:p>
+    <w:p>
+      <w:pPr>
+        <w:keepNext/>
+        <w:jc w:val="center"/>
+      </w:pPr>
+      <w:r>
+        <w:drawing>
+          <wp:inline distT="0" distB="0" distL="0" distR="0" wp14:anchorId="2B6E20D1" wp14:editId="3AEDBF67">
+            <wp:extent cx="4324350" cy="1866900"/>
+            <wp:effectExtent l="0" t="0" r="0" b="0"/>
+            <wp:docPr id="48" name="Picture 48"/>
+            <wp:cNvGraphicFramePr>
+              <a:graphicFrameLocks xmlns:a="http://schemas.openxmlformats.org/drawingml/2006/main" noChangeAspect="1"/>
+            </wp:cNvGraphicFramePr>
+            <a:graphic xmlns:a="http://schemas.openxmlformats.org/drawingml/2006/main">
+              <a:graphicData uri="http://schemas.openxmlformats.org/drawingml/2006/picture">
+                <pic:pic xmlns:pic="http://schemas.openxmlformats.org/drawingml/2006/picture">
+                  <pic:nvPicPr>
+                    <pic:cNvPr id="1" name=""/>
+                    <pic:cNvPicPr/>
+                  </pic:nvPicPr>
+                  <pic:blipFill>
+                    <a:blip r:embed="rId57"/>
+                    <a:stretch>
+                      <a:fillRect/>
+                    </a:stretch>
+                  </pic:blipFill>
+                  <pic:spPr>
+                    <a:xfrm>
+                      <a:off x="0" y="0"/>
+                      <a:ext cx="4324350" cy="1866900"/>
+                    </a:xfrm>
+                    <a:prstGeom prst="rect">
+                      <a:avLst/>
+                    </a:prstGeom>
+                  </pic:spPr>
+                </pic:pic>
+              </a:graphicData>
+            </a:graphic>
+          </wp:inline>
+        </w:drawing>
+      </w:r>
+    </w:p>
+    <w:p>
+      <w:pPr>
+        <w:pStyle w:val="Caption"/>
+        <w:jc w:val="center"/>
+      </w:pPr>
+      <w:r>
+        <w:t xml:space="preserve">Figure </w:t>
+      </w:r>
+      <w:fldSimple w:instr=" SEQ Figure \* ARABIC ">
+        <w:r>
+          <w:rPr>
+            <w:noProof/>
+          </w:rPr>
+          <w:t>26</w:t>
+        </w:r>
+      </w:fldSimple>
+      <w:r>
+        <w:t xml:space="preserve"> Rating vs Reviews Correlation</w:t>
+      </w:r>
+    </w:p>
+    <w:p>
+      <w:r>
+        <w:t xml:space="preserve">Figure 26 shows that the correlation coefficient between </w:t>
+      </w:r>
+      <w:r>
+        <w:rPr>
+          <w:i/>
+          <w:iCs/>
+        </w:rPr>
+        <w:t>Rating</w:t>
+      </w:r>
+      <w:r>
+        <w:t xml:space="preserve"> and </w:t>
+      </w:r>
+      <w:r>
+        <w:rPr>
+          <w:i/>
+          <w:iCs/>
+        </w:rPr>
+        <w:t>Reviews</w:t>
+      </w:r>
+      <w:r>
+        <w:t xml:space="preserve"> is 0.156 which indicates that the two variables are independent since the p value is 0</w:t>
+      </w:r>
+      <w:r>
+        <w:t xml:space="preserve"> (</w:t>
+      </w:r>
+      <w:r>
+        <w:rPr>
+          <w:b/>
+        </w:rPr>
+        <w:t>H</w:t>
+      </w:r>
+      <w:r>
+        <w:rPr>
+          <w:b/>
+          <w:vertAlign w:val="subscript"/>
+        </w:rPr>
+        <w:t>0</w:t>
+      </w:r>
+      <w:r>
+        <w:rPr>
+          <w:b/>
+          <w:vertAlign w:val="subscript"/>
+        </w:rPr>
+        <w:t xml:space="preserve"> </w:t>
+      </w:r>
+      <w:r>
+        <w:rPr>
+          <w:bCs/>
+        </w:rPr>
+        <w:t>is accepted)</w:t>
+      </w:r>
+      <w:r>
+        <w:t>.</w:t>
+      </w:r>
+    </w:p>
+    <w:p>
+      <w:pPr>
+        <w:spacing w:line="259" w:lineRule="auto"/>
         <w:jc w:val="left"/>
         <w:rPr>
-          <w:rFonts w:cs="Times New Roman"/>
-          <w:szCs w:val="24"/>
-        </w:rPr>
-      </w:pPr>
-    </w:p>
-    <w:p>
-      <w:pPr>
-        <w:autoSpaceDE w:val="0"/>
-        <w:autoSpaceDN w:val="0"/>
-        <w:adjustRightInd w:val="0"/>
-        <w:spacing w:after="0" w:line="240" w:lineRule="auto"/>
+          <w:rFonts w:eastAsiaTheme="majorEastAsia" w:cstheme="majorBidi"/>
+          <w:b/>
+          <w:color w:val="1F3763" w:themeColor="accent1" w:themeShade="7F"/>
+          <w:szCs w:val="24"/>
+        </w:rPr>
+      </w:pPr>
+      <w:r>
+        <w:br w:type="page"/>
+      </w:r>
+    </w:p>
+    <w:p>
+      <w:pPr>
+        <w:pStyle w:val="Heading3"/>
+      </w:pPr>
+      <w:bookmarkStart w:id="19" w:name="_GoBack"/>
+      <w:bookmarkEnd w:id="19"/>
+      <w:r>
+        <w:lastRenderedPageBreak/>
+        <w:t>Rating vs Size</w:t>
+      </w:r>
+    </w:p>
+    <w:p>
+      <w:pPr>
+        <w:keepNext/>
+        <w:jc w:val="center"/>
+      </w:pPr>
+      <w:r>
+        <w:drawing>
+          <wp:inline distT="0" distB="0" distL="0" distR="0" wp14:anchorId="5FFAFBBB" wp14:editId="3A981DD5">
+            <wp:extent cx="4219575" cy="1866900"/>
+            <wp:effectExtent l="0" t="0" r="9525" b="0"/>
+            <wp:docPr id="49" name="Picture 49"/>
+            <wp:cNvGraphicFramePr>
+              <a:graphicFrameLocks xmlns:a="http://schemas.openxmlformats.org/drawingml/2006/main" noChangeAspect="1"/>
+            </wp:cNvGraphicFramePr>
+            <a:graphic xmlns:a="http://schemas.openxmlformats.org/drawingml/2006/main">
+              <a:graphicData uri="http://schemas.openxmlformats.org/drawingml/2006/picture">
+                <pic:pic xmlns:pic="http://schemas.openxmlformats.org/drawingml/2006/picture">
+                  <pic:nvPicPr>
+                    <pic:cNvPr id="1" name=""/>
+                    <pic:cNvPicPr/>
+                  </pic:nvPicPr>
+                  <pic:blipFill>
+                    <a:blip r:embed="rId58"/>
+                    <a:stretch>
+                      <a:fillRect/>
+                    </a:stretch>
+                  </pic:blipFill>
+                  <pic:spPr>
+                    <a:xfrm>
+                      <a:off x="0" y="0"/>
+                      <a:ext cx="4219575" cy="1866900"/>
+                    </a:xfrm>
+                    <a:prstGeom prst="rect">
+                      <a:avLst/>
+                    </a:prstGeom>
+                  </pic:spPr>
+                </pic:pic>
+              </a:graphicData>
+            </a:graphic>
+          </wp:inline>
+        </w:drawing>
+      </w:r>
+    </w:p>
+    <w:p>
+      <w:pPr>
+        <w:pStyle w:val="Caption"/>
+        <w:jc w:val="center"/>
+      </w:pPr>
+      <w:r>
+        <w:t xml:space="preserve">Figure </w:t>
+      </w:r>
+      <w:fldSimple w:instr=" SEQ Figure \* ARABIC ">
+        <w:r>
+          <w:rPr>
+            <w:noProof/>
+          </w:rPr>
+          <w:t>27</w:t>
+        </w:r>
+      </w:fldSimple>
+      <w:r>
+        <w:t xml:space="preserve"> Rating vs Size Correlation</w:t>
+      </w:r>
+    </w:p>
+    <w:p>
+      <w:r>
+        <w:t>Figure 2</w:t>
+      </w:r>
+      <w:r>
+        <w:t>7</w:t>
+      </w:r>
+      <w:r>
+        <w:t xml:space="preserve"> shows that the correlation coefficient between </w:t>
+      </w:r>
+      <w:r>
+        <w:rPr>
+          <w:i/>
+          <w:iCs/>
+        </w:rPr>
+        <w:t>Rating</w:t>
+      </w:r>
+      <w:r>
+        <w:t xml:space="preserve"> and </w:t>
+      </w:r>
+      <w:r>
+        <w:rPr>
+          <w:i/>
+          <w:iCs/>
+        </w:rPr>
+        <w:t>Size</w:t>
+      </w:r>
+      <w:r>
+        <w:t xml:space="preserve"> is 0.</w:t>
+      </w:r>
+      <w:r>
+        <w:t>063</w:t>
+      </w:r>
+      <w:r>
+        <w:t xml:space="preserve"> which indicates that the</w:t>
+      </w:r>
+      <w:r>
+        <w:t>se</w:t>
+      </w:r>
+      <w:r>
+        <w:t xml:space="preserve"> two variables </w:t>
+      </w:r>
+      <w:r>
+        <w:t xml:space="preserve">are also </w:t>
+      </w:r>
+      <w:r>
+        <w:t>independent since the p value is 0 (</w:t>
+      </w:r>
+      <w:r>
+        <w:rPr>
+          <w:b/>
+        </w:rPr>
+        <w:t>H</w:t>
+      </w:r>
+      <w:r>
+        <w:rPr>
+          <w:b/>
+          <w:vertAlign w:val="subscript"/>
+        </w:rPr>
+        <w:t>0</w:t>
+      </w:r>
+      <w:r>
+        <w:rPr>
+          <w:b/>
+          <w:vertAlign w:val="subscript"/>
+        </w:rPr>
+        <w:t xml:space="preserve"> </w:t>
+      </w:r>
+      <w:r>
+        <w:rPr>
+          <w:bCs/>
+        </w:rPr>
+        <w:t>is accepted</w:t>
+      </w:r>
+      <w:r>
+        <w:rPr>
+          <w:bCs/>
+        </w:rPr>
+        <w:t xml:space="preserve"> again</w:t>
+      </w:r>
+      <w:r>
+        <w:rPr>
+          <w:bCs/>
+        </w:rPr>
+        <w:t>)</w:t>
+      </w:r>
+      <w:r>
+        <w:t>.</w:t>
+      </w:r>
+    </w:p>
+    <w:p/>
+    <w:p/>
+    <w:p>
+      <w:pPr>
+        <w:spacing w:line="259" w:lineRule="auto"/>
         <w:jc w:val="left"/>
-        <w:rPr>
-          <w:rFonts w:cs="Times New Roman"/>
-          <w:szCs w:val="24"/>
-        </w:rPr>
-      </w:pPr>
-    </w:p>
-    <w:p>
-      <w:pPr>
-        <w:autoSpaceDE w:val="0"/>
-        <w:autoSpaceDN w:val="0"/>
-        <w:adjustRightInd w:val="0"/>
-        <w:spacing w:after="0" w:line="240" w:lineRule="auto"/>
-        <w:jc w:val="left"/>
-        <w:rPr>
-          <w:rFonts w:cs="Times New Roman"/>
-          <w:szCs w:val="24"/>
-        </w:rPr>
-      </w:pPr>
-    </w:p>
-    <w:p>
-      <w:pPr>
-        <w:autoSpaceDE w:val="0"/>
-        <w:autoSpaceDN w:val="0"/>
-        <w:adjustRightInd w:val="0"/>
-        <w:spacing w:after="0" w:line="400" w:lineRule="atLeast"/>
-        <w:jc w:val="left"/>
-        <w:rPr>
-          <w:rFonts w:cs="Times New Roman"/>
-          <w:szCs w:val="24"/>
-        </w:rPr>
-      </w:pPr>
-    </w:p>
-    <w:p/>
+      </w:pPr>
+      <w:r>
+        <w:br w:type="page"/>
+      </w:r>
+    </w:p>
     <w:p>
       <w:pPr>
         <w:pStyle w:val="Heading1"/>
       </w:pPr>
-      <w:bookmarkStart w:id="19" w:name="_Ref9968495"/>
-      <w:bookmarkStart w:id="20" w:name="_Toc10574034"/>
+      <w:bookmarkStart w:id="20" w:name="_Ref9968495"/>
+      <w:bookmarkStart w:id="21" w:name="_Toc10574034"/>
       <w:r>
         <w:lastRenderedPageBreak/>
         <w:t>Modelling</w:t>
       </w:r>
-      <w:bookmarkEnd w:id="19"/>
       <w:bookmarkEnd w:id="20"/>
+      <w:bookmarkEnd w:id="21"/>
     </w:p>
     <w:p>
       <w:pPr>
@@ -16433,22 +16704,22 @@
       <w:pPr>
         <w:pStyle w:val="Heading1"/>
       </w:pPr>
-      <w:bookmarkStart w:id="21" w:name="_Toc10574035"/>
+      <w:bookmarkStart w:id="22" w:name="_Toc10574035"/>
       <w:r>
         <w:lastRenderedPageBreak/>
         <w:t>Appendix</w:t>
       </w:r>
-      <w:bookmarkEnd w:id="21"/>
+      <w:bookmarkEnd w:id="22"/>
     </w:p>
     <w:p>
       <w:pPr>
         <w:pStyle w:val="Heading2"/>
       </w:pPr>
-      <w:bookmarkStart w:id="22" w:name="_Toc10574036"/>
+      <w:bookmarkStart w:id="23" w:name="_Toc10574036"/>
       <w:r>
         <w:t>References</w:t>
       </w:r>
-      <w:bookmarkEnd w:id="22"/>
+      <w:bookmarkEnd w:id="23"/>
     </w:p>
     <w:p>
       <w:r>
@@ -16471,7 +16742,6 @@
         <w:t xml:space="preserve">, D. </w:t>
       </w:r>
       <w:proofErr w:type="spellStart"/>
-      <w:proofErr w:type="gramStart"/>
       <w:r>
         <w:t>Suda</w:t>
       </w:r>
@@ -16479,7 +16749,6 @@
       <w:r>
         <w:t xml:space="preserve"> ,</w:t>
       </w:r>
-      <w:proofErr w:type="gramEnd"/>
       <w:r>
         <w:t xml:space="preserve"> </w:t>
       </w:r>
@@ -16494,7 +16763,7 @@
       </w:r>
     </w:p>
     <w:sectPr>
-      <w:footerReference w:type="default" r:id="rId57"/>
+      <w:footerReference w:type="default" r:id="rId59"/>
       <w:pgSz w:w="11906" w:h="16838"/>
       <w:pgMar w:top="1440" w:right="1440" w:bottom="1440" w:left="1440" w:header="708" w:footer="708" w:gutter="0"/>
       <w:pgNumType w:start="1"/>
@@ -18402,6 +18671,18 @@
       <w:sz w:val="24"/>
     </w:rPr>
   </w:style>
+  <w:style w:type="character" w:styleId="UnresolvedMention">
+    <w:name w:val="Unresolved Mention"/>
+    <w:basedOn w:val="DefaultParagraphFont"/>
+    <w:uiPriority w:val="99"/>
+    <w:semiHidden/>
+    <w:unhideWhenUsed/>
+    <w:rsid w:val="004D317F"/>
+    <w:rPr>
+      <w:color w:val="605E5C"/>
+      <w:shd w:val="clear" w:color="auto" w:fill="E1DFDD"/>
+    </w:rPr>
+  </w:style>
 </w:styles>
 </file>
 
@@ -18705,7 +18986,7 @@
 </file>
 
 <file path=customXml/itemProps1.xml><?xml version="1.0" encoding="utf-8"?>
-<ds:datastoreItem xmlns:ds="http://schemas.openxmlformats.org/officeDocument/2006/customXml" ds:itemID="{235B98BB-A934-4AA2-98DB-508E6D2C803C}">
+<ds:datastoreItem xmlns:ds="http://schemas.openxmlformats.org/officeDocument/2006/customXml" ds:itemID="{6B7A969D-7ACD-42C1-BE5B-557CB6CFE840}">
   <ds:schemaRefs>
     <ds:schemaRef ds:uri="http://schemas.openxmlformats.org/officeDocument/2006/bibliography"/>
   </ds:schemaRefs>

</xml_diff>

<commit_message>
Added Clustered bar charts (Manwel)
</commit_message>
<xml_diff>
--- a/Report.docx
+++ b/Report.docx
@@ -120,8 +120,36 @@
           <w:color w:val="595959" w:themeColor="text1" w:themeTint="A6"/>
           <w:szCs w:val="24"/>
         </w:rPr>
-        <w:t>d by Dr. David Suda</w:t>
-      </w:r>
+        <w:t xml:space="preserve">d by </w:t>
+      </w:r>
+      <w:proofErr w:type="spellStart"/>
+      <w:r>
+        <w:rPr>
+          <w:rFonts w:ascii="Cambria" w:hAnsi="Cambria"/>
+          <w:color w:val="595959" w:themeColor="text1" w:themeTint="A6"/>
+          <w:szCs w:val="24"/>
+        </w:rPr>
+        <w:t>Dr.</w:t>
+      </w:r>
+      <w:proofErr w:type="spellEnd"/>
+      <w:r>
+        <w:rPr>
+          <w:rFonts w:ascii="Cambria" w:hAnsi="Cambria"/>
+          <w:color w:val="595959" w:themeColor="text1" w:themeTint="A6"/>
+          <w:szCs w:val="24"/>
+        </w:rPr>
+        <w:t xml:space="preserve"> David </w:t>
+      </w:r>
+      <w:proofErr w:type="spellStart"/>
+      <w:r>
+        <w:rPr>
+          <w:rFonts w:ascii="Cambria" w:hAnsi="Cambria"/>
+          <w:color w:val="595959" w:themeColor="text1" w:themeTint="A6"/>
+          <w:szCs w:val="24"/>
+        </w:rPr>
+        <w:t>Suda</w:t>
+      </w:r>
+      <w:proofErr w:type="spellEnd"/>
     </w:p>
     <w:p>
       <w:pPr>
@@ -233,12 +261,21 @@
           <w:szCs w:val="24"/>
         </w:rPr>
       </w:pPr>
+      <w:proofErr w:type="spellStart"/>
       <w:r>
         <w:rPr>
           <w:rFonts w:ascii="Cambria" w:hAnsi="Cambria"/>
           <w:szCs w:val="24"/>
         </w:rPr>
-        <w:t>Manwel Bugeja</w:t>
+        <w:t>Manwel</w:t>
+      </w:r>
+      <w:proofErr w:type="spellEnd"/>
+      <w:r>
+        <w:rPr>
+          <w:rFonts w:ascii="Cambria" w:hAnsi="Cambria"/>
+          <w:szCs w:val="24"/>
+        </w:rPr>
+        <w:t xml:space="preserve"> Bugeja</w:t>
       </w:r>
       <w:r>
         <w:rPr>
@@ -297,7 +334,23 @@
           <w:rFonts w:ascii="Cambria" w:hAnsi="Cambria"/>
           <w:szCs w:val="24"/>
         </w:rPr>
-        <w:t>Domenico Agius (6500H)</w:t>
+        <w:t xml:space="preserve">Domenico </w:t>
+      </w:r>
+      <w:proofErr w:type="spellStart"/>
+      <w:r>
+        <w:rPr>
+          <w:rFonts w:ascii="Cambria" w:hAnsi="Cambria"/>
+          <w:szCs w:val="24"/>
+        </w:rPr>
+        <w:t>Agius</w:t>
+      </w:r>
+      <w:proofErr w:type="spellEnd"/>
+      <w:r>
+        <w:rPr>
+          <w:rFonts w:ascii="Cambria" w:hAnsi="Cambria"/>
+          <w:szCs w:val="24"/>
+        </w:rPr>
+        <w:t xml:space="preserve"> (6500H)</w:t>
       </w:r>
       <w:r>
         <w:rPr>
@@ -409,7 +462,7 @@
             </w:rPr>
             <w:fldChar w:fldCharType="separate"/>
           </w:r>
-          <w:hyperlink w:anchor="_Toc10624550" w:history="1">
+          <w:hyperlink w:anchor="_Toc10655919" w:history="1">
             <w:r>
               <w:rPr>
                 <w:rStyle w:val="Hyperlink"/>
@@ -452,7 +505,7 @@
                 <w:noProof/>
                 <w:webHidden/>
               </w:rPr>
-              <w:instrText xml:space="preserve"> PAGEREF _Toc10624550 \h </w:instrText>
+              <w:instrText xml:space="preserve"> PAGEREF _Toc10655919 \h </w:instrText>
             </w:r>
             <w:r>
               <w:rPr>
@@ -497,7 +550,7 @@
               <w:lang w:eastAsia="en-GB"/>
             </w:rPr>
           </w:pPr>
-          <w:hyperlink w:anchor="_Toc10624551" w:history="1">
+          <w:hyperlink w:anchor="_Toc10655920" w:history="1">
             <w:r>
               <w:rPr>
                 <w:rStyle w:val="Hyperlink"/>
@@ -540,7 +593,7 @@
                 <w:noProof/>
                 <w:webHidden/>
               </w:rPr>
-              <w:instrText xml:space="preserve"> PAGEREF _Toc10624551 \h </w:instrText>
+              <w:instrText xml:space="preserve"> PAGEREF _Toc10655920 \h </w:instrText>
             </w:r>
             <w:r>
               <w:rPr>
@@ -585,7 +638,7 @@
               <w:lang w:eastAsia="en-GB"/>
             </w:rPr>
           </w:pPr>
-          <w:hyperlink w:anchor="_Toc10624552" w:history="1">
+          <w:hyperlink w:anchor="_Toc10655921" w:history="1">
             <w:r>
               <w:rPr>
                 <w:rStyle w:val="Hyperlink"/>
@@ -628,7 +681,7 @@
                 <w:noProof/>
                 <w:webHidden/>
               </w:rPr>
-              <w:instrText xml:space="preserve"> PAGEREF _Toc10624552 \h </w:instrText>
+              <w:instrText xml:space="preserve"> PAGEREF _Toc10655921 \h </w:instrText>
             </w:r>
             <w:r>
               <w:rPr>
@@ -673,7 +726,7 @@
               <w:lang w:eastAsia="en-GB"/>
             </w:rPr>
           </w:pPr>
-          <w:hyperlink w:anchor="_Toc10624553" w:history="1">
+          <w:hyperlink w:anchor="_Toc10655922" w:history="1">
             <w:r>
               <w:rPr>
                 <w:rStyle w:val="Hyperlink"/>
@@ -716,7 +769,7 @@
                 <w:noProof/>
                 <w:webHidden/>
               </w:rPr>
-              <w:instrText xml:space="preserve"> PAGEREF _Toc10624553 \h </w:instrText>
+              <w:instrText xml:space="preserve"> PAGEREF _Toc10655922 \h </w:instrText>
             </w:r>
             <w:r>
               <w:rPr>
@@ -761,7 +814,7 @@
               <w:lang w:eastAsia="en-GB"/>
             </w:rPr>
           </w:pPr>
-          <w:hyperlink w:anchor="_Toc10624554" w:history="1">
+          <w:hyperlink w:anchor="_Toc10655923" w:history="1">
             <w:r>
               <w:rPr>
                 <w:rStyle w:val="Hyperlink"/>
@@ -804,7 +857,7 @@
                 <w:noProof/>
                 <w:webHidden/>
               </w:rPr>
-              <w:instrText xml:space="preserve"> PAGEREF _Toc10624554 \h </w:instrText>
+              <w:instrText xml:space="preserve"> PAGEREF _Toc10655923 \h </w:instrText>
             </w:r>
             <w:r>
               <w:rPr>
@@ -849,7 +902,7 @@
               <w:lang w:eastAsia="en-GB"/>
             </w:rPr>
           </w:pPr>
-          <w:hyperlink w:anchor="_Toc10624555" w:history="1">
+          <w:hyperlink w:anchor="_Toc10655924" w:history="1">
             <w:r>
               <w:rPr>
                 <w:rStyle w:val="Hyperlink"/>
@@ -892,7 +945,7 @@
                 <w:noProof/>
                 <w:webHidden/>
               </w:rPr>
-              <w:instrText xml:space="preserve"> PAGEREF _Toc10624555 \h </w:instrText>
+              <w:instrText xml:space="preserve"> PAGEREF _Toc10655924 \h </w:instrText>
             </w:r>
             <w:r>
               <w:rPr>
@@ -912,7 +965,7 @@
                 <w:noProof/>
                 <w:webHidden/>
               </w:rPr>
-              <w:t>6</w:t>
+              <w:t>7</w:t>
             </w:r>
             <w:r>
               <w:rPr>
@@ -937,7 +990,7 @@
               <w:lang w:eastAsia="en-GB"/>
             </w:rPr>
           </w:pPr>
-          <w:hyperlink w:anchor="_Toc10624556" w:history="1">
+          <w:hyperlink w:anchor="_Toc10655925" w:history="1">
             <w:r>
               <w:rPr>
                 <w:rStyle w:val="Hyperlink"/>
@@ -980,7 +1033,7 @@
                 <w:noProof/>
                 <w:webHidden/>
               </w:rPr>
-              <w:instrText xml:space="preserve"> PAGEREF _Toc10624556 \h </w:instrText>
+              <w:instrText xml:space="preserve"> PAGEREF _Toc10655925 \h </w:instrText>
             </w:r>
             <w:r>
               <w:rPr>
@@ -1000,7 +1053,7 @@
                 <w:noProof/>
                 <w:webHidden/>
               </w:rPr>
-              <w:t>8</w:t>
+              <w:t>9</w:t>
             </w:r>
             <w:r>
               <w:rPr>
@@ -1025,7 +1078,7 @@
               <w:lang w:eastAsia="en-GB"/>
             </w:rPr>
           </w:pPr>
-          <w:hyperlink w:anchor="_Toc10624557" w:history="1">
+          <w:hyperlink w:anchor="_Toc10655926" w:history="1">
             <w:r>
               <w:rPr>
                 <w:rStyle w:val="Hyperlink"/>
@@ -1068,7 +1121,7 @@
                 <w:noProof/>
                 <w:webHidden/>
               </w:rPr>
-              <w:instrText xml:space="preserve"> PAGEREF _Toc10624557 \h </w:instrText>
+              <w:instrText xml:space="preserve"> PAGEREF _Toc10655926 \h </w:instrText>
             </w:r>
             <w:r>
               <w:rPr>
@@ -1088,7 +1141,7 @@
                 <w:noProof/>
                 <w:webHidden/>
               </w:rPr>
-              <w:t>9</w:t>
+              <w:t>11</w:t>
             </w:r>
             <w:r>
               <w:rPr>
@@ -1113,7 +1166,7 @@
               <w:lang w:eastAsia="en-GB"/>
             </w:rPr>
           </w:pPr>
-          <w:hyperlink w:anchor="_Toc10624558" w:history="1">
+          <w:hyperlink w:anchor="_Toc10655927" w:history="1">
             <w:r>
               <w:rPr>
                 <w:rStyle w:val="Hyperlink"/>
@@ -1156,7 +1209,7 @@
                 <w:noProof/>
                 <w:webHidden/>
               </w:rPr>
-              <w:instrText xml:space="preserve"> PAGEREF _Toc10624558 \h </w:instrText>
+              <w:instrText xml:space="preserve"> PAGEREF _Toc10655927 \h </w:instrText>
             </w:r>
             <w:r>
               <w:rPr>
@@ -1176,7 +1229,7 @@
                 <w:noProof/>
                 <w:webHidden/>
               </w:rPr>
-              <w:t>9</w:t>
+              <w:t>11</w:t>
             </w:r>
             <w:r>
               <w:rPr>
@@ -1201,7 +1254,7 @@
               <w:lang w:eastAsia="en-GB"/>
             </w:rPr>
           </w:pPr>
-          <w:hyperlink w:anchor="_Toc10624559" w:history="1">
+          <w:hyperlink w:anchor="_Toc10655928" w:history="1">
             <w:r>
               <w:rPr>
                 <w:rStyle w:val="Hyperlink"/>
@@ -1244,7 +1297,7 @@
                 <w:noProof/>
                 <w:webHidden/>
               </w:rPr>
-              <w:instrText xml:space="preserve"> PAGEREF _Toc10624559 \h </w:instrText>
+              <w:instrText xml:space="preserve"> PAGEREF _Toc10655928 \h </w:instrText>
             </w:r>
             <w:r>
               <w:rPr>
@@ -1264,7 +1317,7 @@
                 <w:noProof/>
                 <w:webHidden/>
               </w:rPr>
-              <w:t>10</w:t>
+              <w:t>12</w:t>
             </w:r>
             <w:r>
               <w:rPr>
@@ -1289,7 +1342,7 @@
               <w:lang w:eastAsia="en-GB"/>
             </w:rPr>
           </w:pPr>
-          <w:hyperlink w:anchor="_Toc10624560" w:history="1">
+          <w:hyperlink w:anchor="_Toc10655929" w:history="1">
             <w:r>
               <w:rPr>
                 <w:rStyle w:val="Hyperlink"/>
@@ -1332,7 +1385,7 @@
                 <w:noProof/>
                 <w:webHidden/>
               </w:rPr>
-              <w:instrText xml:space="preserve"> PAGEREF _Toc10624560 \h </w:instrText>
+              <w:instrText xml:space="preserve"> PAGEREF _Toc10655929 \h </w:instrText>
             </w:r>
             <w:r>
               <w:rPr>
@@ -1352,7 +1405,7 @@
                 <w:noProof/>
                 <w:webHidden/>
               </w:rPr>
-              <w:t>11</w:t>
+              <w:t>13</w:t>
             </w:r>
             <w:r>
               <w:rPr>
@@ -1377,7 +1430,7 @@
               <w:lang w:eastAsia="en-GB"/>
             </w:rPr>
           </w:pPr>
-          <w:hyperlink w:anchor="_Toc10624561" w:history="1">
+          <w:hyperlink w:anchor="_Toc10655930" w:history="1">
             <w:r>
               <w:rPr>
                 <w:rStyle w:val="Hyperlink"/>
@@ -1399,7 +1452,21 @@
                 <w:rStyle w:val="Hyperlink"/>
                 <w:noProof/>
               </w:rPr>
-              <w:t>Boxplots</w:t>
+              <w:t>Box</w:t>
+            </w:r>
+            <w:r>
+              <w:rPr>
+                <w:rStyle w:val="Hyperlink"/>
+                <w:noProof/>
+              </w:rPr>
+              <w:t>p</w:t>
+            </w:r>
+            <w:r>
+              <w:rPr>
+                <w:rStyle w:val="Hyperlink"/>
+                <w:noProof/>
+              </w:rPr>
+              <w:t>lots</w:t>
             </w:r>
             <w:r>
               <w:rPr>
@@ -1420,7 +1487,7 @@
                 <w:noProof/>
                 <w:webHidden/>
               </w:rPr>
-              <w:instrText xml:space="preserve"> PAGEREF _Toc10624561 \h </w:instrText>
+              <w:instrText xml:space="preserve"> PAGEREF _Toc10655930 \h </w:instrText>
             </w:r>
             <w:r>
               <w:rPr>
@@ -1440,7 +1507,7 @@
                 <w:noProof/>
                 <w:webHidden/>
               </w:rPr>
-              <w:t>12</w:t>
+              <w:t>14</w:t>
             </w:r>
             <w:r>
               <w:rPr>
@@ -1465,7 +1532,7 @@
               <w:lang w:eastAsia="en-GB"/>
             </w:rPr>
           </w:pPr>
-          <w:hyperlink w:anchor="_Toc10624562" w:history="1">
+          <w:hyperlink w:anchor="_Toc10655931" w:history="1">
             <w:r>
               <w:rPr>
                 <w:rStyle w:val="Hyperlink"/>
@@ -1508,7 +1575,7 @@
                 <w:noProof/>
                 <w:webHidden/>
               </w:rPr>
-              <w:instrText xml:space="preserve"> PAGEREF _Toc10624562 \h </w:instrText>
+              <w:instrText xml:space="preserve"> PAGEREF _Toc10655931 \h </w:instrText>
             </w:r>
             <w:r>
               <w:rPr>
@@ -1528,7 +1595,7 @@
                 <w:noProof/>
                 <w:webHidden/>
               </w:rPr>
-              <w:t>12</w:t>
+              <w:t>14</w:t>
             </w:r>
             <w:r>
               <w:rPr>
@@ -1553,7 +1620,7 @@
               <w:lang w:eastAsia="en-GB"/>
             </w:rPr>
           </w:pPr>
-          <w:hyperlink w:anchor="_Toc10624563" w:history="1">
+          <w:hyperlink w:anchor="_Toc10655932" w:history="1">
             <w:r>
               <w:rPr>
                 <w:rStyle w:val="Hyperlink"/>
@@ -1596,7 +1663,7 @@
                 <w:noProof/>
                 <w:webHidden/>
               </w:rPr>
-              <w:instrText xml:space="preserve"> PAGEREF _Toc10624563 \h </w:instrText>
+              <w:instrText xml:space="preserve"> PAGEREF _Toc10655932 \h </w:instrText>
             </w:r>
             <w:r>
               <w:rPr>
@@ -1616,7 +1683,7 @@
                 <w:noProof/>
                 <w:webHidden/>
               </w:rPr>
-              <w:t>13</w:t>
+              <w:t>15</w:t>
             </w:r>
             <w:r>
               <w:rPr>
@@ -1641,7 +1708,7 @@
               <w:lang w:eastAsia="en-GB"/>
             </w:rPr>
           </w:pPr>
-          <w:hyperlink w:anchor="_Toc10624564" w:history="1">
+          <w:hyperlink w:anchor="_Toc10655933" w:history="1">
             <w:r>
               <w:rPr>
                 <w:rStyle w:val="Hyperlink"/>
@@ -1684,7 +1751,7 @@
                 <w:noProof/>
                 <w:webHidden/>
               </w:rPr>
-              <w:instrText xml:space="preserve"> PAGEREF _Toc10624564 \h </w:instrText>
+              <w:instrText xml:space="preserve"> PAGEREF _Toc10655933 \h </w:instrText>
             </w:r>
             <w:r>
               <w:rPr>
@@ -1704,7 +1771,7 @@
                 <w:noProof/>
                 <w:webHidden/>
               </w:rPr>
-              <w:t>14</w:t>
+              <w:t>16</w:t>
             </w:r>
             <w:r>
               <w:rPr>
@@ -1729,7 +1796,7 @@
               <w:lang w:eastAsia="en-GB"/>
             </w:rPr>
           </w:pPr>
-          <w:hyperlink w:anchor="_Toc10624565" w:history="1">
+          <w:hyperlink w:anchor="_Toc10655934" w:history="1">
             <w:r>
               <w:rPr>
                 <w:rStyle w:val="Hyperlink"/>
@@ -1772,7 +1839,7 @@
                 <w:noProof/>
                 <w:webHidden/>
               </w:rPr>
-              <w:instrText xml:space="preserve"> PAGEREF _Toc10624565 \h </w:instrText>
+              <w:instrText xml:space="preserve"> PAGEREF _Toc10655934 \h </w:instrText>
             </w:r>
             <w:r>
               <w:rPr>
@@ -1792,7 +1859,7 @@
                 <w:noProof/>
                 <w:webHidden/>
               </w:rPr>
-              <w:t>15</w:t>
+              <w:t>17</w:t>
             </w:r>
             <w:r>
               <w:rPr>
@@ -1817,7 +1884,7 @@
               <w:lang w:eastAsia="en-GB"/>
             </w:rPr>
           </w:pPr>
-          <w:hyperlink w:anchor="_Toc10624566" w:history="1">
+          <w:hyperlink w:anchor="_Toc10655935" w:history="1">
             <w:r>
               <w:rPr>
                 <w:rStyle w:val="Hyperlink"/>
@@ -1860,7 +1927,7 @@
                 <w:noProof/>
                 <w:webHidden/>
               </w:rPr>
-              <w:instrText xml:space="preserve"> PAGEREF _Toc10624566 \h </w:instrText>
+              <w:instrText xml:space="preserve"> PAGEREF _Toc10655935 \h </w:instrText>
             </w:r>
             <w:r>
               <w:rPr>
@@ -1880,7 +1947,7 @@
                 <w:noProof/>
                 <w:webHidden/>
               </w:rPr>
-              <w:t>15</w:t>
+              <w:t>17</w:t>
             </w:r>
             <w:r>
               <w:rPr>
@@ -1905,7 +1972,7 @@
               <w:lang w:eastAsia="en-GB"/>
             </w:rPr>
           </w:pPr>
-          <w:hyperlink w:anchor="_Toc10624567" w:history="1">
+          <w:hyperlink w:anchor="_Toc10655936" w:history="1">
             <w:r>
               <w:rPr>
                 <w:rStyle w:val="Hyperlink"/>
@@ -1948,7 +2015,7 @@
                 <w:noProof/>
                 <w:webHidden/>
               </w:rPr>
-              <w:instrText xml:space="preserve"> PAGEREF _Toc10624567 \h </w:instrText>
+              <w:instrText xml:space="preserve"> PAGEREF _Toc10655936 \h </w:instrText>
             </w:r>
             <w:r>
               <w:rPr>
@@ -1968,7 +2035,7 @@
                 <w:noProof/>
                 <w:webHidden/>
               </w:rPr>
-              <w:t>16</w:t>
+              <w:t>18</w:t>
             </w:r>
             <w:r>
               <w:rPr>
@@ -1993,7 +2060,7 @@
               <w:lang w:eastAsia="en-GB"/>
             </w:rPr>
           </w:pPr>
-          <w:hyperlink w:anchor="_Toc10624568" w:history="1">
+          <w:hyperlink w:anchor="_Toc10655937" w:history="1">
             <w:r>
               <w:rPr>
                 <w:rStyle w:val="Hyperlink"/>
@@ -2036,7 +2103,7 @@
                 <w:noProof/>
                 <w:webHidden/>
               </w:rPr>
-              <w:instrText xml:space="preserve"> PAGEREF _Toc10624568 \h </w:instrText>
+              <w:instrText xml:space="preserve"> PAGEREF _Toc10655937 \h </w:instrText>
             </w:r>
             <w:r>
               <w:rPr>
@@ -2056,7 +2123,7 @@
                 <w:noProof/>
                 <w:webHidden/>
               </w:rPr>
-              <w:t>17</w:t>
+              <w:t>19</w:t>
             </w:r>
             <w:r>
               <w:rPr>
@@ -2081,7 +2148,7 @@
               <w:lang w:eastAsia="en-GB"/>
             </w:rPr>
           </w:pPr>
-          <w:hyperlink w:anchor="_Toc10624569" w:history="1">
+          <w:hyperlink w:anchor="_Toc10655938" w:history="1">
             <w:r>
               <w:rPr>
                 <w:rStyle w:val="Hyperlink"/>
@@ -2124,7 +2191,7 @@
                 <w:noProof/>
                 <w:webHidden/>
               </w:rPr>
-              <w:instrText xml:space="preserve"> PAGEREF _Toc10624569 \h </w:instrText>
+              <w:instrText xml:space="preserve"> PAGEREF _Toc10655938 \h </w:instrText>
             </w:r>
             <w:r>
               <w:rPr>
@@ -2144,7 +2211,7 @@
                 <w:noProof/>
                 <w:webHidden/>
               </w:rPr>
-              <w:t>17</w:t>
+              <w:t>19</w:t>
             </w:r>
             <w:r>
               <w:rPr>
@@ -2169,7 +2236,7 @@
               <w:lang w:eastAsia="en-GB"/>
             </w:rPr>
           </w:pPr>
-          <w:hyperlink w:anchor="_Toc10624570" w:history="1">
+          <w:hyperlink w:anchor="_Toc10655939" w:history="1">
             <w:r>
               <w:rPr>
                 <w:rStyle w:val="Hyperlink"/>
@@ -2212,7 +2279,7 @@
                 <w:noProof/>
                 <w:webHidden/>
               </w:rPr>
-              <w:instrText xml:space="preserve"> PAGEREF _Toc10624570 \h </w:instrText>
+              <w:instrText xml:space="preserve"> PAGEREF _Toc10655939 \h </w:instrText>
             </w:r>
             <w:r>
               <w:rPr>
@@ -2232,7 +2299,7 @@
                 <w:noProof/>
                 <w:webHidden/>
               </w:rPr>
-              <w:t>20</w:t>
+              <w:t>22</w:t>
             </w:r>
             <w:r>
               <w:rPr>
@@ -2257,7 +2324,7 @@
               <w:lang w:eastAsia="en-GB"/>
             </w:rPr>
           </w:pPr>
-          <w:hyperlink w:anchor="_Toc10624571" w:history="1">
+          <w:hyperlink w:anchor="_Toc10655940" w:history="1">
             <w:r>
               <w:rPr>
                 <w:rStyle w:val="Hyperlink"/>
@@ -2300,7 +2367,7 @@
                 <w:noProof/>
                 <w:webHidden/>
               </w:rPr>
-              <w:instrText xml:space="preserve"> PAGEREF _Toc10624571 \h </w:instrText>
+              <w:instrText xml:space="preserve"> PAGEREF _Toc10655940 \h </w:instrText>
             </w:r>
             <w:r>
               <w:rPr>
@@ -2320,7 +2387,7 @@
                 <w:noProof/>
                 <w:webHidden/>
               </w:rPr>
-              <w:t>23</w:t>
+              <w:t>25</w:t>
             </w:r>
             <w:r>
               <w:rPr>
@@ -2345,7 +2412,7 @@
               <w:lang w:eastAsia="en-GB"/>
             </w:rPr>
           </w:pPr>
-          <w:hyperlink w:anchor="_Toc10624572" w:history="1">
+          <w:hyperlink w:anchor="_Toc10655941" w:history="1">
             <w:r>
               <w:rPr>
                 <w:rStyle w:val="Hyperlink"/>
@@ -2388,7 +2455,7 @@
                 <w:noProof/>
                 <w:webHidden/>
               </w:rPr>
-              <w:instrText xml:space="preserve"> PAGEREF _Toc10624572 \h </w:instrText>
+              <w:instrText xml:space="preserve"> PAGEREF _Toc10655941 \h </w:instrText>
             </w:r>
             <w:r>
               <w:rPr>
@@ -2408,7 +2475,7 @@
                 <w:noProof/>
                 <w:webHidden/>
               </w:rPr>
-              <w:t>26</w:t>
+              <w:t>28</w:t>
             </w:r>
             <w:r>
               <w:rPr>
@@ -2433,7 +2500,7 @@
               <w:lang w:eastAsia="en-GB"/>
             </w:rPr>
           </w:pPr>
-          <w:hyperlink w:anchor="_Toc10624573" w:history="1">
+          <w:hyperlink w:anchor="_Toc10655942" w:history="1">
             <w:r>
               <w:rPr>
                 <w:rStyle w:val="Hyperlink"/>
@@ -2476,7 +2543,7 @@
                 <w:noProof/>
                 <w:webHidden/>
               </w:rPr>
-              <w:instrText xml:space="preserve"> PAGEREF _Toc10624573 \h </w:instrText>
+              <w:instrText xml:space="preserve"> PAGEREF _Toc10655942 \h </w:instrText>
             </w:r>
             <w:r>
               <w:rPr>
@@ -2496,7 +2563,7 @@
                 <w:noProof/>
                 <w:webHidden/>
               </w:rPr>
-              <w:t>26</w:t>
+              <w:t>28</w:t>
             </w:r>
             <w:r>
               <w:rPr>
@@ -2521,7 +2588,7 @@
               <w:lang w:eastAsia="en-GB"/>
             </w:rPr>
           </w:pPr>
-          <w:hyperlink w:anchor="_Toc10624574" w:history="1">
+          <w:hyperlink w:anchor="_Toc10655943" w:history="1">
             <w:r>
               <w:rPr>
                 <w:rStyle w:val="Hyperlink"/>
@@ -2564,7 +2631,7 @@
                 <w:noProof/>
                 <w:webHidden/>
               </w:rPr>
-              <w:instrText xml:space="preserve"> PAGEREF _Toc10624574 \h </w:instrText>
+              <w:instrText xml:space="preserve"> PAGEREF _Toc10655943 \h </w:instrText>
             </w:r>
             <w:r>
               <w:rPr>
@@ -2584,7 +2651,7 @@
                 <w:noProof/>
                 <w:webHidden/>
               </w:rPr>
-              <w:t>27</w:t>
+              <w:t>29</w:t>
             </w:r>
             <w:r>
               <w:rPr>
@@ -2609,7 +2676,7 @@
               <w:lang w:eastAsia="en-GB"/>
             </w:rPr>
           </w:pPr>
-          <w:hyperlink w:anchor="_Toc10624575" w:history="1">
+          <w:hyperlink w:anchor="_Toc10655944" w:history="1">
             <w:r>
               <w:rPr>
                 <w:rStyle w:val="Hyperlink"/>
@@ -2652,7 +2719,7 @@
                 <w:noProof/>
                 <w:webHidden/>
               </w:rPr>
-              <w:instrText xml:space="preserve"> PAGEREF _Toc10624575 \h </w:instrText>
+              <w:instrText xml:space="preserve"> PAGEREF _Toc10655944 \h </w:instrText>
             </w:r>
             <w:r>
               <w:rPr>
@@ -2672,7 +2739,7 @@
                 <w:noProof/>
                 <w:webHidden/>
               </w:rPr>
-              <w:t>28</w:t>
+              <w:t>30</w:t>
             </w:r>
             <w:r>
               <w:rPr>
@@ -2697,7 +2764,7 @@
               <w:lang w:eastAsia="en-GB"/>
             </w:rPr>
           </w:pPr>
-          <w:hyperlink w:anchor="_Toc10624576" w:history="1">
+          <w:hyperlink w:anchor="_Toc10655945" w:history="1">
             <w:r>
               <w:rPr>
                 <w:rStyle w:val="Hyperlink"/>
@@ -2740,7 +2807,7 @@
                 <w:noProof/>
                 <w:webHidden/>
               </w:rPr>
-              <w:instrText xml:space="preserve"> PAGEREF _Toc10624576 \h </w:instrText>
+              <w:instrText xml:space="preserve"> PAGEREF _Toc10655945 \h </w:instrText>
             </w:r>
             <w:r>
               <w:rPr>
@@ -2760,7 +2827,7 @@
                 <w:noProof/>
                 <w:webHidden/>
               </w:rPr>
-              <w:t>29</w:t>
+              <w:t>31</w:t>
             </w:r>
             <w:r>
               <w:rPr>
@@ -2785,7 +2852,7 @@
               <w:lang w:eastAsia="en-GB"/>
             </w:rPr>
           </w:pPr>
-          <w:hyperlink w:anchor="_Toc10624577" w:history="1">
+          <w:hyperlink w:anchor="_Toc10655946" w:history="1">
             <w:r>
               <w:rPr>
                 <w:rStyle w:val="Hyperlink"/>
@@ -2828,7 +2895,7 @@
                 <w:noProof/>
                 <w:webHidden/>
               </w:rPr>
-              <w:instrText xml:space="preserve"> PAGEREF _Toc10624577 \h </w:instrText>
+              <w:instrText xml:space="preserve"> PAGEREF _Toc10655946 \h </w:instrText>
             </w:r>
             <w:r>
               <w:rPr>
@@ -2848,7 +2915,7 @@
                 <w:noProof/>
                 <w:webHidden/>
               </w:rPr>
-              <w:t>29</w:t>
+              <w:t>31</w:t>
             </w:r>
             <w:r>
               <w:rPr>
@@ -2899,7 +2966,7 @@
       <w:pPr>
         <w:pStyle w:val="Heading1"/>
       </w:pPr>
-      <w:bookmarkStart w:id="0" w:name="_Toc10624550"/>
+      <w:bookmarkStart w:id="0" w:name="_Toc10655919"/>
       <w:r>
         <w:lastRenderedPageBreak/>
         <w:t>Introduction</w:t>
@@ -3109,7 +3176,7 @@
       <w:pPr>
         <w:pStyle w:val="Heading1"/>
       </w:pPr>
-      <w:bookmarkStart w:id="1" w:name="_Toc10624551"/>
+      <w:bookmarkStart w:id="1" w:name="_Toc10655920"/>
       <w:r>
         <w:lastRenderedPageBreak/>
         <w:t>Aims and Objectives</w:t>
@@ -3136,7 +3203,15 @@
         <w:t xml:space="preserve">an application </w:t>
       </w:r>
       <w:r>
-        <w:t xml:space="preserve">has a large number of installs it also makes sense to expect a higher rating. </w:t>
+        <w:t xml:space="preserve">has </w:t>
+      </w:r>
+      <w:proofErr w:type="gramStart"/>
+      <w:r>
+        <w:t>a large number of</w:t>
+      </w:r>
+      <w:proofErr w:type="gramEnd"/>
+      <w:r>
+        <w:t xml:space="preserve"> installs it also makes sense to expect a higher rating. </w:t>
       </w:r>
       <w:r>
         <w:t xml:space="preserve">Also, through the tests </w:t>
@@ -3193,7 +3268,7 @@
       <w:pPr>
         <w:pStyle w:val="Heading1"/>
       </w:pPr>
-      <w:bookmarkStart w:id="2" w:name="_Toc10624552"/>
+      <w:bookmarkStart w:id="2" w:name="_Toc10655921"/>
       <w:r>
         <w:lastRenderedPageBreak/>
         <w:t>Descriptive</w:t>
@@ -3207,7 +3282,7 @@
       <w:pPr>
         <w:pStyle w:val="Heading2"/>
       </w:pPr>
-      <w:bookmarkStart w:id="3" w:name="_Toc10624553"/>
+      <w:bookmarkStart w:id="3" w:name="_Toc10655922"/>
       <w:r>
         <w:t>Measurements of Location</w:t>
       </w:r>
@@ -3222,7 +3297,7 @@
       <w:pPr>
         <w:pStyle w:val="Heading3"/>
       </w:pPr>
-      <w:bookmarkStart w:id="4" w:name="_Toc10624554"/>
+      <w:bookmarkStart w:id="4" w:name="_Toc10655923"/>
       <w:r>
         <w:t>Rating</w:t>
       </w:r>
@@ -5259,8 +5334,13 @@
                                 <w:sz w:val="24"/>
                               </w:rPr>
                             </w:pPr>
+                            <w:bookmarkStart w:id="5" w:name="_GoBack"/>
                             <w:r>
-                              <w:t xml:space="preserve">Figure </w:t>
+                              <w:t>Figure</w:t>
+                            </w:r>
+                            <w:bookmarkEnd w:id="5"/>
+                            <w:r>
+                              <w:t xml:space="preserve"> </w:t>
                             </w:r>
                             <w:fldSimple w:instr=" SEQ Figure \* ARABIC ">
                               <w:r>
@@ -5305,8 +5385,13 @@
                           <w:sz w:val="24"/>
                         </w:rPr>
                       </w:pPr>
+                      <w:bookmarkStart w:id="6" w:name="_GoBack"/>
                       <w:r>
-                        <w:t xml:space="preserve">Figure </w:t>
+                        <w:t>Figure</w:t>
+                      </w:r>
+                      <w:bookmarkEnd w:id="6"/>
+                      <w:r>
+                        <w:t xml:space="preserve"> </w:t>
                       </w:r>
                       <w:fldSimple w:instr=" SEQ Figure \* ARABIC ">
                         <w:r>
@@ -5543,6 +5628,9 @@
         </mc:AlternateContent>
       </w:r>
       <w:r>
+        <w:rPr>
+          <w:noProof/>
+        </w:rPr>
         <w:drawing>
           <wp:anchor distT="0" distB="0" distL="114300" distR="114300" simplePos="0" relativeHeight="251676672" behindDoc="1" locked="0" layoutInCell="1" allowOverlap="1" wp14:anchorId="0287E3BC" wp14:editId="1C1570DB">
             <wp:simplePos x="0" y="0"/>
@@ -5630,14 +5718,9 @@
       <w:r>
         <w:t xml:space="preserve"> </w:t>
       </w:r>
-      <w:bookmarkStart w:id="5" w:name="_GoBack"/>
-      <w:bookmarkEnd w:id="5"/>
       <w:r>
         <w:t xml:space="preserve">2. It also shows the negative skewness towards the higher rating. The kurtosis of the histogram confirms that people prefer giving higher ratings that medium ones. </w:t>
       </w:r>
-    </w:p>
-    <w:p>
-      <w:bookmarkStart w:id="6" w:name="_Toc10624555"/>
     </w:p>
     <w:p/>
     <w:p/>
@@ -5651,15 +5734,17 @@
     <w:p/>
     <w:p/>
     <w:p/>
+    <w:p/>
     <w:p>
       <w:pPr>
         <w:pStyle w:val="Heading3"/>
       </w:pPr>
+      <w:bookmarkStart w:id="7" w:name="_Toc10655924"/>
       <w:r>
         <w:lastRenderedPageBreak/>
         <w:t>Reviews</w:t>
       </w:r>
-      <w:bookmarkEnd w:id="6"/>
+      <w:bookmarkEnd w:id="7"/>
     </w:p>
     <w:tbl>
       <w:tblPr>
@@ -7577,7 +7662,15 @@
         <w:t>it is noticeable</w:t>
       </w:r>
       <w:r>
-        <w:t xml:space="preserve"> that there is a large number of extreme cases within the </w:t>
+        <w:t xml:space="preserve"> that there is </w:t>
+      </w:r>
+      <w:proofErr w:type="gramStart"/>
+      <w:r>
+        <w:t>a large number of</w:t>
+      </w:r>
+      <w:proofErr w:type="gramEnd"/>
+      <w:r>
+        <w:t xml:space="preserve"> extreme cases within the </w:t>
       </w:r>
       <w:r>
         <w:rPr>
@@ -7941,6 +8034,9 @@
         </mc:AlternateContent>
       </w:r>
       <w:r>
+        <w:rPr>
+          <w:noProof/>
+        </w:rPr>
         <w:drawing>
           <wp:anchor distT="0" distB="0" distL="114300" distR="114300" simplePos="0" relativeHeight="251679744" behindDoc="1" locked="0" layoutInCell="1" allowOverlap="1" wp14:anchorId="58611220" wp14:editId="6D835B41">
             <wp:simplePos x="0" y="0"/>
@@ -8040,12 +8136,12 @@
       <w:pPr>
         <w:pStyle w:val="Heading3"/>
       </w:pPr>
-      <w:bookmarkStart w:id="7" w:name="_Toc10624556"/>
+      <w:bookmarkStart w:id="8" w:name="_Toc10655925"/>
       <w:r>
         <w:lastRenderedPageBreak/>
         <w:t>Size</w:t>
       </w:r>
-      <w:bookmarkEnd w:id="7"/>
+      <w:bookmarkEnd w:id="8"/>
     </w:p>
     <w:tbl>
       <w:tblPr>
@@ -10322,6 +10418,9 @@
         </mc:AlternateContent>
       </w:r>
       <w:r>
+        <w:rPr>
+          <w:noProof/>
+        </w:rPr>
         <w:drawing>
           <wp:anchor distT="0" distB="0" distL="114300" distR="114300" simplePos="0" relativeHeight="251682816" behindDoc="1" locked="0" layoutInCell="1" allowOverlap="1" wp14:anchorId="1D7BB8AF" wp14:editId="691A3905">
             <wp:simplePos x="0" y="0"/>
@@ -10420,7 +10519,6 @@
         </w:numPr>
         <w:ind w:left="576" w:hanging="576"/>
       </w:pPr>
-      <w:bookmarkStart w:id="8" w:name="_Toc10624557"/>
     </w:p>
     <w:p/>
     <w:p/>
@@ -10442,6 +10540,7 @@
       <w:pPr>
         <w:pStyle w:val="Heading2"/>
       </w:pPr>
+      <w:bookmarkStart w:id="9" w:name="_Toc10655926"/>
       <w:r>
         <w:lastRenderedPageBreak/>
         <w:t>F</w:t>
@@ -10449,17 +10548,17 @@
       <w:r>
         <w:t>requencies</w:t>
       </w:r>
-      <w:bookmarkEnd w:id="8"/>
+      <w:bookmarkEnd w:id="9"/>
     </w:p>
     <w:p>
       <w:pPr>
         <w:pStyle w:val="Heading3"/>
       </w:pPr>
-      <w:bookmarkStart w:id="9" w:name="_Toc10624558"/>
+      <w:bookmarkStart w:id="10" w:name="_Toc10655927"/>
       <w:r>
         <w:t>Installs</w:t>
       </w:r>
-      <w:bookmarkEnd w:id="9"/>
+      <w:bookmarkEnd w:id="10"/>
     </w:p>
     <w:p>
       <w:pPr>
@@ -10659,12 +10758,12 @@
       <w:pPr>
         <w:pStyle w:val="Heading3"/>
       </w:pPr>
-      <w:bookmarkStart w:id="10" w:name="_Toc10624559"/>
+      <w:bookmarkStart w:id="11" w:name="_Toc10655928"/>
       <w:r>
         <w:lastRenderedPageBreak/>
         <w:t>Type</w:t>
       </w:r>
-      <w:bookmarkEnd w:id="10"/>
+      <w:bookmarkEnd w:id="11"/>
     </w:p>
     <w:p>
       <w:pPr>
@@ -10827,12 +10926,12 @@
       <w:pPr>
         <w:pStyle w:val="Heading3"/>
       </w:pPr>
-      <w:bookmarkStart w:id="11" w:name="_Toc10624560"/>
+      <w:bookmarkStart w:id="12" w:name="_Toc10655929"/>
       <w:r>
         <w:lastRenderedPageBreak/>
         <w:t>Content_Rating</w:t>
       </w:r>
-      <w:bookmarkEnd w:id="11"/>
+      <w:bookmarkEnd w:id="12"/>
     </w:p>
     <w:p>
       <w:pPr>
@@ -11012,12 +11111,12 @@
       <w:pPr>
         <w:pStyle w:val="Heading2"/>
       </w:pPr>
-      <w:bookmarkStart w:id="12" w:name="_Toc10624561"/>
+      <w:bookmarkStart w:id="13" w:name="_Toc10655930"/>
       <w:r>
         <w:lastRenderedPageBreak/>
         <w:t>Boxplots</w:t>
       </w:r>
-      <w:bookmarkEnd w:id="12"/>
+      <w:bookmarkEnd w:id="13"/>
     </w:p>
     <w:p>
       <w:r>
@@ -11037,11 +11136,11 @@
       <w:pPr>
         <w:pStyle w:val="Heading3"/>
       </w:pPr>
-      <w:bookmarkStart w:id="13" w:name="_Toc10624562"/>
+      <w:bookmarkStart w:id="14" w:name="_Toc10655931"/>
       <w:r>
         <w:t>Rating vs Installs</w:t>
       </w:r>
-      <w:bookmarkEnd w:id="13"/>
+      <w:bookmarkEnd w:id="14"/>
     </w:p>
     <w:p>
       <w:pPr>
@@ -11153,12 +11252,12 @@
       <w:pPr>
         <w:pStyle w:val="Heading3"/>
       </w:pPr>
-      <w:bookmarkStart w:id="14" w:name="_Toc10624563"/>
+      <w:bookmarkStart w:id="15" w:name="_Toc10655932"/>
       <w:r>
         <w:lastRenderedPageBreak/>
         <w:t>Rating vs Size</w:t>
       </w:r>
-      <w:bookmarkEnd w:id="14"/>
+      <w:bookmarkEnd w:id="15"/>
     </w:p>
     <w:p>
       <w:pPr>
@@ -11267,12 +11366,12 @@
       <w:pPr>
         <w:pStyle w:val="Heading3"/>
       </w:pPr>
-      <w:bookmarkStart w:id="15" w:name="_Toc10624564"/>
+      <w:bookmarkStart w:id="16" w:name="_Toc10655933"/>
       <w:r>
         <w:lastRenderedPageBreak/>
         <w:t>Rating vs Content_Rating</w:t>
       </w:r>
-      <w:bookmarkEnd w:id="15"/>
+      <w:bookmarkEnd w:id="16"/>
     </w:p>
     <w:p>
       <w:pPr>
@@ -11403,7 +11502,21 @@
         <w:t>rest,</w:t>
       </w:r>
       <w:r>
-        <w:t xml:space="preserve"> but this is due to the fact that the majority of the applications reside in this category as can be seen in figure </w:t>
+        <w:t xml:space="preserve"> but this is </w:t>
+      </w:r>
+      <w:r>
+        <w:t>because</w:t>
+      </w:r>
+      <w:r>
+        <w:t xml:space="preserve"> </w:t>
+      </w:r>
+      <w:proofErr w:type="gramStart"/>
+      <w:r>
+        <w:t>the majority of</w:t>
+      </w:r>
+      <w:proofErr w:type="gramEnd"/>
+      <w:r>
+        <w:t xml:space="preserve"> the applications reside in this category as can be seen in figure </w:t>
       </w:r>
       <w:r>
         <w:t>12</w:t>
@@ -11411,6 +11524,19 @@
       <w:r>
         <w:t>.</w:t>
       </w:r>
+    </w:p>
+    <w:p/>
+    <w:p>
+      <w:pPr>
+        <w:spacing w:line="259" w:lineRule="auto"/>
+        <w:jc w:val="left"/>
+      </w:pPr>
+    </w:p>
+    <w:p>
+      <w:pPr>
+        <w:spacing w:line="259" w:lineRule="auto"/>
+        <w:jc w:val="left"/>
+      </w:pPr>
       <w:r>
         <w:br w:type="page"/>
       </w:r>
@@ -11419,14 +11545,237 @@
       <w:pPr>
         <w:pStyle w:val="Heading2"/>
       </w:pPr>
-      <w:bookmarkStart w:id="16" w:name="_Scatterplots"/>
-      <w:bookmarkStart w:id="17" w:name="_Toc10624565"/>
-      <w:bookmarkEnd w:id="16"/>
+      <w:r>
+        <w:lastRenderedPageBreak/>
+        <w:t>Clustered Bar Charts</w:t>
+      </w:r>
+    </w:p>
+    <w:p>
+      <w:r>
+        <w:t xml:space="preserve">This section will explain the information gathered from the clustered bar charts that were created between </w:t>
+      </w:r>
+      <w:r>
+        <w:t xml:space="preserve">the </w:t>
+      </w:r>
+      <w:r>
+        <w:rPr>
+          <w:i/>
+          <w:iCs/>
+        </w:rPr>
+        <w:t>Installs</w:t>
+      </w:r>
+      <w:r>
+        <w:t xml:space="preserve"> and the other two factors.</w:t>
+      </w:r>
+    </w:p>
+    <w:p>
+      <w:pPr>
+        <w:pStyle w:val="Heading3"/>
+      </w:pPr>
+      <w:r>
+        <w:t>Installs vs Type</w:t>
+      </w:r>
+    </w:p>
+    <w:p>
+      <w:pPr>
+        <w:jc w:val="center"/>
+      </w:pPr>
+    </w:p>
+    <w:p>
+      <w:pPr>
+        <w:keepNext/>
+        <w:jc w:val="center"/>
+      </w:pPr>
+      <w:r>
+        <w:drawing>
+          <wp:inline distT="0" distB="0" distL="0" distR="0" wp14:anchorId="24A4B604" wp14:editId="7022F3BE">
+            <wp:extent cx="3505200" cy="2499995"/>
+            <wp:effectExtent l="0" t="0" r="0" b="0"/>
+            <wp:docPr id="60" name="Picture 60"/>
+            <wp:cNvGraphicFramePr>
+              <a:graphicFrameLocks xmlns:a="http://schemas.openxmlformats.org/drawingml/2006/main" noChangeAspect="1"/>
+            </wp:cNvGraphicFramePr>
+            <a:graphic xmlns:a="http://schemas.openxmlformats.org/drawingml/2006/main">
+              <a:graphicData uri="http://schemas.openxmlformats.org/drawingml/2006/picture">
+                <pic:pic xmlns:pic="http://schemas.openxmlformats.org/drawingml/2006/picture">
+                  <pic:nvPicPr>
+                    <pic:cNvPr id="1" name=""/>
+                    <pic:cNvPicPr/>
+                  </pic:nvPicPr>
+                  <pic:blipFill rotWithShape="1">
+                    <a:blip r:embed="rId26"/>
+                    <a:srcRect r="17251"/>
+                    <a:stretch/>
+                  </pic:blipFill>
+                  <pic:spPr bwMode="auto">
+                    <a:xfrm>
+                      <a:off x="0" y="0"/>
+                      <a:ext cx="3510417" cy="2503716"/>
+                    </a:xfrm>
+                    <a:prstGeom prst="rect">
+                      <a:avLst/>
+                    </a:prstGeom>
+                    <a:ln>
+                      <a:noFill/>
+                    </a:ln>
+                    <a:extLst>
+                      <a:ext uri="{53640926-AAD7-44D8-BBD7-CCE9431645EC}">
+                        <a14:shadowObscured xmlns:a14="http://schemas.microsoft.com/office/drawing/2010/main"/>
+                      </a:ext>
+                    </a:extLst>
+                  </pic:spPr>
+                </pic:pic>
+              </a:graphicData>
+            </a:graphic>
+          </wp:inline>
+        </w:drawing>
+      </w:r>
+    </w:p>
+    <w:p>
+      <w:pPr>
+        <w:pStyle w:val="Caption"/>
+        <w:jc w:val="center"/>
+      </w:pPr>
+      <w:r>
+        <w:t xml:space="preserve">Figure </w:t>
+      </w:r>
+      <w:fldSimple w:instr=" SEQ Figure \* ARABIC ">
+        <w:r>
+          <w:rPr>
+            <w:noProof/>
+          </w:rPr>
+          <w:t>16</w:t>
+        </w:r>
+      </w:fldSimple>
+      <w:r>
+        <w:t xml:space="preserve"> Installs vs Type Clustered Bar Chart</w:t>
+      </w:r>
+    </w:p>
+    <w:p>
+      <w:r>
+        <w:t xml:space="preserve">In figure </w:t>
+      </w:r>
+      <w:r>
+        <w:t>16</w:t>
+      </w:r>
+      <w:r>
+        <w:t xml:space="preserve"> free and paid apps are compared for different amounts of installs. It can be observed that </w:t>
+      </w:r>
+      <w:r>
+        <w:t>there are much more installs for free applications and the highest count of installed apps which are paid for lies in the &lt;100K range. This shows that not many people but applications on the Google Play Store.</w:t>
+      </w:r>
+    </w:p>
+    <w:p>
+      <w:pPr>
+        <w:pStyle w:val="Heading3"/>
+      </w:pPr>
+      <w:r>
+        <w:lastRenderedPageBreak/>
+        <w:t>Installs vs Content_Rating</w:t>
+      </w:r>
+    </w:p>
+    <w:p>
+      <w:pPr>
+        <w:keepNext/>
+        <w:jc w:val="center"/>
+      </w:pPr>
+      <w:r>
+        <w:drawing>
+          <wp:inline distT="0" distB="0" distL="0" distR="0" wp14:anchorId="2835C7D4" wp14:editId="36ABDDD7">
+            <wp:extent cx="3206431" cy="2796540"/>
+            <wp:effectExtent l="0" t="0" r="0" b="3810"/>
+            <wp:docPr id="61" name="Picture 61"/>
+            <wp:cNvGraphicFramePr>
+              <a:graphicFrameLocks xmlns:a="http://schemas.openxmlformats.org/drawingml/2006/main" noChangeAspect="1"/>
+            </wp:cNvGraphicFramePr>
+            <a:graphic xmlns:a="http://schemas.openxmlformats.org/drawingml/2006/main">
+              <a:graphicData uri="http://schemas.openxmlformats.org/drawingml/2006/picture">
+                <pic:pic xmlns:pic="http://schemas.openxmlformats.org/drawingml/2006/picture">
+                  <pic:nvPicPr>
+                    <pic:cNvPr id="1" name=""/>
+                    <pic:cNvPicPr/>
+                  </pic:nvPicPr>
+                  <pic:blipFill rotWithShape="1">
+                    <a:blip r:embed="rId27"/>
+                    <a:srcRect r="8132"/>
+                    <a:stretch/>
+                  </pic:blipFill>
+                  <pic:spPr bwMode="auto">
+                    <a:xfrm>
+                      <a:off x="0" y="0"/>
+                      <a:ext cx="3211377" cy="2800854"/>
+                    </a:xfrm>
+                    <a:prstGeom prst="rect">
+                      <a:avLst/>
+                    </a:prstGeom>
+                    <a:ln>
+                      <a:noFill/>
+                    </a:ln>
+                    <a:extLst>
+                      <a:ext uri="{53640926-AAD7-44D8-BBD7-CCE9431645EC}">
+                        <a14:shadowObscured xmlns:a14="http://schemas.microsoft.com/office/drawing/2010/main"/>
+                      </a:ext>
+                    </a:extLst>
+                  </pic:spPr>
+                </pic:pic>
+              </a:graphicData>
+            </a:graphic>
+          </wp:inline>
+        </w:drawing>
+      </w:r>
+    </w:p>
+    <w:p>
+      <w:pPr>
+        <w:pStyle w:val="Caption"/>
+        <w:jc w:val="center"/>
+      </w:pPr>
+      <w:r>
+        <w:t xml:space="preserve">Figure </w:t>
+      </w:r>
+      <w:fldSimple w:instr=" SEQ Figure \* ARABIC ">
+        <w:r>
+          <w:rPr>
+            <w:noProof/>
+          </w:rPr>
+          <w:t>17</w:t>
+        </w:r>
+      </w:fldSimple>
+      <w:r>
+        <w:t xml:space="preserve"> Installs vs Content_Rating Clustered Bar Chart</w:t>
+      </w:r>
+    </w:p>
+    <w:p>
+      <w:r>
+        <w:t>Figure 17 shows the count of the ratings for different quantities of installs l. The rating for ‘Everyone’ decreases for larger amount</w:t>
+      </w:r>
+      <w:r>
+        <w:t>s</w:t>
+      </w:r>
+      <w:r>
+        <w:t xml:space="preserve"> of installs (except for the 100K-1M). On the contrary the other ratings, decrease at a much smaller rate.</w:t>
+      </w:r>
+      <w:r>
+        <w:t xml:space="preserve"> </w:t>
+      </w:r>
+      <w:r>
+        <w:t>From this chart it is evident that applications with a content rating ‘Everyone’ have a larger share of the Google Play Store.</w:t>
+      </w:r>
+      <w:r>
+        <w:br w:type="page"/>
+      </w:r>
+    </w:p>
+    <w:p>
+      <w:pPr>
+        <w:pStyle w:val="Heading2"/>
+      </w:pPr>
+      <w:bookmarkStart w:id="17" w:name="_Scatterplots"/>
+      <w:bookmarkStart w:id="18" w:name="_Toc10655934"/>
+      <w:bookmarkEnd w:id="17"/>
       <w:r>
         <w:lastRenderedPageBreak/>
         <w:t>Scatterplots</w:t>
       </w:r>
-      <w:bookmarkEnd w:id="17"/>
+      <w:bookmarkEnd w:id="18"/>
     </w:p>
     <w:p>
       <w:r>
@@ -11503,14 +11852,14 @@
       <w:pPr>
         <w:pStyle w:val="Heading3"/>
       </w:pPr>
-      <w:bookmarkStart w:id="18" w:name="_Toc10624566"/>
+      <w:bookmarkStart w:id="19" w:name="_Toc10655935"/>
       <w:r>
         <w:t xml:space="preserve">Rating vs </w:t>
       </w:r>
       <w:r>
         <w:t>Reviews</w:t>
       </w:r>
-      <w:bookmarkEnd w:id="18"/>
+      <w:bookmarkEnd w:id="19"/>
     </w:p>
     <w:p>
       <w:pPr>
@@ -11695,7 +12044,7 @@
                     </pic:cNvPicPr>
                   </pic:nvPicPr>
                   <pic:blipFill>
-                    <a:blip r:embed="rId26">
+                    <a:blip r:embed="rId28">
                       <a:extLst>
                         <a:ext uri="{28A0092B-C50C-407E-A947-70E740481C1C}">
                           <a14:useLocalDpi xmlns:a14="http://schemas.microsoft.com/office/drawing/2010/main" val="0"/>
@@ -11762,7 +12111,7 @@
         <w:rPr>
           <w:noProof/>
         </w:rPr>
-        <w:t>16</w:t>
+        <w:t>18</w:t>
       </w:r>
       <w:r>
         <w:rPr>
@@ -12111,7 +12460,7 @@
       <w:pPr>
         <w:pStyle w:val="Heading3"/>
       </w:pPr>
-      <w:bookmarkStart w:id="19" w:name="_Toc10624567"/>
+      <w:bookmarkStart w:id="20" w:name="_Toc10655936"/>
       <w:r>
         <w:lastRenderedPageBreak/>
         <w:t xml:space="preserve">Rating vs </w:t>
@@ -12122,7 +12471,7 @@
       <w:r>
         <w:t>ize</w:t>
       </w:r>
-      <w:bookmarkEnd w:id="19"/>
+      <w:bookmarkEnd w:id="20"/>
     </w:p>
     <w:p>
       <w:pPr>
@@ -12344,7 +12693,7 @@
                     </pic:cNvPicPr>
                   </pic:nvPicPr>
                   <pic:blipFill>
-                    <a:blip r:embed="rId27">
+                    <a:blip r:embed="rId29">
                       <a:extLst>
                         <a:ext uri="{28A0092B-C50C-407E-A947-70E740481C1C}">
                           <a14:useLocalDpi xmlns:a14="http://schemas.microsoft.com/office/drawing/2010/main" val="0"/>
@@ -12411,7 +12760,7 @@
         <w:rPr>
           <w:noProof/>
         </w:rPr>
-        <w:t>17</w:t>
+        <w:t>19</w:t>
       </w:r>
       <w:r>
         <w:rPr>
@@ -12710,7 +13059,23 @@
           <w:rFonts w:cs="Times New Roman"/>
           <w:szCs w:val="24"/>
         </w:rPr>
-        <w:t>size of the application increases, the ratings seem to reduce down to a smaller range around the larger ratings</w:t>
+        <w:t xml:space="preserve">size of the application increases, the ratings seem to </w:t>
+      </w:r>
+      <w:proofErr w:type="gramStart"/>
+      <w:r>
+        <w:rPr>
+          <w:rFonts w:cs="Times New Roman"/>
+          <w:szCs w:val="24"/>
+        </w:rPr>
+        <w:t>reduce down</w:t>
+      </w:r>
+      <w:proofErr w:type="gramEnd"/>
+      <w:r>
+        <w:rPr>
+          <w:rFonts w:cs="Times New Roman"/>
+          <w:szCs w:val="24"/>
+        </w:rPr>
+        <w:t xml:space="preserve"> to a smaller range around the larger ratings</w:t>
       </w:r>
       <w:r>
         <w:rPr>
@@ -12846,12 +13211,12 @@
       <w:pPr>
         <w:pStyle w:val="Heading1"/>
       </w:pPr>
-      <w:bookmarkStart w:id="20" w:name="_Toc10624568"/>
+      <w:bookmarkStart w:id="21" w:name="_Toc10655937"/>
       <w:r>
         <w:lastRenderedPageBreak/>
         <w:t>Hypothesis Testing</w:t>
       </w:r>
-      <w:bookmarkEnd w:id="20"/>
+      <w:bookmarkEnd w:id="21"/>
     </w:p>
     <w:p>
       <w:r>
@@ -12946,14 +13311,14 @@
       <w:pPr>
         <w:pStyle w:val="Heading2"/>
       </w:pPr>
-      <w:bookmarkStart w:id="21" w:name="_Toc10624569"/>
+      <w:bookmarkStart w:id="22" w:name="_Toc10655938"/>
       <w:r>
         <w:t>Rating</w:t>
       </w:r>
       <w:r>
         <w:t xml:space="preserve"> vs. Installs</w:t>
       </w:r>
-      <w:bookmarkEnd w:id="21"/>
+      <w:bookmarkEnd w:id="22"/>
     </w:p>
     <w:p>
       <w:r>
@@ -13280,7 +13645,7 @@
                     <pic:cNvPicPr/>
                   </pic:nvPicPr>
                   <pic:blipFill>
-                    <a:blip r:embed="rId28"/>
+                    <a:blip r:embed="rId30"/>
                     <a:stretch>
                       <a:fillRect/>
                     </a:stretch>
@@ -13314,7 +13679,7 @@
           <w:rPr>
             <w:noProof/>
           </w:rPr>
-          <w:t>18</w:t>
+          <w:t>20</w:t>
         </w:r>
       </w:fldSimple>
       <w:r>
@@ -13483,7 +13848,7 @@
                                 <w:rPr>
                                   <w:noProof/>
                                 </w:rPr>
-                                <w:t>19</w:t>
+                                <w:t>21</w:t>
                               </w:r>
                             </w:fldSimple>
                             <w:r>
@@ -13534,7 +13899,7 @@
                           <w:rPr>
                             <w:noProof/>
                           </w:rPr>
-                          <w:t>19</w:t>
+                          <w:t>21</w:t>
                         </w:r>
                       </w:fldSimple>
                       <w:r>
@@ -13591,7 +13956,7 @@
                           </pic:cNvPicPr>
                         </pic:nvPicPr>
                         <pic:blipFill>
-                          <a:blip r:embed="rId29" cstate="print">
+                          <a:blip r:embed="rId31" cstate="print">
                             <a:extLst>
                               <a:ext uri="{28A0092B-C50C-407E-A947-70E740481C1C}">
                                 <a14:useLocalDpi xmlns:a14="http://schemas.microsoft.com/office/drawing/2010/main" val="0"/>
@@ -13625,7 +13990,7 @@
                           </pic:cNvPicPr>
                         </pic:nvPicPr>
                         <pic:blipFill>
-                          <a:blip r:embed="rId30" cstate="print">
+                          <a:blip r:embed="rId32" cstate="print">
                             <a:extLst>
                               <a:ext uri="{28A0092B-C50C-407E-A947-70E740481C1C}">
                                 <a14:useLocalDpi xmlns:a14="http://schemas.microsoft.com/office/drawing/2010/main" val="0"/>
@@ -13659,7 +14024,7 @@
                           </pic:cNvPicPr>
                         </pic:nvPicPr>
                         <pic:blipFill>
-                          <a:blip r:embed="rId31" cstate="print">
+                          <a:blip r:embed="rId33" cstate="print">
                             <a:extLst>
                               <a:ext uri="{28A0092B-C50C-407E-A947-70E740481C1C}">
                                 <a14:useLocalDpi xmlns:a14="http://schemas.microsoft.com/office/drawing/2010/main" val="0"/>
@@ -13693,7 +14058,7 @@
                           </pic:cNvPicPr>
                         </pic:nvPicPr>
                         <pic:blipFill>
-                          <a:blip r:embed="rId32" cstate="print">
+                          <a:blip r:embed="rId34" cstate="print">
                             <a:extLst>
                               <a:ext uri="{28A0092B-C50C-407E-A947-70E740481C1C}">
                                 <a14:useLocalDpi xmlns:a14="http://schemas.microsoft.com/office/drawing/2010/main" val="0"/>
@@ -13727,7 +14092,7 @@
                           </pic:cNvPicPr>
                         </pic:nvPicPr>
                         <pic:blipFill>
-                          <a:blip r:embed="rId33" cstate="print">
+                          <a:blip r:embed="rId35" cstate="print">
                             <a:extLst>
                               <a:ext uri="{28A0092B-C50C-407E-A947-70E740481C1C}">
                                 <a14:useLocalDpi xmlns:a14="http://schemas.microsoft.com/office/drawing/2010/main" val="0"/>
@@ -13788,19 +14153,19 @@
                   <o:lock v:ext="edit" aspectratio="t"/>
                 </v:shapetype>
                 <v:shape id="Picture 5" o:spid="_x0000_s1027" type="#_x0000_t75" style="position:absolute;left:28545;width:28797;height:23044;visibility:visible;mso-wrap-style:square" o:gfxdata="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">
-                  <v:imagedata r:id="rId34" o:title=""/>
+                  <v:imagedata r:id="rId36" o:title=""/>
                 </v:shape>
                 <v:shape id="Picture 4" o:spid="_x0000_s1028" type="#_x0000_t75" style="position:absolute;width:28797;height:23044;visibility:visible;mso-wrap-style:square" o:gfxdata="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">
-                  <v:imagedata r:id="rId35" o:title=""/>
+                  <v:imagedata r:id="rId37" o:title=""/>
                 </v:shape>
                 <v:shape id="Picture 6" o:spid="_x0000_s1029" type="#_x0000_t75" style="position:absolute;left:28545;top:22422;width:28797;height:23044;visibility:visible;mso-wrap-style:square" o:gfxdata="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">
-                  <v:imagedata r:id="rId36" o:title=""/>
+                  <v:imagedata r:id="rId38" o:title=""/>
                 </v:shape>
                 <v:shape id="Picture 7" o:spid="_x0000_s1030" type="#_x0000_t75" style="position:absolute;top:22422;width:28797;height:23044;visibility:visible;mso-wrap-style:square" o:gfxdata="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">
-                  <v:imagedata r:id="rId37" o:title=""/>
+                  <v:imagedata r:id="rId39" o:title=""/>
                 </v:shape>
                 <v:shape id="Picture 8" o:spid="_x0000_s1031" type="#_x0000_t75" style="position:absolute;left:14232;top:45163;width:28798;height:23044;visibility:visible;mso-wrap-style:square" o:gfxdata="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">
-                  <v:imagedata r:id="rId38" o:title=""/>
+                  <v:imagedata r:id="rId40" o:title=""/>
                 </v:shape>
                 <w10:wrap type="topAndBottom"/>
               </v:group>
@@ -14228,7 +14593,7 @@
                     <pic:cNvPicPr/>
                   </pic:nvPicPr>
                   <pic:blipFill>
-                    <a:blip r:embed="rId39"/>
+                    <a:blip r:embed="rId41"/>
                     <a:stretch>
                       <a:fillRect/>
                     </a:stretch>
@@ -14262,7 +14627,7 @@
           <w:rPr>
             <w:noProof/>
           </w:rPr>
-          <w:t>20</w:t>
+          <w:t>22</w:t>
         </w:r>
       </w:fldSimple>
       <w:r>
@@ -14280,7 +14645,15 @@
         <w:t>As be seen above, the p-value of the test, which is zero, is much less than the level of significance (0.05).</w:t>
       </w:r>
       <w:r>
-        <w:t xml:space="preserve"> Hence, the null-hypothesis is rejected, and the median</w:t>
+        <w:t xml:space="preserve"> Hence, the </w:t>
+      </w:r>
+      <w:proofErr w:type="gramStart"/>
+      <w:r>
+        <w:t>null-hypothesis</w:t>
+      </w:r>
+      <w:proofErr w:type="gramEnd"/>
+      <w:r>
+        <w:t xml:space="preserve"> is rejected, and the median</w:t>
       </w:r>
       <w:r>
         <w:t xml:space="preserve"> </w:t>
@@ -14611,7 +14984,7 @@
                           </pic:cNvPicPr>
                         </pic:nvPicPr>
                         <pic:blipFill rotWithShape="1">
-                          <a:blip r:embed="rId40">
+                          <a:blip r:embed="rId42">
                             <a:extLst>
                               <a:ext uri="{28A0092B-C50C-407E-A947-70E740481C1C}">
                                 <a14:useLocalDpi xmlns:a14="http://schemas.microsoft.com/office/drawing/2010/main" val="0"/>
@@ -14647,7 +15020,7 @@
                           </pic:cNvPicPr>
                         </pic:nvPicPr>
                         <pic:blipFill rotWithShape="1">
-                          <a:blip r:embed="rId40">
+                          <a:blip r:embed="rId42">
                             <a:extLst>
                               <a:ext uri="{28A0092B-C50C-407E-A947-70E740481C1C}">
                                 <a14:useLocalDpi xmlns:a14="http://schemas.microsoft.com/office/drawing/2010/main" val="0"/>
@@ -14685,10 +15058,10 @@
             <w:pict>
               <v:group w14:anchorId="444D8646" id="Group 14" o:spid="_x0000_s1026" style="width:398.75pt;height:229.4pt;mso-position-horizontal-relative:char;mso-position-vertical-relative:line" coordsize="50642,29130" o:gfxdata="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">
                 <v:shape id="Picture 12" o:spid="_x0000_s1027" type="#_x0000_t75" style="position:absolute;left:24251;width:26391;height:29051;visibility:visible;mso-wrap-style:square" o:gfxdata="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">
-                  <v:imagedata r:id="rId41" o:title="" croptop="27551f" cropleft="6274f" cropright="5859f"/>
+                  <v:imagedata r:id="rId43" o:title="" croptop="27551f" cropleft="6274f" cropright="5859f"/>
                 </v:shape>
                 <v:shape id="Picture 13" o:spid="_x0000_s1028" type="#_x0000_t75" style="position:absolute;top:79;width:24714;height:29051;visibility:visible;mso-wrap-style:square" o:gfxdata="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">
-                  <v:imagedata r:id="rId41" o:title="" croptop="1767f" cropbottom="37997f" cropleft="15603f" cropright="15997f"/>
+                  <v:imagedata r:id="rId43" o:title="" croptop="1767f" cropbottom="37997f" cropleft="15603f" cropright="15997f"/>
                 </v:shape>
                 <w10:anchorlock/>
               </v:group>
@@ -14710,7 +15083,7 @@
           <w:rPr>
             <w:noProof/>
           </w:rPr>
-          <w:t>21</w:t>
+          <w:t>23</w:t>
         </w:r>
       </w:fldSimple>
       <w:r>
@@ -14811,7 +15184,15 @@
         <w:t xml:space="preserve"> sample</w:t>
       </w:r>
       <w:r>
-        <w:t xml:space="preserve"> mean and median </w:t>
+        <w:t xml:space="preserve"> </w:t>
+      </w:r>
+      <w:proofErr w:type="gramStart"/>
+      <w:r>
+        <w:t>mean</w:t>
+      </w:r>
+      <w:proofErr w:type="gramEnd"/>
+      <w:r>
+        <w:t xml:space="preserve"> and median </w:t>
       </w:r>
       <w:r>
         <w:rPr>
@@ -14866,7 +15247,7 @@
                     <pic:cNvPicPr/>
                   </pic:nvPicPr>
                   <pic:blipFill>
-                    <a:blip r:embed="rId42"/>
+                    <a:blip r:embed="rId44"/>
                     <a:stretch>
                       <a:fillRect/>
                     </a:stretch>
@@ -14917,7 +15298,7 @@
         <w:rPr>
           <w:noProof/>
         </w:rPr>
-        <w:t>22</w:t>
+        <w:t>24</w:t>
       </w:r>
       <w:r>
         <w:rPr>
@@ -14984,11 +15365,11 @@
       <w:pPr>
         <w:pStyle w:val="Heading2"/>
       </w:pPr>
-      <w:bookmarkStart w:id="22" w:name="_Toc10624570"/>
+      <w:bookmarkStart w:id="23" w:name="_Toc10655939"/>
       <w:r>
         <w:t>Rating vs Content Rating</w:t>
       </w:r>
-      <w:bookmarkEnd w:id="22"/>
+      <w:bookmarkEnd w:id="23"/>
     </w:p>
     <w:p>
       <w:pPr>
@@ -15033,9 +15414,11 @@
       <w:r>
         <w:t xml:space="preserve"> </w:t>
       </w:r>
+      <w:proofErr w:type="gramStart"/>
       <w:r>
         <w:t>Similarly</w:t>
       </w:r>
+      <w:proofErr w:type="gramEnd"/>
       <w:r>
         <w:t xml:space="preserve"> to the previous test, </w:t>
       </w:r>
@@ -15330,7 +15713,7 @@
                     <pic:cNvPicPr/>
                   </pic:nvPicPr>
                   <pic:blipFill>
-                    <a:blip r:embed="rId43"/>
+                    <a:blip r:embed="rId45"/>
                     <a:stretch>
                       <a:fillRect/>
                     </a:stretch>
@@ -15364,7 +15747,7 @@
           <w:rPr>
             <w:noProof/>
           </w:rPr>
-          <w:t>23</w:t>
+          <w:t>25</w:t>
         </w:r>
       </w:fldSimple>
       <w:r>
@@ -15508,7 +15891,7 @@
                                 <w:rPr>
                                   <w:noProof/>
                                 </w:rPr>
-                                <w:t>24</w:t>
+                                <w:t>26</w:t>
                               </w:r>
                             </w:fldSimple>
                             <w:r>
@@ -15553,7 +15936,7 @@
                           <w:rPr>
                             <w:noProof/>
                           </w:rPr>
-                          <w:t>24</w:t>
+                          <w:t>26</w:t>
                         </w:r>
                       </w:fldSimple>
                       <w:r>
@@ -15610,7 +15993,7 @@
                           </pic:cNvPicPr>
                         </pic:nvPicPr>
                         <pic:blipFill>
-                          <a:blip r:embed="rId44" cstate="print">
+                          <a:blip r:embed="rId46" cstate="print">
                             <a:extLst>
                               <a:ext uri="{28A0092B-C50C-407E-A947-70E740481C1C}">
                                 <a14:useLocalDpi xmlns:a14="http://schemas.microsoft.com/office/drawing/2010/main" val="0"/>
@@ -15644,7 +16027,7 @@
                           </pic:cNvPicPr>
                         </pic:nvPicPr>
                         <pic:blipFill>
-                          <a:blip r:embed="rId45" cstate="print">
+                          <a:blip r:embed="rId47" cstate="print">
                             <a:extLst>
                               <a:ext uri="{28A0092B-C50C-407E-A947-70E740481C1C}">
                                 <a14:useLocalDpi xmlns:a14="http://schemas.microsoft.com/office/drawing/2010/main" val="0"/>
@@ -15678,7 +16061,7 @@
                           </pic:cNvPicPr>
                         </pic:nvPicPr>
                         <pic:blipFill>
-                          <a:blip r:embed="rId46" cstate="print">
+                          <a:blip r:embed="rId48" cstate="print">
                             <a:extLst>
                               <a:ext uri="{28A0092B-C50C-407E-A947-70E740481C1C}">
                                 <a14:useLocalDpi xmlns:a14="http://schemas.microsoft.com/office/drawing/2010/main" val="0"/>
@@ -15712,7 +16095,7 @@
                           </pic:cNvPicPr>
                         </pic:nvPicPr>
                         <pic:blipFill>
-                          <a:blip r:embed="rId47" cstate="print">
+                          <a:blip r:embed="rId49" cstate="print">
                             <a:extLst>
                               <a:ext uri="{28A0092B-C50C-407E-A947-70E740481C1C}">
                                 <a14:useLocalDpi xmlns:a14="http://schemas.microsoft.com/office/drawing/2010/main" val="0"/>
@@ -15748,16 +16131,16 @@
             <w:pict>
               <v:group w14:anchorId="56BC63C8" id="Group 23" o:spid="_x0000_s1026" style="position:absolute;margin-left:38.35pt;margin-top:-.05pt;width:374.6pt;height:297.5pt;z-index:251658240" coordsize="57342,45546" o:gfxdata="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">
                 <v:shape id="Picture 18" o:spid="_x0000_s1027" type="#_x0000_t75" style="position:absolute;width:28797;height:23044;visibility:visible;mso-wrap-style:square" o:gfxdata="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">
-                  <v:imagedata r:id="rId48" o:title=""/>
+                  <v:imagedata r:id="rId50" o:title=""/>
                 </v:shape>
                 <v:shape id="Picture 19" o:spid="_x0000_s1028" type="#_x0000_t75" style="position:absolute;left:28545;top:79;width:28797;height:23044;visibility:visible;mso-wrap-style:square" o:gfxdata="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">
-                  <v:imagedata r:id="rId49" o:title=""/>
+                  <v:imagedata r:id="rId51" o:title=""/>
                 </v:shape>
                 <v:shape id="Picture 21" o:spid="_x0000_s1029" type="#_x0000_t75" style="position:absolute;left:28545;top:22502;width:28797;height:23044;visibility:visible;mso-wrap-style:square" o:gfxdata="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">
-                  <v:imagedata r:id="rId50" o:title=""/>
+                  <v:imagedata r:id="rId52" o:title=""/>
                 </v:shape>
                 <v:shape id="Picture 20" o:spid="_x0000_s1030" type="#_x0000_t75" style="position:absolute;top:22502;width:28797;height:23044;visibility:visible;mso-wrap-style:square" o:gfxdata="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">
-                  <v:imagedata r:id="rId51" o:title=""/>
+                  <v:imagedata r:id="rId53" o:title=""/>
                 </v:shape>
                 <w10:wrap type="topAndBottom"/>
               </v:group>
@@ -16114,7 +16497,7 @@
                     <pic:cNvPicPr/>
                   </pic:nvPicPr>
                   <pic:blipFill>
-                    <a:blip r:embed="rId52"/>
+                    <a:blip r:embed="rId54"/>
                     <a:stretch>
                       <a:fillRect/>
                     </a:stretch>
@@ -16165,7 +16548,7 @@
         <w:rPr>
           <w:noProof/>
         </w:rPr>
-        <w:t>25</w:t>
+        <w:t>27</w:t>
       </w:r>
       <w:r>
         <w:rPr>
@@ -16467,7 +16850,7 @@
                                 <w:rPr>
                                   <w:noProof/>
                                 </w:rPr>
-                                <w:t>26</w:t>
+                                <w:t>28</w:t>
                               </w:r>
                             </w:fldSimple>
                             <w:r>
@@ -16510,7 +16893,7 @@
                           <w:rPr>
                             <w:noProof/>
                           </w:rPr>
-                          <w:t>26</w:t>
+                          <w:t>28</w:t>
                         </w:r>
                       </w:fldSimple>
                       <w:r>
@@ -16565,7 +16948,7 @@
                           </pic:cNvPicPr>
                         </pic:nvPicPr>
                         <pic:blipFill rotWithShape="1">
-                          <a:blip r:embed="rId53">
+                          <a:blip r:embed="rId55">
                             <a:extLst>
                               <a:ext uri="{28A0092B-C50C-407E-A947-70E740481C1C}">
                                 <a14:useLocalDpi xmlns:a14="http://schemas.microsoft.com/office/drawing/2010/main" val="0"/>
@@ -16601,7 +16984,7 @@
                           </pic:cNvPicPr>
                         </pic:nvPicPr>
                         <pic:blipFill rotWithShape="1">
-                          <a:blip r:embed="rId53">
+                          <a:blip r:embed="rId55">
                             <a:extLst>
                               <a:ext uri="{28A0092B-C50C-407E-A947-70E740481C1C}">
                                 <a14:useLocalDpi xmlns:a14="http://schemas.microsoft.com/office/drawing/2010/main" val="0"/>
@@ -16639,10 +17022,10 @@
             <w:pict>
               <v:group w14:anchorId="06615D86" id="Group 29" o:spid="_x0000_s1026" style="position:absolute;margin-left:51.95pt;margin-top:.2pt;width:347.35pt;height:155.45pt;z-index:251661312" coordsize="44119,19742" o:gfxdata="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">
                 <v:shape id="Picture 26" o:spid="_x0000_s1027" type="#_x0000_t75" style="position:absolute;width:20059;height:19723;visibility:visible;mso-wrap-style:square" o:gfxdata="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">
-                  <v:imagedata r:id="rId54" o:title="" croptop="2321f" cropbottom="32278f" cropleft="12893f" cropright="12313f"/>
+                  <v:imagedata r:id="rId56" o:title="" croptop="2321f" cropbottom="32278f" cropleft="12893f" cropright="12313f"/>
                 </v:shape>
                 <v:shape id="Picture 27" o:spid="_x0000_s1028" type="#_x0000_t75" style="position:absolute;left:19957;width:24162;height:19742;visibility:visible;mso-wrap-style:square" o:gfxdata="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">
-                  <v:imagedata r:id="rId54" o:title="" croptop="33516f" cropleft="7936f" cropright="7356f"/>
+                  <v:imagedata r:id="rId56" o:title="" croptop="33516f" cropleft="7936f" cropright="7356f"/>
                 </v:shape>
                 <w10:wrap type="topAndBottom"/>
               </v:group>
@@ -16681,7 +17064,15 @@
         <w:t xml:space="preserve"> and some other category</w:t>
       </w:r>
       <w:r>
-        <w:t xml:space="preserve"> reject the null-hypothesis.</w:t>
+        <w:t xml:space="preserve"> reject the </w:t>
+      </w:r>
+      <w:proofErr w:type="gramStart"/>
+      <w:r>
+        <w:t>null-hypothesis</w:t>
+      </w:r>
+      <w:proofErr w:type="gramEnd"/>
+      <w:r>
+        <w:t>.</w:t>
       </w:r>
       <w:r>
         <w:t xml:space="preserve"> Hence, only the median of the ‘</w:t>
@@ -16817,7 +17208,7 @@
                     <pic:cNvPicPr/>
                   </pic:nvPicPr>
                   <pic:blipFill>
-                    <a:blip r:embed="rId55"/>
+                    <a:blip r:embed="rId57"/>
                     <a:stretch>
                       <a:fillRect/>
                     </a:stretch>
@@ -16851,7 +17242,7 @@
           <w:rPr>
             <w:noProof/>
           </w:rPr>
-          <w:t>27</w:t>
+          <w:t>29</w:t>
         </w:r>
       </w:fldSimple>
       <w:r>
@@ -16905,7 +17296,15 @@
         <w:t xml:space="preserve"> categories</w:t>
       </w:r>
       <w:r>
-        <w:t xml:space="preserve"> all appear to be similar to each other. </w:t>
+        <w:t xml:space="preserve"> all appear to be </w:t>
+      </w:r>
+      <w:proofErr w:type="gramStart"/>
+      <w:r>
+        <w:t>similar to</w:t>
+      </w:r>
+      <w:proofErr w:type="gramEnd"/>
+      <w:r>
+        <w:t xml:space="preserve"> each other. </w:t>
       </w:r>
       <w:r>
         <w:t>Moreover</w:t>
@@ -17013,11 +17412,11 @@
       <w:pPr>
         <w:pStyle w:val="Heading2"/>
       </w:pPr>
-      <w:bookmarkStart w:id="23" w:name="_Toc10624571"/>
+      <w:bookmarkStart w:id="24" w:name="_Toc10655940"/>
       <w:r>
         <w:t>Rating vs. Type</w:t>
       </w:r>
-      <w:bookmarkEnd w:id="23"/>
+      <w:bookmarkEnd w:id="24"/>
     </w:p>
     <w:p>
       <w:r>
@@ -17244,7 +17643,7 @@
                     <pic:cNvPicPr/>
                   </pic:nvPicPr>
                   <pic:blipFill>
-                    <a:blip r:embed="rId56"/>
+                    <a:blip r:embed="rId58"/>
                     <a:stretch>
                       <a:fillRect/>
                     </a:stretch>
@@ -17278,7 +17677,7 @@
           <w:rPr>
             <w:noProof/>
           </w:rPr>
-          <w:t>28</w:t>
+          <w:t>30</w:t>
         </w:r>
       </w:fldSimple>
       <w:r>
@@ -17347,7 +17746,7 @@
                                 <w:rPr>
                                   <w:noProof/>
                                 </w:rPr>
-                                <w:t>29</w:t>
+                                <w:t>31</w:t>
                               </w:r>
                             </w:fldSimple>
                             <w:r>
@@ -17390,7 +17789,7 @@
                           <w:rPr>
                             <w:noProof/>
                           </w:rPr>
-                          <w:t>29</w:t>
+                          <w:t>31</w:t>
                         </w:r>
                       </w:fldSimple>
                       <w:r>
@@ -17445,7 +17844,7 @@
                           </pic:cNvPicPr>
                         </pic:nvPicPr>
                         <pic:blipFill>
-                          <a:blip r:embed="rId57">
+                          <a:blip r:embed="rId59">
                             <a:extLst>
                               <a:ext uri="{28A0092B-C50C-407E-A947-70E740481C1C}">
                                 <a14:useLocalDpi xmlns:a14="http://schemas.microsoft.com/office/drawing/2010/main" val="0"/>
@@ -17479,7 +17878,7 @@
                           </pic:cNvPicPr>
                         </pic:nvPicPr>
                         <pic:blipFill>
-                          <a:blip r:embed="rId58">
+                          <a:blip r:embed="rId60">
                             <a:extLst>
                               <a:ext uri="{28A0092B-C50C-407E-A947-70E740481C1C}">
                                 <a14:useLocalDpi xmlns:a14="http://schemas.microsoft.com/office/drawing/2010/main" val="0"/>
@@ -17534,10 +17933,10 @@
                   <o:lock v:ext="edit" aspectratio="t"/>
                 </v:shapetype>
                 <v:shape id="Picture 43" o:spid="_x0000_s1027" type="#_x0000_t75" style="position:absolute;left:29071;width:28797;height:23069;visibility:visible;mso-wrap-style:square" o:gfxdata="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">
-                  <v:imagedata r:id="rId59" o:title=""/>
+                  <v:imagedata r:id="rId61" o:title=""/>
                 </v:shape>
                 <v:shape id="Picture 44" o:spid="_x0000_s1028" type="#_x0000_t75" style="position:absolute;width:28797;height:23069;visibility:visible;mso-wrap-style:square" o:gfxdata="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">
-                  <v:imagedata r:id="rId60" o:title=""/>
+                  <v:imagedata r:id="rId62" o:title=""/>
                 </v:shape>
                 <w10:wrap type="topAndBottom" anchorx="margin"/>
               </v:group>
@@ -17777,310 +18176,6 @@
             <wp:extent cx="2295525" cy="1485900"/>
             <wp:effectExtent l="0" t="0" r="9525" b="0"/>
             <wp:docPr id="46" name="Picture 46"/>
-            <wp:cNvGraphicFramePr>
-              <a:graphicFrameLocks xmlns:a="http://schemas.openxmlformats.org/drawingml/2006/main" noChangeAspect="1"/>
-            </wp:cNvGraphicFramePr>
-            <a:graphic xmlns:a="http://schemas.openxmlformats.org/drawingml/2006/main">
-              <a:graphicData uri="http://schemas.openxmlformats.org/drawingml/2006/picture">
-                <pic:pic xmlns:pic="http://schemas.openxmlformats.org/drawingml/2006/picture">
-                  <pic:nvPicPr>
-                    <pic:cNvPr id="1" name=""/>
-                    <pic:cNvPicPr/>
-                  </pic:nvPicPr>
-                  <pic:blipFill>
-                    <a:blip r:embed="rId61"/>
-                    <a:stretch>
-                      <a:fillRect/>
-                    </a:stretch>
-                  </pic:blipFill>
-                  <pic:spPr>
-                    <a:xfrm>
-                      <a:off x="0" y="0"/>
-                      <a:ext cx="2295525" cy="1485900"/>
-                    </a:xfrm>
-                    <a:prstGeom prst="rect">
-                      <a:avLst/>
-                    </a:prstGeom>
-                  </pic:spPr>
-                </pic:pic>
-              </a:graphicData>
-            </a:graphic>
-          </wp:inline>
-        </w:drawing>
-      </w:r>
-    </w:p>
-    <w:p>
-      <w:pPr>
-        <w:pStyle w:val="Caption"/>
-        <w:jc w:val="center"/>
-      </w:pPr>
-      <w:r>
-        <w:t xml:space="preserve">Figure </w:t>
-      </w:r>
-      <w:fldSimple w:instr=" SEQ Figure \* ARABIC ">
-        <w:r>
-          <w:rPr>
-            <w:noProof/>
-          </w:rPr>
-          <w:t>30</w:t>
-        </w:r>
-      </w:fldSimple>
-      <w:r>
-        <w:t xml:space="preserve"> Outputs for the Mann-Whitney test</w:t>
-      </w:r>
-    </w:p>
-    <w:p>
-      <w:r>
-        <w:t xml:space="preserve">Since the p-value (0.037) of the test is less than the level of significance (0.05), the null-hypothesis is rejected, and the median </w:t>
-      </w:r>
-      <w:r>
-        <w:rPr>
-          <w:i/>
-        </w:rPr>
-        <w:t>Rating</w:t>
-      </w:r>
-      <w:r>
-        <w:t xml:space="preserve"> of free and paid applications is not the same.</w:t>
-      </w:r>
-    </w:p>
-    <w:p>
-      <w:r>
-        <w:t>To verify the results of the hypothesis test, the sample means and medians of free and paid apps were calculated in SPSS:</w:t>
-      </w:r>
-    </w:p>
-    <w:p>
-      <w:pPr>
-        <w:keepNext/>
-        <w:jc w:val="center"/>
-      </w:pPr>
-      <w:r>
-        <w:rPr>
-          <w:noProof/>
-        </w:rPr>
-        <w:drawing>
-          <wp:inline distT="0" distB="0" distL="0" distR="0" wp14:anchorId="4910E13B" wp14:editId="279D81D5">
-            <wp:extent cx="3240000" cy="1400339"/>
-            <wp:effectExtent l="0" t="0" r="0" b="9525"/>
-            <wp:docPr id="47" name="Picture 47"/>
-            <wp:cNvGraphicFramePr>
-              <a:graphicFrameLocks xmlns:a="http://schemas.openxmlformats.org/drawingml/2006/main" noChangeAspect="1"/>
-            </wp:cNvGraphicFramePr>
-            <a:graphic xmlns:a="http://schemas.openxmlformats.org/drawingml/2006/main">
-              <a:graphicData uri="http://schemas.openxmlformats.org/drawingml/2006/picture">
-                <pic:pic xmlns:pic="http://schemas.openxmlformats.org/drawingml/2006/picture">
-                  <pic:nvPicPr>
-                    <pic:cNvPr id="1" name=""/>
-                    <pic:cNvPicPr/>
-                  </pic:nvPicPr>
-                  <pic:blipFill>
-                    <a:blip r:embed="rId62"/>
-                    <a:stretch>
-                      <a:fillRect/>
-                    </a:stretch>
-                  </pic:blipFill>
-                  <pic:spPr>
-                    <a:xfrm>
-                      <a:off x="0" y="0"/>
-                      <a:ext cx="3240000" cy="1400339"/>
-                    </a:xfrm>
-                    <a:prstGeom prst="rect">
-                      <a:avLst/>
-                    </a:prstGeom>
-                  </pic:spPr>
-                </pic:pic>
-              </a:graphicData>
-            </a:graphic>
-          </wp:inline>
-        </w:drawing>
-      </w:r>
-    </w:p>
-    <w:p>
-      <w:pPr>
-        <w:pStyle w:val="Caption"/>
-        <w:jc w:val="center"/>
-      </w:pPr>
-      <w:r>
-        <w:t xml:space="preserve">Figure </w:t>
-      </w:r>
-      <w:fldSimple w:instr=" SEQ Figure \* ARABIC ">
-        <w:r>
-          <w:rPr>
-            <w:noProof/>
-          </w:rPr>
-          <w:t>31</w:t>
-        </w:r>
-      </w:fldSimple>
-      <w:r>
-        <w:t xml:space="preserve"> Table containing sample mean</w:t>
-      </w:r>
-      <w:r>
-        <w:rPr>
-          <w:noProof/>
-        </w:rPr>
-        <w:t xml:space="preserve"> and median of paid and free apps.</w:t>
-      </w:r>
-    </w:p>
-    <w:p>
-      <w:r>
-        <w:t xml:space="preserve">Comparing the two medians, it is apparent that they are not the same, and that the median of paid apps is larger, confirming the result found by the </w:t>
-      </w:r>
-      <w:r>
-        <w:rPr>
-          <w:i/>
-        </w:rPr>
-        <w:t>Mann-Whitney</w:t>
-      </w:r>
-      <w:r>
-        <w:t xml:space="preserve"> test. However, when comparing the sample means, the mean of free apps is the highest, which contradicts the results of the test as well as the sample medians. As such, the output does not make it clear if a free or paid application is preferable to obtain a higher rating.</w:t>
-      </w:r>
-    </w:p>
-    <w:p>
-      <w:pPr>
-        <w:spacing w:line="259" w:lineRule="auto"/>
-        <w:jc w:val="left"/>
-      </w:pPr>
-      <w:r>
-        <w:br w:type="page"/>
-      </w:r>
-    </w:p>
-    <w:p>
-      <w:pPr>
-        <w:pStyle w:val="Heading2"/>
-      </w:pPr>
-      <w:bookmarkStart w:id="24" w:name="_Toc10624572"/>
-      <w:r>
-        <w:lastRenderedPageBreak/>
-        <w:t>Correlations</w:t>
-      </w:r>
-      <w:bookmarkEnd w:id="24"/>
-    </w:p>
-    <w:p>
-      <w:r>
-        <w:t xml:space="preserve">This section deals with correlations between the dependent variable (Rating) and the other covariate variables. Pearson’s correlation was not used because from the scatter plots in Section 3 it is evident that there is not a linear relationship between these variables. </w:t>
-      </w:r>
-      <w:r>
-        <w:t xml:space="preserve">Therefore, the Spearman correlation was used. For both </w:t>
-      </w:r>
-      <w:r>
-        <w:t xml:space="preserve">of the following cases the following hypothesis tests were used: </w:t>
-      </w:r>
-    </w:p>
-    <w:p>
-      <w:r>
-        <w:rPr>
-          <w:b/>
-        </w:rPr>
-        <w:t>H</w:t>
-      </w:r>
-      <w:r>
-        <w:rPr>
-          <w:b/>
-          <w:vertAlign w:val="subscript"/>
-        </w:rPr>
-        <w:t>0</w:t>
-      </w:r>
-      <w:r>
-        <w:rPr>
-          <w:b/>
-        </w:rPr>
-        <w:t>:</w:t>
-      </w:r>
-      <w:r>
-        <w:t xml:space="preserve"> Variables are </w:t>
-      </w:r>
-      <w:r>
-        <w:t xml:space="preserve">independent – </w:t>
-      </w:r>
-      <w:r>
-        <w:rPr>
-          <w:rFonts w:ascii="GreekC" w:hAnsi="GreekC" w:cs="GreekC"/>
-        </w:rPr>
-        <w:t>r</w:t>
-      </w:r>
-      <w:r>
-        <w:t xml:space="preserve"> = 0</w:t>
-      </w:r>
-    </w:p>
-    <w:p>
-      <w:r>
-        <w:rPr>
-          <w:b/>
-        </w:rPr>
-        <w:t>H</w:t>
-      </w:r>
-      <w:r>
-        <w:rPr>
-          <w:b/>
-          <w:vertAlign w:val="subscript"/>
-        </w:rPr>
-        <w:t>1</w:t>
-      </w:r>
-      <w:r>
-        <w:rPr>
-          <w:b/>
-        </w:rPr>
-        <w:t xml:space="preserve">: </w:t>
-      </w:r>
-      <w:r>
-        <w:rPr>
-          <w:bCs/>
-        </w:rPr>
-        <w:t xml:space="preserve">A relationship exists between the variables and can be modelled by some monotonic function – </w:t>
-      </w:r>
-      <w:r>
-        <w:rPr>
-          <w:rFonts w:ascii="GreekC" w:hAnsi="GreekC" w:cs="GreekC"/>
-          <w:bCs/>
-        </w:rPr>
-        <w:t>r</w:t>
-      </w:r>
-      <w:r>
-        <w:rPr>
-          <w:bCs/>
-        </w:rPr>
-        <w:t xml:space="preserve"> </w:t>
-      </w:r>
-      <w:r>
-        <w:rPr>
-          <w:rFonts w:cs="Times New Roman"/>
-          <w:bCs/>
-        </w:rPr>
-        <w:t>≠</w:t>
-      </w:r>
-      <w:r>
-        <w:rPr>
-          <w:bCs/>
-        </w:rPr>
-        <w:t xml:space="preserve"> 0</w:t>
-      </w:r>
-      <w:r>
-        <w:t xml:space="preserve"> </w:t>
-      </w:r>
-    </w:p>
-    <w:p>
-      <w:pPr>
-        <w:pStyle w:val="Heading3"/>
-      </w:pPr>
-      <w:bookmarkStart w:id="25" w:name="_Toc10624573"/>
-      <w:r>
-        <w:t>Rating vs Reviews</w:t>
-      </w:r>
-      <w:bookmarkEnd w:id="25"/>
-    </w:p>
-    <w:p>
-      <w:pPr>
-        <w:keepNext/>
-        <w:jc w:val="center"/>
-      </w:pPr>
-      <w:r>
-        <w:rPr>
-          <w:noProof/>
-        </w:rPr>
-        <w:drawing>
-          <wp:inline distT="0" distB="0" distL="0" distR="0" wp14:anchorId="2B6E20D1" wp14:editId="3AEDBF67">
-            <wp:extent cx="4324350" cy="1866900"/>
-            <wp:effectExtent l="0" t="0" r="0" b="0"/>
-            <wp:docPr id="48" name="Picture 48"/>
             <wp:cNvGraphicFramePr>
               <a:graphicFrameLocks xmlns:a="http://schemas.openxmlformats.org/drawingml/2006/main" noChangeAspect="1"/>
             </wp:cNvGraphicFramePr>
@@ -18100,7 +18195,7 @@
                   <pic:spPr>
                     <a:xfrm>
                       <a:off x="0" y="0"/>
-                      <a:ext cx="4324350" cy="1866900"/>
+                      <a:ext cx="2295525" cy="1485900"/>
                     </a:xfrm>
                     <a:prstGeom prst="rect">
                       <a:avLst/>
@@ -18130,136 +18225,35 @@
         </w:r>
       </w:fldSimple>
       <w:r>
-        <w:t xml:space="preserve"> Rating vs Reviews Correlation</w:t>
-      </w:r>
-    </w:p>
-    <w:p>
-      <w:r>
-        <w:t xml:space="preserve">Figure </w:t>
-      </w:r>
-      <w:r>
-        <w:t>32</w:t>
-      </w:r>
-      <w:r>
-        <w:t xml:space="preserve"> shows that the </w:t>
-      </w:r>
-      <w:r>
-        <w:t xml:space="preserve">Spearman’s </w:t>
-      </w:r>
-      <w:r>
-        <w:t xml:space="preserve">correlation coefficient between </w:t>
+        <w:t xml:space="preserve"> Outputs for the Mann-Whitney test</w:t>
+      </w:r>
+    </w:p>
+    <w:p>
+      <w:r>
+        <w:t xml:space="preserve">Since the p-value (0.037) of the test is less than the level of significance (0.05), the null-hypothesis is rejected, and the median </w:t>
       </w:r>
       <w:r>
         <w:rPr>
           <w:i/>
-          <w:iCs/>
         </w:rPr>
         <w:t>Rating</w:t>
       </w:r>
       <w:r>
-        <w:t xml:space="preserve"> and </w:t>
-      </w:r>
-      <w:r>
-        <w:rPr>
-          <w:i/>
-          <w:iCs/>
-        </w:rPr>
-        <w:t>Reviews</w:t>
-      </w:r>
-      <w:r>
-        <w:t xml:space="preserve"> is 0.156 which indicates </w:t>
-      </w:r>
-      <w:r>
-        <w:t xml:space="preserve">that </w:t>
-      </w:r>
-      <w:r>
-        <w:t>there is a weak</w:t>
-      </w:r>
-      <w:r>
-        <w:t xml:space="preserve"> monotonic</w:t>
-      </w:r>
-      <w:r>
-        <w:t xml:space="preserve"> relationship between the two </w:t>
-      </w:r>
-      <w:r>
-        <w:t>variables</w:t>
-      </w:r>
-      <w:r>
-        <w:t xml:space="preserve"> since the p value is </w:t>
-      </w:r>
-      <w:r>
-        <w:t>&lt; 0.05</w:t>
-      </w:r>
-      <w:r>
-        <w:t xml:space="preserve"> (</w:t>
-      </w:r>
-      <w:r>
-        <w:rPr>
-          <w:b/>
-        </w:rPr>
-        <w:t>H</w:t>
-      </w:r>
-      <w:r>
-        <w:rPr>
-          <w:b/>
-          <w:vertAlign w:val="subscript"/>
-        </w:rPr>
-        <w:t>0</w:t>
-      </w:r>
-      <w:r>
-        <w:rPr>
-          <w:b/>
-          <w:vertAlign w:val="subscript"/>
-        </w:rPr>
-        <w:t xml:space="preserve"> </w:t>
-      </w:r>
-      <w:r>
-        <w:rPr>
-          <w:bCs/>
-        </w:rPr>
-        <w:t xml:space="preserve">is </w:t>
-      </w:r>
-      <w:r>
-        <w:rPr>
-          <w:bCs/>
-        </w:rPr>
-        <w:t>rejected</w:t>
-      </w:r>
-      <w:r>
-        <w:rPr>
-          <w:bCs/>
-        </w:rPr>
-        <w:t>)</w:t>
-      </w:r>
-      <w:r>
-        <w:t>.</w:t>
-      </w:r>
-    </w:p>
-    <w:p>
-      <w:pPr>
-        <w:spacing w:line="259" w:lineRule="auto"/>
-        <w:jc w:val="left"/>
-        <w:rPr>
-          <w:rFonts w:eastAsiaTheme="majorEastAsia" w:cstheme="majorBidi"/>
-          <w:b/>
-          <w:color w:val="1F3763" w:themeColor="accent1" w:themeShade="7F"/>
-          <w:szCs w:val="24"/>
-        </w:rPr>
-      </w:pPr>
-      <w:r>
-        <w:br w:type="page"/>
-      </w:r>
-    </w:p>
-    <w:p>
-      <w:pPr>
-        <w:pStyle w:val="Heading3"/>
-      </w:pPr>
-      <w:bookmarkStart w:id="26" w:name="_Toc10624574"/>
-      <w:r>
-        <w:lastRenderedPageBreak/>
-        <w:t>Rating vs Size</w:t>
-      </w:r>
-      <w:bookmarkEnd w:id="26"/>
+        <w:t xml:space="preserve"> of free and paid applications is not the same.</w:t>
+      </w:r>
+    </w:p>
+    <w:p>
+      <w:r>
+        <w:t xml:space="preserve">To verify the results of the hypothesis test, the sample </w:t>
+      </w:r>
+      <w:proofErr w:type="gramStart"/>
+      <w:r>
+        <w:t>means</w:t>
+      </w:r>
+      <w:proofErr w:type="gramEnd"/>
+      <w:r>
+        <w:t xml:space="preserve"> and medians of free and paid apps were calculated in SPSS:</w:t>
+      </w:r>
     </w:p>
     <w:p>
       <w:pPr>
@@ -18271,10 +18265,10 @@
           <w:noProof/>
         </w:rPr>
         <w:drawing>
-          <wp:inline distT="0" distB="0" distL="0" distR="0" wp14:anchorId="5FFAFBBB" wp14:editId="3A981DD5">
-            <wp:extent cx="4219575" cy="1866900"/>
-            <wp:effectExtent l="0" t="0" r="9525" b="0"/>
-            <wp:docPr id="49" name="Picture 49"/>
+          <wp:inline distT="0" distB="0" distL="0" distR="0" wp14:anchorId="4910E13B" wp14:editId="279D81D5">
+            <wp:extent cx="3240000" cy="1400339"/>
+            <wp:effectExtent l="0" t="0" r="0" b="9525"/>
+            <wp:docPr id="47" name="Picture 47"/>
             <wp:cNvGraphicFramePr>
               <a:graphicFrameLocks xmlns:a="http://schemas.openxmlformats.org/drawingml/2006/main" noChangeAspect="1"/>
             </wp:cNvGraphicFramePr>
@@ -18294,6 +18288,422 @@
                   <pic:spPr>
                     <a:xfrm>
                       <a:off x="0" y="0"/>
+                      <a:ext cx="3240000" cy="1400339"/>
+                    </a:xfrm>
+                    <a:prstGeom prst="rect">
+                      <a:avLst/>
+                    </a:prstGeom>
+                  </pic:spPr>
+                </pic:pic>
+              </a:graphicData>
+            </a:graphic>
+          </wp:inline>
+        </w:drawing>
+      </w:r>
+    </w:p>
+    <w:p>
+      <w:pPr>
+        <w:pStyle w:val="Caption"/>
+        <w:jc w:val="center"/>
+      </w:pPr>
+      <w:r>
+        <w:t xml:space="preserve">Figure </w:t>
+      </w:r>
+      <w:fldSimple w:instr=" SEQ Figure \* ARABIC ">
+        <w:r>
+          <w:rPr>
+            <w:noProof/>
+          </w:rPr>
+          <w:t>33</w:t>
+        </w:r>
+      </w:fldSimple>
+      <w:r>
+        <w:t xml:space="preserve"> Table containing sample mean</w:t>
+      </w:r>
+      <w:r>
+        <w:rPr>
+          <w:noProof/>
+        </w:rPr>
+        <w:t xml:space="preserve"> and median of paid and free apps.</w:t>
+      </w:r>
+    </w:p>
+    <w:p>
+      <w:r>
+        <w:t xml:space="preserve">Comparing the two medians, it is apparent that they are not the same, and that the median of paid apps is larger, confirming the result found by the </w:t>
+      </w:r>
+      <w:r>
+        <w:rPr>
+          <w:i/>
+        </w:rPr>
+        <w:t>Mann-Whitney</w:t>
+      </w:r>
+      <w:r>
+        <w:t xml:space="preserve"> test. However, when comparing the sample means, the mean of free apps is the highest, which contradicts the results of the test as well as the sample medians. As such, the output does not make it clear if a free or paid application is preferable to obtain a higher rating.</w:t>
+      </w:r>
+    </w:p>
+    <w:p>
+      <w:pPr>
+        <w:spacing w:line="259" w:lineRule="auto"/>
+        <w:jc w:val="left"/>
+      </w:pPr>
+      <w:r>
+        <w:br w:type="page"/>
+      </w:r>
+    </w:p>
+    <w:p>
+      <w:pPr>
+        <w:pStyle w:val="Heading2"/>
+      </w:pPr>
+      <w:bookmarkStart w:id="25" w:name="_Toc10655941"/>
+      <w:r>
+        <w:lastRenderedPageBreak/>
+        <w:t>Correlations</w:t>
+      </w:r>
+      <w:bookmarkEnd w:id="25"/>
+    </w:p>
+    <w:p>
+      <w:r>
+        <w:t xml:space="preserve">This section deals with correlations between the dependent variable (Rating) and the other covariate variables. Pearson’s correlation was not used because from the scatter plots in Section 3 it is evident that there is not a linear relationship between these variables. </w:t>
+      </w:r>
+      <w:r>
+        <w:t xml:space="preserve">Therefore, the Spearman correlation was used. For both </w:t>
+      </w:r>
+      <w:r>
+        <w:t xml:space="preserve">of the following cases the following hypothesis tests were used: </w:t>
+      </w:r>
+    </w:p>
+    <w:p>
+      <w:r>
+        <w:rPr>
+          <w:b/>
+        </w:rPr>
+        <w:t>H</w:t>
+      </w:r>
+      <w:r>
+        <w:rPr>
+          <w:b/>
+          <w:vertAlign w:val="subscript"/>
+        </w:rPr>
+        <w:t>0</w:t>
+      </w:r>
+      <w:r>
+        <w:rPr>
+          <w:b/>
+        </w:rPr>
+        <w:t>:</w:t>
+      </w:r>
+      <w:r>
+        <w:t xml:space="preserve"> Variables are </w:t>
+      </w:r>
+      <w:r>
+        <w:t xml:space="preserve">independent – </w:t>
+      </w:r>
+      <w:r>
+        <w:rPr>
+          <w:rFonts w:ascii="GreekC" w:hAnsi="GreekC" w:cs="GreekC"/>
+        </w:rPr>
+        <w:t>r</w:t>
+      </w:r>
+      <w:r>
+        <w:t xml:space="preserve"> = 0</w:t>
+      </w:r>
+    </w:p>
+    <w:p>
+      <w:r>
+        <w:rPr>
+          <w:b/>
+        </w:rPr>
+        <w:t>H</w:t>
+      </w:r>
+      <w:r>
+        <w:rPr>
+          <w:b/>
+          <w:vertAlign w:val="subscript"/>
+        </w:rPr>
+        <w:t>1</w:t>
+      </w:r>
+      <w:r>
+        <w:rPr>
+          <w:b/>
+        </w:rPr>
+        <w:t xml:space="preserve">: </w:t>
+      </w:r>
+      <w:r>
+        <w:rPr>
+          <w:bCs/>
+        </w:rPr>
+        <w:t xml:space="preserve">A relationship exists between the variables and can be modelled by some monotonic function – </w:t>
+      </w:r>
+      <w:r>
+        <w:rPr>
+          <w:rFonts w:ascii="GreekC" w:hAnsi="GreekC" w:cs="GreekC"/>
+          <w:bCs/>
+        </w:rPr>
+        <w:t>r</w:t>
+      </w:r>
+      <w:r>
+        <w:rPr>
+          <w:bCs/>
+        </w:rPr>
+        <w:t xml:space="preserve"> </w:t>
+      </w:r>
+      <w:r>
+        <w:rPr>
+          <w:rFonts w:cs="Times New Roman"/>
+          <w:bCs/>
+        </w:rPr>
+        <w:t>≠</w:t>
+      </w:r>
+      <w:r>
+        <w:rPr>
+          <w:bCs/>
+        </w:rPr>
+        <w:t xml:space="preserve"> 0</w:t>
+      </w:r>
+      <w:r>
+        <w:t xml:space="preserve"> </w:t>
+      </w:r>
+    </w:p>
+    <w:p>
+      <w:pPr>
+        <w:pStyle w:val="Heading3"/>
+      </w:pPr>
+      <w:bookmarkStart w:id="26" w:name="_Toc10655942"/>
+      <w:r>
+        <w:t>Rating vs Reviews</w:t>
+      </w:r>
+      <w:bookmarkEnd w:id="26"/>
+    </w:p>
+    <w:p>
+      <w:pPr>
+        <w:keepNext/>
+        <w:jc w:val="center"/>
+      </w:pPr>
+      <w:r>
+        <w:rPr>
+          <w:noProof/>
+        </w:rPr>
+        <w:drawing>
+          <wp:inline distT="0" distB="0" distL="0" distR="0" wp14:anchorId="2B6E20D1" wp14:editId="3AEDBF67">
+            <wp:extent cx="4324350" cy="1866900"/>
+            <wp:effectExtent l="0" t="0" r="0" b="0"/>
+            <wp:docPr id="48" name="Picture 48"/>
+            <wp:cNvGraphicFramePr>
+              <a:graphicFrameLocks xmlns:a="http://schemas.openxmlformats.org/drawingml/2006/main" noChangeAspect="1"/>
+            </wp:cNvGraphicFramePr>
+            <a:graphic xmlns:a="http://schemas.openxmlformats.org/drawingml/2006/main">
+              <a:graphicData uri="http://schemas.openxmlformats.org/drawingml/2006/picture">
+                <pic:pic xmlns:pic="http://schemas.openxmlformats.org/drawingml/2006/picture">
+                  <pic:nvPicPr>
+                    <pic:cNvPr id="1" name=""/>
+                    <pic:cNvPicPr/>
+                  </pic:nvPicPr>
+                  <pic:blipFill>
+                    <a:blip r:embed="rId65"/>
+                    <a:stretch>
+                      <a:fillRect/>
+                    </a:stretch>
+                  </pic:blipFill>
+                  <pic:spPr>
+                    <a:xfrm>
+                      <a:off x="0" y="0"/>
+                      <a:ext cx="4324350" cy="1866900"/>
+                    </a:xfrm>
+                    <a:prstGeom prst="rect">
+                      <a:avLst/>
+                    </a:prstGeom>
+                  </pic:spPr>
+                </pic:pic>
+              </a:graphicData>
+            </a:graphic>
+          </wp:inline>
+        </w:drawing>
+      </w:r>
+    </w:p>
+    <w:p>
+      <w:pPr>
+        <w:pStyle w:val="Caption"/>
+        <w:jc w:val="center"/>
+      </w:pPr>
+      <w:r>
+        <w:t xml:space="preserve">Figure </w:t>
+      </w:r>
+      <w:fldSimple w:instr=" SEQ Figure \* ARABIC ">
+        <w:r>
+          <w:rPr>
+            <w:noProof/>
+          </w:rPr>
+          <w:t>34</w:t>
+        </w:r>
+      </w:fldSimple>
+      <w:r>
+        <w:t xml:space="preserve"> Rating vs Reviews Correlation</w:t>
+      </w:r>
+    </w:p>
+    <w:p>
+      <w:r>
+        <w:t xml:space="preserve">Figure </w:t>
+      </w:r>
+      <w:r>
+        <w:t>3</w:t>
+      </w:r>
+      <w:r>
+        <w:t>4</w:t>
+      </w:r>
+      <w:r>
+        <w:t xml:space="preserve"> shows that the </w:t>
+      </w:r>
+      <w:r>
+        <w:t xml:space="preserve">Spearman’s </w:t>
+      </w:r>
+      <w:r>
+        <w:t xml:space="preserve">correlation coefficient between </w:t>
+      </w:r>
+      <w:r>
+        <w:rPr>
+          <w:i/>
+          <w:iCs/>
+        </w:rPr>
+        <w:t>Rating</w:t>
+      </w:r>
+      <w:r>
+        <w:t xml:space="preserve"> and </w:t>
+      </w:r>
+      <w:r>
+        <w:rPr>
+          <w:i/>
+          <w:iCs/>
+        </w:rPr>
+        <w:t>Reviews</w:t>
+      </w:r>
+      <w:r>
+        <w:t xml:space="preserve"> is 0.156 which indicates </w:t>
+      </w:r>
+      <w:r>
+        <w:t xml:space="preserve">that </w:t>
+      </w:r>
+      <w:r>
+        <w:t>there is a weak</w:t>
+      </w:r>
+      <w:r>
+        <w:t xml:space="preserve"> monotonic</w:t>
+      </w:r>
+      <w:r>
+        <w:t xml:space="preserve"> relationship between the two </w:t>
+      </w:r>
+      <w:r>
+        <w:t>variables</w:t>
+      </w:r>
+      <w:r>
+        <w:t xml:space="preserve"> since the p value is </w:t>
+      </w:r>
+      <w:r>
+        <w:t>&lt; 0.05</w:t>
+      </w:r>
+      <w:r>
+        <w:t xml:space="preserve"> (</w:t>
+      </w:r>
+      <w:r>
+        <w:rPr>
+          <w:b/>
+        </w:rPr>
+        <w:t>H</w:t>
+      </w:r>
+      <w:r>
+        <w:rPr>
+          <w:b/>
+          <w:vertAlign w:val="subscript"/>
+        </w:rPr>
+        <w:t>0</w:t>
+      </w:r>
+      <w:r>
+        <w:rPr>
+          <w:b/>
+          <w:vertAlign w:val="subscript"/>
+        </w:rPr>
+        <w:t xml:space="preserve"> </w:t>
+      </w:r>
+      <w:r>
+        <w:rPr>
+          <w:bCs/>
+        </w:rPr>
+        <w:t xml:space="preserve">is </w:t>
+      </w:r>
+      <w:r>
+        <w:rPr>
+          <w:bCs/>
+        </w:rPr>
+        <w:t>rejected</w:t>
+      </w:r>
+      <w:r>
+        <w:rPr>
+          <w:bCs/>
+        </w:rPr>
+        <w:t>)</w:t>
+      </w:r>
+      <w:r>
+        <w:t>.</w:t>
+      </w:r>
+    </w:p>
+    <w:p>
+      <w:pPr>
+        <w:spacing w:line="259" w:lineRule="auto"/>
+        <w:jc w:val="left"/>
+        <w:rPr>
+          <w:rFonts w:eastAsiaTheme="majorEastAsia" w:cstheme="majorBidi"/>
+          <w:b/>
+          <w:color w:val="1F3763" w:themeColor="accent1" w:themeShade="7F"/>
+          <w:szCs w:val="24"/>
+        </w:rPr>
+      </w:pPr>
+      <w:r>
+        <w:br w:type="page"/>
+      </w:r>
+    </w:p>
+    <w:p>
+      <w:pPr>
+        <w:pStyle w:val="Heading3"/>
+      </w:pPr>
+      <w:bookmarkStart w:id="27" w:name="_Toc10655943"/>
+      <w:r>
+        <w:lastRenderedPageBreak/>
+        <w:t>Rating vs Size</w:t>
+      </w:r>
+      <w:bookmarkEnd w:id="27"/>
+    </w:p>
+    <w:p>
+      <w:pPr>
+        <w:keepNext/>
+        <w:jc w:val="center"/>
+      </w:pPr>
+      <w:r>
+        <w:rPr>
+          <w:noProof/>
+        </w:rPr>
+        <w:drawing>
+          <wp:inline distT="0" distB="0" distL="0" distR="0" wp14:anchorId="5FFAFBBB" wp14:editId="3A981DD5">
+            <wp:extent cx="4219575" cy="1866900"/>
+            <wp:effectExtent l="0" t="0" r="9525" b="0"/>
+            <wp:docPr id="49" name="Picture 49"/>
+            <wp:cNvGraphicFramePr>
+              <a:graphicFrameLocks xmlns:a="http://schemas.openxmlformats.org/drawingml/2006/main" noChangeAspect="1"/>
+            </wp:cNvGraphicFramePr>
+            <a:graphic xmlns:a="http://schemas.openxmlformats.org/drawingml/2006/main">
+              <a:graphicData uri="http://schemas.openxmlformats.org/drawingml/2006/picture">
+                <pic:pic xmlns:pic="http://schemas.openxmlformats.org/drawingml/2006/picture">
+                  <pic:nvPicPr>
+                    <pic:cNvPr id="1" name=""/>
+                    <pic:cNvPicPr/>
+                  </pic:nvPicPr>
+                  <pic:blipFill>
+                    <a:blip r:embed="rId66"/>
+                    <a:stretch>
+                      <a:fillRect/>
+                    </a:stretch>
+                  </pic:blipFill>
+                  <pic:spPr>
+                    <a:xfrm>
+                      <a:off x="0" y="0"/>
                       <a:ext cx="4219575" cy="1866900"/>
                     </a:xfrm>
                     <a:prstGeom prst="rect">
@@ -18320,7 +18730,7 @@
           <w:rPr>
             <w:noProof/>
           </w:rPr>
-          <w:t>33</w:t>
+          <w:t>35</w:t>
         </w:r>
       </w:fldSimple>
       <w:r>
@@ -18335,7 +18745,7 @@
         <w:t>3</w:t>
       </w:r>
       <w:r>
-        <w:t>3</w:t>
+        <w:t>5</w:t>
       </w:r>
       <w:r>
         <w:t xml:space="preserve"> shows that the correlation coefficient between </w:t>
@@ -18408,14 +18818,14 @@
       <w:pPr>
         <w:pStyle w:val="Heading1"/>
       </w:pPr>
-      <w:bookmarkStart w:id="27" w:name="_Ref9968495"/>
-      <w:bookmarkStart w:id="28" w:name="_Toc10624575"/>
+      <w:bookmarkStart w:id="28" w:name="_Ref9968495"/>
+      <w:bookmarkStart w:id="29" w:name="_Toc10655944"/>
       <w:r>
         <w:lastRenderedPageBreak/>
         <w:t>Modelling</w:t>
       </w:r>
-      <w:bookmarkEnd w:id="27"/>
       <w:bookmarkEnd w:id="28"/>
+      <w:bookmarkEnd w:id="29"/>
     </w:p>
     <w:p>
       <w:pPr>
@@ -18433,27 +18843,53 @@
       <w:pPr>
         <w:pStyle w:val="Heading1"/>
       </w:pPr>
-      <w:bookmarkStart w:id="29" w:name="_Toc10624576"/>
+      <w:bookmarkStart w:id="30" w:name="_Toc10655945"/>
       <w:r>
         <w:lastRenderedPageBreak/>
         <w:t>Appendix</w:t>
       </w:r>
-      <w:bookmarkEnd w:id="29"/>
+      <w:bookmarkEnd w:id="30"/>
     </w:p>
     <w:p>
       <w:pPr>
         <w:pStyle w:val="Heading2"/>
       </w:pPr>
-      <w:bookmarkStart w:id="30" w:name="_Toc10624577"/>
+      <w:bookmarkStart w:id="31" w:name="_Toc10655946"/>
       <w:r>
         <w:t>References</w:t>
       </w:r>
-      <w:bookmarkEnd w:id="30"/>
-    </w:p>
-    <w:p>
-      <w:r>
-        <w:t>M. B. Inguanez, F. Sammut, D. Suda ,</w:t>
-      </w:r>
+      <w:bookmarkEnd w:id="31"/>
+    </w:p>
+    <w:p>
+      <w:r>
+        <w:t xml:space="preserve">M. B. </w:t>
+      </w:r>
+      <w:proofErr w:type="spellStart"/>
+      <w:r>
+        <w:t>Inguanez</w:t>
+      </w:r>
+      <w:proofErr w:type="spellEnd"/>
+      <w:r>
+        <w:t xml:space="preserve">, F. </w:t>
+      </w:r>
+      <w:proofErr w:type="spellStart"/>
+      <w:r>
+        <w:t>Sammut</w:t>
+      </w:r>
+      <w:proofErr w:type="spellEnd"/>
+      <w:r>
+        <w:t xml:space="preserve">, D. </w:t>
+      </w:r>
+      <w:proofErr w:type="spellStart"/>
+      <w:proofErr w:type="gramStart"/>
+      <w:r>
+        <w:t>Suda</w:t>
+      </w:r>
+      <w:proofErr w:type="spellEnd"/>
+      <w:r>
+        <w:t xml:space="preserve"> ,</w:t>
+      </w:r>
+      <w:proofErr w:type="gramEnd"/>
       <w:r>
         <w:t xml:space="preserve"> </w:t>
       </w:r>
@@ -18468,7 +18904,7 @@
       </w:r>
     </w:p>
     <w:sectPr>
-      <w:footerReference w:type="default" r:id="rId65"/>
+      <w:footerReference w:type="default" r:id="rId67"/>
       <w:pgSz w:w="11906" w:h="16838"/>
       <w:pgMar w:top="1440" w:right="1440" w:bottom="1440" w:left="1440" w:header="708" w:footer="708" w:gutter="0"/>
       <w:pgNumType w:start="1"/>
@@ -20691,7 +21127,7 @@
 </file>
 
 <file path=customXml/itemProps1.xml><?xml version="1.0" encoding="utf-8"?>
-<ds:datastoreItem xmlns:ds="http://schemas.openxmlformats.org/officeDocument/2006/customXml" ds:itemID="{74C38215-FD99-4E6F-89EB-EFB8FBF75146}">
+<ds:datastoreItem xmlns:ds="http://schemas.openxmlformats.org/officeDocument/2006/customXml" ds:itemID="{EB48DF78-72C7-4A60-A40A-31DD4CB68123}">
   <ds:schemaRefs>
     <ds:schemaRef ds:uri="http://schemas.openxmlformats.org/officeDocument/2006/bibliography"/>
   </ds:schemaRefs>

</xml_diff>

<commit_message>
Added conclusion and some minor fixes
</commit_message>
<xml_diff>
--- a/Report.docx
+++ b/Report.docx
@@ -36,13 +36,13 @@
           <w:noProof/>
         </w:rPr>
         <w:drawing>
-          <wp:anchor distT="0" distB="0" distL="114300" distR="114300" simplePos="0" relativeHeight="251674624" behindDoc="0" locked="0" layoutInCell="1" allowOverlap="1" wp14:anchorId="37608DF6" wp14:editId="4CB5618B">
+          <wp:anchor distT="0" distB="0" distL="114300" distR="114300" simplePos="0" relativeHeight="251672575" behindDoc="0" locked="0" layoutInCell="1" allowOverlap="1" wp14:anchorId="37608DF6" wp14:editId="4A36C5D0">
             <wp:simplePos x="0" y="0"/>
             <wp:positionH relativeFrom="margin">
-              <wp:align>center</wp:align>
+              <wp:posOffset>-179070</wp:posOffset>
             </wp:positionH>
             <wp:positionV relativeFrom="paragraph">
-              <wp:posOffset>564515</wp:posOffset>
+              <wp:posOffset>488315</wp:posOffset>
             </wp:positionV>
             <wp:extent cx="6089650" cy="2971800"/>
             <wp:effectExtent l="0" t="0" r="0" b="0"/>
@@ -163,7 +163,7 @@
           <w:sz w:val="56"/>
           <w:szCs w:val="56"/>
         </w:rPr>
-        <w:t>[Title]</w:t>
+        <w:t>Google Play Store App Analysis</w:t>
       </w:r>
     </w:p>
     <w:p>
@@ -333,7 +333,16 @@
           <w:rFonts w:ascii="Cambria" w:hAnsi="Cambria"/>
           <w:szCs w:val="24"/>
         </w:rPr>
-        <w:t>Manwel</w:t>
+        <w:t>Ma</w:t>
+      </w:r>
+      <w:bookmarkStart w:id="0" w:name="_GoBack"/>
+      <w:bookmarkEnd w:id="0"/>
+      <w:r>
+        <w:rPr>
+          <w:rFonts w:ascii="Cambria" w:hAnsi="Cambria"/>
+          <w:szCs w:val="24"/>
+        </w:rPr>
+        <w:t>nwel</w:t>
       </w:r>
       <w:proofErr w:type="spellEnd"/>
       <w:r>
@@ -512,7 +521,7 @@
             </w:rPr>
             <w:fldChar w:fldCharType="separate"/>
           </w:r>
-          <w:hyperlink w:anchor="_Toc10663253" w:history="1">
+          <w:hyperlink w:anchor="_Toc10717293" w:history="1">
             <w:r>
               <w:rPr>
                 <w:rStyle w:val="Hyperlink"/>
@@ -555,7 +564,7 @@
                 <w:noProof/>
                 <w:webHidden/>
               </w:rPr>
-              <w:instrText xml:space="preserve"> PAGEREF _Toc10663253 \h </w:instrText>
+              <w:instrText xml:space="preserve"> PAGEREF _Toc10717293 \h </w:instrText>
             </w:r>
             <w:r>
               <w:rPr>
@@ -600,7 +609,7 @@
               <w:lang w:eastAsia="en-GB"/>
             </w:rPr>
           </w:pPr>
-          <w:hyperlink w:anchor="_Toc10663254" w:history="1">
+          <w:hyperlink w:anchor="_Toc10717294" w:history="1">
             <w:r>
               <w:rPr>
                 <w:rStyle w:val="Hyperlink"/>
@@ -643,7 +652,7 @@
                 <w:noProof/>
                 <w:webHidden/>
               </w:rPr>
-              <w:instrText xml:space="preserve"> PAGEREF _Toc10663254 \h </w:instrText>
+              <w:instrText xml:space="preserve"> PAGEREF _Toc10717294 \h </w:instrText>
             </w:r>
             <w:r>
               <w:rPr>
@@ -688,7 +697,7 @@
               <w:lang w:eastAsia="en-GB"/>
             </w:rPr>
           </w:pPr>
-          <w:hyperlink w:anchor="_Toc10663255" w:history="1">
+          <w:hyperlink w:anchor="_Toc10717295" w:history="1">
             <w:r>
               <w:rPr>
                 <w:rStyle w:val="Hyperlink"/>
@@ -731,7 +740,7 @@
                 <w:noProof/>
                 <w:webHidden/>
               </w:rPr>
-              <w:instrText xml:space="preserve"> PAGEREF _Toc10663255 \h </w:instrText>
+              <w:instrText xml:space="preserve"> PAGEREF _Toc10717295 \h </w:instrText>
             </w:r>
             <w:r>
               <w:rPr>
@@ -776,7 +785,7 @@
               <w:lang w:eastAsia="en-GB"/>
             </w:rPr>
           </w:pPr>
-          <w:hyperlink w:anchor="_Toc10663256" w:history="1">
+          <w:hyperlink w:anchor="_Toc10717296" w:history="1">
             <w:r>
               <w:rPr>
                 <w:rStyle w:val="Hyperlink"/>
@@ -819,7 +828,7 @@
                 <w:noProof/>
                 <w:webHidden/>
               </w:rPr>
-              <w:instrText xml:space="preserve"> PAGEREF _Toc10663256 \h </w:instrText>
+              <w:instrText xml:space="preserve"> PAGEREF _Toc10717296 \h </w:instrText>
             </w:r>
             <w:r>
               <w:rPr>
@@ -864,7 +873,7 @@
               <w:lang w:eastAsia="en-GB"/>
             </w:rPr>
           </w:pPr>
-          <w:hyperlink w:anchor="_Toc10663257" w:history="1">
+          <w:hyperlink w:anchor="_Toc10717297" w:history="1">
             <w:r>
               <w:rPr>
                 <w:rStyle w:val="Hyperlink"/>
@@ -907,7 +916,7 @@
                 <w:noProof/>
                 <w:webHidden/>
               </w:rPr>
-              <w:instrText xml:space="preserve"> PAGEREF _Toc10663257 \h </w:instrText>
+              <w:instrText xml:space="preserve"> PAGEREF _Toc10717297 \h </w:instrText>
             </w:r>
             <w:r>
               <w:rPr>
@@ -952,7 +961,7 @@
               <w:lang w:eastAsia="en-GB"/>
             </w:rPr>
           </w:pPr>
-          <w:hyperlink w:anchor="_Toc10663258" w:history="1">
+          <w:hyperlink w:anchor="_Toc10717298" w:history="1">
             <w:r>
               <w:rPr>
                 <w:rStyle w:val="Hyperlink"/>
@@ -995,7 +1004,7 @@
                 <w:noProof/>
                 <w:webHidden/>
               </w:rPr>
-              <w:instrText xml:space="preserve"> PAGEREF _Toc10663258 \h </w:instrText>
+              <w:instrText xml:space="preserve"> PAGEREF _Toc10717298 \h </w:instrText>
             </w:r>
             <w:r>
               <w:rPr>
@@ -1040,7 +1049,7 @@
               <w:lang w:eastAsia="en-GB"/>
             </w:rPr>
           </w:pPr>
-          <w:hyperlink w:anchor="_Toc10663259" w:history="1">
+          <w:hyperlink w:anchor="_Toc10717299" w:history="1">
             <w:r>
               <w:rPr>
                 <w:rStyle w:val="Hyperlink"/>
@@ -1083,7 +1092,7 @@
                 <w:noProof/>
                 <w:webHidden/>
               </w:rPr>
-              <w:instrText xml:space="preserve"> PAGEREF _Toc10663259 \h </w:instrText>
+              <w:instrText xml:space="preserve"> PAGEREF _Toc10717299 \h </w:instrText>
             </w:r>
             <w:r>
               <w:rPr>
@@ -1128,7 +1137,7 @@
               <w:lang w:eastAsia="en-GB"/>
             </w:rPr>
           </w:pPr>
-          <w:hyperlink w:anchor="_Toc10663260" w:history="1">
+          <w:hyperlink w:anchor="_Toc10717300" w:history="1">
             <w:r>
               <w:rPr>
                 <w:rStyle w:val="Hyperlink"/>
@@ -1171,7 +1180,7 @@
                 <w:noProof/>
                 <w:webHidden/>
               </w:rPr>
-              <w:instrText xml:space="preserve"> PAGEREF _Toc10663260 \h </w:instrText>
+              <w:instrText xml:space="preserve"> PAGEREF _Toc10717300 \h </w:instrText>
             </w:r>
             <w:r>
               <w:rPr>
@@ -1216,7 +1225,7 @@
               <w:lang w:eastAsia="en-GB"/>
             </w:rPr>
           </w:pPr>
-          <w:hyperlink w:anchor="_Toc10663261" w:history="1">
+          <w:hyperlink w:anchor="_Toc10717301" w:history="1">
             <w:r>
               <w:rPr>
                 <w:rStyle w:val="Hyperlink"/>
@@ -1259,7 +1268,7 @@
                 <w:noProof/>
                 <w:webHidden/>
               </w:rPr>
-              <w:instrText xml:space="preserve"> PAGEREF _Toc10663261 \h </w:instrText>
+              <w:instrText xml:space="preserve"> PAGEREF _Toc10717301 \h </w:instrText>
             </w:r>
             <w:r>
               <w:rPr>
@@ -1304,7 +1313,7 @@
               <w:lang w:eastAsia="en-GB"/>
             </w:rPr>
           </w:pPr>
-          <w:hyperlink w:anchor="_Toc10663262" w:history="1">
+          <w:hyperlink w:anchor="_Toc10717302" w:history="1">
             <w:r>
               <w:rPr>
                 <w:rStyle w:val="Hyperlink"/>
@@ -1347,7 +1356,7 @@
                 <w:noProof/>
                 <w:webHidden/>
               </w:rPr>
-              <w:instrText xml:space="preserve"> PAGEREF _Toc10663262 \h </w:instrText>
+              <w:instrText xml:space="preserve"> PAGEREF _Toc10717302 \h </w:instrText>
             </w:r>
             <w:r>
               <w:rPr>
@@ -1392,7 +1401,7 @@
               <w:lang w:eastAsia="en-GB"/>
             </w:rPr>
           </w:pPr>
-          <w:hyperlink w:anchor="_Toc10663263" w:history="1">
+          <w:hyperlink w:anchor="_Toc10717303" w:history="1">
             <w:r>
               <w:rPr>
                 <w:rStyle w:val="Hyperlink"/>
@@ -1435,7 +1444,7 @@
                 <w:noProof/>
                 <w:webHidden/>
               </w:rPr>
-              <w:instrText xml:space="preserve"> PAGEREF _Toc10663263 \h </w:instrText>
+              <w:instrText xml:space="preserve"> PAGEREF _Toc10717303 \h </w:instrText>
             </w:r>
             <w:r>
               <w:rPr>
@@ -1480,7 +1489,7 @@
               <w:lang w:eastAsia="en-GB"/>
             </w:rPr>
           </w:pPr>
-          <w:hyperlink w:anchor="_Toc10663264" w:history="1">
+          <w:hyperlink w:anchor="_Toc10717304" w:history="1">
             <w:r>
               <w:rPr>
                 <w:rStyle w:val="Hyperlink"/>
@@ -1523,7 +1532,7 @@
                 <w:noProof/>
                 <w:webHidden/>
               </w:rPr>
-              <w:instrText xml:space="preserve"> PAGEREF _Toc10663264 \h </w:instrText>
+              <w:instrText xml:space="preserve"> PAGEREF _Toc10717304 \h </w:instrText>
             </w:r>
             <w:r>
               <w:rPr>
@@ -1568,7 +1577,7 @@
               <w:lang w:eastAsia="en-GB"/>
             </w:rPr>
           </w:pPr>
-          <w:hyperlink w:anchor="_Toc10663265" w:history="1">
+          <w:hyperlink w:anchor="_Toc10717305" w:history="1">
             <w:r>
               <w:rPr>
                 <w:rStyle w:val="Hyperlink"/>
@@ -1611,7 +1620,7 @@
                 <w:noProof/>
                 <w:webHidden/>
               </w:rPr>
-              <w:instrText xml:space="preserve"> PAGEREF _Toc10663265 \h </w:instrText>
+              <w:instrText xml:space="preserve"> PAGEREF _Toc10717305 \h </w:instrText>
             </w:r>
             <w:r>
               <w:rPr>
@@ -1656,7 +1665,7 @@
               <w:lang w:eastAsia="en-GB"/>
             </w:rPr>
           </w:pPr>
-          <w:hyperlink w:anchor="_Toc10663266" w:history="1">
+          <w:hyperlink w:anchor="_Toc10717306" w:history="1">
             <w:r>
               <w:rPr>
                 <w:rStyle w:val="Hyperlink"/>
@@ -1699,7 +1708,7 @@
                 <w:noProof/>
                 <w:webHidden/>
               </w:rPr>
-              <w:instrText xml:space="preserve"> PAGEREF _Toc10663266 \h </w:instrText>
+              <w:instrText xml:space="preserve"> PAGEREF _Toc10717306 \h </w:instrText>
             </w:r>
             <w:r>
               <w:rPr>
@@ -1744,7 +1753,7 @@
               <w:lang w:eastAsia="en-GB"/>
             </w:rPr>
           </w:pPr>
-          <w:hyperlink w:anchor="_Toc10663267" w:history="1">
+          <w:hyperlink w:anchor="_Toc10717307" w:history="1">
             <w:r>
               <w:rPr>
                 <w:rStyle w:val="Hyperlink"/>
@@ -1787,7 +1796,7 @@
                 <w:noProof/>
                 <w:webHidden/>
               </w:rPr>
-              <w:instrText xml:space="preserve"> PAGEREF _Toc10663267 \h </w:instrText>
+              <w:instrText xml:space="preserve"> PAGEREF _Toc10717307 \h </w:instrText>
             </w:r>
             <w:r>
               <w:rPr>
@@ -1832,7 +1841,7 @@
               <w:lang w:eastAsia="en-GB"/>
             </w:rPr>
           </w:pPr>
-          <w:hyperlink w:anchor="_Toc10663268" w:history="1">
+          <w:hyperlink w:anchor="_Toc10717308" w:history="1">
             <w:r>
               <w:rPr>
                 <w:rStyle w:val="Hyperlink"/>
@@ -1875,7 +1884,7 @@
                 <w:noProof/>
                 <w:webHidden/>
               </w:rPr>
-              <w:instrText xml:space="preserve"> PAGEREF _Toc10663268 \h </w:instrText>
+              <w:instrText xml:space="preserve"> PAGEREF _Toc10717308 \h </w:instrText>
             </w:r>
             <w:r>
               <w:rPr>
@@ -1920,7 +1929,7 @@
               <w:lang w:eastAsia="en-GB"/>
             </w:rPr>
           </w:pPr>
-          <w:hyperlink w:anchor="_Toc10663269" w:history="1">
+          <w:hyperlink w:anchor="_Toc10717309" w:history="1">
             <w:r>
               <w:rPr>
                 <w:rStyle w:val="Hyperlink"/>
@@ -1963,7 +1972,7 @@
                 <w:noProof/>
                 <w:webHidden/>
               </w:rPr>
-              <w:instrText xml:space="preserve"> PAGEREF _Toc10663269 \h </w:instrText>
+              <w:instrText xml:space="preserve"> PAGEREF _Toc10717309 \h </w:instrText>
             </w:r>
             <w:r>
               <w:rPr>
@@ -2008,7 +2017,7 @@
               <w:lang w:eastAsia="en-GB"/>
             </w:rPr>
           </w:pPr>
-          <w:hyperlink w:anchor="_Toc10663270" w:history="1">
+          <w:hyperlink w:anchor="_Toc10717310" w:history="1">
             <w:r>
               <w:rPr>
                 <w:rStyle w:val="Hyperlink"/>
@@ -2051,7 +2060,7 @@
                 <w:noProof/>
                 <w:webHidden/>
               </w:rPr>
-              <w:instrText xml:space="preserve"> PAGEREF _Toc10663270 \h </w:instrText>
+              <w:instrText xml:space="preserve"> PAGEREF _Toc10717310 \h </w:instrText>
             </w:r>
             <w:r>
               <w:rPr>
@@ -2072,6 +2081,270 @@
                 <w:webHidden/>
               </w:rPr>
               <w:t>18</w:t>
+            </w:r>
+            <w:r>
+              <w:rPr>
+                <w:noProof/>
+                <w:webHidden/>
+              </w:rPr>
+              <w:fldChar w:fldCharType="end"/>
+            </w:r>
+          </w:hyperlink>
+        </w:p>
+        <w:p>
+          <w:pPr>
+            <w:pStyle w:val="TOC2"/>
+            <w:tabs>
+              <w:tab w:val="left" w:pos="880"/>
+              <w:tab w:val="right" w:leader="dot" w:pos="9016"/>
+            </w:tabs>
+            <w:rPr>
+              <w:rFonts w:asciiTheme="minorHAnsi" w:eastAsiaTheme="minorEastAsia" w:hAnsiTheme="minorHAnsi"/>
+              <w:noProof/>
+              <w:sz w:val="22"/>
+              <w:lang w:eastAsia="en-GB"/>
+            </w:rPr>
+          </w:pPr>
+          <w:hyperlink w:anchor="_Toc10717311" w:history="1">
+            <w:r>
+              <w:rPr>
+                <w:rStyle w:val="Hyperlink"/>
+                <w:noProof/>
+              </w:rPr>
+              <w:t>3.5</w:t>
+            </w:r>
+            <w:r>
+              <w:rPr>
+                <w:rFonts w:asciiTheme="minorHAnsi" w:eastAsiaTheme="minorEastAsia" w:hAnsiTheme="minorHAnsi"/>
+                <w:noProof/>
+                <w:sz w:val="22"/>
+                <w:lang w:eastAsia="en-GB"/>
+              </w:rPr>
+              <w:tab/>
+            </w:r>
+            <w:r>
+              <w:rPr>
+                <w:rStyle w:val="Hyperlink"/>
+                <w:noProof/>
+              </w:rPr>
+              <w:t>Clustered Bar Charts</w:t>
+            </w:r>
+            <w:r>
+              <w:rPr>
+                <w:noProof/>
+                <w:webHidden/>
+              </w:rPr>
+              <w:tab/>
+            </w:r>
+            <w:r>
+              <w:rPr>
+                <w:noProof/>
+                <w:webHidden/>
+              </w:rPr>
+              <w:fldChar w:fldCharType="begin"/>
+            </w:r>
+            <w:r>
+              <w:rPr>
+                <w:noProof/>
+                <w:webHidden/>
+              </w:rPr>
+              <w:instrText xml:space="preserve"> PAGEREF _Toc10717311 \h </w:instrText>
+            </w:r>
+            <w:r>
+              <w:rPr>
+                <w:noProof/>
+                <w:webHidden/>
+              </w:rPr>
+            </w:r>
+            <w:r>
+              <w:rPr>
+                <w:noProof/>
+                <w:webHidden/>
+              </w:rPr>
+              <w:fldChar w:fldCharType="separate"/>
+            </w:r>
+            <w:r>
+              <w:rPr>
+                <w:noProof/>
+                <w:webHidden/>
+              </w:rPr>
+              <w:t>19</w:t>
+            </w:r>
+            <w:r>
+              <w:rPr>
+                <w:noProof/>
+                <w:webHidden/>
+              </w:rPr>
+              <w:fldChar w:fldCharType="end"/>
+            </w:r>
+          </w:hyperlink>
+        </w:p>
+        <w:p>
+          <w:pPr>
+            <w:pStyle w:val="TOC3"/>
+            <w:tabs>
+              <w:tab w:val="left" w:pos="1320"/>
+              <w:tab w:val="right" w:leader="dot" w:pos="9016"/>
+            </w:tabs>
+            <w:rPr>
+              <w:rFonts w:asciiTheme="minorHAnsi" w:eastAsiaTheme="minorEastAsia" w:hAnsiTheme="minorHAnsi"/>
+              <w:noProof/>
+              <w:sz w:val="22"/>
+              <w:lang w:eastAsia="en-GB"/>
+            </w:rPr>
+          </w:pPr>
+          <w:hyperlink w:anchor="_Toc10717312" w:history="1">
+            <w:r>
+              <w:rPr>
+                <w:rStyle w:val="Hyperlink"/>
+                <w:noProof/>
+              </w:rPr>
+              <w:t>3.5.1</w:t>
+            </w:r>
+            <w:r>
+              <w:rPr>
+                <w:rFonts w:asciiTheme="minorHAnsi" w:eastAsiaTheme="minorEastAsia" w:hAnsiTheme="minorHAnsi"/>
+                <w:noProof/>
+                <w:sz w:val="22"/>
+                <w:lang w:eastAsia="en-GB"/>
+              </w:rPr>
+              <w:tab/>
+            </w:r>
+            <w:r>
+              <w:rPr>
+                <w:rStyle w:val="Hyperlink"/>
+                <w:noProof/>
+              </w:rPr>
+              <w:t>Installs vs Type</w:t>
+            </w:r>
+            <w:r>
+              <w:rPr>
+                <w:noProof/>
+                <w:webHidden/>
+              </w:rPr>
+              <w:tab/>
+            </w:r>
+            <w:r>
+              <w:rPr>
+                <w:noProof/>
+                <w:webHidden/>
+              </w:rPr>
+              <w:fldChar w:fldCharType="begin"/>
+            </w:r>
+            <w:r>
+              <w:rPr>
+                <w:noProof/>
+                <w:webHidden/>
+              </w:rPr>
+              <w:instrText xml:space="preserve"> PAGEREF _Toc10717312 \h </w:instrText>
+            </w:r>
+            <w:r>
+              <w:rPr>
+                <w:noProof/>
+                <w:webHidden/>
+              </w:rPr>
+            </w:r>
+            <w:r>
+              <w:rPr>
+                <w:noProof/>
+                <w:webHidden/>
+              </w:rPr>
+              <w:fldChar w:fldCharType="separate"/>
+            </w:r>
+            <w:r>
+              <w:rPr>
+                <w:noProof/>
+                <w:webHidden/>
+              </w:rPr>
+              <w:t>19</w:t>
+            </w:r>
+            <w:r>
+              <w:rPr>
+                <w:noProof/>
+                <w:webHidden/>
+              </w:rPr>
+              <w:fldChar w:fldCharType="end"/>
+            </w:r>
+          </w:hyperlink>
+        </w:p>
+        <w:p>
+          <w:pPr>
+            <w:pStyle w:val="TOC3"/>
+            <w:tabs>
+              <w:tab w:val="left" w:pos="1320"/>
+              <w:tab w:val="right" w:leader="dot" w:pos="9016"/>
+            </w:tabs>
+            <w:rPr>
+              <w:rFonts w:asciiTheme="minorHAnsi" w:eastAsiaTheme="minorEastAsia" w:hAnsiTheme="minorHAnsi"/>
+              <w:noProof/>
+              <w:sz w:val="22"/>
+              <w:lang w:eastAsia="en-GB"/>
+            </w:rPr>
+          </w:pPr>
+          <w:hyperlink w:anchor="_Toc10717313" w:history="1">
+            <w:r>
+              <w:rPr>
+                <w:rStyle w:val="Hyperlink"/>
+                <w:noProof/>
+              </w:rPr>
+              <w:t>3.5.2</w:t>
+            </w:r>
+            <w:r>
+              <w:rPr>
+                <w:rFonts w:asciiTheme="minorHAnsi" w:eastAsiaTheme="minorEastAsia" w:hAnsiTheme="minorHAnsi"/>
+                <w:noProof/>
+                <w:sz w:val="22"/>
+                <w:lang w:eastAsia="en-GB"/>
+              </w:rPr>
+              <w:tab/>
+            </w:r>
+            <w:r>
+              <w:rPr>
+                <w:rStyle w:val="Hyperlink"/>
+                <w:noProof/>
+              </w:rPr>
+              <w:t>Installs vs Content_Rating</w:t>
+            </w:r>
+            <w:r>
+              <w:rPr>
+                <w:noProof/>
+                <w:webHidden/>
+              </w:rPr>
+              <w:tab/>
+            </w:r>
+            <w:r>
+              <w:rPr>
+                <w:noProof/>
+                <w:webHidden/>
+              </w:rPr>
+              <w:fldChar w:fldCharType="begin"/>
+            </w:r>
+            <w:r>
+              <w:rPr>
+                <w:noProof/>
+                <w:webHidden/>
+              </w:rPr>
+              <w:instrText xml:space="preserve"> PAGEREF _Toc10717313 \h </w:instrText>
+            </w:r>
+            <w:r>
+              <w:rPr>
+                <w:noProof/>
+                <w:webHidden/>
+              </w:rPr>
+            </w:r>
+            <w:r>
+              <w:rPr>
+                <w:noProof/>
+                <w:webHidden/>
+              </w:rPr>
+              <w:fldChar w:fldCharType="separate"/>
+            </w:r>
+            <w:r>
+              <w:rPr>
+                <w:noProof/>
+                <w:webHidden/>
+              </w:rPr>
+              <w:t>20</w:t>
             </w:r>
             <w:r>
               <w:rPr>
@@ -2096,7 +2369,7 @@
               <w:lang w:eastAsia="en-GB"/>
             </w:rPr>
           </w:pPr>
-          <w:hyperlink w:anchor="_Toc10663271" w:history="1">
+          <w:hyperlink w:anchor="_Toc10717314" w:history="1">
             <w:r>
               <w:rPr>
                 <w:rStyle w:val="Hyperlink"/>
@@ -2139,7 +2412,7 @@
                 <w:noProof/>
                 <w:webHidden/>
               </w:rPr>
-              <w:instrText xml:space="preserve"> PAGEREF _Toc10663271 \h </w:instrText>
+              <w:instrText xml:space="preserve"> PAGEREF _Toc10717314 \h </w:instrText>
             </w:r>
             <w:r>
               <w:rPr>
@@ -2159,7 +2432,7 @@
                 <w:noProof/>
                 <w:webHidden/>
               </w:rPr>
-              <w:t>19</w:t>
+              <w:t>21</w:t>
             </w:r>
             <w:r>
               <w:rPr>
@@ -2184,7 +2457,7 @@
               <w:lang w:eastAsia="en-GB"/>
             </w:rPr>
           </w:pPr>
-          <w:hyperlink w:anchor="_Toc10663272" w:history="1">
+          <w:hyperlink w:anchor="_Toc10717315" w:history="1">
             <w:r>
               <w:rPr>
                 <w:rStyle w:val="Hyperlink"/>
@@ -2227,7 +2500,7 @@
                 <w:noProof/>
                 <w:webHidden/>
               </w:rPr>
-              <w:instrText xml:space="preserve"> PAGEREF _Toc10663272 \h </w:instrText>
+              <w:instrText xml:space="preserve"> PAGEREF _Toc10717315 \h </w:instrText>
             </w:r>
             <w:r>
               <w:rPr>
@@ -2247,7 +2520,7 @@
                 <w:noProof/>
                 <w:webHidden/>
               </w:rPr>
-              <w:t>19</w:t>
+              <w:t>21</w:t>
             </w:r>
             <w:r>
               <w:rPr>
@@ -2272,7 +2545,7 @@
               <w:lang w:eastAsia="en-GB"/>
             </w:rPr>
           </w:pPr>
-          <w:hyperlink w:anchor="_Toc10663273" w:history="1">
+          <w:hyperlink w:anchor="_Toc10717316" w:history="1">
             <w:r>
               <w:rPr>
                 <w:rStyle w:val="Hyperlink"/>
@@ -2315,7 +2588,7 @@
                 <w:noProof/>
                 <w:webHidden/>
               </w:rPr>
-              <w:instrText xml:space="preserve"> PAGEREF _Toc10663273 \h </w:instrText>
+              <w:instrText xml:space="preserve"> PAGEREF _Toc10717316 \h </w:instrText>
             </w:r>
             <w:r>
               <w:rPr>
@@ -2335,7 +2608,7 @@
                 <w:noProof/>
                 <w:webHidden/>
               </w:rPr>
-              <w:t>22</w:t>
+              <w:t>24</w:t>
             </w:r>
             <w:r>
               <w:rPr>
@@ -2360,7 +2633,7 @@
               <w:lang w:eastAsia="en-GB"/>
             </w:rPr>
           </w:pPr>
-          <w:hyperlink w:anchor="_Toc10663274" w:history="1">
+          <w:hyperlink w:anchor="_Toc10717317" w:history="1">
             <w:r>
               <w:rPr>
                 <w:rStyle w:val="Hyperlink"/>
@@ -2403,7 +2676,7 @@
                 <w:noProof/>
                 <w:webHidden/>
               </w:rPr>
-              <w:instrText xml:space="preserve"> PAGEREF _Toc10663274 \h </w:instrText>
+              <w:instrText xml:space="preserve"> PAGEREF _Toc10717317 \h </w:instrText>
             </w:r>
             <w:r>
               <w:rPr>
@@ -2423,7 +2696,7 @@
                 <w:noProof/>
                 <w:webHidden/>
               </w:rPr>
-              <w:t>25</w:t>
+              <w:t>27</w:t>
             </w:r>
             <w:r>
               <w:rPr>
@@ -2448,7 +2721,7 @@
               <w:lang w:eastAsia="en-GB"/>
             </w:rPr>
           </w:pPr>
-          <w:hyperlink w:anchor="_Toc10663275" w:history="1">
+          <w:hyperlink w:anchor="_Toc10717318" w:history="1">
             <w:r>
               <w:rPr>
                 <w:rStyle w:val="Hyperlink"/>
@@ -2491,7 +2764,7 @@
                 <w:noProof/>
                 <w:webHidden/>
               </w:rPr>
-              <w:instrText xml:space="preserve"> PAGEREF _Toc10663275 \h </w:instrText>
+              <w:instrText xml:space="preserve"> PAGEREF _Toc10717318 \h </w:instrText>
             </w:r>
             <w:r>
               <w:rPr>
@@ -2511,7 +2784,7 @@
                 <w:noProof/>
                 <w:webHidden/>
               </w:rPr>
-              <w:t>28</w:t>
+              <w:t>30</w:t>
             </w:r>
             <w:r>
               <w:rPr>
@@ -2536,7 +2809,7 @@
               <w:lang w:eastAsia="en-GB"/>
             </w:rPr>
           </w:pPr>
-          <w:hyperlink w:anchor="_Toc10663276" w:history="1">
+          <w:hyperlink w:anchor="_Toc10717319" w:history="1">
             <w:r>
               <w:rPr>
                 <w:rStyle w:val="Hyperlink"/>
@@ -2579,7 +2852,7 @@
                 <w:noProof/>
                 <w:webHidden/>
               </w:rPr>
-              <w:instrText xml:space="preserve"> PAGEREF _Toc10663276 \h </w:instrText>
+              <w:instrText xml:space="preserve"> PAGEREF _Toc10717319 \h </w:instrText>
             </w:r>
             <w:r>
               <w:rPr>
@@ -2599,7 +2872,7 @@
                 <w:noProof/>
                 <w:webHidden/>
               </w:rPr>
-              <w:t>28</w:t>
+              <w:t>30</w:t>
             </w:r>
             <w:r>
               <w:rPr>
@@ -2624,7 +2897,7 @@
               <w:lang w:eastAsia="en-GB"/>
             </w:rPr>
           </w:pPr>
-          <w:hyperlink w:anchor="_Toc10663277" w:history="1">
+          <w:hyperlink w:anchor="_Toc10717320" w:history="1">
             <w:r>
               <w:rPr>
                 <w:rStyle w:val="Hyperlink"/>
@@ -2667,7 +2940,7 @@
                 <w:noProof/>
                 <w:webHidden/>
               </w:rPr>
-              <w:instrText xml:space="preserve"> PAGEREF _Toc10663277 \h </w:instrText>
+              <w:instrText xml:space="preserve"> PAGEREF _Toc10717320 \h </w:instrText>
             </w:r>
             <w:r>
               <w:rPr>
@@ -2687,7 +2960,7 @@
                 <w:noProof/>
                 <w:webHidden/>
               </w:rPr>
-              <w:t>29</w:t>
+              <w:t>31</w:t>
             </w:r>
             <w:r>
               <w:rPr>
@@ -2712,7 +2985,7 @@
               <w:lang w:eastAsia="en-GB"/>
             </w:rPr>
           </w:pPr>
-          <w:hyperlink w:anchor="_Toc10663278" w:history="1">
+          <w:hyperlink w:anchor="_Toc10717321" w:history="1">
             <w:r>
               <w:rPr>
                 <w:rStyle w:val="Hyperlink"/>
@@ -2755,7 +3028,7 @@
                 <w:noProof/>
                 <w:webHidden/>
               </w:rPr>
-              <w:instrText xml:space="preserve"> PAGEREF _Toc10663278 \h </w:instrText>
+              <w:instrText xml:space="preserve"> PAGEREF _Toc10717321 \h </w:instrText>
             </w:r>
             <w:r>
               <w:rPr>
@@ -2775,7 +3048,7 @@
                 <w:noProof/>
                 <w:webHidden/>
               </w:rPr>
-              <w:t>30</w:t>
+              <w:t>32</w:t>
             </w:r>
             <w:r>
               <w:rPr>
@@ -2800,7 +3073,7 @@
               <w:lang w:eastAsia="en-GB"/>
             </w:rPr>
           </w:pPr>
-          <w:hyperlink w:anchor="_Toc10663279" w:history="1">
+          <w:hyperlink w:anchor="_Toc10717322" w:history="1">
             <w:r>
               <w:rPr>
                 <w:rStyle w:val="Hyperlink"/>
@@ -2843,7 +3116,7 @@
                 <w:noProof/>
                 <w:webHidden/>
               </w:rPr>
-              <w:instrText xml:space="preserve"> PAGEREF _Toc10663279 \h </w:instrText>
+              <w:instrText xml:space="preserve"> PAGEREF _Toc10717322 \h </w:instrText>
             </w:r>
             <w:r>
               <w:rPr>
@@ -2863,7 +3136,7 @@
                 <w:noProof/>
                 <w:webHidden/>
               </w:rPr>
-              <w:t>30</w:t>
+              <w:t>32</w:t>
             </w:r>
             <w:r>
               <w:rPr>
@@ -2888,7 +3161,7 @@
               <w:lang w:eastAsia="en-GB"/>
             </w:rPr>
           </w:pPr>
-          <w:hyperlink w:anchor="_Toc10663280" w:history="1">
+          <w:hyperlink w:anchor="_Toc10717323" w:history="1">
             <w:r>
               <w:rPr>
                 <w:rStyle w:val="Hyperlink"/>
@@ -2931,7 +3204,7 @@
                 <w:noProof/>
                 <w:webHidden/>
               </w:rPr>
-              <w:instrText xml:space="preserve"> PAGEREF _Toc10663280 \h </w:instrText>
+              <w:instrText xml:space="preserve"> PAGEREF _Toc10717323 \h </w:instrText>
             </w:r>
             <w:r>
               <w:rPr>
@@ -2951,7 +3224,7 @@
                 <w:noProof/>
                 <w:webHidden/>
               </w:rPr>
-              <w:t>30</w:t>
+              <w:t>32</w:t>
             </w:r>
             <w:r>
               <w:rPr>
@@ -2976,7 +3249,7 @@
               <w:lang w:eastAsia="en-GB"/>
             </w:rPr>
           </w:pPr>
-          <w:hyperlink w:anchor="_Toc10663281" w:history="1">
+          <w:hyperlink w:anchor="_Toc10717324" w:history="1">
             <w:r>
               <w:rPr>
                 <w:rStyle w:val="Hyperlink"/>
@@ -3019,7 +3292,7 @@
                 <w:noProof/>
                 <w:webHidden/>
               </w:rPr>
-              <w:instrText xml:space="preserve"> PAGEREF _Toc10663281 \h </w:instrText>
+              <w:instrText xml:space="preserve"> PAGEREF _Toc10717324 \h </w:instrText>
             </w:r>
             <w:r>
               <w:rPr>
@@ -3039,7 +3312,7 @@
                 <w:noProof/>
                 <w:webHidden/>
               </w:rPr>
-              <w:t>33</w:t>
+              <w:t>35</w:t>
             </w:r>
             <w:r>
               <w:rPr>
@@ -3064,7 +3337,7 @@
               <w:lang w:eastAsia="en-GB"/>
             </w:rPr>
           </w:pPr>
-          <w:hyperlink w:anchor="_Toc10663282" w:history="1">
+          <w:hyperlink w:anchor="_Toc10717325" w:history="1">
             <w:r>
               <w:rPr>
                 <w:rStyle w:val="Hyperlink"/>
@@ -3107,7 +3380,7 @@
                 <w:noProof/>
                 <w:webHidden/>
               </w:rPr>
-              <w:instrText xml:space="preserve"> PAGEREF _Toc10663282 \h </w:instrText>
+              <w:instrText xml:space="preserve"> PAGEREF _Toc10717325 \h </w:instrText>
             </w:r>
             <w:r>
               <w:rPr>
@@ -3127,7 +3400,7 @@
                 <w:noProof/>
                 <w:webHidden/>
               </w:rPr>
-              <w:t>34</w:t>
+              <w:t>36</w:t>
             </w:r>
             <w:r>
               <w:rPr>
@@ -3152,7 +3425,7 @@
               <w:lang w:eastAsia="en-GB"/>
             </w:rPr>
           </w:pPr>
-          <w:hyperlink w:anchor="_Toc10663283" w:history="1">
+          <w:hyperlink w:anchor="_Toc10717326" w:history="1">
             <w:r>
               <w:rPr>
                 <w:rStyle w:val="Hyperlink"/>
@@ -3195,7 +3468,7 @@
                 <w:noProof/>
                 <w:webHidden/>
               </w:rPr>
-              <w:instrText xml:space="preserve"> PAGEREF _Toc10663283 \h </w:instrText>
+              <w:instrText xml:space="preserve"> PAGEREF _Toc10717326 \h </w:instrText>
             </w:r>
             <w:r>
               <w:rPr>
@@ -3215,7 +3488,7 @@
                 <w:noProof/>
                 <w:webHidden/>
               </w:rPr>
-              <w:t>36</w:t>
+              <w:t>38</w:t>
             </w:r>
             <w:r>
               <w:rPr>
@@ -3240,7 +3513,7 @@
               <w:lang w:eastAsia="en-GB"/>
             </w:rPr>
           </w:pPr>
-          <w:hyperlink w:anchor="_Toc10663284" w:history="1">
+          <w:hyperlink w:anchor="_Toc10717327" w:history="1">
             <w:r>
               <w:rPr>
                 <w:rStyle w:val="Hyperlink"/>
@@ -3283,7 +3556,7 @@
                 <w:noProof/>
                 <w:webHidden/>
               </w:rPr>
-              <w:instrText xml:space="preserve"> PAGEREF _Toc10663284 \h </w:instrText>
+              <w:instrText xml:space="preserve"> PAGEREF _Toc10717327 \h </w:instrText>
             </w:r>
             <w:r>
               <w:rPr>
@@ -3303,7 +3576,7 @@
                 <w:noProof/>
                 <w:webHidden/>
               </w:rPr>
-              <w:t>36</w:t>
+              <w:t>38</w:t>
             </w:r>
             <w:r>
               <w:rPr>
@@ -3328,7 +3601,7 @@
               <w:lang w:eastAsia="en-GB"/>
             </w:rPr>
           </w:pPr>
-          <w:hyperlink w:anchor="_Toc10663285" w:history="1">
+          <w:hyperlink w:anchor="_Toc10717328" w:history="1">
             <w:r>
               <w:rPr>
                 <w:rStyle w:val="Hyperlink"/>
@@ -3371,7 +3644,7 @@
                 <w:noProof/>
                 <w:webHidden/>
               </w:rPr>
-              <w:instrText xml:space="preserve"> PAGEREF _Toc10663285 \h </w:instrText>
+              <w:instrText xml:space="preserve"> PAGEREF _Toc10717328 \h </w:instrText>
             </w:r>
             <w:r>
               <w:rPr>
@@ -3391,7 +3664,7 @@
                 <w:noProof/>
                 <w:webHidden/>
               </w:rPr>
-              <w:t>37</w:t>
+              <w:t>39</w:t>
             </w:r>
             <w:r>
               <w:rPr>
@@ -3416,7 +3689,7 @@
               <w:lang w:eastAsia="en-GB"/>
             </w:rPr>
           </w:pPr>
-          <w:hyperlink w:anchor="_Toc10663286" w:history="1">
+          <w:hyperlink w:anchor="_Toc10717329" w:history="1">
             <w:r>
               <w:rPr>
                 <w:rStyle w:val="Hyperlink"/>
@@ -3459,7 +3732,7 @@
                 <w:noProof/>
                 <w:webHidden/>
               </w:rPr>
-              <w:instrText xml:space="preserve"> PAGEREF _Toc10663286 \h </w:instrText>
+              <w:instrText xml:space="preserve"> PAGEREF _Toc10717329 \h </w:instrText>
             </w:r>
             <w:r>
               <w:rPr>
@@ -3479,7 +3752,7 @@
                 <w:noProof/>
                 <w:webHidden/>
               </w:rPr>
-              <w:t>39</w:t>
+              <w:t>41</w:t>
             </w:r>
             <w:r>
               <w:rPr>
@@ -3504,7 +3777,7 @@
               <w:lang w:eastAsia="en-GB"/>
             </w:rPr>
           </w:pPr>
-          <w:hyperlink w:anchor="_Toc10663287" w:history="1">
+          <w:hyperlink w:anchor="_Toc10717330" w:history="1">
             <w:r>
               <w:rPr>
                 <w:rStyle w:val="Hyperlink"/>
@@ -3526,6 +3799,94 @@
                 <w:rStyle w:val="Hyperlink"/>
                 <w:noProof/>
               </w:rPr>
+              <w:t>Conclusion</w:t>
+            </w:r>
+            <w:r>
+              <w:rPr>
+                <w:noProof/>
+                <w:webHidden/>
+              </w:rPr>
+              <w:tab/>
+            </w:r>
+            <w:r>
+              <w:rPr>
+                <w:noProof/>
+                <w:webHidden/>
+              </w:rPr>
+              <w:fldChar w:fldCharType="begin"/>
+            </w:r>
+            <w:r>
+              <w:rPr>
+                <w:noProof/>
+                <w:webHidden/>
+              </w:rPr>
+              <w:instrText xml:space="preserve"> PAGEREF _Toc10717330 \h </w:instrText>
+            </w:r>
+            <w:r>
+              <w:rPr>
+                <w:noProof/>
+                <w:webHidden/>
+              </w:rPr>
+            </w:r>
+            <w:r>
+              <w:rPr>
+                <w:noProof/>
+                <w:webHidden/>
+              </w:rPr>
+              <w:fldChar w:fldCharType="separate"/>
+            </w:r>
+            <w:r>
+              <w:rPr>
+                <w:noProof/>
+                <w:webHidden/>
+              </w:rPr>
+              <w:t>44</w:t>
+            </w:r>
+            <w:r>
+              <w:rPr>
+                <w:noProof/>
+                <w:webHidden/>
+              </w:rPr>
+              <w:fldChar w:fldCharType="end"/>
+            </w:r>
+          </w:hyperlink>
+        </w:p>
+        <w:p>
+          <w:pPr>
+            <w:pStyle w:val="TOC1"/>
+            <w:tabs>
+              <w:tab w:val="left" w:pos="480"/>
+              <w:tab w:val="right" w:leader="dot" w:pos="9016"/>
+            </w:tabs>
+            <w:rPr>
+              <w:rFonts w:asciiTheme="minorHAnsi" w:eastAsiaTheme="minorEastAsia" w:hAnsiTheme="minorHAnsi"/>
+              <w:noProof/>
+              <w:sz w:val="22"/>
+              <w:lang w:eastAsia="en-GB"/>
+            </w:rPr>
+          </w:pPr>
+          <w:hyperlink w:anchor="_Toc10717331" w:history="1">
+            <w:r>
+              <w:rPr>
+                <w:rStyle w:val="Hyperlink"/>
+                <w:noProof/>
+              </w:rPr>
+              <w:t>7</w:t>
+            </w:r>
+            <w:r>
+              <w:rPr>
+                <w:rFonts w:asciiTheme="minorHAnsi" w:eastAsiaTheme="minorEastAsia" w:hAnsiTheme="minorHAnsi"/>
+                <w:noProof/>
+                <w:sz w:val="22"/>
+                <w:lang w:eastAsia="en-GB"/>
+              </w:rPr>
+              <w:tab/>
+            </w:r>
+            <w:r>
+              <w:rPr>
+                <w:rStyle w:val="Hyperlink"/>
+                <w:noProof/>
+              </w:rPr>
               <w:t>Appendix</w:t>
             </w:r>
             <w:r>
@@ -3547,7 +3908,7 @@
                 <w:noProof/>
                 <w:webHidden/>
               </w:rPr>
-              <w:instrText xml:space="preserve"> PAGEREF _Toc10663287 \h </w:instrText>
+              <w:instrText xml:space="preserve"> PAGEREF _Toc10717331 \h </w:instrText>
             </w:r>
             <w:r>
               <w:rPr>
@@ -3567,7 +3928,7 @@
                 <w:noProof/>
                 <w:webHidden/>
               </w:rPr>
-              <w:t>42</w:t>
+              <w:t>45</w:t>
             </w:r>
             <w:r>
               <w:rPr>
@@ -3592,13 +3953,13 @@
               <w:lang w:eastAsia="en-GB"/>
             </w:rPr>
           </w:pPr>
-          <w:hyperlink w:anchor="_Toc10663288" w:history="1">
+          <w:hyperlink w:anchor="_Toc10717332" w:history="1">
             <w:r>
               <w:rPr>
                 <w:rStyle w:val="Hyperlink"/>
                 <w:noProof/>
               </w:rPr>
-              <w:t>6.1</w:t>
+              <w:t>7.1</w:t>
             </w:r>
             <w:r>
               <w:rPr>
@@ -3635,7 +3996,7 @@
                 <w:noProof/>
                 <w:webHidden/>
               </w:rPr>
-              <w:instrText xml:space="preserve"> PAGEREF _Toc10663288 \h </w:instrText>
+              <w:instrText xml:space="preserve"> PAGEREF _Toc10717332 \h </w:instrText>
             </w:r>
             <w:r>
               <w:rPr>
@@ -3655,7 +4016,7 @@
                 <w:noProof/>
                 <w:webHidden/>
               </w:rPr>
-              <w:t>42</w:t>
+              <w:t>45</w:t>
             </w:r>
             <w:r>
               <w:rPr>
@@ -3706,16 +4067,16 @@
       <w:pPr>
         <w:pStyle w:val="Heading1"/>
       </w:pPr>
-      <w:bookmarkStart w:id="0" w:name="_Ref10655755"/>
-      <w:bookmarkStart w:id="1" w:name="_Toc10624550"/>
-      <w:bookmarkStart w:id="2" w:name="_Toc10663253"/>
+      <w:bookmarkStart w:id="1" w:name="_Ref10655755"/>
+      <w:bookmarkStart w:id="2" w:name="_Toc10624550"/>
+      <w:bookmarkStart w:id="3" w:name="_Toc10717293"/>
       <w:r>
         <w:lastRenderedPageBreak/>
         <w:t>Introduction</w:t>
       </w:r>
-      <w:bookmarkEnd w:id="0"/>
       <w:bookmarkEnd w:id="1"/>
       <w:bookmarkEnd w:id="2"/>
+      <w:bookmarkEnd w:id="3"/>
     </w:p>
     <w:p>
       <w:r>
@@ -3920,14 +4281,14 @@
       <w:pPr>
         <w:pStyle w:val="Heading1"/>
       </w:pPr>
-      <w:bookmarkStart w:id="3" w:name="_Toc10624551"/>
-      <w:bookmarkStart w:id="4" w:name="_Toc10663254"/>
+      <w:bookmarkStart w:id="4" w:name="_Toc10624551"/>
+      <w:bookmarkStart w:id="5" w:name="_Toc10717294"/>
       <w:r>
         <w:lastRenderedPageBreak/>
         <w:t>Aims and Objectives</w:t>
       </w:r>
-      <w:bookmarkEnd w:id="3"/>
       <w:bookmarkEnd w:id="4"/>
+      <w:bookmarkEnd w:id="5"/>
     </w:p>
     <w:p>
       <w:r>
@@ -4014,8 +4375,8 @@
       <w:pPr>
         <w:pStyle w:val="Heading1"/>
       </w:pPr>
-      <w:bookmarkStart w:id="5" w:name="_Toc10624552"/>
-      <w:bookmarkStart w:id="6" w:name="_Toc10663255"/>
+      <w:bookmarkStart w:id="6" w:name="_Toc10624552"/>
+      <w:bookmarkStart w:id="7" w:name="_Toc10717295"/>
       <w:r>
         <w:lastRenderedPageBreak/>
         <w:t>Descriptive</w:t>
@@ -4023,20 +4384,20 @@
       <w:r>
         <w:t xml:space="preserve"> Statistics &amp; Illustrations</w:t>
       </w:r>
-      <w:bookmarkEnd w:id="5"/>
       <w:bookmarkEnd w:id="6"/>
+      <w:bookmarkEnd w:id="7"/>
     </w:p>
     <w:p>
       <w:pPr>
         <w:pStyle w:val="Heading2"/>
       </w:pPr>
-      <w:bookmarkStart w:id="7" w:name="_Toc10624553"/>
-      <w:bookmarkStart w:id="8" w:name="_Toc10663256"/>
+      <w:bookmarkStart w:id="8" w:name="_Toc10624553"/>
+      <w:bookmarkStart w:id="9" w:name="_Toc10717296"/>
       <w:r>
         <w:t>Measurements of Location</w:t>
       </w:r>
-      <w:bookmarkEnd w:id="7"/>
       <w:bookmarkEnd w:id="8"/>
+      <w:bookmarkEnd w:id="9"/>
     </w:p>
     <w:p>
       <w:r>
@@ -4047,13 +4408,13 @@
       <w:pPr>
         <w:pStyle w:val="Heading3"/>
       </w:pPr>
-      <w:bookmarkStart w:id="9" w:name="_Toc10624554"/>
-      <w:bookmarkStart w:id="10" w:name="_Toc10663257"/>
+      <w:bookmarkStart w:id="10" w:name="_Toc10624554"/>
+      <w:bookmarkStart w:id="11" w:name="_Toc10717297"/>
       <w:r>
         <w:t>Rating</w:t>
       </w:r>
-      <w:bookmarkEnd w:id="9"/>
       <w:bookmarkEnd w:id="10"/>
+      <w:bookmarkEnd w:id="11"/>
     </w:p>
     <w:p>
       <w:pPr>
@@ -6605,7 +6966,7 @@
       </w:r>
     </w:p>
     <w:p>
-      <w:bookmarkStart w:id="11" w:name="_Toc10624555"/>
+      <w:bookmarkStart w:id="12" w:name="_Toc10624555"/>
     </w:p>
     <w:p/>
     <w:p/>
@@ -6623,12 +6984,12 @@
       <w:pPr>
         <w:pStyle w:val="Heading3"/>
       </w:pPr>
-      <w:bookmarkStart w:id="12" w:name="_Toc10663258"/>
+      <w:bookmarkStart w:id="13" w:name="_Toc10717298"/>
       <w:r>
         <w:t>Reviews</w:t>
       </w:r>
-      <w:bookmarkEnd w:id="11"/>
       <w:bookmarkEnd w:id="12"/>
+      <w:bookmarkEnd w:id="13"/>
     </w:p>
     <w:tbl>
       <w:tblPr>
@@ -9139,14 +9500,14 @@
       <w:pPr>
         <w:pStyle w:val="Heading3"/>
       </w:pPr>
-      <w:bookmarkStart w:id="13" w:name="_Toc10624556"/>
-      <w:bookmarkStart w:id="14" w:name="_Toc10663259"/>
+      <w:bookmarkStart w:id="14" w:name="_Toc10624556"/>
+      <w:bookmarkStart w:id="15" w:name="_Toc10717299"/>
       <w:r>
         <w:lastRenderedPageBreak/>
         <w:t>Size</w:t>
       </w:r>
-      <w:bookmarkEnd w:id="13"/>
       <w:bookmarkEnd w:id="14"/>
+      <w:bookmarkEnd w:id="15"/>
     </w:p>
     <w:tbl>
       <w:tblPr>
@@ -11629,7 +11990,7 @@
         </w:numPr>
         <w:ind w:left="576" w:hanging="576"/>
       </w:pPr>
-      <w:bookmarkStart w:id="15" w:name="_Toc10624557"/>
+      <w:bookmarkStart w:id="16" w:name="_Toc10624557"/>
     </w:p>
     <w:p/>
     <w:p/>
@@ -11651,7 +12012,7 @@
       <w:pPr>
         <w:pStyle w:val="Heading2"/>
       </w:pPr>
-      <w:bookmarkStart w:id="16" w:name="_Toc10663260"/>
+      <w:bookmarkStart w:id="17" w:name="_Toc10717300"/>
       <w:r>
         <w:lastRenderedPageBreak/>
         <w:t>F</w:t>
@@ -11659,20 +12020,20 @@
       <w:r>
         <w:t>requencies</w:t>
       </w:r>
-      <w:bookmarkEnd w:id="15"/>
       <w:bookmarkEnd w:id="16"/>
+      <w:bookmarkEnd w:id="17"/>
     </w:p>
     <w:p>
       <w:pPr>
         <w:pStyle w:val="Heading3"/>
       </w:pPr>
-      <w:bookmarkStart w:id="17" w:name="_Toc10624558"/>
-      <w:bookmarkStart w:id="18" w:name="_Toc10663261"/>
+      <w:bookmarkStart w:id="18" w:name="_Toc10624558"/>
+      <w:bookmarkStart w:id="19" w:name="_Toc10717301"/>
       <w:r>
         <w:t>Installs</w:t>
       </w:r>
-      <w:bookmarkEnd w:id="17"/>
       <w:bookmarkEnd w:id="18"/>
+      <w:bookmarkEnd w:id="19"/>
     </w:p>
     <w:p>
       <w:pPr>
@@ -11916,14 +12277,14 @@
       <w:pPr>
         <w:pStyle w:val="Heading3"/>
       </w:pPr>
-      <w:bookmarkStart w:id="19" w:name="_Toc10624559"/>
-      <w:bookmarkStart w:id="20" w:name="_Toc10663262"/>
+      <w:bookmarkStart w:id="20" w:name="_Toc10624559"/>
+      <w:bookmarkStart w:id="21" w:name="_Toc10717302"/>
       <w:r>
         <w:lastRenderedPageBreak/>
         <w:t>Type</w:t>
       </w:r>
-      <w:bookmarkEnd w:id="19"/>
       <w:bookmarkEnd w:id="20"/>
+      <w:bookmarkEnd w:id="21"/>
     </w:p>
     <w:p>
       <w:pPr>
@@ -12130,14 +12491,14 @@
       <w:pPr>
         <w:pStyle w:val="Heading3"/>
       </w:pPr>
-      <w:bookmarkStart w:id="21" w:name="_Toc10624560"/>
-      <w:bookmarkStart w:id="22" w:name="_Toc10663263"/>
+      <w:bookmarkStart w:id="22" w:name="_Toc10624560"/>
+      <w:bookmarkStart w:id="23" w:name="_Toc10717303"/>
       <w:r>
         <w:lastRenderedPageBreak/>
         <w:t>Content_Rating</w:t>
       </w:r>
-      <w:bookmarkEnd w:id="21"/>
       <w:bookmarkEnd w:id="22"/>
+      <w:bookmarkEnd w:id="23"/>
     </w:p>
     <w:p>
       <w:pPr>
@@ -12355,14 +12716,14 @@
       <w:pPr>
         <w:pStyle w:val="Heading2"/>
       </w:pPr>
-      <w:bookmarkStart w:id="23" w:name="_Toc10624561"/>
-      <w:bookmarkStart w:id="24" w:name="_Toc10663264"/>
+      <w:bookmarkStart w:id="24" w:name="_Toc10624561"/>
+      <w:bookmarkStart w:id="25" w:name="_Toc10717304"/>
       <w:r>
         <w:lastRenderedPageBreak/>
         <w:t>Boxplots</w:t>
       </w:r>
-      <w:bookmarkEnd w:id="23"/>
       <w:bookmarkEnd w:id="24"/>
+      <w:bookmarkEnd w:id="25"/>
     </w:p>
     <w:p>
       <w:r>
@@ -12382,13 +12743,13 @@
       <w:pPr>
         <w:pStyle w:val="Heading3"/>
       </w:pPr>
-      <w:bookmarkStart w:id="25" w:name="_Toc10624562"/>
-      <w:bookmarkStart w:id="26" w:name="_Toc10663265"/>
+      <w:bookmarkStart w:id="26" w:name="_Toc10624562"/>
+      <w:bookmarkStart w:id="27" w:name="_Toc10717305"/>
       <w:r>
         <w:t>Rating vs Installs</w:t>
       </w:r>
-      <w:bookmarkEnd w:id="25"/>
       <w:bookmarkEnd w:id="26"/>
+      <w:bookmarkEnd w:id="27"/>
     </w:p>
     <w:p>
       <w:pPr>
@@ -12522,14 +12883,14 @@
       <w:pPr>
         <w:pStyle w:val="Heading3"/>
       </w:pPr>
-      <w:bookmarkStart w:id="27" w:name="_Toc10624563"/>
-      <w:bookmarkStart w:id="28" w:name="_Toc10663266"/>
+      <w:bookmarkStart w:id="28" w:name="_Toc10624563"/>
+      <w:bookmarkStart w:id="29" w:name="_Toc10717306"/>
       <w:r>
         <w:lastRenderedPageBreak/>
         <w:t>Rating vs Size</w:t>
       </w:r>
-      <w:bookmarkEnd w:id="27"/>
       <w:bookmarkEnd w:id="28"/>
+      <w:bookmarkEnd w:id="29"/>
     </w:p>
     <w:p>
       <w:pPr>
@@ -12660,14 +13021,14 @@
       <w:pPr>
         <w:pStyle w:val="Heading3"/>
       </w:pPr>
-      <w:bookmarkStart w:id="29" w:name="_Toc10624564"/>
-      <w:bookmarkStart w:id="30" w:name="_Toc10663267"/>
+      <w:bookmarkStart w:id="30" w:name="_Toc10624564"/>
+      <w:bookmarkStart w:id="31" w:name="_Toc10717307"/>
       <w:r>
         <w:lastRenderedPageBreak/>
         <w:t>Rating vs Content_Rating</w:t>
       </w:r>
-      <w:bookmarkEnd w:id="29"/>
       <w:bookmarkEnd w:id="30"/>
+      <w:bookmarkEnd w:id="31"/>
     </w:p>
     <w:p>
       <w:pPr>
@@ -12844,18 +13205,18 @@
       <w:pPr>
         <w:pStyle w:val="Heading2"/>
       </w:pPr>
-      <w:bookmarkStart w:id="31" w:name="_Scatterplots"/>
-      <w:bookmarkStart w:id="32" w:name="_Ref10581111"/>
-      <w:bookmarkStart w:id="33" w:name="_Toc10624565"/>
-      <w:bookmarkStart w:id="34" w:name="_Toc10663268"/>
-      <w:bookmarkEnd w:id="31"/>
+      <w:bookmarkStart w:id="32" w:name="_Scatterplots"/>
+      <w:bookmarkStart w:id="33" w:name="_Ref10581111"/>
+      <w:bookmarkStart w:id="34" w:name="_Toc10624565"/>
+      <w:bookmarkStart w:id="35" w:name="_Toc10717308"/>
+      <w:bookmarkEnd w:id="32"/>
       <w:r>
         <w:lastRenderedPageBreak/>
         <w:t>Scatterplots</w:t>
       </w:r>
-      <w:bookmarkEnd w:id="32"/>
       <w:bookmarkEnd w:id="33"/>
       <w:bookmarkEnd w:id="34"/>
+      <w:bookmarkEnd w:id="35"/>
     </w:p>
     <w:p>
       <w:r>
@@ -12932,16 +13293,16 @@
       <w:pPr>
         <w:pStyle w:val="Heading3"/>
       </w:pPr>
-      <w:bookmarkStart w:id="35" w:name="_Toc10624566"/>
-      <w:bookmarkStart w:id="36" w:name="_Toc10663269"/>
+      <w:bookmarkStart w:id="36" w:name="_Toc10624566"/>
+      <w:bookmarkStart w:id="37" w:name="_Toc10717309"/>
       <w:r>
         <w:t xml:space="preserve">Rating vs </w:t>
       </w:r>
       <w:r>
         <w:t>Reviews</w:t>
       </w:r>
-      <w:bookmarkEnd w:id="35"/>
       <w:bookmarkEnd w:id="36"/>
+      <w:bookmarkEnd w:id="37"/>
     </w:p>
     <w:p>
       <w:pPr>
@@ -13542,8 +13903,8 @@
       <w:pPr>
         <w:pStyle w:val="Heading3"/>
       </w:pPr>
-      <w:bookmarkStart w:id="37" w:name="_Toc10624567"/>
-      <w:bookmarkStart w:id="38" w:name="_Toc10663270"/>
+      <w:bookmarkStart w:id="38" w:name="_Toc10624567"/>
+      <w:bookmarkStart w:id="39" w:name="_Toc10717310"/>
       <w:r>
         <w:lastRenderedPageBreak/>
         <w:t xml:space="preserve">Rating vs </w:t>
@@ -13554,8 +13915,8 @@
       <w:r>
         <w:t>ize</w:t>
       </w:r>
-      <w:bookmarkEnd w:id="37"/>
       <w:bookmarkEnd w:id="38"/>
+      <w:bookmarkEnd w:id="39"/>
     </w:p>
     <w:p>
       <w:pPr>
@@ -14276,6 +14637,266 @@
     </w:p>
     <w:p>
       <w:pPr>
+        <w:autoSpaceDE w:val="0"/>
+        <w:autoSpaceDN w:val="0"/>
+        <w:adjustRightInd w:val="0"/>
+        <w:spacing w:after="0"/>
+        <w:rPr>
+          <w:rFonts w:cs="Times New Roman"/>
+          <w:szCs w:val="24"/>
+        </w:rPr>
+      </w:pPr>
+    </w:p>
+    <w:p>
+      <w:pPr>
+        <w:autoSpaceDE w:val="0"/>
+        <w:autoSpaceDN w:val="0"/>
+        <w:adjustRightInd w:val="0"/>
+        <w:spacing w:after="0"/>
+        <w:rPr>
+          <w:rFonts w:cs="Times New Roman"/>
+          <w:szCs w:val="24"/>
+        </w:rPr>
+      </w:pPr>
+    </w:p>
+    <w:p>
+      <w:pPr>
+        <w:pStyle w:val="Heading2"/>
+      </w:pPr>
+      <w:bookmarkStart w:id="40" w:name="_Toc10717311"/>
+      <w:r>
+        <w:lastRenderedPageBreak/>
+        <w:t>Clustered Bar Charts</w:t>
+      </w:r>
+      <w:bookmarkEnd w:id="40"/>
+    </w:p>
+    <w:p>
+      <w:r>
+        <w:t xml:space="preserve">This section will explain the information gathered from the clustered bar charts that were created between the </w:t>
+      </w:r>
+      <w:r>
+        <w:rPr>
+          <w:i/>
+          <w:iCs/>
+        </w:rPr>
+        <w:t>Installs</w:t>
+      </w:r>
+      <w:r>
+        <w:t xml:space="preserve"> and the other two factors.</w:t>
+      </w:r>
+    </w:p>
+    <w:p>
+      <w:pPr>
+        <w:pStyle w:val="Heading3"/>
+      </w:pPr>
+      <w:bookmarkStart w:id="41" w:name="_Toc10717312"/>
+      <w:r>
+        <w:t>Installs vs Type</w:t>
+      </w:r>
+      <w:bookmarkEnd w:id="41"/>
+    </w:p>
+    <w:p>
+      <w:pPr>
+        <w:jc w:val="center"/>
+      </w:pPr>
+    </w:p>
+    <w:p>
+      <w:pPr>
+        <w:keepNext/>
+        <w:jc w:val="center"/>
+      </w:pPr>
+      <w:r>
+        <w:rPr>
+          <w:noProof/>
+        </w:rPr>
+        <w:drawing>
+          <wp:inline distT="0" distB="0" distL="0" distR="0" wp14:anchorId="1B102160" wp14:editId="54DD31B2">
+            <wp:extent cx="3505200" cy="2499995"/>
+            <wp:effectExtent l="0" t="0" r="0" b="0"/>
+            <wp:docPr id="74" name="Picture 74"/>
+            <wp:cNvGraphicFramePr>
+              <a:graphicFrameLocks xmlns:a="http://schemas.openxmlformats.org/drawingml/2006/main" noChangeAspect="1"/>
+            </wp:cNvGraphicFramePr>
+            <a:graphic xmlns:a="http://schemas.openxmlformats.org/drawingml/2006/main">
+              <a:graphicData uri="http://schemas.openxmlformats.org/drawingml/2006/picture">
+                <pic:pic xmlns:pic="http://schemas.openxmlformats.org/drawingml/2006/picture">
+                  <pic:nvPicPr>
+                    <pic:cNvPr id="1" name=""/>
+                    <pic:cNvPicPr/>
+                  </pic:nvPicPr>
+                  <pic:blipFill rotWithShape="1">
+                    <a:blip r:embed="rId29"/>
+                    <a:srcRect r="17251"/>
+                    <a:stretch/>
+                  </pic:blipFill>
+                  <pic:spPr bwMode="auto">
+                    <a:xfrm>
+                      <a:off x="0" y="0"/>
+                      <a:ext cx="3510417" cy="2503716"/>
+                    </a:xfrm>
+                    <a:prstGeom prst="rect">
+                      <a:avLst/>
+                    </a:prstGeom>
+                    <a:ln>
+                      <a:noFill/>
+                    </a:ln>
+                    <a:extLst>
+                      <a:ext uri="{53640926-AAD7-44D8-BBD7-CCE9431645EC}">
+                        <a14:shadowObscured xmlns:a14="http://schemas.microsoft.com/office/drawing/2010/main"/>
+                      </a:ext>
+                    </a:extLst>
+                  </pic:spPr>
+                </pic:pic>
+              </a:graphicData>
+            </a:graphic>
+          </wp:inline>
+        </w:drawing>
+      </w:r>
+    </w:p>
+    <w:p>
+      <w:pPr>
+        <w:pStyle w:val="Caption"/>
+        <w:jc w:val="center"/>
+      </w:pPr>
+      <w:r>
+        <w:t xml:space="preserve">Figure </w:t>
+      </w:r>
+      <w:fldSimple w:instr=" SEQ Figure \* ARABIC ">
+        <w:r>
+          <w:rPr>
+            <w:noProof/>
+          </w:rPr>
+          <w:t>16</w:t>
+        </w:r>
+      </w:fldSimple>
+      <w:r>
+        <w:t xml:space="preserve"> Installs vs Type Clustered Bar Chart</w:t>
+      </w:r>
+    </w:p>
+    <w:p>
+      <w:r>
+        <w:t xml:space="preserve">In figure </w:t>
+      </w:r>
+      <w:r>
+        <w:t>16</w:t>
+      </w:r>
+      <w:r>
+        <w:t xml:space="preserve"> free and paid apps are compared for different amounts of installs. It can be observed that </w:t>
+      </w:r>
+      <w:r>
+        <w:t>there are much more installs for free applications and the highest count of installed apps which are paid for lies in the &lt;100K range. This shows that not many people but applications on the Google Play Store.</w:t>
+      </w:r>
+    </w:p>
+    <w:p>
+      <w:pPr>
+        <w:pStyle w:val="Heading3"/>
+      </w:pPr>
+      <w:bookmarkStart w:id="42" w:name="_Toc10717313"/>
+      <w:r>
+        <w:lastRenderedPageBreak/>
+        <w:t>Installs vs Content_Rating</w:t>
+      </w:r>
+      <w:bookmarkEnd w:id="42"/>
+    </w:p>
+    <w:p>
+      <w:pPr>
+        <w:keepNext/>
+        <w:jc w:val="center"/>
+      </w:pPr>
+      <w:r>
+        <w:rPr>
+          <w:noProof/>
+        </w:rPr>
+        <w:drawing>
+          <wp:inline distT="0" distB="0" distL="0" distR="0" wp14:anchorId="44C860FD" wp14:editId="563DB641">
+            <wp:extent cx="3206431" cy="2796540"/>
+            <wp:effectExtent l="0" t="0" r="0" b="3810"/>
+            <wp:docPr id="75" name="Picture 75"/>
+            <wp:cNvGraphicFramePr>
+              <a:graphicFrameLocks xmlns:a="http://schemas.openxmlformats.org/drawingml/2006/main" noChangeAspect="1"/>
+            </wp:cNvGraphicFramePr>
+            <a:graphic xmlns:a="http://schemas.openxmlformats.org/drawingml/2006/main">
+              <a:graphicData uri="http://schemas.openxmlformats.org/drawingml/2006/picture">
+                <pic:pic xmlns:pic="http://schemas.openxmlformats.org/drawingml/2006/picture">
+                  <pic:nvPicPr>
+                    <pic:cNvPr id="1" name=""/>
+                    <pic:cNvPicPr/>
+                  </pic:nvPicPr>
+                  <pic:blipFill rotWithShape="1">
+                    <a:blip r:embed="rId30"/>
+                    <a:srcRect r="8132"/>
+                    <a:stretch/>
+                  </pic:blipFill>
+                  <pic:spPr bwMode="auto">
+                    <a:xfrm>
+                      <a:off x="0" y="0"/>
+                      <a:ext cx="3211377" cy="2800854"/>
+                    </a:xfrm>
+                    <a:prstGeom prst="rect">
+                      <a:avLst/>
+                    </a:prstGeom>
+                    <a:ln>
+                      <a:noFill/>
+                    </a:ln>
+                    <a:extLst>
+                      <a:ext uri="{53640926-AAD7-44D8-BBD7-CCE9431645EC}">
+                        <a14:shadowObscured xmlns:a14="http://schemas.microsoft.com/office/drawing/2010/main"/>
+                      </a:ext>
+                    </a:extLst>
+                  </pic:spPr>
+                </pic:pic>
+              </a:graphicData>
+            </a:graphic>
+          </wp:inline>
+        </w:drawing>
+      </w:r>
+    </w:p>
+    <w:p>
+      <w:pPr>
+        <w:pStyle w:val="Caption"/>
+        <w:jc w:val="center"/>
+      </w:pPr>
+      <w:r>
+        <w:t xml:space="preserve">Figure </w:t>
+      </w:r>
+      <w:fldSimple w:instr=" SEQ Figure \* ARABIC ">
+        <w:r>
+          <w:rPr>
+            <w:noProof/>
+          </w:rPr>
+          <w:t>17</w:t>
+        </w:r>
+      </w:fldSimple>
+      <w:r>
+        <w:t xml:space="preserve"> Installs vs Content_Rating Clustered Bar Chart</w:t>
+      </w:r>
+    </w:p>
+    <w:p>
+      <w:pPr>
+        <w:autoSpaceDE w:val="0"/>
+        <w:autoSpaceDN w:val="0"/>
+        <w:adjustRightInd w:val="0"/>
+        <w:spacing w:after="0"/>
+        <w:rPr>
+          <w:rFonts w:cs="Times New Roman"/>
+          <w:szCs w:val="24"/>
+        </w:rPr>
+      </w:pPr>
+      <w:r>
+        <w:t>Figure 17 shows the count of the ratings for different quantities of installs l. The rating for ‘Everyone’ decreases for larger amount</w:t>
+      </w:r>
+      <w:r>
+        <w:t>s</w:t>
+      </w:r>
+      <w:r>
+        <w:t xml:space="preserve"> of installs (except for the 100K-1M). On the contrary the other ratings, decrease at a much smaller rate.</w:t>
+      </w:r>
+      <w:r>
+        <w:t xml:space="preserve"> From this chart it is evident that applications with a content rating ‘Everyone’ have a larger share of the Google Play Store.</w:t>
+      </w:r>
+    </w:p>
+    <w:p>
+      <w:pPr>
         <w:spacing w:line="259" w:lineRule="auto"/>
         <w:jc w:val="left"/>
         <w:rPr>
@@ -14295,14 +14916,14 @@
       <w:pPr>
         <w:pStyle w:val="Heading1"/>
       </w:pPr>
-      <w:bookmarkStart w:id="39" w:name="_Toc10624568"/>
-      <w:bookmarkStart w:id="40" w:name="_Toc10663271"/>
+      <w:bookmarkStart w:id="43" w:name="_Toc10624568"/>
+      <w:bookmarkStart w:id="44" w:name="_Toc10717314"/>
       <w:r>
         <w:lastRenderedPageBreak/>
         <w:t>Hypothesis Testing</w:t>
       </w:r>
-      <w:bookmarkEnd w:id="39"/>
-      <w:bookmarkEnd w:id="40"/>
+      <w:bookmarkEnd w:id="43"/>
+      <w:bookmarkEnd w:id="44"/>
     </w:p>
     <w:p>
       <w:r>
@@ -14397,16 +15018,16 @@
       <w:pPr>
         <w:pStyle w:val="Heading2"/>
       </w:pPr>
-      <w:bookmarkStart w:id="41" w:name="_Toc10624569"/>
-      <w:bookmarkStart w:id="42" w:name="_Toc10663272"/>
+      <w:bookmarkStart w:id="45" w:name="_Toc10624569"/>
+      <w:bookmarkStart w:id="46" w:name="_Toc10717315"/>
       <w:r>
         <w:t>Rating</w:t>
       </w:r>
       <w:r>
         <w:t xml:space="preserve"> vs. Installs</w:t>
       </w:r>
-      <w:bookmarkEnd w:id="41"/>
-      <w:bookmarkEnd w:id="42"/>
+      <w:bookmarkEnd w:id="45"/>
+      <w:bookmarkEnd w:id="46"/>
     </w:p>
     <w:p>
       <w:r>
@@ -14748,7 +15369,7 @@
                     <pic:cNvPicPr/>
                   </pic:nvPicPr>
                   <pic:blipFill>
-                    <a:blip r:embed="rId29"/>
+                    <a:blip r:embed="rId31"/>
                     <a:stretch>
                       <a:fillRect/>
                     </a:stretch>
@@ -15057,7 +15678,7 @@
                           </pic:cNvPicPr>
                         </pic:nvPicPr>
                         <pic:blipFill>
-                          <a:blip r:embed="rId30" cstate="print">
+                          <a:blip r:embed="rId32" cstate="print">
                             <a:extLst>
                               <a:ext uri="{28A0092B-C50C-407E-A947-70E740481C1C}">
                                 <a14:useLocalDpi xmlns:a14="http://schemas.microsoft.com/office/drawing/2010/main" val="0"/>
@@ -15091,7 +15712,7 @@
                           </pic:cNvPicPr>
                         </pic:nvPicPr>
                         <pic:blipFill>
-                          <a:blip r:embed="rId31" cstate="print">
+                          <a:blip r:embed="rId33" cstate="print">
                             <a:extLst>
                               <a:ext uri="{28A0092B-C50C-407E-A947-70E740481C1C}">
                                 <a14:useLocalDpi xmlns:a14="http://schemas.microsoft.com/office/drawing/2010/main" val="0"/>
@@ -15125,7 +15746,7 @@
                           </pic:cNvPicPr>
                         </pic:nvPicPr>
                         <pic:blipFill>
-                          <a:blip r:embed="rId32" cstate="print">
+                          <a:blip r:embed="rId34" cstate="print">
                             <a:extLst>
                               <a:ext uri="{28A0092B-C50C-407E-A947-70E740481C1C}">
                                 <a14:useLocalDpi xmlns:a14="http://schemas.microsoft.com/office/drawing/2010/main" val="0"/>
@@ -15159,7 +15780,7 @@
                           </pic:cNvPicPr>
                         </pic:nvPicPr>
                         <pic:blipFill>
-                          <a:blip r:embed="rId33" cstate="print">
+                          <a:blip r:embed="rId35" cstate="print">
                             <a:extLst>
                               <a:ext uri="{28A0092B-C50C-407E-A947-70E740481C1C}">
                                 <a14:useLocalDpi xmlns:a14="http://schemas.microsoft.com/office/drawing/2010/main" val="0"/>
@@ -15193,7 +15814,7 @@
                           </pic:cNvPicPr>
                         </pic:nvPicPr>
                         <pic:blipFill>
-                          <a:blip r:embed="rId34" cstate="print">
+                          <a:blip r:embed="rId36" cstate="print">
                             <a:extLst>
                               <a:ext uri="{28A0092B-C50C-407E-A947-70E740481C1C}">
                                 <a14:useLocalDpi xmlns:a14="http://schemas.microsoft.com/office/drawing/2010/main" val="0"/>
@@ -15254,19 +15875,19 @@
                   <o:lock v:ext="edit" aspectratio="t"/>
                 </v:shapetype>
                 <v:shape id="Picture 5" o:spid="_x0000_s1027" type="#_x0000_t75" style="position:absolute;left:28545;width:28797;height:23044;visibility:visible;mso-wrap-style:square" o:gfxdata="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">
-                  <v:imagedata r:id="rId35" o:title=""/>
+                  <v:imagedata r:id="rId37" o:title=""/>
                 </v:shape>
                 <v:shape id="Picture 4" o:spid="_x0000_s1028" type="#_x0000_t75" style="position:absolute;width:28797;height:23044;visibility:visible;mso-wrap-style:square" o:gfxdata="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">
-                  <v:imagedata r:id="rId36" o:title=""/>
+                  <v:imagedata r:id="rId38" o:title=""/>
                 </v:shape>
                 <v:shape id="Picture 6" o:spid="_x0000_s1029" type="#_x0000_t75" style="position:absolute;left:28545;top:22422;width:28797;height:23044;visibility:visible;mso-wrap-style:square" o:gfxdata="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">
-                  <v:imagedata r:id="rId37" o:title=""/>
+                  <v:imagedata r:id="rId39" o:title=""/>
                 </v:shape>
                 <v:shape id="Picture 7" o:spid="_x0000_s1030" type="#_x0000_t75" style="position:absolute;top:22422;width:28797;height:23044;visibility:visible;mso-wrap-style:square" o:gfxdata="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">
-                  <v:imagedata r:id="rId38" o:title=""/>
+                  <v:imagedata r:id="rId40" o:title=""/>
                 </v:shape>
                 <v:shape id="Picture 8" o:spid="_x0000_s1031" type="#_x0000_t75" style="position:absolute;left:14232;top:45163;width:28798;height:23044;visibility:visible;mso-wrap-style:square" o:gfxdata="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">
-                  <v:imagedata r:id="rId39" o:title=""/>
+                  <v:imagedata r:id="rId41" o:title=""/>
                 </v:shape>
                 <w10:wrap type="topAndBottom"/>
               </v:group>
@@ -15694,7 +16315,7 @@
                     <pic:cNvPicPr/>
                   </pic:nvPicPr>
                   <pic:blipFill>
-                    <a:blip r:embed="rId40"/>
+                    <a:blip r:embed="rId42"/>
                     <a:stretch>
                       <a:fillRect/>
                     </a:stretch>
@@ -15743,7 +16364,13 @@
         <w:spacing w:after="0" w:line="240" w:lineRule="auto"/>
       </w:pPr>
       <w:r>
-        <w:t>As be seen above, the p-value of the test, which is zero, is much less than the level of significance (0.05).</w:t>
+        <w:t xml:space="preserve">As </w:t>
+      </w:r>
+      <w:r>
+        <w:t xml:space="preserve">can </w:t>
+      </w:r>
+      <w:r>
+        <w:t>be seen above, the p-value of the test, which is zero, is much less than the level of significance (0.05).</w:t>
       </w:r>
       <w:r>
         <w:t xml:space="preserve"> Hence, the null-hypothesis is rejected, and the median</w:t>
@@ -16077,7 +16704,7 @@
                           </pic:cNvPicPr>
                         </pic:nvPicPr>
                         <pic:blipFill rotWithShape="1">
-                          <a:blip r:embed="rId41">
+                          <a:blip r:embed="rId43">
                             <a:extLst>
                               <a:ext uri="{28A0092B-C50C-407E-A947-70E740481C1C}">
                                 <a14:useLocalDpi xmlns:a14="http://schemas.microsoft.com/office/drawing/2010/main" val="0"/>
@@ -16113,7 +16740,7 @@
                           </pic:cNvPicPr>
                         </pic:nvPicPr>
                         <pic:blipFill rotWithShape="1">
-                          <a:blip r:embed="rId41">
+                          <a:blip r:embed="rId43">
                             <a:extLst>
                               <a:ext uri="{28A0092B-C50C-407E-A947-70E740481C1C}">
                                 <a14:useLocalDpi xmlns:a14="http://schemas.microsoft.com/office/drawing/2010/main" val="0"/>
@@ -16151,10 +16778,10 @@
             <w:pict>
               <v:group w14:anchorId="59122575" id="Group 14" o:spid="_x0000_s1026" style="width:398.75pt;height:229.4pt;mso-position-horizontal-relative:char;mso-position-vertical-relative:line" coordsize="50642,29130" o:gfxdata="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">
                 <v:shape id="Picture 12" o:spid="_x0000_s1027" type="#_x0000_t75" style="position:absolute;left:24251;width:26391;height:29051;visibility:visible;mso-wrap-style:square" o:gfxdata="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">
-                  <v:imagedata r:id="rId42" o:title="" croptop="27551f" cropleft="6274f" cropright="5859f"/>
+                  <v:imagedata r:id="rId44" o:title="" croptop="27551f" cropleft="6274f" cropright="5859f"/>
                 </v:shape>
                 <v:shape id="Picture 13" o:spid="_x0000_s1028" type="#_x0000_t75" style="position:absolute;top:79;width:24714;height:29051;visibility:visible;mso-wrap-style:square" o:gfxdata="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">
-                  <v:imagedata r:id="rId42" o:title="" croptop="1767f" cropbottom="37997f" cropleft="15603f" cropright="15997f"/>
+                  <v:imagedata r:id="rId44" o:title="" croptop="1767f" cropbottom="37997f" cropleft="15603f" cropright="15997f"/>
                 </v:shape>
                 <w10:anchorlock/>
               </v:group>
@@ -16340,7 +16967,7 @@
                     <pic:cNvPicPr/>
                   </pic:nvPicPr>
                   <pic:blipFill>
-                    <a:blip r:embed="rId43"/>
+                    <a:blip r:embed="rId45"/>
                     <a:stretch>
                       <a:fillRect/>
                     </a:stretch>
@@ -16458,13 +17085,13 @@
       <w:pPr>
         <w:pStyle w:val="Heading2"/>
       </w:pPr>
-      <w:bookmarkStart w:id="43" w:name="_Toc10624570"/>
-      <w:bookmarkStart w:id="44" w:name="_Toc10663273"/>
+      <w:bookmarkStart w:id="47" w:name="_Toc10624570"/>
+      <w:bookmarkStart w:id="48" w:name="_Toc10717316"/>
       <w:r>
         <w:t>Rating vs Content Rating</w:t>
       </w:r>
-      <w:bookmarkEnd w:id="43"/>
-      <w:bookmarkEnd w:id="44"/>
+      <w:bookmarkEnd w:id="47"/>
+      <w:bookmarkEnd w:id="48"/>
     </w:p>
     <w:p>
       <w:pPr>
@@ -16808,7 +17435,7 @@
                     <pic:cNvPicPr/>
                   </pic:nvPicPr>
                   <pic:blipFill>
-                    <a:blip r:embed="rId44"/>
+                    <a:blip r:embed="rId46"/>
                     <a:stretch>
                       <a:fillRect/>
                     </a:stretch>
@@ -17086,7 +17713,7 @@
                           </pic:cNvPicPr>
                         </pic:nvPicPr>
                         <pic:blipFill>
-                          <a:blip r:embed="rId45" cstate="print">
+                          <a:blip r:embed="rId47" cstate="print">
                             <a:extLst>
                               <a:ext uri="{28A0092B-C50C-407E-A947-70E740481C1C}">
                                 <a14:useLocalDpi xmlns:a14="http://schemas.microsoft.com/office/drawing/2010/main" val="0"/>
@@ -17120,7 +17747,7 @@
                           </pic:cNvPicPr>
                         </pic:nvPicPr>
                         <pic:blipFill>
-                          <a:blip r:embed="rId46" cstate="print">
+                          <a:blip r:embed="rId48" cstate="print">
                             <a:extLst>
                               <a:ext uri="{28A0092B-C50C-407E-A947-70E740481C1C}">
                                 <a14:useLocalDpi xmlns:a14="http://schemas.microsoft.com/office/drawing/2010/main" val="0"/>
@@ -17154,7 +17781,7 @@
                           </pic:cNvPicPr>
                         </pic:nvPicPr>
                         <pic:blipFill>
-                          <a:blip r:embed="rId47" cstate="print">
+                          <a:blip r:embed="rId49" cstate="print">
                             <a:extLst>
                               <a:ext uri="{28A0092B-C50C-407E-A947-70E740481C1C}">
                                 <a14:useLocalDpi xmlns:a14="http://schemas.microsoft.com/office/drawing/2010/main" val="0"/>
@@ -17188,7 +17815,7 @@
                           </pic:cNvPicPr>
                         </pic:nvPicPr>
                         <pic:blipFill>
-                          <a:blip r:embed="rId48" cstate="print">
+                          <a:blip r:embed="rId50" cstate="print">
                             <a:extLst>
                               <a:ext uri="{28A0092B-C50C-407E-A947-70E740481C1C}">
                                 <a14:useLocalDpi xmlns:a14="http://schemas.microsoft.com/office/drawing/2010/main" val="0"/>
@@ -17224,16 +17851,16 @@
             <w:pict>
               <v:group w14:anchorId="18B69983" id="Group 23" o:spid="_x0000_s1026" style="position:absolute;margin-left:38.35pt;margin-top:-.05pt;width:374.6pt;height:297.5pt;z-index:251657216" coordsize="57342,45546" o:gfxdata="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